<commit_message>
working on gd-ad-1 prob
</commit_message>
<xml_diff>
--- a/stepout_qc_code/read_string/rstring.docx
+++ b/stepout_qc_code/read_string/rstring.docx
@@ -4,7 +4,7 @@
   <w:body>
     <w:p>
       <w:pPr>
-        <w:spacing w:after="0" w:line="240" w:lineRule="auto"/>
+        <w:spacing w:line="240" w:lineRule="auto"/>
         <w:rPr>
           <w:rFonts w:ascii="Times New Roman" w:eastAsia="Times New Roman" w:hAnsi="Times New Roman" w:cs="Times New Roman"/>
           <w:sz w:val="24"/>
@@ -14,137 +14,162 @@
       </w:pPr>
       <w:r>
         <w:rPr>
-          <w:rFonts w:ascii="Arial" w:eastAsia="Times New Roman" w:hAnsi="Arial" w:cs="Arial"/>
-          <w:color w:val="000000"/>
-          <w:lang w:eastAsia="en-IN"/>
-        </w:rPr>
-        <w:t>A-9-SP-1-36-36-0:00:04-R-X-FHN,A-10-XSP-1-36-X-0:00:04-X-X-FHN,A-10-LP-0-36-73-0:00:06-R-X-FHN,B-23-CL-1-8-X-0:00:10-L-X-FHN,A-2-SP-0-65-55-0:00:14-R-X-FHN,B-16-SP-1-26-36-0:00:15-R-X-FHN,B-7-XSP-1-36-X-0:00:15-X-X-FHN,B-7-SP-1-36-14-0:00:16-R-X-FHN,B-19-XSP-1-14-X-0:00:16-X-X-FHN,B-19-SP-0-14-33-0:00:22-R-X-FHN,A-4-IN-2-48-X-0:00:22-R-X-FHN,B-19-XIN-2-33-X-0:00:22-X-X-FHN,A-3-SP-1-48-47-0:00:26-R-X-FHN,A-10-XSP-1-47-X-0:00:26-X-X-FHN,A-10-LP-1-47-74-0:00:28-R-X-FHN,A-7-XLP-1-74-X-0:00:28-X-X-FHN,A-7-PC-2-74-62-0:00:33-R-X-FHN,B-23-ST-2-19-X-0:00:37-R-X-FHN,A-7-XST-2-62-X-0:00:37-X-X-FHN,A-7-THW-1-72-73-0:00:55-R-X-FHN,A-2-XTHW-1-73-X-0:00:55-X-X-FHN,A-2-SP-1-74-56-0:01:02-R-X-FHN,A-3-XSP-1-56-X-0:01:02-X-X-FHN,A-3-LP-1-66-36-0:01:05-R-X-FHN,A-5-XLP-1-36-X-0:01:05-X-X-FHN,A-5-SP-1-26-04-0:01:08-R-X-FHN,A-11-XSP-1-04-X-0:01:08-X-X-FHN,A-11-SP-1-04-14-0:01:13-R-X-FHN,A-8-XSP-1-14-X-0:01:13-X-X-FHN,A-8-DR-1-24-X-0:01:16-R-X-FHN,B-3-XDR-1-57-X-0:01:16-X-X-FHN,A-8-TB-1-23-21-0:01:16-R-X-FHN,A-11-XTB-1-21-X-0:01:16-X-X-FHN,B-1-SP-1-40-30-0:01:32-R-GK-FHN,B-2-XSP-1-30-X-0:01:32-X-X-FHN,B-2-SP-1-30-9-0:01:35-R-X-FHN,B-4-XSP-1-9-X-0:01:35-X-X-FHN,B-4-SP-0-9-8-0:01:37-R-X-FHN,A-6-THW-1-74-73-0:01:46-R-X-FHN,A-9-XTHW-1-73-X-0:01:46-X-X-FHN,A-9-SP-1-63-74-0:01:47-R-X-FHN,A-6-XSP-1-74-X-0:01:47-X-X-FHN,B-23-SL-1-7-X-0:01:48-R-X-FHN,A-6-XSL-1-74-X-0:01:48-X-X-FHN,A-6-THW-1-74-65-0:01:54-R-X-FHN,A-4-XTHW-1-65-X-0:01:54-X-X-FHN,A-4-SP-1-64-75-0:01:57-R-X-FHN,A-2-XSP-1-75-X-0:01:57-X-X-FHN,A-2-LP-1-75-35-0:01:59-R-X-FHN,A-5-XLP-1-35-X-0:01:59-X-X-FHN,A-5-PC-2-45-25-0:02:02-R-X-FHN,A-11-OFF-1-03-X-0:02:06-R-X-FHN,B-14-SP-1-78-69-0:02:12-R-FK-FHN,B-3-XSP-1-69-X-0:02:12-X-X-FHN,B-3-SP-1-69-50-0:02:14-R-X-FHN,B-1-XSP-1-50-X-0:02:14-X-X-FHN,B-1-LP-0-50-45-0:02:16-R-X-FHN,A-3-DC-0-36-X-0:02:19-R-X-FHN,B-9-AD-1-45-X-0:02:20-R-X-FHN,A-5-XAD-1-36-X-0:02:20-X-X-FHN,A-5-AD-0-36-X-0:02:20-X-X-FHN,B-9-XAD-0-45-X-0:02:20-X-X-FHN,A-3-LP-0-37-24-0:02:21-R-X-FHN,B-3-CL-1-57-X-0:02:24-R-X-FHN,A-8-THW-1-05-14-0:02:39-R-X-FHN,A-10-XTHW-1-14-X-0:02:39-X-X-FHN,B-16-ST-1-67-X-0:02:41-R-X-FHN,A-10-XST-1-14-X-0:02:41-X-X-FHN,B-7-LP-1-56-27-0:02:44-R-X-FHN,B-23-XLP-1-27-X-0:02:44-X-X-FHN,B-23-SP-1-27-38-0:02:45-R-X-FHN,B-4-XSP-1-38-X-0:02:45-X-X-FHN,B-4-SP-1-38-58-0:02:49-R-X-FHN,B-3-XSP-1-58-X-0:02:49-X-X-FHN,B-3-SP-0-58-67-0:02:50-R-X-FHN,B-14-THW-1-78-67-0:03:05-R-X-FHN,B-2-XTHW-1-67-X-0:03:05-X-X-FHN,A-10-ST-1-14-X-0:03:08-R-X-FHN,B-2-XST-1-67-X-0:03:08-X-X-FHN,A-11-SP-0-13-23-0:03:10-R-X-FHN,B-2-IN-2-58-X-0:03:10-R-X-FHN,A-11-XIN-2-23-X-0:03:10-X-X-FHN,A-7-SP-0-43-53-0:03:12-R-X-FHN,A-7-ST-1-54-X-0:03:17-R-X-FHN,B-19-XST-1-27-X-0:03:17-X-X-FHN,B-10-SP-1-27-16-0:03:19-R-X-FHN,B-19-XSP-1-16-X-0:03:19-X-X-FHN,B-19-SP-1-26-35-0:03:20-R-X-FHN,B-9-XSP-1-35-X-0:03:20-X-X-FHN,B-9-SP-1-35-15-0:03:21-R-X-FHN,B-19-XSP-1-15-X-0:03:21-X-X-FHN,B-19-DC-0-15-X-0:03:23-R-X-FHN,A-2-LP-1-77-60-0:03:26-R-X-FHN,A-1-XLP-1-60-X-0:03:26-X-X-FHN,A-1-SP-1-59-39-0:03:31-R-X-FHN,A-3-XSP-1-39-X-0:03:31-X-X-FHN,A-3-SP-1-28-17-0:03:35-R-X-FHN,A-5-XSP-1-17-X-0:03:35-X-X-FHN,A-5-PC-2-17-15-0:03:38-R-X-FHN,A-5-SP-1-15-04-0:03:40-R-X-FHN,A-11-XSP-1-04-X-0:03:40-X-X-FHN,B-14-ST-1-77-X-0:03:42-R-X-FHN,A-11-XST-1-4-X-0:03:42-X-X-FHN,A-8-THW-1-05-26-0:03:50-R-X-FHN,A-4-XTHW-1-26-X-0:03:50-X-X-FHN,A-4-LP-1-26-75-0:03:55-R-X-FHN,A-6-XLP-1-75-X-0:03:55-X-X-FHN,A-6-SP-1-75-74-0:03:58-R-X-FHN,A-7-XSP-1-74-X-0:03:58-X-X-FHN,A-7-DR-1-74-X-0:04:02-R-X-FHN,B-23-XDR-1-7-X-0:04:02-X-X-FHN,A-7-PC-1-74-64-0:04:04-R-X-FHN,A-7-SP-0-64-63-0:04:06-R-X-FHN,B-4-IN-2-28-X-0:04:07-R-X-FHN,A-7-XIN-2-53-X-0:04:07-X-X-FHN,B-4-SP-1-9-7-0:04:10-R-X-FHN,B-19-XSP-1-7-X-0:04:10-X-X-FHN,A-2-ST-1-74-X-0:04:13-R-X-FHN,B-19-XST-1-7-X-0:04:13-X-X-FHN,B-19-ST-1-7-X-0:04:14-R-X-FHN,A-7-XST-1-74-X-0:04:14-X-X-FHN,A-7-THW-0-72-52-0:04:34-R-X-FHN,B-2-SP-1-29-28-0:04:35-R-X-FHN,B-7-XSP-1-28-X-0:04:35-X-X-FHN,B-7-LP-0-18-24-0:04:39-R-X-FHN,A-3-LP-1-57-27-0:04:47-R-X-FHN,A-5-XLP-1-27-X-0:04:47-X-X-FHN,A-5-SP-1-27-05-0:04:53-R-X-FHN,A-11-XSP-1-05-X-0:04:53-X-X-FHN,A-11-DR-1-05-X-0:04:53-R-X-FHN,B-14-XDR-1-76-X-0:04:53-X-X-FHN,A-11-PC-1-04-03-0:04:56-R-X-FHN,B-3-ST-1-78-X-0:04:57-R-X-FHN,A-11-XST-1-3-X-0:04:57-X-X-FHN,A-11-THW-1-03-05-0:05:04-R-X-FHN,A-5-XTHW-1-05-X-0:05:04-X-X-FHN,A-5-SP-1-16-37-0:05:08-R-X-FHN,A-3-XSP-1-37-X-0:05:08-X-X-FHN,A-3-LP-1-37-66-0:05:12-R-X-FHN,A-2-XLP-1-66-X-0:05:12-X-X-FHN,A-2-SP-1-66-45-0:05:15-R-X-FHN,A-4-</w:t>
-      </w:r>
-      <w:r>
-        <w:rPr>
-          <w:rFonts w:ascii="Arial" w:eastAsia="Times New Roman" w:hAnsi="Arial" w:cs="Arial"/>
-          <w:color w:val="000000"/>
-          <w:lang w:eastAsia="en-IN"/>
-        </w:rPr>
-        <w:lastRenderedPageBreak/>
-        <w:t>XSP-1-45-X-0:05:15-X-X-FHN,A-4-SP-1-45-64-0:05:15-R-X-FHN,A-6-XSP-1-64-X-0:05:15-X-X-FHN,A-6-PC-3-55-25-0:05:19-R-X-FHN,A-6-SP-1-25-14-0:05:22-R-X-FHN,A-5-XSP-1-14-X-0:05:22-X-X-FHN,A-5-PC-3-14-21-0:05:25-R-X-FHN,A-5-SP-0-21-31-0:05:30-L-X-FHN,B-3-IN-2-50-X-0:05:30-R-X-FHN,A-5-XIN-2-31-X-0:05:30-X-X-FHN,A-10-SP-1-01-02-0:05:45-R-CN-FHN,A-8-XSP-1-02-X-0:05:45-X-X-FHN,A-8-C-0-02-42-0:05:47-L-X-FHN,B-16-SP-1-49-58-0:05:49-R-X-FHN,B-10-XSP-1-58-X-0:05:49-X-X-FHN,B-10-SP-1-58-77-0:05:52-R-X-FHN,B-7-XSP-1-77-X-0:05:52-X-X-FHN,B-7-LP-1-77-64-0:05:54-R-X-FHN,B-9-XLP-1-64-X-0:05:54-X-X-FHN,B-9-DC-0-64-X-0:05:56-R-X-FHN,A-5-LP-1-07-30-0:05:58-R-X-FHN,A-1-XLP-1-30-X-0:05:58-X-X-FHN,A-1-SP-1-39-58-0:06:05-R-X-FHN,A-2-XSP-1-58-X-0:06:05-X-X-FHN,A-2-PC-1-58-57-0:06:09-R-X-FHN,A-2-SP-1-57-37-0:06:13-R-X-FHN,A-3-XSP-1-37-X-0:06:13-X-X-FHN,A-3-SP-1-37-17-0:06:15-R-X-FHN,A-5-XSP-1-17-X-0:06:15-X-X-FHN,A-5-LP-1-17-13-0:06:18-R-X-FHN,A-11-XLP-1-13-X-0:06:18-X-X-FHN,A-11-DR-1-12-X-0:06:24-R-X-FHN,B-14-XDR-1-69-X-0:06:24-X-X-FHN,A-11-DR-2-21-X-0:06:27-R-X-FHN,B-3-XDR-2-60-X-0:06:27-X-X-FHN,A-11-SP-0-21-41-0:06:29-R-X-FHN,B-19-CL-2-39-X-0:06:30-R-X-FHN,B-16-AD-1-49-X-0:06:33-R-X-FHN,A-9-XAD-1-32-X-0:06:33-X-X-FHN,A-9-AD-0-32-X-0:06:33-X-X-FHN,B-16-XAD-0-49-X-0:06:33-X-X-FHN,A-6-SP-1-23-44-0:06:36-R-X-FHN,A-2-XSP-1-44-X-0:06:36-X-X-FHN,A-2-DC-0-44-X-0:06:39-R-X-FHN,A-2-GD-0-54-X-0:06:40-R-F-FHN,B-19-XGD-0-27-X-0:06:40-X-X-FHN,B-19-GD-1-27-X-0:06:40-X-X-FHN,A-2-XGD-1-54-X-0:06:40-X-X-FHN,B-4-LP-0-28-33-0:06:58-L-FK-FHN,A-1-GH-1-49-X-0:07:02-R-X-FHN,A-1-SP-1-49-58-0:07:09-R-X-FHN,A-3-XSP-1-58-X-0:07:09-X-X-FHN,A-3-PC-1-58-57-0:07:14-R-X-FHN,A-3-SP-1-57-75-0:07:18-R-X-FHN,A-7-XSP-1-75-X-0:07:18-X-X-FHN,A-7-SP-1-75-65-0:07:21-R-X-FHN,A-6-XSP-1-65-X-0:07:21-X-X-FHN,A-6-SP-1-65-74-0:07:22-R-X-FHN,A-7-XSP-1-74-X-0:07:22-X-X-FHN,A-7-PC-2-74-54-0:07:26-R-X-FHN,B-4-ST-1-27-X-0:07:27-R-X-FHN,A-7-XST-1-54-X-0:07:27-X-X-FHN,A-10-LP-1-54-24-0:07:29-R-X-FHN,A-6-XLP-1-24-X-0:07:29-X-X-FHN,A-6-SP-1-33-42-0:07:31-R-X-FHN,A-9-XSP-1-42-X-0:07:31-X-X-FHN,A-9-SP-3-42-43-0:07:32-L-X-FHN,A-10-XSP-3-43-X-0:07:32-X-X-FHN,A-10-LS-4-43-31-0:07:33-R-X-FHN,B-1-GS-0-50-X-0:07:33-X-X-FHN,B-9-SP-1-46-37-0:08:11-R-X-FHN,B-10-XSP-1-37-X-0:08:11-X-X-FHN,B-10-SP-1-37-28-0:08:14-R-X-FHN,B-4-XSP-1-28-X-0:08:14-X-X-FHN,B-4-PC-1-28-27-0:08:18-R-X-FHN,B-4-SP-1-27-7-0:08:19-R-X-FHN,B-23-XSP-1-7-X-0:08:19-X-X-FHN,B-4-SP-0-7-5-0:08:19-R-X-FHN,A-2-IN-1-76-X-0:08:22-R-X-FHN,B-23-XIN-1-5-X-0:08:22-X-X-FHN,A-2-SP-1-76-65-0:08:23-R-X-FHN,A-10-XSP-1-65-X-0:08:23-X-X-FHN,A-10-SP-1-65-74-0:08:24-R-X-FHN,A-7-XSP-1-74-X-0:08:24-X-X-FHN,B-23-ST-1-7-X-0:08:26-R-X-FHN,A-7-XST-1-74-X-0:08:26-X-X-FHN,B-23-THW-0-8-6-0:08:58-R-X-FHN,A-2-AD-1-75-X-0:08:59-R-X-FHN,B-19-XAD-1-6-X-0:08:59-X-X-FHN,B-19-AD-0-6-X-0:08:59-X-X-FHN,A-2-XAD-0-75-X-0:08:59-X-X-FHN,B-16-LP-1-27-64-0:09:02-R-X-FHN,B-14-XLP-1-64-X-0:09:02-X-X-FHN,B-14-LP-0-64-2-0:09:07-R-X-FHN,A-2-THW-1-79-60-0:09:18-R-X-FHN,A-3-XTHW-1-60-X-0:09:18-X-X-FHN,A-3-SP-1-70-79-0:09:21-R-X-FHN,A-2-XSP-1-79-X-0:09:21-X-X-FHN,A-2-SP-1-79-59-0:09:22-R-X-FHN,A-4-XSP-1-59-X-0:09:22-X-X-FHN,A-4-PC-2-59-39-0:09:24-R-X-FHN,A-4-SP-1-39-18-0:09:28-R-X-FHN,A-5-XSP-1-18-X-0:09:28-X-X-FHN,A-5-SP-1-18-38-0:09:30-R-X-FHN,A-4-XSP-1-38-X-0:09:30-X-X-FHN,A-4-LP-1-27-57-0:09:38-R-X-FHN,A-2-XLP-1-57-X-0:09:38-X-X-FHN,A-2-SP-1-57-75-0:09:43-R-X-FHN,A-6-XSP-1-75-X-0:09:43-X-X-FHN,A-6-SP-1-75-55-0:09:46-R-X-FHN,A-3-XSP-1-55-X-0:09:46-X-X-FHN,A-3-SP-0-55-53-0:09:48-R-X-FHN,A-7-THW-1-72-74-0:10:08-R-X-FHN,A-2-XTHW-1-74-X-0:10:08-X-X-FHN,A-2-SP-1-74-55-0:10:11-R-X-FHN,A-3-XSP-1-55-X-0:10:11-X-X-FHN,A-3-SP-1-55-44-0:10:16-R-X-FHN,A-4-XSP-1-44-X-0:10:16-X-X-FHN,A-4-SP-0-44-63-0:10:18-R-X-FHN,B-23-LP-1-18-23-0:10:20-L-X-FHN,B-9-XLP-1-23-X-0:10:20-X-X-FHN,B-9-DC-0-23-X-0:10:25-R-X-FHN,A-1-GH-1-60-X-0:10:27-R-X-FHN,A-1-GT-1-50-19-0:10:31-R-X-FHN,A-5-XGT-1-19-X-0:10:31-X-X-FHN,A-5-PC-1-29-18-0:10:34-R-X-FHN,A-5-SP-1-18-07-0:10:36-R-X-FHN,A-11-XSP-1-07-X-0:10:36-X-X-FHN,A-11-SP-1-07-08-0:10:38-R-X-FHN,A-5-XSP-1-08-X-0:10:38-X-X-FHN,A-5-SP-1-18-38-0:10:40-R-X-FHN,A-3-XSP-1-38-X-0:10:40-X-X-FHN,A-3-LP-1-38-67-0:10:44-R-X-FHN,A-2-XLP-1-67-X-0:10:44-X-X-FHN,A-2-SP-1-67-56-0:10:48-R-X-FHN,A-6-XSP-1-56-X-0:10:48-X-X-FHN,A-6-PC-2-66-45-0:10:55-R-X-FHN,A-11-OFF-1-02-X-0:11:04-R-X-FHN,B-14-SP-0-78-56-0:11:29-R-FK-FHN,A-9-OFF-1-33-X-0:11:34-R-X-FHN,B-4-SP-1-18-40-0:11:50-L-FK-FHN,B-1-XSP-1-40-X-0:11:50-</w:t>
-      </w:r>
-      <w:r>
-        <w:rPr>
-          <w:rFonts w:ascii="Arial" w:eastAsia="Times New Roman" w:hAnsi="Arial" w:cs="Arial"/>
-          <w:color w:val="000000"/>
-          <w:lang w:eastAsia="en-IN"/>
-        </w:rPr>
-        <w:lastRenderedPageBreak/>
-        <w:t>X-X-FHN,B-1-SP-1-40-19-0:11:54-R-X-FHN,B-4-XSP-1-19-X-0:11:54-X-X-FHN,B-4-SP-1-19-7-0:11:56-R-X-FHN,B-23-XSP-1-7-X-0:11:56-X-X-FHN,B-23-SP-1-7-18-0:11:58-R-X-FHN,B-4-XSP-1-18-X-0:11:58-X-X-FHN,B-4-SP-1-18-6-0:12:01-R-X-FHN,B-19-XSP-1-6-X-0:12:01-X-X-FHN,B-19-SP-1-7-8-0:12:05-R-X-FHN,B-23-XSP-1-8-X-0:12:05-X-X-FHN,B-23-SP-1-8-27-0:12:07-R-X-FHN,B-2-XSP-1-27-X-0:12:07-X-X-FHN,B-2-SP-1-27-5-0:12:10-R-X-FHN,B-19-XSP-1-5-X-0:12:10-X-X-FHN,B-19-SP-1-5-7-0:12:13-R-X-FHN,B-23-XSP-1-7-X-0:12:13-X-X-FHN,B-23-SP-0-7-6-0:12:15-R-X-FHN,B-23-THW-1-7-16-0:12:25-R-X-FHN,B-10-XTHW-1-16-X-0:12:25-X-X-FHN,B-10-SP-1-16-6-0:12:27-R-X-FHN,B-23-XSP-1-6-X-0:12:27-X-X-FHN,B-23-DC-0-7-X-0:12:27-R-X-FHN,A-6-DR-1-75-X-0:12:28-R-X-FHN,B-23-XDR-1-6-X-0:12:28-X-X-FHN,A-6-SP-1-65-64-0:12:29-R-X-FHN,A-9-XSP-1-64-X-0:12:29-X-X-FHN,A-9-SP-1-64-55-0:12:29-R-X-FHN,A-10-XSP-1-55-X-0:12:29-X-X-FHN,B-9-ST-1-26-X-0:12:33-R-X-FHN,A-10-XST-1-55-X-0:12:33-X-X-FHN,B-9-SP-1-26-46-0:12:34-R-X-FHN,B-7-XSP-1-46-X-0:12:34-X-X-FHN,B-7-SP-0-56-55-0:12:36-R-X-FHN,A-3-IN-1-26-X-0:12:36-R-X-FHN,B-7-XIN-1-55-X-0:12:36-X-X-FHN,A-11-SP-1-06-17-0:12:43-R-X-FHN,A-4-XSP-1-17-X-0:12:43-X-X-FHN,A-11-LP-1-17-57-0:12:43-R-X-FHN,A-2-XLP-1-57-X-0:12:43-X-X-FHN,A-2-PC-2-57-65-0:12:50-R-X-FHN,A-2-SP-1-65-45-0:12:53-R-X-FHN,A-3-XSP-1-45-X-0:12:53-X-X-FHN,A-3-SP-1-45-35-0:12:58-R-X-FHN,A-4-XSP-1-35-X-0:12:58-X-X-FHN,A-4-PC-1-35-44-0:13:01-R-X-FHN,A-4-SP-1-44-64-0:13:02-R-X-FHN,A-6-XSP-1-64-X-0:13:02-X-X-FHN,A-6-SP-1-64-55-0:13:05-R-X-FHN,A-2-XSP-1-55-X-0:13:05-X-X-FHN,A-2-SP-1-55-75-0:13:09-R-X-FHN,A-6-XSP-1-75-X-0:13:09-X-X-FHN,A-6-SP-1-74-65-0:13:13-R-X-FHN,A-2-XSP-1-65-X-0:13:13-X-X-FHN,A-2-SP-1-65-45-0:13:19-R-X-FHN,A-3-XSP-1-45-X-0:13:19-X-X-FHN,A-3-LP-1-45-15-0:13:21-R-X-FHN,A-5-XLP-1-15-X-0:13:21-X-X-FHN,A-5-SP-1-05-04-0:13:27-R-X-FHN,A-11-XSP-1-04-X-0:13:27-X-X-FHN,B-14-ST-0-77-X-0:13:29-R-F-FHN,A-11-XST-0-4-X-0:13:29-X-X-FHN,A-5-SP-1-04-16-0:13:38-L-FK-FHN,A-3-XSP-1-16-X-0:13:38-X-X-FHN,A-3-SP-1-16-34-0:13:40-R-X-FHN,A-4-XSP-1-34-X-0:13:40-X-X-FHN,A-4-SP-0-34-22-0:13:43-R-X-FHN,B-14-IN-2-59-X-0:13:45-R-X-FHN,A-4-XIN-2-22-X-0:13:45-X-X-FHN,B-10-GD-1-38-X-0:13:48-R-X-FHN,A-4-XGD-1-43-X-0:13:48-X-X-FHN,A-4-GD-0-43-X-0:13:48-X-X-FHN,B-10-XGD-0-38-X-0:13:48-X-X-FHN,B-19-SP-0-27-37-0:13:52-R-X-FHN,A-4-IN-1-44-X-0:13:52-R-X-FHN,B-19-XIN-1-37-X-0:13:52-X-X-FHN,A-6-DR-1-44-X-0:13:53-R-X-FHN,B-19-XDR-1-37-X-0:13:53-X-X-FHN,A-6-PC-1-44-43-0:13:54-R-X-FHN,A-6-SP-1-43-63-0:13:56-R-X-FHN,A-7-XSP-1-63-X-0:13:56-X-X-FHN,A-7-PC-2-63-61-0:13:59-R-X-FHN,B-4-ST-0-20-X-0:14:03-R-X-FHN,A-7-XST-0-61-X-0:14:03-X-X-FHN,B-4-ST-1-10-X-0:14:08-R-X-FHN,A-7-XST-1-71-X-0:14:08-X-X-FHN,B-4-PC-2-10-8-0:14:09-R-X-FHN,B-4-SP-1-8-17-0:14:12-L-X-FHN,B-19-XSP-1-17-X-0:14:12-X-X-FHN,B-19-PC-1-17-16-0:14:14-R-X-FHN,A-6-ST-0-65-X-0:14:16-R-X-FHN,B-19-XST-0-16-X-0:14:16-X-X-FHN,A-6-ST-1-76-X-0:14:18-R-X-FHN,B-19-XST-1-5-X-0:14:18-X-X-FHN,B-19-ST-1-5-X-0:14:20-R-X-FHN,A-2-XST-1-76-X-0:14:20-X-X-FHN,A-6-SP-1-76-77-0:14:26-R-X-FHN,A-2-XSP-1-77-X-0:14:26-X-X-FHN,A-2-SP-1-77-57-0:14:28-R-X-FHN,A-3-XSP-1-57-X-0:14:28-X-X-FHN,A-3-LP-1-57-74-0:14:36-R-X-FHN,A-7-XLP-1-74-X-0:14:36-X-X-FHN,A-7-PC-1-74-64-0:14:41-R-X-FHN,B-23-ST-1-17-X-0:14:43-R-X-FHN,A-7-XST-1-64-X-0:14:43-X-X-FHN,B-19-PC-1-17-16-0:14:45-R-X-FHN,B-19-SP-1-16-25-0:14:47-R-X-FHN,B-9-XSP-1-25-X-0:14:47-X-X-FHN,B-9-SP-0-25-24-0:14:48-R-X-FHN,A-3-IN-1-57-X-0:14:48-R-X-FHN,B-9-XIN-1-24-X-0:14:48-X-X-FHN,A-3-SP-0-56-54-0:14:48-R-X-FHN,B-10-SP-1-27-47-0:14:51-R-X-FHN,B-3-XSP-1-47-X-0:14:51-X-X-FHN,B-3-LP-1-47-4-0:14:54-R-X-FHN,B-19-XLP-1-4-X-0:14:54-X-X-FHN,A-6-PC-1-67-57-0:15:01-R-X-FHN,A-6-SP-1-57-67-0:15:09-R-X-FHN,A-2-XSP-1-67-X-0:15:09-X-X-FHN,A-2-SP-1-67-47-0:15:11-R-X-FHN,A-6-XSP-1-47-X-0:15:11-X-X-FHN,A-6-LP-0-57-51-0:15:14-L-X-FHN,B-1-SP-1-40-30-0:15:30-R-GK-FHN,B-2-XSP-1-30-X-0:15:30-X-X-FHN,B-2-SP-1-30-9-0:15:32-R-X-FHN,B-4-XSP-1-9-X-0:15:32-X-X-FHN,B-4-SP-1-8-7-0:15:35-R-X-FHN,B-23-XSP-1-7-X-0:15:35-X-X-FHN,A-6-THW-1-73-74-0:15:53-R-X-FHN,A-2-XTHW-1-74-X-0:15:53-X-X-FHN,A-2-SP-1-74-55-0:15:57-R-X-FHN,A-3-XSP-1-55-X-0:15:57-X-X-FHN,A-3-SP-1-55-65-0:16:04-R-X-FHN,A-2-XSP-1-65-X-0:16:04-X-X-FHN,A-2-SP-1-64-43-0:16:07-R-X-FHN,A-9-XSP-1-43-X-0:16:07-X-X-FHN,B-16-LP-0-48-35-0:16:13-R-X-FHN,A-3-SP-1-37-39-0:16:17-R-X-FHN,A-1-XSP-1-39-X-0:16:17-X-X-FHN,A-1-SP-1-39-57-0:16:22-R-X-FHN,A-2-XSP-1-57-X-0:16:22-X-X-FHN,A-2-SP-1-57-58-0:16:24-R-X-FHN,A-3-XSP-1-58-X-0:16:24-X-X-FHN,A-3-SP-1-57-76-</w:t>
-      </w:r>
-      <w:r>
-        <w:rPr>
-          <w:rFonts w:ascii="Arial" w:eastAsia="Times New Roman" w:hAnsi="Arial" w:cs="Arial"/>
-          <w:color w:val="000000"/>
-          <w:lang w:eastAsia="en-IN"/>
-        </w:rPr>
-        <w:lastRenderedPageBreak/>
-        <w:t>0:16:28-R-X-FHN,A-6-XSP-1-76-X-0:16:28-X-X-FHN,A-6-SP-1-75-76-0:16:33-R-X-FHN,A-2-XSP-1-76-X-0:16:33-X-X-FHN,A-2-PC-1-66-55-0:16:36-R-X-FHN,A-2-LP-0-55-24-0:16:38-R-X-FHN,B-7-SP-1-57-66-0:16:41-R-X-FHN,B-14-XSP-1-66-X-0:16:41-X-X-FHN,B-14-SP-0-66-65-0:16:43-R-X-FHN,A-5-IN-1-16-X-0:16:43-R-X-FHN,B-14-XIN-1-65-X-0:16:43-X-X-FHN,B-14-GD-1-65-X-0:16:44-R-X-FHN,A-5-XGD-1-16-X-0:16:44-X-X-FHN,A-5-GD-0-16-X-0:16:44-X-X-FHN,B-14-XGD-0-65-X-0:16:44-X-X-FHN,B-9-GD-1-55-X-0:16:47-R-X-FHN,A-3-XGD-1-26-X-0:16:47-X-X-FHN,A-3-GD-0-26-X-0:16:47-X-X-FHN,B-9-XGD-0-55-X-0:16:47-X-X-FHN,B-14-SP-1-55-55-0:16:48-R-X-FHN,B-16-XSP-1-55-X-0:16:48-X-X-FHN,B-16-SP-1-55-34-0:16:48-R-X-FHN,B-10-XSP-1-34-X-0:16:48-X-X-FHN,B-10-SP-1-34-24-0:16:51-R-X-FHN,B-19-XSP-1-24-X-0:16:51-X-X-FHN,B-19-TB-1-24-33-0:16:53-R-X-FHN,B-10-XTB-1-33-X-0:16:53-X-X-FHN,B-10-TB-2-33-42-0:16:55-R-X-FHN,B-16-XTB-2-42-X-0:16:55-X-X-FHN,B-16-CS-2-42-41-0:16:56-R-X-FHN,B-10-SP-2-53-43-0:17:01-L-X-FHN,B-9-XSP-2-43-X-0:17:01-X-X-FHN,B-9-LS-0-43-42-0:17:02-R-X-FHN,A-3-IN-2-39-X-0:17:03-R-X-FHN,B-9-XIN-2-42-X-0:17:03-X-X-FHN,B-16-CS-0-32-41-0:17:04-R-X-FHN,A-1-SP-1-40-49-0:17:25-R-GK-FHN,A-3-XSP-1-49-X-0:17:25-X-X-FHN,A-3-PC-1-49-48-0:17:28-R-X-FHN,A-3-SP-1-58-67-0:17:35-R-X-FHN,A-2-XSP-1-67-X-0:17:35-X-X-FHN,A-2-SP-0-67-47-0:17:37-R-X-FHN,B-19-IN-1-24-X-0:17:37-R-X-FHN,A-2-XIN-1-57-X-0:17:37-X-X-FHN,A-4-GD-1-47-X-0:17:38-R-X-FHN,B-9-XGD-1-34-X-0:17:38-X-X-FHN,B-9-GD-0-34-X-0:17:38-X-X-FHN,A-4-XGD-0-47-X-0:17:38-X-X-FHN,A-4-LP-1-47-50-0:17:39-R-X-FHN,A-1-XLP-1-50-X-0:17:39-X-X-FHN,A-1-SP-1-50-59-0:17:46-R-X-FHN,A-3-XSP-1-59-X-0:17:46-X-X-FHN,A-3-PC-2-59-57-0:17:48-R-X-FHN,A-3-LP-0-57-53-0:17:52-R-X-FHN,B-2-SP-1-28-8-0:17:57-R-X-FHN,B-4-XSP-1-8-X-0:17:57-X-X-FHN,B-4-LP-1-8-40-0:18:03-R-X-FHN,B-1-XLP-1-40-X-0:18:03-X-X-FHN,B-1-LP-1-40-77-0:18:08-R-X-FHN,B-14-XLP-1-77-X-0:18:08-X-X-FHN,B-14-PC-1-77-76-0:18:10-R-X-FHN,B-14-SP-1-76-66-0:18:12-R-X-FHN,B-7-XSP-1-66-X-0:18:12-X-X-FHN,B-7-SP-1-65-63-0:18:14-R-X-FHN,B-14-XSP-1-63-X-0:18:14-X-X-FHN,B-14-PC-2-63-51-0:18:19-R-X-FHN,B-14-SP-2-51-42-0:18:19-R-X-FHN,B-10-XSP-2-42-X-0:18:19-X-X-FHN,B-10-CS-0-42-41-0:18:24-R-X-FHN,A-3-IN-2-40-X-0:18:25-R-X-FHN,B-10-XIN-2-41-X-0:18:25-X-X-FHN,B-7-C-1-71-22-0:18:54-R-CN-FHN,B-2-XC-1-22-X-0:18:54-X-X-FHN,B-2-AD-1-22-X-0:18:58-R-X-FHN,A-3-XAD-1-59-X-0:18:58-X-X-FHN,A-3-AD-0-59-X-0:18:58-X-X-FHN,B-2-XAD-0-22-X-0:18:58-X-X-FHN,A-2-THW-1-79-70-0:19:16-R-X-FHN,A-3-XTHW-1-70-X-0:19:16-X-X-FHN,A-3-SP-1-70-79-0:19:19-R-X-FHN,A-2-XSP-1-79-X-0:19:19-X-X-FHN,A-2-SP-1-79-68-0:19:21-R-X-FHN,A-4-XSP-1-68-X-0:19:21-X-X-FHN,A-4-PC-1-68-57-0:19:23-R-X-FHN,A-4-LP-1-57-27-0:19:26-R-X-FHN,A-8-XLP-1-27-X-0:19:26-X-X-FHN,A-8-SP-1-16-25-0:19:31-R-X-FHN,A-4-XSP-1-25-X-0:19:31-X-X-FHN,A-4-LP-0-35-42-0:19:34-R-X-FHN,B-1-SP-1-40-29-0:19:43-R-X-FHN,B-4-XSP-1-29-X-0:19:43-X-X-FHN,B-4-SP-1-29-8-0:19:48-R-X-FHN,B-23-XSP-1-8-X-0:19:48-X-X-FHN,B-23-SP-0-8-8-0:19:51-R-X-FHN,A-7-IN-1-73-X-0:19:51-R-X-FHN,B-23-XIN-1-8-X-0:19:51-X-X-FHN,B-23-THW-0-8-7-0:20:12-R-X-FHN,A-6-SP-1-74-64-0:20:15-R-X-FHN,A-10-XSP-1-64-X-0:20:15-X-X-FHN,A-10-SP-1-64-74-0:20:15-R-X-FHN,A-7-XSP-1-74-X-0:20:15-X-X-FHN,B-19-SP-1-17-27-0:20:18-R-X-FHN,B-10-XSP-1-27-X-0:20:18-X-X-FHN,B-10-SP-1-17-37-0:20:20-R-X-FHN,B-16-XSP-1-37-X-0:20:20-X-X-FHN,B-16-SP-1-37-48-0:20:20-R-X-FHN,B-3-XSP-1-48-X-0:20:20-X-X-FHN,B-3-LP-1-48-75-0:20:23-R-X-FHN,B-7-XLP-1-75-X-0:20:23-X-X-FHN,B-7-PC-2-75-63-0:20:25-R-X-FHN,B-7-TB-2-63-42-0:20:31-L-X-FHN,B-10-XTB-2-42-X-0:20:31-X-X-FHN,B-10-CS-1-51-41-0:20:34-R-X-FHN,A-1-GS-1-40-X-0:20:34-X-X-FHN,A-1-SP-1-39-59-0:20:46-R-X-FHN,A-3-XSP-1-59-X-0:20:46-X-X-FHN,A-3-LP-1-59-08-0:20:50-R-X-FHN,A-5-XLP-1-08-X-0:20:50-X-X-FHN,A-5-LP-0-08-24-0:20:54-L-X-FHN,B-2-AD-1-57-X-0:20:57-R-X-FHN,A-9-XAD-1-24-X-0:20:57-X-X-FHN,A-9-AD-0-24-X-0:20:57-X-X-FHN,B-2-XAD-0-57-X-0:20:57-X-X-FHN,B-16-SP-1-55-66-0:20:58-R-X-FHN,B-14-XSP-1-66-X-0:20:58-X-X-FHN,B-14-SP-1-66-74-0:21:01-R-X-FHN,B-7-XSP-1-74-X-0:21:01-X-X-FHN,B-7-SP-1-74-63-0:21:03-R-X-FHN,B-16-XSP-1-63-X-0:21:03-X-X-FHN,B-16-PC-1-63-62-0:21:05-R-X-FHN,B-16-C-0-62-31-0:21:07-R-X-FHN,A-3-AD-1-40-X-0:21:09-R-X-FHN,B-9-XAD-1-41-X-0:21:09-X-X-FHN,B-9-AD-0-41-X-0:21:09-X-X-FHN,A-3-XAD-0-40-X-0:21:09-X-X-FHN,B-7-C-0-71-41-0:21:40-L-CN-FHN,A-8-CL-2-30-X-0:21:44-R-X-FHN,B-16-DC-0-33-X-0:21:46-R-X-FHN,A-5-CL-2-49-X-0:21:47-L-X-FHN,B-14-DC-0-4-X-0:21:52-R-X-FHN,A-2-SP-0-77-77-0:21:53-R-X-FHN,B-16-SP-1-4-24-</w:t>
-      </w:r>
-      <w:r>
-        <w:rPr>
-          <w:rFonts w:ascii="Arial" w:eastAsia="Times New Roman" w:hAnsi="Arial" w:cs="Arial"/>
-          <w:color w:val="000000"/>
-          <w:lang w:eastAsia="en-IN"/>
-        </w:rPr>
-        <w:lastRenderedPageBreak/>
-        <w:t>0:21:56-R-X-FHN,B-2-XSP-1-24-X-0:21:56-X-X-FHN,B-2-GD-1-15-X-0:21:57-R-X-FHN,A-9-XGD-1-66-X-0:21:57-X-X-FHN,A-9-GD-0-66-X-0:21:57-X-X-FHN,B-2-XGD-0-15-X-0:21:57-X-X-FHN,A-10-ST-1-56-X-0:21:59-R-X-FHN,B-2-XST-1-25-X-0:21:59-X-X-FHN,A-9-LP-1-55-25-0:22:01-R-X-FHN,A-8-XLP-1-25-X-0:22:01-X-X-FHN,A-8-DC-0-25-X-0:22:04-R-X-FHN,B-23-CL-1-57-X-0:22:06-R-X-FHN,A-11-THW-1-14-14-0:22:15-R-X-FHN,A-8-XTHW-1-14-X-0:22:15-X-X-FHN,A-8-SP-1-14-04-0:22:16-R-X-FHN,A-11-XSP-1-04-X-0:22:16-X-X-FHN,A-11-SP-1-05-26-0:22:21-R-X-FHN,A-4-XSP-1-26-X-0:22:21-X-X-FHN,A-4-SP-1-36-54-0:22:25-R-X-FHN,A-6-XSP-1-54-X-0:22:25-X-X-FHN,A-6-SP-1-54-73-0:22:27-R-X-FHN,A-7-XSP-1-73-X-0:22:27-X-X-FHN,A-7-PC-1-73-62-0:22:28-R-X-FHN,B-4-ST-2-19-X-0:22:29-R-X-FHN,A-7-XST-2-62-X-0:22:29-X-X-FHN,A-10-SP-1-71-71-0:22:59-R-CN-FHN,A-6-XSP-1-71-X-0:22:59-X-X-FHN,A-6-SP-1-72-74-0:23:01-R-X-FHN,A-2-XSP-1-74-X-0:23:01-X-X-FHN,A-2-SP-1-74-54-0:23:03-R-X-FHN,A-3-XSP-1-54-X-0:23:03-X-X-FHN,A-3-SP-1-54-34-0:23:11-R-X-FHN,A-4-XSP-1-34-X-0:23:11-X-X-FHN,A-4-SP-1-24-32-0:23:19-R-X-FHN,A-9-XSP-1-32-X-0:23:19-X-X-FHN,A-9-DC-0-23-X-0:23:19-R-X-FHN,B-3-SP-0-59-37-0:23:22-R-X-FHN,A-8-IN-1-44-X-0:23:23-R-X-FHN,B-3-XIN-1-37-X-0:23:23-X-X-FHN,A-3-SP-1-36-56-0:23:31-R-X-FHN,A-2-XSP-1-56-X-0:23:31-X-X-FHN,A-2-SP-1-56-74-0:23:33-R-X-FHN,A-6-XSP-1-74-X-0:23:33-X-X-FHN,A-6-SP-1-74-66-0:23:37-R-X-FHN,A-2-XSP-1-66-X-0:23:37-X-X-FHN,A-2-SP-1-65-46-0:23:40-R-X-FHN,A-3-XSP-1-46-X-0:23:40-X-X-FHN,A-3-LP-1-46-15-0:23:42-R-X-FHN,A-5-XLP-1-15-X-0:23:42-X-X-FHN,A-5-PC-1-15-04-0:23:46-R-X-FHN,B-14-THW-1-78-67-0:23:54-R-X-FHN,B-7-XTHW-1-67-X-0:23:54-X-X-FHN,B-7-SP-1-67-66-0:23:56-R-X-FHN,B-16-XSP-1-66-X-0:23:56-X-X-FHN,B-16-SP-0-66-77-0:23:58-R-X-FHN,A-11-SP-0-04-05-0:24:01-R-X-FHN,B-16-SP-1-77-66-0:24:03-R-X-FHN,B-7-XSP-1-66-X-0:24:03-X-X-FHN,B-7-SP-1-66-74-0:24:03-R-X-FHN,B-16-XSP-1-74-X-0:24:03-X-X-FHN,B-16-PC-1-74-63-0:24:08-R-X-FHN,B-16-C-2-63-32-0:24:10-R-X-FHN,B-19-XC-2-32-X-0:24:10-X-X-FHN,B-19-CS-2-32-31-0:24:10-R-X-FHN,B-9-OFF-1-31-X-0:24:14-R-X-FHN,A-1-SP-1-40-49-0:24:53-L-FK-FHN,A-3-XSP-1-49-X-0:24:53-X-X-FHN,A-3-PC-1-59-58-0:24:57-R-X-FHN,A-3-SP-1-58-57-0:25:01-R-X-FHN,A-10-XSP-1-57-X-0:25:01-X-X-FHN,A-10-SP-1-57-76-0:25:05-R-X-FHN,A-2-XSP-1-76-X-0:25:05-X-X-FHN,A-2-SP-1-76-64-0:25:08-R-X-FHN,A-6-XSP-1-64-X-0:25:08-X-X-FHN,A-6-SP-0-64-73-0:25:10-R-X-FHN,B-23-THW-1-9-17-0:25:26-R-X-FHN,B-10-XTHW-1-17-X-0:25:26-X-X-FHN,B-10-SP-1-17-7-0:25:28-R-X-FHN,B-19-XSP-1-7-X-0:25:28-X-X-FHN,B-19-SP-1-7-8-0:25:29-R-X-FHN,B-23-XSP-1-8-X-0:25:29-X-X-FHN,B-23-SP-1-8-16-0:25:30-R-X-FHN,B-9-XSP-1-16-X-0:25:30-X-X-FHN,B-9-GD-1-16-X-0:25:37-R-X-FHN,A-4-XGD-1-65-X-0:25:37-X-X-FHN,A-4-GD-0-65-X-0:25:37-X-X-FHN,B-9-XGD-0-16-X-0:25:37-X-X-FHN,A-4-PC-1-65-54-0:25:40-R-X-FHN,A-4-SP-1-54-34-0:25:42-R-X-FHN,A-8-XSP-1-34-X-0:25:42-X-X-FHN,A-8-LP-1-34-63-0:25:45-R-X-FHN,A-7-XLP-1-63-X-0:25:45-X-X-FHN,A-7-C-1-62-21-0:25:47-R-X-FHN,A-8-XC-1-21-X-0:25:47-X-X-FHN,A-8-SP-1-02-14-0:25:56-R-X-FHN,A-5-XSP-1-14-X-0:25:56-X-X-FHN,A-5-TB-0-14-22-0:25:59-L-X-FHN,B-2-IN-2-59-X-0:26:00-R-X-FHN,A-5-XIN-2-22-X-0:26:00-X-X-FHN,B-2-PC-1-60-70-0:26:02-R-X-FHN,B-2-CL-1-70-X-0:26:05-R-X-FHN,B-14-THW-0-80-67-0:26:18-R-X-FHN,A-5-SP-1-14-04-0:26:21-R-X-FHN,A-8-XSP-1-04-X-0:26:21-X-X-FHN,A-8-SP-1-04-25-0:26:25-R-X-FHN,A-6-XSP-1-25-X-0:26:25-X-X-FHN,A-6-PC-1-25-24-0:26:29-R-X-FHN,A-6-LP-1-24-63-0:26:30-R-X-FHN,A-7-XLP-1-63-X-0:26:30-X-X-FHN,B-23-ST-2-18-X-0:26:33-R-X-FHN,A-7-XST-2-63-X-0:26:33-X-X-FHN,B-23-PC-2-6-4-0:26:37-R-X-FHN,B-23-LP-0-4-54-0:26:41-L-X-FHN,A-5-SP-0-27-45-0:26:42-R-X-FHN,B-2-SP-1-36-15-0:26:45-R-X-FHN,B-23-XSP-1-15-X-0:26:45-X-X-FHN,B-23-SP-1-15-17-0:26:49-R-X-FHN,B-4-XSP-1-17-X-0:26:49-X-X-FHN,B-4-SP-1-17-6-0:26:51-R-X-FHN,B-23-XSP-1-6-X-0:26:51-X-X-FHN,B-23-LP-1-6-23-0:26:54-R-X-FHN,B-9-XLP-1-23-X-0:26:54-X-X-FHN,B-9-PC-2-23-11-0:26:58-R-X-FHN,A-3-ST-2-70-X-0:27:03-R-X-FHN,B-9-XST-2-11-X-0:27:03-X-X-FHN,A-3-PC-2-80-78-0:27:06-R-X-FHN,A-2-LP-1-78-50-0:27:10-R-X-FHN,A-1-XLP-1-50-X-0:27:10-X-X-FHN,A-1-SP-1-40-18-0:27:19-R-X-FHN,A-5-XSP-1-18-X-0:27:19-X-X-FHN,A-5-LP-0-08-23-0:27:22-R-X-FHN,B-1-SP-1-49-67-0:27:37-R-X-FHN,B-14-XSP-1-67-X-0:27:37-X-X-FHN,B-14-LP-0-67-64-0:27:39-R-X-FHN,A-5-PC-1-07-08-0:27:45-R-X-FHN,A-5-LP-1-08-40-0:27:49-R-X-FHN,A-1-XLP-1-40-X-0:27:49-X-X-FHN,A-1-LP-1-39-67-0:27:54-R-X-FHN,A-2-XLP-1-67-X-0:27:54-X-X-FHN,A-2-SP-1-67-47-0:27:58-R-X-FHN,A-4-XSP-1-47-X-0:27:58-X-X-FHN,A-4-SP-1-47-67-0:28:01-R-X-</w:t>
-      </w:r>
-      <w:r>
-        <w:rPr>
-          <w:rFonts w:ascii="Arial" w:eastAsia="Times New Roman" w:hAnsi="Arial" w:cs="Arial"/>
-          <w:color w:val="000000"/>
-          <w:lang w:eastAsia="en-IN"/>
-        </w:rPr>
-        <w:lastRenderedPageBreak/>
-        <w:t>FHN,A-2-XSP-1-67-X-0:28:01-X-X-FHN,A-2-LP-1-67-37-0:28:01-R-X-FHN,A-3-XLP-1-37-X-0:28:01-X-X-FHN,A-3-SP-1-46-26-0:28:09-R-X-FHN,A-5-XSP-1-26-X-0:28:09-X-X-FHN,A-5-SP-1-26-15-0:28:12-R-X-FHN,A-8-XSP-1-15-X-0:28:12-X-X-FHN,A-8-SP-1-15-27-0:28:14-R-X-FHN,A-5-XSP-1-27-X-0:28:14-X-X-FHN,A-5-SP-1-27-36-0:28:18-R-X-FHN,A-4-XSP-1-36-X-0:28:18-X-X-FHN,A-4-PC-1-35-24-0:28:21-R-X-FHN,B-16-ST-1-57-X-0:28:22-R-X-FHN,A-4-XST-1-24-X-0:28:22-X-X-FHN,A-8-SP-0-24-23-0:28:24-R-X-FHN,B-3-IN-2-58-X-0:28:25-R-X-FHN,A-8-XIN-2-23-X-0:28:25-X-X-FHN,B-10-SP-0-38-48-0:28:28-R-X-FHN,A-7-SP-2-33-43-0:28:31-R-X-FHN,A-6-XSP-2-43-X-0:28:31-X-X-FHN,A-6-LS-1-43-31-0:28:31-L-X-FHN,B-1-GS-1-50-X-0:28:31-X-X-FHN,B-1-LP-0-49-34-0:28:52-R-X-FHN,A-3-SP-0-55-55-0:29:06-R-X-FHN,B-19-IN-1-26-X-0:29:07-R-X-FHN,A-3-XIN-1-55-X-0:29:07-X-X-FHN,B-19-PC-2-26-24-0:29:09-R-X-FHN,B-19-LP-0-24-65-0:29:12-R-X-FHN,A-11-LP-1-16-55-0:29:16-R-X-FHN,A-10-XLP-1-55-X-0:29:16-X-X-FHN,A-10-SP-1-55-64-0:29:22-R-X-FHN,A-7-XSP-1-64-X-0:29:22-X-X-FHN,A-10-SP-1-64-64-0:29:22-R-X-FHN,A-6-XSP-1-64-X-0:29:22-X-X-FHN,A-6-SP-1-64-65-0:29:30-R-X-FHN,A-2-XSP-1-65-X-0:29:30-X-X-FHN,A-2-SP-1-65-46-0:29:33-R-X-FHN,A-3-XSP-1-46-X-0:29:33-X-X-FHN,A-3-SP-1-35-55-0:29:38-R-X-FHN,A-2-XSP-1-55-X-0:29:38-X-X-FHN,A-2-SP-1-54-43-0:29:40-R-X-FHN,A-19-XSP-1-43-X-0:29:40-X-X-FHN,A-19-SP-1-43-33-0:29:42-R-X-FHN,A-10-XSP-1-33-X-0:29:42-X-X-FHN,A-10-SP-0-33-23-0:29:43-R-X-FHN,B-14-SP-1-58-47-0:29:45-R-X-FHN,B-7-XSP-1-47-X-0:29:45-X-X-FHN,B-7-SP-1-47-57-0:29:47-R-X-FHN,B-16-XSP-1-57-X-0:29:47-X-X-FHN,B-16-LP-1-57-64-0:29:48-R-X-FHN,B-7-XLP-1-64-X-0:29:48-X-X-FHN,B-7-LP-0-64-33-0:29:52-L-X-FHN,A-2-SP-1-58-47-0:29:54-R-X-FHN,A-6-XSP-1-47-X-0:29:54-X-X-FHN,A-6-DR-1-57-X-0:29:57-R-X-FHN,B-10-XDR-1-24-X-0:29:57-X-X-FHN,A-6-PC-1-57-56-0:29:57-R-X-FHN,B-10-ST-1-25-X-0:30:00-R-X-FHN,A-6-XST-1-56-X-0:30:00-X-X-FHN,B-10-SP-1-36-47-0:30:01-R-X-FHN,B-3-XSP-1-47-X-0:30:01-X-X-FHN,B-3-SP-1-47-45-0:30:05-R-X-FHN,B-7-XSP-1-45-X-0:30:05-X-X-FHN,B-7-SP-1-45-65-0:30:06-R-X-FHN,B-14-XSP-1-65-X-0:30:06-X-X-FHN,B-14-SP-0-65-65-0:30:11-R-X-FHN,A-4-PC-2-17-15-0:30:13-R-X-FHN,A-4-SP-1-15-04-0:30:16-R-X-FHN,A-11-XSP-1-04-X-0:30:16-X-X-FHN,A-11-PC-1-04-13-0:30:18-R-X-FHN,A-11-SP-1-13-34-0:30:22-R-X-FHN,A-4-XSP-1-34-X-0:30:22-X-X-FHN,A-4-LP-1-34-64-0:30:26-R-X-FHN,A-6-XLP-1-64-X-0:30:26-X-X-FHN,A-6-SP-1-64-44-0:30:31-R-X-FHN,A-4-XSP-1-44-X-0:30:31-X-X-FHN,A-4-SP-1-44-53-0:30:33-R-X-FHN,A-10-XSP-1-53-X-0:30:33-X-X-FHN,A-10-SP-1-63-73-0:30:35-R-X-FHN,A-7-XSP-1-73-X-0:30:35-X-X-FHN,A-7-SP-1-73-72-0:30:38-R-X-FHN,A-10-XSP-1-72-X-0:30:38-X-X-FHN,A-10-C-0-72-31-0:30:39-R-X-FHN,B-1-GH-1-40-X-0:30:40-R-X-FHN,B-1-GT-1-39-38-0:30:45-R-X-FHN,B-10-XGT-1-38-X-0:30:45-X-X-FHN,B-10-LP-1-38-76-0:30:48-R-X-FHN,B-14-XLP-1-76-X-0:30:48-X-X-FHN,B-14-DC-0-76-X-0:30:52-R-X-FHN,B-14-THW-1-75-54-0:30:52-R-X-FHN,A-4-XTHW-1-27-X-0:30:52-X-X-FHN,A-4-PC-1-26-35-0:31:06-R-X-FHN,A-4-TB-2-35-53-0:31:08-R-X-FHN,A-7-XTB-2-53-X-0:31:08-X-X-FHN,A-7-PC-1-53-52-0:31:11-R-X-FHN,A-7-CS-0-52-41-0:31:11-R-X-FHN,B-2-SP-1-40-40-0:31:24-R-GK-FHN,B-1-XSP-1-40-X-0:31:24-X-X-FHN,B-1-SP-1-40-20-0:31:25-R-X-FHN,B-4-XSP-1-20-X-0:31:25-X-X-FHN,B-4-LP-0-29-55-0:31:29-L-X-FHN,A-5-SP-0-26-14-0:31:32-R-X-FHN,B-16-IN-1-67-X-0:31:34-R-X-FHN,A-5-XIN-1-14-X-0:31:34-X-X-FHN,B-16-SP-1-66-54-0:31:37-R-X-FHN,B-7-XSP-1-54-X-0:31:37-X-X-FHN,B-7-PC-1-54-43-0:31:40-R-X-FHN,B-7-SP-0-43-32-0:31:43-L-X-FHN,A-6-IN-2-49-X-0:31:44-R-X-FHN,B-7-XIN-2-32-X-0:31:44-X-X-FHN,B-7-C-3-71-31-0:32:20-L-CN-FHN,B-19-XC-3-31-X-0:32:20-X-X-FHN,B-19-CS-4-31-31-0:32:22-R-X-FHN,A-1-GS-0-50-X-0:32:22-X-X-FHN,A-19-SP-1-36-36-0:33:00-R-X-FHN,A-10-XSP-1-36-X-0:33:00-X-X-FHN,A-10-SP-0-35-13-0:33:02-R-X-FHN,B-14-CL-1-68-X-0:33:04-R-X-FHN,A-8-THW-1-04-14-0:33:13-R-X-FHN,A-4-XTHW-1-14-X-0:33:13-X-X-FHN,A-4-SP-1-14-04-0:33:15-R-X-FHN,A-8-XSP-1-04-X-0:33:15-X-X-FHN,A-8-SP-1-04-05-0:33:18-R-X-FHN,A-5-XSP-1-05-X-0:33:18-X-X-FHN,A-5-PC-2-05-03-0:33:21-R-X-FHN,A-5-TB-0-03-21-0:33:24-L-X-FHN,B-1-GH-1-60-X-0:33:27-R-X-FHN,B-1-GT-1-50-30-0:33:30-R-X-FHN,B-4-XGT-1-30-X-0:33:30-X-X-FHN,B-4-PC-2-30-28-0:33:33-R-X-FHN,B-4-SP-1-28-7-0:33:33-R-X-FHN,B-23-XSP-1-7-X-0:33:33-X-X-FHN,B-23-LP-0-8-33-0:33:37-L-X-FHN,A-1-GH-1-49-X-0:33:42-R-X-FHN,A-1-GT-1-49-28-0:33:43-R-X-FHN,A-5-XGT-1-28-X-0:33:43-X-X-FHN,A-5-PC-1-28-27-0:33:47-R-X-FHN,A-5-SP-1-27-47-0:33:50-R-X-FHN,A-4-XSP-1-47-X-0:33:50-X-X-FHN,A-4-PC-2-47-45-0:33:53-R-X-FHN,A-4-SP-1-45-65-0:33:55-R-X-FHN,A-2-</w:t>
-      </w:r>
-      <w:r>
-        <w:rPr>
-          <w:rFonts w:ascii="Arial" w:eastAsia="Times New Roman" w:hAnsi="Arial" w:cs="Arial"/>
-          <w:color w:val="000000"/>
-          <w:lang w:eastAsia="en-IN"/>
-        </w:rPr>
-        <w:lastRenderedPageBreak/>
-        <w:t>XSP-1-65-X-0:33:55-X-X-FHN,A-2-SP-1-65-73-0:33:57-R-X-FHN,A-7-XSP-1-73-X-0:33:57-X-X-FHN,A-7-SP-1-73-54-0:33:59-R-X-FHN,A-6-XSP-1-54-X-0:33:59-X-X-FHN,A-6-SP-1-64-75-0:34:00-R-X-FHN,A-2-XSP-1-75-X-0:34:00-X-X-FHN,A-2-SP-1-75-55-0:34:02-R-X-FHN,A-4-XSP-1-55-X-0:34:02-X-X-FHN,B-10-ST-1-27-X-0:34:04-R-X-FHN,A-4-XST-1-54-X-0:34:04-X-X-FHN,B-10-SP-1-17-6-0:34:07-R-X-FHN,B-19-XSP-1-6-X-0:34:07-X-X-FHN,B-19-SP-1-6-15-0:34:11-R-X-FHN,B-23-XSP-1-15-X-0:34:11-X-X-FHN,B-23-SP-0-15-34-0:34:13-R-X-FHN,A-8-SP-0-47-35-0:34:14-R-X-FHN,B-3-LP-1-46-5-0:34:17-R-X-FHN,B-23-XLP-1-5-X-0:34:17-X-X-FHN,B-23-SP-1-5-16-0:34:20-R-X-FHN,B-4-XSP-1-16-X-0:34:20-X-X-FHN,B-4-LP-0-15-53-0:34:22-R-X-FHN,A-11-SP-1-28-38-0:34:26-R-X-FHN,A-5-XSP-1-38-X-0:34:26-X-X-FHN,A-5-PC-1-38-27-0:34:28-R-X-FHN,A-5-SP-1-27-39-0:34:30-R-X-FHN,A-1-XSP-1-39-X-0:34:30-X-X-FHN,A-1-SP-1-39-28-0:34:35-R-X-FHN,A-5-XSP-1-28-X-0:34:35-X-X-FHN,A-5-PC-1-28-27-0:34:39-R-X-FHN,A-5-LP-1-27-34-0:34:43-R-X-FHN,A-19-XLP-1-34-X-0:34:43-X-X-FHN,A-19-SP-0-34-25-0:34:45-R-X-FHN,B-10-SP-0-56-55-0:34:46-R-X-FHN,A-10-SP-1-26-37-0:34:47-R-X-FHN,A-3-XSP-1-37-X-0:34:47-X-X-FHN,A-3-LP-1-57-54-0:34:55-R-X-FHN,A-19-XLP-1-54-X-0:34:55-X-X-FHN,B-23-ST-1-27-X-0:34:58-R-X-FHN,A-19-XST-1-54-X-0:34:58-X-X-FHN,B-19-SP-1-6-7-0:35:00-R-X-FHN,B-23-XSP-1-7-X-0:35:00-X-X-FHN,B-23-SP-1-17-18-0:35:03-R-X-FHN,B-4-XSP-1-18-X-0:35:03-X-X-FHN,B-4-LP-1-28-58-0:35:07-R-X-FHN,B-3-XLP-1-58-X-0:35:07-X-X-FHN,B-3-SP-1-58-77-0:35:11-R-X-FHN,B-14-XSP-1-77-X-0:35:11-X-X-FHN,B-14-PC-2-77-55-0:35:14-R-X-FHN,B-14-SP-1-55-37-0:35:18-R-X-FHN,B-2-XSP-1-37-X-0:35:18-X-X-FHN,B-2-SP-1-37-28-0:35:20-R-X-FHN,B-4-XSP-1-28-X-0:35:20-X-X-FHN,A-7-ST-0-53-X-0:35:23-R-F-FHN,B-4-XST-0-28-X-0:35:23-X-X-FHN,B-4-SP-1-18-38-0:35:47-L-FK-FHN,B-10-XSP-1-38-X-0:35:47-X-X-FHN,B-10-LP-1-38-76-0:35:50-R-X-FHN,B-14-XLP-1-76-X-0:35:50-X-X-FHN,B-14-LP-1-76-63-0:35:54-R-X-FHN,B-9-XLP-1-63-X-0:35:54-X-X-FHN,A-5-SL-2-18-X-0:35:58-R-X-FHN,B-9-XSL-2-63-X-0:35:58-X-X-FHN,A-5-SP-1-09-18-0:36:02-R-X-FHN,A-8-XSP-1-18-X-0:36:02-X-X-FHN,A-8-SP-0-18-16-0:36:05-R-X-FHN,B-2-IN-1-65-X-0:36:06-R-X-FHN,A-8-XIN-1-16-X-0:36:06-X-X-FHN,A-5-GD-1-18-X-0:36:08-R-X-FHN,B-9-XGD-1-63-X-0:36:08-X-X-FHN,B-9-GD-0-63-X-0:36:08-X-X-FHN,A-5-XGD-0-18-X-0:36:08-X-X-FHN,B-14-THW-1-74-64-0:36:12-R-X-FHN,B-9-XTHW-1-64-X-0:36:12-X-X-FHN,B-9-SP-1-64-74-0:36:14-R-X-FHN,B-14-XSP-1-74-X-0:36:14-X-X-FHN,A-8-ST-1-08-X-0:36:17-R-X-FHN,B-14-XST-1-73-X-0:36:17-X-X-FHN,A-8-SP-1-08-27-0:36:19-R-X-FHN,A-19-XSP-1-27-X-0:36:19-X-X-FHN,A-19-SP-1-27-28-0:36:19-R-X-FHN,A-4-XSP-1-28-X-0:36:19-X-X-FHN,A-4-PC-1-28-37-0:36:22-R-X-FHN,A-4-LP-0-37-63-0:36:24-R-X-FHN,B-23-IN-2-18-X-0:36:28-R-X-FHN,A-4-XIN-2-63-X-0:36:28-X-X-FHN,B-23-SP-0-8-7-0:36:29-L-X-FHN,A-7-SP-1-74-64-0:36:32-R-X-FHN,A-6-XSP-1-64-X-0:36:32-X-X-FHN,B-19-ST-1-17-X-0:36:36-R-X-FHN,A-6-XST-1-64-X-0:36:36-X-X-FHN,B-23-SP-1-17-18-0:36:38-R-X-FHN,B-4-XSP-1-18-X-0:36:38-X-X-FHN,B-4-LP-1-18-15-0:36:41-R-X-FHN,B-9-XLP-1-15-X-0:36:41-X-X-FHN,A-3-ST-1-66-X-0:36:44-R-X-FHN,B-9-XST-1-15-X-0:36:44-X-X-FHN,A-2-SP-1-75-66-0:36:47-R-X-FHN,A-3-XSP-1-66-X-0:36:47-X-X-FHN,A-3-PC-2-66-44-0:36:52-R-X-FHN,A-3-SP-1-44-54-0:36:59-R-X-FHN,A-6-XSP-1-54-X-0:36:59-X-X-FHN,A-6-SP-1-54-63-0:37:00-R-X-FHN,A-7-XSP-1-63-X-0:37:00-X-X-FHN,A-7-PC-1-63-62-0:37:03-R-X-FHN,B-4-CL-1-20-X-0:37:06-L-X-FHN,A-6-THW-1-73-74-0:37:15-R-X-FHN,A-2-XTHW-1-74-X-0:37:15-X-X-FHN,A-2-SP-1-74-64-0:37:19-R-X-FHN,A-10-XSP-1-64-X-0:37:19-X-X-FHN,A-10-SP-1-64-73-0:37:21-R-X-FHN,A-6-XSP-1-73-X-0:37:21-X-X-FHN,A-6-SP-1-73-72-0:37:23-R-X-FHN,A-7-XSP-1-72-X-0:37:23-X-X-FHN,A-7-SP-1-72-74-0:37:23-R-X-FHN,A-6-XSP-1-74-X-0:37:23-X-X-FHN,A-6-C-0-64-31-0:37:26-L-X-FHN,B-1-GH-1-50-X-0:37:27-R-X-FHN,B-1-GT-1-49-38-0:37:31-R-X-FHN,B-7-XGT-1-38-X-0:37:31-X-X-FHN,B-7-DC-0-38-X-0:37:34-R-X-FHN,A-10-SP-1-44-24-0:37:34-R-X-FHN,A-11-XSP-1-24-X-0:37:34-X-X-FHN,A-11-SP-1-24-42-0:37:37-R-X-FHN,A-19-XSP-1-42-X-0:37:37-X-X-FHN,B-2-ST-2-39-X-0:37:39-R-X-FHN,A-19-XST-2-42-X-0:37:39-X-X-FHN,B-4-SP-1-38-17-0:37:43-R-X-FHN,B-23-XSP-1-17-X-0:37:43-X-X-FHN,B-23-PC-1-18-17-0:37:46-R-X-FHN,B-23-SP-1-17-26-0:37:48-R-X-FHN,B-7-XSP-1-26-X-0:37:48-X-X-FHN,A-3-ST-0-55-X-0:37:52-R-F-FHN,B-7-XST-0-26-X-0:37:52-X-X-FHN,B-7-LP-1-26-63-0:38:00-L-FK-FHN,B-14-XLP-1-63-X-0:38:00-X-X-FHN,B-14-SP-1-63-44-0:38:06-R-X-FHN,B-7-XSP-1-44-X-0:38:06-X-X-FHN,B-7-LP-1-44-14-0:38:10-R-X-FHN,B-23-XLP-1-14-X-0:38:10-X-X-FHN,B-23-C-0-4-42-0:38:13-L-X-FHN,A-3-</w:t>
-      </w:r>
-      <w:r>
-        <w:rPr>
-          <w:rFonts w:ascii="Arial" w:eastAsia="Times New Roman" w:hAnsi="Arial" w:cs="Arial"/>
-          <w:color w:val="000000"/>
-          <w:lang w:eastAsia="en-IN"/>
-        </w:rPr>
-        <w:lastRenderedPageBreak/>
-        <w:t>SP-1-49-48-0:38:14-R-X-FHN,A-4-XSP-1-48-X-0:38:14-X-X-FHN,A-4-SP-0-48-48-0:38:14-R-X-FHN,B-7-SP-1-33-44-0:38:17-R-X-FHN,B-10-XSP-1-44-X-0:38:17-X-X-FHN,B-10-SP-1-44-64-0:38:19-R-X-FHN,B-16-XSP-1-64-X-0:38:19-X-X-FHN,B-16-SP-0-64-64-0:38:24-R-X-FHN,A-11-IN-1-07-X-0:38:24-R-X-FHN,B-16-XIN-1-74-X-0:38:24-X-X-FHN,A-11-DR-0-07-X-0:38:26-R-X-FHN,B-16-XDR-0-74-X-0:38:26-X-X-FHN,B-14-SP-1-74-66-0:38:28-R-X-FHN,B-3-XSP-1-66-X-0:38:28-X-X-FHN,B-3-LP-1-66-26-0:38:30-R-X-FHN,B-4-XLP-1-26-X-0:38:30-X-X-FHN,B-4-SP-1-26-46-0:38:33-R-X-FHN,B-2-XSP-1-46-X-0:38:33-X-X-FHN,B-2-SP-1-46-44-0:38:36-R-X-FHN,B-7-XSP-1-44-X-0:38:36-X-X-FHN,A-4-ST-1-37-X-0:38:37-R-X-FHN,B-7-XST-1-44-X-0:38:37-X-X-FHN,B-10-GD-1-45-X-0:38:38-R-X-FHN,A-19-XGD-1-36-X-0:38:38-X-X-FHN,A-19-GD-0-36-X-0:38:38-X-X-FHN,B-10-XGD-0-45-X-0:38:38-X-X-FHN,B-2-LP-1-36-4-0:38:41-R-X-FHN,B-19-XLP-1-4-X-0:38:41-X-X-FHN,B-19-PC-1-4-13-0:38:45-R-X-FHN,B-19-DR-0-13-X-0:38:45-R-X-FHN,A-2-XDR-0-68-X-0:38:45-X-X-FHN,A-6-SP-1-58-57-0:38:47-R-X-FHN,A-10-XSP-1-57-X-0:38:47-X-X-FHN,A-10-DR-0-47-X-0:38:51-R-X-FHN,B-23-XDR-0-34-X-0:38:51-X-X-FHN,B-19-SP-1-4-15-0:38:54-R-X-FHN,B-23-XSP-1-15-X-0:38:54-X-X-FHN,B-23-C-0-14-42-0:38:58-L-X-FHN,A-1-GH-1-39-X-0:39:01-R-X-FHN,A-1-GT-1-39-28-0:39:03-R-X-FHN,A-5-XGT-1-28-X-0:39:03-X-X-FHN,A-5-PC-1-28-27-0:39:05-R-X-FHN,A-5-SP-1-27-47-0:39:08-R-X-FHN,A-4-XSP-1-47-X-0:39:08-X-X-FHN,A-4-DR-1-47-X-0:39:10-R-X-FHN,B-10-XDR-1-34-X-0:39:10-X-X-FHN,B-9-ST-1-45-X-0:39:11-R-X-FHN,A-4-XST-1-36-X-0:39:11-X-X-FHN,B-9-SP-1-46-57-0:39:12-R-X-FHN,B-3-XSP-1-57-X-0:39:12-X-X-FHN,B-3-SP-1-57-55-0:39:16-R-X-FHN,B-7-XSP-1-55-X-0:39:16-X-X-FHN,B-7-SP-0-55-64-0:39:16-R-X-FHN,A-5-LP-1-17-46-0:39:19-R-X-FHN,A-10-XLP-1-46-X-0:39:19-X-X-FHN,A-10-LP-1-46-52-0:39:22-R-X-FHN,A-7-XLP-1-52-X-0:39:22-X-X-FHN,A-7-SP-0-62-43-0:39:30-R-X-FHN,B-2-IN-2-38-X-0:39:32-R-X-FHN,A-7-XIN-2-43-X-0:39:32-X-X-FHN,A-2-SP-1-54-43-0:39:34-R-X-FHN,A-19-XSP-1-43-X-0:39:34-X-X-FHN,B-3-ST-0-38-X-0:39:36-R-F-FHN,A-19-XST-0-43-X-0:39:36-X-X-FHN,A-10-LS-2-43-31-0:40:26-R-FK-FHI,B-14-CL-2-59-X-0:40:29-R-X-FHI,B-14-ST-2-69-X-0:40:34-R-X-FHI,A-11-XST-2-12-X-0:40:34-X-X-FHI,A-11-THW-1-01-12-0:40:47-R-X-FHI,A-8-XTHW-1-12-X-0:40:47-X-X-FHI,A-8-DC-0-12-X-0:40:49-R-X-FHI,B-7-SP-1-78-67-0:40:52-R-X-FHI,B-10-XSP-1-67-X-0:40:52-X-X-FHI,B-10-SP-0-67-66-0:40:55-R-X-FHI,A-4-PC-1-15-24-0:40:58-R-X-FHI,A-4-SP-1-45-46-0:40:58-R-X-FHI,A-2-XSP-1-46-X-0:40:58-X-X-FHI,A-2-SP-1-45-63-0:41:03-R-X-FHI,A-7-XSP-1-63-X-0:41:03-X-X-FHI,A-7-SP-1-64-53-0:41:07-R-X-FHI,A-6-XSP-1-53-X-0:41:07-X-X-FHI,A-6-SP-0-53-63-0:41:07-R-X-FHI,B-23-CL-1-18-X-0:41:08-R-X-FHI,A-6-THW-1-74-64-0:41:16-R-X-FHI,A-4-XTHW-1-64-X-0:41:16-X-X-FHI,A-4-LP-0-64-33-0:41:19-R-X-FHI,B-16-SP-0-48-66-0:41:19-R-X-FHI,A-5-SP-1-15-36-0:41:26-R-X-FHI,A-3-XSP-1-36-X-0:41:26-X-X-FHI,A-3-SP-1-45-65-0:41:32-R-X-FHI,A-2-XSP-1-65-X-0:41:32-X-X-FHI,A-2-DR-1-65-X-0:41:34-R-X-FHI,B-19-XDR-1-16-X-0:41:34-X-X-FHI,A-2-PC-1-65-64-0:41:35-R-X-FHI,A-2-SP-1-64-62-0:41:38-R-X-FHI,A-10-XSP-1-62-X-0:41:38-X-X-FHI,A-10-SP-1-63-72-0:41:40-R-X-FHI,A-7-XSP-1-72-X-0:41:40-X-X-FHI,A-7-C-0-72-31-0:41:46-R-X-FHI,B-3-CL-2-50-X-0:41:47-R-X-FHI,B-16-SP-1-48-56-0:41:49-R-X-FHI,B-9-XSP-1-56-X-0:41:49-X-X-FHI,B-9-DC-0-56-X-0:41:52-R-X-FHI,A-3-SP-1-27-39-0:41:55-R-X-FHI,A-1-XSP-1-39-X-0:41:55-X-X-FHI,A-1-SP-1-49-67-0:42:00-R-X-FHI,A-2-XSP-1-67-X-0:42:00-X-X-FHI,A-2-SP-1-67-47-0:42:05-R-X-FHI,A-6-XSP-1-47-X-0:42:05-X-X-FHI,A-6-PC-2-56-54-0:42:10-R-X-FHI,A-6-SP-1-54-44-0:42:13-R-X-FHI,A-10-XSP-1-44-X-0:42:13-X-X-FHI,A-10-TB-0-44-42-0:42:14-R-X-FHI,B-1-GH-1-40-X-0:42:17-R-X-FHI,B-1-GT-1-40-30-0:42:28-R-X-FHI,B-4-XGT-1-30-X-0:42:28-X-X-FHI,B-4-SP-1-30-9-0:42:30-R-X-FHI,B-23-XSP-1-9-X-0:42:30-X-X-FHI,B-23-SP-1-9-18-0:42:32-R-X-FHI,B-4-XSP-1-18-X-0:42:32-X-X-FHI,B-4-LP-1-18-15-0:42:33-R-X-FHI,B-9-XLP-1-15-X-0:42:33-X-X-FHI,B-9-DC-0-15-X-0:42:37-R-X-FHI,A-3-LP-1-66-37-0:42:38-R-X-FHI,A-5-XLP-1-37-X-0:42:38-X-X-FHI,A-5-SP-1-37-39-0:42:43-R-X-FHI,A-1-XSP-1-39-X-0:42:43-X-X-FHI,A-1-SP-1-49-58-0:42:49-R-X-FHI,A-3-XSP-1-58-X-0:42:49-X-X-FHI,B-10-SP-1-46-47-0:43:15-R-X-SHN,B-16-XSP-1-47-X-0:43:15-X-X-SHN,B-16-SP-1-47-58-0:43:17-R-X-SHN,B-3-XSP-1-58-X-0:43:17-X-X-SHN,B-3-SP-1-58-37-0:43:20-R-X-SHN,B-23-XSP-1-37-X-0:43:20-X-X-SHN,B-23-SP-0-37-28-0:43:22-R-X-SHN,A-19-IN-1-53-X-0:43:22-R-X-SHN,B-23-XIN-1-28-X-0:43:22-X-X-SHN,A-19-SP-1-53-33-0:43:24-R-X-SHN,A-18-XSP-1-33-X-0:43:24-X-X-SHN,A-18-SP-2-33-33-0:43:25-R-X-SHN,A-19-XSP-2-33-X-0:43:25-X-X-SHN,A-19-LS-0-33-41-0:43:26-L-X-SHN,B-1-SP-1-40-</w:t>
-      </w:r>
-      <w:r>
-        <w:rPr>
-          <w:rFonts w:ascii="Arial" w:eastAsia="Times New Roman" w:hAnsi="Arial" w:cs="Arial"/>
-          <w:color w:val="000000"/>
-          <w:lang w:eastAsia="en-IN"/>
-        </w:rPr>
-        <w:lastRenderedPageBreak/>
-        <w:t>30-0:43:38-L-GK-SHN,B-2-XSP-1-30-X-0:43:38-X-X-SHN,B-2-SP-1-29-20-0:43:40-R-X-SHN,B-4-XSP-1-20-X-0:43:40-X-X-SHN,B-4-LP-0-10-15-0:43:44-R-X-SHN,A-16-SP-0-66-44-0:43:47-R-X-SHN,B-16-SP-1-37-26-0:43:49-R-X-SHN,B-10-XSP-1-26-X-0:43:49-X-X-SHN,B-10-SP-1-26-47-0:43:51-R-X-SHN,B-16-XSP-1-47-X-0:43:51-X-X-SHN,B-16-SP-1-47-55-0:43:54-R-X-SHN,B-7-XSP-1-55-X-0:43:54-X-X-SHN,B-7-SP-1-54-73-0:43:57-R-X-SHN,B-14-XSP-1-73-X-0:43:57-X-X-SHN,B-14-C-0-73-31-0:44:01-R-X-SHN,A-1-GH-1-50-X-0:44:03-R-X-SHN,A-1-GT-1-39-59-0:44:05-R-X-SHN,A-15-XGT-1-59-X-0:44:05-X-X-SHN,A-15-PC-2-59-67-0:44:07-R-X-SHN,A-15-SP-1-67-55-0:44:10-R-X-SHN,A-18-XSP-1-55-X-0:44:10-X-X-SHN,B-2-ST-1-26-X-0:44:11-R-X-SHN,A-18-XST-1-55-X-0:44:11-X-X-SHN,B-23-GD-0-26-X-0:44:13-R-F-SHN,A-10-XGD-0-55-X-0:44:13-X-X-SHN,A-10-GD-1-55-X-0:44:13-X-X-SHN,B-23-XGD-1-26-X-0:44:13-X-X-SHN,A-16-SP-1-45-64-0:44:24-R-FK-SHN,A-2-XSP-1-64-X-0:44:24-X-X-SHN,A-2-SP-1-65-66-0:44:27-R-X-SHN,A-15-XSP-1-66-X-0:44:27-X-X-SHN,A-15-SP-0-66-54-0:44:29-R-X-SHN,B-23-IN-1-27-X-0:44:31-R-X-SHN,A-15-XIN-1-54-X-0:44:31-X-X-SHN,B-22-SP-1-16-27-0:44:32-R-X-SHN,B-10-XSP-1-27-X-0:44:32-X-X-SHN,B-10-LP-0-27-13-0:44:33-R-X-SHN,A-3-IN-2-68-X-0:44:38-R-X-SHN,B-10-XIN-2-13-X-0:44:38-X-X-SHN,A-3-SP-1-69-60-0:44:40-R-X-SHN,A-1-XSP-1-60-X-0:44:40-X-X-SHN,A-1-SP-0-60-78-0:44:42-R-X-SHN,B-4-THW-1-04-23-0:45:06-R-X-SHN,B-10-XTHW-1-23-X-0:45:06-X-X-SHN,B-10-SP-1-23-03-0:45:07-R-X-SHN,B-4-XSP-1-03-X-0:45:07-X-X-SHN,B-4-SP-1-03-02-0:45:09-R-X-SHN,B-19-XSP-1-02-X-0:45:09-X-X-SHN,A-19-ST-1-77-X-0:45:12-R-X-SHN,B-19-XST-1-4-X-0:45:12-X-X-SHN,B-4-THW-1-03-04-0:45:17-R-X-SHN,B-10-XTHW-1-04-X-0:45:17-X-X-SHN,B-10-PC-1-04-15-0:45:19-R-X-SHN,B-10-LP-1-15-47-0:45:21-R-X-SHN,B-3-XLP-1-47-X-0:45:21-X-X-SHN,B-3-LP-0-47-64-0:45:28-R-X-SHN,A-5-CL-1-17-X-0:45:30-R-X-SHN,B-7-THW-1-73-52-0:45:37-R-X-SHN,B-14-XTHW-1-52-X-0:45:37-X-X-SHN,A-5-ST-2-29-X-0:45:41-R-X-SHN,B-14-XST-2-52-X-0:45:41-X-X-SHN,A-5-SP-0-29-27-0:45:42-L-X-SHN,B-3-SP-1-54-43-0:45:43-R-X-SHN,B-10-XSP-1-43-X-0:45:43-X-X-SHN,B-10-SP-1-43-53-0:45:46-R-X-SHN,B-16-XSP-1-53-X-0:45:46-X-X-SHN,B-16-SP-1-54-43-0:45:46-R-X-SHN,B-22-XSP-1-43-X-0:45:46-X-X-SHN,B-22-SP-1-43-63-0:45:49-R-X-SHN,B-7-XSP-1-63-X-0:45:49-X-X-SHN,B-7-PC-1-72-61-0:45:55-R-X-SHN,B-7-C-0-71-21-0:46:45-L-CN-SHN,A-1-SP-1-50-69-0:47:02-R-GK-SHN,A-15-XSP-1-69-X-0:47:02-X-X-SHN,A-15-PC-1-68-77-0:47:06-R-X-SHN,A-15-SP-1-77-55-0:47:09-R-X-SHN,A-18-XSP-1-55-X-0:47:09-X-X-SHN,A-18-SP-0-55-56-0:47:10-R-X-SHN,B-19-SP-1-25-26-0:47:11-R-X-SHN,B-23-XSP-1-26-X-0:47:11-X-X-SHN,B-23-SP-1-26-04-0:47:13-R-X-SHN,B-22-XSP-1-04-X-0:47:13-X-X-SHN,B-22-LP-1-14-62-0:47:15-R-X-SHN,B-7-XLP-1-62-X-0:47:15-X-X-SHN,B-7-LP-0-62-33-0:47:23-L-X-SHN,A-15-SP-0-59-67-0:47:26-R-X-SHN,B-4-SP-1-14-34-0:47:28-R-X-SHN,B-16-XSP-1-34-X-0:47:28-X-X-SHN,B-16-SP-1-34-45-0:47:29-R-X-SHN,B-3-XSP-1-45-X-0:47:29-X-X-SHN,B-3-LP-1-45-74-0:47:32-R-X-SHN,B-7-XLP-1-74-X-0:47:32-X-X-SHN,B-7-SP-1-74-63-0:47:35-R-X-SHN,B-10-XSP-1-63-X-0:47:35-X-X-SHN,A-8-ST-2-18-X-0:47:38-R-X-SHN,B-10-XST-2-63-X-0:47:38-X-X-SHN,A-16-LP-1-28-73-0:47:41-R-X-SHN,A-19-XLP-1-73-X-0:47:41-X-X-SHN,A-19-PC-2-73-53-0:47:49-R-X-SHN,A-19-SP-1-53-42-0:47:51-R-X-SHN,A-18-XSP-1-42-X-0:47:51-X-X-SHN,A-18-SP-0-42-43-0:47:53-R-X-SHN,B-16-SP-1-28-18-0:47:57-R-X-SHN,B-4-XSP-1-18-X-0:47:57-X-X-SHN,B-4-PC-1-18-07-0:47:58-R-X-SHN,B-4-LP-0-07-04-0:48:02-R-X-SHN,A-15-IN-1-77-X-0:48:02-R-X-SHN,B-4-XIN-1-4-X-0:48:02-X-X-SHN,A-15-PC-2-77-75-0:48:04-R-X-SHN,A-15-SP-0-75-53-0:48:07-R-X-SHN,B-2-IN-2-28-X-0:48:09-R-X-SHN,A-15-XIN-2-53-X-0:48:09-X-X-SHN,B-16-SP-1-47-27-0:48:12-R-X-SHN,B-23-XSP-1-27-X-0:48:12-X-X-SHN,B-23-PC-2-27-25-0:48:13-R-X-SHN,A-2-SL-1-56-X-0:48:16-R-X-SHN,B-23-XSL-1-25-X-0:48:16-X-X-SHN,A-16-SP-1-46-36-0:48:20-R-X-SHN,A-8-XSP-1-36-X-0:48:20-X-X-SHN,A-8-LP-1-36-67-0:48:21-R-X-SHN,A-15-XLP-1-67-X-0:48:21-X-X-SHN,A-15-LP-1-67-74-0:48:25-R-X-SHN,A-19-XLP-1-74-X-0:48:25-X-X-SHN,A-19-PC-2-74-72-0:48:28-R-X-SHN,A-19-C-0-72-42-0:48:40-R-X-SHN,B-23-CL-2-39-X-0:48:41-L-X-SHN,A-2-THW-1-73-63-0:48:51-R-X-SHN,A-18-XTHW-1-63-X-0:48:51-X-X-SHN,A-18-PC-1-63-53-0:48:55-R-X-SHN,A-18-SP-1-53-44-0:48:57-R-X-SHN,A-8-XSP-1-44-X-0:48:57-X-X-SHN,A-8-SP-1-54-73-0:48:58-R-X-SHN,A-2-XSP-1-73-X-0:48:58-X-X-SHN,A-2-SP-1-74-73-0:49:00-R-X-SHN,A-19-XSP-1-73-X-0:49:00-X-X-SHN,A-19-PC-1-73-62-0:49:04-R-X-SHN,A-19-C-0-62-21-0:49:06-R-X-SHN,B-14-THW-1-79-70-0:49:14-R-X-SHN,B-3-XTHW-1-</w:t>
-      </w:r>
-      <w:r>
-        <w:rPr>
-          <w:rFonts w:ascii="Arial" w:eastAsia="Times New Roman" w:hAnsi="Arial" w:cs="Arial"/>
-          <w:color w:val="000000"/>
-          <w:lang w:eastAsia="en-IN"/>
-        </w:rPr>
-        <w:lastRenderedPageBreak/>
-        <w:t>70-X-0:49:14-X-X-SHN,B-3-SP-1-70-79-0:49:17-R-X-SHN,B-14-XSP-1-79-X-0:49:17-X-X-SHN,B-14-SP-1-78-69-0:49:19-R-X-SHN,B-16-XSP-1-69-X-0:49:19-X-X-SHN,B-16-SP-1-69-77-0:49:20-R-X-SHN,B-7-XSP-1-77-X-0:49:20-X-X-SHN,B-7-SP-1-77-68-0:49:22-R-X-SHN,B-16-XSP-1-68-X-0:49:22-X-X-SHN,B-16-SP-0-68-56-0:49:22-R-X-SHN,A-16-SP-1-25-47-0:49:26-R-X-SHN,A-15-XSP-1-47-X-0:49:26-X-X-SHN,A-15-SP-1-57-66-0:49:33-R-X-SHN,A-2-XSP-1-66-X-0:49:33-X-X-SHN,A-2-SP-1-66-48-0:49:36-R-X-SHN,A-3-XSP-1-48-X-0:49:36-X-X-SHN,A-3-LP-0-47-63-0:49:37-R-X-SHN,B-4-LP-1-18-50-0:49:44-R-X-SHN,B-1-XLP-1-50-X-0:49:44-X-X-SHN,B-1-SP-1-50-59-0:49:48-R-X-SHN,B-3-XSP-1-59-X-0:49:48-X-X-SHN,B-3-LP-0-58-55-0:49:53-R-X-SHN,A-5-LP-1-16-39-0:50:00-R-X-SHN,A-1-XLP-1-39-X-0:50:00-X-X-SHN,A-1-LP-1-39-67-0:50:03-R-X-SHN,A-15-XLP-1-67-X-0:50:03-X-X-SHN,A-15-PC-3-67-63-0:50:07-R-X-SHN,B-16-ST-0-18-X-0:50:13-R-F-SHN,A-15-XST-0-63-X-0:50:13-X-X-SHN,A-8-C-0-63-31-0:50:44-L-FK-SHN,B-1-GH-2-50-X-0:50:47-R-X-SHN,B-1-GT-1-50-77-0:50:49-R-X-SHN,B-7-XGT-1-77-X-0:50:49-X-X-SHN,A-11-THW-1-5-6-0:51:01-R-X-SHN,A-5-XTHW-1-6-X-0:51:01-X-X-SHN,A-5-LP-1-7-39-0:51:03-R-X-SHN,A-1-XLP-1-39-X-0:51:03-X-X-SHN,A-1-LP-1-39-67-0:51:08-R-X-SHN,A-15-XLP-1-67-X-0:51:08-X-X-SHN,A-15-SP-1-67-56-0:51:14-R-X-SHN,A-2-XSP-1-56-X-0:51:14-X-X-SHN,A-2-SP-1-56-75-0:51:15-R-X-SHN,A-15-XSP-1-75-X-0:51:15-X-X-SHN,A-15-LP-1-76-73-0:51:16-R-X-SHN,A-19-XLP-1-73-X-0:51:16-X-X-SHN,B-4-ST-1-09-X-0:51:26-R-X-SHN,A-19-XST-1-72-X-0:51:26-X-X-SHN,B-4-THW-0-09-07-0:51:38-R-X-SHN,A-15-SP-0-74-64-0:51:40-R-X-SHN,A-16-ST-1-64-X-0:51:41-R-X-SHN,B-19-XST-1-17-X-0:51:41-X-X-SHN,A-19-SP-0-74-74-0:51:44-R-X-SHN,B-22-LP-1-07-38-0:51:45-R-X-SHN,B-3-XLP-1-38-X-0:51:45-X-X-SHN,B-3-SP-1-38-26-0:51:50-R-X-SHN,B-10-XSP-1-26-X-0:51:50-X-X-SHN,B-10-LP-1-36-75-0:51:52-R-X-SHN,B-7-XLP-1-75-X-0:51:52-X-X-SHN,B-7-SP-0-75-53-0:51:56-R-X-SHN,A-5-SP-1-19-40-0:52:00-R-X-SHN,A-1-XSP-1-40-X-0:52:00-X-X-SHN,A-1-SP-0-40-28-0:52:03-R-X-SHN,B-10-SP-1-53-63-0:52:05-R-X-SHN,B-7-XSP-1-63-X-0:52:05-X-X-SHN,B-7-SP-0-63-53-0:52:08-R-X-SHN,A-8-THW-1-8-18-0:52:30-R-X-SHN,A-16-XTHW-1-18-X-0:52:30-X-X-SHN,A-16-LP-1-18-57-0:52:34-R-X-SHN,A-2-XLP-1-57-X-0:52:34-X-X-SHN,A-2-PC-2-57-55-0:52:36-R-X-SHN,A-2-SP-1-55-73-0:52:40-R-X-SHN,A-19-XSP-1-73-X-0:52:40-X-X-SHN,A-19-PC-1-73-62-0:52:44-R-X-SHN,A-19-C-1-62-32-0:52:46-R-X-SHN,A-11-XC-1-32-X-0:52:46-X-X-SHN,A-11-SP-1-32-33-0:52:49-R-X-SHN,A-10-XSP-1-33-X-0:52:49-X-X-SHN,A-10-SP-1-33-53-0:52:51-R-X-SHN,A-2-XSP-1-53-X-0:52:51-X-X-SHN,A-2-SP-1-53-73-0:52:54-R-X-SHN,A-19-XSP-1-73-X-0:52:54-X-X-SHN,A-19-PC-1-73-63-0:52:56-R-X-SHN,A-19-C-0-63-31-0:52:58-L-X-SHN,B-1-SP-1-50-30-0:53:17-L-GK-SHN,B-2-XSP-1-30-X-0:53:17-X-X-SHN,B-2-SP-1-30-09-0:53:19-R-X-SHN,B-4-XSP-1-09-X-0:53:19-X-X-SHN,B-4-SP-0-09-17-0:53:21-L-X-SHN,A-10-IN-1-64-X-0:53:24-R-X-SHN,B-4-XIN-1-17-X-0:53:24-X-X-SHN,B-4-THW-1-08-17-0:53:33-R-X-SHN,B-19-XTHW-1-17-X-0:53:33-X-X-SHN,B-19-SP-1-07-08-0:53:36-R-X-SHN,B-4-XSP-1-08-X-0:53:36-X-X-SHN,B-4-SP-1-08-07-0:53:37-R-X-SHN,B-23-XSP-1-07-X-0:53:37-X-X-SHN,B-23-SP-1-07-07-0:53:38-R-X-SHN,B-19-XSP-1-07-X-0:53:38-X-X-SHN,B-19-SP-1-07-27-0:53:41-R-X-SHN,B-10-XSP-1-27-X-0:53:41-X-X-SHN,B-10-SP-1-27-26-0:53:41-R-X-SHN,B-19-XSP-1-26-X-0:53:41-X-X-SHN,B-19-DR-0-26-X-0:53:42-R-X-SHN,A-16-XDR-0-55-X-0:53:42-X-X-SHN,A-15-PC-2-66-54-0:53:44-R-X-SHN,B-16-SP-1-37-35-0:53:47-R-X-SHN,B-10-XSP-1-35-X-0:53:47-X-X-SHN,B-10-SP-1-46-65-0:53:50-R-X-SHN,B-7-XSP-1-65-X-0:53:50-X-X-SHN,B-7-SP-1-75-73-0:53:54-R-X-SHN,B-22-XSP-1-73-X-0:53:54-X-X-SHN,B-22-SP-1-72-54-0:54:04-R-X-SHN,B-14-XSP-1-54-X-0:54:04-X-X-SHN,B-10-SP-1-64-44-0:54:09-R-X-SHN,B-23-XSP-1-44-X-0:54:09-X-X-SHN,B-16-OFF-1-53-X-0:54:13-R-X-SHN,A-8-SP-1-28-38-0:54:28-L-FK-SHN,A-16-XSP-1-38-X-0:54:28-X-X-SHN,A-16-SP-1-38-29-0:54:30-R-X-SHN,A-8-XSP-1-29-X-0:54:30-X-X-SHN,A-8-SP-1-29-40-0:54:32-R-X-SHN,A-1-XSP-1-40-X-0:54:32-X-X-SHN,A-1-LP-0-40-17-0:54:36-R-X-SHN,B-14-PC-1-65-64-0:54:40-R-X-SHN,B-14-SP-1-64-73-0:54:41-R-X-SHN,B-7-XSP-1-73-X-0:54:41-X-X-SHN,B-7-SP-1-73-74-0:54:43-R-X-SHN,B-14-XSP-1-74-X-0:54:43-X-X-SHN,B-14-SP-2-74-53-0:54:44-R-X-SHN,B-7-XSP-2-53-X-0:54:44-X-X-SHN,B-7-PC-1-63-53-0:54:46-R-X-SHN,B-7-LS-0-53-51-0:54:48-L-X-SHN,A-1-SP-1-40-29-0:54:59-R-GK-SHN,A-5-XSP-1-29-X-0:54:59-X-X-SHN,A-5-PC-2-29-17-0:55:04-R-X-SHN,A-5-SP-1-17-6-0:55:07-R-X-SHN,A-11-XSP-1-6-X-0:55:07-X-X-SHN,B-14-ST-0-75-X-0:55:08-R-F-SHN,A-11-XST-0-6-X-0:55:08-X-X-SHN,A-5-SP-1-6-</w:t>
-      </w:r>
-      <w:r>
-        <w:rPr>
-          <w:rFonts w:ascii="Arial" w:eastAsia="Times New Roman" w:hAnsi="Arial" w:cs="Arial"/>
-          <w:color w:val="000000"/>
-          <w:lang w:eastAsia="en-IN"/>
-        </w:rPr>
-        <w:lastRenderedPageBreak/>
-        <w:t>27-0:55:27-L-FK-SHN,A-3-XSP-1-27-X-0:55:27-X-X-SHN,A-3-LP-1-37-65-0:55:30-R-X-SHN,A-15-XLP-1-65-X-0:55:30-X-X-SHN,A-15-LP-0-65-51-0:55:33-R-X-SHN,B-1-SP-1-40-30-0:55:47-R-GK-SHN,B-2-XSP-1-30-X-0:55:47-X-X-SHN,B-2-SP-1-30-10-0:55:49-R-X-SHN,B-4-XSP-1-10-X-0:55:49-X-X-SHN,B-4-SP-1-20-08-0:55:52-R-X-SHN,B-14-XSP-1-08-X-0:55:52-X-X-SHN,B-14-SP-0-09-19-0:55:53-R-X-SHN,A-19-SP-1-62-53-0:55:54-R-X-SHN,A-10-XSP-1-53-X-0:55:54-X-X-SHN,A-10-SP-1-63-42-0:56:00-R-X-SHN,A-18-XSP-1-42-X-0:56:00-X-X-SHN,A-18-SP-1-42-43-0:56:02-R-X-SHN,A-19-XSP-1-43-X-0:56:02-X-X-SHN,A-19-DC-0-43-X-0:56:03-R-X-SHN,B-10-PC-1-38-37-0:56:04-R-X-SHN,B-10-SP-1-37-55-0:56:06-R-X-SHN,B-7-XSP-1-55-X-0:56:06-X-X-SHN,B-7-PC-1-55-64-0:56:10-R-X-SHN,B-7-SP-1-64-55-0:56:13-R-X-SHN,B-16-XSP-1-55-X-0:56:13-X-X-SHN,B-16-SP-1-55-66-0:56:16-R-X-SHN,B-14-XSP-1-66-X-0:56:16-X-X-SHN,B-14-SP-0-65-73-0:56:19-L-X-SHN,A-5-THW-1-8-19-0:56:28-R-X-SHN,A-3-XTHW-1-19-X-0:56:28-X-X-SHN,A-3-PC-2-19-38-0:56:31-R-X-SHN,A-3-LP-1-38-67-0:56:35-R-X-SHN,A-15-XLP-1-67-X-0:56:35-X-X-SHN,A-15-SP-1-68-48-0:56:41-R-X-SHN,A-3-XSP-1-48-X-0:56:41-X-X-SHN,A-3-SP-1-48-56-0:56:44-R-X-SHN,A-2-XSP-1-56-X-0:56:44-X-X-SHN,A-2-SP-1-56-65-0:56:46-R-X-SHN,A-10-XSP-1-65-X-0:56:46-X-X-SHN,A-10-TB-1-55-52-0:56:49-R-X-SHN,A-19-XTB-1-52-X-0:56:49-X-X-SHN,A-19-DC-0-52-X-0:56:52-R-X-SHN,B-1-GH-1-30-X-0:56:55-R-X-SHN,B-1-GT-1-30-20-0:56:57-R-X-SHN,B-4-XGT-1-20-X-0:56:57-X-X-SHN,B-4-PC-2-20-18-0:56:58-R-X-SHN,B-4-SP-1-18-07-0:57:01-R-X-SHN,B-23-XSP-1-07-X-0:57:01-X-X-SHN,B-23-SP-0-07-16-0:57:04-R-X-SHN,A-16-IN-1-75-X-0:57:05-R-X-SHN,B-23-XIN-1-6-X-0:57:05-X-X-SHN,B-22-PC-1-04-13-0:57:07-R-X-SHN,A-3-SP-1-68-50-0:57:11-R-X-SHN,A-1-XSP-1-50-X-0:57:11-X-X-SHN,A-1-LP-0-50-7-0:57:15-R-X-SHN,B-14-THW-1-74-65-0:57:21-R-X-SHN,B-10-XTHW-1-65-X-0:57:21-X-X-SHN,B-10-SP-1-65-54-0:57:24-R-X-SHN,B-16-XSP-1-54-X-0:57:24-X-X-SHN,B-16-SP-1-54-54-0:57:26-R-X-SHN,B-10-XSP-1-54-X-0:57:26-X-X-SHN,B-10-SP-1-54-34-0:57:26-R-X-SHN,B-23-XSP-1-34-X-0:57:26-X-X-SHN,B-23-SP-1-35-34-0:57:29-R-X-SHN,B-10-XSP-1-34-X-0:57:29-X-X-SHN,B-10-SP-1-24-15-0:57:32-R-X-SHN,B-4-XSP-1-15-X-0:57:32-X-X-SHN,B-4-LP-1-25-56-0:57:35-R-X-SHN,B-3-XLP-1-56-X-0:57:35-X-X-SHN,B-3-LP-1-56-27-0:57:41-R-X-SHN,B-2-XLP-1-27-X-0:57:41-X-X-SHN,B-2-PC-2-27-35-0:57:44-R-X-SHN,B-2-SP-1-35-55-0:57:47-R-X-SHN,B-16-XSP-1-55-X-0:57:47-X-X-SHN,B-16-SP-1-55-56-0:57:48-R-X-SHN,B-3-XSP-1-56-X-0:57:48-X-X-SHN,B-3-SP-1-56-75-0:57:51-R-X-SHN,B-7-XSP-1-75-X-0:57:51-X-X-SHN,B-7-SP-1-74-64-0:57:55-R-X-SHN,B-16-XSP-1-64-X-0:57:55-X-X-SHN,B-16-DR-1-64-X-0:57:56-R-X-SHN,A-16-XDR-1-17-X-0:57:56-X-X-SHN,B-16-TB-2-44-52-0:57:59-R-X-SHN,B-22-XTB-2-52-X-0:57:59-X-X-SHN,B-22-CS-0-52-31-0:58:01-R-X-SHN,A-3-IN-2-40-X-0:58:02-R-X-SHN,B-22-XIN-2-41-X-0:58:02-X-X-SHN,B-7-C-0-71-41-0:58:32-L-CN-SHN,A-1-CL-2-40-X-0:58:34-R-X-SHN,B-7-THW-1-72-62-0:58:43-R-X-SHN,B-14-XTHW-1-62-X-0:58:43-X-X-SHN,B-14-SP-1-62-72-0:58:44-R-X-SHN,B-7-XSP-1-72-X-0:58:44-X-X-SHN,B-7-SP-1-72-74-0:58:48-R-X-SHN,B-10-XSP-1-74-X-0:58:48-X-X-SHN,B-10-SP-1-74-54-0:58:51-R-X-SHN,B-3-XSP-1-54-X-0:58:51-X-X-SHN,B-3-SP-1-54-73-0:58:52-R-X-SHN,B-7-XSP-1-73-X-0:58:52-X-X-SHN,B-7-C-2-73-32-0:58:57-L-X-SHN,B-16-XC-2-32-X-0:58:57-X-X-SHN,B-16-H-0-32-31-0:58:58-R-X-SHN,A-1-LP-1-40-69-0:59:09-R-GK-SHN,A-15-XLP-1-69-X-0:59:09-X-X-SHN,A-15-SP-1-69-58-0:59:13-R-X-SHN,A-3-XSP-1-58-X-0:59:13-X-X-SHN,A-3-SP-1-58-50-0:59:18-R-X-SHN,A-1-XSP-1-50-X-0:59:18-X-X-SHN,A-1-SP-1-40-38-0:59:23-R-X-SHN,A-16-XSP-1-38-X-0:59:23-X-X-SHN,A-16-PC-2-38-17-0:59:26-R-X-SHN,A-16-SP-1-17-7-0:59:29-R-X-SHN,A-5-XSP-1-7-X-0:59:29-X-X-SHN,A-5-LP-1-7-14-0:59:30-R-X-SHN,A-18-XLP-1-14-X-0:59:30-X-X-SHN,A-18-DR-2-14-X-0:59:32-R-X-SHN,B-3-XDR-2-67-X-0:59:32-X-X-SHN,A-18-PC-1-14-23-0:59:33-R-X-SHN,B-14-LP-1-58-15-0:59:35-L-X-SHN,B-19-XLP-1-15-X-0:59:35-X-X-SHN,B-19-AD-1-15-X-0:59:39-R-X-SHN,A-15-XAD-1-66-X-0:59:39-X-X-SHN,A-15-AD-0-66-X-0:59:39-X-X-SHN,B-19-XAD-0-15-X-0:59:39-X-X-SHN,B-19-PC-2-04-22-0:59:42-R-X-SHN,B-19-DR-0-22-X-0:59:47-R-X-SHN,A-15-XDR-0-59-X-0:59:47-X-X-SHN,A-1-GH-1-50-X-0:59:48-R-X-SHN,A-1-SP-1-50-70-0:59:59-R-X-SHN,A-3-XSP-1-70-X-0:59:59-X-X-SHN,A-3-PC-2-60-58-1:00:03-R-X-SHN,A-3-SP-0-58-57-1:00:06-R-X-SHN,B-23-IN-1-24-X-1:00:06-R-X-SHN,A-3-XIN-1-57-X-1:00:06-X-X-SHN,A-16-DR-1-47-X-1:00:09-R-X-SHN,B-23-XDR-1-34-X-1:00:09-X-X-SHN,A-16-SP-1-57-56-1:00:10-R-X-SHN,A-10-XSP-1-56-X-1:00:10-X-X-SHN,B-10-ST-1-25-X-1:00:13-R-X-SHN,A-</w:t>
-      </w:r>
-      <w:r>
-        <w:rPr>
-          <w:rFonts w:ascii="Arial" w:eastAsia="Times New Roman" w:hAnsi="Arial" w:cs="Arial"/>
-          <w:color w:val="000000"/>
-          <w:lang w:eastAsia="en-IN"/>
-        </w:rPr>
-        <w:lastRenderedPageBreak/>
-        <w:t>10-XST-1-56-X-1:00:13-X-X-SHN,A-16-SP-1-66-74-1:00:14-R-X-SHN,A-19-XSP-1-74-X-1:00:14-X-X-SHN,A-19-SP-1-74-64-1:00:17-R-X-SHN,A-16-XSP-1-64-X-1:00:17-X-X-SHN,A-16-SP-1-64-44-1:00:20-R-X-SHN,A-10-XSP-1-44-X-1:00:20-X-X-SHN,B-23-ST-1-27-X-1:00:23-R-X-SHN,A-10-XST-1-54-X-1:00:23-X-X-SHN,A-2-SP-1-65-46-1:00:24-R-X-SHN,A-3-XSP-1-46-X-1:00:24-X-X-SHN,A-3-LP-1-46-14-1:00:28-R-X-SHN,A-8-XLP-1-14-X-1:00:28-X-X-SHN,A-8-SP-0-14-22-1:00:31-R-X-SHN,B-14-IN-2-58-X-1:00:31-R-X-SHN,A-8-XIN-2-23-X-1:00:31-X-X-SHN,A-8-SP-1-2-3-1:00:48-L-CN-SHN,A-11-XSP-1-3-X-1:00:48-X-X-SHN,A-11-SP-1-3-24-1:00:52-R-X-SHN,A-16-XSP-1-24-X-1:00:52-X-X-SHN,A-16-LP-1-24-51-1:00:55-R-X-SHN,A-19-XLP-1-51-X-1:00:55-X-X-SHN,A-19-SP-2-51-41-1:00:58-R-X-SHN,A-18-XSP-2-41-X-1:00:58-X-X-SHN,A-18-CS-0-41-41-1:00:59-R-X-SHN,A-18-SP-1-41-51-1:00:59-R-GK-SHN,B-1-SP-1-40-20-1:01:07-R-GK-SHN,B-4-XSP-1-20-X-1:01:07-X-X-SHN,B-4-LP-1-20-04-1:01:11-R-X-SHN,B-22-XLP-1-04-X-1:01:11-X-X-SHN,B-22-SP-0-04-15-1:01:16-R-X-SHN,A-16-SP-1-56-76-1:01:20-R-X-SHN,A-2-XSP-1-76-X-1:01:20-X-X-SHN,A-2-LP-1-76-45-1:01:23-R-X-SHN,A-5-XLP-1-45-X-1:01:23-X-X-SHN,A-5-DC-0-45-X-1:01:26-R-X-SHN,B-10-ST-1-16-X-1:01:28-R-X-SHN,A-5-XST-1-65-X-1:01:28-X-X-SHN,B-10-TB-1-16-53-1:01:32-R-X-SHN,B-7-XTB-1-53-X-1:01:32-X-X-SHN,B-7-PC-2-54-52-1:01:35-R-X-SHN,B-7-SP-0-52-41-1:01:36-R-X-SHN,A-1-CL-2-40-X-1:01:37-R-X-SHN,B-14-LS-0-53-41-1:01:41-R-X-SHN,A-16-CL-2-39-X-1:01:42-L-X-SHN,A-11-PC-3-27-4-1:01:44-R-X-SHN,A-11-SP-1-4-16-1:01:55-R-X-SHN,A-8-XSP-1-16-X-1:01:55-X-X-SHN,A-8-SP-1-16-36-1:01:58-R-X-SHN,A-16-XSP-1-36-X-1:01:58-X-X-SHN,A-16-PC-2-36-34-1:02:01-R-X-SHN,A-16-LP-1-44-73-1:02:02-R-X-SHN,A-19-XLP-1-73-X-1:02:02-X-X-SHN,A-19-SP-1-73-64-1:02:08-R-X-SHN,A-2-XSP-1-64-X-1:02:08-X-X-SHN,A-2-SP-1-64-44-1:02:10-R-X-SHN,A-16-XSP-1-44-X-1:02:10-X-X-SHN,A-16-SP-1-44-46-1:02:18-R-X-SHN,A-3-XSP-1-46-X-1:02:18-X-X-SHN,A-3-PC-1-45-44-1:02:21-R-X-SHN,A-3-LP-1-44-73-1:02:25-R-X-SHN,A-19-XLP-1-73-X-1:02:25-X-X-SHN,A-19-SP-1-63-65-1:02:33-R-X-SHN,A-2-XSP-1-65-X-1:02:33-X-X-SHN,A-2-SP-1-64-44-1:02:36-R-X-SHN,A-16-XSP-1-44-X-1:02:36-X-X-SHN,A-16-SP-1-54-45-1:02:40-R-X-SHN,A-15-XSP-1-45-X-1:02:40-X-X-SHN,A-15-LP-1-46-33-1:02:43-R-X-SHN,A-18-XLP-1-33-X-1:02:43-X-X-SHN,B-3-ST-0-48-X-1:02:46-R-F-SHN,A-18-XST-0-33-X-1:02:46-X-X-SHN,A-10-SP-1-33-12-1:02:58-R-FK-SHN,A-11-XSP-1-12-X-1:02:58-X-X-SHN,A-11-PC-1-12-21-1:03:05-R-X-SHN,B-1-LP-1-40-77-1:03:36-L-GK-SHN,B-14-XLP-1-77-X-1:03:36-X-X-SHN,B-14-SP-1-76-56-1:03:41-R-X-SHN,B-16-XSP-1-56-X-1:03:41-X-X-SHN,B-16-SP-1-66-55-1:03:43-R-X-SHN,B-7-XSP-1-55-X-1:03:43-X-X-SHN,B-7-LP-0-45-22-1:03:47-L-X-SHN,A-17-CL-2-60-X-1:03:52-R-X-SHN,B-10-SP-1-01-01-1:04:41-R-CN-SHN,B-7-XSP-1-01-X-1:04:41-X-X-SHN,B-7-SP-1-01-12-1:04:43-L-X-SHN,B-10-XSP-1-12-X-1:04:43-X-X-SHN,B-10-C-0-12-51-1:04:51-R-X-SHN,A-1-SP-1-40-18-1:05:00-R-GK-SHN,A-5-XSP-1-18-X-1:05:00-X-X-SHN,A-5-PC-1-18-7-1:05:03-R-X-SHN,A-5-LP-1-7-30-1:05:07-R-X-SHN,A-1-XLP-1-30-X-1:05:07-X-X-SHN,A-12-PC-2-30-38-1:05:13-R-X-SHN,A-12-LP-0-38-33-1:05:13-R-X-SHN,B-101-IN-2-58-X-1:05:13-R-X-SHN,A-12-XIN-2-23-X-1:05:13-X-X-SHN,A-19-SP-1-33-23-1:05:13-R-X-SHN,A-8-XSP-1-23-X-1:05:27-X-X-SHN,A-8-LP-0-24-51-1:05:31-R-X-SHN,B-1-SP-1-40-49-1:05:47-L-GK-SHN,B-3-XSP-1-49-X-1:05:47-X-X-SHN,B-3-SP-1-58-50-1:07:08-R-X-SHN,B-1-XSP-1-50-X-1:07:08-X-X-SHN,B-1-LP-1-50-57-1:07:10-R-X-SHN,B-100-XLP-1-57-X-1:07:10-X-X-SHN,B-100-PC-1-57-67-1:07:17-R-X-SHN,B-100-LP-1-67-54-1:07:18-R-X-SHN,B-7-XLP-1-54-X-1:07:18-X-X-SHN,B-7-DC-0-54-X-1:07:20-R-X-SHN,A-16-GD-1-37-X-1:07:22-R-X-SHN,B-22-XGD-1-44-X-1:07:22-X-X-SHN,B-22-GD-0-44-X-1:07:22-X-X-SHN,A-16-XGD-0-37-X-1:07:22-X-X-SHN,A-16-DR-1-25-X-1:07:27-R-X-SHN,B-100-XDR-1-56-X-1:07:27-X-X-SHN,A-16-TB-0-24-21-1:07:29-R-X-SHN,B-1-GH-1-50-X-1:07:38-R-X-SHN,B-1-LP-0-39-75-1:07:50-L-X-SHN,A-15-THW-1-6-14-1:08:07-R-X-SHN,A-18-XTHW-1-14-X-1:08:07-X-X-SHN,A-18-SP-0-14-24-1:08:09-R-X-SHN,B-3-LP-0-57-44-1:08:10-R-X-SHN,A-3-LP-1-37-24-1:08:12-R-X-SHN,A-11-XLP-1-24-X-1:08:12-X-X-SHN,A-11-PC-1-26-25-1:08:19-R-X-SHN,A-11-SP-1-25-34-1:08:20-R-X-SHN,A-8-XSP-1-34-X-1:08:20-X-X-SHN,A-8-SP-1-34-26-1:08:24-R-X-SHN,A-16-XSP-1-26-X-1:08:24-X-X-SHN,B-7-ST-1-56-X-1:08:26-R-X-SHN,A-16-XST-1-25-X-1:08:26-X-X-SHN,B-7-SP-1-57-66-1:08:28-R-X-SHN,B-101-XSP-1-66-X-1:08:28-X-X-SHN,B-22-OFF-1-54-X-1:08:30-R-X-SHN,A-5-SP-1-17-26-1:08:38-L-FK-SHN,A-16-XSP-1-26-X-1:08:38-X-X-SHN,A-16-SP-1-27-17-1:08:40-R-X-SHN,A-5-XSP-1-17-X-1:08:40-X-X-</w:t>
-      </w:r>
-      <w:r>
-        <w:rPr>
-          <w:rFonts w:ascii="Arial" w:eastAsia="Times New Roman" w:hAnsi="Arial" w:cs="Arial"/>
-          <w:color w:val="000000"/>
-          <w:lang w:eastAsia="en-IN"/>
-        </w:rPr>
-        <w:lastRenderedPageBreak/>
-        <w:t>SHN,A-5-LP-0-17-14-1:08:43-L-X-SHN,B-3-SP-1-57-65-1:08:44-R-X-SHN,B-7-XSP-1-65-X-1:08:44-X-X-SHN,B-7-SP-1-65-46-1:08:45-R-X-SHN,B-100-XSP-1-46-X-1:08:45-X-X-SHN,B-100-SP-1-56-77-1:08:48-R-X-SHN,B-101-XSP-1-77-X-1:08:48-X-X-SHN,B-101-LP-1-77-74-1:08:53-R-X-SHN,B-7-XLP-1-74-X-1:08:53-X-X-SHN,B-7-PC-2-74-54-1:09:00-R-X-SHN,B-7-SP-0-54-53-1:09:02-R-X-SHN,A-15-SP-1-27-47-1:09:07-R-X-SHN,A-2-XSP-1-47-X-1:09:07-X-X-SHN,B-19-ST-1-25-X-1:09:09-R-X-SHN,A-2-XST-1-56-X-1:09:09-X-X-SHN,B-2-SP-1-37-46-1:09:12-R-X-SHN,B-10-XSP-1-46-X-1:09:12-X-X-SHN,B-10-SP-1-25-04-1:09:16-R-X-SHN,B-19-XSP-1-04-X-1:09:16-X-X-SHN,B-19-SP-1-14-23-1:09:20-R-X-SHN,B-22-XSP-1-23-X-1:09:20-X-X-SHN,B-22-SP-2-22-42-1:09:23-R-X-SHN,B-7-XSP-2-42-X-1:09:23-X-X-SHN,B-7-CS-1-42-31-1:09:24-L-X-SHN,A-12-GS-1-50-X-1:09:24-X-X-SHN,B-10-C-0-01-31-1:09:57-R-CN-SHN,A-8-CL-2-60-X-1:09:59-R-X-SHN,A-11-PC-2-38-16-1:10:04-R-X-SHN,A-11-SP-1-16-7-1:10:10-R-X-SHN,A-5-XSP-1-7-X-1:10:10-X-X-SHN,A-5-SP-1-7-26-1:10:13-R-X-SHN,A-16-XSP-1-26-X-1:10:13-X-X-SHN,B-10-ST-1-45-X-1:10:15-R-X-SHN,A-16-XST-1-36-X-1:10:15-X-X-SHN,B-22-LP-0-55-03-1:10:19-R-X-SHN,A-2-THW-1-77-79-1:10:29-R-X-SHN,A-17-XTHW-1-79-X-1:10:29-X-X-SHN,A-17-SP-1-68-50-1:10:34-R-X-SHN,A-12-XSP-1-50-X-1:10:34-X-X-SHN,A-12-SP-1-49-48-1:10:40-R-X-SHN,A-3-XSP-1-48-X-1:10:40-X-X-SHN,A-3-PC-2-48-67-1:10:42-R-X-SHN,A-3-LP-0-67-63-1:10:46-R-X-SHN,B-4-SP-1-18-40-1:10:48-R-X-SHN,B-1-XSP-1-40-X-1:10:48-X-X-SHN,B-1-GT-1-40-49-1:10:53-R-X-SHN,B-3-XGT-1-49-X-1:10:53-X-X-SHN,B-3-SP-1-48-47-1:10:55-R-X-SHN,B-100-XSP-1-47-X-1:10:55-X-X-SHN,B-100-DC-0-47-X-1:10:58-R-X-SHN,A-16-SP-1-45-54-1:11:01-R-X-SHN,A-2-XSP-1-54-X-1:11:01-X-X-SHN,A-2-SP-1-54-45-1:11:04-R-X-SHN,A-16-XSP-1-45-X-1:11:04-X-X-SHN,A-16-SP-1-46-65-1:11:06-R-X-SHN,A-17-XSP-1-65-X-1:11:06-X-X-SHN,A-17-SP-1-65-74-1:11:10-R-X-SHN,A-19-XSP-1-74-X-1:11:10-X-X-SHN,A-19-LP-1-74-44-1:11:12-R-X-SHN,A-8-XLP-1-44-X-1:11:12-X-X-SHN,A-8-SP-1-44-24-1:11:15-R-X-SHN,A-19-XSP-1-24-X-1:11:15-X-X-SHN,A-19-SP-1-24-3-1:11:21-R-X-SHN,A-11-XSP-1-3-X-1:11:21-X-X-SHN,A-11-PC-2-4-12-1:11:23-R-X-SHN,A-11-SP-1-12-22-1:11:28-R-X-SHN,A-19-XSP-1-22-X-1:11:28-X-X-SHN,B-3-ST-2-49-X-1:11:31-R-X-SHN,A-19-XST-2-32-X-1:11:31-X-X-SHN,A-2-LS-0-43-41-1:11:33-R-X-SHN,B-1-SP-1-40-50-1:11:46-L-GK-SHN,B-3-XSP-1-50-X-1:11:46-X-X-SHN,B-3-SP-1-60-58-1:11:48-R-X-SHN,B-23-XSP-1-58-X-1:11:48-X-X-SHN,B-23-SP-1-58-78-1:11:51-R-X-SHN,B-101-XSP-1-78-X-1:11:51-X-X-SHN,A-15-ST-1-3-X-1:11:52-R-X-SHN,B-101-XST-1-78-X-1:11:52-X-X-SHN,B-101-THW-0-78-67-1:12:02-R-X-SHN,A-8-SP-1-14-5-1:12:03-R-X-SHN,A-15-XSP-1-5-X-1:12:03-X-X-SHN,A-15-SP-1-5-4-1:12:05-R-X-SHN,A-11-XSP-1-4-X-1:12:05-X-X-SHN,A-11-SP-1-5-6-1:12:09-R-X-SHN,A-5-XSP-1-6-X-1:12:09-X-X-SHN,A-5-SP-1-6-27-1:12:10-R-X-SHN,A-3-XSP-1-27-X-1:12:10-X-X-SHN,A-3-SP-1-26-28-1:12:15-R-X-SHN,A-5-XSP-1-28-X-1:12:15-X-X-SHN,A-5-LP-1-27-67-1:12:18-R-X-SHN,A-17-XLP-1-67-X-1:12:18-X-X-SHN,A-17-SP-1-67-47-1:12:22-R-X-SHN,A-3-XSP-1-47-X-1:12:22-X-X-SHN,A-3-LP-0-47-54-1:12:25-R-X-SHN,B-4-SP-1-17-37-1:12:27-R-X-SHN,B-2-XSP-1-37-X-1:12:27-X-X-SHN,B-2-SP-0-37-35-1:12:30-R-X-SHN,A-3-IN-1-46-X-1:12:30-R-X-SHN,B-2-XIN-1-35-X-1:12:30-X-X-SHN,B-2-SP-0-37-45-1:12:31-R-X-SHN,A-16-AD-1-36-X-1:12:34-R-X-SHN,B-100-XAD-1-45-X-1:12:34-X-X-SHN,B-100-AD-0-45-X-1:12:34-X-X-SHN,A-16-XAD-0-36-X-1:12:34-X-X-SHN,A-16-SP-0-36-14-1:12:37-R-X-SHN,B-101-IN-1-67-X-1:12:38-R-X-SHN,A-16-XIN-1-14-X-1:12:38-X-X-SHN,B-101-CL-1-68-X-1:12:40-R-X-SHN,A-11-THW-1-2-5-1:12:51-R-X-SHN,A-5-XTHW-1-5-X-1:12:51-X-X-SHN,A-5-LP-1-5-37-1:12:59-R-X-SHN,A-3-XLP-1-37-X-1:12:59-X-X-SHN,A-3-LP-1-37-65-1:13:00-R-X-SHN,A-17-XLP-1-65-X-1:13:00-X-X-SHN,A-17-SP-1-65-74-1:13:05-R-X-SHN,A-19-XSP-1-74-X-1:13:05-X-X-SHN,A-19-SP-0-74-54-1:13:05-R-X-SHN,B-100-IN-1-27-X-1:13:08-R-X-SHN,A-19-XIN-1-54-X-1:13:08-X-X-SHN,B-100-DR-1-17-X-1:13:08-R-X-SHN,A-16-XDR-1-64-X-1:13:08-X-X-SHN,B-100-PC-1-17-26-1:13:09-R-X-SHN,A-17-SL-0-55-X-1:13:11-R-F-SHN,B-100-XSL-0-26-X-1:13:11-X-X-SHN,B-10-SP-1-17-18-1:13:20-L-FK-SHN,B-2-XSP-1-18-X-1:13:20-X-X-SHN,B-2-SP-1-18-17-1:13:21-R-X-SHN,B-10-XSP-1-17-X-1:13:21-X-X-SHN,B-10-LP-1-17-02-1:13:25-R-X-SHN,B-19-XLP-1-02-X-1:13:25-X-X-SHN,B-19-SP-1-12-21-1:13:33-R-X-SHN,B-23-XSP-1-21-X-1:13:33-X-X-SHN,B-23-SP-0-21-31-1:13:35-L-X-SHN,A-3-IN-2-50-X-1:13:35-R-X-SHN,B-23-XIN-2-31-X-1:13:35-X-X-SHN,A-1-GH-1-50-X-1:13:36-R-X-SHN,A-1-GT-1-49-48-1:13:44-R-X-SHN,A-16-XGT-1-48-X-1:13:44-X-X-SHN,A-</w:t>
-      </w:r>
-      <w:r>
-        <w:rPr>
-          <w:rFonts w:ascii="Arial" w:eastAsia="Times New Roman" w:hAnsi="Arial" w:cs="Arial"/>
-          <w:color w:val="000000"/>
-          <w:lang w:eastAsia="en-IN"/>
-        </w:rPr>
-        <w:lastRenderedPageBreak/>
-        <w:t>16-LP-0-48-78-1:13:47-R-X-SHN,B-4-THW-1-03-13-1:13:59-R-X-SHN,B-10-XTHW-1-13-X-1:13:59-X-X-SHN,B-10-SP-1-13-13-1:14:02-R-X-SHN,B-19-XSP-1-13-X-1:14:02-X-X-SHN,B-10-SP-0-13-13-1:14:02-R-X-SHN,A-17-IN-2-68-X-1:14:04-R-X-SHN,B-10-XIN-2-13-X-1:14:04-X-X-SHN,B-2-IN-1-15-X-1:14:05-R-X-SHN,A-17-XIN-1-66-X-1:14:05-X-X-SHN,B-23-SP-1-24-04-1:14:06-R-X-SHN,B-4-XSP-1-04-X-1:14:06-X-X-SHN,B-4-SP-3-04-12-1:14:08-R-X-SHN,B-19-XSP-3-12-X-1:14:08-X-X-SHN,B-19-DR-1-12-X-1:14:11-R-X-SHN,A-3-XDR-1-69-X-1:14:11-X-X-SHN,B-19-CS-4-22-31-1:14:12-R-X-SHN,A-12-GS-0-50-X-1:14:12-X-X-SHN,A-18-SP-1-36-36-1:15:09-R-X-SHN,A-16-XSP-1-36-X-1:15:09-X-X-SHN,A-16-LP-0-36-23-1:15:11-R-X-SHN,B-3-CL-1-58-77-1:15:13-R-X-SHN,A-15-THW-1-4-14-1:15:21-R-X-SHN,A-8-XTHW-1-14-X-1:15:21-X-X-SHN,A-8-SP-0-24-4-1:15:21-R-X-SHN,A-15-THW-1-4-6-1:15:50-R-X-SHN,A-5-XTHW-1-6-X-1:15:50-X-X-SHN,A-5-SP-1-6-4-1:15:55-R-X-SHN,A-15-XSP-1-4-X-1:15:55-X-X-SHN,A-15-DR-1-4-X-1:15:57-R-X-SHN,B-100-XDR-1-77-X-1:15:57-X-X-SHN,B-22-ST-0-67-X-1:15:59-R-F-SHN,A-15-XST-0-14-X-1:15:59-X-X-SHN,A-5-SP-0-15-14-1:16:12-L-FK-SHN,B-101-IN-1-67-X-1:16:13-R-X-SHN,A-5-XIN-1-14-X-1:16:13-X-X-SHN,B-3-SP-1-58-40-1:16:19-R-X-SHN,B-1-XSP-1-40-X-1:16:19-X-X-SHN,B-1-LP-0-40-55-1:16:20-L-X-SHN,A-5-SP-0-26-24-1:16:25-R-X-SHN,B-101-SP-0-57-46-1:16:26-R-X-SHN,A-16-SP-0-35-24-1:16:29-R-X-SHN,B-101-SP-1-57-55-1:16:31-R-X-SHN,B-7-XSP-1-55-X-1:16:31-X-X-SHN,B-7-DC-0-55-X-1:16:33-R-X-SHN,A-5-SP-1-16-37-1:16:33-R-X-SHN,A-3-XSP-1-37-X-1:16:33-X-X-SHN,A-3-SP-1-37-56-1:16:39-R-X-SHN,A-17-XSP-1-56-X-1:16:39-X-X-SHN,A-17-SP-1-56-47-1:16:43-R-X-SHN,A-3-XSP-1-47-X-1:16:43-X-X-SHN,A-3-SP-1-46-65-1:16:48-R-X-SHN,A-17-XSP-1-65-X-1:16:48-X-X-SHN,A-17-SP-1-65-56-1:16:52-R-X-SHN,A-3-XSP-1-56-X-1:16:52-X-X-SHN,A-3-SP-1-55-75-1:16:55-R-X-SHN,A-17-XSP-1-75-X-1:16:55-X-X-SHN,A-17-SP-1-75-73-1:17:00-R-X-SHN,A-19-XSP-1-73-X-1:17:00-X-X-SHN,A-19-LP-1-74-46-1:17:04-R-X-SHN,A-3-XLP-1-46-X-1:17:04-X-X-SHN,A-3-SP-1-35-23-1:17:08-R-X-SHN,A-18-XSP-1-23-X-1:17:08-X-X-SHN,B-3-SP-1-48-56-1:17:15-R-X-SHN,B-22-XSP-1-56-X-1:17:15-X-X-SHN,B-22-PC-2-56-54-1:17:16-R-X-SHN,A-3-ST-1-27-X-1:17:21-R-X-SHN,B-22-XST-1-54-X-1:17:21-X-X-SHN,A-3-SP-1-7-18-1:17:25-R-X-SHN,A-5-XSP-1-18-X-1:17:25-X-X-SHN,A-5-LP-1-18-49-1:17:29-R-X-SHN,A-12-XLP-1-49-X-1:17:29-X-X-SHN,A-12-SP-1-49-68-1:17:32-R-X-SHN,A-17-XSP-1-68-X-1:17:32-X-X-SHN,A-17-SP-1-67-49-1:17:39-R-X-SHN,A-12-XSP-1-49-X-1:17:39-X-X-SHN,A-12-LP-0-48-34-1:17:49-R-X-SHN,B-3-SP-0-47-46-1:17:52-R-X-SHN,A-8-SP-0-34-36-1:17:54-R-X-SHN,B-22-SP-1-55-46-1:17:57-R-X-SHN,B-10-XSP-1-46-X-1:17:57-X-X-SHN,B-10-SP-0-36-34-1:17:59-L-X-SHN,A-16-SP-1-37-56-1:18:00-R-X-SHN,A-2-XSP-1-56-X-1:18:00-X-X-SHN,A-19-OFF-1-54-X-1:18:07-R-X-SHN,B-4-SP-1-08-17-1:18:20-R-FK-SHN,B-10-XSP-1-17-X-1:18:20-X-X-SHN,B-10-SP-1-27-28-1:18:24-R-X-SHN,B-23-XSP-1-28-X-1:18:24-X-X-SHN,B-23-SP-1-27-48-1:18:26-R-X-SHN,B-3-XSP-1-48-X-1:18:26-X-X-SHN,B-3-SP-1-48-40-1:18:29-R-X-SHN,B-1-XSP-1-40-X-1:18:29-X-X-SHN,B-1-LP-0-40-17-1:18:30-R-X-SHN,A-2-SP-1-64-72-1:18:33-R-X-SHN,A-19-XSP-1-72-X-1:18:33-X-X-SHN,A-19-C-1-72-22-1:18:43-L-X-SHN,A-11-XC-1-22-X-1:18:43-X-X-SHN,A-11-SP-1-2-12-1:18:51-R-X-SHN,A-15-XSP-1-12-X-1:18:51-X-X-SHN,A-15-SP-1-12-32-1:18:53-R-X-SHN,A-18-XSP-1-32-X-1:18:53-X-X-SHN,A-18-SP-0-32-32-1:18:54-R-X-SHN,B-23-LP-0-49-76-1:18:57-R-X-SHN,A-5-THW-1-5-26-1:19:06-R-X-SHN,A-3-XTHW-1-26-X-1:19:06-X-X-SHN,A-3-PC-2-16-35-1:19:08-R-X-SHN,A-3-LP-1-35-63-1:19:12-R-X-SHN,A-19-XLP-1-63-X-1:19:12-X-X-SHN,A-19-PC-2-63-51-1:19:20-R-X-SHN,A-19-SP-2-51-42-1:19:23-R-X-SHN,A-15-XSP-2-42-X-1:19:23-X-X-SHN,A-15-CS-3-42-31-1:19:25-R-X-SHN,B-1-GS-2-50-X-1:19:25-R-X-SHN,A-8-SP-1-1-22-1:19:55-L-CN-SHN,A-2-XSP-1-22-X-1:19:55-X-X-SHN,A-2-SP-0-22-31-1:19:57-L-X-SHN,B-2-IN-2-50-X-1:19:57-R-X-SHN,A-2-XIN-2-31-X-1:19:57-X-X-SHN,B-10-CL-2-49-X-1:19:58-L-X-SHN,A-3-PC-2-26-46-1:20:06-R-X-SHN,A-3-SP-1-36-26-1:20:11-R-X-SHN,A-5-XSP-1-26-X-1:20:11-X-X-SHN,A-5-SP-1-26-5-1:20:13-L-X-SHN,A-15-XSP-1-5-X-1:20:13-X-X-SHN,A-15-PC-2-5-13-1:20:15-R-X-SHN,A-15-SP-1-13-4-1:20:25-R-X-SHN,A-5-XSP-1-4-X-1:20:25-X-X-SHN,A-5-SP-1-4-3-1:20:27-R-X-SHN,A-11-XSP-1-3-X-1:20:27-X-X-SHN,A-11-PC-2-3-23-1:20:29-R-X-SHN,B-10-SL-2-58-X-1:20:32-R-X-SHN,A-11-XSL-2-23-X-1:20:32-X-X-SHN,B-10-SP-1-68-77-1:20:35-R-X-SHN,B-100-XSP-1-77-X-1:20:35-X-X-SHN,A-15-THW-1-4-24-1:20:43-R-X-SHN,A-8-XTHW-1-24-X-1:20:43-X-X-SHN,A-8-PC-1-14-13-1:20:46-R-X-SHN,B-2-CL-1-67-X-1:20:49-R-X-</w:t>
-      </w:r>
-      <w:r>
-        <w:rPr>
-          <w:rFonts w:ascii="Arial" w:eastAsia="Times New Roman" w:hAnsi="Arial" w:cs="Arial"/>
-          <w:color w:val="000000"/>
-          <w:lang w:eastAsia="en-IN"/>
-        </w:rPr>
-        <w:lastRenderedPageBreak/>
-        <w:t>SHN,B-101-THW-0-78-76-1:21:06-R-X-SHN,A-15-SP-1-5-15-1:21:07-R-X-SHN,A-16-XSP-1-15-X-1:21:07-X-X-SHN,A-16-SP-1-15-25-1:21:09-R-X-SHN,A-2-XSP-1-25-X-1:21:09-X-X-SHN,A-2-LP-1-25-55-1:21:11-R-X-SHN,A-17-XLP-1-55-X-1:21:11-X-X-SHN,A-17-SP-1-55-34-1:21:19-R-X-SHN,A-16-XSP-1-34-X-1:21:19-X-X-SHN,B-7-ST-1-47-X-1:21:22-R-X-SHN,A-16-XST-1-34-X-1:21:22-X-X-SHN,B-7-SP-1-47-66-1:21:25-R-X-SHN,B-22-XSP-1-66-X-1:21:25-X-X-SHN,B-22-SP-0-77-67-1:21:30-R-X-SHN,A-8-SP-1-24-3-1:21:32-R-X-SHN,A-11-XSP-1-3-X-1:21:32-X-X-SHN,A-11-PC-2-3-22-1:21:36-R-X-SHN,A-11-SP-1-22-34-1:21:40-R-X-SHN,A-2-XSP-1-34-X-1:21:40-X-X-SHN,B-10-ST-2-48-X-1:21:41-R-X-SHN,A-2-XST-2-33-X-1:21:41-X-X-SHN,B-22-SP-0-58-38-1:21:43-L-X-SHN,A-17-AD-1-43-X-1:21:45-R-X-SHN,B-19-XAD-1-38-X-1:21:45-X-X-SHN,B-19-AD-0-38-X-1:21:45-X-X-SHN,A-17-XAD-0-43-X-1:21:45-X-X-SHN,B-1-GH-1-30-X-1:21:49-R-X-SHN,B-1-GT-1-30-49-1:21:53-R-X-SHN,B-3-XGT-1-49-X-1:21:53-X-X-SHN,B-3-LP-1-49-78-1:21:55-R-X-SHN,B-101-XLP-1-78-X-1:21:55-X-X-SHN,B-101-SP-0-78-77-1:21:57-R-X-SHN,A-15-THW-1-4-5-1:22:06-R-X-SHN,A-5-XTHW-1-5-X-1:22:06-X-X-SHN,A-5-SP-1-5-26-1:22:10-R-X-SHN,A-3-XSP-1-26-X-1:22:10-X-X-SHN,A-3-LP-1-26-56-1:22:13-R-X-SHN,A-17-XLP-1-56-X-1:22:13-X-X-SHN,A-17-SP-1-65-56-1:22:20-R-X-SHN,A-3-XSP-1-56-X-1:22:20-X-X-SHN,A-3-LP-1-55-25-1:22:24-R-X-SHN,A-5-XLP-1-25-X-1:22:24-X-X-SHN,A-5-SP-1-25-23-1:22:26-R-X-SHN,A-18-XSP-1-23-X-1:22:26-X-X-SHN,A-18-DR-1-23-X-1:22:30-R-X-SHN,B-3-XDR-1-58-X-1:22:30-X-X-SHN,A-18-SP-2-23-33-1:22:32-R-X-SHN,A-2-XSP-2-33-X-1:22:32-X-X-SHN,A-2-LS-0-33-41-1:22:33-R-X-SHN,B-1-LP-0-50-64-1:22:58-L-GK-SHN,A-5-CL-1-7-X-1:23:05-L-X-SHN,B-101-THW-1-75-74-1:23:15-R-X-SHN,B-7-XTHW-1-74-X-1:23:15-X-X-SHN,A-15-ST-1-7-X-1:23:16-R-X-SHI,B-7-XST-1-74-X-1:23:16-X-X-SHI,B-101-THW-1-74-72-1:23:29-R-X-SHI,B-22-XTHW-1-72-X-1:23:29-X-X-SHI,B-22-SP-1-72-52-1:23:35-R-X-SHI,B-7-XSP-1-52-X-1:23:35-X-X-SHI,B-7-PC-1-62-71-1:23:35-R-X-SHI,A-5-ST-1-10-X-1:23:41-R-X-SHI,B-7-XST-1-71-X-1:23:41-X-X-SHI,B-101-THW-1-72-63-1:23:50-R-X-SHI,B-100-XTHW-1-63-X-1:23:50-X-X-SHI,B-100-SP-1-63-73-1:23:54-R-X-SHI,B-101-XSP-1-73-X-1:23:54-X-X-SHI,B-101-SP-1-73-72-1:23:54-R-X-SHI,B-7-XSP-1-72-X-1:23:54-X-X-SHI,B-7-PC-1-72-71-1:23:57-R-X-SHI,B-7-C-0-72-31-1:24:00-R-X-SHI,A-3-SP-0-40-49-1:24:00-R-X-SHI,B-10-IN-1-32-X-1:24:02-R-X-SHI,A-3-XIN-1-49-X-1:24:02-X-X-SHI,B-10-SP-0-23-33-1:24:06-R-X-SHI,A-2-IN-2-58-X-1:24:07-R-X-SHI,B-10-XIN-2-23-X-1:24:07-X-X-SHI,B-4-LS-0-24-21-1:24:09-R-X-SHI</w:t>
+          <w:rFonts w:ascii="Times New Roman" w:eastAsia="Times New Roman" w:hAnsi="Times New Roman" w:cs="Times New Roman"/>
+          <w:sz w:val="24"/>
+          <w:szCs w:val="24"/>
+          <w:lang w:eastAsia="en-IN"/>
+        </w:rPr>
+        <w:t>B-9-SP-1-46-37-0:00:10-R-X-FHN,B-6-XSP-1-37-X-0:00:10-X-X-FHN,B-6-SP-1-36-48-0:00:12-R-X-FHN,B-5-XSP-1-48-X-0:00:12-X-X-FHN,B-5-LP-0-58-75-0:00:14-R-X-FHN,A-5-THW-1-6-27-0:00:26-R-X-FHN,A-10-XTHW-1-27-X-0:00:26-X-X-FHN,A-10-SP-0-17-8-0:00:27-R-X-FHN,B-11-SP-0-75-54-0:00:28-R-X-FHN,A-3-LP-0-27-24-0:00:29-R-X-FHN,B-5-SP-0-57-55-0:00:31-R-X-FHN,A-10-SP-0-26-34-0:00:33-R-X-FHN,B-6-IN-1-47-X-0:00:34-R-X-FHN,A-10-XIN-1-34-X-0:00:34-X-X-FHN,A-9-ST-0-24-X-0:00:36-R-F-FHN,B-4-XST-0-57-X-0:00:36-X-X-FHN,B-5-LP-1-57-27-0:00:45-R-FK-FHN,B-6-XLP-1-27-X-0:00:45-X-X-FHN,B-6-LP-1-27-04-0:00:49-R-X-FHN,B-2-XLP-1-04-X-0:00:49-X-X-FHN,B-2-DC-0-04-X-0:00:50-R-X-FHN,A-7-DR-1-77-X-0:00:52-R-X-FHN,B-2-XDR-1-4-X-0:00:52-X-X-FHN,A-7-SP-1-76-66-0:00:55-R-X-FHN,A-6-XSP-1-66-X-0:00:55-X-X-FHN,A-6-SP-0-67-55-0:00:57-R-X-FHN,B-4-SP-1-26-36-0:00:58-R-X-FHN,B-8-XSP-1-36-X-0:00:58-X-X-FHN,A-6-ST-1-55-X-0:01:00-R-X-FHN,B-8-XST-1-26-X-0:01:00-X-X-FHN,A-9-SP-1-44-35-0:01:02-R-X-FHN,A-8-XSP-1-35-X-0:01:02-X-X-FHN,A-8-TB-1-35-23-0:01:03-R-X-FHN,A-11-XTB-1-23-X-0:01:03-X-X-FHN,A-11-SP-2-22-42-0:01:06-L-X-FHN,A-7-XSP-2-42-X-0:01:06-X-X-FHN,A-7-CS-2-42-41-0:01:08-R-X-FHN,A-11-SP-0-21-31-0:01:11-L-X-FHN,B-5-LP-1-50-67-0:01:11-R-X-FHN,B-11-XLP-1-67-X-0:01:11-X-X-FHN,A-5-ST-1-4-X-0:01:14-R-X-FHN,B-11-XST-1-77-X-0:01:14-X-X-FHN,B-20-THW-1-78-67-0:01:31-R-X-FHN,B-11-XTHW-1-67-X-0:01:31-X-X-FHN,B-11-SP-1-67-48-0:01:34-R-X-FHN,B-6-XSP-1-48-X-0:01:34-X-X-FHN,B-6-SP-0-48-47-0:01:35-R-X-FHN,A-6-SP-1-34-46-0:01:37-R-X-FHN,A-3-XSP-1-46-X-0:01:37-X-X-FHN,A-3-SP-1-46-56-0:01:40-R-X-FHN,A-2-XSP-1-56-X-0:01:40-X-X-FHN,A-2-SP-1-56-48-0:01:42-R-X-FHN,A-1-XSP-1-48-X-0:01:42-X-X-FHN,A-1-SP-1-49-27-0:01:46-R-X-FHN,A-4-XSP-1-27-X-0:01:46-X-X-FHN,A-4-SP-1-28-49-0:01:49-R-X-FHN,A-1-XSP-1-49-X-0:01:49-X-X-FHN,A-1-LP-1-49-78-0:01:52-R-X-FHN,A-2-XLP-1-78-X-0:01:52-X-X-FHN,A-2-SP-1-78-76-0:01:55-R-X-FHN,A-7-XSP-1-76-X-0:01:55-X-X-FHN,A-7-SP-1-76-67-0:01:56-R-X-FHN,A-6-XSP-1-67-X-0:01:56-X-X-FHN,A-6-PC-1-67-66-0:01:59-R-X-FHN,A-6-SP-0-66-65-0:02:00-R-X-FHN,B-4-IN-1-16-X-0:02:00-R-X-FHN,A-6-XIN-1-65-X-0:02:00-X-X-FHN,B-8-SP-1-25-16-0:02:01-R-X-FHN,B-10-XSP-1-16-X-0:02:01-X-X-FHN,B-10-SP-1-16-36-0:02:02-R-X-FHN,B-8-XSP-1-36-X-0:02:02-X-X-FHN,B-8-LP-1-26-39-0:02:04-R-X-FHN,B-1-XLP-1-39-X-0:02:04-X-X-FHN,B-1-LP-1-39-07-0:02:10-R-X-FHN,B-2-XLP-1-07-X-0:02:10-X-X-FHN,A-7-ST-1-74-X-0:02:14-R-X-FHN,B-2-XST-1-7-X-0:02:14-X-X-FHN,A-2-SP-1-66-54-0:02:15-R-X-FHN,A-10-XSP-1-54-X-0:02:15-X-X-FHN,A-10-SP-1-54-56-0:02:18-R-X-FHN,A-8-XSP-1-56-X-0:02:18-X-X-FHN,A-8-LP-1-66-37-0:02:22-R-X-FHN,A-4-XLP-1-37-X-0:02:22-X-X-FHN,A-4-LP-1-37-14-0:02:25-R-X-FHN,A-11-XLP-1-14-X-0:02:25-X-X-FHN,A-11-PC-2-15-23-0:02:28-R-X-FHN,A-11-SP-0-23-43-0:02:34-R-X-FHN,B-10-SP-0-38-47-0:02:34-R-X-FHN,A-8-SP-1-24-26-0:02:39-R-X-FHN,A-4-XSP-1-26-X-0:02:39-X-X-FHN,A-4-SP-1-26-46-0:02:40-R-X-FHN,A-3-XSP-1-46-X-0:02:40-X-X-FHN,A-3-SP-1-46-38-0:02:42-R-X-FHN,A-1-XSP-1-38-X-0:02:42-X-X-FHN,A-1-SP-1-38-58-0:02:49-R-X-FHN,A-3-XSP-1-58-X-0:02:49-X-X-FHN,A-3-SP-1-48-38-0:02:50-R-X-FHN,A-1-XSP-1-38-X-0:02:50-X-X-FHN,A-1-SP-1-38-49-0:02:51-R-X-FHN,A-3-XSP-1-49-X-0:02:51-X-X-FHN,A-3-SP-0-48-36-0:02:52-R-X-FHN,B-4-SP-0-45-25-0:02:55-R-X-FHN,B-10-ST-0-25-X-0:02:56-R-X-FHN,A-6-XST-0-56-X-0:02:56-X-X-FHN,A-6-SP-1-56-38-0:03:00-R-X-FHN,A-4-XSP-1-38-X-0:03:00-X-X-FHN,A-4-SP-1-39-40-0:03:02-R-X-FHN,A-1-XSP-1-40-X-0:03:02-X-X-FHN,A-1-SP-1-40-59-0:03:04-R-X-FHN,A-3-XSP-1-59-X-0:03:04-X-X-FHN,A-3-SP-1-59-48-0:03:06-R-X-FHN,A-4-XSP-1-48-X-0:03:06-X-X-FHN,A-4-SP-0-48-57-0:03:07-R-X-FHN,B-4-SP-0-24-24-0:03:10-R-X-FHN,A-6-SP-1-57-46-0:03:11-R-X-FHN,A-9-XSP-1-46-X-0:03:11-X-X-FHN,A-9-SP-1-46-36-0:03:13-R-X-FHN,A-8-XSP-1-36-X-0:03:13-X-X-FHN,A-8-SP-1-36-14-0:03:15-R-X-FHN,A-11-XSP-1-14-X-0:03:15-X-X-FHN,A-11-PC-2-14-22-0:03:18-R-X-FHN,A-11-SP-0-22-32-0:03:21-L-X-FHN,B-5-CL-2-49-X-0:03:21-R-X-FHN,A-9-SP-1-1-21-0:03:45-R-CN-</w:t>
+      </w:r>
+      <w:r>
+        <w:rPr>
+          <w:rFonts w:ascii="Times New Roman" w:eastAsia="Times New Roman" w:hAnsi="Times New Roman" w:cs="Times New Roman"/>
+          <w:sz w:val="24"/>
+          <w:szCs w:val="24"/>
+          <w:lang w:eastAsia="en-IN"/>
+        </w:rPr>
+        <w:lastRenderedPageBreak/>
+        <w:t>FHN,A-7-XSP-1-21-X-0:03:45-X-X-FHN,A-7-SP-2-21-33-0:03:47-R-X-FHN,A-8-XSP-2-33-X-0:03:47-X-X-FHN,A-8-LS-0-23-31-0:03:50-R-X-FHN,B-5-IN-2-50-X-0:03:50-R-X-FHN,A-8-XIN-2-31-X-0:03:50-X-X-FHN,B-4-ST-2-58-X-0:03:53-R-X-FHN,A-8-XST-2-23-X-0:03:53-X-X-FHN,A-9-SP-1-1-3-0:04:09-L-CN-FHN,A-8-XSP-1-3-X-0:04:09-X-X-FHN,A-8-C-0-3-31-0:04:12-R-X-FHN,B-1-GH-1-50-X-0:04:15-R-X-FHN,B-1-LP-1-49-35-0:04:19-R-X-FHN,B-9-XLP-1-35-X-0:04:19-X-X-FHN,B-9-TB-2-35-52-0:04:23-R-X-FHN,B-11-XTB-2-52-X-0:04:23-X-X-FHN,B-11-CS-1-52-41-0:04:28-R-X-FHN,A-1-GS-1-40-X-0:04:28-X-X-FHN,A-1-LP-0-39-35-0:04:38-R-X-FHN,B-5-AD-1-46-X-0:04:41-R-X-FHN,A-9-XAD-1-35-X-0:04:41-X-X-FHN,A-9-AD-0-35-X-0:04:41-X-X-FHN,B-5-XAD-0-46-X-0:04:41-X-X-FHN,B-2-SP-1-27-35-0:04:43-R-X-FHN,B-10-XSP-1-35-X-0:04:43-X-X-FHN,B-10-DC-0-35-X-0:04:45-R-X-FHN,A-8-SP-1-36-24-0:04:46-R-X-FHN,A-11-XSP-1-24-X-0:04:46-X-X-FHN,A-9-OFF-1-34-X-0:04:48-R-X-FHN,B-5-SP-1-58-38-0:05:04-R-FK-FHN,B-6-XSP-1-38-X-0:05:04-X-X-FHN,B-6-SP-1-28-48-0:05:07-R-X-FHN,B-5-XSP-1-48-X-0:05:07-X-X-FHN,B-5-SP-1-48-67-0:05:09-R-X-FHN,B-20-XSP-1-67-X-0:05:09-X-X-FHN,B-20-SP-1-67-68-0:05:11-R-X-FHN,B-5-XSP-1-68-X-0:05:11-X-X-FHN,B-5-LP-1-58-28-0:05:14-R-X-FHN,B-6-XLP-1-28-X-0:05:14-X-X-FHN,B-6-SP-1-28-07-0:05:18-R-X-FHN,B-2-XSP-1-07-X-0:05:18-X-X-FHN,B-2-SP-1-07-28-0:05:19-R-X-FHN,B-6-XSP-1-28-X-0:05:19-X-X-FHN,B-6-SP-1-28-48-0:05:22-R-X-FHN,B-5-XSP-1-48-X-0:05:22-X-X-FHN,B-5-SP-1-48-67-0:05:26-R-X-FHN,B-20-XSP-1-67-X-0:05:26-X-X-FHN,A-11-ST-1-4-X-0:05:30-R-X-FHN,B-20-XST-1-77-X-0:05:30-X-X-FHN,B-20-THW-1-76-73-0:05:35-R-X-FHN,B-9-XTHW-1-73-X-0:05:35-X-X-FHN,B-9-SP-0-74-64-0:05:36-R-X-FHN,A-3-SP-1-17-39-0:05:38-R-X-FHN,A-1-XSP-1-39-X-0:05:38-X-X-FHN,A-1-LP-0-39-26-0:05:44-R-X-FHN,B-5-SP-1-55-44-0:05:46-R-X-FHN,B-8-XSP-1-44-X-0:05:46-X-X-FHN,B-8-LP-0-54-21-0:05:49-R-X-FHN,A-1-LP-1-40-35-0:06:22-L-GK-FHN,A-10-XLP-1-35-X-0:06:22-X-X-FHN,A-10-AD-1-35-X-0:06:26-R-X-FHN,B-4-XAD-1-46-X-0:06:26-X-X-FHN,B-4-AD-0-46-X-0:06:26-X-X-FHN,A-10-XAD-0-35-X-0:06:26-X-X-FHN,B-20-SP-1-56-44-0:06:28-R-X-FHN,B-9-XSP-1-44-X-0:06:28-X-X-FHN,B-9-SP-1-45-64-0:06:32-R-X-FHN,B-11-XSP-1-64-X-0:06:32-X-X-FHN,B-11-DC-0-64-X-0:06:33-R-X-FHN,A-5-THW-1-7-8-0:06:38-R-X-FHN,A-4-XTHW-1-8-X-0:06:38-X-X-FHN,A-4-SP-1-8-8-0:06:40-R-X-FHN,A-5-XSP-1-8-X-0:06:40-X-X-FHN,A-5-SP-0-8-17-0:06:42-R-X-FHN,B-4-IN-1-64-X-0:06:43-R-X-FHN,A-5-XIN-1-17-X-0:06:43-X-X-FHN,B-8-SP-1-64-54-0:06:43-R-X-FHN,B-10-XSP-1-54-X-0:06:43-X-X-FHN,A-10-ST-1-27-X-0:06:47-R-X-FHN,B-10-XST-1-54-X-0:06:47-X-X-FHN,B-11-GD-1-64-X-0:06:49-R-X-FHN,A-8-XGD-1-17-X-0:06:49-X-X-FHN,A-8-GD-0-17-X-0:06:49-X-X-FHN,B-11-XGD-0-64-X-0:06:49-X-X-FHN,B-8-SP-1-74-63-0:06:52-R-X-FHN,B-11-XSP-1-63-X-0:06:52-X-X-FHN,B-11-SP-0-65-45-0:06:55-R-X-FHN,A-7-IN-1-36-X-0:06:57-R-X-FHN,B-11-XIN-1-45-X-0:06:57-X-X-FHN,A-10-GD-1-26-X-0:06:59-R-X-FHN,B-4-XGD-1-55-X-0:06:59-X-X-FHN,B-4-GD-0-55-X-0:06:59-X-X-FHN,A-10-XGD-0-26-X-0:06:59-X-X-FHN,A-7-GD-1-36-X-0:06:59-R-X-FHN,B-4-XGD-1-45-X-0:06:59-X-X-FHN,B-4-GD-0-45-X-0:06:59-X-X-FHN,A-7-XGD-0-36-X-0:06:59-X-X-FHN,B-5-SP-1-56-48-0:07:03-R-X-FHN,B-1-XSP-1-48-X-0:07:03-X-X-FHN,B-1-LP-1-48-17-0:07:07-R-X-FHN,B-2-XLP-1-17-X-0:07:07-X-X-FHN,B-2-SP-1-17-38-0:07:10-R-X-FHN,B-1-XSP-1-38-X-0:07:10-X-X-FHN,B-1-SP-1-38-58-0:07:13-R-X-FHN,B-5-XSP-1-58-X-0:07:13-X-X-FHN,B-5-PC-1-58-57-0:07:15-R-X-FHN,B-5-SP-0-57-55-0:07:17-R-X-FHN,A-8-PC-2-26-24-0:07:18-R-X-FHN,A-8-SP-1-24-22-0:07:21-R-X-FHN,A-11-XSP-1-22-X-0:07:21-X-X-FHN,A-11-SP-2-22-41-0:07:24-L-X-FHN,A-7-XSP-2-41-X-0:07:24-X-X-FHN,A-7-CS-0-41-41-0:07:26-R-X-FHN,B-1-SP-1-50-29-0:07:40-R-GK-FHN,B-6-XSP-1-29-X-0:07:40-X-X-FHN,B-6-SP-0-29-08-0:07:43-R-X-FHN,A-2-THW-0-74-73-0:07:54-R-X-FHN,B-2-IN-1-08-X-0:07:55-R-X-FHN,A-2-XIN-1-73-X-0:07:55-X-X-FHN,A-6-SP-1-73-74-0:07:57-R-X-FHN,A-2-XSP-1-74-X-0:07:57-X-X-FHN,A-2-LP-1-74-44-0:08:01-R-X-FHN,A-10-XLP-1-44-X-0:08:01-X-X-FHN,A-10-TB-</w:t>
+      </w:r>
+      <w:r>
+        <w:rPr>
+          <w:rFonts w:ascii="Times New Roman" w:eastAsia="Times New Roman" w:hAnsi="Times New Roman" w:cs="Times New Roman"/>
+          <w:sz w:val="24"/>
+          <w:szCs w:val="24"/>
+          <w:lang w:eastAsia="en-IN"/>
+        </w:rPr>
+        <w:lastRenderedPageBreak/>
+        <w:t>0-44-41-0:08:03-L-X-FHN,B-1-GH-1-40-X-0:08:12-R-X-FHN,B-1-GT-1-40-29-0:08:15-R-X-FHN,B-6-XGT-1-29-X-0:08:15-X-X-FHN,B-6-SP-1-28-46-0:08:18-R-X-FHN,B-8-XSP-1-46-X-0:08:18-X-X-FHN,B-8-LP-0-46-15-0:08:21-R-X-FHN,B-14-ST-1-15-X-0:08:25-R-X-FHN,A-2-XST-1-66-X-0:08:25-X-X-FHN,B-9-DC-0-24-X-0:08:26-R-X-FHN,A-3-CL-1-57-X-0:08:27-R-X-FHN,B-2-THW-0-05-14-0:08:36-R-X-FHN,A-2-IN-1-67-X-0:08:36-R-X-FHN,B-2-XIN-1-14-X-0:08:36-X-X-FHN,A-10-SP-1-56-57-0:08:41-R-X-FHN,A-6-XSP-1-57-X-0:08:41-X-X-FHN,A-6-SP-1-57-47-0:08:41-R-X-FHN,A-8-XSP-1-47-X-0:08:41-X-X-FHN,A-8-PC-1-47-37-0:08:42-R-X-FHN,A-8-LP-0-37-32-0:08:44-R-X-FHN,B-1-GH-1-49-X-0:08:53-R-X-FHN,B-1-GT-1-49-29-0:08:56-R-X-FHN,B-6-XGT-1-29-X-0:08:56-X-X-FHN,B-6-SP-1-39-50-0:08:59-R-X-FHN,B-1-XSP-1-50-X-0:08:59-X-X-FHN,B-1-LP-1-49-77-0:09:02-R-X-FHN,B-20-XLP-1-77-X-0:09:02-X-X-FHN,B-20-SP-1-77-76-0:09:04-R-X-FHN,B-11-XSP-1-76-X-0:09:04-X-X-FHN,B-11-SP-0-76-67-0:09:06-R-X-FHN,A-11-GD-1-14-X-0:09:08-R-X-FHN,B-4-XGD-1-67-X-0:09:08-X-X-FHN,B-4-GD-0-67-X-0:09:08-X-X-FHN,A-11-XGD-0-14-X-0:09:08-X-X-FHN,A-11-ST-1-13-X-0:09:11-R-X-FHN,B-20-XST-1-68-X-0:09:11-X-X-FHN,B-20-ST-0-68-X-0:09:11-R-F-FHN,A-11-XST-0-13-X-0:09:11-X-X-FHN,A-4-C-0-14-51-0:09:42-R-FK-FHN,B-1-LP-0-50-25-0:10:17-R-GK-FHN,A-2-SP-1-67-66-0:10:23-R-X-FHN,A-6-XSP-1-66-X-0:10:23-X-X-FHN,A-6-SP-1-66-48-0:10:28-R-X-FHN,A-4-XSP-1-48-X-0:10:28-X-X-FHN,A-4-SP-1-48-26-0:10:30-R-X-FHN,A-5-XSP-1-26-X-0:10:30-X-X-FHN,A-5-LP-1-27-4-0:10:32-R-X-FHN,A-11-XLP-1-4-X-0:10:32-X-X-FHN,A-11-SP-1-4-3-0:10:35-R-X-FHN,A-8-XSP-1-3-X-0:10:35-X-X-FHN,A-8-SP-1-3-14-0:10:39-R-X-FHN,A-6-XSP-1-14-X-0:10:39-X-X-FHN,A-6-SP-1-14-23-0:10:41-R-X-FHN,A-8-XSP-1-23-X-0:10:41-X-X-FHN,A-8-DC-0-23-X-0:10:42-R-X-FHN,B-6-SP-1-48-57-0:10:43-R-X-FHN,B-8-XSP-1-57-X-0:10:43-X-X-FHN,B-8-SP-0-57-56-0:10:44-R-X-FHN,A-4-LP-1-26-55-0:10:46-R-X-FHN,A-2-XLP-1-55-X-0:10:46-X-X-FHN,A-2-SP-1-55-74-0:10:49-R-X-FHN,A-7-XSP-1-74-X-0:10:49-X-X-FHN,A-7-SP-1-75-63-0:10:51-R-X-FHN,A-10-XSP-1-63-X-0:10:51-X-X-FHN,A-10-PC-1-63-62-0:10:54-R-X-FHN,A-10-C-0-62-31-0:10:55-R-X-FHN,B-5-CL-2-40-X-0:10:56-R-X-FHN,A-9-SP-1-71-51-0:11:25-R-CN-FHN,A-7-XSP-1-51-X-0:11:25-X-X-FHN,A-7-SP-1-51-62-0:11:27-R-X-FHN,A-8-XSP-1-62-X-0:11:27-X-X-FHN,A-8-C-0-62-31-0:11:28-R-X-FHN,B-1-GH-1-50-X-0:11:29-R-X-FHN,B-1-LP-1-49-04-0:11:34-R-X-FHN,B-11-XLP-1-04-X-0:11:34-X-X-FHN,B-11-PC-1-04-14-0:11:41-R-X-FHN,B-11-LP-1-14-44-0:11:44-R-X-FHN,B-8-XLP-1-44-X-0:11:44-X-X-FHN,B-8-SP-0-54-34-0:11:48-R-X-FHN,A-6-SP-1-48-37-0:11:50-R-X-FHN,A-8-XSP-1-37-X-0:11:50-X-X-FHN,A-8-SP-1-37-28-0:11:53-R-X-FHN,A-5-XSP-1-28-X-0:11:53-X-X-FHN,A-5-SP-1-28-50-0:11:55-R-X-FHN,A-1-XSP-1-50-X-0:11:55-X-X-FHN,A-1-LP-1-50-78-0:11:58-R-X-FHN,A-2-XLP-1-78-X-0:11:58-X-X-FHN,A-2-SP-0-78-77-0:12:04-R-X-FHN,B-2-THW-1-05-03-0:12:20-R-X-FHN,B-9-XTHW-1-03-X-0:12:20-X-X-FHN,B-9-SP-1-03-13-0:12:21-R-X-FHN,B-14-XSP-1-13-X-0:12:21-X-X-FHN,B-14-PC-2-13-11-0:12:24-R-X-FHN,B-14-C-0-11-41-0:12:28-L-X-FHN,A-5-CL-2-50-X-0:12:30-R-X-FHN,B-9-CS-0-42-42-0:12:32-R-X-FHN,A-5-IN-2-39-X-0:12:32-R-X-FHN,B-9-XIN-2-42-X-0:12:32-X-X-FHN,B-8-CS-0-42-31-0:12:34-L-X-FHN,A-1-LP-0-50-35-0:13:01-L-GK-FHN,B-4-SP-0-46-45-0:13:04-R-X-FHN,A-8-SP-0-36-24-0:13:05-R-X-FHN,B-20-SP-0-57-46-0:13:06-R-X-FHN,B-20-ST-1-46-X-0:13:08-R-X-FHN,A-10-XST-1-35-X-0:13:08-X-X-FHN,B-8-SP-0-56-54-0:13:09-R-X-FHN,A-5-SP-1-27-28-0:13:16-R-X-FHN,A-4-XSP-1-28-X-0:13:16-X-X-FHN,A-4-SP-1-28-49-0:13:18-R-X-FHN,A-1-XSP-1-49-X-0:13:18-X-X-FHN,A-1-LP-1-49-33-0:13:23-L-X-FHN,A-9-XLP-1-33-X-0:13:23-X-X-FHN,A-9-DR-1-33-X-0:13:28-R-X-FHN,B-1-XDR-1-48-X-0:13:28-X-X-FHN,A-9-SP-1-11-22-0:13:32-R-X-FHN,A-11-XSP-1-22-X-0:13:32-X-X-FHN,A-11-SP-1-22-33-0:13:35-R-X-FHN,A-6-XSP-1-33-X-0:13:35-X-X-FHN,A-6-SP-1-23-25-0:13:39-R-X-FHN,A-4-XSP-1-25-X-0:13:39-X-X-FHN,A-4-SP-1-25-46-0:13:43-R-X-FHN,A-3-XSP-1-46-X-0:13:43-X-X-FHN,A-3-SP-1-46-65-0:13:45-R-X-FHN,A-2-XSP-1-65-X-0:13:45-X-X-FHN,A-2-SP-1-65-53-0:13:47-R-</w:t>
+      </w:r>
+      <w:r>
+        <w:rPr>
+          <w:rFonts w:ascii="Times New Roman" w:eastAsia="Times New Roman" w:hAnsi="Times New Roman" w:cs="Times New Roman"/>
+          <w:sz w:val="24"/>
+          <w:szCs w:val="24"/>
+          <w:lang w:eastAsia="en-IN"/>
+        </w:rPr>
+        <w:lastRenderedPageBreak/>
+        <w:t>X-FHN,A-7-XSP-1-53-X-0:13:47-X-X-FHN,B-6-ST-2-28-X-0:13:48-R-X-FHN,A-7-XST-2-53-X-0:13:48-X-X-FHN,A-2-SP-1-64-54-0:13:51-R-X-FHN,A-6-XSP-1-54-X-0:13:51-X-X-FHN,B-10-ST-1-17-X-0:13:52-R-X-FHN,A-6-XST-1-64-X-0:13:52-X-X-FHN,A-2-SL-1-74-X-0:13:56-R-X-FHN,B-14-XSL-1-7-X-0:13:56-X-X-FHN,B-2-THW-0-07-06-0:14:07-R-X-FHN,A-7-CL-1-75-X-0:14:09-R-X-FHN,B-2-THW-1-06-16-0:14:17-R-X-FHN,B-10-XTHW-1-16-X-0:14:17-X-X-FHN,B-10-SP-1-16-05-0:14:17-R-X-FHN,B-2-XSP-1-05-X-0:14:17-X-X-FHN,B-2-SP-1-05-15-0:14:19-R-X-FHN,B-9-XSP-1-15-X-0:14:19-X-X-FHN,B-9-SP-1-15-35-0:14:20-R-X-FHN,B-8-XSP-1-35-X-0:14:20-X-X-FHN,B-8-SP-1-36-54-0:14:22-R-X-FHN,B-11-XSP-1-54-X-0:14:22-X-X-FHN,A-8-ST-1-27-X-0:14:28-R-X-FHN,B-11-XST-1-54-X-0:14:28-X-X-FHN,A-5-THW-1-7-17-0:14:38-R-X-FHN,A-8-XTHW-1-17-X-0:14:38-X-X-FHN,A-8-LP-1-17-62-0:14:41-R-X-FHN,A-7-XLP-1-62-X-0:14:41-X-X-FHN,A-7-PC-1-62-52-0:14:53-R-X-FHN,A-7-CS-1-52-41-0:14:53-L-X-FHN,B-1-GS-1-40-X-0:14:53-X-X-FHN,B-1-LP-0-50-25-0:15:11-R-X-FHN,A-3-SP-0-56-64-0:15:14-R-X-FHN,B-2-GD-1-17-X-0:15:16-R-X-FHN,A-10-XGD-1-64-X-0:15:16-X-X-FHN,A-10-GD-0-64-X-0:15:16-X-X-FHN,B-2-XGD-0-17-X-0:15:16-X-X-FHN,B-2-SP-1-17-18-0:15:18-R-X-FHN,B-4-XSP-1-18-X-0:15:18-X-X-FHN,A-7-ST-1-63-X-0:15:19-R-X-FHN,B-6-XST-1-18-X-0:15:19-X-X-FHN,B-6-GD-0-28-X-0:15:21-R-YC-FHN,A-7-XGD-0-53-X-0:15:21-X-X-FHN,A-7-GD-0-53-X-0:15:21-X-X-FHN,B-6-XGD-0-28-X-0:15:21-X-X-FHN,A-8-SP-0-53-31-0:16:16-R-FK-FHN,B-1-LP-1-40-15-0:16:45-R-GK-FHN,B-14-XLP-1-15-X-0:16:45-X-X-FHN,B-14-SP-1-15-26-0:16:47-R-X-FHN,B-10-XSP-1-26-X-0:16:47-X-X-FHN,B-10-SP-0-26-44-0:16:49-R-X-FHN,A-5-SP-1-37-49-0:16:51-R-X-FHN,A-1-XSP-1-49-X-0:16:51-X-X-FHN,A-1-LP-0-39-34-0:17:00-R-X-FHN,B-6-SP-1-47-57-0:17:04-R-X-FHN,B-20-XSP-1-57-X-0:17:04-X-X-FHN,B-20-SP-1-57-46-0:17:06-R-X-FHN,B-8-XSP-1-46-X-0:17:06-X-X-FHN,B-8-AD-1-46-X-0:17:06-R-X-FHN,A-8-XAD-1-35-X-0:17:06-X-X-FHN,A-8-AD-0-35-X-0:17:06-X-X-FHN,B-8-XAD-0-46-X-0:17:06-X-X-FHN,A-4-LP-0-26-12-0:17:08-R-X-FHN,B-20-CL-1-79-X-0:17:15-R-X-FHN,B-20-THW-0-79-77-0:17:28-R-X-FHN,A-8-IN-1-4-X-0:17:28-R-X-FHN,B-20-XIN-1-77-X-0:17:28-X-X-FHN,B-20-THW-1-78-56-0:17:38-R-X-FHN,B-4-XTHW-1-56-X-0:17:38-X-X-FHN,B-4-SP-0-67-57-0:17:39-R-X-FHN,A-6-SP-0-24-13-0:17:41-R-X-FHN,B-20-SP-1-68-58-0:17:43-R-X-FHN,B-5-XSP-1-58-X-0:17:43-X-X-FHN,A-10-ST-1-23-X-0:17:45-R-X-FHN,B-5-XST-1-58-X-0:17:45-X-X-FHN,B-1-GH-1-50-X-0:17:51-R-X-FHN,B-1-LP-0-49-26-0:18:00-R-X-FHN,A-6-SP-0-55-65-0:18:02-R-X-FHN,B-10-PC-1-16-15-0:18:06-R-X-FHN,B-10-SP-1-15-24-0:18:07-R-X-FHN,B-14-XSP-1-24-X-0:18:07-X-X-FHN,B-14-SP-1-24-03-0:18:11-R-X-FHN,B-2-XSP-1-03-X-0:18:11-X-X-FHN,B-2-SP-1-02-13-0:18:17-R-X-FHN,B-14-XSP-1-13-X-0:18:17-X-X-FHN,B-14-C-2-13-42-0:18:19-L-X-FHN,B-11-XC-2-42-X-0:18:19-X-X-FHN,B-11-CS-1-42-41-0:18:21-R-X-FHN,A-1-GS-1-40-X-0:18:21-X-X-FHN,B-8-SP-0-42-21-0:18:22-R-X-FHN,A-2-CL-2-60-X-0:18:26-L-X-FHN,A-6-ST-2-48-X-0:18:29-R-X-FHN,B-10-XST-2-33-X-0:18:29-X-X-FHN,A-10-SP-1-48-46-0:18:30-R-X-FHN,A-9-XSP-1-46-X-0:18:30-X-X-FHN,A-9-SP-1-46-64-0:18:34-R-X-FHN,A-7-XSP-1-64-X-0:18:34-X-X-FHN,A-7-PC-2-64-43-0:18:36-R-X-FHN,A-7-LS-1-43-41-0:18:44-L-X-FHN,B-1-GS-1-40-X-0:18:44-X-X-FHN,B-1-GT-1-40-49-0:18:56-R-X-FHN,B-5-XGT-1-49-X-0:18:56-X-X-FHN,B-5-SP-1-59-77-0:18:59-R-X-FHN,B-20-XSP-1-77-X-0:18:59-X-X-FHN,B-20-SP-0-77-55-0:19:00-R-X-FHN,A-4-IN-1-26-X-0:19:04-R-X-FHN,B-20-XIN-1-55-X-0:19:04-X-X-FHN,A-5-GD-1-16-X-0:19:05-R-X-FHN,B-11-XGD-1-65-X-0:19:05-X-X-FHN,B-11-GD-0-65-X-0:19:05-X-X-FHN,A-5-XGD-0-16-X-0:19:05-X-X-FHN,A-8-SP-1-16-38-0:19:08-R-X-FHN,A-1-XSP-1-38-X-0:19:08-X-X-FHN,A-1-LP-1-38-66-0:19:14-R-X-FHN,A-2-XLP-1-66-X-0:19:14-X-X-FHN,A-2-LP-0-66-61-0:19:18-R-X-FHN,B-1-LP-1-50-55-0:19:49-R-GK-FHN,B-11-XLP-1-55-X-0:19:49-X-X-FHN,B-11-DC-0-55-X-0:19:52-R-X-FHN,B-11-GD-1-56-X-0:19:54-R-X-FHN,A-8-XGD-1-25-X-0:19:54-X-X-FHN,A-8-GD-0-25-X-0:19:54-X-X-FHN,B-11-XGD-0-56-X-0:19:54-X-X-FHN,B-11-</w:t>
+      </w:r>
+      <w:r>
+        <w:rPr>
+          <w:rFonts w:ascii="Times New Roman" w:eastAsia="Times New Roman" w:hAnsi="Times New Roman" w:cs="Times New Roman"/>
+          <w:sz w:val="24"/>
+          <w:szCs w:val="24"/>
+          <w:lang w:eastAsia="en-IN"/>
+        </w:rPr>
+        <w:lastRenderedPageBreak/>
+        <w:t>SP-1-56-64-0:19:57-R-X-FHN,B-9-XSP-1-64-X-0:19:57-X-X-FHN,B-9-SP-1-54-53-0:20:03-R-X-FHN,B-11-XSP-1-53-X-0:20:03-X-X-FHN,A-4-ST-2-28-X-0:20:05-R-X-FHN,B-11-XST-2-53-X-0:20:05-X-X-FHN,A-4-SP-1-18-18-0:20:07-R-X-FHN,A-5-XSP-1-18-X-0:20:07-X-X-FHN,A-5-SP-1-18-40-0:20:09-R-X-FHN,A-1-XSP-1-40-X-0:20:09-X-X-FHN,A-1-SP-1-40-38-0:20:10-R-X-FHN,A-6-XSP-1-38-X-0:20:10-X-X-FHN,A-6-LP-0-38-77-0:20:13-R-X-FHN,B-2-THW-0-04-03-0:20:27-R-X-FHN,A-2-IN-1-78-X-0:20:27-R-X-FHN,B-2-XIN-1-3-X-0:20:27-X-X-FHN,A-10-AD-1-66-X-0:20:29-R-X-FHN,B-4-XAD-1-15-X-0:20:29-X-X-FHN,B-4-AD-0-15-X-0:20:29-X-X-FHN,A-10-XAD-0-66-X-0:20:29-X-X-FHN,B-2-THW-1-04-14-0:20:38-R-X-FHN,B-10-XTHW-1-14-X-0:20:38-X-X-FHN,A-10-GD-0-67-X-0:20:40-R-F-FHN,B-4-XGD-0-14-X-0:20:40-X-X-FHN,B-4-GD-0-14-X-0:20:40-X-X-FHN,A-10-XGD-0-67-X-0:20:40-X-X-FHN,B-8-SP-1-24-12-0:21:11-R-FK-FHN,B-14-XSP-1-12-X-0:21:11-X-X-FHN,B-14-C-0-12-42-0:21:14-L-X-FHN,A-8-CL-2-39-X-0:21:17-R-X-FHN,B-8-AD-1-23-X-0:21:19-R-X-FHN,A-7-XAD-1-58-X-0:21:19-X-X-FHN,A-7-AD-0-58-X-0:21:19-X-X-FHN,B-8-XAD-0-23-X-0:21:19-X-X-FHN,B-14-SP-1-14-15-0:21:22-R-X-FHN,B-2-XSP-1-15-X-0:21:22-X-X-FHN,B-2-DC-0-15-X-0:21:22-R-X-FHN,A-7-LP-0-77-35-0:21:25-R-X-FHN,B-20-SP-1-46-45-0:21:28-R-X-FHN,B-8-XSP-1-45-X-0:21:28-X-X-FHN,B-8-LP-1-55-62-0:21:32-R-X-FHN,B-11-XLP-1-62-X-0:21:32-X-X-FHN,B-11-DR-1-62-X-0:21:36-R-X-FHN,A-5-XDR-1-19-X-0:21:36-X-X-FHN,B-11-PC-1-52-43-0:21:38-R-X-FHN,B-9-OFF-1-32-X-0:21:41-R-X-FHN,A-1-LP-0-39-46-0:22:04-L-X-FHN,B-6-SP-1-27-28-0:22:09-R-X-FHN,B-2-XSP-1-28-X-0:22:09-X-X-FHN,B-2-SP-1-28-40-0:22:11-R-X-FHN,B-1-XSP-1-40-X-0:22:11-X-X-FHN,B-1-LP-1-40-67-0:22:16-R-X-FHN,B-20-XLP-1-67-X-0:22:16-X-X-FHN,A-11-ST-1-14-X-0:22:21-R-X-FHN,B-20-XST-1-67-X-0:22:21-X-X-FHN,B-5-SP-1-58-66-0:22:24-R-X-FHN,B-11-XSP-1-66-X-0:22:24-X-X-FHN,B-11-SP-1-66-55-0:22:25-R-X-FHN,B-8-XSP-1-55-X-0:22:25-X-X-FHN,B-8-SP-0-55-54-0:22:27-R-X-FHN,A-5-SP-1-27-49-0:22:28-R-X-FHN,A-1-XSP-1-49-X-0:22:28-X-X-FHN,A-1-SP-1-49-28-0:22:33-R-X-FHN,A-5-XSP-1-28-X-0:22:33-X-X-FHN,A-5-SP-1-28-49-0:22:36-R-X-FHN,A-1-XSP-1-49-X-0:22:36-X-X-FHN,A-1-SP-1-49-48-0:22:37-R-X-FHN,A-3-XSP-1-48-X-0:22:37-X-X-FHN,A-3-LP-1-48-78-0:22:40-R-X-FHN,A-2-XLP-1-78-X-0:22:40-X-X-FHN,A-2-SP-1-78-66-0:22:42-R-X-FHN,A-6-XSP-1-66-X-0:22:42-X-X-FHN,A-6-SP-1-66-74-0:22:44-R-X-FHN,A-7-XSP-1-74-X-0:22:44-X-X-FHN,A-7-SP-1-74-66-0:22:47-R-X-FHN,A-2-XSP-1-66-X-0:22:47-X-X-FHN,A-2-TB-0-65-52-0:22:50-R-X-FHN,B-1-GH-1-29-X-0:22:57-R-X-FHN,B-1-GT-1-49-29-0:23:03-R-X-FHN,B-6-XGT-1-29-X-0:23:03-X-X-FHN,B-6-SP-1-29-40-0:23:08-R-X-FHN,B-1-XSP-1-40-X-0:23:08-X-X-FHN,B-1-CL-2-40-X-0:23:08-L-X-FHN,A-2-THW-1-73-74-0:23:23-R-X-FHN,A-7-XTHW-1-74-X-0:23:23-X-X-FHN,A-7-PC-1-63-64-0:23:28-R-X-FHN,A-7-LP-1-64-35-0:23:29-R-X-FHN,A-4-XLP-1-35-X-0:23:29-X-X-FHN,A-4-SP-1-35-14-0:23:31-R-X-FHN,A-5-XSP-1-14-X-0:23:31-X-X-FHN,A-5-SP-0-14-3-0:23:35-R-X-FHN,B-20-THW-1-78-77-0:24:02-R-X-FHN,B-9-XTHW-1-77-X-0:24:02-X-X-FHN,B-9-SP-0-77-67-0:24:04-R-X-FHN,A-8-SP-0-14-12-0:24:05-R-X-FHN,B-5-SP-0-69-69-0:24:09-R-X-FHN,A-9-SP-1-12-23-0:24:12-R-X-FHN,A-10-XSP-1-23-X-0:24:12-X-X-FHN,A-9-OFF-1-21-X-0:24:17-R-X-FHN,B-1-LP-0-49-44-0:24:32-R-FK-FHN,A-3-SP-1-37-39-0:24:37-R-X-FHN,A-1-XSP-1-39-X-0:24:37-X-X-FHN,A-1-LP-1-39-46-0:24:39-R-X-FHN,A-10-XLP-1-46-X-0:24:39-X-X-FHN,A-10-SP-0-46-54-0:24:41-R-X-FHN,B-2-SP-1-27-39-0:24:44-R-X-FHN,B-1-XSP-1-39-X-0:24:44-X-X-FHN,B-1-LP-1-39-07-0:24:49-R-X-FHN,B-2-XLP-1-07-X-0:24:49-X-X-FHN,B-2-LP-1-08-05-0:24:50-R-X-FHN,B-14-XLP-1-05-X-0:24:50-X-X-FHN,B-14-SP-1-05-16-0:24:55-R-X-FHN,B-10-XSP-1-16-X-0:24:55-X-X-FHN,B-10-SP-1-16-17-0:24:58-R-X-FHN,B-6-XSP-1-17-X-0:24:58-X-X-FHN,B-6-SP-1-17-39-0:25:01-R-X-FHN,B-1-XSP-1-39-X-0:25:01-X-X-FHN,B-1-SP-1-39-48-0:25:08-R-X-FHN,B-5-XSP-1-48-X-0:25:08-X-X-FHN,B-5-SP-1-58-78-0:25:12-R-X-FHN,B-20-XSP-1-78-X-0:25:12-X-X-FHN,B-20-DR-1-78-X-0:25:13-R-X-FHN,A-11-XDR-1-3-X-0:25:13-X-X-FHN,B-20-SP-</w:t>
+      </w:r>
+      <w:r>
+        <w:rPr>
+          <w:rFonts w:ascii="Times New Roman" w:eastAsia="Times New Roman" w:hAnsi="Times New Roman" w:cs="Times New Roman"/>
+          <w:sz w:val="24"/>
+          <w:szCs w:val="24"/>
+          <w:lang w:eastAsia="en-IN"/>
+        </w:rPr>
+        <w:lastRenderedPageBreak/>
+        <w:t>1-78-67-0:25:16-R-X-FHN,B-4-XSP-1-67-X-0:25:16-X-X-FHN,B-4-SP-1-67-55-0:25:18-R-X-FHN,B-9-XSP-1-55-X-0:25:18-X-X-FHN,B-9-SP-1-76-77-0:25:25-R-X-FHN,B-20-XSP-1-77-X-0:25:25-X-X-FHN,B-20-SP-1-78-60-0:25:29-R-X-FHN,B-1-XSP-1-60-X-0:25:29-X-X-FHN,B-1-SP-1-60-39-0:25:33-R-X-FHN,B-6-XSP-1-39-X-0:25:33-X-X-FHN,B-6-LP-1-39-08-0:25:36-R-X-FHN,B-2-XLP-1-08-X-0:25:36-X-X-FHN,B-2-LP-1-08-56-0:25:39-R-X-FHN,B-20-XLP-1-56-X-0:25:39-X-X-FHN,B-20-SP-1-56-46-0:25:42-R-X-FHN,B-8-XSP-1-46-X-0:25:42-X-X-FHN,B-8-PC-1-46-55-0:25:44-R-X-FHN,B-8-TB-0-55-42-0:25:46-R-X-FHN,A-1-GH-1-39-X-0:25:50-R-X-FHN,A-1-LP-0-38-35-0:26:02-L-X-FHN,B-4-SP-1-46-45-0:26:05-R-X-FHN,B-10-XSP-1-45-X-0:26:05-X-X-FHN,B-10-SP-0-45-54-0:26:07-R-X-FHN,A-5-SP-1-27-25-0:26:10-R-X-FHN,A-11-XSP-1-25-X-0:26:10-X-X-FHN,A-11-GD-1-25-X-0:26:11-R-X-FHN,B-20-XGD-1-56-X-0:26:11-X-X-FHN,B-20-GD-0-56-X-0:26:11-X-X-FHN,A-11-XGD-0-25-X-0:26:11-X-X-FHN,A-8-SP-1-25-25-0:26:12-R-X-FHN,A-11-XSP-1-25-X-0:26:12-X-X-FHN,A-11-SP-1-25-24-0:26:14-R-X-FHN,A-8-XSP-1-24-X-0:26:14-X-X-FHN,A-8-DR-0-24-X-0:26:14-R-X-FHN,B-20-XDR-0-57-X-0:26:14-X-X-FHN,B-20-CL-1-78-X-0:26:18-R-X-FHN,A-5-THW-1-4-3-0:26:31-R-X-FHN,A-8-XTHW-1-3-X-0:26:31-X-X-FHN,A-8-SP-1-13-4-0:26:33-R-X-FHN,A-5-XSP-1-4-X-0:26:33-X-X-FHN,A-5-LP-1-5-38-0:26:36-R-X-FHN,A-1-XLP-1-38-X-0:26:36-X-X-FHN,A-1-LP-1-38-66-0:26:41-R-X-FHN,A-2-XLP-1-66-X-0:26:41-X-X-FHN,A-2-LP-1-66-61-0:26:45-R-X-FHN,A-7-XLP-1-61-X-0:26:45-X-X-FHN,A-7-SP-2-51-42-0:26:50-R-X-FHN,A-9-XSP-2-42-X-0:26:50-X-X-FHN,A-9-PC-1-42-32-0:26:52-R-X-FHN,A-9-CS-1-32-31-0:26:54-L-X-FHN,B-1-GS-1-50-X-0:26:54-X-X-FHN,B-1-SP-1-40-39-0:27:11-R-X-FHN,B-6-XSP-1-39-X-0:27:11-X-X-FHN,B-6-SP-1-39-50-0:27:13-R-X-FHN,B-1-XSP-1-50-X-0:27:13-X-X-FHN,B-1-SP-1-40-38-0:27:16-R-X-FHN,B-6-XSP-1-38-X-0:27:16-X-X-FHN,B-6-LP-1-38-08-0:27:17-R-X-FHN,B-2-XLP-1-08-X-0:27:17-X-X-FHN,B-2-PC-1-08-17-0:27:19-R-X-FHN,B-2-SP-1-17-15-0:27:23-R-X-FHN,B-10-XSP-1-15-X-0:27:23-X-X-FHN,B-10-SP-0-15-03-0:27:23-R-X-FHN,A-2-SP-1-78-60-0:27:29-R-X-FHN,A-1-XSP-1-60-X-0:27:29-X-X-FHN,A-1-LP-0-60-67-0:27:32-R-X-FHN,B-2-SP-0-14-13-0:27:34-R-X-FHN,A-3-SP-0-68-67-0:27:37-R-X-FHN,B-10-C-0-14-42-0:27:40-R-X-FHN,A-1-GH-1-39-X-0:27:42-R-X-FHN,A-1-SP-1-39-49-0:27:48-R-X-FHN,A-3-XSP-1-49-X-0:27:48-X-X-FHN,A-3-SP-1-59-50-0:27:51-R-X-FHN,A-1-XSP-1-50-X-0:27:51-X-X-FHN,A-1-SP-1-50-29-0:27:55-R-X-FHN,A-4-XSP-1-29-X-0:27:55-X-X-FHN,A-4-SP-1-29-8-0:27:56-R-X-FHN,A-5-XSP-1-8-X-0:27:56-X-X-FHN,B-8-ST-0-73-X-0:27:59-R-X-FHN,A-5-XST-0-8-X-0:27:59-X-X-FHN,A-5-SP-1-8-17-0:28:00-R-X-FHN,A-10-XSP-1-17-X-0:28:00-X-X-FHN,B-4-SL-0-64-X-0:28:02-R-F-FHN,A-10-XSL-0-17-X-0:28:02-X-X-FHN,A-4-LP-1-17-48-0:28:23-R-FK-FHN,A-3-XLP-1-48-X-0:28:23-X-X-FHN,A-3-SP-1-48-39-0:28:29-R-X-FHN,A-1-XSP-1-39-X-0:28:29-X-X-FHN,A-1-SP-1-39-28-0:28:34-R-X-FHN,A-4-XSP-1-28-X-0:28:34-X-X-FHN,A-4-LP-1-28-13-0:28:37-R-X-FHN,A-11-XLP-1-13-X-0:28:37-X-X-FHN,A-11-SP-2-13-32-0:28:43-L-X-FHN,A-9-XSP-2-32-X-0:28:43-X-X-FHN,A-9-CS-0-32-31-0:28:45-L-X-FHN,B-6-IN-2-50-X-0:28:45-R-X-FHN,A-9-XIN-2-31-X-0:28:45-X-X-FHN,A-9-C-0-1-51-0:29:18-R-CN-FHN,B-1-LP-1-40-66-0:29:55-R-GK-FHN,B-20-XLP-1-66-X-0:29:55-X-X-FHN,B-20-DR-1-66-X-0:30:00-R-X-FHN,A-8-XDR-1-15-X-0:30:00-X-X-FHN,B-20-PC-1-56-55-0:30:01-R-X-FHN,B-20-SP-0-55-54-0:30:03-R-X-FHN,A-4-SP-1-27-36-0:30:04-R-X-FHN,A-6-XSP-1-36-X-0:30:04-X-X-FHN,A-6-LP-0-27-73-0:30:06-R-X-FHN,B-2-THW-1-09-07-0:30:30-R-X-FHN,B-10-XTHW-1-07-X-0:30:30-X-X-FHN,B-10-DC-0-08-X-0:30:31-R-X-FHN,A-2-THW-1-73-53-0:30:42-R-X-FHN,A-7-XTHW-1-53-X-0:30:42-X-X-FHN,A-7-LP-1-53-24-0:30:47-R-X-FHN,A-5-XLP-1-24-X-0:30:47-X-X-FHN,A-5-PC-1-24-23-0:30:51-R-X-FHN,A-5-SP-1-23-12-0:30:51-R-X-FHN,A-11-XSP-1-12-X-0:30:51-X-X-FHN,A-11-C-0-12-41-0:30:54-L-X-FHN,B-6-CL-2-50-X-0:30:56-R-X-FHN,A-9-SP-1-1-2-0:31:17-R-CN-FHN,A-7-XSP-1-2-X-0:31:17-X-X-FHN,A-7-LP-0-2-33-0:31:20-R-X-FHN,B-11-PC-1-48-57-0:31:22-R-X-FHN,B-11-DR-1-57-X-0:31:26-R-X-</w:t>
+      </w:r>
+      <w:r>
+        <w:rPr>
+          <w:rFonts w:ascii="Times New Roman" w:eastAsia="Times New Roman" w:hAnsi="Times New Roman" w:cs="Times New Roman"/>
+          <w:sz w:val="24"/>
+          <w:szCs w:val="24"/>
+          <w:lang w:eastAsia="en-IN"/>
+        </w:rPr>
+        <w:lastRenderedPageBreak/>
+        <w:t>FHN,A-8-XDR-1-24-X-0:31:26-X-X-FHN,B-11-SP-1-77-57-0:31:29-R-X-FHN,B-20-XSP-1-57-X-0:31:29-X-X-FHN,B-20-SP-1-66-77-0:31:29-R-X-FHN,B-11-XSP-1-77-X-0:31:29-X-X-FHN,B-11-LP-1-77-15-0:31:31-R-X-FHN,B-2-XLP-1-15-X-0:31:31-X-X-FHN,B-2-SP-0-15-23-0:31:37-R-X-FHN,A-3-IN-2-58-X-0:31:40-R-X-FHN,B-2-XIN-2-23-X-0:31:40-X-X-FHN,A-10-SP-0-67-47-0:31:41-R-X-FHN,B-10-AD-1-34-X-0:31:43-R-X-FHN,A-8-XAD-1-47-X-0:31:43-X-X-FHN,A-8-AD-0-47-X-0:31:43-X-X-FHN,B-10-XAD-0-34-X-0:31:43-X-X-FHN,B-4-SP-0-35-55-0:31:45-R-X-FHN,A-11-PC-3-26-13-0:31:49-R-X-FHN,A-11-LP-0-13-72-0:31:58-R-X-FHN,B-2-THW-0-08-07-0:32:15-R-X-FHN,A-2-AD-0-74-X-0:32:15-R-F-FHN,B-14-XAD-0-7-X-0:32:15-X-X-FHN,B-14-AD-0-7-X-0:32:15-X-X-FHN,A-2-XAD-0-74-X-0:32:15-X-X-FHN,B-6-SP-1-07-29-0:32:40-L-FK-FHN,B-1-XSP-1-29-X-0:32:40-X-X-FHN,B-1-LP-1-29-58-0:32:45-R-X-FHN,B-5-XLP-1-58-X-0:32:45-X-X-FHN,B-5-LP-0-68-63-0:32:49-R-X-FHN,A-4-CL-1-18-X-0:32:54-L-X-FHN,B-20-THW-1-72-52-0:33:15-R-X-FHN,B-9-XTHW-1-52-X-0:33:15-X-X-FHN,B-9-DC-0-52-X-0:33:17-R-X-FHN,A-6-CL-2-29-X-0:33:17-R-X-FHN,B-6-SP-1-58-49-0:33:23-R-X-FHN,B-1-XSP-1-49-X-0:33:23-X-X-FHN,B-1-SP-1-49-59-0:33:26-R-X-FHN,B-6-XSP-1-59-X-0:33:26-X-X-FHN,B-6-SP-1-59-78-0:33:29-R-X-FHN,B-20-XSP-1-78-X-0:33:29-X-X-FHN,B-20-SP-1-78-77-0:33:30-R-X-FHN,B-4-XSP-1-77-X-0:33:30-X-X-FHN,B-4-LP-1-77-64-0:33:34-R-X-FHN,B-9-XLP-1-64-X-0:33:34-X-X-FHN,A-5-ST-1-17-X-0:33:39-R-X-FHN,B-9-XST-1-64-X-0:33:39-X-X-FHN,A-6-SP-0-26-16-0:33:41-R-X-FHN,B-8-IN-1-65-X-0:33:42-R-X-FHN,A-6-XIN-1-16-X-0:33:42-X-X-FHN,B-8-SP-0-65-53-0:33:44-R-X-FHN,A-3-SP-1-18-7-0:33:47-R-X-FHN,A-11-XSP-1-7-X-0:33:47-X-X-FHN,A-5-THW-1-6-4-0:34:18-R-X-FHN,A-11-XTHW-1-4-X-0:34:18-X-X-FHN,A-11-SP-0-4-14-0:34:20-R-X-FHN,B-5-SP-1-67-66-0:34:21-R-X-FHN,B-4-XSP-1-66-X-0:34:21-X-X-FHN,B-4-SP-0-66-65-0:34:23-R-X-FHN,A-6-GD-0-16-X-0:34:24-R-F-FHN,B-8-XGD-0-65-X-0:34:24-X-X-FHN,B-8-GD-0-65-X-0:34:24-X-X-FHN,A-6-XGD-0-16-X-0:34:24-X-X-FHN,B-5-SP-1-65-54-0:35:07-R-FK-FHN,B-11-XSP-1-54-X-0:35:07-X-X-FHN,B-11-SP-1-54-44-0:35:09-R-X-FHN,B-4-XSP-1-44-X-0:35:09-X-X-FHN,B-4-SP-1-45-44-0:35:10-R-X-FHN,B-11-XSP-1-44-X-0:35:10-X-X-FHN,B-11-DR-1-44-X-0:35:13-R-X-FHN,A-8-XDR-1-37-X-0:35:13-X-X-FHN,A-10-ST-0-37-X-0:35:14-R-X-FHN,B-11-XST-0-44-X-0:35:14-X-X-FHN,B-11-SP-2-44-33-0:35:14-L-X-FHN,B-10-XSP-2-33-X-0:35:14-X-X-FHN,B-10-LS-2-33-31-0:35:15-R-X-FHN,B-9-CS-0-22-22-0:35:21-R-X-FHN,A-2-IN-2-59-X-0:35:21-R-X-FHN,B-9-XIN-2-22-X-0:35:22-X-X-FHN,B-8-SP-2-32-42-0:35:22-L-X-FHN,B-10-XSP-2-42-X-0:35:22-X-X-FHN,B-10-CS-0-42-41-0:35:23-L-X-FHN,A-5-PC-1-30-19-0:35:28-R-X-FHN,A-5-SP-1-19-28-0:35:30-R-X-FHN,A-8-XSP-1-28-X-0:35:30-X-X-FHN,A-8-LP-1-28-14-0:35:32-R-X-FHN,A-11-XLP-1-14-X-0:35:32-X-X-FHN,A-11-PC-1-14-23-0:35:38-R-X-FHN,A-11-SP-1-23-43-0:35:39-R-X-FHN,A-6-XSP-1-43-X-0:35:39-X-X-FHN,B-2-ST-2-28-X-0:35:42-R-X-FHN,A-6-XST-2-53-X-0:35:42-X-X-FHN,A-2-THW-1-73-63-0:36:03-R-X-FHN,A-10-XTHW-1-63-X-0:36:03-X-X-FHN,A-10-DC-0-63-64-0:36:04-R-X-FHN,A-8-GD-1-64-X-0:36:06-R-X-FHN,B-9-XGD-1-17-X-0:36:06-X-X-FHN,B-9-GD-0-17-X-0:36:06-X-X-FHN,A-8-XGD-0-64-X-0:36:06-X-X-FHN,B-10-ST-0-17-X-0:36:11-R-X-FHN,A-8-XST-0-64-X-0:36:11-X-X-FHN,B-14-ST-1-07-X-0:36:11-R-X-FHN,A-8-XST-1-74-X-0:36:11-X-X-FHN,A-2-LP-1-75-48-0:36:13-R-X-FHN,A-1-XLP-1-48-X-0:36:13-X-X-FHN,A-1-SP-1-48-28-0:36:22-R-X-FHN,A-4-XSP-1-28-X-0:36:22-X-X-FHN,A-4-SP-1-28-6-0:36:22-R-X-FHN,A-5-XSP-1-6-X-0:36:22-X-X-FHN,A-5-PC-1-6-15-0:36:25-R-X-FHN,A-5-TB-0-15-42-0:36:29-R-X-FHN,B-1-GH-1-30-X-0:36:34-R-X-FHN,B-1-GT-1-40-49-0:36:40-R-X-FHN,B-5-XGT-1-49-X-0:36:40-X-X-FHN,B-5-LP-0-58-55-0:36:44-R-X-FHN,A-4-AD-1-26-X-0:36:46-R-X-FHN,B-9-XAD-1-55-X-0:36:46-X-X-FHN,B-9-AD-0-55-X-0:36:46-X-X-FHN,A-4-XAD-0-26-X-0:36:46-X-X-FHN,B-8-SP-0-75-64-0:36:50-R-X-FHN,A-5-SP-1-17-25-0:36:51-R-X-FHN,A-10-XSP-1-25-X-0:36:51-X-X-FHN,A-10-SP-0-25-44-0:36:55-R-X-FHN,B-4-IN-1-37-X-0:36:55-R-X-FHN,A-10-XIN-1-44-X-0:36:55-X-X-FHN,B-4-SP-1-</w:t>
+      </w:r>
+      <w:r>
+        <w:rPr>
+          <w:rFonts w:ascii="Times New Roman" w:eastAsia="Times New Roman" w:hAnsi="Times New Roman" w:cs="Times New Roman"/>
+          <w:sz w:val="24"/>
+          <w:szCs w:val="24"/>
+          <w:lang w:eastAsia="en-IN"/>
+        </w:rPr>
+        <w:lastRenderedPageBreak/>
+        <w:t>57-45-0:36:56-R-X-FHN,B-10-XSP-1-45-X-0:36:56-X-X-FHN,B-10-PC-2-46-54-0:36:58-R-X-FHN,B-10-SP-0-54-53-0:36:58-R-X-FHN,A-5-SP-1-28-6-0:37:03-R-X-FHN,A-11-XSP-1-6-X-0:37:03-X-X-FHN,A-7-OFF-1-54-X-0:37:10-R-X-FHN,B-6-LP-1-27-57-0:38:53-L-FK-FHN,B-5-XLP-1-57-X-0:38:53-X-X-FHN,B-5-SP-1-57-46-0:38:56-R-X-FHN,B-4-XSP-1-46-X-0:38:56-X-X-FHN,B-4-LP-1-35-05-0:39:00-R-X-FHN,B-2-XLP-1-05-X-0:39:00-X-X-FHN,B-2-SP-0-05-03-0:39:03-R-X-FHN,A-7-IN-1-77-X-0:39:03-R-X-FHN,B-2-XIN-1-4-X-0:39:03-X-X-FHN,B-2-THW-0-04-13-0:39:09-R-X-FHN,A-2-SP-0-68-47-0:39:11-R-X-FHN,B-8-SP-1-44-25-0:39:14-R-X-FHN,B-4-XSP-1-25-X-0:39:14-X-X-FHN,B-4-SP-1-25-34-0:39:17-R-X-FHN,B-8-XSP-1-34-X-0:39:17-X-X-FHN,B-8-DR-1-34-X-0:39:18-R-X-FHN,A-8-XDR-1-47-X-0:39:18-X-X-FHN,B-8-LS-1-34-31-0:39:20-R-X-FHN,A-1-GS-1-50-X-0:39:20-X-X-FHN,A-1-SP-1-39-59-0:39:31-R-X-FHN,A-3-XSP-1-59-X-0:39:31-X-X-FHN,A-3-SP-1-59-40-0:39:34-R-X-FHN,A-1-XSP-1-40-X-0:39:34-X-X-FHN,A-1-SP-1-40-30-0:39:37-R-X-FHN,A-4-XSP-1-30-X-0:39:37-X-X-FHN,A-4-SP-1-30-8-0:39:41-R-X-FHN,A-5-XSP-1-8-X-0:39:41-X-X-FHN,A-9-OFF-1-24-X-0:39:46-R-X-FHN,B-6-SP-1-37-57-0:39:51-L-FK-FHN,B-5-XSP-1-57-X-0:39:51-X-X-FHN,B-5-LP-0-57-24-0:39:53-R-X-FHN,A-2-LP-0-57-3-0:39:55-R-X-FHN,B-20-LP-1-68-38-0:40:05-R-X-FHN,B-6-XLP-1-38-X-0:40:05-X-X-FHN,B-6-LP-1-38-07-0:40:09-R-X-FHN,B-2-XLP-1-07-X-0:40:09-X-X-FHN,B-2-LP-1-07-38-0:40:13-R-X-FHN,B-6-XLP-1-38-X-0:40:13-X-X-FHN,B-6-SP-1-38-58-0:40:15-R-X-FHN,B-5-XSP-1-58-X-0:40:15-X-X-FHN,B-5-PC-1-58-57-0:40:18-R-X-FHN,B-5-SP-1-57-55-0:40:21-R-X-FHN,B-9-XSP-1-55-X-0:40:21-X-X-FHN,B-9-SP-1-55-45-0:40:23-R-X-FHN,B-8-XSP-1-45-X-0:40:23-X-X-FHN,B-8-SP-0-55-53-0:40:25-R-X-FHN,A-5-SP-1-28-40-0:40:26-R-X-FHN,A-1-XSP-1-40-X-0:40:26-X-X-FHN,A-1-SP-1-40-49-0:40:32-R-X-FHN,A-3-XSP-1-49-X-0:40:32-X-X-FHN,A-3-SP-1-49-40-0:40:35-R-X-FHN,A-1-XSP-1-40-X-0:40:35-X-X-FHN,A-1-LP-1-50-18-0:40:37-R-X-FHN,A-5-XLP-1-18-X-0:40:37-X-X-FHN,A-5-DR-1-8-X-0:40:44-R-X-FHN,B-11-XDR-1-73-X-0:40:44-X-X-FHN,A-5-DR-1-7-X-0:40:47-R-X-FHN,B-8-XDR-1-74-X-0:40:47-X-X-FHN,A-5-SP-0-7-16-0:40:48-R-X-FHN,B-5-IN-1-65-X-0:40:49-R-X-FHN,A-5-XIN-1-16-X-0:40:49-X-X-FHN,A-8-THW-0-7-5-0:41:02-R-X-FHN,B-8-SP-1-66-64-0:41:04-R-X-FHN,B-9-XSP-1-64-X-0:41:04-X-X-FHN,B-9-PC-1-64-74-0:41:07-R-X-FHN,A-4-ST-1-8-X-0:41:10-R-X-FHN,B-9-XST-1-73-X-0:41:10-X-X-FHN,B-20-THW-1-74-63-0:41:27-R-X-FHN,B-9-XTHW-1-63-X-0:41:27-X-X-FHN,B-9-SP-1-63-73-0:41:29-R-X-FHN,B-8-XSP-1-73-X-0:41:29-X-X-FHN,A-5-ST-2-18-X-0:41:31-R-X-FHN,B-8-XST-2-63-X-0:41:31-X-X-FHN,A-5-PC-1-18-27-0:41:32-R-X-FHN,A-5-LP-0-27-33-0:41:35-R-X-FHN,B-1-SP-1-48-57-0:41:41-R-X-FHN,B-5-XSP-1-57-X-0:41:41-X-X-FHN,B-5-SP-1-57-77-0:41:44-R-X-FHN,B-20-XSP-1-77-X-0:41:44-X-X-FHN,B-20-SP-0-76-66-0:41:47-R-X-FHN,B-14-ST-0-56-X-0:41:48-R-F-FHN,A-10-XST-0-25-X-0:41:48-X-X-FHN,A-5-LP-1-25-38-0:42:14-L-FK-FHN,A-1-XLP-1-38-X-0:42:14-X-X-FHN,A-1-SP-1-38-48-0:42:21-R-X-FHN,A-3-XSP-1-48-X-0:42:21-X-X-FHN,A-3-SP-1-48-38-0:42:22-R-X-FHN,A-1-XSP-1-38-X-0:42:22-X-X-FHN,A-1-LP-0-38-34-0:42:28-L-X-FHN,B-5-SP-0-47-57-0:42:30-R-X-FHN,A-9-SP-1-34-14-0:42:34-R-X-FHN,A-8-XSP-1-14-X-0:42:34-X-X-FHN,A-8-LP-0-15-43-0:42:36-R-X-FHN,B-6-SP-1-38-57-0:42:39-R-X-FHN,B-8-XSP-1-57-X-0:42:39-X-X-FHN,A-6-ST-1-25-X-0:42:41-R-X-FHN,B-8-XST-1-56-X-0:42:41-X-X-FHN,A-8-GD-1-15-X-0:42:44-R-X-FHN,B-8-XGD-1-66-X-0:42:44-X-X-FHN,B-8-GD-0-66-X-0:42:44-X-X-FHN,A-8-XGD-0-15-X-0:42:44-X-X-FHN,B-8-ST-1-76-X-0:42:46-R-X-FHN,A-8-XST-1-5-X-0:42:46-X-X-FHN,A-5-THW-1-4-14-0:43:06-R-X-FHN,A-9-XTHW-1-14-X-0:43:06-X-X-FHN,A-9-DC-0-14-X-0:43:08-R-X-FHN,B-10-PC-3-57-64-0:43:11-R-X-FHN,B-10-TB-1-64-53-0:43:13-R-X-FHN,B-9-XTB-1-53-X-0:43:13-X-X-FHN,B-9-TB-1-53-52-0:43:17-R-X-FHN,B-14-XTB-1-52-X-0:43:17-X-X-FHN,A-4-ST-2-29-X-0:43:20-R-X-FHN,B-14-XST-2-52-X-0:43:20-X-X-FHN,A-5-CL-2-29-X-0:43:21-R-X-FHN,B-4-SP-1-55-54-0:43:24-R-X-FHN,B-8-XSP-1-54-X-0:43:24-X-X-FHN,A-8-ST-1-27-X-0:43:26-R-X-</w:t>
+      </w:r>
+      <w:r>
+        <w:rPr>
+          <w:rFonts w:ascii="Times New Roman" w:eastAsia="Times New Roman" w:hAnsi="Times New Roman" w:cs="Times New Roman"/>
+          <w:sz w:val="24"/>
+          <w:szCs w:val="24"/>
+          <w:lang w:eastAsia="en-IN"/>
+        </w:rPr>
+        <w:lastRenderedPageBreak/>
+        <w:t>FHN,B-8-XST-1-54-X-0:43:26-X-X-FHN,A-8-SP-1-16-36-0:43:29-R-X-FHN,A-10-XSP-1-36-X-0:43:29-X-X-FHN,A-10-TB-0-36-33-0:43:30-R-X-FHN,B-9-OFF-1-54-X-0:43:37-R-X-FHN,A-4-SP-1-27-38-0:43:54-L-FK-FHN,A-1-XSP-1-38-X-0:43:54-X-X-FHN,A-1-SP-1-38-58-0:43:56-R-X-FHN,A-3-XSP-1-58-X-0:43:56-X-X-FHN,A-3-SP-1-58-49-0:43:58-R-X-FHN,A-1-XSP-1-49-X-0:43:58-X-X-FHN,A-1-SP-1-49-28-0:44:03-R-X-FHN,A-4-XSP-1-28-X-0:44:03-X-X-FHN,A-4-SP-1-28-40-0:44:07-R-X-FHN,A-1-XSP-1-40-X-0:44:07-X-X-FHN,A-1-LP-1-39-76-0:44:10-R-X-FHN,A-7-XLP-1-76-X-0:44:10-X-X-FHN,A-7-SP-1-76-66-0:44:14-R-X-FHN,A-2-XSP-1-66-X-0:44:14-X-X-FHN,A-2-SP-1-66-77-0:44:15-R-X-FHN,A-6-XSP-1-77-X-0:44:15-X-X-FHN,A-6-SP-1-76-64-0:44:19-R-X-FHN,A-2-XSP-1-64-X-0:44:19-X-X-FHN,B-6-ST-1-17-X-0:44:20-R-X-FHN,A-2-XST-1-64-X-0:44:20-X-X-FHN,A-6-ST-0-65-X-0:44:22-R-F-FHN,B-6-XST-0-16-X-0:44:22-X-X-FHN,B-6-SP-1-16-15-0:44:46-R-FK-FHN,B-10-XSP-1-15-X-0:44:46-X-X-FHN,B-10-SP-1-15-16-0:44:47-R-X-FHN,B-6-XSP-1-16-X-0:44:47-X-X-FHN,B-6-SP-1-16-05-0:44:51-R-X-FHN,B-2-XSP-1-05-X-0:44:51-X-X-FHN,B-2-DC-0-05-X-0:44:52-R-X-FHN,A-2-ST-1-77-X-0:44:53-R-X-FHN,B-2-XST-1-4-X-0:44:53-X-X-FHN,B-2-ST-0-04-X-0:44:55-R-F-FHI,A-2-XST-0-77-X-0:44:55-X-X-FHI,A-2-LP-0-77-34-0:45:13-R-FK-FHI,B-4-SP-1-47-36-0:45:16-R-X-FHI,B-8-XSP-1-36-X-0:45:16-X-X-FHI,B-8-SP-0-36-44-0:45:21-R-X-FHI,A-5-LP-0-47-34-0:45:24-R-X-FHI,B-5-LP-1-47-64-0:45:26-R-X-FHI,B-11-XLP-1-64-X-0:45:26-X-X-FHI,B-11-PC-1-65-54-0:45:31-R-X-FHI,B-11-LP-1-54-23-0:45:34-R-X-FHI,B-14-XLP-1-23-X-0:45:34-X-X-FHI,B-14-DR-1-23-X-0:45:36-R-X-FHI,A-2-XDR-1-58-X-0:45:36-X-X-FHI,B-14-PC-1-22-21-0:45:38-R-X-FHI,B-14-SP-0-21-21-0:45:40-L-X-FHI,A-3-IN-2-60-X-0:45:40-R-X-FHI,B-14-XIN-2-21-X-0:45:40-X-X-FHI,B-10-C-0-01-31-0:46:14-R-CN-FHI,A-3-CL-2-60-X-0:46:16-R-X-FHI,B-4-SP-1-43-55-0:46:21-R-X-FHI,B-6-XSP-1-55-X-0:46:21-X-X-FHI,B-6-LP-0-55-41-0:46:23-R-X-FHI,A-1-GH-1-40-X-0:46:25-R-X-FHI,A-16-SP-1-46-47-0:46:55-R-X-SHN,A-3-XSP-1-47-X-0:46:55-X-X-SHN,A-3-LP-0-47-04-0:46:58-R-X-SHN,B-20-THW-1-77-76-0:47:09-R-X-SHN,B-11-XTHW-1-76-X-0:47:09-X-X-SHN,B-11-SP-1-76-77-0:47:09-R-X-SHN,B-20-XSP-1-77-X-0:47:09-X-X-SHN,B-20-SP-0-77-65-0:47:10-R-X-SHN,A-4-SP-1-16-05-0:47:13-R-X-SHN,A-5-XSP-1-05-X-0:47:13-X-X-SHN,A-5-SP-0-05-14-0:47:15-R-X-SHN,A-16-GD-1-16-X-0:47:18-R-X-SHN,B-8-XGD-1-65-X-0:47:18-X-X-SHN,B-8-GD-0-65-X-0:47:18-X-X-SHN,A-16-XGD-0-16-X-0:47:18-X-X-SHN,A-16-SP-1-26-27-0:47:20-R-X-SHN,A-4-XSP-1-27-X-0:47:20-X-X-SHN,A-4-SP-1-27-49-0:47:23-R-X-SHN,A-1-XSP-1-49-X-0:47:23-X-X-SHN,A-1-SP-1-49-29-0:47:29-R-X-SHN,A-4-XSP-1-29-X-0:47:29-X-X-SHN,A-4-LP-1-39-77-0:47:30-R-X-SHN,A-2-XLP-1-77-X-0:47:30-X-X-SHN,A-2-SP-1-76-76-0:47:36-R-X-SHN,A-7-XSP-1-76-X-0:47:36-X-X-SHN,A-7-SP-1-76-67-0:47:39-R-X-SHN,A-2-XSP-1-67-X-0:47:39-X-X-SHN,A-2-SP-0-67-76-0:47:43-R-X-SHN,B-10-IN-1-5-X-0:47:42-R-X-SHN,A-2-XIN-1-76-X-0:47:42-X-X-SHN,A-6-THW-1-76-75-0:47:51-R-X-SHN,A-7-XTHW-1-75-X-0:47:51-X-X-SHN,B-14-ST-1-5-X-0:47:55-R-X-SHN,A-7-XST-1-76-X-0:47:55-X-X-SHN,A-2-THW-0-75-64-0:48:02-R-X-SHN,B-6-SP-1-18-27-0:48:09-R-X-SHN,B-4-XSP-1-27-X-0:48:09-X-X-SHN,B-4-SP-1-27-16-0:48:10-R-X-SHN,B-10-XSP-1-16-X-0:48:10-X-X-SHN,B-10-SP-0-16-24-0:48:12-R-X-SHN,A-3-SP-1-57-66-0:48:14-R-X-SHN,A-7-XSP-1-66-X-0:48:14-X-X-SHN,A-7-PC-2-66-46-0:48:20-R-X-SHN,A-7-LP-1-46-14-0:48:22-R-X-SHN,A-11-XLP-1-14-X-0:48:22-X-X-SHN,A-11-DC-0-14-X-0:48:24-R-X-SHN,B-20-THW-1-77-67-0:48:44-R-X-SHN,B-8-XTHW-1-67-X-0:48:44-X-X-SHN,B-8-SP-1-67-76-0:48:45-R-X-SHN,B-9-XSP-1-76-X-0:48:45-X-X-SHN,B-9-SP-0-76-64-0:48:47-R-X-SHN,A-3-CL-1-17-X-0:48:50-L-X-SHN,B-20-THW-1-74-73-0:49:05-R-X-SHN,B-9-XTHW-1-73-X-0:49:05-X-X-SHN,B-9-SP-1-63-53-0:49:09-R-X-SHN,B-8-XSP-1-53-X-0:49:09-X-X-SHN,A-16-ST-0-27-X-0:49:12-R-X-SHN,B-8-XST-0-54-X-0:49:12-X-X-SHN,A-6-ST-0-17-X-0:49:13-R-F-SHN,B-8-XST-0-64-X-0:49:13-X-X-SHN,B-8-SP-2-54-42-0:49:42-R-FK-SHN,B-6-XSP-2-42-X-0:49:42-X-X-SHN,B-6-CS-3-42-41-0:49:45-R-X-SHN,A-1-GS-2-40-X-</w:t>
+      </w:r>
+      <w:r>
+        <w:rPr>
+          <w:rFonts w:ascii="Times New Roman" w:eastAsia="Times New Roman" w:hAnsi="Times New Roman" w:cs="Times New Roman"/>
+          <w:sz w:val="24"/>
+          <w:szCs w:val="24"/>
+          <w:lang w:eastAsia="en-IN"/>
+        </w:rPr>
+        <w:lastRenderedPageBreak/>
+        <w:t>0:49:46-R-X-SHN,B-14-SP-1-71-73-0:50:13-R-CN-SHN,B-11-XSP-1-73-X-0:50:13-X-X-SHN,B-11-SP-2-72-52-0:50:14-R-X-SHN,B-14-XSP-2-52-X-0:50:14-X-X-SHN,B-14-CS-0-52-41-0:50:17-L-X-SHN,A-1-LP-0-50-36-0:50:33-L-GK-SHN,B-8-AD-1-45-X-0:50:37-R-X-SHN,A-10-XAD-1-36-X-0:50:37-X-X-SHN,A-10-AD-0-36-X-0:50:37-X-X-SHN,B-8-XAD-0-45-X-0:50:37-X-X-SHN,A-5-PC-1-17-16-0:50:40-R-X-SHN,A-5-DR-1-16-X-0:50:41-R-X-SHN,B-8-XDR-1-65-X-0:50:41-X-X-SHN,A-5-SP-0-15-14-0:50:42-R-X-SHN,B-20-SP-1-67-75-0:50:44-R-X-SHN,B-11-XSP-1-75-X-0:50:44-X-X-SHN,A-16-ST-1-06-X-0:50:48-R-X-SHN,B-11-XST-1-75-X-0:50:48-X-X-SHN,B-20-THW-1-75-73-0:51:13-R-X-SHN,B-9-XTHW-1-73-X-0:51:13-X-X-SHN,B-9-SP-1-73-53-0:51:15-R-X-SHN,B-11-XSP-1-53-X-0:51:15-X-X-SHN,B-11-SP-1-53-33-0:51:20-R-X-SHN,B-10-XSP-1-33-X-0:51:20-X-X-SHN,A-2-ST-2-48-X-0:51:23-R-X-SHN,B-10-XST-2-33-X-0:51:23-X-X-SHN,A-3-SP-1-48-57-0:51:24-R-X-SHN,A-10-XSP-1-57-X-0:51:24-X-X-SHN,A-10-SP-1-57-67-0:51:27-R-X-SHN,A-7-XSP-1-67-X-0:51:27-X-X-SHN,A-7-SP-0-67-47-0:51:31-R-X-SHN,B-8-IN-1-34-X-0:51:32-R-X-SHN,A-7-XIN-1-47-X-0:51:32-X-X-SHN,B-8-TB-1-34-22-0:51:33-L-X-SHN,B-14-XTB-1-22-X-0:51:33-X-X-SHN,B-14-SP-0-22-41-0:51:37-L-X-SHN,A-4-IN-2-40-X-0:51:39-R-X-SHN,B-14-XIN-2-41-X-0:51:39-X-X-SHN,A-6-SP-1-49-39-0:51:40-R-X-SHN,A-16-XSP-1-39-X-0:51:40-X-X-SHN,A-16-PC-2-39-27-0:51:42-R-X-SHN,A-16-SP-1-27-06-0:51:44-R-X-SHN,A-11-XSP-1-06-X-0:51:44-X-X-SHN,B-20-ST-1-75-X-0:51:49-R-X-SHN,A-11-XST-1-6-X-0:51:49-X-X-SHN,A-5-LP-1-08-39-0:51:51-R-X-SHN,A-1-XLP-1-39-X-0:51:51-X-X-SHN,A-1-SP-1-39-48-0:51:56-R-X-SHN,A-3-XSP-1-48-X-0:51:56-X-X-SHN,A-3-SP-1-48-50-0:52:01-R-X-SHN,A-1-XSP-1-50-X-0:52:01-X-X-SHN,A-1-SP-1-40-38-0:52:03-R-X-SHN,A-16-XSP-1-38-X-0:52:03-X-X-SHN,A-16-PC-1-38-47-0:52:07-R-X-SHN,A-16-LP-1-46-77-0:52:08-R-X-SHN,A-2-XLP-1-77-X-0:52:08-X-X-SHN,A-2-PC-1-77-76-0:52:11-R-X-SHN,A-2-LP-1-76-63-0:52:13-R-X-SHN,A-7-XLP-1-63-X-0:52:13-X-X-SHN,A-7-PC-2-63-51-0:52:14-R-X-SHN,A-7-SP-0-51-41-0:52:19-R-X-SHN,B-1-GH-1-40-X-0:52:20-R-X-SHN,B-1-GT-1-39-29-0:52:30-R-X-SHN,B-6-XGT-1-29-X-0:52:30-X-X-SHN,B-6-SP-1-29-40-0:52:33-R-X-SHN,B-1-XSP-1-40-X-0:52:33-X-X-SHN,B-1-LP-1-40-15-0:52:35-R-X-SHN,B-9-XLP-1-15-X-0:52:35-X-X-SHN,B-9-SP-0-15-35-0:52:38-R-X-SHN,A-16-SP-1-46-47-0:52:40-R-X-SHN,A-4-XSP-1-47-X-0:52:40-X-X-SHN,A-4-SP-1-47-25-0:52:44-R-X-SHN,A-10-XSP-1-25-X-0:52:44-X-X-SHN,A-10-TB-0-25-23-0:52:48-L-X-SHN,B-20-CL-1-58-X-0:52:51-R-X-SHN,A-9-SP-1-01-22-0:53:15-R-CN-SHN,A-7-XSP-1-22-X-0:53:15-X-X-SHN,A-7-DR-2-21-X-0:53:19-R-X-SHN,B-20-XDR-2-60-X-0:53:19-X-X-SHN,A-7-CS-1-21-31-0:53:20-R-X-SHN,B-1-GS-1-50-X-0:53:20-X-X-SHN,A-11-CS-0-31-31-0:53:23-L-X-SHN,B-11-IN-2-50-X-0:53:23-R-X-SHN,A-11-XIN-2-31-X-0:53:23-X-X-SHN,B-1-GH-2-50-X-0:53:23-R-X-SHN,B-1-LP-1-49-64-0:53:30-R-X-SHN,B-11-XLP-1-64-X-0:53:30-X-X-SHN,B-11-SP-1-64-74-0:53:37-R-X-SHN,B-8-XSP-1-74-X-0:53:37-X-X-SHN,B-8-SP-0-75-55-0:53:40-R-X-SHN,A-10-SP-1-16-18-0:53:42-R-X-SHN,A-4-XSP-1-18-X-0:53:42-X-X-SHN,A-4-SP-1-18-27-0:53:44-R-X-SHN,A-6-XSP-1-27-X-0:53:44-X-X-SHN,A-6-SP-1-27-17-0:53:46-R-X-SHN,A-16-XSP-1-17-X-0:53:46-X-X-SHN,A-16-PC-2-17-37-0:53:48-R-X-SHN,A-16-LP-1-37-67-0:53:50-R-X-SHN,A-2-XLP-1-67-X-0:53:50-X-X-SHN,A-2-SP-1-67-49-0:53:53-R-X-SHN,A-1-XSP-1-49-X-0:53:53-X-X-SHN,A-1-SP-1-49-39-0:53:58-R-X-SHN,A-4-XSP-1-39-X-0:53:58-X-X-SHN,A-4-SP-1-39-50-0:54:02-R-X-SHN,A-1-XSP-1-50-X-0:54:02-X-X-SHN,A-1-LP-1-50-57-0:54:05-R-X-SHN,A-6-XLP-1-57-X-0:54:05-X-X-SHN,A-6-DC-0-57-X-0:54:08-R-X-SHN,A-6-GD-1-47-X-0:54:09-R-X-SHN,B-10-XGD-1-34-X-0:54:09-X-X-SHN,B-10-GD-0-34-X-0:54:09-X-X-SHN,A-6-XGD-0-47-X-0:54:09-X-X-SHN,A-10-ST-1-47-X-0:54:12-R-X-SHN,B-10-XST-1-34-X-0:54:12-X-X-SHN,B-10-ST-0-54-X-0:54:13-R-X-SHN,A-10-XST-0-27-X-0:54:13-X-X-SHN,A-10-SP-1-27-28-0:54:14-R-X-SHN,A-4-XSP-1-28-X-0:54:14-X-X-SHN,A-4-SP-1-28-37-0:54:17-R-X-SHN,A-16-XSP-1-37-X-0:54:17-X-X-SHN,A-7-OFF-1-75-X-0:54:23-R-X-SHN,B-6-LP-0-17-23-</w:t>
+      </w:r>
+      <w:r>
+        <w:rPr>
+          <w:rFonts w:ascii="Times New Roman" w:eastAsia="Times New Roman" w:hAnsi="Times New Roman" w:cs="Times New Roman"/>
+          <w:sz w:val="24"/>
+          <w:szCs w:val="24"/>
+          <w:lang w:eastAsia="en-IN"/>
+        </w:rPr>
+        <w:lastRenderedPageBreak/>
+        <w:t>0:54:58-R-FK-SHN,B-14-OFF-1-23-X-0:55:00-R-X-SHN,A-3-LP-1-57-15-0:55:15-R-FK-SHN,A-5-XLP-1-15-X-0:55:15-X-X-SHN,A-5-PC-2-15-23-0:55:18-R-X-SHN,A-5-SP-2-23-33-0:55:22-R-X-SHN,A-10-XSP-2-33-X-0:55:22-X-X-SHN,A-10-LS-1-33-41-0:55:23-R-X-SHN,B-1-GS-1-40-X-0:55:23-X-X-SHN,B-1-LP-0-39-26-0:55:35-R-X-SHN,B-14-AD-0-26-X-0:55:38-R-F-SHN,A-2-XAD-0-55-X-0:55:38-X-X-SHN,A-2-AD-0-55-X-0:55:38-X-X-SHN,B-14-XAD-0-26-X-0:55:38-X-X-SHN,A-6-SP-1-56-36-0:55:49-R-FK-SHN,A-16-XSP-1-36-X-0:55:49-X-X-SHN,A-16-SP-1-36-37-0:55:52-R-X-SHN,A-4-XSP-1-37-X-0:55:52-X-X-SHN,A-4-SP-1-37-49-0:55:55-R-X-SHN,A-1-XSP-1-49-X-0:55:55-X-X-SHN,A-1-LP-1-48-77-0:56:01-R-X-SHN,A-2-XLP-1-77-X-0:56:01-X-X-SHN,A-2-SP-1-77-76-0:56:04-R-X-SHN,A-7-XSP-1-76-X-0:56:04-X-X-SHN,A-7-SP-0-76-75-0:56:07-R-X-SHN,B-2-IN-1-6-X-0:56:06-R-X-SHN,A-7-XIN-1-75-X-0:56:06-X-X-SHN,A-2-THW-1-76-74-0:56:17-R-X-SHN,A-10-XTHW-1-74-X-0:56:17-X-X-SHN,A-10-DC-0-74-X-0:56:18-R-X-SHN,B-2-THW-1-7-5-0:56:32-R-X-SHN,B-10-XTHW-1-5-X-0:56:32-X-X-SHN,B-10-SP-1-5-4-0:56:32-R-X-SHN,B-11-XSP-1-4-X-0:56:32-X-X-SHN,A-2-THW-1-76-64-0:56:50-R-X-SHN,A-10-XTHW-1-64-X-0:56:50-X-X-SHN,A-10-SP-0-56-55-0:56:51-R-X-SHN,B-4-SP-1-26-25-0:56:53-R-X-SHN,B-10-XSP-1-25-X-0:56:53-X-X-SHN,A-7-ST-0-56-X-0:56:54-R-F-SHN,B-10-XST-0-25-X-0:56:54-X-X-SHN,B-6-SP-1-25-46-0:57:06-L-FK-SHN,B-5-XSP-1-46-X-0:57:06-X-X-SHN,B-5-LP-0-46-73-0:57:07-R-X-SHN,A-5-THW-1-08-07-0:57:28-R-X-SHN,A-9-XTHW-1-07-X-0:57:28-X-X-SHN,A-9-SP-1-16-37-0:57:32-R-X-SHN,A-6-XSP-1-37-X-0:57:32-X-X-SHN,A-16-OFF-1-24-X-0:57:36-R-X-SHN,B-5-LP-0-67-74-0:58:22-R-FK-SHN,A-5-THW-1-08-17-0:58:30-R-X-SHN,A-10-XTHW-1-17-X-0:58:30-X-X-SHN,A-10-SP-1-17-06-0:58:33-R-X-SHN,A-5-XSP-1-06-X-0:58:33-X-X-SHN,A-5-PC-1-07-08-0:58:37-R-X-SHN,A-5-LP-1-08-40-0:58:38-R-X-SHN,A-1-XLP-1-40-X-0:58:38-X-X-SHN,A-1-SP-1-49-39-0:58:48-R-X-SHN,A-4-XSP-1-39-X-0:58:48-X-X-SHN,A-4-SP-1-29-50-0:58:50-R-X-SHN,A-1-XSP-1-50-X-0:58:50-X-X-SHN,A-1-LP-0-50-57-0:58:55-R-X-SHN,B-10-SP-0-24-33-0:58:57-R-X-SHN,B-8-GD-0-24-X-0:58:58-R-F-SHN,A-16-XGD-0-57-X-0:58:58-X-X-SHN,A-16-GD-0-57-X-0:58:58-X-X-SHN,B-8-XGD-0-24-X-0:58:58-X-X-SHN,A-3-SP-1-57-38-0:59:14-R-FK-SHN,A-1-XSP-1-38-X-0:59:14-X-X-SHN,A-1-SP-1-38-18-0:59:18-R-X-SHN,A-4-XSP-1-18-X-0:59:18-X-X-SHN,A-4-SP-0-28-27-0:59:20-R-X-SHN,B-11-IN-1-54-X-0:59:22-R-X-SHN,A-4-XIN-1-27-X-0:59:22-X-X-SHN,A-10-ST-1-27-X-0:59:24-R-X-SHN,B-11-XST-1-54-X-0:59:24-X-X-SHN,A-3-SP-0-38-28-0:59:26-R-X-SHN,B-8-IN-1-53-X-0:59:27-R-X-SHN,A-3-XIN-1-28-X-0:59:27-X-X-SHN,B-8-SP-0-53-53-0:59:27-R-X-SHN,A-4-SP-1-28-17-0:59:30-R-X-SHN,A-5-XSP-1-17-X-0:59:30-X-X-SHN,A-5-SP-0-17-35-0:59:32-R-X-SHN,B-10-SP-1-46-57-0:59:37-R-X-SHN,B-5-XSP-1-57-X-0:59:37-X-X-SHN,B-5-SP-1-57-56-0:59:38-R-X-SHN,B-4-XSP-1-56-X-0:59:38-X-X-SHN,B-4-SP-1-56-37-0:59:39-R-X-SHN,B-6-XSP-1-37-X-0:59:39-X-X-SHN,B-6-SP-0-36-24-0:59:41-R-X-SHN,A-3-IN-1-57-X-0:59:43-R-X-SHN,B-6-XIN-1-24-X-0:59:43-X-X-SHN,B-2-PC-1-15-14-0:59:45-R-X-SHN,B-2-SP-0-14-13-0:59:49-R-X-SHN,A-2-SP-0-68-77-0:59:51-R-X-SHN,B-2-SP-1-5-16-0:59:54-R-X-SHN,B-6-XSP-1-16-X-0:59:54-X-X-SHN,B-6-LP-0-16-23-0:59:57-R-X-SHN,A-3-SP-1-58-67-0:59:59-R-X-SHN,A-2-XSP-1-67-X-0:59:59-X-X-SHN,A-2-SP-0-67-66-1:00:01-R-X-SHN,B-6-AD-1-15-X-1:00:05-R-X-SHN,A-9-XAD-1-66-X-1:00:05-X-X-SHN,A-9-AD-0-66-X-1:00:05-X-X-SHN,B-6-XAD-0-15-X-1:00:05-X-X-SHN,A-6-SP-1-47-58-1:01:29-R-X-SHN,A-3-XSP-1-58-X-1:01:29-X-X-SHN,A-3-SP-1-58-50-1:01:31-R-X-SHN,A-1-XSP-1-50-X-1:01:31-X-X-SHN,A-1-LP-1-39-14-1:01:37-R-X-SHN,A-11-XLP-1-14-X-1:01:37-X-X-SHN,A-11-SP-0-14-12-1:01:43-R-X-SHN,B-5-CL-1-69-X-1:01:45-R-X-SHN,A-9-SP-1-01-02-1:02:06-R-CN-SHN,A-7-XSP-1-02-X-1:02:06-X-X-SHN,A-7-SP-1-02-14-1:02:08-R-X-SHN,A-16-XSP-1-14-X-1:02:08-X-X-SHN,A-16-C-0-14-51-1:02:10-R-X-SHN,B-1-SP-1-40-29-1:02:24-R-GK-SHN,B-6-XSP-1-29-X-1:02:24-X-X-SHN,B-6-SP-1-29-7-1:02:26-R-X-SHN,B-2-XSP-1-7-X-1:02:26-X-X-SHN,A-7-ST-1-74-X-1:02:29-R-X-SHN,B-</w:t>
+      </w:r>
+      <w:r>
+        <w:rPr>
+          <w:rFonts w:ascii="Times New Roman" w:eastAsia="Times New Roman" w:hAnsi="Times New Roman" w:cs="Times New Roman"/>
+          <w:sz w:val="24"/>
+          <w:szCs w:val="24"/>
+          <w:lang w:eastAsia="en-IN"/>
+        </w:rPr>
+        <w:lastRenderedPageBreak/>
+        <w:t>2-XST-1-7-X-1:02:29-X-X-SHN,A-7-SP-1-74-75-1:02:34-R-X-SHN,A-2-XSP-1-75-X-1:02:34-X-X-SHN,A-2-SP-1-76-67-1:02:35-R-X-SHN,A-3-XSP-1-67-X-1:02:35-X-X-SHN,A-3-SP-1-67-48-1:02:38-R-X-SHN,A-1-XSP-1-48-X-1:02:38-X-X-SHN,A-1-LP-0-38-33-1:02:44-R-X-SHN,B-1-GH-1-49-X-1:02:48-R-X-SHN,B-1-GT-1-49-38-1:02:51-R-X-SHN,B-6-XGT-1-38-X-1:02:51-X-X-SHN,B-6-LP-1-38-7-1:02:54-R-X-SHN,B-2-XLP-1-7-X-1:02:54-X-X-SHN,B-2-LP-0-7-14-1:02:57-R-X-SHN,A-2-SP-1-67-55-1:03:00-R-X-SHN,A-10-XSP-1-55-X-1:03:00-X-X-SHN,A-10-SP-1-55-65-1:03:04-R-X-SHN,A-7-XSP-1-65-X-1:03:04-X-X-SHN,A-7-TB-0-65-53-1:03:05-L-X-SHN,B-5-IN-2-38-X-1:03:09-R-X-SHN,A-7-XIN-2-43-X-1:03:09-X-X-SHN,B-5-SP-1-30-9-1:03:10-L-X-SHN,B-2-XSP-1-9-X-1:03:10-X-X-SHN,B-2-SP-0-9-19-1:03:16-R-X-SHN,A-7-PC-1-62-52-1:03:17-R-X-SHN,A-7-SP-0-52-32-1:03:18-R-X-SHN,B-20-SP-1-49-38-1:03:20-R-X-SHN,B-8-XSP-1-38-X-1:03:20-X-X-SHN,B-8-SP-1-38-17-1:03:22-R-X-SHN,B-14-XSP-1-17-X-1:03:22-X-X-SHN,A-2-ST-1-64-X-1:03:25-R-X-SHN,B-14-XST-1-17-X-1:03:25-X-X-SHN,B-2-PC-1-18-17-1:03:30-R-X-SHN,B-2-SP-1-17-5-1:03:31-R-X-SHN,B-14-XSP-1-5-X-1:03:31-X-X-SHN,B-14-SP-1-22-22-1:03:31-R-X-SHN,A-1-SP-1-59-39-1:03:38-R-X-SHN,A-4-XSP-1-39-X-1:03:38-X-X-SHN,A-4-SP-1-48-50-1:03:44-R-X-SHN,A-1-XSP-1-50-X-1:03:44-X-X-SHN,A-1-SP-1-49-39-1:03:47-R-X-SHN,A-4-XSP-1-39-X-1:03:47-X-X-SHN,A-4-SP-1-28-08-1:03:49-R-X-SHN,A-5-XSP-1-08-X-1:03:49-X-X-SHN,A-5-PC-3-08-15-1:03:50-R-X-SHN,A-5-TB-2-15-22-1:03:56-R-X-SHN,A-9-XTB-2-22-X-1:03:56-X-X-SHN,A-9-CS-1-22-41-1:04:00-L-X-SHN,B-1-GS-1-40-X-1:04:00-X-X-SHN,A-10-DR-1-43-X-1:04:04-R-X-SHN,B-6-XDR-1-38-X-1:04:04-X-X-SHN,A-10-PC-1-43-52-1:04:04-R-X-SHN,A-10-CS-4-52-41-1:04:05-R-X-SHN,B-1-GS-0-40-X-1:04:05-X-X-SHN,B-17-SP-1-46-37-1:04:56-R-X-SHN,B-4-XSP-1-37-X-1:04:56-X-X-SHN,B-4-LP-1-37-67-1:04:58-R-X-SHN,B-20-XLP-1-67-X-1:04:58-X-X-SHN,B-20-SP-1-77-76-1:05:01-R-X-SHN,B-11-XSP-1-76-X-1:05:01-X-X-SHN,B-11-SP-1-76-67-1:05:02-R-X-SHN,B-20-XSP-1-67-X-1:05:02-X-X-SHN,B-20-LP-1-67-74-1:05:03-R-X-SHN,B-8-XLP-1-74-X-1:05:03-X-X-SHN,B-8-DC-0-74-X-1:05:05-R-X-SHN,A-16-LP-1-17-48-1:05:07-R-X-SHN,A-2-XLP-1-48-X-1:05:07-X-X-SHN,A-2-CL-1-48-X-1:05:10-R-X-SHN,B-2-THW-1-3-2-1:05:19-R-X-SHN,B-14-XTHW-1-2-X-1:05:19-X-X-SHN,B-14-PC-1-2-1-1:05:22-R-X-SHN,A-2-SL-1-80-X-1:05:24-R-X-SHN,B-14-XSL-1-1-X-1:05:24-X-X-SHN,B-8-SP-1-1-11-1:05:53-R-CN-SHN,B-10-XSP-1-11-X-1:05:53-X-X-SHN,B-10-SP-2-11-13-1:05:53-R-X-SHN,B-8-XSP-2-13-X-1:05:53-X-X-SHN,B-8-LS-1-13-41-1:05:55-R-X-SHN,A-1-GS-1-40-X-1:05:55-X-X-SHN,B-4-C-0-71-31-1:06:22-L-CN-SHN,A-6-CL-2-49-X-1:06:26-R-X-SHN,B-2-THW-1-2-23-1:06:36-R-X-SHN,B-10-XTHW-1-23-X-1:06:36-X-X-SHN,B-10-DC-0-12-X-1:06:37-R-X-SHN,B-10-SP-1-12-2-1:06:41-R-X-SHN,B-2-XSP-1-2-X-1:06:41-X-X-SHN,B-2-SP-1-3-23-1:06:43-R-X-SHN,B-10-XSP-1-23-X-1:06:43-X-X-SHN,B-10-DC-0-23-X-1:06:44-R-X-SHN,A-6-CL-2-59-X-1:06:46-R-X-SHN,A-2-THW-0-76-54-1:07:12-R-X-SHN,B-5-LP-1-27-11-1:07:16-R-X-SHN,B-14-XLP-1-11-X-1:07:16-X-X-SHN,B-14-SP-0-11-11-1:07:22-L-X-SHN,A-2-IN-2-69-X-1:07:22-R-X-SHN,B-14-XIN-2-12-X-1:07:22-X-X-SHN,B-8-C-0-1-41-1:07:53-R-CN-SHN,A-1-LP-0-40-36-1:08:29-R-GK-SHN,B-8-AD-1-45-X-1:08:33-R-X-SHN,A-6-XAD-1-36-X-1:08:33-X-X-SHN,A-6-AD-0-36-X-1:08:33-X-X-SHN,B-8-XAD-0-45-X-1:08:33-X-X-SHN,A-10-GD-1-36-X-1:08:35-R-X-SHN,B-4-XGD-1-45-X-1:08:35-X-X-SHN,B-4-GD-0-45-X-1:08:35-X-X-SHN,A-10-XGD-0-36-X-1:08:35-X-X-SHN,A-9-LP-1-35-63-1:08:36-R-X-SHN,A-7-XLP-1-63-X-1:08:36-X-X-SHN,A-7-C-1-63-32-1:08:41-R-X-SHN,A-11-XC-1-32-X-1:08:41-X-X-SHN,B-20-CL-2-49-X-1:08:45-R-X-SHN,B-8-PC-2-57-55-1:08:47-R-X-SHN,B-8-LP-0-56-4-1:08:50-R-X-SHN,A-2-THW-1-76-65-1:09:14-R-X-SHN,A-7-XTHW-1-65-X-1:09:14-X-X-SHN,B-2-ST-1-16-X-1:09:17-R-X-SHN,A-7-XST-1-65-X-1:09:17-X-X-SHN,B-4-LP-0-26-55-1:09:20-R-X-SHN,A-5-LP-1-26-23-1:09:22-R-X-SHN,A-9-XLP-1-23-X-1:09:22-X-X-SHN,A-9-SP-0-23-41-1:09:27-L-X-SHN,B-1-SP-1-30-28-1:09:32-R-X-SHN,B-2-XSP-1-28-X-1:09:32-X-X-SHN,B-2-SP-1-28-6-1:09:34-R-X-SHN,B-14-XSP-1-6-</w:t>
+      </w:r>
+      <w:r>
+        <w:rPr>
+          <w:rFonts w:ascii="Times New Roman" w:eastAsia="Times New Roman" w:hAnsi="Times New Roman" w:cs="Times New Roman"/>
+          <w:sz w:val="24"/>
+          <w:szCs w:val="24"/>
+          <w:lang w:eastAsia="en-IN"/>
+        </w:rPr>
+        <w:lastRenderedPageBreak/>
+        <w:t>X-1:09:34-X-X-SHN,B-14-DR-1-5-X-1:09:38-R-X-SHN,A-2-XDR-1-76-X-1:09:38-X-X-SHN,A-2-ST-0-77-X-1:09:39-R-YC-SHN,B-14-XST-0-4-X-1:09:39-X-X-SHN,B-8-C-0-14-41-1:10:25-R-FK-SHN,A-5-CL-2-30-X-1:10:30-R-X-SHN,B-4-C-0-71-31-1:10:57-L-CN-SHN,A-9-CL-2-49-X-1:10:59-R-X-SHN,B-8-SP-2-2-23-1:11:07-R-X-SHN,B-2-XSP-2-23-X-1:11:07-X-X-SHN,B-2-LS-0-23-23-1:11:10-R-X-SHN,A-2-IN-2-58-X-1:11:10-R-X-SHN,B-2-XIN-2-23-X-1:11:10-X-X-SHN,A-5-CL-2-39-X-1:11:11-R-X-SHN,B-17-SP-1-43-32-1:11:13-R-X-SHN,B-14-XSP-1-32-X-1:11:13-X-X-SHN,A-3-SP-1-49-49-1:11:16-R-X-SHN,A-7-XSP-1-49-X-1:11:16-X-X-SHN,A-7-CL-2-49-X-1:11:16-L-X-SHN,B-4-LS-0-33-31-1:11:19-R-X-SHN,A-1-LP-1-40-46-1:11:43-L-GK-SHN,A-10-XLP-1-46-X-1:11:43-X-X-SHN,A-10-SP-0-46-47-1:11:47-R-X-SHN,B-17-DC-0-34-X-1:11:49-R-X-SHN,A-2-LP-1-57-15-1:11:51-R-X-SHN,A-11-XLP-1-15-X-1:11:51-X-X-SHN,A-11-AD-1-15-X-1:11:53-R-X-SHN,B-20-XAD-1-66-X-1:11:53-X-X-SHN,B-20-AD-0-66-X-1:11:53-X-X-SHN,A-11-XAD-0-15-X-1:11:53-X-X-SHN,B-5-SP-1-69-67-1:11:58-R-X-SHN,B-20-XSP-1-67-X-1:11:58-X-X-SHN,B-20-SP-1-67-76-1:12:01-R-X-SHN,B-11-XSP-1-76-X-1:12:01-X-X-SHN,B-11-SP-0-76-76-1:12:03-R-X-SHN,A-5-IN-1-05-X-1:12:03-R-X-SHN,B-11-XIN-1-76-X-1:12:03-X-X-SHN,B-11-GD-1-75-X-1:12:06-R-X-SHN,A-5-XGD-1-6-X-1:12:06-X-X-SHN,A-5-GD-0-6-X-1:12:06-X-X-SHN,B-11-XGD-0-75-X-1:12:06-X-X-SHN,A-4-SP-1-07-06-1:12:11-R-X-SHN,A-5-XSP-1-06-X-1:12:11-X-X-SHN,A-5-DR-1-07-X-1:12:12-R-X-SHN,B-8-XDR-1-74-X-1:12:12-X-X-SHN,A-5-SP-1-06-24-1:12:13-R-X-SHN,A-9-XSP-1-24-X-1:12:13-X-X-SHN,A-9-DC-0-24-X-1:12:16-R-X-SHN,B-20-GD-1-67-X-1:12:19-R-X-SHN,A-11-XGD-1-14-X-1:12:19-X-X-SHN,A-11-GD-0-14-X-1:12:19-X-X-SHN,B-20-XGD-0-67-X-1:12:19-X-X-SHN,B-20-SP-1-67-76-1:12:20-R-X-SHN,B-8-XSP-1-76-X-1:12:20-X-X-SHN,A-5-ST-1-05-X-1:12:22-R-X-SHN,B-8-XST-1-76-X-1:12:22-X-X-SHN,B-20-THW-1-78-66-1:12:34-R-X-SHN,B-11-XTHW-1-66-X-1:12:34-X-X-SHN,A-16-ST-1-15-X-1:12:36-R-X-SHN,B-11-XST-1-66-X-1:12:36-X-X-SHN,B-20-THW-0-77-75-1:13:21-R-X-SHN,A-5-CL-1-06-X-1:13:22-R-X-SHN,B-20-THW-1-75-64-1:13:31-R-X-SHN,B-17-XTHW-1-64-X-1:13:31-X-X-SHN,B-17-PC-2-65-43-1:13:34-R-X-SHN,B-17-TB-0-53-41-1:13:37-R-X-SHN,A-1-GH-1-40-X-1:13:39-R-X-SHN,A-1-LP-0-39-14-1:13:43-R-X-SHN,B-20-SP-1-67-55-1:13:47-R-X-SHN,B-8-XSP-1-55-X-1:13:47-X-X-SHN,B-8-TB-0-66-62-1:13:50-R-X-SHN,B-17-ST-1-62-X-1:13:58-R-X-SHN,A-4-XST-1-19-X-1:13:58-X-X-SHN,A-5-ST-2-20-X-1:14:00-R-X-SHN,B-17-XST-2-61-X-1:14:00-X-X-SHN,B-20-THW-1-71-51-1:14:23-R-X-SHN,B-7-XTHW-1-51-X-1:14:23-X-X-SHN,B-7-SP-1-51-71-1:14:24-R-X-SHN,B-20-XSP-1-71-X-1:14:24-X-X-SHN,B-20-C-1-72-42-1:14:25-R-X-SHN,B-8-XC-1-42-X-1:14:25-X-X-SHN,B-8-AD-1-42-X-1:14:28-R-X-SHN,A-4-XAD-1-39-X-1:14:28-X-X-SHN,A-4-AD-0-39-X-1:14:28-X-X-SHN,B-8-XAD-0-42-X-1:14:28-X-X-SHN,B-8-SP-2-42-31-1:14:28-R-X-SHN,B-10-XSP-2-31-X-1:14:28-X-X-SHN,B-10-CS-1-31-31-1:14:30-L-X-SHN,A-1-GS-1-50-X-1:14:30-X-X-SHN,A-7-SP-0-50-39-1:14:31-R-X-SHN,B-8-IN-1-42-X-1:14:33-R-X-SHN,A-7-XIN-1-39-X-1:14:33-X-X-SHN,B-8-SP-2-32-43-1:14:34-R-X-SHN,B-11-XSP-2-43-X-1:14:34-X-X-SHN,B-11-LS-0-33-32-1:14:35-R-X-SHN,A-6-IN-2-49-X-1:14:35-R-X-SHN,B-11-XIN-2-32-X-1:14:35-X-X-SHN,A-16-CL-1-48-X-1:14:37-R-X-SHN,B-6-SP-1-24-4-1:14:41-R-X-SHN,B-21-XSP-1-4-X-1:14:41-X-X-SHN,B-21-SP-1-4-25-1:14:43-R-X-SHN,B-6-XSP-1-25-X-1:14:43-X-X-SHN,B-6-TB-1-24-12-1:14:44-R-X-SHN,B-14-XTB-1-12-X-1:14:44-X-X-SHN,B-14-PC-1-12-11-1:14:47-R-X-SHN,A-2-SL-2-70-X-1:14:48-R-X-SHN,B-14-XSL-2-11-X-1:14:48-X-X-SHN,B-10-C-0-1-41-1:15:10-R-CN-SHN,A-10-SP-1-29-27-1:15:16-R-X-SHN,A-6-XSP-1-27-X-1:15:16-X-X-SHN,A-6-PC-1-27-27-1:15:18-R-X-SHN,A-6-SP-1-36-38-1:16:56-R-X-SHN,A-4-XSP-1-38-X-1:16:56-X-X-SHN,A-4-SP-1-38-17-1:17:00-R-X-SHN,A-5-XSP-1-17-X-1:17:00-X-X-SHN,A-5-LP-0-17-14-1:17:03-R-X-SHN,B-20-SP-0-67-56-1:17:04-R-X-SHN,A-9-SP-1-35-54-1:17:07-R-X-SHN,A-7-XSP-1-54-X-1:17:07-X-X-SHN,A-7-PC-1-54-43-1:17:12-R-X-SHN,A-7-LS-0-43-43-1:17:14-L-X-SHN,B-5-HB-1-38-X-1:17:14-R-X-</w:t>
+      </w:r>
+      <w:r>
+        <w:rPr>
+          <w:rFonts w:ascii="Times New Roman" w:eastAsia="Times New Roman" w:hAnsi="Times New Roman" w:cs="Times New Roman"/>
+          <w:sz w:val="24"/>
+          <w:szCs w:val="24"/>
+          <w:lang w:eastAsia="en-IN"/>
+        </w:rPr>
+        <w:lastRenderedPageBreak/>
+        <w:t>SHN,A-10-SP-2-43-43-1:18:38-R-FK-SHN,A-9-XSP-2-43-X-1:18:38-X-X-SHN,A-9-LS-0-43-42-1:18:39-R-X-SHN,B-21-IN-2-39-X-1:18:40-R-X-SHN,A-9-XIN-2-42-X-1:18:40-X-X-SHN,A-10-CS-0-42-31-1:18:41-L-X-SHN,B-1-LP-1-40-26-1:18:58-R-GK-SHN,B-10-XLP-1-26-X-1:18:58-X-X-SHN,B-10-SP-0-26-14-1:19:00-R-X-SHN,A-2-SP-0-67-77-1:19:03-R-X-SHN,A-2-THW-0-77-75-1:19:54-R-X-SHN,B-21-AD-1-6-X-1:19:56-R-X-SHN,A-7-XAD-1-75-X-1:19:56-X-X-SHN,A-7-AD-0-75-X-1:19:56-X-X-SHN,B-21-XAD-0-6-X-1:19:56-X-X-SHN,B-11-GD-1-16-X-1:19:58-R-X-SHN,A-10-XGD-1-65-X-1:19:58-X-X-SHN,A-10-GD-0-65-X-1:19:58-X-X-SHN,B-11-XGD-0-16-X-1:19:58-X-X-SHN,B-21-SP-1-6-26-1:19:59-R-X-SHN,B-8-XSP-1-26-X-1:19:59-X-X-SHN,B-8-SP-1-26-27-1:20:01-R-X-SHN,B-5-XSP-1-27-X-1:20:01-X-X-SHN,B-5-LP-1-27-24-1:20:04-R-X-SHN,B-7-XLP-1-24-X-1:20:04-X-X-SHN,B-7-SP-1-24-25-1:20:05-R-X-SHN,B-10-XSP-1-25-X-1:20:05-X-X-SHN,B-10-SP-0-25-34-1:20:06-R-X-SHN,A-10-SP-0-47-56-1:20:07-R-X-SHN,A-10-SP-1-47-56-1:20:11-R-X-SHN,A-16-XSP-1-56-X-1:20:11-X-X-SHN,A-16-SP-1-47-66-1:20:16-R-X-SHN,A-7-XSP-1-66-X-1:20:16-X-X-SHN,A-7-SP-1-66-64-1:20:18-R-X-SHN,A-16-XSP-1-64-X-1:20:18-X-X-SHN,A-16-PC-2-65-63-1:20:19-R-X-SHN,A-16-DR-1-63-X-1:20:27-R-X-SHN,B-21-XDR-1-18-X-1:20:27-X-X-SHN,A-16-SP-3-53-43-1:20:29-R-X-SHN,A-9-XSP-3-43-X-1:20:29-X-X-SHN,A-9-DR-2-33-X-1:20:31-R-X-SHN,B-20-XDR-2-48-X-1:20:31-X-X-SHN,A-9-DR-1-32-X-1:20:35-R-X-SHN,B-5-XDR-1-49-X-1:20:35-X-X-SHN,A-9-CS-4-42-41-1:20:36-R-X-SHN,B-1-GS-0-40-X-1:20:36-X-X-SHN,B-7-SP-1-46-47-1:21:58-R-X-SHN,B-6-XSP-1-47-X-1:21:58-X-X-SHN,B-6-SP-1-47-35-1:21:59-R-X-SHN,B-7-XSP-1-35-X-1:21:59-X-X-SHN,A-4-SP-0-38-26-1:22:03-R-X-SHN,B-11-SP-1-46-67-1:22:08-R-X-SHN,B-20-XSP-1-67-X-1:22:08-X-X-SHN,B-20-LP-1-66-73-1:22:09-R-X-SHN,B-17-XLP-1-73-X-1:22:09-X-X-SHN,A-5-THW-1-08-06-1:22:26-R-X-SHN,A-10-XTHW-1-06-X-1:22:26-X-X-SHN,A-10-TB-1-17-24-1:22:29-R-X-SHN,A-9-XTB-1-24-X-1:22:29-X-X-SHN,A-9-PC-2-24-22-1:22:32-R-X-SHN,A-9-DR-0-22-X-1:22:36-R-X-SHN,B-5-XDR-0-59-X-1:22:36-X-X-SHN,B-1-GH-1-50-X-1:22:37-R-X-SHN,B-1-GT-2-49-27-1:22:41-R-X-SHN,B-14-XGT-2-27-X-1:22:41-X-X-SHN,B-14-PC-3-17-14-1:22:44-R-X-SHN,A-7-ST-1-67-X-1:22:49-R-X-SHN,B-14-XST-1-14-X-1:22:49-X-X-SHN,A-2-SP-1-68-76-1:22:51-R-X-SHN,A-10-XSP-1-76-X-1:22:51-X-X-SHN,A-10-SP-1-77-66-1:22:58-R-X-SHN,A-6-XSP-1-66-X-1:22:58-X-X-SHN,B-11-ST-1-14-X-1:23:00-R-X-SHN,A-6-XST-1-67-X-1:23:00-X-X-SHN,B-21-SP-1-5-26-1:23:02-R-X-SHN,B-6-XSP-1-26-X-1:23:02-X-X-SHN,B-6-SP-1-15-6-1:23:02-R-X-SHN,B-21-XSP-1-6-X-1:23:02-X-X-SHN,A-6-ST-0-76-X-1:23:04-R-X-SHN,B-21-XST-0-5-X-1:23:04-X-X-SHN,B-6-ST-0-15-X-1:23:08-R-F-SHN,A-10-XST-0-66-X-1:23:08-X-X-SHN,A-2-LP-1-76-24-1:23:43-R-FK-SHN,A-9-XLP-1-24-X-1:23:43-X-X-SHN,A-9-SP-0-24-23-1:23:45-R-X-SHN,B-20-SP-1-58-49-1:23:47-R-X-SHN,B-1-XSP-1-49-X-1:23:47-X-X-SHN,B-1-LP-1-49-53-1:23:48-R-X-SHN,B-17-XLP-1-53-X-1:23:48-X-X-SHN,B-17-GD-1-53-X-1:23:55-R-X-SHN,A-4-XGD-1-28-X-1:23:55-X-X-SHN,A-4-GD-0-28-X-1:23:55-X-X-SHN,B-17-XGD-0-53-X-1:23:55-X-X-SHN,A-16-SP-0-09-10-1:24:01-R-X-SHN,B-11-C-1-71-32-1:24:22-R-CN-SHN,B-6-XC-1-32-X-1:24:22-X-X-SHN,B-6-DC-0-32-X-1:24:25-R-X-SHN,A-11-PC-3-17-14-1:24:29-R-X-SHN,B-11-ST-0-67-X-1:24:36-R-YC-SHN,A-11-XST-0-14-X-1:24:36-X-X-SHN,A-2-C-0-14-41-1:25:26-R-FK-SHN,B-1-GH-1-40-X-1:25:29-R-X-SHN,B-1-LP-0-49-33-1:25:30-R-X-SHN,A-3-SP-1-48-36-1:25:34-R-X-SHN,A-2-XSP-1-36-X-1:25:34-X-X-SHN,A-2-LP-1-36-65-1:25:36-R-X-SHN,A-7-XLP-1-65-X-1:25:36-X-X-SHN,A-7-PC-2-65-57-1:25:43-R-X-SHN,A-6-LP-1-57-15-1:25:55-R-X-SHN,A-18-XLP-1-15-X-1:25:55-X-X-SHN,A-18-PC-3-15-11-1:25:59-R-X-SHN,A-18-SP-0-11-33-1:26:05-L-X-SHN,B-10-PC-2-38-26-1:26:09-R-X-SHN,B-10-SP-1-26-4-1:26:14-R-X-SHN,B-14-XSP-1-4-X-1:26:14-X-X-SHN,B-14-PC-3-4-11-1:26:17-R-X-SHN,A-2-ST-2-70-X-1:26:22-R-X-SHN,B-14-XST-2-11-X-1:26:22-X-X-SHN,B-14-ST-0-12-X-1:26:23-R-F-SHN,A-2-XST-0-69-X-1:26:23-X-X-SHN,A-3-LP-0-70-66-1:26:40-R-FK-SHN,B-21-AD-</w:t>
+      </w:r>
+      <w:r>
+        <w:rPr>
+          <w:rFonts w:ascii="Times New Roman" w:eastAsia="Times New Roman" w:hAnsi="Times New Roman" w:cs="Times New Roman"/>
+          <w:sz w:val="24"/>
+          <w:szCs w:val="24"/>
+          <w:lang w:eastAsia="en-IN"/>
+        </w:rPr>
+        <w:lastRenderedPageBreak/>
+        <w:t>1-15-X-1:26:42-R-X-SHN,A-18-XAD-1-66-X-1:26:42-X-X-SHN,A-18-AD-0-66-X-1:26:42-X-X-SHN,B-21-XAD-0-15-X-1:26:42-X-X-SHN,B-10-SP-1-14-34-1:26:45-R-X-SHN,B-8-XSP-1-34-X-1:26:45-X-X-SHN,B-8-SP-1-34-24-1:26:46-R-X-SHN,B-10-XSP-1-24-X-1:26:46-X-X-SHN,B-10-SP-0-24-33-1:26:48-R-X-SHN,A-4-SP-0-48-37-1:26:49-R-X-SHN,B-8-DC-0-44-X-1:26:50-R-X-SHN,B-8-GD-0-53-X-1:26:52-R-F-SHN,A-4-XGD-0-28-X-1:26:52-X-X-SHN,A-4-GD-0-28-X-1:26:52-X-X-SHN,B-8-XGD-0-53-X-1:26:52-X-X-SHN,A-1-LP-0-28-24-1:27:25-L-FK-SHN,B-20-SP-0-57-55-1:27:29-R-X-SHN,A-16-SP-0-26-34-1:27:30-R-X-SHN,B-5-SP-0-48-27-1:27:31-R-X-SHN,A-18-GD-1-54-X-1:27:33-R-X-SHN,B-21-XGD-1-27-X-1:27:33-X-X-SHN,B-21-GD-0-27-X-1:27:33-X-X-SHN,A-18-XGD-0-54-X-1:27:33-X-X-SHN,A-18-PC-1-54-64-1:27:35-R-X-SHN,B-21-CL-1-17-X-1:27:38-R-X-SHN,A-2-THW-1-73-63-1:27:55-R-X-SHN,A-7-XTHW-1-63-X-1:27:55-X-X-SHN,B-21-CL-1-19-X-1:27:58-L-X-SHN,B-21-THW-1-8-17-1:28:05-R-X-SHN,B-10-XTHW-1-17-X-1:28:05-X-X-SHN,B-10-SP-0-17-7-1:28:07-R-X-SHN,A-2-THW-1-74-53-1:28:16-R-X-SHN,A-9-XTHW-1-53-X-1:28:16-X-X-SHN,A-9-DC-0-53-X-1:28:18-R-X-SHN,B-11-SP-1-37-39-1:28:19-R-X-SHN,B-1-XSP-1-39-X-1:28:19-X-X-SHN,B-1-LP-0-39-34-1:28:23-R-X-SHN,A-3-DC-0-47-X-1:28:26-R-X-SHN,A-6-LP-1-46-29-1:28:27-R-X-SHN,A-1-XLP-1-29-X-1:28:27-X-X-SHN,A-1-LP-1-29-25-1:28:33-R-X-SHN,A-9-XLP-1-25-X-1:28:33-X-X-SHN,A-9-AD-1-25-X-1:28:38-R-X-SHN,B-5-XAD-1-56-X-1:28:38-X-X-SHN,B-5-AD-0-56-X-1:28:38-X-X-SHN,A-9-XAD-0-25-X-1:28:38-X-X-SHN,A-18-SP-1-35-34-1:28:39-R-X-SHN,A-9-XSP-1-34-X-1:28:39-X-X-SHN,A-9-SP-3-34-53-1:28:42-R-X-SHN,A-7-XSP-3-53-X-1:28:42-X-X-SHN,A-7-PC-1-53-52-1:28:44-R-X-SHN,A-7-CS-4-42-41-1:28:44-R-X-SHN,B-1-GS-0-40-X-1:28:44-X-X-SHN,B-7-SP-1-46-47-1:30:18-R-X-SHN,B-6-XSP-1-47-X-1:30:18-X-X-SHN,B-6-SP-1-37-55-1:30:20-R-X-SHN,B-11-XSP-1-55-X-1:30:20-X-X-SHN,B-11-SP-1-66-74-1:30:23-R-X-SHN,B-17-XSP-1-74-X-1:30:23-X-X-SHN,B-17-DR-1-74-X-1:30:24-R-X-SHN,A-15-XDR-1-7-X-1:30:24-X-X-SHN,B-17-DR-0-64-X-1:30:26-R-X-SHN,A-16-XDR-0-17-X-1:30:26-X-X-SHN,B-17-ST-1-53-X-1:30:30-R-X-SHN,A-16-XST-1-28-X-1:30:30-X-X-SHN,B-17-LS-1-53-31-1:30:30-R-X-SHN,A-1-GS-1-50-X-1:30:30-X-X-SHN,B-14-C-0-1-41-1:30:49-R-CN-SHN,A-1-GH-2-40-X-1:30:52-R-X-SHN,A-1-LP-0-39-24-1:31:03-R-X-SHN,B-20-SP-0-57-36-1:31:05-R-X-SHN,A-18-SP-0-45-24-1:31:09-R-X-SHN,B-20-LP-0-57-23-1:31:11-R-X-SHN,A-2-SP-1-58-66-1:31:15-R-X-SHN,A-17-XSP-1-66-X-1:31:15-X-X-SHN,A-17-SP-0-66-64-1:31:17-R-X-SHN,B-21-SP-1-17-29-1:31:20-R-X-SHN,B-1-XSP-1-29-X-1:31:20-X-X-SHN,B-1-CL-1-29-X-1:31:23-R-X-SHN,A-2-THW-0-76-64-1:31:36-R-X-SHN,B-6-IN-1-17-X-1:31:38-R-X-SHN,A-2-XIN-1-64-X-1:31:38-X-X-SHN,B-5-SP-1-29-39-1:31:43-R-X-SHN,B-1-XSP-1-39-X-1:31:43-X-X-SHN,B-1-LP-1-39-34-1:31:45-R-X-SHI,B-7-XLP-1-34-X-1:31:45-X-X-SHI,B-7-SP-1-34-44-1:31:48-R-X-SHI,B-11-XSP-1-44-X-1:31:48-X-X-SHI,B-11-PC-3-45-32-1:31:50-R-X-SHI,B-11-CS-1-32-31-1:31:55-L-X-SHI,A-1-GS-1-50-X-1:31:55-X-X-SHI,A-1-GT-1-50-38-1:31:58-R-X-SHI,A-5-XGT-1-38-X-1:31:58-X-X-SHI,A-5-PC-1-28-18-1:32:01-R-X-SHI,A-5-SP-1-18-06-1:32:02-R-X-SHI,A-9-XSP-1-06-X-1:32:02-X-X-SHI,A-9-SP-1-06-16-1:32:05-R-X-SHI,A-10-XSP-1-16-X-1:32:05-X-X-SHI,A-10-SP-0-16-15-1:32:06-R-X-SHI,B-6-SP-0-66-65-1:32:09-R-X-SHI,A-5-SP-1-06-04-1:32:10-R-X-SHI,A-9-XSP-1-04-X-1:32:10-X-X-SHI,A-9-SP-0-04-05-1:32:13-R-X-SHI,B-20-THW-1-76-64-1:32:41-R-X-SHI,B-8-XTHW-1-64-X-1:32:41-X-X-SHI,A-10-ST-0-17-X-1:32:43-R-X-SHI,B-8-XST-0-64-X-1:32:43-X-X-SHI,B-8-SP-1-74-74-1:32:47-R-X-SHI,B-17-XSP-1-74-X-1:32:47-X-X-SHI,B-17-SP-0-74-74-1:32:47-R-X-SHI,B-20-THW-1-75-63-1:32:55-R-X-SHI,B-7-XTHW-1-63-X-1:32:55-X-X-SHI,B-7-SP-1-63-64-1:32:57-R-X-SHI,B-17-XSP-1-64-X-1:32:57-X-X-SHI,B-17-PC-1-64-53-1:32:59-R-X-SHI,B-17-LP-0-53-21-1:33:01-L-X-SHI,A-1-LP-1-40-16-1:33:21-L-GK-SHI,A-10-XLP-1-16-X-1:33:21-X-X-SHI,A-10-SP-0-16-15-1:33:25-R-X-SHI,B-20-SP-0-66-64-1:33:26-R-X-SHI,A-5-SP-0-17-05-1:33:27-R-X-SHI,B-20-THW-1-76-75-1:33:36-R-X-SHI,B-8-XTHW-1-75-X-1:33:36-X-X-SHI,B-8-</w:t>
+      </w:r>
+      <w:r>
+        <w:rPr>
+          <w:rFonts w:ascii="Times New Roman" w:eastAsia="Times New Roman" w:hAnsi="Times New Roman" w:cs="Times New Roman"/>
+          <w:sz w:val="24"/>
+          <w:szCs w:val="24"/>
+          <w:lang w:eastAsia="en-IN"/>
+        </w:rPr>
+        <w:lastRenderedPageBreak/>
+        <w:t>SP-1-75-76-1:33:37-R-X-SHI,B-20-XSP-1-76-X-1:33:37-X-X-SHI,B-20-LP-0-76-24-1:33:37-R-X-SHI,A-2-CL-1-57-X-1:33:42-R-X-SHI,B-21-SP-1-17-16-1:33:45-R-X-SHI,B-10-XSP-1-16-X-1:33:45-X-X-SHI,A-2-ST-1-66-X-1:33:49-R-X-SHI,B-10-XST-1-15-X-1:33:49-X-X-SHI,B-21-THW-0-6-4-1:33:54-R-X-SHI,A-2-SP-1-67-68-1:33:55-R-X-SHI,A-3-XSP-1-68-X-1:33:55-X-X-SHI,A-3-SP-1-68-57-1:33:57-R-X-SHI,A-16-XSP-1-57-X-1:33:57-X-X-SHI,A-16-SP-1-57-55-1:33:57-R-X-SHI,A-18-XSP-1-55-X-1:33:57-X-X-SHI,A-18-TB-0-55-43-1:34:01-R-X-SHI,B-1-IN-2-38-X-1:34:06-R-X-SHI,A-18-XIN-2-43-X-1:34:06-X-X-SHI,B-1-SP-1-38-37-1:34:07-R-X-SHI,B-6-XSP-1-37-X-1:34:07-X-X-SHI,B-6-DC-0-37-X-1:34:08-R-X-SHI,A-17-SP-0-54-43-1:34:10-R-X-SHI,A-18-OFF-1-43-X-1:34:11-R-X-SHI,B-5-LP-0-38-32-1:34:32-R-FK-SHI,A-1-GH-1-40-X-1:34:40-R-X-SHI,A-1-LP-0-39-35-1:34:44-R-X-SHI,B-5-AD-1-46-X-1:34:47-R-X-SHI,A-9-XAD-1-35-X-1:34:47-X-X-SHI,A-9-AD-0-35-X-1:34:47-X-X-SHI,B-5-XAD-0-46-X-1:34:47-X-X-SHI,B-10-LP-1-35-73-1:34:50-R-X-SHI,B-17-XLP-1-73-X-1:34:50-X-X-SHI,A-15-ST-0-08-X-1:34:55-R-X-SHI,B-17-XST-0-73-X-1:34:55-X-X-SHI,B-17-SP-0-73-63-1:34:59-R-X-SHI,A-4-IN-1-18-X-1:35:00-R-X-SHI,B-17-XIN-1-63-X-1:35:00-X-X-SHI,A-15-ST-1-07-X-1:35:05-R-X-SHI,B-8-XST-1-74-X-1:35:05-X-X-SHI,B-8-THW-0-73-52-1:35:11-R-X-SHI,A-16-SP-1-29-29-1:35:13-R-X-SHI,A-4-XSP-1-29-X-1:35:13-X-X-SHI,A-4-SP-0-29-28-1:35:15-R-X-SHI,A-10-GD-1-28-X-1:35:16-R-X-SHI,B-11-XGD-1-53-X-1:35:16-X-X-SHI,B-11-GD-0-53-X-1:35:16-X-X-SHI,A-10-XGD-0-28-X-1:35:16-X-X-SHI,A-6-SP-1-39-18-1:35:18-R-X-SHI,A-15-XSP-1-18-X-1:35:18-X-X-SHI,A-15-CL-1-18-X-1:35:20-R-X-SHI,B-6-SP-0-34-24-1:35:26-R-X-SHI,A-17-ST-1-57-X-1:35:27-R-X-SHI,B-6-XST-1-24-X-1:35:27-X-X-SHI,A-9-OFF-1-44-X-1:35:31-R-X-SHI,B-1-LP-1-37-33-1:35:58-R-FK-SHI,B-7-XLP-1-33-X-1:35:58-X-X-SHI,B-7-DC-0-33-X-1:36:02-R-X-SHI,A-15-CL-1-37-X-1:36:02-R-X-SHI,A-18-SP-1-46-56-1:36:05-R-X-SHI,A-17-XSP-1-56-X-1:36:05-X-X-SHI,A-17-TB-2-56-34-1:36:07-L-X-SHI,A-9-XTB-2-34-X-1:36:07-X-X-SHI,A-9-PC-1-34-33-1:36:09-R-X-SHI,A-9-LS-0-23-31-1:36:10-L-X-SHI,B-1-SP-1-50-49-1:36:22-R-GK-SHI,B-5-XSP-1-49-X-1:36:22-X-X-SHI,B-5-SP-1-49-50-1:36:23-R-X-SHI,B-1-XSP-1-50-X-1:36:23-X-X-SHI,B-1-LP-0-49-36-1:36:25-R-X-SHI</w:t>
       </w:r>
       <w:bookmarkStart w:id="0" w:name="_GoBack"/>
       <w:bookmarkEnd w:id="0"/>

</xml_diff>

<commit_message>
started with renum func
</commit_message>
<xml_diff>
--- a/stepout_qc_code/read_string/rstring.docx
+++ b/stepout_qc_code/read_string/rstring.docx
@@ -19,47 +19,56 @@
           <w:szCs w:val="24"/>
           <w:lang w:eastAsia="en-IN"/>
         </w:rPr>
-        <w:t>B-9-SP-1-46-37-0:00:10-R-X-FHN,B-6-XSP-1-37-X-0:00:10-X-X-FHN,B-6-SP-1-36-48-0:00:12-R-X-FHN,B-5-XSP-1-48-X-0:00:12-X-X-FHN,B-5-LP-0-58-75-0:00:14-R-X-FHN,A-5-THW-1-6-27-0:00:26-R-X-FHN,A-10-XTHW-1-27-X-0:00:26-X-X-FHN,A-10-SP-0-17-8-0:00:27-R-X-FHN,B-11-SP-0-75-54-0:00:28-R-X-FHN,A-3-LP-0-27-24-0:00:29-R-X-FHN,B-5-SP-0-57-55-0:00:31-R-X-FHN,A-10-SP-0-26-34-0:00:33-R-X-FHN,B-6-IN-1-47-X-0:00:34-R-X-FHN,A-10-XIN-1-34-X-0:00:34-X-X-FHN,A-9-ST-0-24-X-0:00:36-R-F-FHN,B-4-XST-0-57-X-0:00:36-X-X-FHN,B-5-LP-1-57-27-0:00:45-R-FK-FHN,B-6-XLP-1-27-X-0:00:45-X-X-FHN,B-6-LP-1-27-04-0:00:49-R-X-FHN,B-2-XLP-1-04-X-0:00:49-X-X-FHN,B-2-DC-0-04-X-0:00:50-R-X-FHN,A-7-DR-1-77-X-0:00:52-R-X-FHN,B-2-XDR-1-4-X-0:00:52-X-X-FHN,A-7-SP-1-76-66-0:00:55-R-X-FHN,A-6-XSP-1-66-X-0:00:55-X-X-FHN,A-6-SP-0-67-55-0:00:57-R-X-FHN,B-4-SP-1-26-36-0:00:58-R-X-FHN,B-8-XSP-1-36-X-0:00:58-X-X-FHN,A-6-ST-1-55-X-0:01:00-R-X-FHN,B-8-XST-1-26-X-0:01:00-X-X-FHN,A-9-SP-1-44-35-0:01:02-R-X-FHN,A-8-XSP-1-35-X-0:01:02-X-X-FHN,A-8-TB-1-35-23-0:01:03-R-X-FHN,A-11-XTB-1-23-X-0:01:03-X-X-FHN,A-11-SP-2-22-42-0:01:06-L-X-FHN,A-7-XSP-2-42-X-0:01:06-X-X-FHN,A-7-CS-2-42-41-0:01:08-R-X-FHN,A-11-SP-0-21-31-0:01:11-L-X-FHN,B-5-LP-1-50-67-0:01:11-R-X-FHN,B-11-XLP-1-67-X-0:01:11-X-X-FHN,A-5-ST-1-4-X-0:01:14-R-X-FHN,B-11-XST-1-77-X-0:01:14-X-X-FHN,B-20-THW-1-78-67-0:01:31-R-X-FHN,B-11-XTHW-1-67-X-0:01:31-X-X-FHN,B-11-SP-1-67-48-0:01:34-R-X-FHN,B-6-XSP-1-48-X-0:01:34-X-X-FHN,B-6-SP-0-48-47-0:01:35-R-X-FHN,A-6-SP-1-34-46-0:01:37-R-X-FHN,A-3-XSP-1-46-X-0:01:37-X-X-FHN,A-3-SP-1-46-56-0:01:40-R-X-FHN,A-2-XSP-1-56-X-0:01:40-X-X-FHN,A-2-SP-1-56-48-0:01:42-R-X-FHN,A-1-XSP-1-48-X-0:01:42-X-X-FHN,A-1-SP-1-49-27-0:01:46-R-X-FHN,A-4-XSP-1-27-X-0:01:46-X-X-FHN,A-4-SP-1-28-49-0:01:49-R-X-FHN,A-1-XSP-1-49-X-0:01:49-X-X-FHN,A-1-LP-1-49-78-0:01:52-R-X-FHN,A-2-XLP-1-78-X-0:01:52-X-X-FHN,A-2-SP-1-78-76-0:01:55-R-X-FHN,A-7-XSP-1-76-X-0:01:55-X-X-FHN,A-7-SP-1-76-67-0:01:56-R-X-FHN,A-6-XSP-1-67-X-0:01:56-X-X-FHN,A-6-PC-1-67-66-0:01:59-R-X-FHN,A-6-SP-0-66-65-0:02:00-R-X-FHN,B-4-IN-1-16-X-0:02:00-R-X-FHN,A-6-XIN-1-65-X-0:02:00-X-X-FHN,B-8-SP-1-25-16-0:02:01-R-X-FHN,B-10-XSP-1-16-X-0:02:01-X-X-FHN,B-10-SP-1-16-36-0:02:02-R-X-FHN,B-8-XSP-1-36-X-0:02:02-X-X-FHN,B-8-LP-1-26-39-0:02:04-R-X-FHN,B-1-XLP-1-39-X-0:02:04-X-X-FHN,B-1-LP-1-39-07-0:02:10-R-X-FHN,B-2-XLP-1-07-X-0:02:10-X-X-FHN,A-7-ST-1-74-X-0:02:14-R-X-FHN,B-2-XST-1-7-X-0:02:14-X-X-FHN,A-2-SP-1-66-54-0:02:15-R-X-FHN,A-10-XSP-1-54-X-0:02:15-X-X-FHN,A-10-SP-1-54-56-0:02:18-R-X-FHN,A-8-XSP-1-56-X-0:02:18-X-X-FHN,A-8-LP-1-66-37-0:02:22-R-X-FHN,A-4-XLP-1-37-X-0:02:22-X-X-FHN,A-4-LP-1-37-14-0:02:25-R-X-FHN,A-11-XLP-1-14-X-0:02:25-X-X-FHN,A-11-PC-2-15-23-0:02:28-R-X-FHN,A-11-SP-0-23-43-0:02:34-R-X-FHN,B-10-SP-0-38-47-0:02:34-R-X-FHN,A-8-SP-1-24-26-0:02:39-R-X-FHN,A-4-XSP-1-26-X-0:02:39-X-X-FHN,A-4-SP-1-26-46-0:02:40-R-X-FHN,A-3-XSP-1-46-X-0:02:40-X-X-FHN,A-3-SP-1-46-38-0:02:42-R-X-FHN,A-1-XSP-1-38-X-0:02:42-X-X-FHN,A-1-SP-1-38-58-0:02:49-R-X-FHN,A-3-XSP-1-58-X-0:02:49-X-X-FHN,A-3-SP-1-48-38-0:02:50-R-X-FHN,A-1-XSP-1-38-X-0:02:50-X-X-FHN,A-1-SP-1-38-49-0:02:51-R-X-FHN,A-3-XSP-1-49-X-0:02:51-X-X-FHN,A-3-SP-0-48-36-0:02:52-R-X-FHN,B-4-SP-0-45-25-0:02:55-R-X-FHN,B-10-ST-0-25-X-0:02:56-R-X-FHN,A-6-XST-0-56-X-0:02:56-X-X-FHN,A-6-SP-1-56-38-0:03:00-R-X-FHN,A-4-XSP-1-38-X-0:03:00-X-X-FHN,A-4-SP-1-39-40-0:03:02-R-X-FHN,A-1-XSP-1-40-X-0:03:02-X-X-FHN,A-1-SP-1-40-59-0:03:04-R-X-FHN,A-3-XSP-1-59-X-0:03:04-X-X-FHN,A-3-SP-1-59-48-0:03:06-R-X-FHN,A-4-XSP-1-48-X-0:03:06-X-X-FHN,A-4-SP-0-48-57-0:03:07-R-X-FHN,B-4-SP-0-24-24-0:03:10-R-X-FHN,A-6-SP-1-57-46-0:03:11-R-X-FHN,A-9-XSP-1-46-X-0:03:11-X-X-FHN,A-9-SP-1-46-36-0:03:13-R-X-FHN,A-8-XSP-1-36-X-0:03:13-X-X-FHN,A-8-SP-1-36-14-0:03:15-R-X-FHN,A-11-XSP-1-14-X-0:03:15-X-X-FHN,A-11-PC-2-14-22-0:03:18-R-X-FHN,A-11-SP-0-22-32-0:03:21-L-X-FHN,B-5-CL-2-49-X-0:03:21-R-X-FHN,A-9-SP-1-1-21-0:03:45-R-CN-</w:t>
-      </w:r>
-      <w:r>
-        <w:rPr>
-          <w:rFonts w:ascii="Times New Roman" w:eastAsia="Times New Roman" w:hAnsi="Times New Roman" w:cs="Times New Roman"/>
-          <w:sz w:val="24"/>
-          <w:szCs w:val="24"/>
-          <w:lang w:eastAsia="en-IN"/>
-        </w:rPr>
-        <w:lastRenderedPageBreak/>
-        <w:t>FHN,A-7-XSP-1-21-X-0:03:45-X-X-FHN,A-7-SP-2-21-33-0:03:47-R-X-FHN,A-8-XSP-2-33-X-0:03:47-X-X-FHN,A-8-LS-0-23-31-0:03:50-R-X-FHN,B-5-IN-2-50-X-0:03:50-R-X-FHN,A-8-XIN-2-31-X-0:03:50-X-X-FHN,B-4-ST-2-58-X-0:03:53-R-X-FHN,A-8-XST-2-23-X-0:03:53-X-X-FHN,A-9-SP-1-1-3-0:04:09-L-CN-FHN,A-8-XSP-1-3-X-0:04:09-X-X-FHN,A-8-C-0-3-31-0:04:12-R-X-FHN,B-1-GH-1-50-X-0:04:15-R-X-FHN,B-1-LP-1-49-35-0:04:19-R-X-FHN,B-9-XLP-1-35-X-0:04:19-X-X-FHN,B-9-TB-2-35-52-0:04:23-R-X-FHN,B-11-XTB-2-52-X-0:04:23-X-X-FHN,B-11-CS-1-52-41-0:04:28-R-X-FHN,A-1-GS-1-40-X-0:04:28-X-X-FHN,A-1-LP-0-39-35-0:04:38-R-X-FHN,B-5-AD-1-46-X-0:04:41-R-X-FHN,A-9-XAD-1-35-X-0:04:41-X-X-FHN,A-9-AD-0-35-X-0:04:41-X-X-FHN,B-5-XAD-0-46-X-0:04:41-X-X-FHN,B-2-SP-1-27-35-0:04:43-R-X-FHN,B-10-XSP-1-35-X-0:04:43-X-X-FHN,B-10-DC-0-35-X-0:04:45-R-X-FHN,A-8-SP-1-36-24-0:04:46-R-X-FHN,A-11-XSP-1-24-X-0:04:46-X-X-FHN,A-9-OFF-1-34-X-0:04:48-R-X-FHN,B-5-SP-1-58-38-0:05:04-R-FK-FHN,B-6-XSP-1-38-X-0:05:04-X-X-FHN,B-6-SP-1-28-48-0:05:07-R-X-FHN,B-5-XSP-1-48-X-0:05:07-X-X-FHN,B-5-SP-1-48-67-0:05:09-R-X-FHN,B-20-XSP-1-67-X-0:05:09-X-X-FHN,B-20-SP-1-67-68-0:05:11-R-X-FHN,B-5-XSP-1-68-X-0:05:11-X-X-FHN,B-5-LP-1-58-28-0:05:14-R-X-FHN,B-6-XLP-1-28-X-0:05:14-X-X-FHN,B-6-SP-1-28-07-0:05:18-R-X-FHN,B-2-XSP-1-07-X-0:05:18-X-X-FHN,B-2-SP-1-07-28-0:05:19-R-X-FHN,B-6-XSP-1-28-X-0:05:19-X-X-FHN,B-6-SP-1-28-48-0:05:22-R-X-FHN,B-5-XSP-1-48-X-0:05:22-X-X-FHN,B-5-SP-1-48-67-0:05:26-R-X-FHN,B-20-XSP-1-67-X-0:05:26-X-X-FHN,A-11-ST-1-4-X-0:05:30-R-X-FHN,B-20-XST-1-77-X-0:05:30-X-X-FHN,B-20-THW-1-76-73-0:05:35-R-X-FHN,B-9-XTHW-1-73-X-0:05:35-X-X-FHN,B-9-SP-0-74-64-0:05:36-R-X-FHN,A-3-SP-1-17-39-0:05:38-R-X-FHN,A-1-XSP-1-39-X-0:05:38-X-X-FHN,A-1-LP-0-39-26-0:05:44-R-X-FHN,B-5-SP-1-55-44-0:05:46-R-X-FHN,B-8-XSP-1-44-X-0:05:46-X-X-FHN,B-8-LP-0-54-21-0:05:49-R-X-FHN,A-1-LP-1-40-35-0:06:22-L-GK-FHN,A-10-XLP-1-35-X-0:06:22-X-X-FHN,A-10-AD-1-35-X-0:06:26-R-X-FHN,B-4-XAD-1-46-X-0:06:26-X-X-FHN,B-4-AD-0-46-X-0:06:26-X-X-FHN,A-10-XAD-0-35-X-0:06:26-X-X-FHN,B-20-SP-1-56-44-0:06:28-R-X-FHN,B-9-XSP-1-44-X-0:06:28-X-X-FHN,B-9-SP-1-45-64-0:06:32-R-X-FHN,B-11-XSP-1-64-X-0:06:32-X-X-FHN,B-11-DC-0-64-X-0:06:33-R-X-FHN,A-5-THW-1-7-8-0:06:38-R-X-FHN,A-4-XTHW-1-8-X-0:06:38-X-X-FHN,A-4-SP-1-8-8-0:06:40-R-X-FHN,A-5-XSP-1-8-X-0:06:40-X-X-FHN,A-5-SP-0-8-17-0:06:42-R-X-FHN,B-4-IN-1-64-X-0:06:43-R-X-FHN,A-5-XIN-1-17-X-0:06:43-X-X-FHN,B-8-SP-1-64-54-0:06:43-R-X-FHN,B-10-XSP-1-54-X-0:06:43-X-X-FHN,A-10-ST-1-27-X-0:06:47-R-X-FHN,B-10-XST-1-54-X-0:06:47-X-X-FHN,B-11-GD-1-64-X-0:06:49-R-X-FHN,A-8-XGD-1-17-X-0:06:49-X-X-FHN,A-8-GD-0-17-X-0:06:49-X-X-FHN,B-11-XGD-0-64-X-0:06:49-X-X-FHN,B-8-SP-1-74-63-0:06:52-R-X-FHN,B-11-XSP-1-63-X-0:06:52-X-X-FHN,B-11-SP-0-65-45-0:06:55-R-X-FHN,A-7-IN-1-36-X-0:06:57-R-X-FHN,B-11-XIN-1-45-X-0:06:57-X-X-FHN,A-10-GD-1-26-X-0:06:59-R-X-FHN,B-4-XGD-1-55-X-0:06:59-X-X-FHN,B-4-GD-0-55-X-0:06:59-X-X-FHN,A-10-XGD-0-26-X-0:06:59-X-X-FHN,A-7-GD-</w:t>
-      </w:r>
-      <w:r>
-        <w:rPr>
-          <w:rFonts w:ascii="Times New Roman" w:eastAsia="Times New Roman" w:hAnsi="Times New Roman" w:cs="Times New Roman"/>
-          <w:sz w:val="24"/>
-          <w:szCs w:val="24"/>
-          <w:lang w:eastAsia="en-IN"/>
-        </w:rPr>
-        <w:t>0</w:t>
-      </w:r>
-      <w:r>
-        <w:rPr>
-          <w:rFonts w:ascii="Times New Roman" w:eastAsia="Times New Roman" w:hAnsi="Times New Roman" w:cs="Times New Roman"/>
-          <w:sz w:val="24"/>
-          <w:szCs w:val="24"/>
-          <w:lang w:eastAsia="en-IN"/>
-        </w:rPr>
-        <w:t>-36-X-0:06:59-R-X-FHN,B-4-XGD-</w:t>
-      </w:r>
-      <w:r>
-        <w:rPr>
-          <w:rFonts w:ascii="Times New Roman" w:eastAsia="Times New Roman" w:hAnsi="Times New Roman" w:cs="Times New Roman"/>
-          <w:sz w:val="24"/>
-          <w:szCs w:val="24"/>
-          <w:lang w:eastAsia="en-IN"/>
-        </w:rPr>
-        <w:t>0</w:t>
+        <w:t>B-9-SP-1-46-37-0:00:10-R-X-FHN,B-6-XSP-1-37-X-0:00:10-X-X-FHN,</w:t>
       </w:r>
       <w:bookmarkStart w:id="0" w:name="_GoBack"/>
       <w:bookmarkEnd w:id="0"/>
+      <w:r>
+        <w:rPr>
+          <w:rFonts w:ascii="Times New Roman" w:eastAsia="Times New Roman" w:hAnsi="Times New Roman" w:cs="Times New Roman"/>
+          <w:sz w:val="24"/>
+          <w:szCs w:val="24"/>
+          <w:lang w:eastAsia="en-IN"/>
+        </w:rPr>
+        <w:t>B-6-SP-1-36-48-0:00:12-R-X-FHN,B-5-XSP-1-48-X-0:00:12-X-X-FHN,B-5-LP-0-58-75-0:00:14-R-X-FHN,A-5-THW-1-6-27-0:00:26-R-X-FHN,A-10-XTHW-1-27-X-0:00:26-X-X-FHN,A-10-SP-0-17-8-0:00:27-R-X-FHN,B-11-SP-0-75-54-0:00:28-R-X-FHN,A-3-LP-0-27-24-0:00:29-R-X-FHN,B-5-SP-0-57-55-0:00:31-R-X-FHN,A-10-SP-0-26-34-0:00:33-R-X-FHN,B-6-IN-1-47-X-0:00:34-R-X-FHN,A-10-XIN-1-34-X-0:00:34-X-X-FHN,A-9-ST-0-24-X-0:00:36-R-F-FHN,B-4-XST-0-57-X-0:00:36-X-X-FHN,B-5-LP-1-57-27-0:00:45-R-FK-FHN,B-6-XLP-1-27-X-0:00:45-X-X-FHN,B-6-LP-1-27-04-0:00:49-R-X-FHN,B-2-XLP-1-04-X-0:00:49-X-X-FHN,B-2-DC-0-04-X-0:00:50-R-X-FHN,A-7-DR-1-77-X-0:00:52-R-X-FHN,B-2-XDR-1-4-X-0:00:52-X-X-FHN,A-7-SP-1-76-66-0:00:55-R-X-FHN,A-6-XSP-1-66-X-0:00:55-X-X-FHN,A-6-SP-0-67-55-0:00:57-R-X-FHN,B-4-SP-1-26-36-0:00:58-R-X-FHN,B-8-XSP-1-36-X-0:00:58-X-X-FHN,A-6-ST-1-55-X-0:01:00-R-X-FHN,B-8-XST-1-26-X-0:01:00-X-X-FHN,A-9-SP-1-44-35-0:01:02-R-X-FHN,A-8-XSP-1-35-X-0:01:02-X-X-FHN,A-8-TB-1-35-23-0:01:03-R-X-FHN,A-11-XTB-1-23-X-0:01:03-X-X-FHN,A-11-SP-2-22-42-0:01:06-L-X-FHN,A-7-XSP-2-42-X-0:01:06-X-X-FHN,A-7-CS-2-42-41-0:01:08-R-X-FHN,A-11-SP-0-21-31-0:01:11-L-X-FHN,B-5-LP-1-50-67-0:01:11-R-X-FHN,B-11-XLP-1-67-X-0:01:11-X-X-FHN,A-5-ST-1-4-X-0:01:14-R-X-FHN,B-11-XST-1-77-X-0:01:14-X-X-FHN,B-20-THW-1-78-67-0:01:31-R-X-FHN,B-11-XTHW-1-67-X-0:01:31-X-X-FHN,B-11-SP-1-67-48-0:01:34-R-X-FHN,B-6-XSP-1-48-X-0:01:34-X-X-FHN,B-6-SP-0-48-47-0:01:35-R-X-FHN,A-6-SP-1-34-46-0:01:37-R-X-FHN,A-3-XSP-1-46-X-0:01:37-X-X-FHN,A-3-SP-1-46-56-0:01:40-R-X-FHN,A-2-XSP-1-56-X-0:01:40-X-X-FHN,A-2-SP-1-56-48-0:01:42-R-X-FHN,A-1-XSP-1-48-X-0:01:42-X-X-FHN,A-1-SP-1-49-27-0:01:46-R-X-FHN,A-4-XSP-1-27-X-0:01:46-X-X-FHN,A-4-SP-1-28-49-0:01:49-R-X-FHN,A-1-XSP-1-49-X-0:01:49-X-X-FHN,A-1-LP-1-49-78-0:01:52-R-X-FHN,A-2-XLP-1-78-X-0:01:52-X-X-FHN,A-2-SP-1-78-76-0:01:55-R-X-FHN,A-7-XSP-1-76-X-0:01:55-X-X-FHN,A-7-SP-1-76-67-0:01:56-R-X-FHN,A-6-XSP-1-67-X-0:01:56-X-X-FHN,A-6-PC-1-67-66-0:01:59-R-X-FHN,A-6-SP-0-66-65-0:02:00-R-X-FHN,B-4-IN-1-16-X-0:02:00-R-X-FHN,A-6-XIN-1-65-X-0:02:00-X-X-FHN,B-8-SP-1-25-16-0:02:01-R-X-FHN,B-10-XSP-1-16-X-0:02:01-X-X-FHN,B-10-SP-1-16-36-0:02:02-R-X-FHN,B-8-XSP-1-36-X-0:02:02-X-X-FHN,B-8-LP-1-26-39-0:02:04-R-X-FHN,B-1-XLP-1-39-X-0:02:04-X-X-FHN,B-1-LP-1-39-07-0:02:10-R-X-FHN,B-2-XLP-1-07-X-0:02:10-X-X-FHN,A-7-ST-1-74-X-0:02:14-R-X-FHN,B-2-XST-1-7-X-0:02:14-X-X-FHN,A-2-SP-1-66-54-0:02:15-R-X-FHN,A-10-XSP-1-54-X-0:02:15-X-X-FHN,A-10-SP-1-54-56-0:02:18-R-X-FHN,A-8-XSP-1-56-X-0:02:18-X-X-FHN,A-8-LP-1-66-37-0:02:22-R-X-FHN,A-4-XLP-1-37-X-0:02:22-X-X-FHN,A-4-LP-1-37-14-0:02:25-R-X-FHN,A-11-XLP-1-14-X-0:02:25-X-X-FHN,A-11-PC-2-15-23-0:02:28-R-X-FHN,A-11-SP-0-23-43-0:02:34-R-X-FHN,B-10-SP-0-38-47-0:02:34-R-X-FHN,A-8-SP-1-24-26-0:02:39-R-X-FHN,A-4-XSP-1-26-X-0:02:39-X-X-FHN,A-4-SP-1-26-46-0:02:40-R-X-FHN,A-3-XSP-1-46-X-0:02:40-X-X-FHN,A-3-SP-1-46-38-0:02:42-R-X-FHN,A-1-XSP-1-38-X-0:02:42-X-X-FHN,A-1-SP-1-38-58-0:02:49-R-X-FHN,A-3-XSP-1-58-X-0:02:49-X-X-FHN,A-3-SP-1-48-38-0:02:50-R-X-FHN,A-1-XSP-1-38-X-0:02:50-X-X-FHN,A-1-SP-1-38-49-0:02:51-R-X-FHN,A-3-XSP-1-49-X-0:02:51-X-X-FHN,A-3-SP-0-48-36-0:02:52-R-X-FHN,B-4-SP-0-45-25-0:02:55-R-X-FHN,B-10-ST-0-25-X-0:02:56-R-X-FHN,A-6-XST-0-56-X-0:02:56-X-X-FHN,A-6-SP-1-56-38-0:03:00-R-X-FHN,A-4-XSP-1-38-X-0:03:00-X-X-FHN,A-4-SP-1-39-40-0:03:02-R-X-FHN,A-1-XSP-1-40-X-0:03:02-X-X-FHN,A-1-SP-1-40-59-0:03:04-R-X-FHN,A-3-XSP-1-59-X-0:03:04-X-X-FHN,A-3-SP-1-59-48-0:03:06-R-X-FHN,A-4-XSP-1-48-X-0:03:06-X-X-FHN,A-4-SP-0-48-57-0:03:07-R-X-FHN,B-4-SP-0-24-24-0:03:10-R-X-FHN,A-6-SP-1-57-46-0:03:11-R-X-FHN,A-9-XSP-1-46-X-0:03:11-X-X-FHN,A-9-SP-1-46-36-0:03:13-R-X-FHN,A-8-XSP-1-36-X-0:03:13-X-X-FHN,A-8-SP-1-36-14-0:03:15-R-X-FHN,A-11-XSP-1-14-X-0:03:15-X-X-FHN,A-11-PC-2-14-22-0:03:18-R-X-FHN,A-11-SP-0-22-32-0:03:21-L-X-FHN,B-5-CL-2-49-X-0:03:21-R-X-FHN,A-9-SP-1-1-21-0:03:45-R-CN-</w:t>
+      </w:r>
+      <w:r>
+        <w:rPr>
+          <w:rFonts w:ascii="Times New Roman" w:eastAsia="Times New Roman" w:hAnsi="Times New Roman" w:cs="Times New Roman"/>
+          <w:sz w:val="24"/>
+          <w:szCs w:val="24"/>
+          <w:lang w:eastAsia="en-IN"/>
+        </w:rPr>
+        <w:lastRenderedPageBreak/>
+        <w:t>FHN,A-7-XSP-1-21-X-0:03:45-X-X-FHN,A-7-SP-2-21-33-0:03:47-R-X-FHN,A-8-XSP-2-33-X-0:03:47-X-X-FHN,A-8-LS-0-23-31-0:03:50-R-X-FHN,B-5-IN-2-50-X-0:03:50-R-X-FHN,A-8-XIN-2-31-X-0:03:50-X-X-FHN,B-4-ST-2-58-X-0:03:53-R-X-FHN,A-8-XST-2-23-X-0:03:53-X-X-FHN,A-9-SP-1-1-3-0:04:09-L-CN-FHN,A-8-XSP-1-3-X-0:04:09-X-X-FHN,A-8-C-0-3-31-0:04:12-R-X-FHN,B-1-GH-1-50-X-0:04:15-R-X-FHN,B-1-LP-1-49-35-0:04:19-R-X-FHN,B-9-XLP-1-35-X-0:04:19-X-X-FHN,B-9-TB-2-35-52-0:04:23-R-X-FHN,B-11-XTB-2-52-X-0:04:23-X-X-FHN,B-11-CS-1-52-41-0:04:28-R-X-FHN,A-1-GS-1-40-X-0:04:28-X-X-FHN,A-1-LP-0-39-35-0:04:38-R-X-FHN,B-5-AD-1-46-X-0:04:41-R-X-FHN,A-9-XAD-1-35-X-0:04:41-X-X-FHN,A-9-AD-0-35-X-0:04:41-X-X-FHN,B-5-XAD-0-46-X-0:04:41-X-X-FHN,B-2-SP-1-27-35-0:04:43-R-X-FHN,B-10-XSP-1-35-X-0:04:43-X-X-FHN,B-10-DC-0-35-X-0:04:45-R-X-FHN,A-8-SP-1-36-24-0:04:46-R-X-FHN,A-11-XSP-1-24-X-0:04:46-X-X-FHN,A-9-OFF-1-34-X-0:04:48-R-X-FHN,B-5-SP-1-58-38-0:05:04-R-FK-FHN,B-6-XSP-1-38-X-0:05:04-X-X-FHN,B-6-SP-1-28-48-0:05:07-R-X-FHN,B-5-XSP-1-48-X-0:05:07-X-X-FHN,B-5-SP-1-48-67-0:05:09-R-X-FHN,B-20-XSP-1-67-X-0:05:09-X-X-FHN,B-20-SP-1-67-68-0:05:11-R-X-FHN,B-5-XSP-1-68-X-0:05:11-X-X-FHN,B-5-LP-1-58-28-0:05:14-R-X-FHN,B-6-XLP-1-28-X-0:05:14-X-X-FHN,B-6-SP-1-28-07-0:05:18-R-X-FHN,B-2-XSP-1-07-X-0:05:18-X-X-FHN,B-2-SP-1-07-28-0:05:19-R-X-FHN,B-6-XSP-1-28-X-0:05:19-X-X-FHN,B-6-SP-1-28-48-0:05:22-R-X-FHN,B-5-XSP-1-48-X-0:05:22-X-X-FHN,B-5-SP-1-48-67-0:05:26-R-X-FHN,B-20-XSP-1-67-X-0:05:26-X-X-FHN,A-11-ST-1-4-X-0:05:30-R-X-FHN,B-20-XST-1-77-X-0:05:30-X-X-FHN,B-20-THW-1-76-73-0:05:35-R-X-FHN,B-9-XTHW-1-73-X-0:05:35-X-X-FHN,B-9-SP-0-74-64-0:05:36-R-X-FHN,A-3-SP-1-17-39-0:05:38-R-X-FHN,A-1-XSP-1-39-X-0:05:38-X-X-FHN,A-1-LP-0-39-26-0:05:44-R-X-FHN,B-5-SP-1-55-44-0:05:46-R-X-FHN,B-8-XSP-1-44-X-0:05:46-X-X-FHN,B-8-LP-0-54-21-0:05:49-R-X-FHN,A-1-LP-1-40-35-0:06:22-L-GK-FHN,A-10-XLP-1-35-X-0:06:22-X-X-FHN,A-10-AD-1-35-X-0:06:26-R-X-FHN,B-4-XAD-1-46-X-0:06:26-X-X-FHN,B-4-AD-0-46-X-0:06:26-X-X-FHN,A-10-XAD-0-35-X-0:06:26-X-X-FHN,B-20-SP-1-56-44-0:06:28-R-X-FHN,B-9-XSP-1-44-X-0:06:28-X-X-FHN,B-9-SP-1-45-64-0:06:32-R-X-FHN,B-11-XSP-1-64-X-0:06:32-X-X-FHN,B-11-DC-0-64-X-0:06:33-R-X-FHN,A-5-THW-1-7-8-0:06:38-R-X-FHN,A-4-XTHW-1-8-X-0:06:38-X-X-FHN,A-4-SP-1-8-8-0:06:40-R-X-FHN,A-5-XSP-1-8-X-0:06:40-X-X-FHN,A-5-SP-0-8-17-0:06:42-R-X-FHN,B-4-IN-1-64-X-0:06:43-R-X-FHN,A-5-XIN-1-17-X-0:06:43-X-X-FHN,B-8-SP-1-64-54-0:06:43-R-X-FHN,B-10-XSP-1-54-X-0:06:43-X-X-FHN,A-10-ST-1-27-X-0:06:47-R-X-FHN,B-10-XST-1-54-X-0:06:47-X-X-FHN,B-11-GD-1-64-X-0:06:49-R-X-FHN,A-8-XGD-1-17-X-0:06:49-X-X-FHN,A-8-GD-0-17-X-0:06:49-X-X-FHN,B-11-XGD-0-64-X-0:06:49-X-X-FHN,B-8-SP-1-74-63-0:06:52-R-X-FHN,B-11-XSP-1-63-X-0:06:52-X-X-FHN,B-11-SP-0-65-45-0:06:55-R-X-FHN,A-7-IN-1-36-X-0:06:57-R-X-FHN,B-11-XIN-1-45-X-0:06:57-X-X-FHN,A-10-GD-1-26-X-0:06:59-R-X-FHN,B-4-XGD-1-55-X-0:06:59-X-X-FHN,B-4-GD-0-55-X-0:06:59-X-X-FHN,A-10-XGD-0-26-X-0:06:59-X-X-FHN,A-7-GD-</w:t>
+      </w:r>
+      <w:r>
+        <w:rPr>
+          <w:rFonts w:ascii="Times New Roman" w:eastAsia="Times New Roman" w:hAnsi="Times New Roman" w:cs="Times New Roman"/>
+          <w:sz w:val="24"/>
+          <w:szCs w:val="24"/>
+          <w:lang w:eastAsia="en-IN"/>
+        </w:rPr>
+        <w:t>0</w:t>
+      </w:r>
+      <w:r>
+        <w:rPr>
+          <w:rFonts w:ascii="Times New Roman" w:eastAsia="Times New Roman" w:hAnsi="Times New Roman" w:cs="Times New Roman"/>
+          <w:sz w:val="24"/>
+          <w:szCs w:val="24"/>
+          <w:lang w:eastAsia="en-IN"/>
+        </w:rPr>
+        <w:t>-36-X-0:06:59-R-X-FHN,B-4-XGD-</w:t>
+      </w:r>
+      <w:r>
+        <w:rPr>
+          <w:rFonts w:ascii="Times New Roman" w:eastAsia="Times New Roman" w:hAnsi="Times New Roman" w:cs="Times New Roman"/>
+          <w:sz w:val="24"/>
+          <w:szCs w:val="24"/>
+          <w:lang w:eastAsia="en-IN"/>
+        </w:rPr>
+        <w:t>0</w:t>
+      </w:r>
       <w:r>
         <w:rPr>
           <w:rFonts w:ascii="Times New Roman" w:eastAsia="Times New Roman" w:hAnsi="Times New Roman" w:cs="Times New Roman"/>

</xml_diff>

<commit_message>
started qc to src
</commit_message>
<xml_diff>
--- a/stepout_qc_code/read_string/rstring.docx
+++ b/stepout_qc_code/read_string/rstring.docx
@@ -19,7 +19,16 @@
           <w:szCs w:val="24"/>
           <w:lang w:eastAsia="en-IN"/>
         </w:rPr>
-        <w:t>B-9-SP-1-46-37-0:00:10-R-X-FHN,B-6-XSP-1-37-X-0:00:10-X-X-FHN,</w:t>
+        <w:t>B-9-SP-1-46-37-0:00:10-R-</w:t>
+      </w:r>
+      <w:r>
+        <w:rPr>
+          <w:rFonts w:ascii="Times New Roman" w:eastAsia="Times New Roman" w:hAnsi="Times New Roman" w:cs="Times New Roman"/>
+          <w:sz w:val="24"/>
+          <w:szCs w:val="24"/>
+          <w:lang w:eastAsia="en-IN"/>
+        </w:rPr>
+        <w:t>YC</w:t>
       </w:r>
       <w:bookmarkStart w:id="0" w:name="_GoBack"/>
       <w:bookmarkEnd w:id="0"/>
@@ -30,7 +39,7 @@
           <w:szCs w:val="24"/>
           <w:lang w:eastAsia="en-IN"/>
         </w:rPr>
-        <w:t>B-6-SP-1-36-48-0:00:12-R-X-FHN,B-5-XSP-1-48-X-0:00:12-X-X-FHN,B-5-LP-0-58-75-0:00:14-R-X-FHN,A-5-THW-1-6-27-0:00:26-R-X-FHN,A-10-XTHW-1-27-X-0:00:26-X-X-FHN,A-10-SP-0-17-8-0:00:27-R-X-FHN,B-11-SP-0-75-54-0:00:28-R-X-FHN,A-3-LP-0-27-24-0:00:29-R-X-FHN,B-5-SP-0-57-55-0:00:31-R-X-FHN,A-10-SP-0-26-34-0:00:33-R-X-FHN,B-6-IN-1-47-X-0:00:34-R-X-FHN,A-10-XIN-1-34-X-0:00:34-X-X-FHN,A-9-ST-0-24-X-0:00:36-R-F-FHN,B-4-XST-0-57-X-0:00:36-X-X-FHN,B-5-LP-1-57-27-0:00:45-R-FK-FHN,B-6-XLP-1-27-X-0:00:45-X-X-FHN,B-6-LP-1-27-04-0:00:49-R-X-FHN,B-2-XLP-1-04-X-0:00:49-X-X-FHN,B-2-DC-0-04-X-0:00:50-R-X-FHN,A-7-DR-1-77-X-0:00:52-R-X-FHN,B-2-XDR-1-4-X-0:00:52-X-X-FHN,A-7-SP-1-76-66-0:00:55-R-X-FHN,A-6-XSP-1-66-X-0:00:55-X-X-FHN,A-6-SP-0-67-55-0:00:57-R-X-FHN,B-4-SP-1-26-36-0:00:58-R-X-FHN,B-8-XSP-1-36-X-0:00:58-X-X-FHN,A-6-ST-1-55-X-0:01:00-R-X-FHN,B-8-XST-1-26-X-0:01:00-X-X-FHN,A-9-SP-1-44-35-0:01:02-R-X-FHN,A-8-XSP-1-35-X-0:01:02-X-X-FHN,A-8-TB-1-35-23-0:01:03-R-X-FHN,A-11-XTB-1-23-X-0:01:03-X-X-FHN,A-11-SP-2-22-42-0:01:06-L-X-FHN,A-7-XSP-2-42-X-0:01:06-X-X-FHN,A-7-CS-2-42-41-0:01:08-R-X-FHN,A-11-SP-0-21-31-0:01:11-L-X-FHN,B-5-LP-1-50-67-0:01:11-R-X-FHN,B-11-XLP-1-67-X-0:01:11-X-X-FHN,A-5-ST-1-4-X-0:01:14-R-X-FHN,B-11-XST-1-77-X-0:01:14-X-X-FHN,B-20-THW-1-78-67-0:01:31-R-X-FHN,B-11-XTHW-1-67-X-0:01:31-X-X-FHN,B-11-SP-1-67-48-0:01:34-R-X-FHN,B-6-XSP-1-48-X-0:01:34-X-X-FHN,B-6-SP-0-48-47-0:01:35-R-X-FHN,A-6-SP-1-34-46-0:01:37-R-X-FHN,A-3-XSP-1-46-X-0:01:37-X-X-FHN,A-3-SP-1-46-56-0:01:40-R-X-FHN,A-2-XSP-1-56-X-0:01:40-X-X-FHN,A-2-SP-1-56-48-0:01:42-R-X-FHN,A-1-XSP-1-48-X-0:01:42-X-X-FHN,A-1-SP-1-49-27-0:01:46-R-X-FHN,A-4-XSP-1-27-X-0:01:46-X-X-FHN,A-4-SP-1-28-49-0:01:49-R-X-FHN,A-1-XSP-1-49-X-0:01:49-X-X-FHN,A-1-LP-1-49-78-0:01:52-R-X-FHN,A-2-XLP-1-78-X-0:01:52-X-X-FHN,A-2-SP-1-78-76-0:01:55-R-X-FHN,A-7-XSP-1-76-X-0:01:55-X-X-FHN,A-7-SP-1-76-67-0:01:56-R-X-FHN,A-6-XSP-1-67-X-0:01:56-X-X-FHN,A-6-PC-1-67-66-0:01:59-R-X-FHN,A-6-SP-0-66-65-0:02:00-R-X-FHN,B-4-IN-1-16-X-0:02:00-R-X-FHN,A-6-XIN-1-65-X-0:02:00-X-X-FHN,B-8-SP-1-25-16-0:02:01-R-X-FHN,B-10-XSP-1-16-X-0:02:01-X-X-FHN,B-10-SP-1-16-36-0:02:02-R-X-FHN,B-8-XSP-1-36-X-0:02:02-X-X-FHN,B-8-LP-1-26-39-0:02:04-R-X-FHN,B-1-XLP-1-39-X-0:02:04-X-X-FHN,B-1-LP-1-39-07-0:02:10-R-X-FHN,B-2-XLP-1-07-X-0:02:10-X-X-FHN,A-7-ST-1-74-X-0:02:14-R-X-FHN,B-2-XST-1-7-X-0:02:14-X-X-FHN,A-2-SP-1-66-54-0:02:15-R-X-FHN,A-10-XSP-1-54-X-0:02:15-X-X-FHN,A-10-SP-1-54-56-0:02:18-R-X-FHN,A-8-XSP-1-56-X-0:02:18-X-X-FHN,A-8-LP-1-66-37-0:02:22-R-X-FHN,A-4-XLP-1-37-X-0:02:22-X-X-FHN,A-4-LP-1-37-14-0:02:25-R-X-FHN,A-11-XLP-1-14-X-0:02:25-X-X-FHN,A-11-PC-2-15-23-0:02:28-R-X-FHN,A-11-SP-0-23-43-0:02:34-R-X-FHN,B-10-SP-0-38-47-0:02:34-R-X-FHN,A-8-SP-1-24-26-0:02:39-R-X-FHN,A-4-XSP-1-26-X-0:02:39-X-X-FHN,A-4-SP-1-26-46-0:02:40-R-X-FHN,A-3-XSP-1-46-X-0:02:40-X-X-FHN,A-3-SP-1-46-38-0:02:42-R-X-FHN,A-1-XSP-1-38-X-0:02:42-X-X-FHN,A-1-SP-1-38-58-0:02:49-R-X-FHN,A-3-XSP-1-58-X-0:02:49-X-X-FHN,A-3-SP-1-48-38-0:02:50-R-X-FHN,A-1-XSP-1-38-X-0:02:50-X-X-FHN,A-1-SP-1-38-49-0:02:51-R-X-FHN,A-3-XSP-1-49-X-0:02:51-X-X-FHN,A-3-SP-0-48-36-0:02:52-R-X-FHN,B-4-SP-0-45-25-0:02:55-R-X-FHN,B-10-ST-0-25-X-0:02:56-R-X-FHN,A-6-XST-0-56-X-0:02:56-X-X-FHN,A-6-SP-1-56-38-0:03:00-R-X-FHN,A-4-XSP-1-38-X-0:03:00-X-X-FHN,A-4-SP-1-39-40-0:03:02-R-X-FHN,A-1-XSP-1-40-X-0:03:02-X-X-FHN,A-1-SP-1-40-59-0:03:04-R-X-FHN,A-3-XSP-1-59-X-0:03:04-X-X-FHN,A-3-SP-1-59-48-0:03:06-R-X-FHN,A-4-XSP-1-48-X-0:03:06-X-X-FHN,A-4-SP-0-48-57-0:03:07-R-X-FHN,B-4-SP-0-24-24-0:03:10-R-X-FHN,A-6-SP-1-57-46-0:03:11-R-X-FHN,A-9-XSP-1-46-X-0:03:11-X-X-FHN,A-9-SP-1-46-36-0:03:13-R-X-FHN,A-8-XSP-1-36-X-0:03:13-X-X-FHN,A-8-SP-1-36-14-0:03:15-R-X-FHN,A-11-XSP-1-14-X-0:03:15-X-X-FHN,A-11-PC-2-14-22-0:03:18-R-X-FHN,A-11-SP-0-22-32-0:03:21-L-X-FHN,B-5-CL-2-49-X-0:03:21-R-X-FHN,A-9-SP-1-1-21-0:03:45-R-CN-</w:t>
+        <w:t>-FHN,B-6-XSP-1-37-X-0:00:10-X-X-FHN,B-6-SP-1-36-48-0:00:12-R-X-FHN,B-5-XSP-1-48-X-0:00:12-X-X-FHN,B-5-LP-0-58-75-0:00:14-R-X-FHN,A-5-THW-1-6-27-0:00:26-R-X-FHN,A-10-XTHW-1-27-X-0:00:26-X-X-FHN,A-10-SP-0-17-8-0:00:27-R-X-FHN,B-11-SP-0-75-54-0:00:28-R-X-FHN,A-3-LP-0-27-24-0:00:29-R-X-FHN,B-5-SP-0-57-55-0:00:31-R-X-FHN,A-10-SP-0-26-34-0:00:33-R-X-FHN,B-6-IN-1-47-X-0:00:34-R-X-FHN,A-10-XIN-1-34-X-0:00:34-X-X-FHN,A-9-ST-0-24-X-0:00:36-R-F-FHN,B-4-XST-0-57-X-0:00:36-X-X-FHN,B-5-LP-1-57-27-0:00:45-R-FK-FHN,B-6-XLP-1-27-X-0:00:45-X-X-FHN,B-6-LP-1-27-04-0:00:49-R-X-FHN,B-2-XLP-1-04-X-0:00:49-X-X-FHN,B-2-DC-0-04-X-0:00:50-R-X-FHN,A-7-DR-1-77-X-0:00:52-R-X-FHN,B-2-XDR-1-4-X-0:00:52-X-X-FHN,A-7-SP-1-76-66-0:00:55-R-X-FHN,A-6-XSP-1-66-X-0:00:55-X-X-FHN,A-6-SP-0-67-55-0:00:57-R-X-FHN,B-4-SP-1-26-36-0:00:58-R-X-FHN,B-8-XSP-1-36-X-0:00:58-X-X-FHN,A-6-ST-1-55-X-0:01:00-R-X-FHN,B-8-XST-1-26-X-0:01:00-X-X-FHN,A-9-SP-1-44-35-0:01:02-R-X-FHN,A-8-XSP-1-35-X-0:01:02-X-X-FHN,A-8-TB-1-35-23-0:01:03-R-X-FHN,A-11-XTB-1-23-X-0:01:03-X-X-FHN,A-11-SP-2-22-42-0:01:06-L-X-FHN,A-7-XSP-2-42-X-0:01:06-X-X-FHN,A-7-CS-2-42-41-0:01:08-R-X-FHN,A-11-SP-0-21-31-0:01:11-L-X-FHN,B-5-LP-1-50-67-0:01:11-R-X-FHN,B-11-XLP-1-67-X-0:01:11-X-X-FHN,A-5-ST-1-4-X-0:01:14-R-X-FHN,B-11-XST-1-77-X-0:01:14-X-X-FHN,B-20-THW-1-78-67-0:01:31-R-X-FHN,B-11-XTHW-1-67-X-0:01:31-X-X-FHN,B-11-SP-1-67-48-0:01:34-R-X-FHN,B-6-XSP-1-48-X-0:01:34-X-X-FHN,B-6-SP-0-48-47-0:01:35-R-X-FHN,A-6-SP-1-34-46-0:01:37-R-X-FHN,A-3-XSP-1-46-X-0:01:37-X-X-FHN,A-3-SP-1-46-56-0:01:40-R-X-FHN,A-2-XSP-1-56-X-0:01:40-X-X-FHN,A-2-SP-1-56-48-0:01:42-R-X-FHN,A-1-XSP-1-48-X-0:01:42-X-X-FHN,A-1-SP-1-49-27-0:01:46-R-X-FHN,A-4-XSP-1-27-X-0:01:46-X-X-FHN,A-4-SP-1-28-49-0:01:49-R-X-FHN,A-1-XSP-1-49-X-0:01:49-X-X-FHN,A-1-LP-1-49-78-0:01:52-R-X-FHN,A-2-XLP-1-78-X-0:01:52-X-X-FHN,A-2-SP-1-78-76-0:01:55-R-X-FHN,A-7-XSP-1-76-X-0:01:55-X-X-FHN,A-7-SP-1-76-67-0:01:56-R-X-FHN,A-6-XSP-1-67-X-0:01:56-X-X-FHN,A-6-PC-1-67-66-0:01:59-R-X-FHN,A-6-SP-0-66-65-0:02:00-R-X-FHN,B-4-IN-1-16-X-0:02:00-R-X-FHN,A-6-XIN-1-65-X-0:02:00-X-X-FHN,B-8-SP-1-25-16-0:02:01-R-X-FHN,B-10-XSP-1-16-X-0:02:01-X-X-FHN,B-10-SP-1-16-36-0:02:02-R-X-FHN,B-8-XSP-1-36-X-0:02:02-X-X-FHN,B-8-LP-1-26-39-0:02:04-R-X-FHN,B-1-XLP-1-39-X-0:02:04-X-X-FHN,B-1-LP-1-39-07-0:02:10-R-X-FHN,B-2-XLP-1-07-X-0:02:10-X-X-FHN,A-7-ST-1-74-X-0:02:14-R-X-FHN,B-2-XST-1-7-X-0:02:14-X-X-FHN,A-2-SP-1-66-54-0:02:15-R-X-FHN,A-10-XSP-1-54-X-0:02:15-X-X-FHN,A-10-SP-1-54-56-0:02:18-R-X-FHN,A-8-XSP-1-56-X-0:02:18-X-X-FHN,A-8-LP-1-66-37-0:02:22-R-X-FHN,A-4-XLP-1-37-X-0:02:22-X-X-FHN,A-4-LP-1-37-14-0:02:25-R-X-FHN,A-11-XLP-1-14-X-0:02:25-X-X-FHN,A-11-PC-2-15-23-0:02:28-R-X-FHN,A-11-SP-0-23-43-0:02:34-R-X-FHN,B-10-SP-0-38-47-0:02:34-R-X-FHN,A-8-SP-1-24-26-0:02:39-R-X-FHN,A-4-XSP-1-26-X-0:02:39-X-X-FHN,A-4-SP-1-26-46-0:02:40-R-X-FHN,A-3-XSP-1-46-X-0:02:40-X-X-FHN,A-3-SP-1-46-38-0:02:42-R-X-FHN,A-1-XSP-1-38-X-0:02:42-X-X-FHN,A-1-SP-1-38-58-0:02:49-R-X-FHN,A-3-XSP-1-58-X-0:02:49-X-X-FHN,A-3-SP-1-48-38-0:02:50-R-X-FHN,A-1-XSP-1-38-X-0:02:50-X-X-FHN,A-1-SP-1-38-49-0:02:51-R-X-FHN,A-3-XSP-1-49-X-0:02:51-X-X-FHN,A-3-SP-0-48-36-0:02:52-R-X-FHN,B-4-SP-0-45-25-0:02:55-R-X-FHN,B-10-ST-0-25-X-0:02:56-R-X-FHN,A-6-XST-0-56-X-0:02:56-X-X-FHN,A-6-SP-1-56-38-0:03:00-R-X-FHN,A-4-XSP-1-38-X-0:03:00-X-X-FHN,A-4-SP-1-39-40-0:03:02-R-X-FHN,A-1-XSP-1-40-X-0:03:02-X-X-FHN,A-1-SP-1-40-59-0:03:04-R-X-FHN,A-3-XSP-1-59-X-0:03:04-X-X-FHN,A-3-SP-1-59-48-0:03:06-R-X-FHN,A-4-XSP-1-48-X-0:03:06-X-X-FHN,A-4-SP-0-48-57-0:03:07-R-X-FHN,B-4-SP-0-24-24-0:03:10-R-X-FHN,A-6-SP-1-57-46-0:03:11-R-X-FHN,A-9-XSP-1-46-X-0:03:11-X-X-FHN,A-9-SP-1-46-36-0:03:13-R-X-FHN,A-8-XSP-1-36-X-0:03:13-X-X-FHN,A-8-SP-1-36-14-0:03:15-R-X-FHN,A-11-XSP-1-14-X-0:03:15-X-X-FHN,A-11-PC-2-14-22-0:03:18-R-X-FHN,A-11-SP-0-22-32-0:03:21-L-X-FHN,B-5-CL-2-49-X-0:03:21-R-X-FHN,A-9-SP-1-1-21-0:03:45-R-CN-</w:t>
       </w:r>
       <w:r>
         <w:rPr>

</xml_diff>

<commit_message>
fk-pk foul qc  completed
</commit_message>
<xml_diff>
--- a/stepout_qc_code/read_string/rstring.docx
+++ b/stepout_qc_code/read_string/rstring.docx
@@ -28,6 +28,78 @@
           <w:szCs w:val="24"/>
           <w:lang w:eastAsia="en-IN"/>
         </w:rPr>
+        <w:t>X</w:t>
+      </w:r>
+      <w:r>
+        <w:rPr>
+          <w:rFonts w:ascii="Times New Roman" w:eastAsia="Times New Roman" w:hAnsi="Times New Roman" w:cs="Times New Roman"/>
+          <w:sz w:val="24"/>
+          <w:szCs w:val="24"/>
+          <w:lang w:eastAsia="en-IN"/>
+        </w:rPr>
+        <w:t>-FHN,B-6-XSP-1-37-X-0:00:10-X-X-FHN,B-6-SP-1-36-48-0:00:12-R-X-FHN,B-5-XSP-1-48-X-0:00:12-X-X-FHN,B-5-LP-0-58-75-0:00:14-R-</w:t>
+      </w:r>
+      <w:r>
+        <w:rPr>
+          <w:rFonts w:ascii="Times New Roman" w:eastAsia="Times New Roman" w:hAnsi="Times New Roman" w:cs="Times New Roman"/>
+          <w:sz w:val="24"/>
+          <w:szCs w:val="24"/>
+          <w:lang w:eastAsia="en-IN"/>
+        </w:rPr>
+        <w:t>X</w:t>
+      </w:r>
+      <w:r>
+        <w:rPr>
+          <w:rFonts w:ascii="Times New Roman" w:eastAsia="Times New Roman" w:hAnsi="Times New Roman" w:cs="Times New Roman"/>
+          <w:sz w:val="24"/>
+          <w:szCs w:val="24"/>
+          <w:lang w:eastAsia="en-IN"/>
+        </w:rPr>
+        <w:t>-FHN,A-5-THW-1-6-27-0:00:26-R-X-FHN,A-10-XTHW-1-27-X-0:00:26-X-X-FHN,A-10-SP-0-17-8-0:00:27-R-X-FHN,B-11-SP-0-75-54-0:00:28-R-X-FHN,A-3-LP-0-27-24-0:00:29-R-X-FHN,B-5-SP-0-57-55-0:00:31-R-X-FHN,A-10-SP-0-26-34-0:00:33-R-X-FHN,B-6-IN-</w:t>
+      </w:r>
+      <w:r>
+        <w:rPr>
+          <w:rFonts w:ascii="Times New Roman" w:eastAsia="Times New Roman" w:hAnsi="Times New Roman" w:cs="Times New Roman"/>
+          <w:sz w:val="24"/>
+          <w:szCs w:val="24"/>
+          <w:lang w:eastAsia="en-IN"/>
+        </w:rPr>
+        <w:t>0</w:t>
+      </w:r>
+      <w:r>
+        <w:rPr>
+          <w:rFonts w:ascii="Times New Roman" w:eastAsia="Times New Roman" w:hAnsi="Times New Roman" w:cs="Times New Roman"/>
+          <w:sz w:val="24"/>
+          <w:szCs w:val="24"/>
+          <w:lang w:eastAsia="en-IN"/>
+        </w:rPr>
+        <w:t>-47-X-0:00:34-R-X-FHN,A-10-XIN-</w:t>
+      </w:r>
+      <w:r>
+        <w:rPr>
+          <w:rFonts w:ascii="Times New Roman" w:eastAsia="Times New Roman" w:hAnsi="Times New Roman" w:cs="Times New Roman"/>
+          <w:sz w:val="24"/>
+          <w:szCs w:val="24"/>
+          <w:lang w:eastAsia="en-IN"/>
+        </w:rPr>
+        <w:t>0</w:t>
+      </w:r>
+      <w:r>
+        <w:rPr>
+          <w:rFonts w:ascii="Times New Roman" w:eastAsia="Times New Roman" w:hAnsi="Times New Roman" w:cs="Times New Roman"/>
+          <w:sz w:val="24"/>
+          <w:szCs w:val="24"/>
+          <w:lang w:eastAsia="en-IN"/>
+        </w:rPr>
+        <w:t>-34-X-0:00:34-X-X-FHN,A-9-ST-0-24-X-0:00:36-R-F-FHN,B-4-XST-0-57-X-0:00:36-X-X-FHN,B-5-LP-1-57-27-0:00:45-R-</w:t>
+      </w:r>
+      <w:r>
+        <w:rPr>
+          <w:rFonts w:ascii="Times New Roman" w:eastAsia="Times New Roman" w:hAnsi="Times New Roman" w:cs="Times New Roman"/>
+          <w:sz w:val="24"/>
+          <w:szCs w:val="24"/>
+          <w:lang w:eastAsia="en-IN"/>
+        </w:rPr>
         <w:t>FK</w:t>
       </w:r>
       <w:r>
@@ -37,7 +109,283 @@
           <w:szCs w:val="24"/>
           <w:lang w:eastAsia="en-IN"/>
         </w:rPr>
-        <w:t>-FHN,B-6-XSP-1-37-X-0:00:10-X-X-FHN,B-6-SP-1-36-48-0:00:12-R-X-FHN,B-5-XSP-1-48-X-0:00:12-X-X-FHN,B-5-LP-0-58-75-0:00:14-R-</w:t>
+        <w:t>-FHN,B-6-XLP-1-27-X-0:00:45-X-X-FHN,B-6-LP-1-27-04-0:00:49-R-X-FHN,B-2-XLP-1-04-X-0:00:49-X-X-FHN,B-2-DC-0-04-X-0:00:50-R-X-FHN,A-7-DR-1-77-X-0:00:52-R-X-FHN,B-2-XDR-1-4-X-0:00:52-X-X-FHN,A-7-SP-1-76-66-0:00:55-R-X-FHN,A-6-XSP-1-66-X-0:00:55-X-X-FHN,A-6-SP-0-67-55-0:00:57-R-X-FHN,B-4-SP-1-26-36-0:00:58-R-X-FHN,B-8-XSP-1-36-X-0:00:58-X-X-FHN,A-6-ST-1-55-X-0:01:00-R-X-FHN,B-8-XST-1-26-X-0:01:00-X-X-FHN,A-9-SP-1-44-35-0:01:02-R-X-FHN,A-8-XSP-1-35-X-0:01:02-X-X-FHN,A-8-TB-1-35-23-0:01:03-R-X-FHN,A-11-XTB-1-23-X-0:01:03-X-X-FHN,A-11-SP-2-22-42-0:01:06-L-X-FHN,A-7-XSP-2-42-X-0:01:06-X-X-FHN,A-7-CS-2-4</w:t>
+      </w:r>
+      <w:r>
+        <w:rPr>
+          <w:rFonts w:ascii="Times New Roman" w:eastAsia="Times New Roman" w:hAnsi="Times New Roman" w:cs="Times New Roman"/>
+          <w:sz w:val="24"/>
+          <w:szCs w:val="24"/>
+          <w:lang w:eastAsia="en-IN"/>
+        </w:rPr>
+        <w:t>5</w:t>
+      </w:r>
+      <w:r>
+        <w:rPr>
+          <w:rFonts w:ascii="Times New Roman" w:eastAsia="Times New Roman" w:hAnsi="Times New Roman" w:cs="Times New Roman"/>
+          <w:sz w:val="24"/>
+          <w:szCs w:val="24"/>
+          <w:lang w:eastAsia="en-IN"/>
+        </w:rPr>
+        <w:t>-41-0:01:08-R-</w:t>
+      </w:r>
+      <w:r>
+        <w:rPr>
+          <w:rFonts w:ascii="Times New Roman" w:eastAsia="Times New Roman" w:hAnsi="Times New Roman" w:cs="Times New Roman"/>
+          <w:sz w:val="24"/>
+          <w:szCs w:val="24"/>
+          <w:lang w:eastAsia="en-IN"/>
+        </w:rPr>
+        <w:t>X</w:t>
+      </w:r>
+      <w:r>
+        <w:rPr>
+          <w:rFonts w:ascii="Times New Roman" w:eastAsia="Times New Roman" w:hAnsi="Times New Roman" w:cs="Times New Roman"/>
+          <w:sz w:val="24"/>
+          <w:szCs w:val="24"/>
+          <w:lang w:eastAsia="en-IN"/>
+        </w:rPr>
+        <w:t>-FHN,A-11-SP-0-21-31-0:01:11-L-X-FHN,B-5-LP-1-50-67-0:01:11-R-X-FHN,B-11-XLP-1-67-X-0:01:11-X-X-FHN,A-5-ST-1-4-X-0:01:14-R-X-FHN,B-11-XST-1-77-X-0:01:14-X-X-FHN,B-20-THW-1-78-67-0:01:31-R-X-FHN,B-11-XTHW-1-67-X-0:01:31-X-X-FHN,B-11-SP-1-67-48-0:01:34-R-X-FHN,B-6-XSP-1-48-X-0:01:34-X-X-FHN,B-6-SP-0-48-47-0:01:35-R-X-FHN,A-6-SP-1-34-46-0:01:37-R-X-FHN,A-3-XSP-1-46-X-0:01:37-X-X-FHN,A-3-SP-1-46-56-0:01:40-R-X-FHN,A-2-XSP-1-56-X-0:01:40-X-X-FHN,A-2-SP-1-56-48-0:01:42-R-X-FHN,A-1-XSP-1-48-X-0:01:42-X-X-FHN,A-1-SP-1-49-27-0:01:46-R-X-FHN,A-4-XSP-1-27-X-0:01:46-X-X-FHN,A-4-SP-1-28-49-0:01:49-R-X-FHN,A-1-XSP-1-49-X-0:01:49-X-X-FHN,A-1-LP-1-49-78-0:01:52-R-X-FHN,A-2-XLP-1-78-X-0:01:52-X-X-FHN,A-2-SP-1-78-76-0:01:55-R-X-FHN,A-7-XSP-1-76-X-0:01:55-X-X-FHN,A-7-SP-1-76-67-0:01:56-R-X-FHN,A-6-XSP-1-67-X-0:01:56-X-X-FHN,A-6-PC-1-67-66-0:01:59-R-X-FHN,A-6-SP-0-66-65-0:02:00-R-X-FHN,B-4-IN-1-16-X-0:02:00-R-X-FHN,A-6-XIN-1-65-X-0:02:00-X-X-FHN,B-8-SP-1-25-16-0:02:01-R-X-FHN,B-10-XSP-1-16-X-0:02:01-X-X-FHN,B-10-SP-1-16-36-0:02:02-R-X-FHN,B-8-XSP-1-36-X-0:02:02-X-X-FHN,B-8-LP-1-26-39-0:02:04-R-X-FHN,B-1-XLP-1-39-X-0:02:04-X-X-FHN,B-1-LP-1-39-07-0:02:10-R-X-FHN,B-2-XLP-1-07-X-0:02:10-X-X-FHN,A-7-ST-1-74-X-0:02:14-R-X-FHN,B-2-XST-1-7-X-0:02:14-X-X-FHN,A-2-SP-1-66-54-0:02:15-R-X-FHN,A-10-XSP-1-54-X-0:02:15-X-X-FHN,A-10-SP-1-54-56-0:02:18-R-X-FHN,A-8-XSP-1-56-X-0:02:18-X-X-FHN,A-8-LP-1-66-37-0:02:22-R-X-FHN,A-4-XLP-1-37-X-0:02:22-X-X-FHN,A-4-LP-1-37-14-0:02:25-R-X-FHN,A-11-XLP-1-14-X-0:02:25-X-X-FHN,A-11-PC-2-15-23-0:02:28-R-X-FHN,A-11-SP-0-23-43-0:02:34-R-X-FHN,B-10-SP-0-38-47-0:02:34-R-X-FHN,A-8-SP-1-24-26-0:02:39-R-X-FHN,A-4-XSP-1-26-X-0:02:39-X-X-FHN,A-4-SP-1-26-46-0:02:40-R-X-FHN,A-3-XSP-1-46-X-0:02:40-X-X-FHN,A-3-SP-1-46-38-0:02:42-R-X-FHN,A-1-XSP-1-38-X-0:02:42-X-X-FHN,A-1-SP-1-38-58-0:02:49-R-X-FHN,A-3-XSP-1-58-X-0:02:49-X-X-FHN,A-3-SP-1-48-38-0:02:50-R-X-FHN,A-1-XSP-1-38-X-0:02:50-X-X-FHN,A-1-SP-1-38-49-0:02:51-R-X-FHN,A-3-XSP-1-49-X-0:02:51-X-X-FHN,A-3-SP-0-48-36-0:02:52-R-X-FHN,B-4-SP-0-45-25-0:02:55-R-X-FHN,B-10-ST-0-25-X-0:02:56-R-X-FHN,A-6-XST-0-56-X-0:02:56-X-X-FHN,A-6-SP-1-56-38-0:03:00-R-X-FHN,A-4-XSP-1-38-X-0:03:00-X-X-FHN,A-4-SP-1-39-40-0:03:02-R-X-FHN,A-1-XSP-1-40-X-0:03:02-X-X-FHN,A-1-SP-1-40-59-0:03:04-R-X-FHN,A-3-XSP-1-59-X-0:03:04-X-X-FHN,A-3-SP-1-59-48-0:03:06-R-X-FHN,A-4-XSP-1-48-X-0:03:06-X-X-FHN,A-4-SP-0-48-57-0:03:07-R-X-FHN,B-4-SP-0-24-24-0:03:10-R-X-FHN,A-6-SP-1-57-46-0:03:11-R-X-FHN,A-9-XSP-1-46-X-0:03:11-X-X-FHN,A-9-SP-1-46-36-0:03:13-R-X-FHN,A-8-XSP-1-36-X-0:03:13-X-X-FHN,A-8-SP-1-36-14-0:03:15-R-X-FHN,A-11-XSP-1-14-X-0:03:15-X-X-FHN,A-11-PC-2-14-22-0:03:18-R-X-FHN,A-11-SP-0-22-32-0:03:21-L-X-FHN,B-5-CL-2-49-X-0:03:21-R-X-FHN,A-9-SP-1-1-21-0:03:45-R-CN-</w:t>
+      </w:r>
+      <w:r>
+        <w:rPr>
+          <w:rFonts w:ascii="Times New Roman" w:eastAsia="Times New Roman" w:hAnsi="Times New Roman" w:cs="Times New Roman"/>
+          <w:sz w:val="24"/>
+          <w:szCs w:val="24"/>
+          <w:lang w:eastAsia="en-IN"/>
+        </w:rPr>
+        <w:lastRenderedPageBreak/>
+        <w:t>FHN,A-7-XSP-1-21-X-0:03:45-X-X-FHN,A-7-SP-2-21-33-0:03:47-R-X-FHN,A-8-XSP-2-33-X-0:03:47-X-X-FHN,A-8-LS-0-23-31-0:03:50-R-X-FHN,B-5-IN-2-50-X-0:03:50-R-X-FHN,A-8-XIN-2-31-X-0:03:50-X-X-FHN,B-4-ST-2-58-X-0:03:53-R-X-FHN,A-8-XST-2-23-X-0:03:53-X-X-FHN,A-9-SP-1-1-3-0:04:09-L-CN-FHN,A-8-XSP-1-3-X-0:04:09-X-X-FHN,A-8-C-0-</w:t>
+      </w:r>
+      <w:r>
+        <w:rPr>
+          <w:rFonts w:ascii="Times New Roman" w:eastAsia="Times New Roman" w:hAnsi="Times New Roman" w:cs="Times New Roman"/>
+          <w:sz w:val="24"/>
+          <w:szCs w:val="24"/>
+          <w:lang w:eastAsia="en-IN"/>
+        </w:rPr>
+        <w:t>71</w:t>
+      </w:r>
+      <w:r>
+        <w:rPr>
+          <w:rFonts w:ascii="Times New Roman" w:eastAsia="Times New Roman" w:hAnsi="Times New Roman" w:cs="Times New Roman"/>
+          <w:sz w:val="24"/>
+          <w:szCs w:val="24"/>
+          <w:lang w:eastAsia="en-IN"/>
+        </w:rPr>
+        <w:t>-31-0:04:12-R-X-FHN,B-1-GH-1-50-X-0:04:15-R-X-FHN,B-1-LP-1-49-35-0:04:19-R-X-FHN,B-9-XLP-1-35-X-0:04:19-X-X-FHN,B-9-TB-2-35-52-0:04:23-R-X-FHN,B-11-XTB-2-52-X-0:04:23-X-X-FHN,B-11-CS-1-52-41-0:04:28-R-X-FHN,A-1-GS-1-40-X-0:04:28-X-X-FHN,A-1-LP-0-39-35-0:04:38-R-X-FHN,B-5-AD-1-46-X-0:04:41-R-X-FHN,A-9-XAD-1-35-X-0:04:41-X-X-FHN,A-9-AD-0-35-X-0:04:41-X-X-FHN,B-5-XAD-0-46-X-0:04:41-X-X-FHN,B-2-SP-1-27-35-0:04:43-R-X-FHN,B-10-XSP-1-35-X-0:04:43-X-X-FHN,B-10-DC-0-35-X-0:04:45-R-X-FHN,A-8-SP-1-36-24-0:04:46-R-X-FHN,A-11-XSP-1-24-X-0:04:46-X-X-FHN,A-9-OFF-1-34-X-0:04:48-R-X-FHN,B-5-SP-1-58-38-0:05:04-R-FK-FHN,B-6-XSP-1-38-X-0:05:04-X-X-FHN,B-6-SP-1-28-48-0:05:07-R-X-FHN,B-5-XSP-1-48-X-0:05:07-X-X-FHN,B-5-SP-1-48-67-0:05:09-R-X-FHN,B-20-XSP-1-67-X-0:05:09-X-X-FHN,B-20-SP-1-67-68-0:05:11-R-X-FHN,B-5-XSP-1-68-X-0:05:11-X-X-FHN,B-5-LP-1-58-28-0:05:14-R-X-FHN,B-6-XLP-1-28-X-0:05:14-X-X-FHN,B-6-SP-1-28-07-0:05:18-R-X-FHN,B-2-XSP-1-07-X-0:05:18-X-X-FHN,B-2-SP-1-07-28-0:05:19-R-X-FHN,B-6-XSP-1-28-X-0:05:19-X-X-FHN,B-6-SP-1-28-48-0:05:22-R-X-FHN,B-5-XSP-1-48-X-0:05:22-X-X-FHN,B-5-SP-1-48-67-0:05:26-R-X-FHN,B-20-XSP-1-67-X-0:05:26-X-X-FHN,A-11-ST-1-4-X-0:05:30-R-X-FHN,B-20-XST-1-77-X-0:05:30-X-X-FHN,B-20-THW-1-76-73-0:05:35-R-X-FHN,B-9-XTHW-1-73-X-0:05:35-X-X-FHN,B-9-SP-0-74-64-0:05:36-R-X-FHN,A-3-SP-1-17-39-0:05:38-R-X-FHN,A-1-XSP-1-39-X-0:05:38-X-X-FHN,A-1-LP-0-39-26-0:05:44-R-X-FHN,B-5-SP-1-55-44-0:05:46-R-X-FHN,B-8-XSP-1-44-X-0:05:46-X-X-FHN,B-8-LP-0-54-21-0:05:49-R-X-FHN,A-1-LP-1-40-35-0:06:22-L-GK-FHN,A-10-XLP-1-35-X-0:06:22-X-X-FHN,A-10-AD-1-35-X-0:06:26-R-X-FHN,B-4-XAD-1-46-X-0:06:26-X-X-FHN,B-4-AD-0-46-X-0:06:26-X-X-FHN,A-10-XAD-0-35-X-0:06:26-X-X-FHN,B-20-SP-1-56-44-0:06:28-R-X-FHN,B-9-XSP-1-44-X-0:06:28-X-X-FHN,B-9-SP-1-45-64-0:06:32-R-X-FHN,B-11-XSP-1-64-X-0:06:32-X-X-FHN,B-11-DC-0-64-X-0:06:33-R-X-FHN,A-5-THW-1-7-8-0:06:38-R-X-FHN,A-4-XTHW-1-8-X-0:06:38-X-X-FHN,A-4-SP-1-8-8-0:06:40-R-X-FHN,A-5-XSP-1-8-X-0:06:40-X-X-FHN,A-5-SP-0-8-17-0:06:42-R-X-FHN,B-4-IN-1-64-X-0:06:43-R-X-FHN,A-5-XIN-1-17-X-0:06:43-X-X-FHN,B-8-SP-1-64-54-0:06:43-R-X-FHN,B-10-XSP-1-54-X-0:06:43-X-X-FHN,A-10-ST-1-27-X-0:06:47-R-X-FHN,B-10-XST-1-54-X-0:06:47-X-X-FHN,B-11-GD-1-64-X-0:06:49-R-X-FHN,A-8-XGD-1-17-X-0:06:49-X-X-FHN,A-8-GD-0-17-X-0:06:49-X-X-FHN,B-11-XGD-0-64-X-0:06:49-X-X-FHN,B-8-SP-1-74-63-0:06:52-R-X-FHN,B-11-XSP-1-63-X-0:06:52-X-X-FHN,B-11-SP-0-65-45-0:06:55-R-X-FHN,A-7-IN-1-36-X-0:06:57-R-X-FHN,B-11-XIN-1-45-X-0:06:57-X-X-FHN,A-10-GD-1-26-X-0:06:59-R-X-FHN,B-4-XGD-1-55-X-0:06:59-X-X-FHN,B-4-GD-0-55-X-0:06:59-X-X-FHN,A-10-XGD-0-26-X-0:06:59-X-X-FHN,A-7-GD-</w:t>
+      </w:r>
+      <w:r>
+        <w:rPr>
+          <w:rFonts w:ascii="Times New Roman" w:eastAsia="Times New Roman" w:hAnsi="Times New Roman" w:cs="Times New Roman"/>
+          <w:sz w:val="24"/>
+          <w:szCs w:val="24"/>
+          <w:lang w:eastAsia="en-IN"/>
+        </w:rPr>
+        <w:t>0</w:t>
+      </w:r>
+      <w:r>
+        <w:rPr>
+          <w:rFonts w:ascii="Times New Roman" w:eastAsia="Times New Roman" w:hAnsi="Times New Roman" w:cs="Times New Roman"/>
+          <w:sz w:val="24"/>
+          <w:szCs w:val="24"/>
+          <w:lang w:eastAsia="en-IN"/>
+        </w:rPr>
+        <w:t>-36-X-0:06:59-R-X-FHN,B-4-XGD-</w:t>
+      </w:r>
+      <w:r>
+        <w:rPr>
+          <w:rFonts w:ascii="Times New Roman" w:eastAsia="Times New Roman" w:hAnsi="Times New Roman" w:cs="Times New Roman"/>
+          <w:sz w:val="24"/>
+          <w:szCs w:val="24"/>
+          <w:lang w:eastAsia="en-IN"/>
+        </w:rPr>
+        <w:t>0</w:t>
+      </w:r>
+      <w:r>
+        <w:rPr>
+          <w:rFonts w:ascii="Times New Roman" w:eastAsia="Times New Roman" w:hAnsi="Times New Roman" w:cs="Times New Roman"/>
+          <w:sz w:val="24"/>
+          <w:szCs w:val="24"/>
+          <w:lang w:eastAsia="en-IN"/>
+        </w:rPr>
+        <w:t>-45-X-0:06:59-X-X-FHN,B-4-GD-0-45-X-0:06:59-X-X-FHN,A-7-XGD-0-36-X-0:06:59-X-X-FHN,B-5-SP-1-56-48-0:07:03-R-X-FHN,B-1-XSP-1-48-X-0:07:03-X-X-FHN,B-1-LP-1-48-17-0:07:07-R-X-FHN,B-2-XLP-1-17-X-0:07:07-X-X-FHN,B-2-SP-1-17-38-0:07:10-R-X-FHN,B-1-XSP-1-38-X-0:07:10-X-X-FHN,B-1-SP-1-38-58-0:07:13-R-X-FHN,B-5-XSP-1-58-X-0:07:13-X-X-FHN,B-5-PC-1-58-57-0:07:15-R-X-FHN,B-5-SP-0-57-55-0:07:17-R-X-FHN,A-8-PC-2-26-24-0:07:18-R-X-FHN,A-8-SP-1-24-22-0:07:21-R-X-FHN,A-11-XSP-1-22-X-0:07:21-X-X-FHN,A-11-SP-2-22-41-0:07:24-L-X-FHN,A-7-XSP-2-41-X-0:07:24-X-X-FHN,A-7-CS-0-41-41-0:07:26-R-X-FHN,B-1-SP-1-50-29-0:07:40-R-GK-FHN,B-6-XSP-1-29-X-0:07:40-X-X-FHN,B-6-SP-0-29-08-0:07:43-R-X-FHN,A-2-THW-0-74-73-0:07:54-R-X-FHN,B-2-IN-1-08-X-0:07:55-R-X-FHN,A-2-XIN-1-73-X-0:07:55-X-X-FHN,A-6-SP-1-73-74-0:07:57-R-X-FHN,A-2-XSP-1-74-X-0:07:57-X-X-FHN,A-2-LP-1-74-44-0:08:01-R-X-FHN,A-10-XLP-1-44-X-0:08:01-X-X-FHN,A-10-TB-</w:t>
+      </w:r>
+      <w:r>
+        <w:rPr>
+          <w:rFonts w:ascii="Times New Roman" w:eastAsia="Times New Roman" w:hAnsi="Times New Roman" w:cs="Times New Roman"/>
+          <w:sz w:val="24"/>
+          <w:szCs w:val="24"/>
+          <w:lang w:eastAsia="en-IN"/>
+        </w:rPr>
+        <w:lastRenderedPageBreak/>
+        <w:t>0-44-41-0:08:03-L-X-FHN,B-1-GH-1-40-X-0:08:12-R-X-FHN,B-1-GT-1-40-29-0:08:15-R-X-FHN,B-6-XGT-1-29-X-0:08:15-X-X-FHN,B-6-SP-1-28-46-0:08:18-R-X-FHN,B-8-XSP-1-46-X-0:08:18-X-X-FHN,B-8-LP-0-46-15-0:08:21-R-X-FHN,B-14-ST-1-15-X-0:08:25-R-X-FHN,A-2-XST-1-66-X-0:08:25-X-X-FHN,B-9-DC-0-24-X-0:08:26-R-X-FHN,A-3-CL-1-57-X-0:08:27-R-X-FHN,B-2-THW-0-05-14-0:08:36-R-X-FHN,A-2-IN-1-67-X-0:08:36-R-X-FHN,B-2-XIN-1-14-X-0:08:36-X-X-FHN,A-10-SP-1-56-57-0:08:41-R-X-FHN,A-6-XSP-1-57-X-0:08:41-X-X-FHN,A-6-SP-1-57-47-0:08:41-R-X-FHN,A-8-XSP-1-47-X-0:08:41-X-X-FHN,A-8-PC-1-47-37-0:08:42-R-X-FHN,A-8-LP-0-37-32-0:08:44-R-X-FHN,B-1-GH-1-49-X-0:08:53-R-X-FHN,B-1-GT-1-49-29-0:08:56-R-X-FHN,B-6-XGT-1-29-X-0:08:56-X-X-FHN,B-6-SP-1-39-50-0:08:59-R-X-FHN,B-1-XSP-1-50-X-0:08:59-X-X-FHN,B-1-LP-1-49-77-0:09:02-R-X-FHN,B-20-XLP-1-77-X-0:09:02-X-X-FHN,B-20-SP-1-77-76-0:09:04-R-X-FHN,B-11-XSP-1-76-X-0:09:04-X-X-FHN,B-11-SP-0-76-67-0:09:06-R-X-FHN,A-11-GD-1-14-X-0:09:08-R-X-FHN,B-4-XGD-1-67-X-0:09:08-X-X-FHN,B-4-GD-0-67-X-0:09:08-X-X-FHN,A-11-XGD-0-14-X-0:09:08-X-X-FHN,A-11-ST-1-13-X-0:09:11-R-X-FHN,B-20-XST-1-68-X-0:09:11-X-X-FHN,B-20-ST-0-68-X-0:09:11-R-F-FHN,A-11-XST-0-13-X-0:09:11-X-X-FHN,A-4-C-0-</w:t>
+      </w:r>
+      <w:r>
+        <w:rPr>
+          <w:rFonts w:ascii="Times New Roman" w:eastAsia="Times New Roman" w:hAnsi="Times New Roman" w:cs="Times New Roman"/>
+          <w:sz w:val="24"/>
+          <w:szCs w:val="24"/>
+          <w:lang w:eastAsia="en-IN"/>
+        </w:rPr>
+        <w:t>61</w:t>
+      </w:r>
+      <w:r>
+        <w:rPr>
+          <w:rFonts w:ascii="Times New Roman" w:eastAsia="Times New Roman" w:hAnsi="Times New Roman" w:cs="Times New Roman"/>
+          <w:sz w:val="24"/>
+          <w:szCs w:val="24"/>
+          <w:lang w:eastAsia="en-IN"/>
+        </w:rPr>
+        <w:t>-51-0:09:42-R-FK-FHN,B-1-LP-0-5</w:t>
+      </w:r>
+      <w:r>
+        <w:rPr>
+          <w:rFonts w:ascii="Times New Roman" w:eastAsia="Times New Roman" w:hAnsi="Times New Roman" w:cs="Times New Roman"/>
+          <w:sz w:val="24"/>
+          <w:szCs w:val="24"/>
+          <w:lang w:eastAsia="en-IN"/>
+        </w:rPr>
+        <w:t>5</w:t>
+      </w:r>
+      <w:r>
+        <w:rPr>
+          <w:rFonts w:ascii="Times New Roman" w:eastAsia="Times New Roman" w:hAnsi="Times New Roman" w:cs="Times New Roman"/>
+          <w:sz w:val="24"/>
+          <w:szCs w:val="24"/>
+          <w:lang w:eastAsia="en-IN"/>
+        </w:rPr>
+        <w:t>-25-0:10:17-R-GK-FHN,A-2-SP-1-67-66-0:10:23-R-X-FHN,A-6-XSP-1-66-X-0:10:23-X-X-FHN,A-6-SP-1-66-48-0:10:28-R-X-FHN,A-4-XSP-1-48-X-0:10:28-X-X-FHN,A-4-SP-1-48-26-0:10:30-R-X-FHN,A-5-XSP-1-26-X-0:10:30-X-X-FHN,A-5-LP-1-27-4-0:10:32-R-X-FHN,A-11-XLP-1-4-X-0:10:32-X-X-FHN,A-11-SP-1-4-3-0:10:35-R-X-FHN,A-8-XSP-1-3-X-0:10:35-X-X-FHN,A-8-SP-1-3-14-0:10:39-R-X-FHN,A-6-XSP-1-14-X-0:10:39-X-X-FHN,A-6-SP-1-14-23-0:10:41-R-X-FHN,A-8-XSP-1-23-X-0:10:41-X-X-FHN,A-8-DC-0-23-X-0:10:42-R-X-FHN,B-6-SP-1-48-57-0:10:43-R-X-FHN,B-8-XSP-1-57-X-0:10:43-X-X-FHN,B-8-SP-0-57-56-0:10:44-R-X-FHN,A-4-LP-1-26-55-0:10:46-R-X-FHN,A-2-XLP-1-55-X-0:10:46-X-X-FHN,A-2-SP-1-55-74-0:10:49-R-X-FHN,A-7-XSP-1-74-X-0:10:49-X-X-FHN,A-7-SP-1-75-63-0:10:51-R-X-FHN,A-10-XSP-1-63-X-0:10:51-X-X-FHN,A-10-PC-1-63-62-0:10:54-R-X-FHN,A-10-C-0-62-31-0:10:55-R-X-FHN,B-5-CL-2-40-X-0:10:56-R-X-FHN,A-9-SP-1-71-51-0:11:25-R-CN-FHN,A-7-XSP-1-51-X-0:11:25-X-X-FHN,A-7-SP-1-51-62-0:11:27-R-X-FHN,A-8-XSP-1-62-X-0:11:27-X-X-FHN,A-8-C-0-62-31-0:11:28-R-X-FHN,B-1-GH-1-</w:t>
+      </w:r>
+      <w:r>
+        <w:rPr>
+          <w:rFonts w:ascii="Times New Roman" w:eastAsia="Times New Roman" w:hAnsi="Times New Roman" w:cs="Times New Roman"/>
+          <w:sz w:val="24"/>
+          <w:szCs w:val="24"/>
+          <w:lang w:eastAsia="en-IN"/>
+        </w:rPr>
+        <w:t>10</w:t>
+      </w:r>
+      <w:r>
+        <w:rPr>
+          <w:rFonts w:ascii="Times New Roman" w:eastAsia="Times New Roman" w:hAnsi="Times New Roman" w:cs="Times New Roman"/>
+          <w:sz w:val="24"/>
+          <w:szCs w:val="24"/>
+          <w:lang w:eastAsia="en-IN"/>
+        </w:rPr>
+        <w:t>-X-0:11:29-R-X-FHN,B-1-LP-1-49-04-0:11:34-R-X-FHN,B-11-XLP-1-04-X-0:11:34-X-X-FHN,B-11-PC-1-04-14-0:11:41-R-X-FHN,B-11-LP-1-14-44-0:11:44-R-X-FHN,B-8-XLP-1-44-X-0:11:44-X-X-FHN,B-8-SP-0-54-34-0:11:48-R-X-FHN,A-6-SP-1-48-37-0:11:50-R-X-FHN,A-8-XSP-1-37-X-0:11:50-X-X-FHN,A-8-SP-1-37-28-0:11:53-R-X-FHN,A-5-XSP-1-28-X-0:11:53-X-X-FHN,A-5-SP-1-28-50-0:11:55-R-X-FHN,A-1-XSP-1-50-X-0:11:55-X-X-FHN,A-1-LP-1-50-78-0:11:58-R-X-FHN,A-2-XLP-1-78-X-0:11:58-X-X-FHN,A-2-SP-0-78-77-0:12:04-R-X-FHN,B-2-THW-1-05-03-0:12:20-R-X-FHN,B-9-XTHW-1-03-X-0:12:20-X-X-FHN,B-9-SP-1-03-13-0:12:21-R-X-FHN,B-14-XSP-1-13-X-0:12:21-X-X-FHN,B-14-PC-2-13-11-0:12:24-R-X-FHN,B-14-C-0-11-41-0:12:28-L-X-FHN,A-5-CL-2-50-X-0:12:30-R-X-FHN,B-9-CS-0-42-42-0:12:32-R-X-FHN,A-5-IN-2-39-X-0:12:32-R-X-FHN,B-9-XIN-2-42-X-0:12:32-X-X-FHN,B-8-CS-0-42-31-0:12:34-L-X-FHN,A-1-LP-0-50-35-0:13:01-L-GK-FHN,B-4-SP-0-46-45-0:13:04-R-X-FHN,A-8-SP-0-36-24-0:13:05-R-X-FHN,B-20-SP-0-57-46-0:13:06-R-X-FHN,B-20-ST-1-46-X-0:13:08-R-X-FHN,A-10-XST-1-35-X-0:13:08-X-X-FHN,B-8-SP-0-56-54-0:13:09-R-X-FHN,A-5-SP-1-27-28-0:13:16-R-X-FHN,A-4-XSP-1-28-X-0:13:16-X-X-FHN,A-4-SP-1-28-49-0:13:18-R-X-FHN,A-1-XSP-1-49-X-0:13:18-X-X-FHN,A-1-LP-1-49-33-0:13:23-L-X-FHN,A-9-XLP-1-33-X-0:13:23-X-X-FHN,A-9-DR-1-33-X-0:13:28-R-X-FHN,B-1-XDR-1-48-X-0:13:28-X-X-FHN,A-9-SP-1-11-22-0:13:32-R-X-FHN,A-11-XSP-1-22-X-0:13:32-X-X-FHN,A-11-SP-1-22-33-0:13:35-R-X-FHN,A-6-XSP-1-33-X-0:13:35-X-X-FHN,A-6-SP-1-23-25-0:13:39-R-X-FHN,A-4-XSP-1-25-X-0:13:39-X-X-FHN,A-4-SP-1-25-46-0:13:43-R-X-FHN,A-3-XSP-1-46-X-0:13:43-X-X-FHN,A-3-SP-1-46-65-0:13:45-R-X-FHN,A-2-XSP-1-65-X-0:13:45-X-X-FHN,A-2-SP-1-65-53-0:13:47-R-</w:t>
+      </w:r>
+      <w:r>
+        <w:rPr>
+          <w:rFonts w:ascii="Times New Roman" w:eastAsia="Times New Roman" w:hAnsi="Times New Roman" w:cs="Times New Roman"/>
+          <w:sz w:val="24"/>
+          <w:szCs w:val="24"/>
+          <w:lang w:eastAsia="en-IN"/>
+        </w:rPr>
+        <w:lastRenderedPageBreak/>
+        <w:t>X-FHN,A-7-XSP-1-53-X-0:13:47-X-X-FHN,B-6-ST-2-28-X-0:13:48-R-X-FHN,A-7-XST-2-53-X-0:13:48-X-X-FHN,A-2-SP-1-64-54-0:13:51-R-X-FHN,A-6-XSP-1-54-X-0:13:51-X-X-FHN,B-10-ST-1-17-X-0:13:52-R-X-FHN,A-6-XST-1-64-X-0:13:52-X-X-FHN,A-2-SL-1-74-X-0:13:56-R-</w:t>
+      </w:r>
+      <w:r>
+        <w:rPr>
+          <w:rFonts w:ascii="Times New Roman" w:eastAsia="Times New Roman" w:hAnsi="Times New Roman" w:cs="Times New Roman"/>
+          <w:sz w:val="24"/>
+          <w:szCs w:val="24"/>
+          <w:lang w:eastAsia="en-IN"/>
+        </w:rPr>
+        <w:t>X</w:t>
+      </w:r>
+      <w:r>
+        <w:rPr>
+          <w:rFonts w:ascii="Times New Roman" w:eastAsia="Times New Roman" w:hAnsi="Times New Roman" w:cs="Times New Roman"/>
+          <w:sz w:val="24"/>
+          <w:szCs w:val="24"/>
+          <w:lang w:eastAsia="en-IN"/>
+        </w:rPr>
+        <w:t>-FHN,B-14-XSL-1-7-X-0:13:56-X-X-FHN,B-2-THW-0-07-06-0:14:07-R-X-FHN,A-7-CL-1-75-X-0:14:09-R-X-FHN,B-2-THW-1-06-16-0:14:17-R-X-FHN,B-10-XTHW-1-16-X-0:14:17-X-X-FHN,B-10-SP-1-16-05-0:14:17-R-X-FHN,B-2-XSP-1-05-X-0:14:17-X-X-FHN,B-2-SP-1-05-15-0:14:19-R-X-FHN,B-9-XSP-1-15-X-0:14:19-X-X-FHN,B-9-SP-1-15-35-0:14:20-R-X-FHN,B-8-XSP-1-35-X-0:14:20-X-X-FHN,B-8-SP-1-36-54-0:14:22-R-X-FHN,B-11-XSP-1-54-X-0:14:22-X-X-FHN,A-8-ST-1-27-X-0:14:28-R-X-FHN,B-11-XST-1-54-X-0:14:28-X-X-FHN,A-5-THW-1-7-17-0:14:38-R-X-FHN,A-8-XTHW-1-17-X-0:14:38-X-X-FHN,A-8-LP-1-17-62-0:14:41-R-X-FHN,A-7-XLP-1-62-X-0:14:41-X-X-FHN,A-7-PC-1-62-52-0:14:53-R-X-FHN,A-7-CS-1-52-41-0:14:53-L-X-FHN,B-1-GS-1-40-X-0:14:53-X-X-FHN,B-1-LP-0-50-25-0:15:11-R-X-FHN,A-3-SP-0-56-64-0:15:14-R-X-FHN,B-2-GD-1-17-X-0:15:16-R-X-FHN,A-10-XGD-1-64-X-0:15:16-X-X-FHN,A-10-GD-0-64-X-0:15:16-X-X-FHN,B-2-XGD-0-17-X-0:15:16-X-X-FHN,B-2-SP-1-17-18-0:15:18-R-X-FHN,B-4-XSP-1-18-X-0:15:18-X-X-FHN,A-7-ST-1-63-X-0:15:19-R-X-FHN,B-6-XST-1-18-X-0:15:19-X-X-FHN,B-6-GD-0-28-X-0:15:21-R-YC-FHN,A-7-XGD-0-53-X-0:15:21-X-X-FHN,A-7-GD-0-53-X-0:15:21-X-X-FHN,B-6-XGD-0-28-X-0:15:21-X-X-FHN,A-8-SP-0-53-31-0:16:16-R-FK-FHN,B-1-LP-1-40-15-0:16:45-R-GK-FHN,B-14-XLP-1-15-X-0:16:45-X-X-FHN,B-14-SP-1-15-26-0:16:47-R-X-FHN,B-10-XSP-1-26-X-0:16:47-X-X-FHN,B-10-SP-0-26-44-0:16:49-R-X-FHN,A-5-SP-1-37-49-0:16:51-R-X-FHN,A-1-XSP-1-49-X-0:16:51-X-X-FHN,A-1-LP-0-39-34-0:17:00-R-X-FHN,B-6-SP-1-47-57-0:17:04-R-X-FHN,B-20-XSP-1-57-X-0:17:04-X-X-FHN,B-20-SP-1-57-46-0:17:06-R-X-FHN,B-8-XSP-1-46-X-0:17:06-X-X-FHN,B-8-AD-1-46-X-0:17:06-R-X-FHN,A-8-XAD-1-35-X-0:17:06-X-X-FHN,A-8-AD-0-35-X-0:17:06-X-X-FHN,B-8-XAD-0-46-X-0:17:06-X-X-FHN,A-4-LP-0-26-12-0:17:08-R-X-FHN,B-20-CL-1-79-X-0:17:15-R-X-FHN,B-20-THW-0-79-77-0:17:28-R-X-FHN,A-8-IN-1-4-X-0:17:28-R-X-FHN,B-20-XIN-1-77-X-0:17:28-X-X-FHN,B-20-THW-1-78-56-0:17:38-R-X-FHN,B-4-XTHW-1-56-X-0:17:38-X-X-FHN,B-4-SP-0-67-57-0:17:39-R-X-FHN,A-6-SP-0-24-13-0:17:41-R-X-FHN,B-20-SP-1-68-58-0:17:43-R-X-FHN,B-5-XSP-1-58-X-0:17:43-X-X-FHN,A-10-ST-1-23-X-0:17:45-R-X-FHN,B-5-XST-1-58-X-0:17:45-X-X-FHN,B-1-GH-1-50-X-0:17:51-R-X-FHN,B-1-LP-0-49-26-0:18:00-R-X-FHN,A-6-SP-0-55-65-0:18:02-R-X-FHN,B-10-PC-1-16-15-0:18:06-R-X-FHN,B-10-SP-1-15-24-0:18:07-R-X-FHN,B-14-XSP-1-24-X-0:18:07-X-X-FHN,B-14-SP-1-24-03-0:18:11-R-X-FHN,B-2-XSP-1-03-X-0:18:11-X-X-FHN,B-2-SP-1-02-13-0:18:17-R-X-FHN,B-14-XSP-1-13-X-0:18:17-X-X-FHN,B-14-C-2-13-42-0:18:19-L-X-FHN,B-11-XC-2-42-X-0:18:19-X-X-FHN,B-11-CS-1-42-41-0:18:21-R-X-FHN,A-1-GS-1-40-X-0:18:21-X-X-FHN,B-8-SP-0-42-21-0:18:22-R-X-FHN,A-2-CL-2-60-X-0:18:26-L-X-FHN,A-6-ST-2-48-X-0:18:29-R-X-FHN,B-10-XST-2-33-X-0:18:29-X-X-FHN,A-10-SP-1-48-46-0:18:30-R-X-FHN,A-9-XSP-1-46-X-0:18:30-X-X-FHN,A-9-SP-1-46-64-0:18:34-R-X-FHN,A-7-XSP-1-64-X-0:18:34-X-X-FHN,A-7-PC-2-64-43-0:18:36-R-X-FHN,A-7-LS-1-43-41-0:18:44-L-X-FHN,B-1-GS-1-40-X-0:18:44-X-X-FHN,B-1-GT-1-</w:t>
+      </w:r>
+      <w:r>
+        <w:rPr>
+          <w:rFonts w:ascii="Times New Roman" w:eastAsia="Times New Roman" w:hAnsi="Times New Roman" w:cs="Times New Roman"/>
+          <w:sz w:val="24"/>
+          <w:szCs w:val="24"/>
+          <w:lang w:eastAsia="en-IN"/>
+        </w:rPr>
+        <w:t>1</w:t>
+      </w:r>
+      <w:r>
+        <w:rPr>
+          <w:rFonts w:ascii="Times New Roman" w:eastAsia="Times New Roman" w:hAnsi="Times New Roman" w:cs="Times New Roman"/>
+          <w:sz w:val="24"/>
+          <w:szCs w:val="24"/>
+          <w:lang w:eastAsia="en-IN"/>
+        </w:rPr>
+        <w:t>0-49-0:18:56-R-X-FHN,B-5-XGT-1-49-X-0:18:56-X-X-FHN,B-5-SP-1-59-77-0:18:59-R-X-FHN,B-20-XSP-1-77-X-0:18:59-X-X-FHN,B-20-SP-0-77-55-0:19:00-R-X-FHN,A-4-IN-1-26-X-0:19:04-R-X-FHN,B-20-XIN-1-55-X-0:19:04-X-X-FHN,A-5-GD-1-16-X-0:19:05-R-X-FHN,B-11-XGD-1-65-X-0:19:05-X-X-FHN,B-11-GD-0-65-X-0:19:05-X-X-FHN,A-5-XGD-0-16-X-0:19:05-X-X-FHN,A-8-SP-1-16-38-0:19:08-R-X-FHN,A-1-XSP-1-38-X-0:19:08-X-X-FHN,A-1-LP-1-38-66-0:19:14-R-X-FHN,A-2-XLP-1-66-X-0:19:14-X-X-FHN,A-2-LP-0-66-61-0:19:18-R-X-FHN,B-1-LP-1-50-55-0:19:49-R-GK-FHN,B-11-XLP-1-55-X-0:19:49-X-X-FHN,B-11-DC-0-55-X-0:19:52-R-X-FHN,B-11-GD-1-56-X-0:19:54-R-X-FHN,A-8-XGD-1-25-X-0:19:54-X-X-FHN,A-8-GD-0-25-X-0:19:54-X-X-FHN,B-11-XGD-0-56-X-0:19:54-X-X-FHN,B-11-</w:t>
+      </w:r>
+      <w:r>
+        <w:rPr>
+          <w:rFonts w:ascii="Times New Roman" w:eastAsia="Times New Roman" w:hAnsi="Times New Roman" w:cs="Times New Roman"/>
+          <w:sz w:val="24"/>
+          <w:szCs w:val="24"/>
+          <w:lang w:eastAsia="en-IN"/>
+        </w:rPr>
+        <w:lastRenderedPageBreak/>
+        <w:t>SP-1-56-64-0:19:57-R-X-FHN,B-9-XSP-1-64-X-0:19:57-X-X-FHN,B-9-SP-1-54-53-0:20:03-R-X-FHN,B-11-XSP-1-53-X-0:20:03-X-X-FHN,A-4-ST-2-28-X-0:20:05-R-X-FHN,B-11-XST-2-53-X-0:20:05-X-X-FHN,A-4-SP-1-18-18-0:20:07-R-X-FHN,A-5-XSP-1-18-X-0:20:07-X-X-FHN,A-5-SP-1-18-40-0:20:09-R-X-FHN,A-1-XSP-1-40-X-0:20:09-X-X-FHN,A-1-SP-1-40-38-0:20:10-R-X-FHN,A-6-XSP-1-38-X-0:20:10-X-X-FHN,A-6-LP-0-38-77-0:20:13-R-X-FHN,B-2-THW-0-04-03-0:20:27-R-X-FHN,A-2-IN-1-78-X-0:20:27-R-X-FHN,B-2-XIN-1-3-X-0:20:27-X-X-FHN,A-10-AD-1-66-X-0:20:29-R-X-FHN,B-4-XAD-1-15-X-0:20:29-X-X-FHN,B-4-AD-0-15-X-0:20:29-X-X-FHN,A-10-XAD-0-66-X-0:20:29-X-X-FHN,B-2-THW-1-04-14-0:20:38-R-X-FHN,B-10-XTHW-1-14-X-0:20:38-X-X-FHN,A-10-GD-0-67-X-0:20:40-R-F-FHN,B-4-XGD-0-14-X-0:20:40-X-X-FHN,B-4-GD-0-14-X-0:20:40-X-X-FHN,A-10-XGD-0-67-X-0:20:40-X-X-FHN,B-8-SP-1-24-12-0:21:11-R-</w:t>
+      </w:r>
+      <w:r>
+        <w:rPr>
+          <w:rFonts w:ascii="Times New Roman" w:eastAsia="Times New Roman" w:hAnsi="Times New Roman" w:cs="Times New Roman"/>
+          <w:sz w:val="24"/>
+          <w:szCs w:val="24"/>
+          <w:lang w:eastAsia="en-IN"/>
+        </w:rPr>
+        <w:t>FK</w:t>
+      </w:r>
+      <w:r>
+        <w:rPr>
+          <w:rFonts w:ascii="Times New Roman" w:eastAsia="Times New Roman" w:hAnsi="Times New Roman" w:cs="Times New Roman"/>
+          <w:sz w:val="24"/>
+          <w:szCs w:val="24"/>
+          <w:lang w:eastAsia="en-IN"/>
+        </w:rPr>
+        <w:t>-FHN,B-14-XSP-1-12-X-0:21:11-X-X-FHN,B-14-C-0-12-42-0:21:14-L-X-FHN,A-8-CL-2-39-X-0:21:17-R-X-FHN,B-8-AD-1-23-X-0:21:19-R-X-FHN,A-7-XAD-1-58-X-0:21:19-X-X-FHN,A-7-AD-0-58-X-0:21:19-X-X-FHN,B-8-XAD-0-23-X-0:21:19-X-X-FHN,B-14-SP-1-14-15-0:21:22-R-X-FHN,B-2-XSP-1-15-X-0:21:22-X-X-FHN,B-2-DC-0-15-X-0:21:22-R-X-FHN,A-7-LP-0-77-35-0:21:25-R-X-FHN,B-20-SP-1-46-45-0:21:28-R-X-FHN,B-8-XSP-1-45-X-0:21:28-X-X-FHN,B-8-LP-1-55-62-0:21:32-R-X-FHN,B-11-XLP-1-62-X-0:21:32-X-X-FHN,B-11-DR-1-62-X-0:21:36-R-X-FHN,A-5-XDR-1-19-X-0:21:36-X-X-FHN,B-11-PC-1-52-43-0:21:38-R-X-FHN,B-9-OFF-1-32-X-0:21:41-R-X-FHN,A-1-LP-0-39-46-0:22:04-L-</w:t>
+      </w:r>
+      <w:r>
+        <w:rPr>
+          <w:rFonts w:ascii="Times New Roman" w:eastAsia="Times New Roman" w:hAnsi="Times New Roman" w:cs="Times New Roman"/>
+          <w:sz w:val="24"/>
+          <w:szCs w:val="24"/>
+          <w:lang w:eastAsia="en-IN"/>
+        </w:rPr>
+        <w:t>FK</w:t>
+      </w:r>
+      <w:r>
+        <w:rPr>
+          <w:rFonts w:ascii="Times New Roman" w:eastAsia="Times New Roman" w:hAnsi="Times New Roman" w:cs="Times New Roman"/>
+          <w:sz w:val="24"/>
+          <w:szCs w:val="24"/>
+          <w:lang w:eastAsia="en-IN"/>
+        </w:rPr>
+        <w:t>-FHN,B-6-SP-1-27-28-0:22:09-R-X-FHN,B-2-XSP-1-28-X-0:22:09-X-X-FHN,B-2-SP-1-28-40-0:22:11-R-X-FHN,B-1-XSP-1-40-X-0:22:11-X-X-FHN,B-1-LP-1-40-67-0:22:16-R-X-FHN,B-20-XLP-1-67-X-0:22:16-X-X-FHN,A-11-ST-1-14-X-0:22:21-R-X-FHN,B-20-XST-1-67-X-0:22:21-X-X-FHN,B-5-SP-1-58-66-0:22:24-R-X-FHN,B-11-XSP-1-66-X-0:22:24-X-X-FHN,B-11-SP-1-66-55-0:22:25-R-X-FHN,B-8-XSP-1-55-X-0:22:25-X-X-FHN,B-8-SP-0-55-54-0:22:27-R-X-FHN,A-5-SP-1-27-49-0:22:28-R-X-FHN,A-1-XSP-1-49-X-0:22:28-X-X-FHN,A-1-SP-1-49-28-0:22:33-R-X-FHN,A-5-XSP-1-28-X-0:22:33-X-X-FHN,A-5-SP-1-28-49-0:22:36-R-X-FHN,A-1-XSP-1-49-X-0:22:36-X-X-FHN,A-1-SP-1-49-48-0:22:37-R-X-FHN,A-3-XSP-1-48-X-0:22:37-X-X-FHN,A-3-LP-1-48-78-0:22:40-R-X-FHN,A-2-XLP-1-78-X-0:22:40-X-X-FHN,A-2-SP-1-78-66-0:22:42-R-X-FHN,A-6-XSP-1-66-X-0:22:42-X-X-FHN,A-6-SP-1-66-74-0:22:44-R-X-FHN,A-7-XSP-1-74-X-0:22:44-X-X-FHN,A-7-SP-1-74-66-0:22:47-R-X-FHN,A-2-XSP-1-66-X-0:22:47-X-X-FHN,A-2-TB-0-65-52-0:22:50-R-X-FHN,B-1-GH-1-29-X-0:22:57-R-X-FHN,B-1-GT-1-49-29-0:23:03-R-X-FHN,B-6-XGT-1-29-X-0:23:03-X-X-FHN,B-6-SP-1-29-40-0:23:08-R-X-FHN,B-1-XSP-1-40-X-0:23:08-X-X-FHN,B-1-CL-2-40-X-0:23:08-L-X-FHN,A-2-THW-1-73-74-0:23:23-R-X-FHN,A-7-XTHW-1-74-X-0:23:23-X-X-FHN,A-7-PC-1-63-64-0:23:28-R-X-FHN,A-7-LP-1-64-35-0:23:29-R-X-FHN,A-4-XLP-1-35-X-0:23:29-X-X-FHN,A-4-SP-1-35-14-0:23:31-R-X-FHN,A-5-XSP-1-14-X-0:23:31-X-X-FHN,A-5-SP-0-14-3-0:23:35-R-X-FHN,B-20-THW-1-78-77-0:24:02-R-X-FHN,B-9-XTHW-1-77-X-0:24:02-X-X-FHN,B-9-SP-0-77-67-0:24:04-R-X-FHN,A-8-SP-0-14-12-0:24:05-R-X-FHN,B-5-SP-0-69-69-0:24:09-R-X-FHN,A-9-SP-1-12-23-0:24:12-R-X-FHN,A-10-XSP-1-23-X-0:24:12-X-X-FHN,A-9-OFF-1-21-X-0:24:17-R-X-FHN,B-1-LP-0-49-44-0:24:32-R-FK-FHN,A-3-SP-1-37-39-0:24:37-R-X-FHN,A-1-XSP-1-39-X-0:24:37-X-X-FHN,A-1-LP-1-39-46-0:24:39-R-X-FHN,A-10-XLP-1-46-X-0:24:39-X-X-FHN,A-10-SP-0-46-54-0:24:41-R-X-FHN,B-2-SP-1-27-39-0:24:44-R-X-FHN,B-1-XSP-1-39-X-0:24:44-X-X-FHN,B-1-LP-1-39-07-0:24:49-R-X-FHN,B-2-XLP-1-07-X-0:24:49-X-X-FHN,B-2-LP-1-08-05-0:24:50-R-X-FHN,B-14-XLP-1-05-X-0:24:50-X-X-FHN,B-14-SP-1-05-16-0:24:55-R-X-FHN,B-10-XSP-1-16-X-0:24:55-X-X-FHN,B-10-SP-1-16-17-0:24:58-R-X-FHN,B-6-XSP-1-17-X-0:24:58-X-X-FHN,B-6-SP-1-17-39-0:25:01-R-X-FHN,B-1-XSP-1-39-X-0:25:01-X-X-FHN,B-1-SP-1-39-48-0:25:08-R-X-FHN,B-5-XSP-1-48-X-0:25:08-X-X-FHN,B-5-SP-1-58-78-0:25:12-R-X-FHN,B-20-XSP-1-78-X-0:25:12-X-X-FHN,B-20-DR-1-78-X-0:25:13-R-X-FHN,A-11-XDR-1-3-X-0:25:13-X-X-FHN,B-20-SP-</w:t>
+      </w:r>
+      <w:r>
+        <w:rPr>
+          <w:rFonts w:ascii="Times New Roman" w:eastAsia="Times New Roman" w:hAnsi="Times New Roman" w:cs="Times New Roman"/>
+          <w:sz w:val="24"/>
+          <w:szCs w:val="24"/>
+          <w:lang w:eastAsia="en-IN"/>
+        </w:rPr>
+        <w:lastRenderedPageBreak/>
+        <w:t>1-78-67-0:25:16-R-X-FHN,B-4-XSP-1-67-X-0:25:16-X-X-FHN,B-4-SP-1-67-55-0:25:18-R-X-FHN,B-9-XSP-1-55-X-0:25:18-X-X-FHN,B-9-SP-1-76-77-0:25:25-R-X-FHN,B-20-XSP-1-77-X-0:25:25-X-X-FHN,B-20-SP-1-78-60-0:25:29-R-X-FHN,B-1-XSP-1-60-X-0:25:29-X-X-FHN,B-1-SP-1-60-39-0:25:33-R-X-FHN,B-6-XSP-1-39-X-0:25:33-X-X-FHN,B-6-LP-1-39-08-0:25:36-R-X-FHN,B-2-XLP-1-08-X-0:25:36-X-X-FHN,B-2-LP-1-08-56-0:25:39-R-X-FHN,B-20-XLP-1-56-X-0:25:39-X-X-FHN,B-20-SP-1-56-46-0:25:42-R-X-FHN,B-8-XSP-1-46-X-0:25:42-X-X-FHN,B-8-PC-1-46-55-0:25:44-R-X-FHN,B-8-TB-0-55-42-0:25:46-R-X-FHN,A-1-GH-1-39-X-0:25:50-R-X-FHN,A-1-LP-0-38-35-0:26:02-L-X-FHN,B-4-SP-1-46-45-0:26:05-R-X-FHN,B-10-XSP-1-45-X-0:26:05-X-X-FHN,B-10-SP-0-45-54-0:26:07-R-X-FHN,A-5-SP-1-27-25-0:26:10-R-X-FHN,A-11-XSP-1-25-X-0:26:10-X-X-FHN,A-11-GD-1-25-X-0:26:11-R-X-FHN,B-20-XGD-1-56-X-0:26:11-X-X-FHN,B-20-GD-0-56-X-0:26:11-X-X-FHN,A-11-XGD-0-25-X-0:26:11-X-X-FHN,A-8-SP-1-25-25-0:26:12-R-X-FHN,A-11-XSP-1-25-X-0:26:12-X-X-FHN,A-11-SP-1-25-24-0:26:14-R-X-FHN,A-8-XSP-1-24-X-0:26:14-X-X-FHN,A-8-DR-0-24-X-0:26:14-R-X-FHN,B-20-XDR-0-57-X-0:26:14-X-X-FHN,B-20-CL-1-78-X-0:26:18-R-X-FHN,A-5-THW-1-4-3-0:26:31-R-X-FHN,A-8-XTHW-1-3-X-0:26:31-X-X-FHN,A-8-SP-1-13-4-0:26:33-R-X-FHN,A-5-XSP-1-4-X-0:26:33-X-X-FHN,A-5-LP-1-5-38-0:26:36-R-X-FHN,A-1-XLP-1-38-X-0:26:36-X-X-FHN,A-1-LP-1-38-66-0:26:41-R-X-FHN,A-2-XLP-1-66-X-0:26:41-X-X-FHN,A-2-LP-1-66-61-0:26:45-R-X-FHN,A-7-XLP-1-61-X-0:26:45-X-X-FHN,A-7-SP-2-51-42-0:26:50-R-X-FHN,A-9-XSP-2-42-X-0:26:50-X-X-FHN,A-9-PC-1-42-32-0:26:52-R-X-FHN,A-9-CS-1-32-31-0:26:54-L-X-FHN,B-1-GS-1-50-X-0:26:54-X-X-FHN,B-1-SP-1-40-39-0:27:11-R-X-FHN,B-6-XSP-1-39-X-0:27:11-X-X-FHN,B-6-SP-1-39-50-0:27:13-R-X-FHN,B-1-XSP-1-50-X-0:27:13-X-X-FHN,B-1-SP-1-40-38-0:27:16-R-X-FHN,B-6-XSP-1-38-X-0:27:16-X-X-FHN,B-6-LP-1-38-08-0:27:17-R-X-FHN,B-2-XLP-1-08-X-0:27:17-X-X-FHN,B-2-PC-1-08-17-0:27:19-R-X-FHN,B-2-SP-1-17-15-0:27:23-R-X-FHN,B-10-XSP-1-15-X-0:27:23-X-X-FHN,B-10-SP-0-15-03-0:27:23-R-X-FHN,A-2-SP-1-78-60-0:27:29-R-X-FHN,A-1-XSP-1-60-X-0:27:29-X-X-FHN,A-1-LP-0-60-67-0:27:32-R-X-FHN,B-2-SP-0-14-13-0:27:34-R-X-FHN,A-3-SP-0-68-67-0:27:37-R-X-FHN,B-10-C-0-14-42-0:27:40-R-X-FHN,A-1-GH-1-39-X-0:27:42-R-X-FHN,A-1-SP-1-39-49-0:27:48-R-X-FHN,A-3-XSP-1-49-X-0:27:48-X-X-FHN,A-3-SP-1-59-50-0:27:51-R-X-FHN,A-1-XSP-1-50-X-0:27:51-X-X-FHN,A-1-SP-1-50-29-0:27:55-R-X-FHN,A-4-XSP-1-29-X-0:27:55-X-X-FHN,A-4-SP-1-29-8-0:27:56-R-X-FHN,A-5-XSP-1-8-X-0:27:56-X-X-FHN,B-8-ST-0-73-X-0:27:59-R-X-FHN,A-5-XST-0-8-X-0:27:59-X-X-FHN,A-5-SP-1-8-17-0:28:00-R-X-FHN,A-10-XSP-1-17-X-0:28:00-X-X-FHN,B-4-SL-0-64-X-0:28:02-R-F-FHN,A-10-XSL-0-17-X-0:28:02-X-X-FHN,A-4-LP-1-17-48-0:28:23-R-FK-FHN,A-3-XLP-1-48-X-0:28:23-X-X-FHN,A-3-SP-1-48-39-0:28:29-R-X-FHN,A-1-XSP-1-39-X-0:28:29-X-X-FHN,A-1-SP-1-39-28-0:28:34-R-X-FHN,A-4-XSP-1-28-X-0:28:34-X-X-FHN,A-4-LP-1-28-13-0:28:37-R-X-FHN,A-11-XLP-1-13-X-0:28:37-X-X-FHN,A-11-SP-2-13-32-0:28:43-L-X-FHN,A-9-XSP-2-32-X-0:28:43-X-X-FHN,A-9-CS-0-32-31-0:28:45-L-X-FHN,B-6-IN-2-50-X-0:28:45-R-X-FHN,A-9-XIN-2-31-X-0:28:45-X-X-FHN,A-9-C-0-1-51-0:29:18-R-CN-FHN,B-1-LP-1-40-66-0:29:55-R-GK-FHN,B-20-XLP-1-66-X-0:29:55-X-X-FHN,B-20-DR-1-66-X-0:30:00-R-X-FHN,A-8-XDR-1-15-X-0:30:00-X-X-FHN,B-20-PC-1-56-55-0:30:01-R-X-FHN,B-20-SP-0-55-54-0:30:03-R-X-FHN,A-4-SP-1-27-36-0:30:04-R-X-FHN,A-6-XSP-1-36-X-0:30:04-X-X-FHN,A-6-LP-0-27-73-0:30:06-R-X-FHN,B-2-THW-1-09-07-0:30:30-R-X-FHN,B-10-XTHW-1-07-X-0:30:30-X-X-FHN,B-10-DC-0-08-X-0:30:31-R-X-FHN,A-2-THW-1-73-53-0:30:42-R-X-FHN,A-7-XTHW-1-53-X-0:30:42-X-X-FHN,A-7-LP-1-53-24-0:30:47-R-X-FHN,A-5-XLP-1-24-X-0:30:47-X-X-FHN,A-5-PC-1-24-23-0:30:51-R-X-FHN,A-5-SP-1-23-12-0:30:51-R-X-FHN,A-11-XSP-1-12-X-0:30:51-X-X-FHN,A-11-C-0-12-41-0:30:54-L-X-FHN,B-6-CL-2-50-X-0:30:56-R-X-FHN,A-9-SP-1-1-2-0:31:17-R-CN-FHN,A-7-XSP-1-2-X-0:31:17-X-X-FHN,A-7-LP-0-2-33-0:31:20-R-X-FHN,B-11-PC-1-48-57-0:31:22-R-X-FHN,B-11-DR-1-57-X-0:31:26-R-X-</w:t>
+      </w:r>
+      <w:r>
+        <w:rPr>
+          <w:rFonts w:ascii="Times New Roman" w:eastAsia="Times New Roman" w:hAnsi="Times New Roman" w:cs="Times New Roman"/>
+          <w:sz w:val="24"/>
+          <w:szCs w:val="24"/>
+          <w:lang w:eastAsia="en-IN"/>
+        </w:rPr>
+        <w:lastRenderedPageBreak/>
+        <w:t>FHN,A-8-XDR-1-24-X-0:31:26-X-X-FHN,B-11-SP-1-77-57-0:31:29-R-X-FHN,B-20-XSP-1-57-X-0:31:29-X-X-FHN,B-20-SP-1-66-77-0:31:29-R-X-FHN,B-11-XSP-1-77-X-0:31:29-X-X-FHN,B-11-LP-1-77-15-0:31:31-R-X-FHN,B-2-XLP-1-15-X-0:31:31-X-X-FHN,B-2-SP-0-15-23-0:31:37-R-X-FHN,A-3-IN-2-58-X-0:31:40-R-X-FHN,B-2-XIN-2-23-X-0:31:40-X-X-FHN,A-10-SP-0-67-47-0:31:41-R-X-FHN,B-10-AD-1-34-X-0:31:43-R-X-FHN,A-8-XAD-1-47-X-0:31:43-X-X-FHN,A-8-AD-0-47-X-0:31:43-X-X-FHN,B-10-XAD-0-34-X-0:31:43-X-X-FHN,B-4-SP-0-35-55-0:31:45-R-X-FHN,A-11-PC-3-26-13-0:31:49-R-X-FHN,A-11-LP-0-13-72-0:31:58-R-X-FHN,B-2-THW-0-08-07-0:32:15-R-X-FHN,A-2-AD-0-74-X-0:32:15-R-</w:t>
       </w:r>
       <w:r>
         <w:rPr>
@@ -47,6 +395,52 @@
           <w:lang w:eastAsia="en-IN"/>
         </w:rPr>
         <w:t>F</w:t>
+      </w:r>
+      <w:r>
+        <w:rPr>
+          <w:rFonts w:ascii="Times New Roman" w:eastAsia="Times New Roman" w:hAnsi="Times New Roman" w:cs="Times New Roman"/>
+          <w:sz w:val="24"/>
+          <w:szCs w:val="24"/>
+          <w:lang w:eastAsia="en-IN"/>
+        </w:rPr>
+        <w:t>-FHN,B-14-XAD-0-7-X-0:32:15-X-X-FHN,B-14-AD-0-7-X-0:32:15-X-X-FHN,A-2-XAD-0-74-X-0:32:15-X-X-FHN,B-6-SP-1-07-29-0:32:40-L-FK-FHN,B-1-XSP-1-29-X-0:32:40-X-X-FHN,B-1-LP-1-29-58-0:32:45-R-X-FHN,B-5-XLP-1-58-X-0:32:45-X-X-FHN,B-5-LP-0-68-63-0:32:49-R-X-FHN,A-4-CL-1-18-X-0:32:54-L-X-FHN,B-20-THW-1-72-52-0:33:15-R-X-FHN,B-9-XTHW-1-52-X-0:33:15-X-X-FHN,B-9-DC-0-52-X-0:33:17-R-X-FHN,A-6-CL-2-29-X-0:33:17-R-X-FHN,B-6-SP-1-58-49-0:33:23-R-X-FHN,B-1-XSP-1-49-X-0:33:23-X-X-FHN,B-1-SP-1-49-59-0:33:26-R-X-FHN,B-6-XSP-1-59-X-0:33:26-X-X-FHN,B-6-SP-1-59-78-0:33:29-R-X-FHN,B-20-XSP-1-78-X-0:33:29-X-X-FHN,B-20-SP-1-78-77-0:33:30-R-X-FHN,B-4-XSP-1-77-X-0:33:30-X-X-FHN,B-4-LP-1-77-64-0:33:34-R-X-FHN,B-9-XLP-1-64-X-0:33:34-X-X-FHN,A-5-ST-1-17-X-0:33:39-R-X-FHN,B-9-XST-1-64-X-0:33:39-X-X-FHN,A-6-SP-0-26-16-0:33:41-R-X-FHN,B-8-IN-1-65-X-0:33:42-R-X-FHN,A-6-XIN-1-16-X-0:33:42-X-X-FHN,B-8-SP-0-65-53-0:33:44-R-X-FHN,A-3-SP-1-18-7-0:33:47-R-X-FHN,A-11-XSP-1-7-X-0:33:47-X-X-FHN,A-5-THW-1-6-4-0:34:18-R-X-FHN,A-11-XTHW-1-4-X-0:34:18-X-X-FHN,A-11-SP-0-4-14-0:34:20-R-X-FHN,B-5-SP-1-67-66-0:34:21-R-X-FHN,B-4-XSP-1-66-X-0:34:21-X-X-FHN,B-4-SP-0-66-65-0:34:23-R-X-FHN,A-6-GD-0-16-X-0:34:24-R-F-FHN,B-8-XGD-0-65-X-0:34:24-X-X-FHN,B-8-GD-0-65-X-0:34:24-X-X-FHN,A-6-XGD-0-16-X-0:34:24-X-X-FHN,B-5-SP-1-65-54-0:35:07-R-</w:t>
+      </w:r>
+      <w:r>
+        <w:rPr>
+          <w:rFonts w:ascii="Times New Roman" w:eastAsia="Times New Roman" w:hAnsi="Times New Roman" w:cs="Times New Roman"/>
+          <w:sz w:val="24"/>
+          <w:szCs w:val="24"/>
+          <w:lang w:eastAsia="en-IN"/>
+        </w:rPr>
+        <w:t>FK</w:t>
+      </w:r>
+      <w:r>
+        <w:rPr>
+          <w:rFonts w:ascii="Times New Roman" w:eastAsia="Times New Roman" w:hAnsi="Times New Roman" w:cs="Times New Roman"/>
+          <w:sz w:val="24"/>
+          <w:szCs w:val="24"/>
+          <w:lang w:eastAsia="en-IN"/>
+        </w:rPr>
+        <w:t>-FHN,B-11-XSP-1-54-X-0:35:07-X-X-FHN,B-11-SP-1-54-44-0:35:09-R-X-FHN,B-4-XSP-1-44-X-0:35:09-X-X-FHN,B-4-SP-1-45-44-0:35:10-R-X-FHN,B-11-XSP-1-44-X-0:35:10-X-X-FHN,B-11-DR-1-44-X-0:35:13-R-X-FHN,A-8-XDR-1-37-X-0:35:13-X-X-FHN,A-10-ST-0-37-X-0:35:14-R-X-FHN,B-11-XST-0-44-X-0:35:14-X-X-FHN,B-11-SP-2-44-33-0:35:14-L-X-FHN,B-10-XSP-2-33-X-0:35:14-X-X-FHN,B-10-LS-2-33-31-0:35:15-R-X-FHN,B-9-CS-0-22-22-0:35:21-R-X-FHN,A-2-IN-2-59-X-0:35:21-R-X-FHN,B-9-XIN-2-22-X-0:35:22-X-X-FHN,B-8-SP-2-32-42-0:35:22-L-X-FHN,B-10-XSP-2-42-X-0:35:22-X-X-FHN,B-10-CS-0-42-41-0:35:23-L-X-FHN,A-5-PC-1-30-19-0:35:28-R-X-FHN,A-5-SP-1-19-28-0:35:30-R-X-FHN,A-8-XSP-1-28-X-0:35:30-X-X-FHN,A-8-LP-1-28-14-0:35:32-R-X-FHN,A-11-XLP-1-14-X-0:35:32-X-X-FHN,A-11-PC-1-14-23-0:35:38-R-X-FHN,A-11-SP-1-23-43-0:35:39-R-X-FHN,A-6-XSP-1-43-X-0:35:39-X-X-FHN,B-2-ST-2-28-X-0:35:42-R-X-FHN,A-6-XST-2-53-X-0:35:42-X-X-FHN,A-2-THW-1-73-63-0:36:03-R-X-FHN,A-10-XTHW-1-63-X-0:36:03-X-X-FHN,A-10-DC-0-63-64-0:36:04-R-X-FHN,A-8-GD-1-64-X-0:36:06-R-X-FHN,B-9-XGD-1-17-X-0:36:06-X-X-FHN,B-9-GD-0-17-X-0:36:06-X-X-FHN,A-8-XGD-0-64-X-0:36:06-X-X-FHN,B-10-ST-0-17-X-0:36:11-R-X-FHN,A-8-XST-0-64-X-0:36:11-X-X-FHN,B-14-ST-1-07-X-0:36:11-R-X-FHN,A-8-XST-1-74-X-0:36:11-X-X-FHN,A-2-LP-1-75-48-0:36:13-R-X-FHN,A-1-XLP-1-48-X-0:36:13-X-X-FHN,A-1-SP-1-48-28-0:36:22-R-X-FHN,A-4-XSP-1-28-X-0:36:22-X-X-FHN,A-4-SP-1-28-6-0:36:22-R-X-FHN,A-5-XSP-1-6-X-0:36:22-X-X-FHN,A-5-PC-1-6-15-0:36:25-R-X-FHN,A-5-TB-0-15-42-0:36:29-R-X-FHN,B-1-GH-1-30-X-0:36:34-R-X-FHN,B-1-GT-1-40-49-0:36:40-R-X-FHN,B-5-XGT-1-49-X-0:36:40-X-X-FHN,B-5-LP-0-58-55-0:36:44-R-X-FHN,A-4-AD-1-26-X-0:36:46-R-X-FHN,B-9-XAD-1-55-X-0:36:46-X-X-FHN,B-9-AD-0-55-X-0:36:46-X-X-FHN,A-4-XAD-0-26-X-0:36:46-X-X-FHN,B-8-SP-0-75-64-0:36:50-R-X-FHN,A-5-SP-1-17-25-0:36:51-R-X-FHN,A-10-XSP-1-25-X-0:36:51-X-X-FHN,A-10-SP-0-25-44-0:36:55-R-X-FHN,B-4-IN-1-37-X-0:36:55-R-X-FHN,A-10-XIN-1-44-X-0:36:55-X-X-FHN,B-4-SP-1-</w:t>
+      </w:r>
+      <w:r>
+        <w:rPr>
+          <w:rFonts w:ascii="Times New Roman" w:eastAsia="Times New Roman" w:hAnsi="Times New Roman" w:cs="Times New Roman"/>
+          <w:sz w:val="24"/>
+          <w:szCs w:val="24"/>
+          <w:lang w:eastAsia="en-IN"/>
+        </w:rPr>
+        <w:lastRenderedPageBreak/>
+        <w:t>57-45-0:36:56-R-X-FHN,B-10-XSP-1-45-X-0:36:56-X-X-FHN,B-10-PC-2-46-54-0:36:58-R-X-FHN,B-10-SP-0-54-53-0:36:58-R-X-FHN,A-5-SP-1-28-6-0:37:03-R-X-FHN,A-11-XSP-1-6-X-0:37:03-X-X-FHN,A-7-OFF-1-54-X-0:37:10-R-X-FHN,B-6-LP-1-27-57-0:38:53-L-FK-FHN,B-5-XLP-1-57-X-0:38:53-X-X-FHN,B-5-SP-1-57-46-0:38:56-R-X-FHN,B-4-XSP-1-46-X-0:38:56-X-X-FHN,B-4-LP-1-35-05-0:39:00-R-X-FHN,B-2-XLP-1-05-X-0:39:00-X-X-FHN,B-2-SP-0-05-03-0:39:03-R-X-FHN,A-7-IN-1-77-X-0:39:03-R-X-FHN,B-2-XIN-1-4-X-0:39:03-X-X-FHN,B-2-THW-0-04-13-0:39:09-R-X-FHN,A-2-SP-0-68-47-0:39:11-R-X-FHN,B-8-SP-1-44-25-0:39:14-R-X-FHN,B-4-XSP-1-25-X-0:39:14-X-X-FHN,B-4-SP-1-25-34-0:39:17-R-X-FHN,B-8-XSP-1-34-X-0:39:17-X-X-FHN,B-8-DR-1-34-X-0:39:18-R-X-FHN,A-8-XDR-1-47-X-0:39:18-X-X-FHN,B-8-LS-1-34-31-0:39:20-R-X-FHN,A-1-GS-1-50-X-0:39:20-X-X-FHN,A-1-SP-1-39-59-0:39:31-R-X-FHN,A-3-XSP-1-59-X-0:39:31-X-X-FHN,A-3-SP-1-59-40-0:39:34-R-X-FHN,A-1-XSP-1-40-X-0:39:34-X-X-FHN,A-1-SP-1-40-30-0:39:37-R-X-FHN,A-4-XSP-1-30-X-0:39:37-X-X-FHN,A-4-SP-1-30-8-0:39:41-R-X-FHN,A-5-XSP-1-8-X-0:39:41-X-X-FHN,A-9-OFF-1-24-X-0:39:46-R-X-FHN,B-6-SP-1-37-57-0:39:51-L-FK-FHN,B-5-XSP-1-57-X-0:39:51-X-X-FHN,B-5-LP-0-57-24-0:39:53-R-X-FHN,A-2-LP-0-57-3-0:39:55-R-X-FHN,B-20-LP-1-68-38-0:40:05-R-X-FHN,B-6-XLP-1-38-X-0:40:05-X-X-FHN,B-6-LP-1-38-07-0:40:09-R-X-FHN,B-2-XLP-1-07-X-0:40:09-X-X-FHN,B-2-LP-1-07-38-0:40:13-R-X-FHN,B-6-XLP-1-38-X-0:40:13-X-X-FHN,B-6-SP-1-38-58-0:40:15-R-X-FHN,B-5-XSP-1-58-X-0:40:15-X-X-FHN,B-5-PC-1-58-57-0:40:18-R-X-FHN,B-5-SP-1-57-55-0:40:21-R-X-FHN,B-9-XSP-1-55-X-0:40:21-X-X-FHN,B-9-SP-1-55-45-0:40:23-R-X-FHN,B-8-XSP-1-45-X-0:40:23-X-X-FHN,B-8-SP-0-55-53-0:40:25-R-X-FHN,A-5-SP-1-28-40-0:40:26-R-X-FHN,A-1-XSP-1-40-X-0:40:26-X-X-FHN,A-1-SP-1-40-49-0:40:32-R-X-FHN,A-3-XSP-1-49-X-0:40:32-X-X-FHN,A-3-SP-1-49-40-0:40:35-R-X-FHN,A-1-XSP-1-40-X-0:40:35-X-X-FHN,A-1-LP-1-50-18-0:40:37-R-X-FHN,A-5-XLP-1-18-X-0:40:37-X-X-FHN,A-5-DR-1-8-X-0:40:44-R-X-FHN,B-11-XDR-1-73-X-0:40:44-X-X-FHN,A-5-DR-1-7-X-0:40:47-R-X-FHN,B-8-XDR-1-74-X-0:40:47-X-X-FHN,A-5-SP-0-7-16-0:40:48-R-X-FHN,B-5-IN-1-65-X-0:40:49-R-X-FHN,A-5-XIN-1-16-X-0:40:49-X-X-FHN,A-8-THW-0-7-5-0:41:02-R-X-FHN,B-8-SP-1-66-64-0:41:04-R-X-FHN,B-9-XSP-1-64-X-0:41:04-X-X-FHN,B-9-PC-1-64-74-0:41:07-R-X-FHN,A-4-ST-1-8-X-0:41:10-R-X-FHN,B-9-XST-1-73-X-0:41:10-X-X-FHN,B-20-THW-1-74-63-0:41:27-R-X-FHN,B-9-XTHW-1-63-X-0:41:27-X-X-FHN,B-9-SP-1-63-73-0:41:29-R-X-FHN,B-8-XSP-1-73-X-0:41:29-X-X-FHN,A-5-ST-2-18-X-0:41:31-R-X-FHN,B-8-XST-2-63-X-0:41:31-X-X-FHN,A-5-PC-1-18-27-0:41:32-R-X-FHN,A-5-LP-0-27-33-0:41:35-R-X-FHN,B-1-SP-1-48-57-0:41:41-R-X-FHN,B-5-XSP-1-57-X-0:41:41-X-X-FHN,B-5-SP-1-57-77-0:41:44-R-X-FHN,B-20-XSP-1-77-X-0:41:44-X-X-FHN,B-20-SP-0-76-66-0:41:47-R-X-FHN,B-14-ST-0-56-X-0:41:48-R-F-FHN,A-10-XST-0-25-X-0:41:48-X-X-FHN,A-5-LP-1-25-38-0:42:14-L-</w:t>
+      </w:r>
+      <w:r>
+        <w:rPr>
+          <w:rFonts w:ascii="Times New Roman" w:eastAsia="Times New Roman" w:hAnsi="Times New Roman" w:cs="Times New Roman"/>
+          <w:sz w:val="24"/>
+          <w:szCs w:val="24"/>
+          <w:lang w:eastAsia="en-IN"/>
+        </w:rPr>
+        <w:t>X</w:t>
       </w:r>
       <w:bookmarkStart w:id="0" w:name="_GoBack"/>
       <w:bookmarkEnd w:id="0"/>
@@ -57,293 +451,7 @@
           <w:szCs w:val="24"/>
           <w:lang w:eastAsia="en-IN"/>
         </w:rPr>
-        <w:t>-FHN,A-5-THW-1-6-27-0:00:26-R-X-FHN,A-10-XTHW-1-27-X-0:00:26-X-X-FHN,A-10-SP-0-17-8-0:00:27-R-X-FHN,B-11-SP-0-75-54-0:00:28-R-X-FHN,A-3-LP-0-27-24-0:00:29-R-X-FHN,B-5-SP-0-57-55-0:00:31-R-X-FHN,A-10-SP-0-26-34-0:00:33-R-X-FHN,B-6-IN-</w:t>
-      </w:r>
-      <w:r>
-        <w:rPr>
-          <w:rFonts w:ascii="Times New Roman" w:eastAsia="Times New Roman" w:hAnsi="Times New Roman" w:cs="Times New Roman"/>
-          <w:sz w:val="24"/>
-          <w:szCs w:val="24"/>
-          <w:lang w:eastAsia="en-IN"/>
-        </w:rPr>
-        <w:t>0</w:t>
-      </w:r>
-      <w:r>
-        <w:rPr>
-          <w:rFonts w:ascii="Times New Roman" w:eastAsia="Times New Roman" w:hAnsi="Times New Roman" w:cs="Times New Roman"/>
-          <w:sz w:val="24"/>
-          <w:szCs w:val="24"/>
-          <w:lang w:eastAsia="en-IN"/>
-        </w:rPr>
-        <w:t>-47-X-0:00:34-R-X-FHN,A-10-XIN-</w:t>
-      </w:r>
-      <w:r>
-        <w:rPr>
-          <w:rFonts w:ascii="Times New Roman" w:eastAsia="Times New Roman" w:hAnsi="Times New Roman" w:cs="Times New Roman"/>
-          <w:sz w:val="24"/>
-          <w:szCs w:val="24"/>
-          <w:lang w:eastAsia="en-IN"/>
-        </w:rPr>
-        <w:t>0</w:t>
-      </w:r>
-      <w:r>
-        <w:rPr>
-          <w:rFonts w:ascii="Times New Roman" w:eastAsia="Times New Roman" w:hAnsi="Times New Roman" w:cs="Times New Roman"/>
-          <w:sz w:val="24"/>
-          <w:szCs w:val="24"/>
-          <w:lang w:eastAsia="en-IN"/>
-        </w:rPr>
-        <w:t>-34-X-0:00:34-X-X-FHN,A-9-ST-0-24-X-0:00:36-R-F-FHN,B-4-XST-0-57-X-0:00:36-X-X-FHN,B-5-LP-1-57-27-0:00:45-R-FK-FHN,B-6-XLP-1-27-X-0:00:45-X-X-FHN,B-6-LP-1-27-04-0:00:49-R-X-FHN,B-2-XLP-1-04-X-0:00:49-X-X-FHN,B-2-DC-0-04-X-0:00:50-R-X-FHN,A-7-DR-1-77-X-0:00:52-R-X-FHN,B-2-XDR-1-4-X-0:00:52-X-X-FHN,A-7-SP-1-76-66-0:00:55-R-X-FHN,A-6-XSP-1-66-X-0:00:55-X-X-FHN,A-6-SP-0-67-55-0:00:57-R-X-FHN,B-4-SP-1-26-36-0:00:58-R-X-FHN,B-8-XSP-1-36-X-0:00:58-X-X-FHN,A-6-ST-1-55-X-0:01:00-R-X-FHN,B-8-XST-1-26-X-0:01:00-X-X-FHN,A-9-SP-1-44-35-0:01:02-R-X-FHN,A-8-XSP-1-35-X-0:01:02-X-X-FHN,A-8-TB-1-35-23-0:01:03-R-X-FHN,A-11-XTB-1-23-X-0:01:03-X-X-FHN,A-11-SP-2-22-42-0:01:06-L-X-FHN,A-7-XSP-2-42-X-0:01:06-X-X-FHN,A-7-CS-2-4</w:t>
-      </w:r>
-      <w:r>
-        <w:rPr>
-          <w:rFonts w:ascii="Times New Roman" w:eastAsia="Times New Roman" w:hAnsi="Times New Roman" w:cs="Times New Roman"/>
-          <w:sz w:val="24"/>
-          <w:szCs w:val="24"/>
-          <w:lang w:eastAsia="en-IN"/>
-        </w:rPr>
-        <w:t>5</w:t>
-      </w:r>
-      <w:r>
-        <w:rPr>
-          <w:rFonts w:ascii="Times New Roman" w:eastAsia="Times New Roman" w:hAnsi="Times New Roman" w:cs="Times New Roman"/>
-          <w:sz w:val="24"/>
-          <w:szCs w:val="24"/>
-          <w:lang w:eastAsia="en-IN"/>
-        </w:rPr>
-        <w:t>-41-0:01:08-R-</w:t>
-      </w:r>
-      <w:r>
-        <w:rPr>
-          <w:rFonts w:ascii="Times New Roman" w:eastAsia="Times New Roman" w:hAnsi="Times New Roman" w:cs="Times New Roman"/>
-          <w:sz w:val="24"/>
-          <w:szCs w:val="24"/>
-          <w:lang w:eastAsia="en-IN"/>
-        </w:rPr>
-        <w:t>PK</w:t>
-      </w:r>
-      <w:r>
-        <w:rPr>
-          <w:rFonts w:ascii="Times New Roman" w:eastAsia="Times New Roman" w:hAnsi="Times New Roman" w:cs="Times New Roman"/>
-          <w:sz w:val="24"/>
-          <w:szCs w:val="24"/>
-          <w:lang w:eastAsia="en-IN"/>
-        </w:rPr>
-        <w:t>-FHN,A-11-SP-0-21-31-0:01:11-L-X-FHN,B-5-LP-1-50-67-0:01:11-R-X-FHN,B-11-XLP-1-67-X-0:01:11-X-X-FHN,A-5-ST-1-4-X-0:01:14-R-X-FHN,B-11-XST-1-77-X-0:01:14-X-X-FHN,B-20-THW-1-78-67-0:01:31-R-X-FHN,B-11-XTHW-1-67-X-0:01:31-X-X-FHN,B-11-SP-1-67-48-0:01:34-R-X-FHN,B-6-XSP-1-48-X-0:01:34-X-X-FHN,B-6-SP-0-48-47-0:01:35-R-X-FHN,A-6-SP-1-34-46-0:01:37-R-X-FHN,A-3-XSP-1-46-X-0:01:37-X-X-FHN,A-3-SP-1-46-56-0:01:40-R-X-FHN,A-2-XSP-1-56-X-0:01:40-X-X-FHN,A-2-SP-1-56-48-0:01:42-R-X-FHN,A-1-XSP-1-48-X-0:01:42-X-X-FHN,A-1-SP-1-49-27-0:01:46-R-X-FHN,A-4-XSP-1-27-X-0:01:46-X-X-FHN,A-4-SP-1-28-49-0:01:49-R-X-FHN,A-1-XSP-1-49-X-0:01:49-X-X-FHN,A-1-LP-1-49-78-0:01:52-R-X-FHN,A-2-XLP-1-78-X-0:01:52-X-X-FHN,A-2-SP-1-78-76-0:01:55-R-X-FHN,A-7-XSP-1-76-X-0:01:55-X-X-FHN,A-7-SP-1-76-67-0:01:56-R-X-FHN,A-6-XSP-1-67-X-0:01:56-X-X-FHN,A-6-PC-1-67-66-0:01:59-R-X-FHN,A-6-SP-0-66-65-0:02:00-R-X-FHN,B-4-IN-1-16-X-0:02:00-R-X-FHN,A-6-XIN-1-65-X-0:02:00-X-X-FHN,B-8-SP-1-25-16-0:02:01-R-X-FHN,B-10-XSP-1-16-X-0:02:01-X-X-FHN,B-10-SP-1-16-36-0:02:02-R-X-FHN,B-8-XSP-1-36-X-0:02:02-X-X-FHN,B-8-LP-1-26-39-0:02:04-R-X-FHN,B-1-XLP-1-39-X-0:02:04-X-X-FHN,B-1-LP-1-39-07-0:02:10-R-X-FHN,B-2-XLP-1-07-X-0:02:10-X-X-FHN,A-7-ST-1-74-X-0:02:14-R-X-FHN,B-2-XST-1-7-X-0:02:14-X-X-FHN,A-2-SP-1-66-54-0:02:15-R-X-FHN,A-10-XSP-1-54-X-0:02:15-X-X-FHN,A-10-SP-1-54-56-0:02:18-R-X-FHN,A-8-XSP-1-56-X-0:02:18-X-X-FHN,A-8-LP-1-66-37-0:02:22-R-X-FHN,A-4-XLP-1-37-X-0:02:22-X-X-FHN,A-4-LP-1-37-14-0:02:25-R-X-FHN,A-11-XLP-1-14-X-0:02:25-X-X-FHN,A-11-PC-2-15-23-0:02:28-R-X-FHN,A-11-SP-0-23-43-0:02:34-R-X-FHN,B-10-SP-0-38-47-0:02:34-R-X-FHN,A-8-SP-1-24-26-0:02:39-R-X-FHN,A-4-XSP-1-26-X-0:02:39-X-X-FHN,A-4-SP-1-26-46-0:02:40-R-X-FHN,A-3-XSP-1-46-X-0:02:40-X-X-FHN,A-3-SP-1-46-38-0:02:42-R-X-FHN,A-1-XSP-1-38-X-0:02:42-X-X-FHN,A-1-SP-1-38-58-0:02:49-R-X-FHN,A-3-XSP-1-58-X-0:02:49-X-X-FHN,A-3-SP-1-48-38-0:02:50-R-X-FHN,A-1-XSP-1-38-X-0:02:50-X-X-FHN,A-1-SP-1-38-49-0:02:51-R-X-FHN,A-3-XSP-1-49-X-0:02:51-X-X-FHN,A-3-SP-0-48-36-0:02:52-R-X-FHN,B-4-SP-0-45-25-0:02:55-R-X-FHN,B-10-ST-0-25-X-0:02:56-R-X-FHN,A-6-XST-0-56-X-0:02:56-X-X-FHN,A-6-SP-1-56-38-0:03:00-R-X-FHN,A-4-XSP-1-38-X-0:03:00-X-X-FHN,A-4-SP-1-39-40-0:03:02-R-X-FHN,A-1-XSP-1-40-X-0:03:02-X-X-FHN,A-1-SP-1-40-59-0:03:04-R-X-FHN,A-3-XSP-1-59-X-0:03:04-X-X-FHN,A-3-SP-1-59-48-0:03:06-R-X-FHN,A-4-XSP-1-48-X-0:03:06-X-X-FHN,A-4-SP-0-48-57-0:03:07-R-X-FHN,B-4-SP-0-24-24-0:03:10-R-X-FHN,A-6-SP-1-57-46-0:03:11-R-X-FHN,A-9-XSP-1-46-X-0:03:11-X-X-FHN,A-9-SP-1-46-36-0:03:13-R-X-FHN,A-8-XSP-1-36-X-0:03:13-X-X-FHN,A-8-SP-1-36-14-0:03:15-R-X-FHN,A-11-XSP-1-14-X-0:03:15-X-X-FHN,A-11-PC-2-14-22-0:03:18-R-X-FHN,A-11-SP-0-22-32-0:03:21-L-X-FHN,B-5-CL-2-49-X-0:03:21-R-X-FHN,A-9-SP-1-1-21-0:03:45-R-CN-</w:t>
-      </w:r>
-      <w:r>
-        <w:rPr>
-          <w:rFonts w:ascii="Times New Roman" w:eastAsia="Times New Roman" w:hAnsi="Times New Roman" w:cs="Times New Roman"/>
-          <w:sz w:val="24"/>
-          <w:szCs w:val="24"/>
-          <w:lang w:eastAsia="en-IN"/>
-        </w:rPr>
-        <w:lastRenderedPageBreak/>
-        <w:t>FHN,A-7-XSP-1-21-X-0:03:45-X-X-FHN,A-7-SP-2-21-33-0:03:47-R-X-FHN,A-8-XSP-2-33-X-0:03:47-X-X-FHN,A-8-LS-0-23-31-0:03:50-R-X-FHN,B-5-IN-2-50-X-0:03:50-R-X-FHN,A-8-XIN-2-31-X-0:03:50-X-X-FHN,B-4-ST-2-58-X-0:03:53-R-X-FHN,A-8-XST-2-23-X-0:03:53-X-X-FHN,A-9-SP-1-1-3-0:04:09-L-CN-FHN,A-8-XSP-1-3-X-0:04:09-X-X-FHN,A-8-C-0-</w:t>
-      </w:r>
-      <w:r>
-        <w:rPr>
-          <w:rFonts w:ascii="Times New Roman" w:eastAsia="Times New Roman" w:hAnsi="Times New Roman" w:cs="Times New Roman"/>
-          <w:sz w:val="24"/>
-          <w:szCs w:val="24"/>
-          <w:lang w:eastAsia="en-IN"/>
-        </w:rPr>
-        <w:t>71</w:t>
-      </w:r>
-      <w:r>
-        <w:rPr>
-          <w:rFonts w:ascii="Times New Roman" w:eastAsia="Times New Roman" w:hAnsi="Times New Roman" w:cs="Times New Roman"/>
-          <w:sz w:val="24"/>
-          <w:szCs w:val="24"/>
-          <w:lang w:eastAsia="en-IN"/>
-        </w:rPr>
-        <w:t>-31-0:04:12-R-X-FHN,B-1-GH-1-50-X-0:04:15-R-X-FHN,B-1-LP-1-49-35-0:04:19-R-X-FHN,B-9-XLP-1-35-X-0:04:19-X-X-FHN,B-9-TB-2-35-52-0:04:23-R-X-FHN,B-11-XTB-2-52-X-0:04:23-X-X-FHN,B-11-CS-1-52-41-0:04:28-R-X-FHN,A-1-GS-1-40-X-0:04:28-X-X-FHN,A-1-LP-0-39-35-0:04:38-R-X-FHN,B-5-AD-1-46-X-0:04:41-R-X-FHN,A-9-XAD-1-35-X-0:04:41-X-X-FHN,A-9-AD-0-35-X-0:04:41-X-X-FHN,B-5-XAD-0-46-X-0:04:41-X-X-FHN,B-2-SP-1-27-35-0:04:43-R-X-FHN,B-10-XSP-1-35-X-0:04:43-X-X-FHN,B-10-DC-0-35-X-0:04:45-R-X-FHN,A-8-SP-1-36-24-0:04:46-R-X-FHN,A-11-XSP-1-24-X-0:04:46-X-X-FHN,A-9-OFF-1-34-X-0:04:48-R-X-FHN,B-5-SP-1-58-38-0:05:04-R-FK-FHN,B-6-XSP-1-38-X-0:05:04-X-X-FHN,B-6-SP-1-28-48-0:05:07-R-X-FHN,B-5-XSP-1-48-X-0:05:07-X-X-FHN,B-5-SP-1-48-67-0:05:09-R-X-FHN,B-20-XSP-1-67-X-0:05:09-X-X-FHN,B-20-SP-1-67-68-0:05:11-R-X-FHN,B-5-XSP-1-68-X-0:05:11-X-X-FHN,B-5-LP-1-58-28-0:05:14-R-X-FHN,B-6-XLP-1-28-X-0:05:14-X-X-FHN,B-6-SP-1-28-07-0:05:18-R-X-FHN,B-2-XSP-1-07-X-0:05:18-X-X-FHN,B-2-SP-1-07-28-0:05:19-R-X-FHN,B-6-XSP-1-28-X-0:05:19-X-X-FHN,B-6-SP-1-28-48-0:05:22-R-X-FHN,B-5-XSP-1-48-X-0:05:22-X-X-FHN,B-5-SP-1-48-67-0:05:26-R-X-FHN,B-20-XSP-1-67-X-0:05:26-X-X-FHN,A-11-ST-1-4-X-0:05:30-R-X-FHN,B-20-XST-1-77-X-0:05:30-X-X-FHN,B-20-THW-1-76-73-0:05:35-R-X-FHN,B-9-XTHW-1-73-X-0:05:35-X-X-FHN,B-9-SP-0-74-64-0:05:36-R-X-FHN,A-3-SP-1-17-39-0:05:38-R-X-FHN,A-1-XSP-1-39-X-0:05:38-X-X-FHN,A-1-LP-0-39-26-0:05:44-R-X-FHN,B-5-SP-1-55-44-0:05:46-R-X-FHN,B-8-XSP-1-44-X-0:05:46-X-X-FHN,B-8-LP-0-54-21-0:05:49-R-X-FHN,A-1-LP-1-40-35-0:06:22-L-GK-FHN,A-10-XLP-1-35-X-0:06:22-X-X-FHN,A-10-AD-1-35-X-0:06:26-R-X-FHN,B-4-XAD-1-46-X-0:06:26-X-X-FHN,B-4-AD-0-46-X-0:06:26-X-X-FHN,A-10-XAD-0-35-X-0:06:26-X-X-FHN,B-20-SP-1-56-44-0:06:28-R-X-FHN,B-9-XSP-1-44-X-0:06:28-X-X-FHN,B-9-SP-1-45-64-0:06:32-R-X-FHN,B-11-XSP-1-64-X-0:06:32-X-X-FHN,B-11-DC-0-64-X-0:06:33-R-X-FHN,A-5-THW-1-7-8-0:06:38-R-X-FHN,A-4-XTHW-1-8-X-0:06:38-X-X-FHN,A-4-SP-1-8-8-0:06:40-R-X-FHN,A-5-XSP-1-8-X-0:06:40-X-X-FHN,A-5-SP-0-8-17-0:06:42-R-X-FHN,B-4-IN-1-64-X-0:06:43-R-X-FHN,A-5-XIN-1-17-X-0:06:43-X-X-FHN,B-8-SP-1-64-54-0:06:43-R-X-FHN,B-10-XSP-1-54-X-0:06:43-X-X-FHN,A-10-ST-1-27-X-0:06:47-R-X-FHN,B-10-XST-1-54-X-0:06:47-X-X-FHN,B-11-GD-1-64-X-0:06:49-R-X-FHN,A-8-XGD-1-17-X-0:06:49-X-X-FHN,A-8-GD-0-17-X-0:06:49-X-X-FHN,B-11-XGD-0-64-X-0:06:49-X-X-FHN,B-8-SP-1-74-63-0:06:52-R-X-FHN,B-11-XSP-1-63-X-0:06:52-X-X-FHN,B-11-SP-0-65-45-0:06:55-R-X-FHN,A-7-IN-1-36-X-0:06:57-R-X-FHN,B-11-XIN-1-45-X-0:06:57-X-X-FHN,A-10-GD-1-26-X-0:06:59-R-X-FHN,B-4-XGD-1-55-X-0:06:59-X-X-FHN,B-4-GD-0-55-X-0:06:59-X-X-FHN,A-10-XGD-0-26-X-0:06:59-X-X-FHN,A-7-GD-</w:t>
-      </w:r>
-      <w:r>
-        <w:rPr>
-          <w:rFonts w:ascii="Times New Roman" w:eastAsia="Times New Roman" w:hAnsi="Times New Roman" w:cs="Times New Roman"/>
-          <w:sz w:val="24"/>
-          <w:szCs w:val="24"/>
-          <w:lang w:eastAsia="en-IN"/>
-        </w:rPr>
-        <w:t>0</w:t>
-      </w:r>
-      <w:r>
-        <w:rPr>
-          <w:rFonts w:ascii="Times New Roman" w:eastAsia="Times New Roman" w:hAnsi="Times New Roman" w:cs="Times New Roman"/>
-          <w:sz w:val="24"/>
-          <w:szCs w:val="24"/>
-          <w:lang w:eastAsia="en-IN"/>
-        </w:rPr>
-        <w:t>-36-X-0:06:59-R-X-FHN,B-4-XGD-</w:t>
-      </w:r>
-      <w:r>
-        <w:rPr>
-          <w:rFonts w:ascii="Times New Roman" w:eastAsia="Times New Roman" w:hAnsi="Times New Roman" w:cs="Times New Roman"/>
-          <w:sz w:val="24"/>
-          <w:szCs w:val="24"/>
-          <w:lang w:eastAsia="en-IN"/>
-        </w:rPr>
-        <w:t>0</w:t>
-      </w:r>
-      <w:r>
-        <w:rPr>
-          <w:rFonts w:ascii="Times New Roman" w:eastAsia="Times New Roman" w:hAnsi="Times New Roman" w:cs="Times New Roman"/>
-          <w:sz w:val="24"/>
-          <w:szCs w:val="24"/>
-          <w:lang w:eastAsia="en-IN"/>
-        </w:rPr>
-        <w:t>-45-X-0:06:59-X-X-FHN,B-4-GD-0-45-X-0:06:59-X-X-FHN,A-7-XGD-0-36-X-0:06:59-X-X-FHN,B-5-SP-1-56-48-0:07:03-R-X-FHN,B-1-XSP-1-48-X-0:07:03-X-X-FHN,B-1-LP-1-48-17-0:07:07-R-X-FHN,B-2-XLP-1-17-X-0:07:07-X-X-FHN,B-2-SP-1-17-38-0:07:10-R-X-FHN,B-1-XSP-1-38-X-0:07:10-X-X-FHN,B-1-SP-1-38-58-0:07:13-R-X-FHN,B-5-XSP-1-58-X-0:07:13-X-X-FHN,B-5-PC-1-58-57-0:07:15-R-X-FHN,B-5-SP-0-57-55-0:07:17-R-X-FHN,A-8-PC-2-26-24-0:07:18-R-X-FHN,A-8-SP-1-24-22-0:07:21-R-X-FHN,A-11-XSP-1-22-X-0:07:21-X-X-FHN,A-11-SP-2-22-41-0:07:24-L-X-FHN,A-7-XSP-2-41-X-0:07:24-X-X-FHN,A-7-CS-0-41-41-0:07:26-R-X-FHN,B-1-SP-1-50-29-0:07:40-R-GK-FHN,B-6-XSP-1-29-X-0:07:40-X-X-FHN,B-6-SP-0-29-08-0:07:43-R-X-FHN,A-2-THW-0-74-73-0:07:54-R-X-FHN,B-2-IN-1-08-X-0:07:55-R-X-FHN,A-2-XIN-1-73-X-0:07:55-X-X-FHN,A-6-SP-1-73-74-0:07:57-R-X-FHN,A-2-XSP-1-74-X-0:07:57-X-X-FHN,A-2-LP-1-74-44-0:08:01-R-X-FHN,A-10-XLP-1-44-X-0:08:01-X-X-FHN,A-10-TB-</w:t>
-      </w:r>
-      <w:r>
-        <w:rPr>
-          <w:rFonts w:ascii="Times New Roman" w:eastAsia="Times New Roman" w:hAnsi="Times New Roman" w:cs="Times New Roman"/>
-          <w:sz w:val="24"/>
-          <w:szCs w:val="24"/>
-          <w:lang w:eastAsia="en-IN"/>
-        </w:rPr>
-        <w:lastRenderedPageBreak/>
-        <w:t>0-44-41-0:08:03-L-X-FHN,B-1-GH-1-40-X-0:08:12-R-X-FHN,B-1-GT-1-40-29-0:08:15-R-X-FHN,B-6-XGT-1-29-X-0:08:15-X-X-FHN,B-6-SP-1-28-46-0:08:18-R-X-FHN,B-8-XSP-1-46-X-0:08:18-X-X-FHN,B-8-LP-0-46-15-0:08:21-R-X-FHN,B-14-ST-1-15-X-0:08:25-R-X-FHN,A-2-XST-1-66-X-0:08:25-X-X-FHN,B-9-DC-0-24-X-0:08:26-R-X-FHN,A-3-CL-1-57-X-0:08:27-R-X-FHN,B-2-THW-0-05-14-0:08:36-R-X-FHN,A-2-IN-1-67-X-0:08:36-R-X-FHN,B-2-XIN-1-14-X-0:08:36-X-X-FHN,A-10-SP-1-56-57-0:08:41-R-X-FHN,A-6-XSP-1-57-X-0:08:41-X-X-FHN,A-6-SP-1-57-47-0:08:41-R-X-FHN,A-8-XSP-1-47-X-0:08:41-X-X-FHN,A-8-PC-1-47-37-0:08:42-R-X-FHN,A-8-LP-0-37-32-0:08:44-R-X-FHN,B-1-GH-1-49-X-0:08:53-R-X-FHN,B-1-GT-1-49-29-0:08:56-R-X-FHN,B-6-XGT-1-29-X-0:08:56-X-X-FHN,B-6-SP-1-39-50-0:08:59-R-X-FHN,B-1-XSP-1-50-X-0:08:59-X-X-FHN,B-1-LP-1-49-77-0:09:02-R-X-FHN,B-20-XLP-1-77-X-0:09:02-X-X-FHN,B-20-SP-1-77-76-0:09:04-R-X-FHN,B-11-XSP-1-76-X-0:09:04-X-X-FHN,B-11-SP-0-76-67-0:09:06-R-X-FHN,A-11-GD-1-14-X-0:09:08-R-X-FHN,B-4-XGD-1-67-X-0:09:08-X-X-FHN,B-4-GD-0-67-X-0:09:08-X-X-FHN,A-11-XGD-0-14-X-0:09:08-X-X-FHN,A-11-ST-1-13-X-0:09:11-R-X-FHN,B-20-XST-1-68-X-0:09:11-X-X-FHN,B-20-ST-0-68-X-0:09:11-R-F-FHN,A-11-XST-0-13-X-0:09:11-X-X-FHN,A-4-C-0-</w:t>
-      </w:r>
-      <w:r>
-        <w:rPr>
-          <w:rFonts w:ascii="Times New Roman" w:eastAsia="Times New Roman" w:hAnsi="Times New Roman" w:cs="Times New Roman"/>
-          <w:sz w:val="24"/>
-          <w:szCs w:val="24"/>
-          <w:lang w:eastAsia="en-IN"/>
-        </w:rPr>
-        <w:t>61</w:t>
-      </w:r>
-      <w:r>
-        <w:rPr>
-          <w:rFonts w:ascii="Times New Roman" w:eastAsia="Times New Roman" w:hAnsi="Times New Roman" w:cs="Times New Roman"/>
-          <w:sz w:val="24"/>
-          <w:szCs w:val="24"/>
-          <w:lang w:eastAsia="en-IN"/>
-        </w:rPr>
-        <w:t>-51-0:09:42-R-FK-FHN,B-1-LP-0-5</w:t>
-      </w:r>
-      <w:r>
-        <w:rPr>
-          <w:rFonts w:ascii="Times New Roman" w:eastAsia="Times New Roman" w:hAnsi="Times New Roman" w:cs="Times New Roman"/>
-          <w:sz w:val="24"/>
-          <w:szCs w:val="24"/>
-          <w:lang w:eastAsia="en-IN"/>
-        </w:rPr>
-        <w:t>5</w:t>
-      </w:r>
-      <w:r>
-        <w:rPr>
-          <w:rFonts w:ascii="Times New Roman" w:eastAsia="Times New Roman" w:hAnsi="Times New Roman" w:cs="Times New Roman"/>
-          <w:sz w:val="24"/>
-          <w:szCs w:val="24"/>
-          <w:lang w:eastAsia="en-IN"/>
-        </w:rPr>
-        <w:t>-25-0:10:17-R-GK-FHN,A-2-SP-1-67-66-0:10:23-R-X-FHN,A-6-XSP-1-66-X-0:10:23-X-X-FHN,A-6-SP-1-66-48-0:10:28-R-X-FHN,A-4-XSP-1-48-X-0:10:28-X-X-FHN,A-4-SP-1-48-26-0:10:30-R-X-FHN,A-5-XSP-1-26-X-0:10:30-X-X-FHN,A-5-LP-1-27-4-0:10:32-R-X-FHN,A-11-XLP-1-4-X-0:10:32-X-X-FHN,A-11-SP-1-4-3-0:10:35-R-X-FHN,A-8-XSP-1-3-X-0:10:35-X-X-FHN,A-8-SP-1-3-14-0:10:39-R-X-FHN,A-6-XSP-1-14-X-0:10:39-X-X-FHN,A-6-SP-1-14-23-0:10:41-R-X-FHN,A-8-XSP-1-23-X-0:10:41-X-X-FHN,A-8-DC-0-23-X-0:10:42-R-X-FHN,B-6-SP-1-48-57-0:10:43-R-X-FHN,B-8-XSP-1-57-X-0:10:43-X-X-FHN,B-8-SP-0-57-56-0:10:44-R-X-FHN,A-4-LP-1-26-55-0:10:46-R-X-FHN,A-2-XLP-1-55-X-0:10:46-X-X-FHN,A-2-SP-1-55-74-0:10:49-R-X-FHN,A-7-XSP-1-74-X-0:10:49-X-X-FHN,A-7-SP-1-75-63-0:10:51-R-X-FHN,A-10-XSP-1-63-X-0:10:51-X-X-FHN,A-10-PC-1-63-62-0:10:54-R-X-FHN,A-10-C-0-62-31-0:10:55-R-X-FHN,B-5-CL-2-40-X-0:10:56-R-X-FHN,A-9-SP-1-71-51-0:11:25-R-CN-FHN,A-7-XSP-1-51-X-0:11:25-X-X-FHN,A-7-SP-1-51-62-0:11:27-R-X-FHN,A-8-XSP-1-62-X-0:11:27-X-X-FHN,A-8-C-0-62-31-0:11:28-R-X-FHN,B-1-GH-1-</w:t>
-      </w:r>
-      <w:r>
-        <w:rPr>
-          <w:rFonts w:ascii="Times New Roman" w:eastAsia="Times New Roman" w:hAnsi="Times New Roman" w:cs="Times New Roman"/>
-          <w:sz w:val="24"/>
-          <w:szCs w:val="24"/>
-          <w:lang w:eastAsia="en-IN"/>
-        </w:rPr>
-        <w:t>10</w:t>
-      </w:r>
-      <w:r>
-        <w:rPr>
-          <w:rFonts w:ascii="Times New Roman" w:eastAsia="Times New Roman" w:hAnsi="Times New Roman" w:cs="Times New Roman"/>
-          <w:sz w:val="24"/>
-          <w:szCs w:val="24"/>
-          <w:lang w:eastAsia="en-IN"/>
-        </w:rPr>
-        <w:t>-X-0:11:29-R-X-FHN,B-1-LP-1-49-04-0:11:34-R-X-FHN,B-11-XLP-1-04-X-0:11:34-X-X-FHN,B-11-PC-1-04-14-0:11:41-R-X-FHN,B-11-LP-1-14-44-0:11:44-R-X-FHN,B-8-XLP-1-44-X-0:11:44-X-X-FHN,B-8-SP-0-54-34-0:11:48-R-X-FHN,A-6-SP-1-48-37-0:11:50-R-X-FHN,A-8-XSP-1-37-X-0:11:50-X-X-FHN,A-8-SP-1-37-28-0:11:53-R-X-FHN,A-5-XSP-1-28-X-0:11:53-X-X-FHN,A-5-SP-1-28-50-0:11:55-R-X-FHN,A-1-XSP-1-50-X-0:11:55-X-X-FHN,A-1-LP-1-50-78-0:11:58-R-X-FHN,A-2-XLP-1-78-X-0:11:58-X-X-FHN,A-2-SP-0-78-77-0:12:04-R-X-FHN,B-2-THW-1-05-03-0:12:20-R-X-FHN,B-9-XTHW-1-03-X-0:12:20-X-X-FHN,B-9-SP-1-03-13-0:12:21-R-X-FHN,B-14-XSP-1-13-X-0:12:21-X-X-FHN,B-14-PC-2-13-11-0:12:24-R-X-FHN,B-14-C-0-11-41-0:12:28-L-X-FHN,A-5-CL-2-50-X-0:12:30-R-X-FHN,B-9-CS-0-42-42-0:12:32-R-X-FHN,A-5-IN-2-39-X-0:12:32-R-X-FHN,B-9-XIN-2-42-X-0:12:32-X-X-FHN,B-8-CS-0-42-31-0:12:34-L-X-FHN,A-1-LP-0-50-35-0:13:01-L-GK-FHN,B-4-SP-0-46-45-0:13:04-R-X-FHN,A-8-SP-0-36-24-0:13:05-R-X-FHN,B-20-SP-0-57-46-0:13:06-R-X-FHN,B-20-ST-1-46-X-0:13:08-R-X-FHN,A-10-XST-1-35-X-0:13:08-X-X-FHN,B-8-SP-0-56-54-0:13:09-R-X-FHN,A-5-SP-1-27-28-0:13:16-R-X-FHN,A-4-XSP-1-28-X-0:13:16-X-X-FHN,A-4-SP-1-28-49-0:13:18-R-X-FHN,A-1-XSP-1-49-X-0:13:18-X-X-FHN,A-1-LP-1-49-33-0:13:23-L-X-FHN,A-9-XLP-1-33-X-0:13:23-X-X-FHN,A-9-DR-1-33-X-0:13:28-R-X-FHN,B-1-XDR-1-48-X-0:13:28-X-X-FHN,A-9-SP-1-11-22-0:13:32-R-X-FHN,A-11-XSP-1-22-X-0:13:32-X-X-FHN,A-11-SP-1-22-33-0:13:35-R-X-FHN,A-6-XSP-1-33-X-0:13:35-X-X-FHN,A-6-SP-1-23-25-0:13:39-R-X-FHN,A-4-XSP-1-25-X-0:13:39-X-X-FHN,A-4-SP-1-25-46-0:13:43-R-X-FHN,A-3-XSP-1-46-X-0:13:43-X-X-FHN,A-3-SP-1-46-65-0:13:45-R-X-FHN,A-2-XSP-1-65-X-0:13:45-X-X-FHN,A-2-SP-1-65-53-0:13:47-R-</w:t>
-      </w:r>
-      <w:r>
-        <w:rPr>
-          <w:rFonts w:ascii="Times New Roman" w:eastAsia="Times New Roman" w:hAnsi="Times New Roman" w:cs="Times New Roman"/>
-          <w:sz w:val="24"/>
-          <w:szCs w:val="24"/>
-          <w:lang w:eastAsia="en-IN"/>
-        </w:rPr>
-        <w:lastRenderedPageBreak/>
-        <w:t>X-FHN,A-7-XSP-1-53-X-0:13:47-X-X-FHN,B-6-ST-2-28-X-0:13:48-R-X-FHN,A-7-XST-2-53-X-0:13:48-X-X-FHN,A-2-SP-1-64-54-0:13:51-R-X-FHN,A-6-XSP-1-54-X-0:13:51-X-X-FHN,B-10-ST-1-17-X-0:13:52-R-X-FHN,A-6-XST-1-64-X-0:13:52-X-X-FHN,A-2-SL-1-74-X-0:13:56-R-</w:t>
-      </w:r>
-      <w:r>
-        <w:rPr>
-          <w:rFonts w:ascii="Times New Roman" w:eastAsia="Times New Roman" w:hAnsi="Times New Roman" w:cs="Times New Roman"/>
-          <w:sz w:val="24"/>
-          <w:szCs w:val="24"/>
-          <w:lang w:eastAsia="en-IN"/>
-        </w:rPr>
-        <w:t>F</w:t>
-      </w:r>
-      <w:r>
-        <w:rPr>
-          <w:rFonts w:ascii="Times New Roman" w:eastAsia="Times New Roman" w:hAnsi="Times New Roman" w:cs="Times New Roman"/>
-          <w:sz w:val="24"/>
-          <w:szCs w:val="24"/>
-          <w:lang w:eastAsia="en-IN"/>
-        </w:rPr>
-        <w:t>-FHN,B-14-XSL-1-7-X-0:13:56-X-X-FHN,B-2-THW-0-07-06-0:14:07-R-X-FHN,A-7-CL-1-75-X-0:14:09-R-X-FHN,B-2-THW-1-06-16-0:14:17-R-X-FHN,B-10-XTHW-1-16-X-0:14:17-X-X-FHN,B-10-SP-1-16-05-0:14:17-R-X-FHN,B-2-XSP-1-05-X-0:14:17-X-X-FHN,B-2-SP-1-05-15-0:14:19-R-X-FHN,B-9-XSP-1-15-X-0:14:19-X-X-FHN,B-9-SP-1-15-35-0:14:20-R-X-FHN,B-8-XSP-1-35-X-0:14:20-X-X-FHN,B-8-SP-1-36-54-0:14:22-R-X-FHN,B-11-XSP-1-54-X-0:14:22-X-X-FHN,A-8-ST-1-27-X-0:14:28-R-X-FHN,B-11-XST-1-54-X-0:14:28-X-X-FHN,A-5-THW-1-7-17-0:14:38-R-X-FHN,A-8-XTHW-1-17-X-0:14:38-X-X-FHN,A-8-LP-1-17-62-0:14:41-R-X-FHN,A-7-XLP-1-62-X-0:14:41-X-X-FHN,A-7-PC-1-62-52-0:14:53-R-X-FHN,A-7-CS-1-52-41-0:14:53-L-X-FHN,B-1-GS-1-40-X-0:14:53-X-X-FHN,B-1-LP-0-50-25-0:15:11-R-X-FHN,A-3-SP-0-56-64-0:15:14-R-X-FHN,B-2-GD-1-17-X-0:15:16-R-X-FHN,A-10-XGD-1-64-X-0:15:16-X-X-FHN,A-10-GD-0-64-X-0:15:16-X-X-FHN,B-2-XGD-0-17-X-0:15:16-X-X-FHN,B-2-SP-1-17-18-0:15:18-R-X-FHN,B-4-XSP-1-18-X-0:15:18-X-X-FHN,A-7-ST-1-63-X-0:15:19-R-X-FHN,B-6-XST-1-18-X-0:15:19-X-X-FHN,B-6-GD-0-28-X-0:15:21-R-YC-FHN,A-7-XGD-0-53-X-0:15:21-X-X-FHN,A-7-GD-0-53-X-0:15:21-X-X-FHN,B-6-XGD-0-28-X-0:15:21-X-X-FHN,A-8-SP-0-53-31-0:16:16-R-FK-FHN,B-1-LP-1-40-15-0:16:45-R-GK-FHN,B-14-XLP-1-15-X-0:16:45-X-X-FHN,B-14-SP-1-15-26-0:16:47-R-X-FHN,B-10-XSP-1-26-X-0:16:47-X-X-FHN,B-10-SP-0-26-44-0:16:49-R-X-FHN,A-5-SP-1-37-49-0:16:51-R-X-FHN,A-1-XSP-1-49-X-0:16:51-X-X-FHN,A-1-LP-0-39-34-0:17:00-R-X-FHN,B-6-SP-1-47-57-0:17:04-R-X-FHN,B-20-XSP-1-57-X-0:17:04-X-X-FHN,B-20-SP-1-57-46-0:17:06-R-X-FHN,B-8-XSP-1-46-X-0:17:06-X-X-FHN,B-8-AD-1-46-X-0:17:06-R-X-FHN,A-8-XAD-1-35-X-0:17:06-X-X-FHN,A-8-AD-0-35-X-0:17:06-X-X-FHN,B-8-XAD-0-46-X-0:17:06-X-X-FHN,A-4-LP-0-26-12-0:17:08-R-X-FHN,B-20-CL-1-79-X-0:17:15-R-X-FHN,B-20-THW-0-79-77-0:17:28-R-X-FHN,A-8-IN-1-4-X-0:17:28-R-X-FHN,B-20-XIN-1-77-X-0:17:28-X-X-FHN,B-20-THW-1-78-56-0:17:38-R-X-FHN,B-4-XTHW-1-56-X-0:17:38-X-X-FHN,B-4-SP-0-67-57-0:17:39-R-X-FHN,A-6-SP-0-24-13-0:17:41-R-X-FHN,B-20-SP-1-68-58-0:17:43-R-X-FHN,B-5-XSP-1-58-X-0:17:43-X-X-FHN,A-10-ST-1-23-X-0:17:45-R-X-FHN,B-5-XST-1-58-X-0:17:45-X-X-FHN,B-1-GH-1-50-X-0:17:51-R-X-FHN,B-1-LP-0-49-26-0:18:00-R-X-FHN,A-6-SP-0-55-65-0:18:02-R-X-FHN,B-10-PC-1-16-15-0:18:06-R-X-FHN,B-10-SP-1-15-24-0:18:07-R-X-FHN,B-14-XSP-1-24-X-0:18:07-X-X-FHN,B-14-SP-1-24-03-0:18:11-R-X-FHN,B-2-XSP-1-03-X-0:18:11-X-X-FHN,B-2-SP-1-02-13-0:18:17-R-X-FHN,B-14-XSP-1-13-X-0:18:17-X-X-FHN,B-14-C-2-13-42-0:18:19-L-X-FHN,B-11-XC-2-42-X-0:18:19-X-X-FHN,B-11-CS-1-42-41-0:18:21-R-X-FHN,A-1-GS-1-40-X-0:18:21-X-X-FHN,B-8-SP-0-42-21-0:18:22-R-X-FHN,A-2-CL-2-60-X-0:18:26-L-X-FHN,A-6-ST-2-48-X-0:18:29-R-X-FHN,B-10-XST-2-33-X-0:18:29-X-X-FHN,A-10-SP-1-48-46-0:18:30-R-X-FHN,A-9-XSP-1-46-X-0:18:30-X-X-FHN,A-9-SP-1-46-64-0:18:34-R-X-FHN,A-7-XSP-1-64-X-0:18:34-X-X-FHN,A-7-PC-2-64-43-0:18:36-R-X-FHN,A-7-LS-1-43-41-0:18:44-L-X-FHN,B-1-GS-1-40-X-0:18:44-X-X-FHN,B-1-GT-1-</w:t>
-      </w:r>
-      <w:r>
-        <w:rPr>
-          <w:rFonts w:ascii="Times New Roman" w:eastAsia="Times New Roman" w:hAnsi="Times New Roman" w:cs="Times New Roman"/>
-          <w:sz w:val="24"/>
-          <w:szCs w:val="24"/>
-          <w:lang w:eastAsia="en-IN"/>
-        </w:rPr>
-        <w:t>1</w:t>
-      </w:r>
-      <w:r>
-        <w:rPr>
-          <w:rFonts w:ascii="Times New Roman" w:eastAsia="Times New Roman" w:hAnsi="Times New Roman" w:cs="Times New Roman"/>
-          <w:sz w:val="24"/>
-          <w:szCs w:val="24"/>
-          <w:lang w:eastAsia="en-IN"/>
-        </w:rPr>
-        <w:t>0-49-0:18:56-R-X-FHN,B-5-XGT-1-49-X-0:18:56-X-X-FHN,B-5-SP-1-59-77-0:18:59-R-X-FHN,B-20-XSP-1-77-X-0:18:59-X-X-FHN,B-20-SP-0-77-55-0:19:00-R-X-FHN,A-4-IN-1-26-X-0:19:04-R-X-FHN,B-20-XIN-1-55-X-0:19:04-X-X-FHN,A-5-GD-1-16-X-0:19:05-R-X-FHN,B-11-XGD-1-65-X-0:19:05-X-X-FHN,B-11-GD-0-65-X-0:19:05-X-X-FHN,A-5-XGD-0-16-X-0:19:05-X-X-FHN,A-8-SP-1-16-38-0:19:08-R-X-FHN,A-1-XSP-1-38-X-0:19:08-X-X-FHN,A-1-LP-1-38-66-0:19:14-R-X-FHN,A-2-XLP-1-66-X-0:19:14-X-X-FHN,A-2-LP-0-66-61-0:19:18-R-X-FHN,B-1-LP-1-50-55-0:19:49-R-GK-FHN,B-11-XLP-1-55-X-0:19:49-X-X-FHN,B-11-DC-0-55-X-0:19:52-R-X-FHN,B-11-GD-1-56-X-0:19:54-R-X-FHN,A-8-XGD-1-25-X-0:19:54-X-X-FHN,A-8-GD-0-25-X-0:19:54-X-X-FHN,B-11-XGD-0-56-X-0:19:54-X-X-FHN,B-11-</w:t>
-      </w:r>
-      <w:r>
-        <w:rPr>
-          <w:rFonts w:ascii="Times New Roman" w:eastAsia="Times New Roman" w:hAnsi="Times New Roman" w:cs="Times New Roman"/>
-          <w:sz w:val="24"/>
-          <w:szCs w:val="24"/>
-          <w:lang w:eastAsia="en-IN"/>
-        </w:rPr>
-        <w:lastRenderedPageBreak/>
-        <w:t>SP-1-56-64-0:19:57-R-X-FHN,B-9-XSP-1-64-X-0:19:57-X-X-FHN,B-9-SP-1-54-53-0:20:03-R-X-FHN,B-11-XSP-1-53-X-0:20:03-X-X-FHN,A-4-ST-2-28-X-0:20:05-R-X-FHN,B-11-XST-2-53-X-0:20:05-X-X-FHN,A-4-SP-1-18-18-0:20:07-R-X-FHN,A-5-XSP-1-18-X-0:20:07-X-X-FHN,A-5-SP-1-18-40-0:20:09-R-X-FHN,A-1-XSP-1-40-X-0:20:09-X-X-FHN,A-1-SP-1-40-38-0:20:10-R-X-FHN,A-6-XSP-1-38-X-0:20:10-X-X-FHN,A-6-LP-0-38-77-0:20:13-R-X-FHN,B-2-THW-0-04-03-0:20:27-R-X-FHN,A-2-IN-1-78-X-0:20:27-R-X-FHN,B-2-XIN-1-3-X-0:20:27-X-X-FHN,A-10-AD-1-66-X-0:20:29-R-X-FHN,B-4-XAD-1-15-X-0:20:29-X-X-FHN,B-4-AD-0-15-X-0:20:29-X-X-FHN,A-10-XAD-0-66-X-0:20:29-X-X-FHN,B-2-THW-1-04-14-0:20:38-R-X-FHN,B-10-XTHW-1-14-X-0:20:38-X-X-FHN,A-10-GD-0-67-X-0:20:40-R-F-FHN,B-4-XGD-0-14-X-0:20:40-X-X-FHN,B-4-GD-0-14-X-0:20:40-X-X-FHN,A-10-XGD-0-67-X-0:20:40-X-X-FHN,B-8-SP-1-24-12-0:21:11-R-FK-FHN,B-14-XSP-1-12-X-0:21:11-X-X-FHN,B-14-C-0-12-42-0:21:14-L-X-FHN,A-8-CL-2-39-X-0:21:17-R-X-FHN,B-8-AD-1-23-X-0:21:19-R-X-FHN,A-7-XAD-1-58-X-0:21:19-X-X-FHN,A-7-AD-0-58-X-0:21:19-X-X-FHN,B-8-XAD-0-23-X-0:21:19-X-X-FHN,B-14-SP-1-14-15-0:21:22-R-X-FHN,B-2-XSP-1-15-X-0:21:22-X-X-FHN,B-2-DC-0-15-X-0:21:22-R-X-FHN,A-7-LP-0-77-35-0:21:25-R-X-FHN,B-20-SP-1-46-45-0:21:28-R-X-FHN,B-8-XSP-1-45-X-0:21:28-X-X-FHN,B-8-LP-1-55-62-0:21:32-R-X-FHN,B-11-XLP-1-62-X-0:21:32-X-X-FHN,B-11-DR-1-62-X-0:21:36-R-X-FHN,A-5-XDR-1-19-X-0:21:36-X-X-FHN,B-11-PC-1-52-43-0:21:38-R-X-FHN,B-9-OFF-1-32-X-0:21:41-R-X-FHN,A-1-LP-0-39-46-0:22:04-L-X-FHN,B-6-SP-1-27-28-0:22:09-R-X-FHN,B-2-XSP-1-28-X-0:22:09-X-X-FHN,B-2-SP-1-28-40-0:22:11-R-X-FHN,B-1-XSP-1-40-X-0:22:11-X-X-FHN,B-1-LP-1-40-67-0:22:16-R-X-FHN,B-20-XLP-1-67-X-0:22:16-X-X-FHN,A-11-ST-1-14-X-0:22:21-R-X-FHN,B-20-XST-1-67-X-0:22:21-X-X-FHN,B-5-SP-1-58-66-0:22:24-R-X-FHN,B-11-XSP-1-66-X-0:22:24-X-X-FHN,B-11-SP-1-66-55-0:22:25-R-X-FHN,B-8-XSP-1-55-X-0:22:25-X-X-FHN,B-8-SP-0-55-54-0:22:27-R-X-FHN,A-5-SP-1-27-49-0:22:28-R-X-FHN,A-1-XSP-1-49-X-0:22:28-X-X-FHN,A-1-SP-1-49-28-0:22:33-R-X-FHN,A-5-XSP-1-28-X-0:22:33-X-X-FHN,A-5-SP-1-28-49-0:22:36-R-X-FHN,A-1-XSP-1-49-X-0:22:36-X-X-FHN,A-1-SP-1-49-48-0:22:37-R-X-FHN,A-3-XSP-1-48-X-0:22:37-X-X-FHN,A-3-LP-1-48-78-0:22:40-R-X-FHN,A-2-XLP-1-78-X-0:22:40-X-X-FHN,A-2-SP-1-78-66-0:22:42-R-X-FHN,A-6-XSP-1-66-X-0:22:42-X-X-FHN,A-6-SP-1-66-74-0:22:44-R-X-FHN,A-7-XSP-1-74-X-0:22:44-X-X-FHN,A-7-SP-1-74-66-0:22:47-R-X-FHN,A-2-XSP-1-66-X-0:22:47-X-X-FHN,A-2-TB-0-65-52-0:22:50-R-X-FHN,B-1-GH-1-29-X-0:22:57-R-X-FHN,B-1-GT-1-49-29-0:23:03-R-X-FHN,B-6-XGT-1-29-X-0:23:03-X-X-FHN,B-6-SP-1-29-40-0:23:08-R-X-FHN,B-1-XSP-1-40-X-0:23:08-X-X-FHN,B-1-CL-2-40-X-0:23:08-L-X-FHN,A-2-THW-1-73-74-0:23:23-R-X-FHN,A-7-XTHW-1-74-X-0:23:23-X-X-FHN,A-7-PC-1-63-64-0:23:28-R-X-FHN,A-7-LP-1-64-35-0:23:29-R-X-FHN,A-4-XLP-1-35-X-0:23:29-X-X-FHN,A-4-SP-1-35-14-0:23:31-R-X-FHN,A-5-XSP-1-14-X-0:23:31-X-X-FHN,A-5-SP-0-14-3-0:23:35-R-X-FHN,B-20-THW-1-78-77-0:24:02-R-X-FHN,B-9-XTHW-1-77-X-0:24:02-X-X-FHN,B-9-SP-0-77-67-0:24:04-R-X-FHN,A-8-SP-0-14-12-0:24:05-R-X-FHN,B-5-SP-0-69-69-0:24:09-R-X-FHN,A-9-SP-1-12-23-0:24:12-R-X-FHN,A-10-XSP-1-23-X-0:24:12-X-X-FHN,A-9-OFF-1-21-X-0:24:17-R-X-FHN,B-1-LP-0-49-44-0:24:32-R-FK-FHN,A-3-SP-1-37-39-0:24:37-R-X-FHN,A-1-XSP-1-39-X-0:24:37-X-X-FHN,A-1-LP-1-39-46-0:24:39-R-X-FHN,A-10-XLP-1-46-X-0:24:39-X-X-FHN,A-10-SP-0-46-54-0:24:41-R-X-FHN,B-2-SP-1-27-39-0:24:44-R-X-FHN,B-1-XSP-1-39-X-0:24:44-X-X-FHN,B-1-LP-1-39-07-0:24:49-R-X-FHN,B-2-XLP-1-07-X-0:24:49-X-X-FHN,B-2-LP-1-08-05-0:24:50-R-X-FHN,B-14-XLP-1-05-X-0:24:50-X-X-FHN,B-14-SP-1-05-16-0:24:55-R-X-FHN,B-10-XSP-1-16-X-0:24:55-X-X-FHN,B-10-SP-1-16-17-0:24:58-R-X-FHN,B-6-XSP-1-17-X-0:24:58-X-X-FHN,B-6-SP-1-17-39-0:25:01-R-X-FHN,B-1-XSP-1-39-X-0:25:01-X-X-FHN,B-1-SP-1-39-48-0:25:08-R-X-FHN,B-5-XSP-1-48-X-0:25:08-X-X-FHN,B-5-SP-1-58-78-0:25:12-R-X-FHN,B-20-XSP-1-78-X-0:25:12-X-X-FHN,B-20-DR-1-78-X-0:25:13-R-X-FHN,A-11-XDR-1-3-X-0:25:13-X-X-FHN,B-20-SP-</w:t>
-      </w:r>
-      <w:r>
-        <w:rPr>
-          <w:rFonts w:ascii="Times New Roman" w:eastAsia="Times New Roman" w:hAnsi="Times New Roman" w:cs="Times New Roman"/>
-          <w:sz w:val="24"/>
-          <w:szCs w:val="24"/>
-          <w:lang w:eastAsia="en-IN"/>
-        </w:rPr>
-        <w:lastRenderedPageBreak/>
-        <w:t>1-78-67-0:25:16-R-X-FHN,B-4-XSP-1-67-X-0:25:16-X-X-FHN,B-4-SP-1-67-55-0:25:18-R-X-FHN,B-9-XSP-1-55-X-0:25:18-X-X-FHN,B-9-SP-1-76-77-0:25:25-R-X-FHN,B-20-XSP-1-77-X-0:25:25-X-X-FHN,B-20-SP-1-78-60-0:25:29-R-X-FHN,B-1-XSP-1-60-X-0:25:29-X-X-FHN,B-1-SP-1-60-39-0:25:33-R-X-FHN,B-6-XSP-1-39-X-0:25:33-X-X-FHN,B-6-LP-1-39-08-0:25:36-R-X-FHN,B-2-XLP-1-08-X-0:25:36-X-X-FHN,B-2-LP-1-08-56-0:25:39-R-X-FHN,B-20-XLP-1-56-X-0:25:39-X-X-FHN,B-20-SP-1-56-46-0:25:42-R-X-FHN,B-8-XSP-1-46-X-0:25:42-X-X-FHN,B-8-PC-1-46-55-0:25:44-R-X-FHN,B-8-TB-0-55-42-0:25:46-R-X-FHN,A-1-GH-1-39-X-0:25:50-R-X-FHN,A-1-LP-0-38-35-0:26:02-L-X-FHN,B-4-SP-1-46-45-0:26:05-R-X-FHN,B-10-XSP-1-45-X-0:26:05-X-X-FHN,B-10-SP-0-45-54-0:26:07-R-X-FHN,A-5-SP-1-27-25-0:26:10-R-X-FHN,A-11-XSP-1-25-X-0:26:10-X-X-FHN,A-11-GD-1-25-X-0:26:11-R-X-FHN,B-20-XGD-1-56-X-0:26:11-X-X-FHN,B-20-GD-0-56-X-0:26:11-X-X-FHN,A-11-XGD-0-25-X-0:26:11-X-X-FHN,A-8-SP-1-25-25-0:26:12-R-X-FHN,A-11-XSP-1-25-X-0:26:12-X-X-FHN,A-11-SP-1-25-24-0:26:14-R-X-FHN,A-8-XSP-1-24-X-0:26:14-X-X-FHN,A-8-DR-0-24-X-0:26:14-R-X-FHN,B-20-XDR-0-57-X-0:26:14-X-X-FHN,B-20-CL-1-78-X-0:26:18-R-X-FHN,A-5-THW-1-4-3-0:26:31-R-X-FHN,A-8-XTHW-1-3-X-0:26:31-X-X-FHN,A-8-SP-1-13-4-0:26:33-R-X-FHN,A-5-XSP-1-4-X-0:26:33-X-X-FHN,A-5-LP-1-5-38-0:26:36-R-X-FHN,A-1-XLP-1-38-X-0:26:36-X-X-FHN,A-1-LP-1-38-66-0:26:41-R-X-FHN,A-2-XLP-1-66-X-0:26:41-X-X-FHN,A-2-LP-1-66-61-0:26:45-R-X-FHN,A-7-XLP-1-61-X-0:26:45-X-X-FHN,A-7-SP-2-51-42-0:26:50-R-X-FHN,A-9-XSP-2-42-X-0:26:50-X-X-FHN,A-9-PC-1-42-32-0:26:52-R-X-FHN,A-9-CS-1-32-31-0:26:54-L-X-FHN,B-1-GS-1-50-X-0:26:54-X-X-FHN,B-1-SP-1-40-39-0:27:11-R-X-FHN,B-6-XSP-1-39-X-0:27:11-X-X-FHN,B-6-SP-1-39-50-0:27:13-R-X-FHN,B-1-XSP-1-50-X-0:27:13-X-X-FHN,B-1-SP-1-40-38-0:27:16-R-X-FHN,B-6-XSP-1-38-X-0:27:16-X-X-FHN,B-6-LP-1-38-08-0:27:17-R-X-FHN,B-2-XLP-1-08-X-0:27:17-X-X-FHN,B-2-PC-1-08-17-0:27:19-R-X-FHN,B-2-SP-1-17-15-0:27:23-R-X-FHN,B-10-XSP-1-15-X-0:27:23-X-X-FHN,B-10-SP-0-15-03-0:27:23-R-X-FHN,A-2-SP-1-78-60-0:27:29-R-X-FHN,A-1-XSP-1-60-X-0:27:29-X-X-FHN,A-1-LP-0-60-67-0:27:32-R-X-FHN,B-2-SP-0-14-13-0:27:34-R-X-FHN,A-3-SP-0-68-67-0:27:37-R-X-FHN,B-10-C-0-14-42-0:27:40-R-X-FHN,A-1-GH-1-39-X-0:27:42-R-X-FHN,A-1-SP-1-39-49-0:27:48-R-X-FHN,A-3-XSP-1-49-X-0:27:48-X-X-FHN,A-3-SP-1-59-50-0:27:51-R-X-FHN,A-1-XSP-1-50-X-0:27:51-X-X-FHN,A-1-SP-1-50-29-0:27:55-R-X-FHN,A-4-XSP-1-29-X-0:27:55-X-X-FHN,A-4-SP-1-29-8-0:27:56-R-X-FHN,A-5-XSP-1-8-X-0:27:56-X-X-FHN,B-8-ST-0-73-X-0:27:59-R-X-FHN,A-5-XST-0-8-X-0:27:59-X-X-FHN,A-5-SP-1-8-17-0:28:00-R-X-FHN,A-10-XSP-1-17-X-0:28:00-X-X-FHN,B-4-SL-0-64-X-0:28:02-R-F-FHN,A-10-XSL-0-17-X-0:28:02-X-X-FHN,A-4-LP-1-17-48-0:28:23-R-FK-FHN,A-3-XLP-1-48-X-0:28:23-X-X-FHN,A-3-SP-1-48-39-0:28:29-R-X-FHN,A-1-XSP-1-39-X-0:28:29-X-X-FHN,A-1-SP-1-39-28-0:28:34-R-X-FHN,A-4-XSP-1-28-X-0:28:34-X-X-FHN,A-4-LP-1-28-13-0:28:37-R-X-FHN,A-11-XLP-1-13-X-0:28:37-X-X-FHN,A-11-SP-2-13-32-0:28:43-L-X-FHN,A-9-XSP-2-32-X-0:28:43-X-X-FHN,A-9-CS-0-32-31-0:28:45-L-X-FHN,B-6-IN-2-50-X-0:28:45-R-X-FHN,A-9-XIN-2-31-X-0:28:45-X-X-FHN,A-9-C-0-1-51-0:29:18-R-CN-FHN,B-1-LP-1-40-66-0:29:55-R-GK-FHN,B-20-XLP-1-66-X-0:29:55-X-X-FHN,B-20-DR-1-66-X-0:30:00-R-X-FHN,A-8-XDR-1-15-X-0:30:00-X-X-FHN,B-20-PC-1-56-55-0:30:01-R-X-FHN,B-20-SP-0-55-54-0:30:03-R-X-FHN,A-4-SP-1-27-36-0:30:04-R-X-FHN,A-6-XSP-1-36-X-0:30:04-X-X-FHN,A-6-LP-0-27-73-0:30:06-R-X-FHN,B-2-THW-1-09-07-0:30:30-R-X-FHN,B-10-XTHW-1-07-X-0:30:30-X-X-FHN,B-10-DC-0-08-X-0:30:31-R-X-FHN,A-2-THW-1-73-53-0:30:42-R-X-FHN,A-7-XTHW-1-53-X-0:30:42-X-X-FHN,A-7-LP-1-53-24-0:30:47-R-X-FHN,A-5-XLP-1-24-X-0:30:47-X-X-FHN,A-5-PC-1-24-23-0:30:51-R-X-FHN,A-5-SP-1-23-12-0:30:51-R-X-FHN,A-11-XSP-1-12-X-0:30:51-X-X-FHN,A-11-C-0-12-41-0:30:54-L-X-FHN,B-6-CL-2-50-X-0:30:56-R-X-FHN,A-9-SP-1-1-2-0:31:17-R-CN-FHN,A-7-XSP-1-2-X-0:31:17-X-X-FHN,A-7-LP-0-2-33-0:31:20-R-X-FHN,B-11-PC-1-48-57-0:31:22-R-X-FHN,B-11-DR-1-57-X-0:31:26-R-X-</w:t>
-      </w:r>
-      <w:r>
-        <w:rPr>
-          <w:rFonts w:ascii="Times New Roman" w:eastAsia="Times New Roman" w:hAnsi="Times New Roman" w:cs="Times New Roman"/>
-          <w:sz w:val="24"/>
-          <w:szCs w:val="24"/>
-          <w:lang w:eastAsia="en-IN"/>
-        </w:rPr>
-        <w:lastRenderedPageBreak/>
-        <w:t>FHN,A-8-XDR-1-24-X-0:31:26-X-X-FHN,B-11-SP-1-77-57-0:31:29-R-X-FHN,B-20-XSP-1-57-X-0:31:29-X-X-FHN,B-20-SP-1-66-77-0:31:29-R-X-FHN,B-11-XSP-1-77-X-0:31:29-X-X-FHN,B-11-LP-1-77-15-0:31:31-R-X-FHN,B-2-XLP-1-15-X-0:31:31-X-X-FHN,B-2-SP-0-15-23-0:31:37-R-X-FHN,A-3-IN-2-58-X-0:31:40-R-X-FHN,B-2-XIN-2-23-X-0:31:40-X-X-FHN,A-10-SP-0-67-47-0:31:41-R-X-FHN,B-10-AD-1-34-X-0:31:43-R-X-FHN,A-8-XAD-1-47-X-0:31:43-X-X-FHN,A-8-AD-0-47-X-0:31:43-X-X-FHN,B-10-XAD-0-34-X-0:31:43-X-X-FHN,B-4-SP-0-35-55-0:31:45-R-X-FHN,A-11-PC-3-26-13-0:31:49-R-X-FHN,A-11-LP-0-13-72-0:31:58-R-X-FHN,B-2-THW-0-08-07-0:32:15-R-X-FHN,A-2-AD-0-74-X-0:32:15-R-F-FHN,B-14-XAD-0-7-X-0:32:15-X-X-FHN,B-14-AD-0-7-X-0:32:15-X-X-FHN,A-2-XAD-0-74-X-0:32:15-X-X-FHN,B-6-SP-1-07-29-0:32:40-L-FK-FHN,B-1-XSP-1-29-X-0:32:40-X-X-FHN,B-1-LP-1-29-58-0:32:45-R-X-FHN,B-5-XLP-1-58-X-0:32:45-X-X-FHN,B-5-LP-0-68-63-0:32:49-R-X-FHN,A-4-CL-1-18-X-0:32:54-L-X-FHN,B-20-THW-1-72-52-0:33:15-R-X-FHN,B-9-XTHW-1-52-X-0:33:15-X-X-FHN,B-9-DC-0-52-X-0:33:17-R-X-FHN,A-6-CL-2-29-X-0:33:17-R-X-FHN,B-6-SP-1-58-49-0:33:23-R-X-FHN,B-1-XSP-1-49-X-0:33:23-X-X-FHN,B-1-SP-1-49-59-0:33:26-R-X-FHN,B-6-XSP-1-59-X-0:33:26-X-X-FHN,B-6-SP-1-59-78-0:33:29-R-X-FHN,B-20-XSP-1-78-X-0:33:29-X-X-FHN,B-20-SP-1-78-77-0:33:30-R-X-FHN,B-4-XSP-1-77-X-0:33:30-X-X-FHN,B-4-LP-1-77-64-0:33:34-R-X-FHN,B-9-XLP-1-64-X-0:33:34-X-X-FHN,A-5-ST-1-17-X-0:33:39-R-X-FHN,B-9-XST-1-64-X-0:33:39-X-X-FHN,A-6-SP-0-26-16-0:33:41-R-X-FHN,B-8-IN-1-65-X-0:33:42-R-X-FHN,A-6-XIN-1-16-X-0:33:42-X-X-FHN,B-8-SP-0-65-53-0:33:44-R-X-FHN,A-3-SP-1-18-7-0:33:47-R-X-FHN,A-11-XSP-1-7-X-0:33:47-X-X-FHN,A-5-THW-1-6-4-0:34:18-R-X-FHN,A-11-XTHW-1-4-X-0:34:18-X-X-FHN,A-11-SP-0-4-14-0:34:20-R-X-FHN,B-5-SP-1-67-66-0:34:21-R-X-FHN,B-4-XSP-1-66-X-0:34:21-X-X-FHN,B-4-SP-0-66-65-0:34:23-R-X-FHN,A-6-GD-0-16-X-0:34:24-R-F-FHN,B-8-XGD-0-65-X-0:34:24-X-X-FHN,B-8-GD-0-65-X-0:34:24-X-X-FHN,A-6-XGD-0-16-X-0:34:24-X-X-FHN,B-5-SP-1-65-54-0:35:07-R-FK-FHN,B-11-XSP-1-54-X-0:35:07-X-X-FHN,B-11-SP-1-54-44-0:35:09-R-X-FHN,B-4-XSP-1-44-X-0:35:09-X-X-FHN,B-4-SP-1-45-44-0:35:10-R-X-FHN,B-11-XSP-1-44-X-0:35:10-X-X-FHN,B-11-DR-1-44-X-0:35:13-R-X-FHN,A-8-XDR-1-37-X-0:35:13-X-X-FHN,A-10-ST-0-37-X-0:35:14-R-X-FHN,B-11-XST-0-44-X-0:35:14-X-X-FHN,B-11-SP-2-44-33-0:35:14-L-X-FHN,B-10-XSP-2-33-X-0:35:14-X-X-FHN,B-10-LS-2-33-31-0:35:15-R-X-FHN,B-9-CS-0-22-22-0:35:21-R-X-FHN,A-2-IN-2-59-X-0:35:21-R-X-FHN,B-9-XIN-2-22-X-0:35:22-X-X-FHN,B-8-SP-2-32-42-0:35:22-L-X-FHN,B-10-XSP-2-42-X-0:35:22-X-X-FHN,B-10-CS-0-42-41-0:35:23-L-X-FHN,A-5-PC-1-30-19-0:35:28-R-X-FHN,A-5-SP-1-19-28-0:35:30-R-X-FHN,A-8-XSP-1-28-X-0:35:30-X-X-FHN,A-8-LP-1-28-14-0:35:32-R-X-FHN,A-11-XLP-1-14-X-0:35:32-X-X-FHN,A-11-PC-1-14-23-0:35:38-R-X-FHN,A-11-SP-1-23-43-0:35:39-R-X-FHN,A-6-XSP-1-43-X-0:35:39-X-X-FHN,B-2-ST-2-28-X-0:35:42-R-X-FHN,A-6-XST-2-53-X-0:35:42-X-X-FHN,A-2-THW-1-73-63-0:36:03-R-X-FHN,A-10-XTHW-1-63-X-0:36:03-X-X-FHN,A-10-DC-0-63-64-0:36:04-R-X-FHN,A-8-GD-1-64-X-0:36:06-R-X-FHN,B-9-XGD-1-17-X-0:36:06-X-X-FHN,B-9-GD-0-17-X-0:36:06-X-X-FHN,A-8-XGD-0-64-X-0:36:06-X-X-FHN,B-10-ST-0-17-X-0:36:11-R-X-FHN,A-8-XST-0-64-X-0:36:11-X-X-FHN,B-14-ST-1-07-X-0:36:11-R-X-FHN,A-8-XST-1-74-X-0:36:11-X-X-FHN,A-2-LP-1-75-48-0:36:13-R-X-FHN,A-1-XLP-1-48-X-0:36:13-X-X-FHN,A-1-SP-1-48-28-0:36:22-R-X-FHN,A-4-XSP-1-28-X-0:36:22-X-X-FHN,A-4-SP-1-28-6-0:36:22-R-X-FHN,A-5-XSP-1-6-X-0:36:22-X-X-FHN,A-5-PC-1-6-15-0:36:25-R-X-FHN,A-5-TB-0-15-42-0:36:29-R-X-FHN,B-1-GH-1-30-X-0:36:34-R-X-FHN,B-1-GT-1-40-49-0:36:40-R-X-FHN,B-5-XGT-1-49-X-0:36:40-X-X-FHN,B-5-LP-0-58-55-0:36:44-R-X-FHN,A-4-AD-1-26-X-0:36:46-R-X-FHN,B-9-XAD-1-55-X-0:36:46-X-X-FHN,B-9-AD-0-55-X-0:36:46-X-X-FHN,A-4-XAD-0-26-X-0:36:46-X-X-FHN,B-8-SP-0-75-64-0:36:50-R-X-FHN,A-5-SP-1-17-25-0:36:51-R-X-FHN,A-10-XSP-1-25-X-0:36:51-X-X-FHN,A-10-SP-0-25-44-0:36:55-R-X-FHN,B-4-IN-1-37-X-0:36:55-R-X-FHN,A-10-XIN-1-44-X-0:36:55-X-X-FHN,B-4-SP-1-</w:t>
-      </w:r>
-      <w:r>
-        <w:rPr>
-          <w:rFonts w:ascii="Times New Roman" w:eastAsia="Times New Roman" w:hAnsi="Times New Roman" w:cs="Times New Roman"/>
-          <w:sz w:val="24"/>
-          <w:szCs w:val="24"/>
-          <w:lang w:eastAsia="en-IN"/>
-        </w:rPr>
-        <w:lastRenderedPageBreak/>
-        <w:t>57-45-0:36:56-R-X-FHN,B-10-XSP-1-45-X-0:36:56-X-X-FHN,B-10-PC-2-46-54-0:36:58-R-X-FHN,B-10-SP-0-54-53-0:36:58-R-X-FHN,A-5-SP-1-28-6-0:37:03-R-X-FHN,A-11-XSP-1-6-X-0:37:03-X-X-FHN,A-7-OFF-1-54-X-0:37:10-R-X-FHN,B-6-LP-1-27-57-0:38:53-L-FK-FHN,B-5-XLP-1-57-X-0:38:53-X-X-FHN,B-5-SP-1-57-46-0:38:56-R-X-FHN,B-4-XSP-1-46-X-0:38:56-X-X-FHN,B-4-LP-1-35-05-0:39:00-R-X-FHN,B-2-XLP-1-05-X-0:39:00-X-X-FHN,B-2-SP-0-05-03-0:39:03-R-X-FHN,A-7-IN-1-77-X-0:39:03-R-X-FHN,B-2-XIN-1-4-X-0:39:03-X-X-FHN,B-2-THW-0-04-13-0:39:09-R-X-FHN,A-2-SP-0-68-47-0:39:11-R-X-FHN,B-8-SP-1-44-25-0:39:14-R-X-FHN,B-4-XSP-1-25-X-0:39:14-X-X-FHN,B-4-SP-1-25-34-0:39:17-R-X-FHN,B-8-XSP-1-34-X-0:39:17-X-X-FHN,B-8-DR-1-34-X-0:39:18-R-X-FHN,A-8-XDR-1-47-X-0:39:18-X-X-FHN,B-8-LS-1-34-31-0:39:20-R-X-FHN,A-1-GS-1-50-X-0:39:20-X-X-FHN,A-1-SP-1-39-59-0:39:31-R-X-FHN,A-3-XSP-1-59-X-0:39:31-X-X-FHN,A-3-SP-1-59-40-0:39:34-R-X-FHN,A-1-XSP-1-40-X-0:39:34-X-X-FHN,A-1-SP-1-40-30-0:39:37-R-X-FHN,A-4-XSP-1-30-X-0:39:37-X-X-FHN,A-4-SP-1-30-8-0:39:41-R-X-FHN,A-5-XSP-1-8-X-0:39:41-X-X-FHN,A-9-OFF-1-24-X-0:39:46-R-X-FHN,B-6-SP-1-37-57-0:39:51-L-FK-FHN,B-5-XSP-1-57-X-0:39:51-X-X-FHN,B-5-LP-0-57-24-0:39:53-R-X-FHN,A-2-LP-0-57-3-0:39:55-R-X-FHN,B-20-LP-1-68-38-0:40:05-R-X-FHN,B-6-XLP-1-38-X-0:40:05-X-X-FHN,B-6-LP-1-38-07-0:40:09-R-X-FHN,B-2-XLP-1-07-X-0:40:09-X-X-FHN,B-2-LP-1-07-38-0:40:13-R-X-FHN,B-6-XLP-1-38-X-0:40:13-X-X-FHN,B-6-SP-1-38-58-0:40:15-R-X-FHN,B-5-XSP-1-58-X-0:40:15-X-X-FHN,B-5-PC-1-58-57-0:40:18-R-X-FHN,B-5-SP-1-57-55-0:40:21-R-X-FHN,B-9-XSP-1-55-X-0:40:21-X-X-FHN,B-9-SP-1-55-45-0:40:23-R-X-FHN,B-8-XSP-1-45-X-0:40:23-X-X-FHN,B-8-SP-0-55-53-0:40:25-R-X-FHN,A-5-SP-1-28-40-0:40:26-R-X-FHN,A-1-XSP-1-40-X-0:40:26-X-X-FHN,A-1-SP-1-40-49-0:40:32-R-X-FHN,A-3-XSP-1-49-X-0:40:32-X-X-FHN,A-3-SP-1-49-40-0:40:35-R-X-FHN,A-1-XSP-1-40-X-0:40:35-X-X-FHN,A-1-LP-1-50-18-0:40:37-R-X-FHN,A-5-XLP-1-18-X-0:40:37-X-X-FHN,A-5-DR-1-8-X-0:40:44-R-X-FHN,B-11-XDR-1-73-X-0:40:44-X-X-FHN,A-5-DR-1-7-X-0:40:47-R-X-FHN,B-8-XDR-1-74-X-0:40:47-X-X-FHN,A-5-SP-0-7-16-0:40:48-R-X-FHN,B-5-IN-1-65-X-0:40:49-R-X-FHN,A-5-XIN-1-16-X-0:40:49-X-X-FHN,A-8-THW-0-7-5-0:41:02-R-X-FHN,B-8-SP-1-66-64-0:41:04-R-X-FHN,B-9-XSP-1-64-X-0:41:04-X-X-FHN,B-9-PC-1-64-74-0:41:07-R-X-FHN,A-4-ST-1-8-X-0:41:10-R-X-FHN,B-9-XST-1-73-X-0:41:10-X-X-FHN,B-20-THW-1-74-63-0:41:27-R-X-FHN,B-9-XTHW-1-63-X-0:41:27-X-X-FHN,B-9-SP-1-63-73-0:41:29-R-X-FHN,B-8-XSP-1-73-X-0:41:29-X-X-FHN,A-5-ST-2-18-X-0:41:31-R-X-FHN,B-8-XST-2-63-X-0:41:31-X-X-FHN,A-5-PC-1-18-27-0:41:32-R-X-FHN,A-5-LP-0-27-33-0:41:35-R-X-FHN,B-1-SP-1-48-57-0:41:41-R-X-FHN,B-5-XSP-1-57-X-0:41:41-X-X-FHN,B-5-SP-1-57-77-0:41:44-R-X-FHN,B-20-XSP-1-77-X-0:41:44-X-X-FHN,B-20-SP-0-76-66-0:41:47-R-X-FHN,B-14-ST-0-56-X-0:41:48-R-F-FHN,A-10-XST-0-25-X-0:41:48-X-X-FHN,A-5-LP-1-25-38-0:42:14-L-FK-FHN,A-1-XLP-1-38-X-0:42:14-X-X-FHN,A-1-SP-1-38-48-0:42:21-R-X-FHN,A-3-XSP-1-48-X-0:42:21-X-X-FHN,A-3-SP-1-48-38-0:42:22-R-X-FHN,A-1-XSP-1-38-X-0:42:22-X-X-FHN,A-1-LP-0-38-34-0:42:28-L-X-FHN,B-5-SP-0-47-57-0:42:30-R-X-FHN,A-9-SP-1-34-14-0:42:34-R-X-FHN,A-8-XSP-1-14-X-0:42:34-X-X-FHN,A-8-LP-0-15-43-0:42:36-R-X-FHN,B-6-SP-1-38-57-0:42:39-R-X-FHN,B-8-XSP-1-57-X-0:42:39-X-X-FHN,A-6-ST-1-25-X-0:42:41-R-X-FHN,B-8-XST-1-56-X-0:42:41-X-X-FHN,A-8-GD-1-15-X-0:42:44-R-X-FHN,B-8-XGD-1-66-X-0:42:44-X-X-FHN,B-8-GD-0-66-X-0:42:44-X-X-FHN,A-8-XGD-0-15-X-0:42:44-X-X-FHN,B-8-ST-1-76-X-0:42:46-R-X-FHN,A-8-XST-1-5-X-0:42:46-X-X-FHN,A-5-THW-1-4-14-0:43:06-R-X-FHN,A-9-XTHW-1-14-X-0:43:06-X-X-FHN,A-9-DC-0-14-X-0:43:08-R-X-FHN,B-10-PC-3-57-64-0:43:11-R-X-FHN,B-10-TB-1-64-53-0:43:13-R-X-FHN,B-9-XTB-1-53-X-0:43:13-X-X-FHN,B-9-TB-1-53-52-0:43:17-R-X-FHN,B-14-XTB-1-52-X-0:43:17-X-X-FHN,A-4-ST-2-29-X-0:43:20-R-X-FHN,B-14-XST-2-52-X-0:43:20-X-X-FHN,A-5-CL-2-29-X-0:43:21-R-X-FHN,B-4-SP-1-55-54-0:43:24-R-X-FHN,B-8-XSP-1-54-X-0:43:24-X-X-FHN,A-8-ST-1-27-X-0:43:26-R-X-</w:t>
+        <w:t>-FHN,A-1-XLP-1-38-X-0:42:14-X-X-FHN,A-1-SP-1-38-48-0:42:21-R-X-FHN,A-3-XSP-1-48-X-0:42:21-X-X-FHN,A-3-SP-1-48-38-0:42:22-R-X-FHN,A-1-XSP-1-38-X-0:42:22-X-X-FHN,A-1-LP-0-38-34-0:42:28-L-X-FHN,B-5-SP-0-47-57-0:42:30-R-X-FHN,A-9-SP-1-34-14-0:42:34-R-X-FHN,A-8-XSP-1-14-X-0:42:34-X-X-FHN,A-8-LP-0-15-43-0:42:36-R-X-FHN,B-6-SP-1-38-57-0:42:39-R-X-FHN,B-8-XSP-1-57-X-0:42:39-X-X-FHN,A-6-ST-1-25-X-0:42:41-R-X-FHN,B-8-XST-1-56-X-0:42:41-X-X-FHN,A-8-GD-1-15-X-0:42:44-R-X-FHN,B-8-XGD-1-66-X-0:42:44-X-X-FHN,B-8-GD-0-66-X-0:42:44-X-X-FHN,A-8-XGD-0-15-X-0:42:44-X-X-FHN,B-8-ST-1-76-X-0:42:46-R-X-FHN,A-8-XST-1-5-X-0:42:46-X-X-FHN,A-5-THW-1-4-14-0:43:06-R-X-FHN,A-9-XTHW-1-14-X-0:43:06-X-X-FHN,A-9-DC-0-14-X-0:43:08-R-X-FHN,B-10-PC-3-57-64-0:43:11-R-X-FHN,B-10-TB-1-64-53-0:43:13-R-X-FHN,B-9-XTB-1-53-X-0:43:13-X-X-FHN,B-9-TB-1-53-52-0:43:17-R-X-FHN,B-14-XTB-1-52-X-0:43:17-X-X-FHN,A-4-ST-2-29-X-0:43:20-R-X-FHN,B-14-XST-2-52-X-0:43:20-X-X-FHN,A-5-CL-2-29-X-0:43:21-R-X-FHN,B-4-SP-1-55-54-0:43:24-R-X-FHN,B-8-XSP-1-54-X-0:43:24-X-X-FHN,A-8-ST-1-27-X-0:43:26-R-X-</w:t>
       </w:r>
       <w:r>
         <w:rPr>

</xml_diff>

<commit_message>
THW-0-F added to misbehaviour fouls
</commit_message>
<xml_diff>
--- a/stepout_qc_code/read_string/rstring.docx
+++ b/stepout_qc_code/read_string/rstring.docx
@@ -3,17 +3,231 @@
 <w:document xmlns:wpc="http://schemas.microsoft.com/office/word/2010/wordprocessingCanvas" xmlns:cx="http://schemas.microsoft.com/office/drawing/2014/chartex" xmlns:cx1="http://schemas.microsoft.com/office/drawing/2015/9/8/chartex" xmlns:cx2="http://schemas.microsoft.com/office/drawing/2015/10/21/chartex" xmlns:cx3="http://schemas.microsoft.com/office/drawing/2016/5/9/chartex" xmlns:cx4="http://schemas.microsoft.com/office/drawing/2016/5/10/chartex" xmlns:cx5="http://schemas.microsoft.com/office/drawing/2016/5/11/chartex" xmlns:cx6="http://schemas.microsoft.com/office/drawing/2016/5/12/chartex" xmlns:cx7="http://schemas.microsoft.com/office/drawing/2016/5/13/chartex" xmlns:cx8="http://schemas.microsoft.com/office/drawing/2016/5/14/chartex" xmlns:mc="http://schemas.openxmlformats.org/markup-compatibility/2006" xmlns:aink="http://schemas.microsoft.com/office/drawing/2016/ink" xmlns:am3d="http://schemas.microsoft.com/office/drawing/2017/model3d" xmlns:o="urn:schemas-microsoft-com:office:office" xmlns:r="http://schemas.openxmlformats.org/officeDocument/2006/relationships" xmlns:m="http://schemas.openxmlformats.org/officeDocument/2006/math" xmlns:v="urn:schemas-microsoft-com:vml" xmlns:wp14="http://schemas.microsoft.com/office/word/2010/wordprocessingDrawing" xmlns:wp="http://schemas.openxmlformats.org/drawingml/2006/wordprocessingDrawing" xmlns:w10="urn:schemas-microsoft-com:office:word" xmlns:w="http://schemas.openxmlformats.org/wordprocessingml/2006/main" xmlns:w14="http://schemas.microsoft.com/office/word/2010/wordml" xmlns:w15="http://schemas.microsoft.com/office/word/2012/wordml" xmlns:w16cid="http://schemas.microsoft.com/office/word/2016/wordml/cid" xmlns:w16se="http://schemas.microsoft.com/office/word/2015/wordml/symex" xmlns:wpg="http://schemas.microsoft.com/office/word/2010/wordprocessingGroup" xmlns:wpi="http://schemas.microsoft.com/office/word/2010/wordprocessingInk" xmlns:wne="http://schemas.microsoft.com/office/word/2006/wordml" xmlns:wps="http://schemas.microsoft.com/office/word/2010/wordprocessingShape" mc:Ignorable="w14 w15 w16se w16cid wp14">
   <w:body>
     <w:p>
-      <w:r>
-        <w:t>A-17-ST-1-6-X-0:01:24-R-X-FHN,B-102-XST-1-75-X-0:01:24-X-X-FHN,B-102-CS-4-52-41-0:02:36-R-X-FHN,A-1-GS-0-40-X-0:02:36-X-X-FHN,A-3-SP-1-35-24-0:03:26-R-X-FHN,A-17-XSP-1-24-X-0:03:26-X-X-FHN,A-17-SP-1-24-26-0:03:27-R-X-FHN,A-3-XSP-1-26-X-0:03:27-X-X-FHN,A-17-LS-4-23-31-0:03:45-R-X-FHN,B-1-GS-0-50-X-0:03:45-X-X-FHN,B-102-AD-1-64-X-0:08:41-R-X-FHN,A-17-XAD-1-17-X-0:08:41-X-X-FHN,A-17-AD-0-17-X-0:08:41-X-X-FHN,B-102-XAD-0-64-X-0:08:41-X-X-FHN,A-9-SP-1-28-27-0:08:53-R-X-FHN,A-17-XSP-1-27-X-0:08:53-X-X-FHN,A-17-PC-1-27-17-0:08:55-R-X-FHN,A-17-SP-1-17-38-0:08:59-R-X-FHN,A-3-XSP-1-38-X-0:08:59-X-X-FHN,A-3-SP-1-6-15-0:11:49-R-X-FHN,A-17-XSP-1-15-X-0:11:49-X-X-FHN,A-17-DR-1-15-X-0:11:49-R-X-FHN,B-101-XDR-1-66-X-0:11:49-X-X-FHN,B-102-GD-1-57-X-0:11:52-R-X-FHN,A-17-XGD-1-24-X-0:11:52-X-X-FHN,A-17-GD-0-24-X-0:11:52-X-X-FHN,B-102-XGD-0-57-X-0:11:52-X-X-FHN,A-17-GD-1-25-X-0:11:54-R-X-FHN,B-102-XGD-1-56-X-0:11:54-X-X-FHN,B-102-GD-0-56-X-0:11:54-X-X-FHN,A-17-XGD-0-25-X-0:11:54-X-X-FHN,A-9-SP-1-6-15-0:15:11-R-X-FHN,A-17-XSP-1-15-X-0:15:11-X-X-FHN,A-17-DR-1-15-X-0:15:14-R-X-FHN,B-101-XDR-1-66-X-0:15:14-X-X-FHN,A-17-PC-1-24-33-0:15:15-R-X-FHN,A-17-SP-2-43-52-0:15:19-R-X-FHN,A-3-XSP-2-52-X-0:15:19-X-X-FHN,A-3-CS-0-52-41-0:15:20-R-X-FHN,A-17-ST-2-48-X-0:15:57-R-X-FHN,B-102-XST-2-33-X-0:15:57-X-X-FHN,A-3-SP-1-17-15-0:18:21-R-X-FHN,A-17-XSP-1-15-X-0:18:21-X-X-FHN,B-101-ST-1-66-X-0:18:26-R-X-FHN,A-17-XST-1-15-X-0:18:26-X-X-FHN,A-3-SP-1-44-34-0:26:40-R-X-FHN,A-17-XSP-1-34-X-0:26:40-X-X-FHN,A-17-SP-1-34-46-0:26:41-R-X-FHN,A-9-XSP-1-46-X-0:26:41-X-X-FHN</w:t>
+      <w:pPr>
+        <w:spacing w:after="0" w:line="240" w:lineRule="auto"/>
+        <w:rPr>
+          <w:rFonts w:ascii="Times New Roman" w:eastAsia="Times New Roman" w:hAnsi="Times New Roman" w:cs="Times New Roman"/>
+          <w:sz w:val="24"/>
+          <w:szCs w:val="24"/>
+          <w:lang w:eastAsia="en-IN"/>
+        </w:rPr>
+      </w:pPr>
+      <w:r>
+        <w:rPr>
+          <w:rFonts w:ascii="Times New Roman" w:eastAsia="Times New Roman" w:hAnsi="Times New Roman" w:cs="Times New Roman"/>
+          <w:sz w:val="24"/>
+          <w:szCs w:val="24"/>
+          <w:lang w:eastAsia="en-IN"/>
+        </w:rPr>
+        <w:t>A-71-ST-1-09-X-0:00:00-R-X-FHN,B-10-XST-1-72-X-0:00:00-X-X-FHN,A-71-SP-1-09-18-0:00:00-L-X-FHN,A-10-XSP-1-18-X-0:00:00-X-X-FHN,A-10-SP-1-18-19-0:00:05-R-X-FHN,A-71-XSP-1-19-X-0:00:05-X-X-FHN,A-71-LP-1-19-26-0:00:06-R-X-FHN,A-35-XLP-1-26-X-0:00:06-X-X-FHN,A-35-SP-1-16-36-0:00:08-R-X-FHN,A-110-XSP-1-36-X-0:00:08-X-X-FHN,A-110-SP-2-36-44-0:00:08-R-X-FHN,A-4-XSP-2-44-X-0:00:08-X-X-FHN,A-4-CS-1-32-31-0:00:12-R-X-FHN,B-17-GS-1-50-X-0:00:12-X-X-FHN,A-110-PC-1-22-12-0:00:19-R-X-FHN,B-8-ST-2-69-X-0:00:20-R-X-FHN,A-110-XST-2-12-X-0:00:20-X-X-FHN,B-8-SP-0-69-68-0:00:20-R-X-FHN,B-10-XSP-0-68-X-0:00:20-X-X-FHN,A-35-HB-1-12-13-0:00:25-R-X-FHN,B-8-LP-0-69-73-0:00:34-R-FK-FHN,B-10-XLP-0-73-X-0:00:34-X-X-FHN,A-71-LP-1-40-57-0:00:56-R-GK-FHN,A-110-XLP-1-57-X-0:00:56-X-X-FHN,A-110-DC-0-57-X-0:00:57-R-X-FHN,B-12-PC-1-15-15-0:01:01-R-X-FHN,A-110-GD-0-66-66-0:01:03-R-F-FHN,B-12-XGD-0-15-X-0:01:03-X-X-FHN,B-12-GD-0-15-X-0:01:03-X-X-FHN,A-110-XGD-0-66-X-0:01:03-X-X-FHN,B-8-LP-1-17-32-0:01:30-R-FK-FHN,B-9-XLP-1-32-X-0:01:30-X-X-FHN,B-9-SP-1-32-22-0:01:30-R-X-FHN,B-11-XSP-1-22-X-0:01:30-X-X-FHN,B-11-PC-1-22-12-0:01:33-R-X-FHN,B-11-SP-1-12-14-0:01:34-R-X-FHN,B-8-XSP-1-14-X-0:01:34-X-X-FHN,B-8-LP-0-24-52-0:01:37-R-X-FHN,B-10-XLP-0-52-X-0:01:37-X-X-FHN,A-71-LP-1-40-67-0:02:02-R-GK-FHN,A-110-XLP-1-67-X-0:02:02-X-X-FHN,A-110-SP-0-56-54-0:02:03-R-X-FHN,A-4-XSP-0-54-X-0:02:03-X-X-FHN,B-5-CL-1-27-X-0:02:04-R-X-FHN,A-4-PC-1-54-54-0:02:09-R-X-FHN,B-5-ST-1-27-X-0:02:11-R-X-FHN,A-4-XST-1-54-X-0:02:11-X-X-FHN,B-5-SP-1-27-27-0:02:11-R-X-FHN,B-12-XSP-1-27-X-0:02:11-X-X-FHN,B-12-SP-1-27-37-0:02:11-R-X-FHN,B-9-XSP-1-37-X-0:02:11-X-X-FHN,B-9-DC-0-37-X-0:02:17-R-X-FHN,A-10-PC-1-45-44-0:02:18-R-X-FHN,B-8-ST-2-38-X-0:02:21-R-X-FHN,A-10-XST-2-43-X-0:02:21-X-X-FHN,B-8-SP-1-38-17-0:02:21-L-X-FHN,B-12-XSP-1-17-X-0:02:21-X-X-FHN,B-12-SP-1-27-48-0:02:22-R-X-FHN,B-8-XSP-1-48-X-0:02:22-X-X-FHN,B-8-SP-0-28-6-0:02:28-R-X-FHN,B-11-XSP-0-6-X-0:02:28-X-X-FHN,A-82-CL-1-65-X-0:02:28-R-X-FHN,B-12-THW-</w:t>
+      </w:r>
+      <w:r>
+        <w:rPr>
+          <w:rFonts w:ascii="Times New Roman" w:eastAsia="Times New Roman" w:hAnsi="Times New Roman" w:cs="Times New Roman"/>
+          <w:sz w:val="24"/>
+          <w:szCs w:val="24"/>
+          <w:lang w:eastAsia="en-IN"/>
+        </w:rPr>
+        <w:t>0</w:t>
+      </w:r>
+      <w:r>
+        <w:rPr>
+          <w:rFonts w:ascii="Times New Roman" w:eastAsia="Times New Roman" w:hAnsi="Times New Roman" w:cs="Times New Roman"/>
+          <w:sz w:val="24"/>
+          <w:szCs w:val="24"/>
+          <w:lang w:eastAsia="en-IN"/>
+        </w:rPr>
+        <w:t>-8-16-0:02:40-R-</w:t>
+      </w:r>
+      <w:r>
+        <w:rPr>
+          <w:rFonts w:ascii="Times New Roman" w:eastAsia="Times New Roman" w:hAnsi="Times New Roman" w:cs="Times New Roman"/>
+          <w:sz w:val="24"/>
+          <w:szCs w:val="24"/>
+          <w:lang w:eastAsia="en-IN"/>
+        </w:rPr>
+        <w:t>F</w:t>
+      </w:r>
+      <w:r>
+        <w:rPr>
+          <w:rFonts w:ascii="Times New Roman" w:eastAsia="Times New Roman" w:hAnsi="Times New Roman" w:cs="Times New Roman"/>
+          <w:sz w:val="24"/>
+          <w:szCs w:val="24"/>
+          <w:lang w:eastAsia="en-IN"/>
+        </w:rPr>
+        <w:t>-FHN,B-11-PC-2-6-4-0:02:40-R-X-FHN,A-71-SP-1-67-75-0:02:44-R-X-FHN,A-110-XSP-1-75-X-0:02:44-X-X-FHN,A-110-SP-1-65-74-0:02:46-R-X-FHN,A-10-XSP-1-74-X-0:02:46-X-X-FHN,A-10-PC-1-73-72-0:02:50-R-X-FHN,A-10-C-0-62-22-0:02:53-R-X-FHN,A-4-XC-0-22-X-0:02:53-X-X-FHN,B-8-CL-2-29-X-0:02:54-R-X-FHN,A-110-C-0-71-32-0:03:11-R-CN-FHN,A-71-XC-0-32-X-0:03:11-X-X-FHN,B-30-THW-0-78-77-0:03:30-R-X-FHN,B-10-XTHW-0-77-X-0:03:30-X-X-FHN,A-45-HB-1-04-X-0:03:33-R-X-FHN,B-8-LP-1-77-32-0:03:47-R-FK-FHN,B-9-XLP-1-32-X-0:03:47-X-X-FHN,B-9-DC-0-32-X-0:03:47-R-X-FHN,A-1-CL-3-50-X-0:03:48-R-X-FHN,B-9-C-0-1-32-0:04:18-R-CN-FHN,B-16-XC-0-32-X-0:04:18-X-X-FHN,A-10-CL-2-49-X-0:04:18-R-X-FHN,B-30-SP-1-57-49-0:04:22-R-X-FHN,B-17-XSP-1-49-X-0:04:22-X-X-FHN,B-17-SP-1-60-70-0:04:26-R-X-FHN,B-5-XSP-1-70-X-0:04:26-X-X-FHN,B-5-SP-1-70-78-0:04:28-L-X-FHN,B-30-XSP-1-78-X-0:04:28-X-X-FHN,B-30-PC-2-78-76-0:04:29-R-X-FHN,B-30-SP-1-76-74-0:04:32-L-X-FHN,B-10-XSP-1-74-X-0:04:32-X-X-FHN,B-10-LP-1-74-45-0:04:35-R-X-FHN,B-8-XLP-1-45-X-0:04:35-X-X-FHN,B-8-SP-0-45-63-0:04:39-R-X-FHN,B-10-XSP-0-63-X-0:04:39-X-X-FHN,A-10-IN-2-18-X-0:04:41-R-X-FHN,B-8-XIN-2-63-X-0:04:41-X-X-FHN,A-10-SP-1-18-17-0:04:42-R-X-FHN,A-29-XSP-1-17-X-0:04:42-X-X-FHN,A-29-DC-0-27-X-0:04:44-R-X-FHN,B-30-LP-0-65-72-0:04:49-R-X-FHN,B-10-XLP-0-72-X-0:04:49-X-X-FHN,A-71-LP-0-40-37-0:05:04-R-GK-FHN,B-8-IN-1-45-X-0:05:06-R-X-FHN,A-71-XIN-1-36-X-0:05:06-X-X-FHN,B-8-SP-1-45-34-0:05:06-R-X-FHN,B-9-XSP-1-34-X-0:05:06-X-X-FHN,B-9-PC-1-44-44-0:05:07-R-X-FHN,B-9-DC-0-54-X-0:05:07-R-X-FHN,A-29-SP-1-37-56-0:05:13-L-X-FHN,A-110-XSP-1-56-X-0:05:13-X-X-FHN,A-110-PC-1-46-55-0:05:13-R-X-FHN,B-8-GD-1-26-X-0:05:19-R-X-FHN,A-110-XGD-1-55-X-0:05:19-X-X-FHN,A-110-GD-0-55-X-0:05:19-X-X-FHN,B-8-XGD-0-26-X-0:05:19-X-X-FHN,B-8-LP-1-26-65-0:05:19-R-X-FHN,B-6-XLP-1-65-X-0:05:19-X-X-FHN,B-6-LP-0-64-34-0:05:24-L-X-</w:t>
+      </w:r>
+      <w:r>
+        <w:rPr>
+          <w:rFonts w:ascii="Times New Roman" w:eastAsia="Times New Roman" w:hAnsi="Times New Roman" w:cs="Times New Roman"/>
+          <w:sz w:val="24"/>
+          <w:szCs w:val="24"/>
+          <w:lang w:eastAsia="en-IN"/>
+        </w:rPr>
+        <w:lastRenderedPageBreak/>
+        <w:t>FHN,B-16-XLP-0-34-X-0:05:24-X-X-FHN,A-29-IN-1-37-X-0:05:30-R-X-FHN,B-11-XIN-1-44-X-0:05:30-X-X-FHN,A-29-PC-1-37-36-0:05:30-R-X-FHN,A-29-DC-0-36-X-0:05:31-R-X-FHN,B-8-LP-1-45-13-0:05:32-R-X-FHN,B-10-XLP-1-13-X-0:05:32-X-X-FHN,B-10-SP-1-23-34-0:05:34-R-X-FHN,B-16-XSP-1-34-X-0:05:34-X-X-FHN,B-16-PC-1-34-33-0:05:34-R-X-FHN,A-71-ST-2-48-X-0:05:38-R-X-FHN,B-16-XST-2-33-X-0:05:38-X-X-FHN,A-71-SP-1-48-57-0:05:38-R-X-FHN,A-110-XSP-1-57-X-0:05:38-X-X-FHN,A-110-PC-1-57-56-0:05:38-R-X-FHN,A-110-SP-1-56-44-0:05:42-R-X-FHN,A-4-XSP-1-44-X-0:05:42-X-X-FHN,A-4-DC-0-33-X-0:05:43-R-X-FHN,B-5-LP-1-48-35-0:05:44-R-X-FHN,B-16-XLP-1-35-X-0:05:44-X-X-FHN,B-16-SP-1-35-25-0:05:45-R-X-FHN,B-10-XSP-1-25-X-0:05:45-X-X-FHN,B-10-SP-1-25-46-0:05:47-R-X-FHN,B-8-XSP-1-46-X-0:05:47-X-X-FHN,B-8-SP-1-46-64-0:05:48-R-X-FHN,B-11-XSP-1-64-X-0:05:48-X-X-FHN,B-11-SP-1-64-55-0:05:50-R-X-FHN,B-8-XSP-1-55-X-0:05:50-X-X-FHN,B-8-SP-1-45-26-0:05:54-R-X-FHN,B-12-XSP-1-26-X-0:05:54-X-X-FHN,B-12-LP-0-26-3-0:05:54-L-X-FHN,B-10-XLP-0-3-X-0:05:54-X-X-FHN,A-71-THW-0-78-76-0:06:16-R-X-FHN,A-110-XTHW-0-76-X-0:06:16-X-X-FHN,B-12-CL-1-5-X-0:06:14-R-X-FHN,A-35-PC-3-57-44-0:06:17-R-X-FHN,A-35-SP-1-44-33-0:06:19-R-X-FHN,A-42-XSP-1-33-X-0:06:19-X-X-FHN,A-42-SP-0-23-32-0:06:20-L-X-FHN,A-4-XSP-0-32-X-0:06:20-X-X-FHN,B-5-CL-2-49-X-0:06:24-R-X-FHN,A-10-C-1-01-32-0:06:50-R-CN-FHN,A-110-XC-1-32-X-0:06:50-X-X-FHN,A-110-PC-3-32-62-0:06:50-R-X-FHN,B-12-CL-1-20-X-0:06:54-R-X-FHN,A-10-C-0-71-42-0:07:11-R-CN-FHN,A-42-XC-0-42-X-0:07:11-X-X-FHN,B-17-CL-2-39-X-0:07:14-R-X-FHN,A-82-SP-2-33-23-0:07:17-R-X-FHN,A-110-XSP-2-23-X-0:07:17-X-X-FHN,A-110-PC-1-23-22-0:07:17-R-X-FHN,A-110-CS-2-22-41-0:07:17-R-X-FHN,B-17-SP-1-50-50-0:07:37-R-GK-FHN,B-5-XSP-1-50-X-0:07:37-X-X-FHN,B-5-SP-1-60-78-0:07:37-R-X-FHN,B-30-XSP-1-78-X-0:07:37-X-X-FHN,B-30-PC-1-78-67-0:07:42-R-X-FHN,B-30-SP-1-67-47-0:07:48-R-X-FHN,B-9-XSP-1-47-X-0:07:48-X-X-FHN,B-9-DC-0-47-X-0:07:49-R-X-FHN,A-29-SP-1-35-33-0:07:50-R-X-FHN,A-4-XSP-1-33-X-0:07:50-X-X-FHN,A-4-SP-1-23-44-0:07:50-R-X-FHN,A-29-XSP-1-44-X-0:07:50-X-X-FHN,A-29-SP-0-34-43-0:07:52-R-X-FHN,A-110-XSP-0-43-X-0:07:52-X-X-FHN,B-8-IN-2-38-X-0:07:54-R-X-FHN,A-29-XIN-2-43-X-0:07:54-X-X-FHN,B-8-SP-1-47-25-0:07:54-L-X-FHN,B-16-XSP-1-25-X-0:07:54-X-X-FHN,B-16-PC-1-25-35-0:07:56-R-X-FHN,B-16-SP-1-45-45-0:07:57-R-X-FHN,B-9-XSP-1-45-X-0:07:57-X-X-FHN,B-9-LP-1-45-14-0:07:59-R-X-FHN,B-10-XLP-1-14-X-0:07:59-X-X-FHN,B-10-C-2-13-52-0:08:02-R-X-FHN,B-6-XC-2-52-X-0:08:02-X-X-FHN,B-6-CS-1-52-41-0:08:02-R-X-FHN,A-1-GS-1-40-X-0:08:02-X-X-FHN,A-1-GT-1-40-67-0:08:10-R-X-FHN,A-110-XGT-1-67-X-0:08:10-X-X-FHN,A-110-PC-2-57-75-0:08:10-R-X-FHN,A-110-PC-2-65-73-0:08:14-R-X-FHN,A-110-C-0-73-42-0:08:17-R-X-FHN,A-4-XC-0-42-X-0:08:17-X-X-FHN,B-12-CL-1-19-X-0:08:19-R-X-FHN,A-10-C-0-71-42-0:08:34-R-CN-FHN,A-4-XC-0-42-X-0:08:34-X-X-FHN,B-12-CL-2-30-X-0:08:34-R-X-FHN,B-10-PC-1-18-7-0:08:38-R-X-FHN,B-10-SP-0-8-16-0:08:38-R-X-FHN,B-9-XSP-0-16-X-0:08:38-X-X-FHN,A-82-CL-1-66-X-0:08:46-R-X-FHN,B-10-PC-2-5-3-0:08:49-R-X-FHN,B-10-SP-0-3-14-0:08:49-R-X-FHN,B-9-XSP-0-14-X-0:08:49-X-X-FHN,A-35-IN-1-57-X-0:08:52-R-X-FHN,B-10-XIN-1-24-X-0:08:52-X-X-FHN,A-35-PC-1-57-46-0:08:52-R-X-FHN,A-35-SP-1-46-25-0:08:54-R-X-FHN,A-4-XSP-1-25-X-0:08:54-X-X-FHN,A-4-DC-0-35-X-0:08:55-R-X-FHN,B-30-SP-1-57-65-0:08:58-R-X-FHN,B-6-XSP-1-65-X-0:08:58-X-X-FHN,B-6-PC-2-65-63-0:08:58-R-X-FHN,B-6-GD-0-63-X-0:09:03-X-X-FHN,A-29-XGD-0-18-X-0:09:03-X-X-FHN,A-29-SP-1-18-18-0:09:03-L-X-FHN,A-42-XSP-1-18-X-0:09:03-X-X-FHN,B-6-ST-1-73-X-0:09:11-R-X-FHN,A-42-XST-1-8-X-0:09:11-X-X-FHN,B-6-LP-2-63-34-0:09:11-R-X-FHN,B-10-XLP-2-34-X-0:09:11-X-X-FHN,B-10-LS-0-44-51-0:09:13-R-X-FHN,A-1-LP-1-40-56-0:09:23-R-GK-FHN,A-110-XLP-1-56-X-0:09:23-X-X-FHN,A-110-SP-1-56-37-0:09:24-R-X-FHN,A-10-XSP-1-37-X-0:09:24-X-X-FHN,A-10-SP-1-37-35-0:09:25-R-X-FHN,A-4-XSP-1-35-X-0:09:25-X-X-FHN,A-4-SP-0-35-56-0:09:29-R-X-FHN,A-110-XSP-</w:t>
+      </w:r>
+      <w:r>
+        <w:rPr>
+          <w:rFonts w:ascii="Times New Roman" w:eastAsia="Times New Roman" w:hAnsi="Times New Roman" w:cs="Times New Roman"/>
+          <w:sz w:val="24"/>
+          <w:szCs w:val="24"/>
+          <w:lang w:eastAsia="en-IN"/>
+        </w:rPr>
+        <w:lastRenderedPageBreak/>
+        <w:t>0-56-X-0:09:29-X-X-FHN,B-10-IN-1-25-X-0:09:32-R-X-FHN,A-4-XIN-1-56-X-0:09:32-X-X-FHN,B-10-PC-1-25-14-0:09:32-R-X-FHN,A-82-ST-1-67-X-0:09:35-R-X-FHN,B-10-XST-1-14-X-0:09:35-X-X-FHN,B-8-THW-1-4-13-0:09:53-R-X-FHN,B-16-XTHW-1-13-X-0:09:53-X-X-FHN,B-16-DC-0-13-X-0:09:54-R-X-FHN,A-71-SP-1-58-68-0:09:54-R-X-FHN,A-82-XSP-1-68-X-0:09:54-X-X-FHN,A-82-SP-1-68-58-0:09:54-R-X-FHN,A-71-XSP-1-58-X-0:09:54-X-X-FHN,B-16-ST-1-13-X-0:09:57-R-X-FHN,A-71-XST-1-68-X-0:09:57-X-X-FHN,A-82-THW-1-78-66-0:10:12-R-X-FHN,A-4-XTHW-1-66-X-0:10:12-X-X-FHN,A-4-SP-1-56-58-0:10:14-R-X-FHN,A-82-XSP-1-58-X-0:10:14-X-X-FHN,A-82-SP-1-58-36-0:10:14-R-X-FHN,A-35-XSP-1-36-X-0:10:14-X-X-FHN,A-35-PC-1-36-25-0:10:17-R-X-FHN,A-35-DC-0-25-X-0:10:20-R-X-FHN,B-30-DR-1-68-78-0:10:22-R-X-FHN,A-35-XDR-1-3-X-0:10:22-X-X-FHN,B-30-SP-1-77-57-0:10:23-R-X-FHN,B-8-XSP-1-57-X-0:10:23-X-X-FHN,B-8-LP-1-57-74-0:10:26-R-X-FHN,B-6-XLP-1-74-X-0:10:26-X-X-FHN,B-6-C-1-74-32-0:10:27-R-X-FHN,B-16-XC-1-32-X-0:10:27-X-X-FHN,B-16-DC-0-32-X-0:10:31-R-X-FHN,A-1-SP-0-50-70-0:10:52-L-GK-FHN,A-82-XSP-0-70-X-0:10:52-X-X-FHN,B-9-C-0-11-52-0:11:12-R-CN-FHN,B-16-XC-0-52-X-0:11:12-X-X-FHN,A-42-CL-2-39-X-0:11:15-R-X-FHN,B-30-LP-1-74-45-0:11:18-R-X-FHN,B-8-XLP-1-45-X-0:11:18-X-X-FHN,B-8-SP-0-35-53-0:11:21-R-X-FHN,B-16-XSP-0-53-X-0:11:21-X-X-FHN,A-71-IN-2-38-X-0:11:23-R-X-FHN,B-8-XIN-2-43-X-0:11:23-X-X-FHN,A-71-LP-0-28-34-0:11:23-R-X-FHN,A-35-XLP-0-34-X-0:11:23-X-X-FHN,B-5-IN-1-57-X-0:11:25-R-X-FHN,A-71-XIN-1-24-X-0:11:25-X-X-FHN,B-5-LP-1-57-14-0:11:26-R-X-FHN,B-10-XLP-1-14-X-0:11:26-X-X-FHN,B-10-PC-1-14-23-0:11:28-R-X-FHN,B-10-DC-0-33-X-0:11:29-R-X-FHN,A-71-CL-2-49-X-0:11:32-R-X-FHN,B-9-C-0-11-42-0:12:01-R-CN-FHN,B-16-XC-0-42-X-0:12:01-X-X-FHN,A-10-CL-2-49-X-0:12:01-R-X-FHN,A-110-PC-1-67-57-0:12:04-R-X-FHN,B-12-GD-0-24-X-0:12:05-R-F-FHN,A-110-XGD-0-57-X-0:12:05-X-X-FHN,A-110-GD-0-57-X-0:12:05-X-X-FHN,B-12-XGD-0-24-X-0:12:05-X-X-FHN,A-44-LP-0-67-53-0:12:24-R-FK-FHN,A-110-XLP-0-53-X-0:12:24-X-X-FHN,B-17-LP-1-40-65-0:12:52-R-GK-FHN,B-6-XLP-1-65-X-0:12:52-X-X-FHN,B-6-DC-0-65-X-0:12:52-R-X-FHN,A-42-SP-1-27-37-0:12:56-R-X-FHN,A-71-XSP-1-37-X-0:12:56-X-X-FHN,A-71-PC-2-27-25-0:12:58-R-X-FHN,A-71-SP-1-25-23-0:12:59-R-X-FHN,A-35-XSP-1-23-X-0:12:59-X-X-FHN,A-35-DC-0-22-X-0:13:03-R-X-FHN,B-5-SP-0-59-48-0:13:02-R-X-FHN,B-8-XSP-0-48-X-0:13:02-X-X-FHN,A-10-IN-1-34-X-0:13:05-R-X-FHN,B-5-XIN-1-47-X-0:13:05-X-X-FHN,A-10-PC-1-44-34-0:13:05-R-X-FHN,B-8-ST-0-48-X-0:13:06-R-</w:t>
+      </w:r>
+      <w:r>
+        <w:rPr>
+          <w:rFonts w:ascii="Times New Roman" w:eastAsia="Times New Roman" w:hAnsi="Times New Roman" w:cs="Times New Roman"/>
+          <w:sz w:val="24"/>
+          <w:szCs w:val="24"/>
+          <w:lang w:eastAsia="en-IN"/>
+        </w:rPr>
+        <w:t>YC</w:t>
+      </w:r>
+      <w:r>
+        <w:rPr>
+          <w:rFonts w:ascii="Times New Roman" w:eastAsia="Times New Roman" w:hAnsi="Times New Roman" w:cs="Times New Roman"/>
+          <w:sz w:val="24"/>
+          <w:szCs w:val="24"/>
+          <w:lang w:eastAsia="en-IN"/>
+        </w:rPr>
+        <w:t>-FHN,A-82-LS-0-44-41-0:13:41-L-</w:t>
+      </w:r>
+      <w:r>
+        <w:rPr>
+          <w:rFonts w:ascii="Times New Roman" w:eastAsia="Times New Roman" w:hAnsi="Times New Roman" w:cs="Times New Roman"/>
+          <w:sz w:val="24"/>
+          <w:szCs w:val="24"/>
+          <w:lang w:eastAsia="en-IN"/>
+        </w:rPr>
+        <w:t>X</w:t>
+      </w:r>
+      <w:r>
+        <w:rPr>
+          <w:rFonts w:ascii="Times New Roman" w:eastAsia="Times New Roman" w:hAnsi="Times New Roman" w:cs="Times New Roman"/>
+          <w:sz w:val="24"/>
+          <w:szCs w:val="24"/>
+          <w:lang w:eastAsia="en-IN"/>
+        </w:rPr>
+        <w:t>-FHN,B-5-SP-1-50-48-0:14:00-R-X-FHN,B-8-XSP-1-48-X-0:14:00-X-X-FHN,B-8-PC-2-38-58-0:14:00-R-X-FHN,B-8-SP-1-58-76-0:14:04-R-X-FHN,B-6-XSP-1-76-X-0:14:04-X-X-FHN,B-6-DC-0-76-X-0:14:07-R-X-FHN,A-42-PC-2-04-02-0:14:10-R-X-FHN,A-42-SP-0-02-21-0:14:14-R-X-FHN,A-35-XSP-0-21-X-0:14:14-X-X-FHN,B-5-CL-2-59-X-0:14:14-R-X-FHN,A-71-CL-1-15-X-0:14:17-R-X-FHN,B-30-SP-1-68-47-0:14:19-R-X-FHN,B-9-XSP-1-47-X-0:14:19-X-X-FHN,B-9-LP-1-56-23-0:14:20-R-X-FHN,B-16-XLP-1-23-X-0:14:20-X-X-FHN,B-16-PC-1-24-23-0:14:26-R-X-FHN,A-71-ST-2-58-X-0:14:27-R-X-FHN,B-16-XST-2-23-X-0:14:27-X-X-FHN,A-71-CL-1-58-X-0:14:27-R-X-FHN,B-12-SP-1-17-5-0:14:33-R-X-FHN,B-16-XSP-1-5-X-0:14:33-X-X-FHN,B-16-SP-0-4-23-0:14:40-R-X-FHN,B-10-XSP-0-23-X-0:14:40-X-X-FHN,A-10-IN-2-58-X-0:14:41-R-X-FHN,B-16-XIN-2-23-X-0:14:41-X-X-FHN,A-10-CL-1-58-X-0:14:41-R-X-FHN,B-17-LP-0-40-37-0:15:06-R-GK-FHN,B-9-XLP-0-37-X-0:15:06-X-X-FHN,A-44-DC-0-44-X-0:15:08-R-X-FHN,B-9-PC-1-38-48-0:15:10-R-X-FHN,A-10-ST-1-33-X-0:15:12-R-X-FHN,B-9-XST-1-48-X-0:15:12-X-X-FHN,A-10-SP-3-33-42-0:15:12-R-X-FHN,A-35-XSP-3-42-X-0:15:12-X-X-FHN,A-35-CS-4-42-41-0:15:14-R-X-FHN,B-17-GS-0-40-X-0:15:14-X-X-FHN,B-10-SP-1-46-37-0:15:34-R-X-FHN,B-9-XSP-1-37-X-0:15:34-X-X-FHN,B-9-SP-1-37-47-0:15:35-R-X-FHN,B-8-XSP-1-47-X-0:15:35-X-X-FHN,B-8-SP-1-57-68-0:15:36-R-X-FHN,B-30-XSP-1-68-X-0:15:36-X-X-FHN,B-30-PC-1-68-67-0:15:38-R-X-FHN,A-35-SL-0-15-X-0:15:43-R-</w:t>
+      </w:r>
+      <w:r>
+        <w:rPr>
+          <w:rFonts w:ascii="Times New Roman" w:eastAsia="Times New Roman" w:hAnsi="Times New Roman" w:cs="Times New Roman"/>
+          <w:sz w:val="24"/>
+          <w:szCs w:val="24"/>
+          <w:lang w:eastAsia="en-IN"/>
+        </w:rPr>
+        <w:lastRenderedPageBreak/>
+        <w:t>F-FHN,B-30-XSL-0-66-X-0:15:43-X-X-FHN,B-8-LP-0-66-42-0:16:40-R-FK-FHN,B-16-XLP-0-42-X-0:16:40-X-X-FHN,A-71-IN-2-39-X-0:16:42-R-X-FHN,B-8-XIN-2-42-X-0:16:42-X-X-FHN,A-71-SP-1-39-28-0:16:42-R-X-FHN,A-44-XSP-1-28-X-0:16:42-X-X-FHN,A-44-SP-1-38-27-0:16:43-R-X-FHN,A-10-XSP-1-27-X-0:16:43-X-X-FHN,A-10-SP-1-27-25-0:16:44-R-X-FHN,A-35-XSP-1-25-X-0:16:44-X-X-FHN,A-35-SP-0-25-16-0:16:45-R-X-FHN,A-10-XSP-0-16-X-0:16:45-X-X-FHN,B-6-IN-1-55-X-0:16:50-R-X-FHN,A-35-XIN-1-26-X-0:16:50-X-X-FHN,B-6-SP-0-55-34-0:16:50-R-X-FHN,B-10-XSP-0-34-X-0:16:50-X-X-FHN,A-71-PC-1-68-67-0:16:57-R-X-FHN,B-10-ST-0-24-X-0:16:58-R-F-FHN,A-71-XST-0-57-X-0:16:58-X-X-FHN,A-82-SP-1-58-38-0:17:14-R-</w:t>
+      </w:r>
+      <w:r>
+        <w:rPr>
+          <w:rFonts w:ascii="Times New Roman" w:eastAsia="Times New Roman" w:hAnsi="Times New Roman" w:cs="Times New Roman"/>
+          <w:sz w:val="24"/>
+          <w:szCs w:val="24"/>
+          <w:lang w:eastAsia="en-IN"/>
+        </w:rPr>
+        <w:t>X</w:t>
       </w:r>
       <w:bookmarkStart w:id="0" w:name="_GoBack"/>
       <w:bookmarkEnd w:id="0"/>
       <w:r>
-        <w:t>,A-9-TB-1-23-22-0:27:25-R-X-FHN,A-17-XTB-1-22-X-0:27:25-X-X-FHN,B-102-ST-0-59-X-0:27:28-R-F-FHN,A-17-XST-0-22-X-0:27:28-X-X-FHN,A-9-CS-4-32-31-0:28:18-R-PK-FHN,B-1-GS-0-50-X-0:28:18-X-X-FHN,A-17-ST-1-33-X-0:30:25-R-X-FHN,B-102-XST-1-48-X-0:30:25-X-X-FHN,A-17-ST-0-54-X-0:30:25-R-X-FHN,B-101-XST-0-27-X-0:30:25-X-X-FHN,A-17-ST-0-75-X-0:31:39-R-F-FHN,B-102-XST-0-6-X-0:31:39-X-X-FHN,A-9-SP-1-66-66-0:33:58-R-X-FHN,A-17-XSP-1-66-X-0:33:58-X-X-FHN,A-17-SP-1-66-77-0:34:00-R-X-FHN,A-3-XSP-1-77-X-0:34:00-X-X-FHN,A-3-SP-1-77-66-0:34:01-R-X-FHN,A-17-XSP-1-66-X-0:34:01-X-X-FHN,A-17-SP-1-66-76-0:34:03-R-X-FHN,A-3-XSP-1-76-X-0:34:03-X-X-FHN,B-102-GD-1-54-X-0:34:53-R-X-FHN,A-17-XGD-1-27-X-0:34:53-X-X-FHN,A-17-GD-0-27-X-0:34:53-X-X-FHN,B-102-XGD-0-54-X-0:34:53-X-X-FHN,A-9-SP-1-24-44-0:35:03-R-X-FHN,A-17-XSP-1-44-X-0:35:03-X-X-FHN,A-17-LP-1-34-63-0:35:06-R-X-FHN,A-3-XLP-1-63-X-0:35:06-X-X-FHN,A-3-TB-1-63-52-0:35:09-R-X-FHN,A-17-XTB-1-52-X-0:35:09-X-X-FHN,A-17-DR-0-52-X-0:35:09-R-X-FHN,B-101-XDR-0-29-X-0:35:09-X-X-FHN,A-17-DR-1-47-X-0:37:19-R-X-FHN,B-102-XDR-1-34-X-0:37:19-X-X-FHN,A-17-PC-3-47-34-0:37:23-R-X-FHN,A-17-SP-1-34-23-0:37:27-R-X-FHN,A-9-XSP-1-23-X-0:37:27-X-X-FHN,A-17-OFF-1-53-X-0:37:52-R-X-FHN,A-9-SP-1-73-53-0:39:46-R-X-FHN,A-17-XSP-1-53-X-0:39:46-X-X-FHN,A-17-SP-2-53-43-0:39:48-R-X-FHN,A-9-XSP-2-43-X-0:39:48-X-X-FHN,A-9-LS-0-43-41-0:39:49-R-X-FHN,A-17-LP-1-4-17-0:45:14-R-X-FHN,A-3-XLP-1-17-X-0:45:14-X-X-FHN,A-3-SP-1-17-15-0:45:16-R-X-FHN,A-17-XSP-1-15-X-0:45:16-X-X-FHN,A-17-SP-1-15-4-0:45:18-R-X-FHN,A-9-XSP-1-4-X-0:45:18-X-X-FHN,A-9-SP-1-14-04-0:46:41-R-X-SHN,A-17-XSP-1-04-X-0:46:41-X-X-SHN,A-17-SP-1-04-15-0:46:42-R-X-SHN,A-3-XSP-1-15-X-0:46:42-X-X-SHN,A-9-SP-1-13-03-0:46:48-R-X-SHN,A-17-XSP-1-03-X-0:46:48-X-X-SHN,A-17-SP-1-02-02-0:46:50-R-X-SHN,A-9-XSP-1-02-X-0:46:50-X-X-SHN,A-3-THW-1-02-01-0:47:00-R-X-SHN,A-17-XTHW-1-01-X-0:47:00-X-X-SHN,A-17-SP-1-01-02-0:47:01-R-X-SHN,A-3-XSP-1-02-X-0:47:01-X-X-SHN,A-17-SP-1-13-03-0:52:17-R-X-SHN,A-3-XSP-1-03-X-0:52:17-X-X-SHN,A-3-SP-1-04-13-0:52:18-R-X-SHN,A-17-XSP-1-13-X-0:52:18-X-X-SHN,A-17-SP-1-13-03-0:52:19-R-X-SHN,A-9-XSP-1-03-X-0:52:19-X-X-SHN,A-9-SP-1-03-11-0:52:21-R-X-SHN,A-17-XSP-1-11-X-0:52:21-X-X-SHN,A-17-SP-1-11-22-0:52:22-R-X-SHN,A-3-XSP-1-22-X-0:52:22-X-X-SHN,A-17-ST-0-23-X-0:52:32-R-F-SHN,B-102-XST-0-58-X-0:52:32-X-X-SHN,A-17-IN-2-29-X-0:52:47-R-X-SHN,B-102-XIN-2-52-X-0:52:47-X-X-SHN,A-17-C-0-01-31-0:56:04-R-CN-SHN,A-3-THW-1-02-12-0:56:27-R-X-SHN,A-17-XTHW-1-12-X-0:56:27-X-X-SHN,A-17-SP-1-12-02-0:56:31-R-X-SHN,A-3-XSP-1-02-X-0:56:31-X-X-SHN,A-17-ST-1-04-X-0:56:57-R-X-SHN,B-102-XST-1-77-X-0:56:57-X-X-SHN,A-17-SL-0-25-X-0:58:15-R-F-SHN,B-102-XSL-0-56-X-0:58:15-X-X-SHN,A-17-SP-1-01-13-1:03:45-R-CN-SHN,A-3-XSP-1-13-X-1:03:45-X-X-SHN,A-3-SP-1-13-02-1:03:47-R-X-SHN,A-17-XSP-1-02-X-1:03:47-X-X-SHN,A-17-SP-1-02-13-1:03:48-R-X-SHN,A-3-XSP-1-13-X-1:03:48-X-X-SHN,A-3-</w:t>
-      </w:r>
-      <w:r>
+        <w:rPr>
+          <w:rFonts w:ascii="Times New Roman" w:eastAsia="Times New Roman" w:hAnsi="Times New Roman" w:cs="Times New Roman"/>
+          <w:sz w:val="24"/>
+          <w:szCs w:val="24"/>
+          <w:lang w:eastAsia="en-IN"/>
+        </w:rPr>
+        <w:t>-FHN,A-71-XSP-1-38-X-0:17:14-X-X-FHN,A-71-LP-1-38-67-0:17:22-R-X-FHN,A-82-XLP-1-67-X-0:17:22-X-X-FHN,A-82-DC-0-77-X-0:17:25-R-X-FHN,B-16-THW-1-4-14-0:17:37-R-X-FHN,B-8-XTHW-1-14-X-0:17:37-X-X-FHN,B-8-SP-0-14-23-0:17:37-R-X-FHN,B-10-XSP-0-23-X-0:17:37-X-X-FHN,A-71-CL-1-48-X-0:17:42-R-X-FHN,B-16-CL-1-24-X-0:17:44-R-X-FHN,A-71-LP-1-58-55-0:17:44-R-X-FHN,A-110-XLP-1-55-X-0:17:44-X-X-FHN,A-110-PC-1-55-44-0:17:46-R-X-FHN,B-5-ST-1-37-X-0:17:50-R-X-FHN,A-110-XST-1-44-X-0:17:50-X-X-FHN,B-5-LP-1-37-6-0:17:50-L-X-FHN,B-16-XLP-1-6-X-0:17:50-X-X-FHN,A-44-ST-1-64-X-0:17:55-R-X-FHN,B-16-XST-1-17-X-0:17:55-X-X-FHN,A-44-PC-1-64-54-0:17:55-R-X-FHN,A-44-SP-0-44-24-0:17:58-L-X-FHN,A-35-XSP-0-24-X-0:17:58-X-X-FHN,B-9-IN-1-47-X-0:18:00-R-X-FHN,A-44-XIN-1-34-X-0:18:00-X-X-FHN,B-9-SP-0-47-26-0:18:00-R-X-FHN,B-16-XSP-0-26-X-0:18:00-X-X-FHN,A-82-IN-1-45-X-0:18:02-R-X-FHN,B-9-XIN-1-36-X-0:18:02-X-X-FHN,A-82-PC-1-55-54-0:18:02-R-X-FHN,B-12-ST-1-27-X-0:18:06-R-X-FHN,A-82-XST-1-54-X-0:18:06-X-X-FHN,A-82-ST-1-55-X-0:18:08-R-X-FHN,B-12-XST-1-26-X-0:18:08-X-X-FHN,A-82-SP-1-55-44-0:18:08-R-X-FHN,A-44-XSP-1-44-X-0:18:08-X-X-FHN,A-44-SP-0-54-33-0:18:08-R-X-FHN,A-35-XSP-0-33-X-0:18:08-X-X-FHN,B-5-CL-1-48-X-0:18:11-R-X-FHN,A-42-CL-1-46-X-0:18:13-R-X-FHN,A-82-SP-1-56-55-0:18:15-R-X-FHN,A-110-XSP-1-55-X-0:18:15-X-X-FHN,A-110-DC-0-54-X-0:18:16-R-X-FHN,B-12-SP-1-27-15-0:18:17-R-X-FHN,B-11-XSP-1-15-X-0:18:17-X-X-FHN,B-11-PC-2-5-3-0:18:18-R-X-FHN,B-11-C-0-3-42-0:18:21-L-X-FHN,B-16-XC-0-42-X-0:18:21-X-X-FHN,A-71-IN-2-59-X-0:18:26-R-X-FHN,B-11-XIN-2-22-X-0:18:26-X-X-FHN,A-71-CL-2-59-X-0:18:26-R-X-FHN,B-9-LS-0-34-31-0:18:28-L-X-FHN,A-71-LP-1-40-04-0:18:48-R-GK-FHN,A-35-XLP-1-04-X-0:18:48-X-X-FHN,A-35-PC-1-04-13-0:18:48-R-X-FHN,B-30-ST-0-78-X-0:18:56-R-F-FHN,A-35-XST-0-3-X-0:18:56-X-X-FHN,A-10-C-2-12-42-0:19:19-R-FK-FHN,A-35-XC-2-42-X-0:19:19-X-X-FHN,A-35-H-0-32-31-0:19:19-R-X-FHN,B-5-LP-1-39-69-0:19:37-R-X-FHN,B-30-XLP-1-69-X-0:19:37-X-X-FHN,B-30-SP-1-69-47-0:19:38-R-X-FHN,B-8-XSP-1-47-X-0:19:38-X-X-FHN,B-8-DC-0-47-X-0:19:41-R-X-FHN,A-10-SP-2-24-32-0:19:42-R-X-FHN,A-4-XSP-2-32-X-0:19:42-X-X-FHN,A-4-LS-1-23-31-0:19:42-R-X-FHN,B-17-GS-1-50-X-0:19:42-X-X-FHN,A-10-C-0-01-32-0:20:03-R-CN-FHN,A-4-XC-0-32-X-0:20:03-X-X-FHN,B-5-CL-2-60-X-0:20:05-R-X-FHN,A-82-SP-1-43-32-0:20:06-R-X-FHN,A-35-XSP-1-32-X-0:20:06-X-X-FHN,A-82-SP-1-32-32-0:20:06-R-X-FHN,A-110-XSP-1-32-X-0:20:06-X-X-FHN,A-110-SP-1-32-33-0:20:08-R-X-FHN,A-71-XSP-1-33-X-0:20:08-X-X-FHN,A-71-PC-2-33-53-0:20:09-R-X-FHN,A-71-SP-1-53-53-0:20:13-R-X-FHN,A-82-XSP-1-53-X-0:20:13-X-X-FHN,A-82-SP-1-53-52-0:20:13-R-X-FHN,A-71-XSP-1-52-X-0:20:13-X-X-FHN,A-71-PC-1-62-62-0:20:14-R-X-FHN,A-71-DC-0-52-X-0:20:19-R-X-FHN,B-8-TB-3-39-55-0:20:20-R-X-FHN,B-6-XTB-3-55-X-0:20:20-X-X-FHN,B-6-PC-1-55-54-0:20:26-R-X-FHN,B-6-LS-4-54-41-0:20:26-R-X-FHN,A-1-GS-0-40-X-0:20:26-X-X-FHN,A-10-LS-0-36-43-0:21:03-R-X-FHN,B-5-LP-1-48-17-0:21:04-R-X-FHN,B-12-XLP-1-17-X-0:21:04-X-X-FHN,B-12-SP-1-18-38-0:21:05-R-X-FHN,B-8-XSP-1-38-X-0:21:05-X-X-FHN,B-4-DC-0-36-X-0:21:09-R-X-FHN,A-110-SP-1-54-64-0:21:11-R-X-FHN,A-82-XSP-1-64-X-0:21:11-X-X-FHN,A-82-SP-1-55-33-0:21:18-L-X-FHN,A-35-XSP-1-33-X-0:21:18-X-X-FHN,A-35-SP-1-34-13-</w:t>
+      </w:r>
+      <w:r>
+        <w:rPr>
+          <w:rFonts w:ascii="Times New Roman" w:eastAsia="Times New Roman" w:hAnsi="Times New Roman" w:cs="Times New Roman"/>
+          <w:sz w:val="24"/>
+          <w:szCs w:val="24"/>
+          <w:lang w:eastAsia="en-IN"/>
+        </w:rPr>
         <w:lastRenderedPageBreak/>
-        <w:t>SP-1-13-12-1:03:50-R-X-SHN,A-17-XSP-1-12-X-1:03:50-X-X-SHN,A-17-SP-1-12-13-1:03:51-R-X-SHN,A-3-XSP-1-13-X-1:03:51-X-X-SHN,B-102-AD-1-67-X-1:06:43-R-X-SHN,A-17-XAD-1-14-X-1:06:43-X-X-SHN,A-17-AD-0-14-X-1:06:43-X-X-SHN,B-102-XAD-0-67-X-1:06:43-X-X-SHN,A-9-SP-1-16-14-1:09:36-R-X-SHN,A-17-XSP-1-14-X-1:09:36-X-X-SHN,A-17-SP-1-14-04-1:09:35-R-X-SHN,A-3-XSP-1-04-X-1:09:35-X-X-SHN,A-17-IN-1-37-X-1:10:26-R-X-SHN,B-102-XIN-1-44-X-1:10:26-X-X-SHN,A-17-PC-1-37-26-1:10:26-R-X-SHN,A-17-SP-1-26-07-1:10:31-R-X-SHN,A-3-XSP-1-07-X-1:10:31-X-X-SHN</w:t>
+        <w:t>0:21:21-R-X-FHN,A-4-XSP-1-13-X-0:21:21-X-X-FHN,A-35-SP-1-24-13-0:21:21-R-X-FHN,A-4-XSP-1-13-X-0:21:21-X-X-FHN,B-5-GD-1-68-X-0:21:24-R-X-FHN,A-4-XGD-1-13-X-0:21:24-X-X-FHN,A-4-GD-0-13-X-0:21:24-X-X-FHN,B-5-XGD-0-68-X-0:21:24-X-X-FHN,B-5-LP-1-68-74-0:21:24-R-X-FHN,B-6-XLP-1-74-X-0:21:24-X-X-FHN,B-6-PC-1-64-73-0:21:29-R-X-FHN,B-6-PC-1-73-72-0:21:29-R-X-FHN,B-6-SP-0-72-52-0:21:35-R-X-FHN,B-16-XSP-0-52-X-0:21:35-X-X-FHN,A-42-HB-1-19-X-0:21:36-R-X-FHN,B-8-C-2-62-32-0:22:17-R-FK-FHN,B-11-XC-2-32-X-0:22:17-X-X-FHN,B-11-H-0-32-32-0:22:19-R-X-FHN,A-71-THW-0-78-67-0:22:40-R-X-FHN,A-10-XTHW-0-67-X-0:22:40-X-X-FHN,B-16-CL-1-14-X-0:22:41-R-X-FHN,B-16-THW-0-4-17-0:22:41-R-X-FHN,A-110-XTHW-0-64-X-0:22:41-X-X-FHN,B-12-CL-1-7-X-0:23:06-R-X-FHN,B-12-CL-1-6-X-0:23:06-R-X-FHN,B-11-IN-1-26-X-0:23:08-R-X-FHN,A-71-XIN-1-55-X-0:23:08-X-X-FHN,B-11-SP-1-16-27-0:23:08-R-X-FHN,B-4-XSP-1-27-X-0:23:08-X-X-FHN,B-4-SP-0-27-46-0:23:10-L-X-FHN,B-16-XSP-0-46-X-0:23:10-X-X-FHN,A-29-IN-1-46-X-0:23:12-R-X-FHN,B-4-XIN-1-35-X-0:23:12-X-X-FHN,A-29-SP-0-46-26-0:23:12-L-X-FHN,A-42-XSP-0-26-X-0:23:12-X-X-FHN,B-6-IN-1-56-X-0:23:15-R-X-FHN,A-29-XIN-1-25-X-0:23:15-X-X-FHN,B-6-SP-3-56-55-0:23:15-R-X-FHN,B-30-XSP-3-55-X-0:23:15-X-X-FHN,B-30-PC-3-65-52-0:23:16-R-X-FHN,B-30-CS-4-52-41-0:23:18-R-X-FHN,A-1-GS-0-40-X-0:23:18-X-X-FHN,A-10-LS-0-46-45-0:30:07-R-X-SHN,B-4-CL-1-36-X-0:30:08-R-X-SHN,B-4-IN-1-44-X-0:30:13-R-X-SHN,A-110-XIN-1-37-X-0:30:13-X-X-SHN,B-4-PC-1-54-53-0:30:13-R-X-SHN,B-4-LS-0-53-41-0:30:13-R-X-SHN,A-71-LP-0-39-16-0:30:29-R-X-SHN,A-4-XLP-0-16-X-0:30:29-X-X-SHN,B-30-IN-2-68-X-0:30:34-R-X-SHN,A-29-XIN-2-13-X-0:30:34-X-X-SHN,B-30-SP-1-68-49-0:30:34-R-X-SHN,B-5-XSP-1-49-X-0:30:34-X-X-SHN,B-5-SP-1-49-27-0:30:39-R-X-SHN,B-9-XSP-1-27-X-0:30:39-X-X-SHN,B-9-DC-0-37-X-0:30:43-R-X-SHN,A-29-DC-0-44-X-0:30:44-R-X-SHN,B-9-SP-1-37-36-0:30:47-R-X-SHN,B-4-XSP-1-36-X-0:30:47-X-X-SHN,B-4-SP-1-36-15-0:30:48-R-X-SHN,B-6-XSP-1-15-X-0:30:48-X-X-SHN,B-6-PC-1-15-14-0:30:49-R-X-SHN,A-82-ST-1-67-X-0:30:51-R-X-SHN,B-6-XST-1-14-X-0:30:51-X-X-SHN,B-6-SP-1-13-15-0:30:54-R-X-SHN,B-8-XSP-1-15-X-0:30:54-X-X-SHN,B-8-PC-1-25-15-0:30:55-R-X-SHN,A-29-CL-1-56-X-0:30:59-R-X-SHN,B-8-THW-1-04-11-0:31:05-R-X-SHN,B-6-XTHW-1-11-X-0:31:05-X-X-SHN,B-6-LS-1-11-31-0:31:06-R-X-FHN,A-1-GS-1-50-X-0:31:06-X-X-SHN,A-1-GT-1-50-56-0:31:11-R-X-SHN,A-35-XGT-1-56-X-0:31:11-X-X-SHN,A-35-DC-0-56-X-0:31:13-R-X-SHN,B-5-SP-1-26-16-0:31:15-R-X-SHN,B-12-XSP-1-16-X-0:31:15-X-X-SHN,B-12-PC-2-17-15-0:31:18-R-X-SHN,B-12-SP-0-15-13-0:31:20-R-X-SHN,B-6-XSP-0-13-X-0:31:20-X-X-SHN,A-82-IN-2-68-X-0:31:23-R-X-SHN,B-12-XIN-2-13-X-0:31:23-X-X-SHN,A-82-SP-1-67-48-0:31:23-R-X-SHN,A-71-XSP-1-48-X-0:31:23-X-X-SHN,A-71-SP-1-58-67-0:31:26-R-X-SHN,A-10-XSP-1-67-X-0:31:26-X-X-SHN,A-10-PC-1-57-67-0:31:28-R-X-SHN,A-10-LP-1-77-54-0:31:30-R-X-SHN,A-35-XLP-1-54-X-0:31:30-X-X-SHN,A-35-C-0-62-32-0:31:36-R-X-SHN,A-4-XC-0-32-X-0:31:36-X-X-SHN,B-17-SP-1-40-19-0:31:49-R-GK-SHN,B-17-XSP-1-19-X-0:31:49-X-X-SHN,B-17-SP-1-19-28-0:31:49-R-X-SHN,B-8-XSP-1-28-X-0:31:49-X-X-SHN,B-8-SP-1-28-19-0:31:52-R-X-SHN,B-12-XSP-1-19-X-0:31:52-X-X-SHN,B-12-PC-1-19-08-0:31:54-R-X-SHN,B-12-SP-1-07-16-0:31:57-R-X-SHN,B-4-XSP-1-16-X-0:31:57-X-X-SHN,B-4-LP-0-16-13-0:31:59-R-X-SHN,B-6-XLP-0-13-X-0:31:59-X-X-SHN,A-82-CL-1-68-X-0:32:03-R-X-SHN,B-9-SP-1-01-13-0:32:26-R-CN-SHN,B-8-XSP-1-13-X-0:32:26-X-X-SHN,B-8-C-2-13-42-0:32:26-R-X-SHN,B-4-XC-2-42-X-0:32:26-X-X-SHN,B-4-H-0-42-31-0:32:29-R-X-SHN,A-71-LP-0-50-36-0:32:44-R-X-SHN,A-35-XLP-0-36-X-0:32:44-X-X-SHN,B-9-IN-1-45-X-0:32:47-R-X-SHN,A-71-XIN-1-36-X-0:32:47-X-X-SHN,B-9-DC-0-44-X-0:32:47-R-X-SHN,A-29-CL-1-47-X-0:32:48-R-X-SHN,B-6-SP-1-24-25-0:32:50-R-X-SHN,B-8-XSP-1-25-X-0:32:50-X-X-SHN,A-10-ST-1-67-X-0:32:51-R-X-SHN,B-8-XST-1-14-X-0:32:51-X-X-SHN,A-82-CL-1-68-X-0:32:53-R-X-SHN,B-12-PC-1-15-14-0:32:54-R-X-SHN,B-12-SP-1-14-33-0:32:56-L-X-SHN,B-9-XSP-1-33-X-0:32:56-X-</w:t>
+      </w:r>
+      <w:r>
+        <w:rPr>
+          <w:rFonts w:ascii="Times New Roman" w:eastAsia="Times New Roman" w:hAnsi="Times New Roman" w:cs="Times New Roman"/>
+          <w:sz w:val="24"/>
+          <w:szCs w:val="24"/>
+          <w:lang w:eastAsia="en-IN"/>
+        </w:rPr>
+        <w:lastRenderedPageBreak/>
+        <w:t>X-SHN,B-9-SP-1-43-55-0:32:59-R-X-SHN,B-30-XSP-1-55-X-0:32:59-X-X-SHN,B-30-PC-2-55-53-0:33:02-R-X-SHN,B-30-C-0-62-32-0:33:05-R-X-SHN,B-4-XC-0-32-X-0:33:05-X-X-SHN,A-1-CL-2-49-X-0:33:07-R-X-SHN,B-9-ST-0-41-X-0:33:08-R-F-SHN,A-1-XST-0-40-X-0:33:08-X-X-SHN,A-71-LP-0-39-16-0:33:30-R-FK-SHN,A-110-XLP-0-16-X-0:33:30-X-X-SHN,B-30-IN-1-55-X-0:33:31-R-X-SHN,A-71-XIN-1-26-X-0:33:31-X-X-SHN,B-30-DC-0-65-X-0:33:31-R-X-SHN,A-29-LP-1-37-24-0:33:34-L-X-SHN,A-4-XLP-1-24-X-0:33:34-X-X-SHN,A-4-PC-1-35-24-0:33:35-R-X-SHN,A-4-SP-1-24-14-0:33:38-R-X-SHN,A-110-XSP-1-14-X-0:33:38-X-X-SHN,A-110-SP-1-14-13-0:33:39-L-X-SHN,A-4-XSP-1-13-X-0:33:39-X-X-SHN,A-4-SP-1-13-14-0:33:41-R-X-SHN,A-110-XSP-1-14-X-0:33:41-X-X-SHN,A-110-PC-1-14-13-0:33:43-R-X-SHN,B-5-CL-1-58-X-0:33:45-R-X-SHN,A-71-THW-1-4-12-0:34:14-R-X-SHN,A-42-XTHW-1-12-X-0:34:14-X-X-SHN,A-42-SP-1-12-3-0:34:16-R-X-SHN,A-110-XSP-1-3-X-0:34:16-X-X-SHN,A-110-DC-0-3-X-0:34:17-R-X-SHN,B-30-THW-1-78-67-0:34:29-R-X-SHN,B-9-XTHW-1-67-X-0:34:29-X-X-SHN,B-9-SP-0-67-78-0:34:29-R-X-SHN,B-30-XSP-0-78-X-0:34:29-X-X-SHN,A-71-THW-1-4-2-0:34:41-R-X-SHN,A-110-XTHW-1-2-X-0:34:41-X-X-SHN,A-110-LP-0-2-33-0:34:43-L-X-SHN,A-35-XLP-0-33-X-0:34:43-X-X-SHN,B-8-CL-1-58-X-0:34:46-R-X-SHN,A-35-CL-1-24-X-0:34:46-R-X-SHN,B-5-CL-2-59-X-0:34:47-R-X-SHN,A-71-THW-1-6-14-0:35:06-R-X-SHN,A-42-XTHW-1-14-X-0:35:06-X-X-SHN,A-42-DC-0-14-X-0:35:06-R-X-SHN,B-8-CL-1-57-X-0:35:10-R-X-SHN,A-10-CL-1-35-X-0:35:10-R-X-SHN,B-5-CL-1-48-X-0:35:13-R-X-SHN,A-82-IN-1-57-X-0:35:15-R-X-SHN,B-5-XIN-1-24-X-0:35:15-X-X-SHN,A-82-SP-1-57-37-0:35:15-R-X-SHN,A-29-XSP-1-37-X-0:35:15-X-X-SHN,A-29-DC-0-37-X-0:35:17-R-X-SHN,B-10-PC-1-64-74-0:35:19-R-X-SHN,A-29-CL-1-17-X-0:35:21-R-X-SHN,B-10-THW-1-74-62-0:35:31-R-X-FHN,B-4-XTHW-1-62-X-0:35:31-X-X-SHN,B-4-C-0-73-41-0:35:31-R-X-SHN,B-9-XC-0-41-X-0:35:31-X-X-SHN,A-29-LP-0-40-34-0:35:54-R-GK-SHN,A-35-XLP-0-34-X-0:35:54-X-X-SHN,B-5-IN-1-47-X-0:35:56-R-X-SHN,A-29-XIN-1-34-X-0:35:56-X-X-SHN,B-5-SP-1-37-36-0:35:55-R-X-SHN,B-8-XSP-1-36-X-0:35:55-X-X-SHN,A-35-ST-1-45-X-0:36:04-R-X-SHN,B-8-XST-1-36-X-0:36:04-X-X-SHN,A-35-PC-1-35-45-0:36:04-R-X-SHN,B-8-ST-1-26-X-0:36:01-R-X-SHN,A-35-XST-1-55-X-0:36:01-X-X-SHN,B-8-SP-1-26-46-0:36:01-R-X-SHN,B-9-XSP-1-46-X-0:36:01-X-X-SHN,B-9-SP-1-46-35-0:36:02-R-X-SHN,B-8-XSP-1-35-X-0:36:02-X-X-SHN,B-8-SP-0-35-34-0:36:05-R-X-SHN,B-4-XSP-0-34-X-0:36:05-X-X-SHN,A-10-CL-1-57-X-0:36:08-R-X-SHN,B-12-THW-1-09-08-0:36:22-R-X-SHN,B-8-XTHW-1-08-X-0:36:22-X-X-SHN,A-29-AD-0-63-X-0:36:23-R-F-SHN,B-8-XAD-0-18-X-0:36:23-X-X-SHN,B-8-AD-0-18-X-0:36:23-X-X-SHN,A-29-XAD-0-63-X-0:36:23-X-X-SHN,B-8-LP-0-18-13-0:36:32-R-FK-SHN,B-4-XLP-0-13-X-0:36:32-X-X-SHN,A-71-LP-1-50-65-0:37:05-R-GK-FHN,A-10-XLP-1-65-X-0:37:05-X-X-FHN,A-10-DC-0-56-X-0:37:05-R-X-FHN,B-8-SP-1-25-14-0:37:07-R-X-FHN,B-14-XSP-1-14-X-0:37:07-X-X-FHN,B-14-SP-1-14-25-0:37:08-L-X-FHN,B-8-XSP-1-25-X-0:37:08-X-X-FHN,B-8-SP-1-25-14-0:37:11-R-X-FHN,B-14-XSP-1-14-X-0:37:11-X-X-FHN,B-14-PC-1-14-03-0:37:13-R-X-FHN,A-10-GD-1-78-X-0:37:17-R-X-FHN,B-14-XGD-1-3-X-0:37:17-X-X-FHN,B-14-GD-0-3-X-0:37:17-X-X-FHN,A-10-XGD-0-78-X-0:37:17-X-X-FHN,A-10-LP-0-78-64-0:37:17-R-X-FHN,A-4-XLP-0-64-X-0:37:17-X-X-FHN,B-17-SP-1-50-59-0:37:36-R-GK-FHN,B-5-XSP-1-59-X-0:37:36-X-X-FHN,B-5-LP-1-59-56-0:37:37-R-X-FHN,B-10-XLP-1-56-X-0:37:37-X-X-FHN,B-10-DC-0-56-X-0:37:43-R-X-FHN,A-44-SP-1-27-15-0:37:43-R-X-FHN,A-110-XSP-1-15-X-0:37:44-X-X-FHN,A-110-DC-0-16-X-0:37:45-R-X-FHN,B-30-PC-1-65-55-0:37:46-R-X-FHN,A-44-AD-1-17-X-0:37:47-R-X-FHN,B-30-XAD-1-64-X-0:37:47-X-X-FHN,B-30-AD-0-64-X-0:37:47-X-X-FHN,A-44-XAD-0-17-X-0:37:47-X-X-FHN,A-44-SP-1-17-6-0:37:47-R-X-FHN,A-110-XSP-1-6-X-0:37:47-X-X-FHN,A-110-DC-0-16-X-0:37:49-R-X-FHN,B-10-PC-1-76-66-0:37:54-R-X-FHN,A-110-ST-0-15-X-0:37:57-R-F-FHN,B-10-XST-0-66-X-0:37:57-X-X-FHN,B-8-LP-1-66-42-0:38:08-R-FK-FHN,B-9-XLP-1-42-X-0:38:08-X-X-FHN,B-9-</w:t>
+      </w:r>
+      <w:r>
+        <w:rPr>
+          <w:rFonts w:ascii="Times New Roman" w:eastAsia="Times New Roman" w:hAnsi="Times New Roman" w:cs="Times New Roman"/>
+          <w:sz w:val="24"/>
+          <w:szCs w:val="24"/>
+          <w:lang w:eastAsia="en-IN"/>
+        </w:rPr>
+        <w:lastRenderedPageBreak/>
+        <w:t>SP-2-42-53-0:38:12-R-X-FHN,B-10-XSP-2-53-X-0:38:12-X-X-FHN,B-10-CS-3-42-41-0:38:14-R-X-FHN,A-1-GS-3-50-X-0:38:15-R-X-FHN,B-9-C-0-01-32-0:38:39-R-CN-FHN,B-9-C-0-01-42-0:38:41-R-CN-SHN,B-14-XC-0-42-X-0:38:41-X-X-SHN,A-29-CL-2-59-X-0:38:44-R-X-SHN,B-5-SP-1-23-43-0:38:46-R-X-SHN,B-10-XSP-1-43-X-0:38:46-X-X-SHN,B-10-DC-0-43-X-0:38:47-R-X-SHN,A-29-CL-1-48-X-0:38:49-R-X-SHN,A-4-LS-0-54-41-0:38:51-R-X-SHN,B-17-SP-1-40-59-0:39:04-R-GK-SHN,B-5-XSP-1-59-X-0:39:04-X-X-SHN,B-5-SP-1-59-77-0:39:05-R-X-SHN,B-30-XSP-1-77-X-0:39:05-X-X-SHN,B-30-PC-1-78-67-0:39:07-R-X-SHN,B-30-PC-3-67-63-0:39:09-R-X-SHN,A-110-SP-1-18-27-0:39:14-L-X-SHN,A-10-XSP-1-27-X-0:39:14-X-X-SHN,A-10-LP-1-36-43-0:39:17-R-X-SHN,A-35-XLP-1-43-X-0:39:17-X-X-SHN,A-35-DC-0-43-X-0:39:21-R-X-SHN,B-17-SP-1-40-59-0:39:34-L-GK-SHN,B-5-XSP-1-59-X-0:39:34-X-X-SHN,B-5-SP-1-59-37-0:39:34-R-X-SHN,B-8-XSP-1-37-X-0:39:34-X-X-SHN,A-71-ST-1-65-X-0:39:45-R-X-SHN,B-14-XST-1-16-X-0:39:45-X-X-SHN,A-71-LP-1-65-34-0:39:45-R-X-SHN,A-44-XLP-1-34-X-0:39:45-X-X-SHN,A-44-SP-2-34-52-0:39:49-R-X-SHN,A-4-XSP-2-52-X-0:39:49-X-X-SHN,A-4-LS-1-53-41-0:39:51-R-X-SHN,B-17-GS-1-40-X-0:39:51-X-X-SHN,B-30-CL-2-39-X-0:39:54-R-X-SHN,B-14-PC-1-17-26-0:39:57-R-X-SHN,B-14-SP-0-25-34-0:40:02-R-X-SHN,B-18-XSP-0-34-X-0:40:02-X-X-SHN,A-71-CL-1-58-X-0:40:03-R-X-SHN,B-9-PC-1-44-44-0:40:05-R-X-SHN,B-9-DC-0-44-X-0:40:05-R-X-SHN,A-42-PC-1-27-27-0:40:06-R-X-SHN,A-42-DC-0-28-X-0:40:06-R-X-SHN,B-10-SP-1-54-44-0:40:08-R-X-SHN,B-9-XSP-1-44-X-0:40:08-X-X-SHN,B-9-SP-2-44-53-0:40:10-R-X-SHN,B-10-XSP-2-53-X-0:40:10-X-X-SHN,B-10-DR-2-32-42-0:40:11-R-X-SHN,A-71-XDR-2-39-X-0:40:11-X-X-SHN,B-10-CS-0-42-41-0:40:12-R-X-SHN,A-71-LP-0-40-26-0:40:35-R-GK-SHN,A-110-XLP-0-26-X-0:40:35-X-X-SHN,B-10-IN-1-54-X-0:40:37-R-X-SHN,A-71-XIN-1-27-X-0:40:37-X-X-SHN,B-10-SP-1-54-32-0:40:37-R-X-SHN,B-18-XSP-1-32-X-0:40:37-X-X-SHN,B-18-SP-2-32-42-0:40:38-R-X-SHN,B-10-XSP-2-42-X-0:40:38-X-X-SHN,B-10-CS-0-32-41-0:40:40-L-X-SHN,A-71-LP-1-50-66-0:41:15-R-GK-SHN,A-4-XLP-1-66-X-0:41:15-X-X-SHN,A-4-DC-0-56-X-0:41:16-R-X-SHN,B-8-SP-1-26-16-0:41:19-R-X-SHN,B-12-XSP-1-16-X-0:41:19-X-X-SHN,B-12-PC-1-16-05-0:41:20-R-X-SHN,A-4-SL-0-66-X-0:41:22-R-F-SHN,B-12-XSL-0-15-X-0:41:22-X-X-SHN,B-8-LP-1-15-42-0:41:35-R-FK-SHN,B-10-XLP-1-42-X-0:41:35-X-X-SHN,B-10-PC-1-52-52-0:41:36-R-X-SHN,B-10-SP-1-52-53-0:41:41-L-X-SHN,B-30-XSP-1-53-X-0:41:41-X-X-SHN,B-30-SP-1-53-32-0:41:43-R-X-SHN,B-9-XSP-1-32-X-0:41:43-X-X-SHN,B-9-PC-1-42-32-0:41:44-R-X-SHN,A-29-CL-2-49-X-0:41:47-R-X-SHN,B-30-LS-3-43-41-0:41:48-R-X-SHN,A-1-GS-2-40-X-0:41:51-R-X-SHN,B-10-C-0-71-32-0:42:08-R-CN-SHN,B-9-XC-0-32-X-0:42:08-X-X-SHN,A-35-IN-2-49-X-0:42:12-R-X-SHN,B-10-XIN-2-32-X-0:42:12-X-X-SHN,A-35-PC-1-49-48-0:42:12-R-X-SHN,B-18-GD-1-33-X-0:42:13-R-X-SHN,A-35-XGD-1-48-X-0:42:13-X-X-SHN,A-35-GD-0-48-X-0:42:13-X-X-SHN,B-18-XGD-0-33-X-0:42:13-X-X-SHN,B-18-LS-0-33-42-0:42:13-R-X-SHN,A-71-CL-2-49-X-0:42:16-R-X-SHN,B-30-SP-1-64-72-0:42:19-R-X-SHN,B-10-XSP-1-72-X-0:42:19-X-X-SHN,B-10-SP-1-72-53-0:42:23-R-X-SHN,B-8-XSP-1-53-X-0:42:23-X-X-SHN,B-8-DC-0-53-X-0:42:24-R-X-SHN,A-29-PC-1-38-38-0:42:27-R-X-SHN,A-29-SP-1-38-27-0:42:29-R-X-SHN,A-35-XSP-1-27-X-0:42:29-X-X-SHN,A-35-SP-1-26-16-0:42:29-R-X-SHN,A-110-XSP-1-16-X-0:42:29-X-X-SHN,A-110-SP-1-16-37-0:42:33-R-X-SHN,A-10-XSP-1-37-X-0:42:33-X-X-SHN,A-10-PC-1-27-26-0:42:33-R-X-SHN,A-10-SP-0-44-33-0:42:40-R-X-SHN,A-35-XSP-0-33-X-0:42:40-X-X-SHN,B-5-IN-2-38-X-0:42:41-R-X-SHN,A-10-XIN-2-43-X-0:42:41-X-X-SHN,B-5-LP-1-38-25-0:42:41-R-X-SHN,B-14-XLP-1-25-X-0:42:41-X-X-SHN,B-14-DC-0-16-X-0:42:43-R-X-SHN,A-29-PC-2-56-76-0:42:46-R-X-SHN,B-14-ST-1-04-X-0:42:49-R-X-SHN,A-29-XST-1-77-X-0:42:49-X-X-SHN,B-14-DR-1-04-12-0:42:49-R-X-SHN,A-82-XDR-1-69-X-0:42:49-X-X-SHN,B-14-SP-1-12-33-0:42:56-R-X-SHN,B-9-XSP-1-33-X-0:42:56-X-X-SHN,B-9-DC-0-33-X-0:42:56-R-X-SHN,A-82-SP-0-59-57-0:42:56-R-X-SHN,A-44-XSP-0-57-X-0:42:56-X-X-</w:t>
+      </w:r>
+      <w:r>
+        <w:rPr>
+          <w:rFonts w:ascii="Times New Roman" w:eastAsia="Times New Roman" w:hAnsi="Times New Roman" w:cs="Times New Roman"/>
+          <w:sz w:val="24"/>
+          <w:szCs w:val="24"/>
+          <w:lang w:eastAsia="en-IN"/>
+        </w:rPr>
+        <w:lastRenderedPageBreak/>
+        <w:t>SHN,B-9-IN-1-24-X-0:42:59-R-X-SHN,A-82-XIN-1-57-X-0:42:59-X-X-SHN,B-9-LP-1-24-54-0:42:59-R-X-SHN,B-30-XLP-1-54-X-0:42:59-X-X-SHN,B-30-PC-1-74-73-0:43:06-R-X-SHN,B-30-C-0-73-32-0:43:06-R-X-SHN,B-9-XC-0-32-X-0:43:06-X-X-SHN,A-71-CL-2-39-X-0:43:08-R-X-SHN,A-42-SP-1-36-37-0:43:10-R-X-SHN,A-10-XSP-1-37-X-0:43:10-X-X-SHN,A-10-LP-1-37-24-0:43:10-R-X-SHN,A-35-XLP-1-24-X-0:43:10-X-X-SHN,A-35-DC-0-34-X-0:43:15-R-X-SHN,B-17-SP-1-40-48-0:43:27-R-GK-SHN,B-8-XSP-1-48-X-0:43:27-X-X-SHN,B-8-SP-1-48-68-0:43:30-R-X-SHN,B-10-XSP-1-68-X-0:43:30-X-X-SHN,B-10-LP-1-68-75-0:43:33-R-X-SHN,B-30-XLP-1-75-X-0:43:33-X-X-SHN,B-30-PC-3-76-73-0:43:34-R-X-SHN,B-30-C-3-62-32-0:43:41-R-X-SHN,B-9-XC-3-32-X-0:43:41-X-X-SHN,B-9-CS-4-32-31-0:43:41-R-X-SHN,A-1-GS-0-50-X-0:43:41-X-X-SHN,A-4-SP-3-46-37-0:44:07-R-X-SHN,A-10-XSP-3-37-X-0:44:07-X-X-SHN,A-10-LS-4-37-31-0:44:08-R-X-SHN,B-17-GS-0-50-X-0:44:08-X-X-SHN,B-15-SP-1-36-57-0:44:31-R-X-SHN,B-30-XSP-1-57-X-0:44:31-X-X-SHN,B-30-SP-1-57-47-0:44:31-R-X-SHN,B-18-XSP-1-47-X-0:44:31-X-X-SHN,B-18-PC-1-47-57-0:44:32-R-X-SHN,B-18-DC-0-57-X-0:44:34-R-X-SHN,A-42-SP-0-25-35-0:44:36-R-X-SHN,A-10-XSP-0-35-X-0:44:36-X-X-SHN,B-18-IN-1-46-X-0:44:38-R-X-SHN,A-42-XIN-1-35-X-0:44:38-X-X-SHN,B-18-CL-1-46-X-0:44:38-R-X-SHN,A-29-IN-1-46-X-0:44:37-R-X-SHN,B-18-XIN-1-35-X-0:44:37-X-X-SHN,A-29-SP-1-46-25-0:44:37-L-X-SHN,A-42-XSP-1-25-X-0:44:37-X-X-SHN,A-42-DC-0-35-X-0:44:40-R-X-SHN,B-5-CL-1-47-X-0:44:42-R-X-SHN,A-71-PC-1-68-68-0:44:47-R-X-SHN,B-14-ST-1-03-X-0:44:51-R-X-SHN,A-71-XST-1-78-X-0:44:51-X-X-SHN,A-71-THW-0-79-77-0:45:04-R-X-SHN,A-10-XTHW-0-77-X-0:45:04-X-X-SHN,B-15-IN-1-03-X-0:45:05-R-X-SHN,A-71-XIN-1-78-X-0:45:05-X-X-SHN,B-15-LP-1-03-17-0:45:07-R-X-SHN,B-8-XLP-1-17-X-0:45:07-X-X-SHN,B-8-SP-1-17-07-0:45:08-R-X-SHN,B-12-XSP-1-07-X-0:45:08-X-X-SHN,B-12-PC-2-07-05-0:45:11-R-X-SHN,B-12-SP-1-05-04-0:45:14-R-X-SHN,B-14-XSP-1-04-X-0:45:14-X-X-SHN,A-29-ST-1-77-X-0:45:17-R-X-SHN,B-14-XST-1-4-X-0:45:17-X-X-SHN,A-29-SP-1-77-69-0:45:17-R-X-SHN,A-71-XSP-1-69-X-0:45:17-X-X-SHN,A-71-SP-1-69-68-0:45:18-R-X-SHN,A-10-XSP-1-68-X-0:45:18-X-X-SHN,A-10-SP-1-67-68-0:45:20-R-X-SHN,A-29-XSP-1-68-X-0:45:20-X-X-SHN,A-29-DC-0-67-X-0:45:23-R-X-SHN,B-8-THW-1-04-07-0:45:32-R-X-SHN,B-12-XTHW-1-07-X-0:45:32-X-X-SHN,B-12-SP-1-06-05-0:45:33-R-X-SHN,B-8-XSP-1-05-X-0:45:33-X-X-SHN,B-8-SP-0-05-25-0:45:35-R-X-SHN,B-18-XSP-0-25-X-0:45:35-X-X-SHN,A-71-IN-1-57-X-0:45:39-R-X-SHN,B-8-XIN-1-24-X-0:45:39-X-X-SHN,A-71-SP-1-57-66-0:45:36-R-X-SHN,A-4-XSP-1-66-X-0:45:36-X-X-SHN,A-4-SP-1-66-67-0:45:40-R-X-SHN,A-10-XSP-1-67-X-0:45:40-X-X-SHN,A-10-CL-1-67-X-0:45:41-R-X-SHN,B-5-IN-2-38-X-0:45:43-R-X-SHN,A-10-XIN-2-43-X-0:45:43-X-X-SHN,B-5-SP-1-38-18-0:45:43-L-X-SHN,B-12-XSP-1-18-X-0:45:43-X-X-SHN,B-12-SP-1-17-36-0:45:46-R-X-SHN,B-18-XSP-1-36-X-0:45:46-X-X-SHN,B-12-DC-0-36-X-0:45:46-R-X-SHN,A-110-SP-1-35-36-0:45:49-R-X-SHN,A-71-XSP-1-36-X-0:45:49-X-X-SHN,A-71-SP-0-36-24-0:45:50-L-X-SHN,A-44-XSP-0-24-X-0:45:50-X-X-SHN,B-30-IN-1-57-X-0:45:51-R-X-SHN,A-71-XIN-1-24-X-0:45:51-X-X-SHN,B-30-PC-2-57-77-0:45:51-R-X-SHN,A-44-ST-0-25-X-0:45:57-R-F-SHN,B-30-XST-0-56-X-0:45:57-X-X-SHN,B-30-LP-0-57-53-0:46:18-R-FK-SHN,B-10-XLP-0-53-X-0:46:18-X-X-SHN,A-71-IN-2-48-X-0:46:20-R-X-SHN,B-30-XIN-2-33-X-0:46:20-X-X-SHN,A-71-LP-1-38-15-0:46:20-R-X-SHN,A-44-XLP-1-15-X-0:46:20-X-X-SHN,A-44-SP-1-25-27-0:46:21-R-X-SHN,A-42-XSP-1-27-X-0:46:21-X-X-SHN,B-10-ST-1-54-X-0:46:24-R-X-SHN,A-42-XST-1-27-X-0:46:24-X-X-SHN,B-10-SP-0-54-42-0:46:24-R-X-SHN,B-15-XSP-0-42-X-0:46:24-X-X-SHN,A-71-CL-2-39-X-0:46:27-R-X-SHN,B-10-PC-1-53-53-0:46:28-R-X-SHN,A-42-ST-0-28-X-0:46:26-R-F-SHN,B-10-XST-0-53-X-0:46:26-X-X-SHN,B-8-LS-1-53-41-0:46:57-R-FK-SHN,A-1-GS-1-40-X-0:46:57-X-X-SHN,A-10-LP-1-38-45-0:46:59-R-X-SHN,A-44-XLP-1-45-X-0:46:59-X-X-SHN,A-44-DC-0-45-X-0:47:01-R-X-SHN,B-5-SP-1-26-15-0:47:02-R-X-SHN,B-12-XSP-1-15-X-0:47:02-X-X-SHN,B-12-SP-1-26-36-0:47:04-R-</w:t>
+      </w:r>
+      <w:r>
+        <w:rPr>
+          <w:rFonts w:ascii="Times New Roman" w:eastAsia="Times New Roman" w:hAnsi="Times New Roman" w:cs="Times New Roman"/>
+          <w:sz w:val="24"/>
+          <w:szCs w:val="24"/>
+          <w:lang w:eastAsia="en-IN"/>
+        </w:rPr>
+        <w:lastRenderedPageBreak/>
+        <w:t>X-SHN,B-5-XSP-1-36-X-0:47:04-X-X-SHN,B-5-CL-1-26-X-0:47:06-R-X-SHN,A-44-CL-1-56-X-0:47:08-R-X-SHN,B-12-IN-1-15-X-0:47:09-R-X-SHN,A-44-XIN-1-66-X-0:47:09-X-X-SHN,B-12-SP-1-15-35-0:47:09-R-X-SHN,B-18-XSP-1-35-X-0:47:09-X-X-SHN,B-18-SP-1-25-15-0:47:11-L-X-SHN,B-14-XSP-1-15-X-0:47:11-X-X-SHN,B-14-DR-1-04-03-0:47:14-R-X-SHN,A-29-XDR-1-78-X-0:47:14-X-X-SHN,A-29-ST-2-68-X-0:47:20-R-X-SHN,B-14-XST-2-13-X-0:47:20-X-X-SHN,B-14-CL-1-04-X-0:47:21-R-X-SHN,A-71-THW-1-78-75-0:47:30-R-X-SHN,A-110-XTHW-1-75-X-0:47:30-X-X-SHN,A-110-LP-0-66-63-0:47:31-R-X-SHN,A-35-XLP-0-63-X-0:47:31-X-X-SHN,B-12-IN-2-18-X-0:47:36-R-X-SHN,A-110-XIN-2-63-X-0:47:36-X-X-SHN,B-12-PC-1-18-08-0:47:36-R-X-SHN,B-12-SP-0-08-06-0:47:40-R-X-SHN,B-8-XSP-0-06-X-0:47:40-X-X-SHN,A-110-IN-1-74-X-0:47:41-R-X-SHN,B-12-XIN-1-7-X-0:47:41-X-X-SHN,A-110-PC-1-74-74-0:47:41-R-X-SHN,A-110-SP-0-74-52-0:47:45-L-X-SHN,A-35-XSP-0-52-X-0:47:45-X-X-SHN,B-5-IN-2-29-X-0:47:50-R-X-SHN,A-110-XIN-2-52-X-0:47:50-X-X-SHN,B-5-SP-1-29-17-0:47:50-R-X-SHN,B-15-XSP-1-17-X-0:47:50-X-X-SHN,B-15-DC-0-16-X-0:47:52-R-X-SHN,A-10-SP-1-45-34-0:47:54-L-X-SHN,A-44-XSP-1-34-X-0:47:54-X-X-SHN,A-44-DC-0-44-X-0:47:58-R-X-SHN,B-8-PC-1-37-47-0:47:59-R-X-SHN,B-8-DC-0-47-X-0:47:59-R-X-SHN,B-16-CL-1-48-X-0:48:05-R-X-SHN,A-10-C-0-1-42-0:48:23-R-CN-SHN,A-71-XC-0-42-X-0:48:23-X-X-SHN,B-17-CL-3-50-X-0:48:24-R-X-SHN,A-71-CS-0-32-31-0:48:26-L-X-SHN,B-5-LP-1-50-17-0:48:41-R-GK-SHN,B-6-XLP-1-17-X-0:48:41-X-X-SHN,B-6-DC-0-07-X-0:48:45-R-X-SHN,A-71-THW-1-65-44-0:48:59-R-X-SHN,A-4-XTHW-1-44-X-0:48:59-X-X-SHN,A-4-LS-0-43-51-0:49:02-R-X-SHN,B-5-CL-2-29-X-0:49:04-R-X-SHN,A-10-C-2-71-32-0:49:39-R-X-SHN,A-71-XC-2-32-X-0:49:39-X-X-SHN,A-71-H-0-42-41-0:49:39-R-X-SHN,B-5-LP-1-50-66-0:49:55-R-GK-SHN,B-30-XLP-1-66-X-0:49:55-X-X-SHN,B-30-PC-1-64-63-0:49:58-R-X-SHN,A-44-CL-2-29-X-0:50:02-R-X-SHN,B-30-SP-1-71-53-0:50:32-R-CN-SHN,B-18-XSP-1-53-X-0:50:32-X-X-SHN,B-18-SP-0-53-32-0:50:33-R-X-SHN,B-8-XSP-0-32-X-0:50:33-X-X-SHN,A-10-CL-2-49-X-0:50:37-R-X-SHN,B-8-DC-0-34-X-0:50:39-R-X-SHN,A-71-CL-2-49-X-0:50:43-R-X-SHN,B-12-IN-1-24-X-0:50:43-R-X-SHN,A-71-XIN-1-57-X-0:50:43-X-X-SHN,B-12-SP-0-24-34-0:50:43-R-X-SHN,B-18-XSP-0-34-X-0:50:43-X-X-SHN,A-71-IN-2-48-X-0:50:45-R-X-SHN,B-12-XIN-2-33-X-0:50:45-X-X-SHN,B-12-ST-1-34-X-0:50:49-R-X-SHN,A-71-XST-1-47-X-0:50:49-X-X-SHN,B-12-SP-1-34-36-0:50:49-R-X-SHN,B-5-XSP-1-36-X-0:50:49-X-X-SHN,B-5-LP-1-36-66-0:50:52-R-X-SHN,B-16-XLP-1-66-X-0:50:52-X-X-SHN,B-16-PC-1-57-66-0:50:53-R-X-SHN,A-82-CL-1-16-X-0:50:59-R-X-SHN,A-71-THW-0-6-14-0:51:10-R-X-SHN,A-82-XTHW-0-14-X-0:51:10-X-X-SHN,B-16-IN-1-67-X-0:51:10-R-X-SHN,A-71-XIN-1-14-X-0:51:10-X-X-SHN,B-16-SP-1-67-66-0:51:09-R-X-SHN,B-30-XSP-1-66-X-0:51:09-X-X-SHN,B-30-PC-1-67-57-0:51:12-R-X-SHN,B-30-SP-1-57-57-0:51:14-R-X-SHN,B-8-XSP-1-57-X-0:51:14-X-X-SHN,B-8-SP-1-57-48-0:51:15-R-X-SHN,B-5-XSP-1-48-X-0:51:15-X-X-SHN,B-5-LP-1-48-15-0:51:17-L-X-SHN,B-6-XLP-1-15-X-0:51:17-X-X-SHN,B-5-SP-1-24-34-0:51:17-R-X-SHN,B-18-XSP-1-34-X-0:51:17-X-X-SHN,B-18-ST-0-33-33-0:51:25-R</w:t>
+      </w:r>
+      <w:r>
+        <w:rPr>
+          <w:rFonts w:ascii="Times New Roman" w:eastAsia="Times New Roman" w:hAnsi="Times New Roman" w:cs="Times New Roman"/>
+          <w:sz w:val="24"/>
+          <w:szCs w:val="24"/>
+          <w:lang w:eastAsia="en-IN"/>
+        </w:rPr>
+        <w:t>-F</w:t>
+      </w:r>
+      <w:r>
+        <w:rPr>
+          <w:rFonts w:ascii="Times New Roman" w:eastAsia="Times New Roman" w:hAnsi="Times New Roman" w:cs="Times New Roman"/>
+          <w:sz w:val="24"/>
+          <w:szCs w:val="24"/>
+          <w:lang w:eastAsia="en-IN"/>
+        </w:rPr>
+        <w:t>-SHN,</w:t>
+      </w:r>
+      <w:r>
+        <w:rPr>
+          <w:rFonts w:ascii="Times New Roman" w:eastAsia="Times New Roman" w:hAnsi="Times New Roman" w:cs="Times New Roman"/>
+          <w:sz w:val="24"/>
+          <w:szCs w:val="24"/>
+          <w:lang w:eastAsia="en-IN"/>
+        </w:rPr>
+        <w:t>A</w:t>
+      </w:r>
+      <w:r>
+        <w:rPr>
+          <w:rFonts w:ascii="Times New Roman" w:eastAsia="Times New Roman" w:hAnsi="Times New Roman" w:cs="Times New Roman"/>
+          <w:sz w:val="24"/>
+          <w:szCs w:val="24"/>
+          <w:lang w:eastAsia="en-IN"/>
+        </w:rPr>
+        <w:t>-8-LS-4-33-41-0:51:49-R-FK-SHN,A-1-GS-0-40-X-0:51:49-X-X-SHN,A-4-SP-2-46-47-0:52:18-R-X-SHN,A-10-XSP-2-47-X-0:52:18-X-X-SHN,A-10-LS-1-47-31-0:52:14-R-X-SHN,B-17-GS-1-50-X-0:52:14-X-X-SHN,B-16-SP-1-68-48-0:52:21-R-X-SHN,B-5-XSP-1-48-X-0:52:21-X-X-SHN,B-5-SP-1-48-67-0:52:22-R-X-SHN,B-30-XSP-1-67-X-0:52:22-X-X-SHN,B-30-PC-2-76-74-0:52:27-R-X-SHN,B-30-C-1-62-32-0:52:29-R-X-SHN,B-14-XC-1-32-X-0:52:29-X-X-SHN,B-14-SP-2-32-22-0:52:33-R-X-SHN,B-6-XSP-2-22-X-0:52:33-X-X-SHN,B-6-CS-1-22-31-0:52:36-R-X-SHN,A-1-GS-1-50-X-0:52:36-X-X-SHN,A-1-LP-1-80-49-0:52:37-R-CN-SHN</w:t>
       </w:r>
     </w:p>
     <w:sectPr>

</xml_diff>

<commit_message>
multiple file loop done
</commit_message>
<xml_diff>
--- a/stepout_qc_code/read_string/rstring.docx
+++ b/stepout_qc_code/read_string/rstring.docx
@@ -4,99 +4,43 @@
   <w:body>
     <w:p>
       <w:r>
-        <w:t>A-9-SP-1-45-47-0:00:04-R-X-FHN,A-6-XSP-1-47-X-0:00:04-X-X-FHN,A-6-SP-1-47-28-0:00:06-R-X-FHN,A-4-XSP-1-28-X-0:00:06-X-X-FHN,A-4-LP-1-28-58-0:00:08-R-X-FHN,A-3-XLP-1-58-X-0:00:08-X-X-FHN,A-3-SP-1-58-77-0:00:10-R-X-FHN,A-2-XSP-1-77-X-0:00:10-X-X-FHN,A-2-PC-1-78-67-0:00:12-R-X-FHN,A-2-SP-1-67-45-0:00:12-R-X-FHN,A-8-XSP-1-45-X-0:00:12-X-X-FHN,A-8-DC-0-45-X-0:00:14-R-X-FHN,B-7-PC-1-45-55-0:00:15-R-X-FHN,A-5-SL-1-26-X-0:00:17-R-X-FHN,B-7-XSL-1-55-X-0:00:17-X-X-FHN,B-2-PC-1-64-53-0:00:20-R-X-FHN,B-2-SP-1-53-62-0:00:23-R-X-FHN,B-7-XSP-1-62-X-0:00:23-X-X-FHN,A-11-ST-1-19-X-0:00:24-R-X-FHN,B-7-XST-1-62-X-0:00:24-X-X-FHN,B-7-SP-1-71-51-0:00:44-L-CN-FHN,B-3-XSP-1-51-X-0:00:44-X-X-FHN,A-1-SP-1-50-60-0:01:10-L-GK-FHN,A-3-XSP-1-60-X-0:01:10-X-X-FHN,A-3-LP-1-59-18-0:01:13-R-X-FHN,A-5-XLP-1-18-X-0:01:13-X-X-FHN,A-5-PC-2-18-16-0:01:17-R-X-FHN,A-5-LP-1-16-03-0:01:19-R-X-FHN,A-11-XLP-1-03-X-0:01:19-X-X-FHN,A-11-SP-1-04-03-0:01:23-R-X-FHN,A-5-XSP-1-03-X-0:01:23-X-X-FHN,A-5-C-0-03-32-0:01:25-R-X-FHN,B-5-SP-0-48-46-0:01:28-R-X-FHN,A-3-SP-1-46-45-0:01:32-R-X-FHN,A-6-XSP-1-45-X-0:01:32-X-X-FHN,A-6-SP-0-34-44-0:01:32-R-X-FHN,B-11-DC-0-37-X-0:01:33-R-X-FHN,A-6-SP-1-44-36-0:01:35-R-X-FHN,A-4-XSP-1-36-X-0:01:35-X-X-FHN,A-4-SP-1-36-46-0:01:36-R-X-FHN,A-3-XSP-1-46-X-0:01:36-X-X-FHN,A-3-PC-1-46-55-0:01:39-R-X-FHN,A-3-SP-1-55-74-0:01:40-R-X-FHN,A-2-XSP-1-74-X-0:01:40-X-X-FHN,A-2-LP-1-74-44-0:01:44-R-X-FHN,A-6-XLP-1-44-X-0:01:44-X-X-FHN,A-6-SP-1-44-35-0:01:45-R-X-FHN,A-4-XSP-1-35-X-0:01:45-X-X-FHN,A-4-LP-1-35-03-0:01:49-R-X-FHN,A-11-XLP-1-03-X-0:01:49-X-X-FHN,A-11-SP-1-14-15-0:01:54-R-X-FHN,A-5-XSP-1-15-X-0:01:54-X-X-FHN,A-5-SP-1-15-24-0:01:57-R-X-FHN,A-6-XSP-1-24-X-0:01:57-X-X-FHN,A-6-SP-0-24-04-0:01:59-R-X-FHN,B-2-THW-0-78-76-0:02:20-R-X-FHN,A-8-SP-1-06-17-0:02:21-R-X-FHN,A-3-XSP-1-17-X-0:02:21-X-X-FHN,A-3-LP-1-17-49-0:02:25-R-X-FHN,A-1-XLP-1-49-X-0:02:25-X-X-FHN,A-1-SP-1-48-58-0:02:29-R-X-FHN,A-3-XSP-1-58-X-0:02:29-X-X-FHN,A-3-DR-1-58-X-0:02:32-R-X-FHN,B-10-XDR-1-23-X-0:02:32-X-X-FHN,A-3-LP-1-68-75-0:02:34-R-X-FHN,A-7-XLP-1-75-X-0:02:34-X-X-FHN,B-5-THW-0-8-4-0:03:13-R-X-FHN,A-3-AD-1-67-X-0:03:14-R-X-FHN,B-9-XAD-1-14-X-0:03:14-X-X-FHN,B-9-AD-0-14-X-0:03:14-X-X-FHN,A-3-XAD-0-67-X-0:03:14-X-X-FHN,B-8-AD-0-15-X-0:03:16-R-F-FHN,A-6-XAD-0-66-X-0:03:16-X-X-FHN,A-6-AD-0-66-X-0:03:16-X-X-FHN,B-8-XAD-0-15-X-0:03:16-X-X-FHN,A-3-SP-1-57-56-0:03:29-R-FK-FHN,A-6-XSP-1-56-X-0:03:29-X-X-FHN,A-6-SP-1-56-57-0:03:30-R-X-FHN,A-3-XSP-1-57-X-0:03:30-X-X-FHN,A-3-SP-1-57-57-0:03:32-R-X-FHN,A-6-XSP-1-57-X-0:03:32-X-X-FHN,A-6-SP-1-57-58-0:03:33-R-X-FHN,A-3-XSP-1-58-X-0:03:33-X-X-FHN,A-3-SP-1-58-77-0:03:33-R-X-FHN,A-2-XSP-1-77-X-0:03:33-X-X-FHN,A-2-PC-2-77-65-0:03:35-R-X-FHN,A-2-SP-1-65-74-0:03:38-R-X-FHN,A-7-XSP-1-74-X-0:03:38-X-X-FHN,B-5-GD-1-8-X-0:03:43-R-X-FHN,A-7-XGD-1-73-X-0:03:43-X-X-FHN,A-7-GD-0-73-X-0:03:43-X-X-FHN,B-5-XGD-0-8-X-0:03:43-X-X-FHN,B-5-SP-0-8-7-0:03:43-R-X-FHN,A-10-SP-1-63-64-0:03:47-R-X-FHN,A-6-XSP-1-64-X-0:03:47-X-X-FHN,A-6-SP-1-64-74-0:03:48-R-X-FHN,A-7-XSP-1-74-X-0:03:48-X-X-FHN,A-7-SP-1-74-72-0:03:52-R-X-FHN,A-2-XSP-1-72-X-0:03:52-X-X-FHN,A-2-SP-1-73-64-0:03:54-R-X-FHN,A-10-XSP-1-64-X-0:03:54-X-X-FHN,A-10-SP-0-64-63-0:03:55-R-X-FHN,B-11-IN-1-8-X-0:03:55-R-X-FHN,A-10-XIN-1-73-X-0:03:55-X-X-FHN,A-7-GD-1-53-X-0:03:58-R-X-FHN,B-6-XGD-1-28-X-0:03:58-X-X-FHN,B-6-GD-0-28-X-0:03:58-X-X-FHN,A-7-XGD-0-53-X-0:03:58-X-X-FHN,A-2-SP-1-63-52-0:04:00-R-X-FHN,A-7-XSP-1-52-X-0:04:00-X-X-FHN,B-5-ST-2-29-X-0:04:01-R-X-FHN,A-7-XST-2-52-X-0:04:01-X-X-FHN,B-5-SP-0-29-28-0:04:02-R-X-FHN,B-6-CL-1-9-X-0:04:05-L-X-FHN,B-4-SP-1-40-50-0:04:33-L-GK-FHN,B-1-XSP-1-50-X-0:04:33-X-X-FHN,B-1-PC-1-50-49-0:04:46-R-X-FHN,B-1-LP-0-59-66-0:04:49-R-X-FHN,A-4-SP-1-15-24-0:04:51-R-X-FHN,A-10-XSP-1-24-X-0:04:51-X-X-FHN,B-2-GD-1-67-X-0:04:55-R-X-FHN,A-10-XGD-1-14-X-0:04:55-X-X-FHN,A-10-GD-0-14-X-0:04:55-X-X-FHN,B-2-XGD-0-67-X-0:04:55-X-X-FHN,A-10-GD-0-04-X-0:04:56-R-F-FHN,B-2-XGD-0-77-X-0:04:56-X-X-FHN,B-2-GD-0-77-X-0:04:56-X-X-FHN,A-10-XGD-0-04-X-0:04:56-X-X-FHN,B-2-SP-1-77-68-0:05:01-R-FK-FHN,B-3-XSP-1-68-X-0:05:01-X-X-FHN,B-3-LP-1-68-39-0:05:03-R-X-FHN,B-4-XLP-1-39-X-0:05:03-X-X-FHN,B-4-PC-1-38-37-0:05:06-R-X-FHN,B-4-SP-1-37-17-0:05:08-R-X-FHN,B-5-XSP-1-17-X-0:05:08-X-X-FHN,B-5-LP-1-17-40-0:05:09-R-X-FHN,B-1-XLP-1-40-X-0:05:09-X-X-FHN,B-1-SP-1-40-49-0:05:13-R-X-FHN,B-3-XSP-1-49-X-0:05:13-X-X-FHN,B-3-SP-1-59-77-0:05:16-R-X-FHN,B-2-XSP-1-77-X-0:05:16-X-X-FHN,B-2-SP-1-77-66-0:05:18-R-X-FHN,B-9-XSP-1-66-X-0:05:18-X-X-FHN,B-9-SP-1-65-56-0:05:19-R-</w:t>
-      </w:r>
-      <w:r>
-        <w:lastRenderedPageBreak/>
-        <w:t>X-FHN,B-8-XSP-1-56-X-0:05:19-X-X-FHN,B-8-LP-1-56-63-0:05:20-R-X-FHN,B-7-XLP-1-63-X-0:05:20-X-X-FHN,B-7-PC-2-63-51-0:05:25-R-X-FHN,A-5-ST-0-30-X-0:05:28-R-F-FHN,B-7-XST-0-51-X-0:05:28-X-X-FHN,B-11-CS-4-32-41-0:06:17-R-PK-FHN,A-1-GS-0-40-X-0:06:17-X-X-FHN,A-9-SP-1-45-47-0:07:07-R-X-FHN,A-6-XSP-1-47-X-0:07:07-X-X-FHN,A-6-SP-1-47-48-0:07:09-R-X-FHN,A-3-XSP-1-48-X-0:07:09-X-X-FHN,A-3-SP-1-48-28-0:07:10-R-X-FHN,A-4-XSP-1-28-X-0:07:10-X-X-FHN,A-4-SP-1-28-50-0:07:11-R-X-FHN,A-1-XSP-1-50-X-0:07:11-X-X-FHN,B-9-PR-2-31-X-0:07:14-R-X-FHN,A-1-XPR-2-50-X-0:07:14-X-X-FHN,A-1-SP-0-50-60-0:07:15-R-X-FHN,B-9-IN-1-31-X-0:07:15-R-X-FHN,A-1-XIN-1-50-X-0:07:15-X-X-FHN,A-1-SP-1-40-50-0:07:29-R-GK-FHN,A-3-XSP-1-50-X-0:07:29-X-X-FHN,A-3-SP-1-60-69-0:07:32-R-X-FHN,A-2-XSP-1-69-X-0:07:32-X-X-FHN,B-10-ST-1-12-X-0:07:37-R-X-FHN,A-2-XST-1-69-X-0:07:37-X-X-FHN,B-10-SP-1-3-14-0:07:39-R-X-FHN,B-8-XSP-1-14-X-0:07:39-X-X-FHN,B-8-SP-1-24-23-0:07:40-R-X-FHN,B-11-XSP-1-23-X-0:07:40-X-X-FHN,B-11-SP-0-24-43-0:07:41-R-X-FHN,A-5-CL-2-38-X-0:07:43-R-X-FHN,B-5-THW-0-3-22-0:08:05-R-X-FHN,A-3-CL-2-59-X-0:08:08-R-X-FHN,A-7-SP-0-67-66-0:08:09-R-X-FHN,B-4-SP-1-15-24-0:08:11-R-X-FHN,B-6-XSP-1-24-X-0:08:11-X-X-FHN,B-6-SP-0-24-34-0:08:12-R-X-FHN,A-8-SP-0-47-56-0:08:13-R-X-FHN,B-4-LP-0-25-12-0:08:17-R-X-FHN,A-2-LP-0-79-65-0:08:23-R-X-FHN,B-4-SP-1-16-15-0:08:25-R-X-FHN,B-5-XSP-1-15-X-0:08:25-X-X-FHN,B-5-SP-0-15-6-0:08:27-R-X-FHN,B-5-THW-0-6-14-0:08:41-R-X-FHN,A-6-CL-1-67-X-0:08:42-R-X-FHN,B-5-THW-0-5-14-0:08:56-R-X-FHN,A-2-SP-0-68-57-0:08:58-R-X-FHN,B-11-LP-0-25-32-0:09:00-R-X-FHN,A-1-SP-1-50-39-0:09:05-R-X-FHN,A-4-XSP-1-39-X-0:09:05-X-X-FHN,A-4-SP-1-39-18-0:09:08-R-X-FHN,A-5-XSP-1-18-X-0:09:08-X-X-FHN,A-5-SP-1-18-17-0:09:11-R-X-FHN,A-8-XSP-1-17-X-0:09:11-X-X-FHN,B-8-ST-1-64-X-0:09:14-R-X-FHN,A-8-XST-1-17-X-0:09:14-X-X-FHN,B-2-THW-1-73-72-0:09:36-R-X-FHN,B-8-XTHW-1-72-X-0:09:36-X-X-FHN,A-11-SP-0-09-17-0:09:39-L-X-FHN,B-6-SP-1-64-63-0:09:42-R-X-FHN,B-10-XSP-1-63-X-0:09:42-X-X-FHN,B-10-SP-1-63-53-0:09:42-R-X-FHN,B-7-XSP-1-53-X-0:09:42-X-X-FHN,A-4-SP-0-28-16-0:09:46-R-X-FHN,B-4-DC-0-55-X-0:09:47-R-X-FHN,A-9-ST-1-36-X-0:09:48-R-X-FHN,B-4-XST-1-45-X-0:09:48-X-X-FHN,B-4-GD-0-35-X-0:09:51-R-YC-FHN,A-7-XGD-0-46-X-0:09:51-X-X-FHN,A-7-GD-0-46-X-0:09:51-X-X-FHN,B-4-XGD-0-35-X-0:09:51-X-X-FHN,A-2-SP-1-55-46-0:10:17-R-FK-FHN,A-4-XSP-1-46-X-0:10:17-X-X-FHN,A-4-SP-1-36-56-0:10:22-R-X-FHN,A-3-XSP-1-56-X-0:10:22-X-X-FHN,A-3-SP-1-56-75-0:10:23-R-X-FHN,A-2-XSP-1-75-X-0:10:23-X-X-FHN,B-11-ST-1-6-X-0:10:28-R-X-FHN,A-2-XST-1-75-X-0:10:28-X-X-FHN,A-3-THW-0-76-74-0:10:37-R-X-FHN,B-5-SP-0-7-17-0:10:39-R-X-FHN,A-10-AD-1-64-X-0:10:41-R-X-FHN,B-6-XAD-1-17-X-0:10:41-X-X-FHN,B-6-AD-0-17-X-0:10:41-X-X-FHN,A-10-XAD-0-64-X-0:10:41-X-X-FHN,A-10-SP-1-54-34-0:10:43-R-X-FHN,A-8-XSP-1-34-X-0:10:43-X-X-FHN,A-8-SP-1-34-25-0:10:45-R-X-FHN,A-5-XSP-1-25-X-0:10:45-X-X-FHN,A-5-SP-1-25-03-0:10:48-R-X-FHN,A-11-XSP-1-03-X-0:10:48-X-X-FHN,A-11-SP-1-03-12-0:10:51-R-X-FHN,A-10-XSP-1-12-X-0:10:51-X-X-FHN,A-10-SP-1-12-02-0:10:54-R-X-FHN,A-11-XSP-1-02-X-0:10:54-X-X-FHN,A-11-SP-0-02-11-0:10:57-R-X-FHN,B-3-DC-0-70-X-0:10:59-R-X-FHN,B-3-ST-1-80-X-0:11:01-R-X-FHN,A-10-XST-1-1-X-0:11:01-X-X-FHN,A-4-THW-0-02-21-0:11:23-R-X-FHN,B-2-CL-0-60-X-0:11:25-R-X-FHN,A-8-SP-0-22-12-0:11:27-R-X-FHN,B-7-IN-1-69-X-0:11:29-R-X-FHN,A-8-XIN-1-12-X-0:11:29-X-X-FHN,A-2-LP-1-14-28-0:11:33-R-X-FHN,A-1-XLP-1-28-X-0:11:33-X-X-FHN,A-1-SP-1-28-27-0:11:35-R-X-FHN,A-2-XSP-1-27-X-0:11:35-X-X-FHN,A-2-LP-0-37-52-0:11:38-R-X-FHN,B-4-LP-1-40-70-0:12:06-L-GK-FHN,B-3-XLP-1-70-X-0:12:06-X-X-FHN,B-3-LP-1-70-55-0:12:10-R-X-FHN,B-9-XLP-1-55-X-0:12:10-X-X-FHN,B-9-SP-0-55-53-0:12:12-R-X-FHN,A-5-SP-1-28-40-0:12:16-R-X-FHN,A-1-XSP-1-40-X-0:12:16-X-X-FHN,A-1-LP-0-40-25-0:12:17-R-X-FHN,B-3-SP-1-56-54-0:12:20-R-X-FHN,B-9-XSP-1-54-X-0:12:20-X-X-FHN,A-3-SP-0-38-37-0:12:25-R-X-FHN,B-10-SP-1-44-43-0:12:25-R-X-FHN,B-9-XSP-1-43-X-0:12:25-X-X-FHN,B-9-SP-1-43-23-0:12:27-R-X-FHN,B-11-XSP-1-23-X-0:12:27-X-X-FHN,B-11-SP-1-23-24-0:12:32-R-X-FHN,B-10-XSP-1-24-X-0:12:32-X-X-FHN,B-10-SP-1-25-3-0:12:32-R-X-FHN,B-5-XSP-1-3-X-0:12:32-X-X-FHN,B-5-SP-1-3-14-0:12:36-R-X-FHN,B-10-XSP-1-14-X-0:12:36-X-X-FHN,B-10-C-0-14-31-0:12:37-R-X-FHN,A-1-GH-1-50-X-0:12:39-R-X-FHN,A-1-GT-1-50-68-0:12:45-R-X-FHN,A-2-XGT-1-68-X-0:12:45-X-X-FHN,A-2-SP-1-68-60-0:12:49-R-X-FHN,A-3-XSP-1-60-X-0:12:49-X-X-FHN,A-3-SP-1-58-50-0:12:55-R-X-FHN,A-1-XSP-1-50-X-0:12:55-X-X-FHN,A-1-SP-1-50-29-0:12:58-R-X-FHN,A-4-XSP-1-29-X-0:12:58-X-X-FHN,A-4-LP-1-29-60-0:13:01-R-X-FHN,A-1-</w:t>
-      </w:r>
-      <w:r>
-        <w:lastRenderedPageBreak/>
-        <w:t>XLP-1-60-X-0:13:01-X-X-FHN,A-1-SP-1-50-48-0:13:03-R-X-FHN,A-8-XSP-1-48-X-0:13:03-X-X-FHN,A-8-SP-1-38-49-0:13:05-R-X-FHN,A-3-XSP-1-49-X-0:13:05-X-X-FHN,A-3-SP-1-48-69-0:13:07-R-X-FHN,A-2-XSP-1-69-X-0:13:07-X-X-FHN,A-2-LP-0-69-56-0:13:09-R-X-FHN,B-4-SP-1-25-33-0:13:12-R-X-FHN,B-7-XSP-1-33-X-0:13:12-X-X-FHN,A-4-ST-1-48-X-0:13:16-R-X-FHN,B-7-XST-1-33-X-0:13:16-X-X-FHN,A-4-SP-0-48-57-0:13:16-R-X-FHN,B-11-SP-1-23-24-0:13:20-R-X-FHN,B-6-XSP-1-24-X-0:13:20-X-X-FHN,B-6-SP-1-24-14-0:13:20-R-X-FHN,B-11-XSP-1-14-X-0:13:20-X-X-FHN,A-10-ST-1-57-X-0:13:24-R-X-FHN,B-11-XST-1-24-X-0:13:24-X-X-FHN,A-9-PC-3-56-43-0:13:26-R-X-FHN,A-9-TB-0-53-32-0:13:30-R-X-FHN,A-11-OFF-1-42-X-0:13:31-R-X-FHN,B-4-SP-1-38-48-0:14:04-L-FK-FHN,B-6-XSP-1-48-X-0:14:04-X-X-FHN,B-6-SP-1-48-26-0:14:08-R-X-FHN,B-11-XSP-1-26-X-0:14:08-X-X-FHN,B-11-SP-0-26-16-0:14:11-R-X-FHN,A-2-SP-0-65-63-0:14:11-R-X-FHN,B-4-SP-0-18-16-0:14:13-R-X-FHN,A-2-DC-0-65-X-0:14:15-R-X-FHN,B-8-SP-1-17-18-0:14:18-R-X-FHN,B-4-XSP-1-18-X-0:14:18-X-X-FHN,B-4-LP-1-18-24-0:14:19-R-X-FHN,B-9-XLP-1-24-X-0:14:19-X-X-FHN,B-9-SP-0-24-15-0:14:23-R-X-FHN,A-2-SP-0-66-75-0:14:23-R-X-FHN,A-2-THW-1-75-57-0:14:36-R-X-FHN,A-4-XTHW-1-57-X-0:14:36-X-X-FHN,A-4-PC-2-57-37-0:14:38-R-X-FHN,A-4-SP-1-27-47-0:14:43-R-X-FHN,A-3-XSP-1-47-X-0:14:43-X-X-FHN,A-3-SP-1-57-75-0:14:48-R-X-FHN,A-2-XSP-1-75-X-0:14:48-X-X-FHN,A-2-PC-3-75-62-0:14:50-R-X-FHN,A-2-SP-0-72-51-0:14:53-R-X-FHN,B-4-SP-1-40-50-0:15:14-L-GK-FHN,B-1-XSP-1-50-X-0:15:14-X-X-FHN,B-1-LP-0-50-35-0:15:21-R-X-FHN,B-9-AD-0-35-X-0:15:25-R-F-FHN,A-3-XAD-0-46-X-0:15:25-X-X-FHN,A-3-AD-0-46-X-0:15:25-X-X-FHN,B-9-XAD-0-35-X-0:15:25-X-X-FHN,A-2-SP-1-57-37-0:15:29-R-FK-FHN,A-4-XSP-1-37-X-0:15:29-X-X-FHN,A-4-SP-1-27-47-0:15:35-R-X-FHN,A-3-XSP-1-47-X-0:15:35-X-X-FHN,A-3-SP-1-47-55-0:15:36-R-X-FHN,A-10-XSP-1-55-X-0:15:36-X-X-FHN,A-10-SP-1-55-44-0:15:38-R-X-FHN,A-9-XSP-1-44-X-0:15:38-X-X-FHN,A-9-SP-1-34-44-0:15:40-R-X-FHN,A-10-XSP-1-44-X-0:15:40-X-X-FHN,A-10-SP-0-44-53-0:15:41-R-X-FHN,B-5-CL-1-28-X-0:15:42-L-X-FHN,A-2-THW-1-74-64-0:15:54-R-X-FHN,A-10-XTHW-1-64-X-0:15:54-X-X-FHN,A-10-SP-1-54-74-0:15:56-R-X-FHN,A-2-XSP-1-74-X-0:15:56-X-X-FHN,A-2-PC-1-74-65-0:15:57-R-X-FHN,A-2-LP-1-65-48-0:16:00-R-X-FHN,A-1-XLP-1-48-X-0:16:00-X-X-FHN,A-1-LP-1-48-17-0:16:03-R-X-FHN,A-5-XLP-1-17-X-0:16:03-X-X-FHN,A-5-SP-1-17-37-0:16:07-R-X-FHN,A-4-XSP-1-37-X-0:16:07-X-X-FHN,A-4-SP-1-27-47-0:16:09-R-X-FHN,A-3-XSP-1-47-X-0:16:09-X-X-FHN,A-3-LP-1-47-75-0:16:13-R-X-FHN,A-7-XLP-1-75-X-0:16:13-X-X-FHN,B-9-SP-0-26-14-0:16:17-R-X-FHN,A-3-LP-1-77-49-0:16:23-R-X-FHN,A-1-XLP-1-49-X-0:16:23-X-X-FHN,A-1-LP-0-49-45-0:16:27-R-X-FHN,B-4-AD-1-36-X-0:16:30-R-X-FHN,A-7-XAD-1-45-X-0:16:30-X-X-FHN,A-7-AD-0-45-X-0:16:30-X-X-FHN,B-4-XAD-0-36-X-0:16:30-X-X-FHN,B-10-SP-0-34-45-0:16:31-R-X-FHN,A-4-SP-1-38-57-0:16:32-R-X-FHN,A-10-XSP-1-57-X-0:16:32-X-X-FHN,A-10-SP-1-57-67-0:16:35-R-X-FHN,A-2-XSP-1-67-X-0:16:35-X-X-FHN,A-2-SP-1-66-74-0:16:38-R-X-FHN,A-7-XSP-1-74-X-0:16:38-X-X-FHN,A-7-SP-0-75-74-0:16:41-R-X-FHN,B-5-SP-1-7-27-0:16:44-R-X-FHN,B-6-XSP-1-27-X-0:16:44-X-X-FHN,A-8-SL-1-54-X-0:16:45-R-X-FHN,B-6-XSL-1-27-X-0:16:45-X-X-FHN,A-7-ST-1-75-X-0:16:50-R-X-FHN,B-5-XST-1-6-X-0:16:50-X-X-FHN,A-2-THW-0-75-64-0:17:22-R-X-FHN,B-4-LP-0-28-35-0:17:27-R-X-FHN,A-4-SP-1-46-27-0:17:29-R-X-FHN,A-5-XSP-1-27-X-0:17:29-X-X-FHN,A-5-SP-1-27-39-0:17:34-R-X-FHN,A-1-XSP-1-39-X-0:17:34-X-X-FHN,A-1-SP-1-39-58-0:17:38-R-X-FHN,A-3-XSP-1-58-X-0:17:38-X-X-FHN,A-</w:t>
-      </w:r>
-      <w:r>
-        <w:t>3</w:t>
-      </w:r>
-      <w:r>
-        <w:t>-SP-1-58-47-0:17:38-R-X-FHN,A-4-XSP-1-47-X-0:17:38-X-X-FHN,A-4-LP-1-47-63-0:17:44-R-X-FHN,A-7-XLP-1-63-X-0:17:44-X-X-FHN,B-5-ST-1-10-X-0:17:55-R-X-FHN,A-7-XST-1-71-X-0:17:55-X-X-FHN,A-2-THW-0-72-42-0:18:08-R-X-FHN,A-10-AD-0-42-X-0:18:11-R-F-FHN,B-6-XAD-0-39-X-0:18:11-X-X-FHN,B-6-AD-0-39-X-0:18:11-X-X-FHN,A-10-XAD-0-42-X-0:18:11-X-X-FHN,B-4-SP-1-39-37-0:18:21-L-FK-FHN,B-6-XSP-1-37-X-0:18:21-X-X-FHN,B-6-LP-1-37-6-0:18:23-R-X-FHN,B-5-XLP-1-6-X-0:18:23-X-X-FHN,B-5-LP-0-6-33-0:18:26-R-X-FHN,A-4-SP-1-48-57-0:18:28-R-X-FHN,A-6-XSP-1-57-X-0:18:28-X-X-FHN,A-6-SP-0-57-35-0:18:31-R-X-FHN,B-3-SP-1-46-54-0:18:33-R-X-FHN,B-7-XSP-1-54-X-0:18:33-X-X-FHN,B-7-SP-0-64-53-0:18:35-R-X-FHN,A-4-LP-1-18-03-0:18:38-R-X-FHN,A-11-XLP-1-03-X-0:18:38-X-X-FHN,B-2-ST-0-77-X-0:18:42-R-F-FHN,A-11-XST-0-4-X-0:18:42-X-X-FHN,A-4-SP-1-04-15-0:18:47-L-FK-FHN,A-5-XSP-1-15-X-0:18:47-X-X-FHN,A-5-LP-1-15-46-0:18:53-R-X-FHN,A-3-XLP-1-46-X-0:18:53-X-X-FHN,A-3-LP-1-55-26-0:18:59-R-X-FHN,A-5-XLP-1-26-X-0:18:59-X-X-FHN,A-5-SP-1-26-04-0:19:03-R-X-FHN,A-11-XSP-1-04-X-0:19:03-X-X-FHN,A-11-SP-1-04-</w:t>
-      </w:r>
-      <w:r>
-        <w:lastRenderedPageBreak/>
-        <w:t>02-0:19:06-R-X-FHN,A-4-XSP-1-02-X-0:19:06-X-X-FHN,B-7-ST-1-79-X-0:19:12-R-X-FHN,A-4-XST-1-2-X-0:19:12-X-X-FHN,B-7-LP-0-80-66-0:19:12-R-X-FHN,A-3-SP-1-15-04-0:19:21-R-X-FHN,A-11-XSP-1-04-X-0:19:21-X-X-FHN,A-11-SP-0-04-13-0:19:26-R-X-FHN,B-2-SP-0-68-46-0:19:27-R-X-FHN,A-2-SP-1-35-56-0:19:31-R-X-FHN,A-3-XSP-1-56-X-0:19:31-X-X-FHN,A-3-PC-1-56-65-0:19:35-R-X-FHN,A-3-SP-1-65-63-0:19:41-R-X-FHN,A-10-XSP-1-63-X-0:19:41-X-X-FHN,A-10-SP-1-62-53-0:19:43-R-X-FHN,A-8-XSP-1-53-X-0:19:43-X-X-FHN,A-8-SP-1-32-13-0:19:48-R-X-FHN,A-11-XSP-1-13-X-0:19:48-X-X-FHN,A-11-C-0-13-42-0:19:51-L-X-FHN,B-6-CL-2-39-X-0:19:53-R-X-FHN,A-2-SP-1-53-44-0:19:56-R-X-FHN,A-6-XSP-1-44-X-0:19:56-X-X-FHN,A-6-SP-0-44-23-0:19:57-R-X-FHN,B-7-IN-1-58-X-0:19:58-R-X-FHN,A-6-XIN-1-23-X-0:19:58-X-X-FHN,B-9-DC-0-37-X-0:19:59-R-X-FHN,A-4-SP-1-36-55-0:20:06-R-X-FHN,A-3-XSP-1-55-X-0:20:06-X-X-FHN,A-3-SP-1-55-74-0:20:10-R-X-FHN,A-2-XSP-1-74-X-0:20:10-X-X-FHN,A-2-C-0-73-32-0:20:13-R-X-FHN,B-4-CL-2-39-X-0:20:16-L-X-FHN,A-2-THW-1-74-76-0:20:25-R-X-FHN,A-4-XTHW-1-76-X-0:20:25-X-X-FHN,A-4-SP-1-56-66-0:20:32-R-X-FHN,A-3-XSP-1-66-X-0:20:32-X-X-FHN,A-3-SP-1-65-74-0:20:36-R-X-FHN,A-2-XSP-1-74-X-0:20:36-X-X-FHN,A-2-PC-2-64-72-0:20:39-R-X-FHN,A-2-SP-1-73-65-0:20:45-R-X-FHN,A-3-XSP-1-65-X-0:20:45-X-X-FHN,A-3-LP-1-65-35-0:20:50-R-X-FHN,A-5-XLP-1-35-X-0:20:50-X-X-FHN,A-1-SP-1-35-55-0:20:54-R-X-FHN,A-3-XSP-1-55-X-0:20:54-X-X-FHN,A-3-SP-1-54-54-0:20:56-R-X-FHN,A-6-XSP-1-54-X-0:20:56-X-X-FHN,A-6-LP-1-54-23-0:20:58-R-X-FHN,A-8-XLP-1-23-X-0:20:58-X-X-FHN,A-8-DC-0-23-X-0:21:00-R-X-FHN,B-2-SP-1-59-47-0:21:00-R-X-FHN,B-8-XSP-1-47-X-0:21:00-X-X-FHN,B-8-LP-0-49-65-0:21:03-R-X-FHN,A-5-LP-1-16-48-0:21:08-R-X-FHN,A-1-XLP-1-48-X-0:21:08-X-X-FHN,A-1-SP-1-48-47-0:21:11-R-X-FHN,A-3-XSP-1-47-X-0:21:11-X-X-FHN,A-3-SP-1-47-55-0:21:16-R-X-FHN,A-10-XSP-1-55-X-0:21:16-X-X-FHN,A-10-SP-1-55-77-0:21:17-R-X-FHN,A-2-XSP-1-77-X-0:21:17-X-X-FHN,A-2-LP-1-77-49-0:21:24-R-X-FHN,A-1-XLP-1-49-X-0:21:24-X-X-FHN,A-1-SP-1-49-38-0:21:27-R-X-FHN,A-5-XSP-1-38-X-0:21:27-X-X-FHN,A-5-SP-1-28-16-0:21:29-R-X-FHN,A-8-XSP-1-16-X-0:21:29-X-X-FHN,A-8-SP-1-16-27-0:21:32-R-X-FHN,A-4-XSP-1-27-X-0:21:32-X-X-FHN,A-4-SP-0-26-04-0:21:32-R-X-FHN,B-2-SP-0-67-76-0:21:36-R-X-FHN,A-8-SP-1-05-17-0:21:37-R-X-FHN,A-5-XSP-1-17-X-0:21:37-X-X-FHN,A-5-SP-1-17-37-0:21:41-R-X-FHN,A-3-XSP-1-37-X-0:21:41-X-X-FHN,A-3-SP-1-37-55-0:21:45-R-X-FHN,A-10-XSP-1-55-X-0:21:45-X-X-FHN,A-10-SP-1-55-65-0:21:46-R-X-FHN,A-2-XSP-1-65-X-0:21:46-X-X-FHN,A-2-SP-0-65-53-0:21:48-R-X-FHN,B-4-CL-1-28-X-0:21:51-L-X-FHN,A-2-THW-1-72-52-0:22:08-R-X-FHN,A-9-XTHW-1-52-X-0:22:08-X-X-FHN,A-9-SP-1-52-73-0:22:10-R-X-FHN,A-2-XSP-1-73-X-0:22:10-X-X-FHN,A-2-SP-1-73-53-0:22:12-R-X-FHN,A-9-XSP-1-53-X-0:22:12-X-X-FHN,A-9-SP-1-63-72-0:22:14-R-X-FHN,A-2-XSP-1-72-X-0:22:14-X-X-FHN,A-7-ST-1-72-X-0:22:20-R-X-FHN,B-5-XST-1-9-X-0:22:20-X-X-FHN,A-2-THW-0-73-53-0:22:57-R-X-FHN,B-6-SP-0-28-18-0:22:58-R-X-FHN,A-6-GD-1-63-X-0:23:00-R-X-FHN,B-5-XGD-1-18-X-0:23:00-X-X-FHN,B-5-GD-0-18-X-0:23:00-X-X-FHN,A-6-XGD-0-63-X-0:23:00-X-X-FHN,B-6-CL-1-19-X-0:23:02-L-X-FHN,B-7-AD-1-26-X-0:23:04-R-X-FHN,A-2-XAD-1-55-X-0:23:04-X-X-FHN,A-2-AD-0-55-X-0:23:04-X-X-FHN,B-7-XAD-0-26-X-0:23:04-X-X-FHN,A-4-LP-1-55-48-0:23:05-R-X-FHN,A-1-XLP-1-48-X-0:23:05-X-X-FHN,A-1-SP-1-48-27-0:23:09-R-X-FHN,A-5-XSP-1-27-X-0:23:09-X-X-FHN,A-5-LP-1-27-04-0:23:13-R-X-FHN,A-11-XLP-1-04-X-0:23:13-X-X-FHN,A-11-SP-1-04-15-0:23:18-R-X-FHN,A-5-XSP-1-15-X-0:23:18-X-X-FHN,A-5-SP-1-15-26-0:23:19-R-X-FHN,A-4-XSP-1-26-X-0:23:19-X-X-FHN,A-4-SP-1-26-46-0:23:22-R-X-FHN,A-3-XSP-1-46-X-0:23:22-X-X-FHN,A-3-LP-1-46-74-0:23:26-R-X-FHN,A-2-XLP-1-74-X-0:23:26-X-X-FHN,A-2-SP-1-54-56-0:23:31-R-X-FHN,A-3-XSP-1-56-X-0:23:31-X-X-FHN,A-3-SP-1-56-38-0:23:34-R-X-FHN,A-1-XSP-1-38-X-0:23:34-X-X-FHN,A-1-SP-1-38-57-0:23:38-R-X-FHN,A-3-XSP-1-57-X-0:23:38-X-X-FHN,A-3-SP-1-57-56-0:23:42-R-X-FHN,A-6-XSP-1-56-X-0:23:42-X-X-FHN,A-6-SP-1-56-75-0:23:45-R-X-FHN,A-10-XSP-1-75-X-0:23:45-X-X-FHN,A-10-LP-1-75-45-0:23:46-R-X-FHN,A-4-XLP-1-45-X-0:23:46-X-X-FHN,A-4-SP-1-65-75-0:23:48-R-X-FHN,A-10-XSP-1-75-X-0:23:48-X-X-FHN,A-10-SP-0-64-56-0:23:49-R-X-FHN,B-7-SP-0-25-25-0:23:50-R-X-FHN,A-10-LP-1-66-36-0:23:51-R-X-FHN,A-5-XLP-1-36-X-0:23:51-X-X-FHN,A-5-LP-1-36-03-0:23:53-R-X-FHN,A-11-XLP-1-03-X-0:23:53-X-X-FHN,A-11-PC-1-03-12-0:23:57-R-X-FHN,A-11-SP-1-12-03-0:24:03-R-X-FHN,A-8-XSP-1-03-X-0:24:03-X-X-FHN,A-8-SP-0-03-12-0:24:05-R-X-FHN,B-2-IN-2-69-X-0:24:05-R-X-FHN,A-8-XIN-2-12-X-0:24:05-X-X-FHN,B-8-SP-1-68-58-0:24:06-R-X-FHN,B-10-XSP-1-58-X-0:24:06-X-</w:t>
-      </w:r>
-      <w:r>
-        <w:lastRenderedPageBreak/>
-        <w:t>X-FHN,B-10-SP-1-58-59-0:24:09-R-X-FHN,B-7-XSP-1-59-X-0:24:09-X-X-FHN,B-7-SP-1-69-78-0:24:10-R-X-FHN,B-10-XSP-1-78-X-0:24:10-X-X-FHN,B-10-SP-1-69-79-0:24:11-R-X-FHN,B-2-XSP-1-79-X-0:24:11-X-X-FHN,A-8-ST-0-03-X-0:24:13-R-F-FHN,B-2-XST-0-78-X-0:24:13-X-X-FHN,B-3-LP-1-78-50-0:24:31-R-FK-FHN,B-1-XLP-1-50-X-0:24:31-X-X-FHN,B-1-LP-1-50-46-0:24:36-R-X-FHN,B-9-XLP-1-46-X-0:24:36-X-X-FHN,B-9-AD-1-46-X-0:24:38-R-X-FHN,A-4-XAD-1-35-X-0:24:38-X-X-FHN,A-4-AD-0-35-X-0:24:38-X-X-FHN,B-9-XAD-0-46-X-0:24:38-X-X-FHN,A-3-SP-1-47-66-0:24:41-R-X-FHN,A-2-XSP-1-66-X-0:24:41-X-X-FHN,A-2-SP-1-66-47-0:24:45-R-X-FHN,A-3-XSP-1-47-X-0:24:45-X-X-FHN,A-3-SP-1-47-29-0:24:49-R-X-FHN,A-1-XSP-1-29-X-0:24:49-X-X-FHN,A-1-SP-1-29-47-0:24:52-R-X-FHN,A-10-XSP-1-47-X-0:24:52-X-X-FHN,A-10-LP-1-47-07-0:24:55-R-X-FHN,A-8-XLP-1-07-X-0:24:55-X-X-FHN,A-8-SP-1-07-18-0:25:01-R-X-FHN,A-5-XSP-1-18-X-0:25:01-X-X-FHN,A-5-SP-1-18-40-0:25:02-R-X-FHN,A-1-XSP-1-40-X-0:25:02-X-X-FHN,A-1-SP-1-40-48-0:25:05-R-X-FHN,A-3-XSP-1-48-X-0:25:05-X-X-FHN,A-3-PC-1-48-47-0:25:09-R-X-FHN,A-3-LP-1-47-76-0:25:14-R-X-FHN,A-2-XLP-1-76-X-0:25:14-X-X-FHN,A-2-LP-1-76-47-0:25:18-R-X-FHN,A-4-XLP-1-47-X-0:25:18-X-X-FHN,A-4-LP-1-47-02-0:25:22-R-X-FHN,A-11-XLP-1-02-X-0:25:22-X-X-FHN,A-11-C-0-02-32-0:25:29-L-X-FHN,B-3-CL-2-49-X-0:25:29-R-X-FHN,A-6-SP-1-24-23-0:25:32-R-X-FHN,A-9-XSP-1-23-X-0:25:32-X-X-FHN,A-9-SP-1-23-13-0:25:36-R-X-FHN,A-6-XSP-1-13-X-0:25:36-X-X-FHN,A-6-SP-1-14-03-0:25:38-R-X-FHN,A-11-XSP-1-03-X-0:25:38-X-X-FHN,A-11-SP-1-03-13-0:25:40-R-X-FHN,A-9-XSP-1-13-X-0:25:40-X-X-FHN,B-10-SP-1-58-56-0:25:42-R-X-FHN,B-9-XSP-1-56-X-0:25:42-X-X-FHN,B-9-PC-2-56-44-0:25:44-R-X-FHN,B-9-TB-0-44-53-0:25:48-R-X-FHN,A-3-CL-2-28-X-0:25:50-R-X-FHN,B-10-C-2-71-41-0:27:28-R-CN-FHN,B-4-XC-2-41-X-0:27:28-X-X-FHN,B-4-H-0-41-41-0:27:29-R-X-FHN,B-11-LP-1-22-15-0:27:35-R-X-FHN,B-5-XLP-1-15-X-0:27:35-X-X-FHN,B-5-LP-1-15-48-0:27:38-R-X-FHN,B-1-XLP-1-48-X-0:27:38-X-X-FHN,B-1-LP-1-48-74-0:27:46-R-X-FHN,B-4-XLP-1-74-X-0:27:46-X-X-FHN,B-4-SP-0-74-54-0:27:50-R-X-FHN,A-4-SP-0-27-26-0:27:50-R-X-FHN,B-8-SP-1-55-64-0:27:52-R-X-FHN,B-4-XSP-1-64-X-0:27:52-X-X-FHN,B-4-SP-1-65-54-0:27:54-R-X-FHN,B-7-XSP-1-54-X-0:27:54-X-X-FHN,B-7-PC-1-54-44-0:27:55-R-X-FHN,B-7-SP-1-44-35-0:27:58-R-X-FHN,B-6-XSP-1-35-X-0:27:58-X-X-FHN,A-9-GD-0-46-X-0:28:00-R-F-FHN,B-6-XGD-0-35-X-0:28:00-X-X-FHN,B-6-GD-0-35-X-0:28:00-X-X-FHN,A-9-XGD-0-46-X-0:28:00-X-X-FHN,B-4-SP-0-35-53-0:28:30-L-FK-FHN,A-11-SP-0-28-27-0:28:32-R-X-FHN,B-8-SP-0-54-75-0:28:33-R-X-FHN,A-5-THW-1-06-17-0:28:49-R-X-FHN,A-4-XTHW-1-17-X-0:28:49-X-X-FHN,A-4-LP-1-17-47-0:28:51-R-X-FHN,A-2-XLP-1-47-X-0:28:51-X-X-FHN,A-2-SP-1-47-38-0:28:54-R-X-FHN,A-1-XSP-1-38-X-0:28:54-X-X-FHN,A-1-SP-1-38-27-0:29:01-R-X-FHN,A-5-XSP-1-27-X-0:29:01-X-X-FHN,A-5-LP-1-17-47-0:29:04-R-X-FHN,A-3-XLP-1-47-X-0:29:04-X-X-FHN,A-3-SP-1-47-38-0:29:09-R-X-FHN,A-1-XSP-1-38-X-0:29:09-X-X-FHN,A-1-SP-1-38-47-0:29:12-R-X-FHN,A-3-XSP-1-47-X-0:29:12-X-X-FHN,A-3-SP-1-57-37-0:29:17-R-X-FHN,A-1-XSP-1-37-X-0:29:17-X-X-FHN,A-1-SP-1-37-16-0:29:18-R-X-FHN,A-5-XSP-1-16-X-0:29:18-X-X-FHN,A-5-SP-1-16-14-0:29:22-R-X-FHN,A-8-XSP-1-14-X-0:29:22-X-X-FHN,A-8-SP-0-14-25-0:29:24-R-X-FHN,B-7-SP-1-66-68-0:29:25-R-X-FHN,B-8-XSP-1-68-X-0:29:25-X-X-FHN,B-8-SP-1-67-57-0:29:26-R-X-FHN,B-7-XSP-1-57-X-0:29:26-X-X-FHN,B-7-LP-0-57-43-0:29:28-R-X-FHN,B-10-GD-0-43-X-0:29:31-R-RC-FHN,A-3-XGD-0-38-X-0:29:31-X-X-FHN,A-3-GD-0-38-X-0:29:31-X-X-FHN,B-10-XGD-0-43-X-0:29:31-X-X-FHN,A-4-LP-0-28-33-0:31:08-L-FK-FHN,B-1-GH-1-49-X-0:31:18-R-X-FHN,B-1-GT-1-49-39-0:31:21-R-X-FHN,B-4-XGT-1-39-X-0:31:21-X-X-FHN,B-4-SP-0-28-26-0:31:24-R-X-FHN,A-10-SP-1-55-64-0:31:25-R-X-FHN,A-7-XSP-1-64-X-0:31:25-X-X-FHN,A-7-PC-1-64-63-0:31:27-R-X-FHN,A-7-C-0-63-32-0:31:30-R-X-FHN,B-3-SP-0-49-37-0:31:31-R-X-FHN,A-10-SP-0-54-43-0:31:34-R-X-FHN,B-4-SP-0-38-37-0:31:34-R-X-FHN,B-11-ST-0-37-X-0:31:36-R-F-FHN,A-6-XST-0-44-X-0:31:36-X-X-FHN,A-11-LS-0-44-41-0:32:27-L-FK-FHN,B-4-SP-1-40-50-0:32:48-L-GK-FHN,B-1-XSP-1-50-X-0:32:48-X-X-FHN,B-1-SP-1-50-70-0:32:51-R-X-FHN,B-3-XSP-1-70-X-0:32:51-X-X-FHN,B-3-SP-1-70-78-0:32:54-R-X-FHN,B-2-XSP-1-78-X-0:32:54-X-X-FHN,B-2-SP-1-78-56-0:32:56-R-X-FHN,B-9-XSP-1-56-X-0:32:56-X-X-FHN,A-3-AD-0-25-X-0:33:00-R-F-FHN,B-9-XAD-0-56-X-0:33:00-X-X-FHN,B-9-AD-0-56-X-0:33:00-X-X-FHN,A-3-XAD-0-25-X-0:33:00-X-X-FHN,B-3-SP-1-66-47-0:33:11-R-FK-FHN,B-6-XSP-1-47-X-0:33:11-X-X-FHN,B-6-SP-1-47-27-0:33:13-R-X-FHN,B-4-XSP-1-27-X-0:33:13-X-X-FHN,B-11-OFF-1-13-X-0:33:19-R-X-FHN,A-2-LP-1-68-39-0:33:31-R-FK-FHN,A-1-XLP-1-39-X-0:33:31-X-X-FHN,A-1-SP-1-</w:t>
-      </w:r>
-      <w:r>
-        <w:lastRenderedPageBreak/>
-        <w:t>49-29-0:33:35-R-X-FHN,A-4-XSP-1-29-X-0:33:35-X-X-FHN,A-4-SP-1-28-48-0:33:38-R-X-FHN,A-3-XSP-1-48-X-0:33:38-X-X-FHN,A-3-SP-1-48-50-0:33:41-R-X-FHN,A-1-XSP-1-50-X-0:33:41-X-X-FHN,A-1-LP-0-50-55-0:33:42-R-X-FHN,B-4-LP-0-26-23-0:33:47-R-X-FHN,A-2-SP-1-58-50-0:33:51-R-X-FHN,A-1-XSP-1-50-X-0:33:51-X-X-FHN,A-1-LP-0-50-56-0:33:54-R-X-FHN,B-4-SP-1-25-24-0:33:58-R-X-FHN,B-10-XSP-1-24-X-0:33:58-X-X-FHN,B-10-SP-1-24-13-0:33:59-R-X-FHN,B-11-XSP-1-13-X-0:33:59-X-X-FHN,B-11-SP-1-13-14-0:34:00-R-X-FHN,B-8-XSP-1-14-X-0:34:00-X-X-FHN,A-7-ST-0-67-X-0:34:02-R-F-FHN,B-8-XST-0-14-X-0:34:02-X-X-FHN,B-7-C-0-14-42-0:34:39-L-FK-FHN,A-4-CL-2-39-X-0:34:42-R-X-FHN,B-8-LS-0-43-31-0:34:42-R-X-FHN,A-1-SP-1-40-60-0:35:08-L-X-FHN,A-3-XSP-1-60-X-0:35:08-X-X-FHN,A-3-SP-1-49-68-0:35:10-R-X-FHN,A-2-XSP-1-68-X-0:35:10-X-X-FHN,A-2-LP-0-68-25-0:35:12-R-X-FHN,B-2-SP-1-46-27-0:35:18-R-X-FHN,B-4-XSP-1-27-X-0:35:18-X-X-FHN,B-4-LP-0-27-53-0:35:21-R-X-FHN,A-5-SP-1-28-48-0:35:26-R-X-FHN,A-3-XSP-1-48-X-0:35:26-X-X-FHN,A-3-LP-1-48-35-0:35:27-R-X-FHN,A-10-XLP-1-35-X-0:35:27-X-X-FHN,A-10-SP-0-35-14-0:35:29-R-X-FHN,B-2-IN-1-67-X-0:35:32-R-X-FHN,A-10-XIN-1-14-X-0:35:32-X-X-FHN,A-11-THW-1-04-13-0:35:38-R-X-FHN,A-10-XTHW-1-13-X-0:35:38-X-X-FHN,A-10-PC-1-12-21-0:35:39-R-X-FHN,A-10-SP-0-21-42-0:35:41-R-X-FHN,B-11-SP-1-18-30-0:35:46-R-X-FHN,B-4-XSP-1-30-X-0:35:46-X-X-FHN,B-4-LP-1-30-26-0:35:49-R-X-FHN,B-9-XLP-1-26-X-0:35:49-X-X-FHN,B-9-SP-1-26-15-0:35:51-R-X-FHN,B-10-XSP-1-15-X-0:35:51-X-X-FHN,B-9-GD-1-24-X-0:35:56-R-X-FHN,A-3-XGD-1-57-X-0:35:56-X-X-FHN,A-3-GD-0-57-X-0:35:56-X-X-FHN,B-9-XGD-0-24-X-0:35:56-X-X-FHN,A-5-SL-2-58-X-0:35:59-R-X-FHN,B-9-XSL-2-23-X-0:35:59-X-X-FHN,A-5-SP-1-58-77-0:36:02-R-X-FHN,A-2-XSP-1-77-X-0:36:02-X-X-FHN,A-2-SP-1-77-75-0:36:04-R-X-FHN,A-7-XSP-1-75-X-0:36:04-X-X-FHN,A-7-SP-1-76-57-0:36:06-R-X-FHN,A-6-XSP-1-57-X-0:36:06-X-X-FHN,A-6-SP-1-57-56-0:36:06-R-X-FHN,A-10-XSP-1-56-X-0:36:06-X-X-FHN,A-10-LP-1-55-16-0:36:09-R-X-FHN,A-4-XLP-1-16-X-0:36:09-X-X-FHN,A-4-LP-1-17-04-0:36:13-R-X-FHN,A-11-XLP-1-04-X-0:36:13-X-X-FHN,A-11-PC-2-04-23-0:36:16-R-X-FHN,A-11-LP-1-23-53-0:36:21-R-X-FHN,A-2-XLP-1-53-X-0:36:21-X-X-FHN,A-2-SP-0-53-42-0:36:24-R-X-FHN,B-4-CL-2-39-X-0:36:26-L-X-FHN,A-2-THW-1-74-54-0:36:37-R-X-FHN,A-6-XTHW-1-54-X-0:36:37-X-X-FHN,A-6-SP-1-64-75-0:36:38-R-X-FHN,A-2-XSP-1-75-X-0:36:38-X-X-FHN,A-2-SP-1-75-56-0:36:41-R-X-FHN,A-3-XSP-1-56-X-0:36:41-X-X-FHN,A-3-LP-1-56-26-0:36:45-R-X-FHN,A-5-XLP-1-26-X-0:36:45-X-X-FHN,A-5-SP-1-26-04-0:36:47-R-X-FHN,A-11-XSP-1-04-X-0:36:47-X-X-FHN,A-11-SP-1-04-15-0:36:52-R-X-FHN,A-4-XSP-1-15-X-0:36:52-X-X-FHN,A-4-LP-1-15-46-0:36:53-R-X-FHN,A-3-XLP-1-46-X-0:36:53-X-X-FHN,A-3-PC-2-46-44-0:36:58-R-X-FHN,A-3-SP-1-44-33-0:37:01-R-X-FHN,A-10-XSP-1-33-X-0:37:01-X-X-FHN,A-10-TB-0-33-42-0:37:03-R-X-FHN,B-1-GH-1-40-X-0:37:04-R-X-FHN,B-1-LP-1-49-16-0:37:22-R-X-FHN,B-11-XLP-1-16-X-0:37:22-X-X-FHN,B-11-SP-0-16-24-0:37:25-R-X-FHN,A-3-SP-1-57-49-0:37:29-R-X-FHN,A-1-XSP-1-49-X-0:37:29-X-X-FHN,A-1-SP-1-49-58-0:37:33-R-X-FHN,A-8-XSP-1-58-X-0:37:33-X-X-FHN,A-8-SP-1-58-39-0:37:35-R-X-FHN,A-1-XSP-1-39-X-0:37:35-X-X-FHN,A-1-LP-0-40-15-0:37:36-R-X-FHN,B-2-LP-0-66-53-0:37:40-R-X-FHN,A-4-LP-0-28-44-0:37:44-R-X-FHN,B-4-SP-1-37-25-0:37:46-R-X-FHN,B-11-XSP-1-25-X-0:37:46-X-X-FHN,B-11-SP-1-25-47-0:37:50-R-X-FHN,B-3-XSP-1-47-X-0:37:50-X-X-FHN,B-3-PC-1-46-45-0:37:53-R-X-FHN,B-3-SP-0-45-35-0:37:54-R-X-FHN,A-10-SP-1-46-35-0:37:56-R-X-FHN,A-9-XSP-1-35-X-0:37:56-X-X-FHN,A-9-SP-0-35-43-0:37:57-R-X-FHN,B-1-SP-1-39-28-0:38:04-R-X-FHN,B-4-XSP-1-28-X-0:38:04-X-X-FHN,B-4-SP-1-28-6-0:38:08-R-X-FHN,B-5-XSP-1-6-X-0:38:08-X-X-FHN,B-5-SP-0-6-15-0:38:09-R-X-FHN,A-3-DC-0-66-X-0:38:12-R-X-FHN,B-5-SP-0-16-6-0:38:15-R-X-FHN,A-2-THW-1-75-57-0:38:23-R-X-FHN,A-4-XTHW-1-57-X-0:38:23-X-X-FHN,A-4-SP-1-57-38-0:38:27-R-X-FHN,A-1-XSP-1-38-X-0:38:27-X-X-FHN,A-1-SP-1-37-57-0:38:31-R-X-FHN,A-3-XSP-1-57-X-0:38:31-X-X-FHN,A-3-SP-1-57-37-0:38:34-R-X-FHN,A-1-XSP-1-37-X-0:38:34-X-X-FHN,A-1-SP-1-37-16-0:38:39-R-X-FHN,A-5-XSP-1-16-X-0:38:39-X-X-FHN,A-5-SP-1-16-04-0:38:41-R-X-FHN,A-11-XSP-1-04-X-0:38:41-X-X-FHN,A-11-PC-1-04-13-0:38:44-R-X-FHN,A-11-SP-0-13-23-0:38:46-R-X-FHN,B-8-SP-1-58-50-0:38:49-R-X-FHN,B-1-XSP-1-50-X-0:38:49-X-X-FHN,B-1-LP-0-50-24-0:38:50-R-X-FHN,A-2-CL-1-57-X-0:38:57-R-X-FHN,B-9-AD-1-34-X-0:39:01-R-X-FHN,A-6-XAD-1-47-X-0:39:01-X-X-FHN,A-6-AD-0-47-X-0:39:01-X-X-FHN,B-9-XAD-0-34-X-0:39:01-X-X-FHN,B-11-SP-1-24-33-0:39:03-R-X-FHN,B-10-XSP-1-33-X-0:39:03-X-X-FHN,B-10-PC-1-33-43-0:39:05-R-X-FHN,A-3-ST-2-38-X-0:39:08-R-X-FHN,B-10-XST-</w:t>
-      </w:r>
-      <w:r>
-        <w:lastRenderedPageBreak/>
-        <w:t>2-43-X-0:39:08-X-X-FHN,B-7-PC-1-72-61-0:39:18-R-X-FHN,A-5-SL-2-19-X-0:39:19-R-X-FHN,B-7-XSL-2-62-X-0:39:19-X-X-FHN,A-1-LP-0-</w:t>
-      </w:r>
-      <w:r>
-        <w:t>50</w:t>
-      </w:r>
-      <w:r>
-        <w:t>-25-0:39:43-R-GK-FHN,B-3-LP-0-56-63-0:39:46-R-X-FHN,A-4-LP-0-18-14-0:39:52-R-X-FHN,B-3-SP-0-67-55-0:39:54-R-X-FHN,A-6-SP-1-26-06-0:39:56-R-X-FHN,A-8-XSP-1-06-X-0:39:56-X-X-FHN,B-8-ST-1-75-X-0:39:59-R-X-FHN,A-8-XST-1-6-X-0:39:59-X-X-FHN,A-5-THW-1-06-17-0:40:07-R-X-FHN,A-4-XTHW-1-17-X-0:40:07-X-X-FHN,A-4-SP-1-27-37-0:40:08-R-X-FHN,A-3-XSP-1-37-X-0:40:08-X-X-FHN,A-3-SP-1-47-45-0:40:14-R-X-FHN,A-8-XSP-1-45-X-0:40:14-X-X-FHN,A-8-SP-0-45-34-0:40:16-R-X-FHN,B-10-GD-0-47-X-0:40:17-R-F-FHN,A-6-XGD-0-34-X-0:40:17-X-X-FHN,A-6-GD-0-34-X-0:40:17-X-X-FHN,B-10-XGD-0-47-X-0:40:17-X-X-FHN,A-6-SP-1-35-25-0:40:34-R-FK-FHN,A-5-XSP-1-25-X-0:40:34-X-X-FHN,A-5-SP-1-15-04-0:40:36-R-X-FHN,A-11-XSP-1-04-X-0:40:36-X-X-FHN,B-2-ST-1-78-X-0:40:41-R-X-FHN,A-11-XST-1-3-X-0:40:41-X-X-FHN,B-7-SP-1-67-68-0:40:42-R-X-FHN,B-8-XSP-1-68-X-0:40:42-X-X-FHN,B-8-SP-1-68-77-0:40:43-R-X-FHN,B-2-XSP-1-77-X-0:40:43-X-X-FHN,B-2-SP-1-77-68-0:40:46-R-X-FHN,B-8-XSP-1-68-X-0:40:46-X-X-FHN,B-8-SP-1-68-50-0:40:48-R-X-FHN,B-1-XSP-1-50-X-0:40:48-X-X-FHN,B-1-SP-1-50-69-0:40:53-R-X-FHN,B-8-XSP-1-69-X-0:40:53-X-X-FHN,B-8-LP-0-69-37-0:40:55-R-X-FHN,A-7-PC-1-54-53-0:40:58-R-X-FHN,A-7-LS-0-53-41-0:41:00-R-X-FHN,B-4-SP-1-40-50-0:41:18-L-GK-FHN,B-1-XSP-1-50-X-0:41:18-X-X-FHN,B-1-LP-0-50-34-0:41:21-R-X-FHN,A-3-AD-1-47-X-0:41:24-R-X-FHN,B-9-XAD-1-34-X-0:41:24-X-X-FHN,B-9-AD-0-34-X-0:41:24-X-X-FHN,A-3-XAD-0-47-X-0:41:24-X-X-FHN,B-5-SP-0-15-14-0:41:27-R-X-FHN,B-8-ST-1-24-X-0:41:30-R-X-FHN,A-3-XST-1-57-X-0:41:30-X-X-FHN,A-6-ST-0-47-X-0:41:34-R-F-FHN,B-9-XST-0-34-X-0:41:34-X-X-FHN,B-7-SP-0-24-42-0:42:05-L-FK-FHN,A-3-CL-2-40-X-0:42:08-R-X-FHN,B-2-LS-0-53-41-0:42:10-R-X-FHN,A-1-SP-1-40-50-0:42:27-L-GK-FHN,A-3-XSP-1-50-X-0:42:27-X-X-FHN,A-</w:t>
-      </w:r>
-      <w:r>
-        <w:t>3</w:t>
-      </w:r>
-      <w:r>
-        <w:t>-SP-1-50-49-0:42:27-R-X-FHN,A-6-XSP-1-49-X-0:42:27-X-X-FHN,A-1-LP-0-48-78-0:42:27-R-X-FHN,B-5-THW-0-3-23-0:42:47-R-X-FHN,A-6-LP-0-58-35-0:42:49-R-X-FHN,B-3-LP-1-46-50-0:42:53-R-X-FHN,B-1-XLP-1-50-X-0:42:53-X-X-FHN,B-1-LP-0-39-34-0:42:59-R-X-FHN,A-3-LP-0-46-15-0:43:01-R-X-FHN,B-7-SP-1-66-77-0:43:06-R-X-FHN,B-2-XSP-1-77-X-0:43:06-X-X-FHN,B-2-SP-1-77-76-0:43:10-R-X-FHN,B-7-XSP-1-76-X-0:43:10-X-X-FHN,B-7-SP-1-76-77-0:43:12-R-X-FHN,B-2-XSP-1-77-X-0:43:12-X-X-FHN,B-2-SP-1-77-58-0:43:14-R-X-FHN,B-3-XSP-1-58-X-0:43:14-X-X-FHN,B-3-LP-1-58-28-0:43:19-R-X-FHN,B-4-XLP-1-28-X-0:43:19-X-X-FHN,B-4-PC-1-28-27-0:43:22-R-X-FHN,B-4-LP-1-27-63-0:43:23-R-X-FHN,B-7-XLP-1-63-X-0:43:23-X-X-FHN,B-7-PC-1-63-53-0:43:28-R-X-FHN,B-7-LP-2-53-24-0:43:31-L-X-FHN,B-10-XLP-2-24-X-0:43:31-X-X-FHN,B-10-DR-1-33-X-0:43:33-R-X-FHN,A-3-XDR-1-48-X-0:43:33-X-X-FHN,B-10-PC-1-33-32-0:43:35-R-X-FHN,B-10-LS-0-33-31-0:43:35-R-X-FHN,A-1-SP-1-50-30-0:43:57-R-GK-FHN,A-4-XSP-1-30-X-0:43:57-X-X-FHN,A-4-LP-0-30-15-0:43:59-R-X-FHN,B-2-SP-1-76-65-0:44:09-R-X-FHN,B-8-XSP-1-65-X-0:44:09-X-X-FHN,B-8-LP-0-55-42-0:44:11-R-X-FHN,A-1-GH-1-39-X-0:44:13-R-X-FHN,A-1-GT-1-39-58-0:44:16-R-X-FHN,A-2-XGT-1-58-X-0:44:16-X-X-FHN,A-2-SP-1-58-76-0:44:23-R-X-FHN,A-7-XSP-1-76-X-0:44:23-X-X-FHN,A-7-SP-1-76-67-0:44:29-R-X-FHN,A-6-XSP-1-67-X-0:44:29-X-X-FHN,A-6-LP-0-67-54-0:44:33-R-X-FHN,B-9-LP-1-27-74-0:44:36-R-X-FHN,B-2-XLP-1-74-X-0:44:36-X-X-FHN,B-2-PC-1-74-63-0:44:40-R-X-FHN,B-2-SP-1-63-43-0:44:44-R-X-FHN,B-11-XSP-1-43-X-0:44:44-X-X-FHN,B-11-SP-1-43-62-0:44:46-R-X-FHN,B-7-XSP-1-62-X-0:44:46-X-X-FHN,B-7-PC-1-62-51-0:44:49-R-X-FHN,A-4-CL-2-30-X-0:44:50-L-X-FHN,B-8-HB-1-53-X-0:44:52-R-X-FHN,A-5-SP-1-18-28-0:45:08-L-FK-FHN,A-4-XSP-1-28-X-0:45:08-X-X-FHN,A-4-SP-1-27-48-0:45:11-R-X-FHN,A-3-XSP-1-48-X-0:45:11-X-X-FHN,A-</w:t>
-      </w:r>
-      <w:r>
-        <w:t>3</w:t>
-      </w:r>
-      <w:r>
-        <w:t>-SP-1-47-37-0:45:11-R-X-FHN,A-1-XSP-1-37-X-0:45:11-X-X-FHN,A-1-SP-1-37-57-0:45:24-R-X-FHN,A-3-XSP-1-57-X-0:45:24-X-X-FHN,A-3-LP-0-56-33-0:45:28-R-X-FHN,B-3-SP-0-49-57-0:45:31-R-X-FHN,A-10-AD-1-24-X-0:45:33-R-X-FHN,B-8-XAD-1-57-X-0:45:33-X-X-FHN,B-8-AD-0-57-X-0:45:33-X-X-FHN,A-10-XAD-0-24-X-0:45:33-X-X-FHN,A-10-SP-1-24-12-0:45:34-R-X-FHN,A-11-XSP-1-12-X-0:45:34-X-X-FHN,A-11-SP-1-03-14-0:45:37-R-X-FHN,A-5-XSP-1-14-X-0:45:37-X-X-FHN,A-5-SP-1-15-04-0:45:41-R-X-FHN,A-11-XSP-1-04-X-0:45:41-X-X-FHN,A-11-SP-1-04-03-0:45:41-R-X-FHN,A-4-XSP-1-03-X-0:45:41-X-X-FHN,A-4-LP-1-02-15-0:45:44-R-X-FHN,A-5-XLP-1-15-X-0:45:44-X-X-FHN,A-5-LP-1-15-45-0:45:47-R-X-FHN,A-3-XLP-1-45-X-0:45:47-X-X-FHN,A-3-SP-1-45-25-0:45:51-R-X-FHN,A-5-XSP-1-25-X-0:45:51-X-X-FHN,A-5-SP-1-25-03-0:45:53-R-X-FHN,A-11-XSP-1-03-X-0:45:53-X-X-FHN,A-11-SP-1-04-13-0:45:57-R-X-FHN,A-8-XSP-1-13-X-0:45:57-X-X-</w:t>
-      </w:r>
-      <w:r>
-        <w:lastRenderedPageBreak/>
-        <w:t>FHN,A-8-C-0-13-42-0:46:01-R-X-FHN,B-6-SP-1-49-57-0:46:03-R-X-FHN,B-10-XSP-1-57-X-0:46:03-X-X-FHN,B-10-PC-2-58-36-0:46:04-R-X-FHN,B-10-TB-0-36-24-0:46:08-L-X-FHN,A-2-CL-1-57-X-0:46:12-R-X-FHN,B-5-THW-1-2-32-0:46:36-R-X-FHN,B-11-XTHW-1-32-X-0:46:36-X-X-FHN,B-11-SP-1-22-11-0:46:36-R-X-FHN,B-5-XSP-1-11-X-0:46:36-X-X-FHN,B-5-PC-1-12-21-0:46:38-R-X-FHN,B-5-SP-2-21-32-0:46:40-L-X-FHN,B-9-XSP-2-32-X-0:46:40-X-X-FHN,B-9-CS-0-32-41-0:46:40-R-X-FHN,A-1-SP-1-40-29-0:47:00-R-GK-FHN,A-4-XSP-1-29-X-0:47:00-X-X-FHN,A-4-SP-1-29-40-0:47:03-R-X-FHN,A-1-XSP-1-40-X-0:47:03-X-X-FHN,A-1-SP-1-40-48-0:47:07-R-X-FHN,A-3-XSP-1-48-X-0:47:07-X-X-FHN,B-9-LP-1-35-48-0:47:31-R-X-SHN,B-3-XLP-1-48-X-0:47:31-X-X-SHN,B-3-LP-1-48-04-0:47:35-R-X-SHN,B-11-XLP-1-04-X-0:47:35-X-X-SHN,B-11-DC-0-04-X-0:47:37-R-X-SHN,A-2-THW-0-67-74-0:47:43-R-X-SHN,B-4-SP-1-18-07-0:47:47-R-X-SHN,B-5-XSP-1-07-X-0:47:47-X-X-SHN,B-5-SP-1-07-17-0:47:49-R-X-SHN,B-6-XSP-1-17-X-0:47:49-X-X-SHN,B-6-SP-0-17-35-0:47:49-R-X-SHN,A-5-AD-1-46-X-0:47:52-R-X-SHN,B-7-XAD-1-35-X-0:47:52-X-X-SHN,B-7-AD-0-35-X-0:47:52-X-X-SHN,A-5-XAD-0-46-X-0:47:52-X-X-SHN,A-6-SP-1-66-57-0:49:00-R-X-SHN,A-4-XSP-1-57-X-0:49:00-X-X-SHN,A-4-SP-1-57-68-0:49:03-R-X-SHN,A-2-XSP-1-68-X-0:49:03-X-X-SHN,A-2-SP-1-67-57-0:49:05-R-X-SHN,A-4-XSP-1-57-X-0:49:05-X-X-SHN,A-4-LP-1-57-28-0:49:07-R-X-SHN,A-5-XLP-1-28-X-0:49:07-X-X-SHN,A-5-LP-0-27-4-0:49:09-R-X-SHN,B-2-THW-0-77-74-0:49:27-R-X-SHN,A-2-LP-0-19-35-0:49:38-R-X-SHN,B-4-AD-1-46-X-0:49:42-R-X-SHN,A-9-XAD-1-35-X-0:49:42-X-X-SHN,A-9-AD-0-35-X-0:49:42-X-X-SHN,B-4-XAD-0-46-X-0:49:42-X-X-SHN,A-4-SP-1-38-27-0:49:45-R-X-SHN,A-5-XSP-1-27-X-0:49:45-X-X-SHN,A-5-LP-1-27-56-0:49:48-R-X-SHN,A-11-XLP-1-56-X-0:49:48-X-X-SHN,A-11-SP-0-56-55-0:49:51-R-X-SHN,B-4-AD-1-26-X-0:49:53-R-X-SHN,A-9-XAD-1-55-X-0:49:53-X-X-SHN,A-9-AD-0-55-X-0:49:53-X-X-SHN,B-4-XAD-0-26-X-0:49:53-X-X-SHN,A-11-ST-1-76-X-0:49:59-R-X-SHN,B-11-XST-1-5-X-0:49:59-X-X-SHN,A-6-LP-0-77-74-0:49:59-R-X-SHN,B-4-CL-1-07-X-0:50:01-L-X-SHN,A-2-THW-0-74-53-0:50:25-R-X-SHN,B-4-SP-1-28-27-0:50:27-R-X-SHN,B-9-XSP-1-27-X-0:50:27-X-X-SHN,A-6-AD-1-64-X-0:50:29-R-X-SHN,B-9-XAD-1-17-X-0:50:29-X-X-SHN,B-9-AD-0-17-X-0:50:29-X-X-SHN,A-6-XAD-0-64-X-0:50:29-X-X-SHN,A-4-SP-1-65-75-0:50:30-R-X-SHN,A-2-XSP-1-75-X-0:50:30-X-X-SHN,A-2-LP-1-75-58-0:50:33-R-X-SHN,A-1-XLP-1-58-X-0:50:33-X-X-SHN,A-1-SP-1-58-57-0:50:37-R-X-SHN,A-4-XSP-1-57-X-0:50:37-X-X-SHN,A-4-LP-1-57-27-0:50:40-R-X-SHN,A-5-XLP-1-27-X-0:50:40-X-X-SHN,A-5-SP-1-27-25-0:50:44-R-X-SHN,A-17-XSP-1-25-X-0:50:44-X-X-SHN,A-17-SP-0-25-26-0:50:45-R-X-SHN,B-10-SP-1-55-46-0:50:46-R-X-SHN,B-8-XSP-1-46-X-0:50:46-X-X-SHN,B-8-PC-2-46-25-0:50:47-R-X-SHN,B-8-SP-0-25-24-0:50:50-R-X-SHN,A-2-LP-0-57-54-0:50:52-R-X-SHN,B-4-SP-1-27-37-0:50:56-R-X-SHN,B-3-XSP-1-37-X-0:50:56-X-X-SHN,B-3-SP-1-37-39-0:50:57-R-X-SHN,B-1-XSP-1-39-X-0:50:57-X-X-SHN,B-1-LP-1-39-68-0:50:59-R-X-SHN,B-2-XLP-1-68-X-0:50:59-X-X-SHN,B-2-SP-1-68-76-0:51:03-R-X-SHN,B-7-XSP-1-76-X-0:51:03-X-X-SHN,A-5-ST-1-5-X-0:51:06-R-X-SHN,B-7-XST-1-76-X-0:51:06-X-X-SHN,B-2-THW-0-77-75-0:51:29-R-X-SHN,A-4-LP-1-7-34-0:51:31-R-X-SHN,A-9-XLP-1-34-X-0:51:31-X-X-SHN,A-9-AD-1-34-X-0:51:33-R-X-SHN,B-4-XAD-1-47-X-0:51:33-X-X-SHN,B-4-AD-0-47-X-0:51:33-X-X-SHN,A-9-XAD-0-34-X-0:51:33-X-X-SHN,A-10-SP-0-34-33-0:51:33-R-X-SHN,B-4-SP-1-48-47-0:51:35-R-X-SHN,B-6-XSP-1-47-X-0:51:35-X-X-SHN,B-6-SP-1-47-67-0:51:36-R-X-SHN,B-10-XSP-1-67-X-0:51:36-X-X-SHN,B-10-SP-0-67-65-0:51:38-R-X-SHN,A-5-LP-1-17-14-0:51:42-R-X-SHN,A-17-XLP-1-14-X-0:51:42-X-X-SHN,B-2-GD-0-56-X-0:51:43-R-F-SHN,A-17-XGD-0-25-X-0:51:43-X-X-SHN,A-17-GD-0-25-X-0:51:43-X-X-SHN,B-2-XGD-0-56-X-0:51:43-X-X-SHN,A-18-SP-1-25-17-0:51:52-R-FK-SHN,A-5-XSP-1-17-X-0:51:52-X-X-SHN,A-5-SP-1-16-37-0:51:54-R-X-SHN,A-4-XSP-1-37-X-0:51:54-X-X-SHN,A-4-SP-1-38-16-0:51:58-R-X-SHN,A-5-XSP-1-16-X-0:51:58-X-X-SHN,A-5-LP-1-17-4-0:52:01-R-X-SHN,A-7-XLP-1-4-X-0:52:01-X-X-SHN,A-7-SP-1-5-6-0:52:05-R-X-SHN,A-5-XSP-1-6-X-0:52:05-X-X-SHN,B-7-ST-1-75-X-0:52:08-R-X-SHN,A-5-XST-1-6-X-0:52:08-X-X-SHN,A-5-THW-1-6-14-0:52:20-R-X-SHN,A-7-XTHW-1-14-X-0:52:20-X-X-SHN,A-7-SP-0-14-23-0:52:21-R-X-SHN,B-3-SP-1-58-77-0:52:23-R-X-SHN,B-7-XSP-1-77-X-0:52:23-X-X-SHN,A-5-THW-1-6-27-0:52:30-R-X-SHN,A-4-XTHW-1-27-X-0:52:30-X-X-SHN,A-4-SP-1-17-38-0:52:34-R-X-SHN,A-1-XSP-1-38-X-0:52:34-X-X-SHN,A-1-SP-1-38-58-0:52:37-R-X-SHN,A-2-XSP-1-58-X-0:52:37-X-X-SHN,A-2-LP-1-58-27-0:52:39-R-X-SHN,A-4-XLP-1-27-X-0:52:39-X-X-SHN,A-4-SP-1-37-16-0:52:42-R-X-SHN,A-5-XSP-1-16-X-0:52:42-X-X-SHN,A-5-LP-1-15-64-0:52:48-R-X-SHN,A-11-</w:t>
-      </w:r>
-      <w:r>
-        <w:lastRenderedPageBreak/>
-        <w:t>XLP-1-64-X-0:52:48-X-X-SHN,A-11-SP-0-64-44-0:52:48-R-X-SHN,A-10-ST-1-44-X-0:52:50-R-X-SHN,B-6-XST-1-37-X-0:52:50-X-X-SHN,A-11-SP-1-55-34-0:52:51-R-X-SHN,A-18-XSP-1-34-X-0:52:51-X-X-SHN,A-18-SP-1-35-13-0:52:53-R-X-SHN,A-7-XSP-1-13-X-0:52:53-X-X-SHN,A-7-PC-1-13-22-0:52:56-R-X-SHN,B-8-CL-2-59-X-0:52:58-R-X-SHN,A-5-THW-1-4-15-0:53:06-R-X-SHN,A-10-XTHW-1-15-X-0:53:06-X-X-SHN,A-10-SP-1-23-13-0:53:08-R-X-SHN,A-5-XSP-1-13-X-0:53:08-X-X-SHN,A-5-SP-1-13-25-0:53:11-R-X-SHN,A-10-XSP-1-25-X-0:53:11-X-X-SHN,A-10-SP-1-24-23-0:53:11-R-X-SHN,A-17-XSP-1-23-X-0:53:11-X-X-SHN,A-17-SP-1-23-34-0:53:12-R-X-SHN,A-6-XSP-1-34-X-0:53:12-X-X-SHN,A-6-SP-1-33-13-0:53:15-R-X-SHN,A-7-XSP-1-13-X-0:53:15-X-X-SHN,A-7-C-0-13-41-0:53:17-R-X-SHN,B-1-GH-1-40-X-0:53:20-R-X-SHN,B-1-GT-1-50-20-0:53:30-R-X-SHN,B-4-XGT-1-20-X-0:53:30-X-X-SHN,B-4-LP-0-20-14-0:53:33-R-X-SHN,A-4-DC-0-67-X-0:53:38-R-X-SHN,B-11-SP-1-05-16-0:53:39-R-X-SHN,B-8-XSP-1-16-X-0:53:39-X-X-SHN,A-6-ST-1-65-X-0:53:42-R-X-SHN,B-8-XST-1-16-X-0:53:42-X-X-SHN,A-9-TB-1-65-53-0:53:45-R-X-SHN,A-17-XTB-1-53-X-0:53:45-X-X-SHN,A-17-PC-1-53-62-0:53:47-R-X-SHN,A-17-SP-1-62-64-0:53:50-R-X-SHN,A-11-XSP-1-64-X-0:53:50-X-X-SHN,A-11-PC-2-63-42-0:53:51-R-X-SHN,A-11-CS-2-52-41-0:53:52-L-X-SHN,B-1-LP-0-40-03-0:54:16-R-GK-SHN,B-9-GD-0-03-X-0:54:22-R-F-SHN,A-2-XGD-0-78-X-0:54:22-X-X-SHN,A-2-GD-0-78-X-0:54:22-X-X-SHN,B-9-XGD-0-03-X-0:54:22-X-X-SHN,A-2-LP-0-79-65-0:54:38-R-FK-SHN,B-4-SP-0-16-25-0:54:42-R-X-SHN,A-18-AD-1-56-X-0:54:44-R-X-SHN,B-10-XAD-1-25-X-0:54:44-X-X-SHN,B-10-AD-0-25-X-0:54:44-X-X-SHN,A-18-XAD-0-56-X-0:54:44-X-X-SHN,B-7-LP-1-45-72-0:54:48-R-X-SHN,B-2-XLP-1-72-X-0:54:48-X-X-SHN,B-2-SP-1-72-63-0:54:55-R-X-SHN,B-10-XSP-1-63-X-0:54:55-X-X-SHN,B-10-PC-2-73-61-0:54:58-R-X-SHN,B-10-DR-0-61-X-0:55:02-R-X-SHN,A-2-XDR-0-20-X-0:55:02-X-X-SHN,A-18-CL-2-30-X-0:55:03-L-X-SHN,B-2-THW-0-72-52-0:55:19-R-X-SHN,A-5-SP-0-29-28-0:55:21-R-X-SHN,A-10-GD-1-28-X-0:55:23-R-X-SHN,B-8-XGD-1-53-X-0:55:23-X-X-SHN,B-8-GD-0-53-X-0:55:23-X-X-SHN,A-10-XGD-0-28-X-0:55:23-X-X-SHN,A-11-LP-1-38-65-0:55:25-R-X-SHN,A-9-XLP-1-65-X-0:55:25-X-X-SHN,B-5-ST-1-16-X-0:55:30-R-X-SHN,A-9-XST-1-65-X-0:55:30-X-X-SHN,B-5-PC-3-16-01-0:55:31-R-X-SHN,A-9-LP-0-79-54-0:55:43-R-X-SHN,B-4-LP-0-27-03-0:55:48-R-X-SHN,A-1-SP-1-50-40-0:56:09-R-GK-SHN,A-4-XSP-1-40-X-0:56:09-X-X-SHN,A-4-SP-1-40-19-0:56:12-R-X-SHN,A-5-XSP-1-19-X-0:56:12-X-X-SHN,A-5-SP-1-19-17-0:56:14-R-X-SHN,A-18-XSP-1-17-X-0:56:14-X-X-SHN,A-18-LP-0-18-23-0:56:17-R-X-SHN,B-3-DC-0-58-X-0:56:22-R-X-SHN,B-3-GD-0-69-X-0:56:24-R-F-SHN,A-7-XGD-0-12-X-0:56:24-X-X-SHN,A-7-GD-0-12-X-0:56:24-X-X-SHN,B-3-XGD-0-69-X-0:56:24-X-X-SHN,A-11-C-0-2-41-0:56:56-L-FK-SHN,B-5-CL-2-30-X-0:56:59-L-X-SHN,A-2-SP-0-44-23-0:57:02-R-X-SHN,B-2-SP-0-58-68-0:57:05-R-X-SHN,A-11-LP-0-13-53-0:57:06-R-X-SHN,B-11-AD-1-28-X-0:57:09-R-X-SHN,A-4-XAD-1-53-X-0:57:09-X-X-SHN,A-4-AD-0-53-X-0:57:09-X-X-SHN,B-11-XAD-0-28-X-0:57:09-X-X-SHN,A-6-LP-1-24-53-0:57:10-R-X-SHN,A-17-XLP-1-53-X-0:57:10-X-X-SHN,A-17-PC-1-53-64-0:57:14-R-X-SHN,A-17-SP-1-74-66-0:57:17-R-X-SHN,A-2-XSP-1-66-X-0:57:17-X-X-SHN,A-2-LP-1-66-38-0:57:20-R-X-SHN,A-1-XLP-1-38-X-0:57:20-X-X-SHN,A-1-SP-1-38-27-0:57:24-R-X-SHN,A-18-XSP-1-27-X-0:57:24-X-X-SHN,A-18-SP-1-27-5-0:57:28-R-X-SHN,A-7-XSP-1-5-X-0:57:28-X-X-SHN,A-7-SP-1-4-26-0:57:33-R-X-SHN,A-4-XSP-1-26-X-0:57:33-X-X-SHN,A-4-LP-1-26-56-0:57:35-R-X-SHN,A-2-XLP-1-56-X-0:57:35-X-X-SHN,A-2-SP-1-56-75-0:57:40-R-X-SHN,A-11-XSP-1-75-X-0:57:40-X-X-SHN,A-11-PC-2-76-74-0:57:43-R-X-SHN,A-11-SP-1-74-66-0:57:45-R-X-SHN,A-2-XSP-1-66-X-0:57:45-X-X-SHN,A-2-PC-1-66-65-0:57:47-R-X-SHN,A-2-SP-1-65-46-0:57:48-R-X-SHN,A-4-XSP-1-46-X-0:57:48-X-X-SHN,A-4-LP-1-46-15-0:57:51-R-X-SHN,A-5-XLP-1-15-X-0:57:51-X-X-SHN,A-5-SP-1-15-4-0:57:54-R-X-SHN,A-7-XSP-1-4-X-0:57:54-X-X-SHN,A-7-DR-1-5-X-0:57:56-R-X-SHN,B-2-XDR-1-76-X-0:57:56-X-X-SHN,A-7-PC-2-4-12-0:57:56-R-X-SHN,A-7-SP-2-12-33-0:57:59-L-X-SHN,A-9-XSP-2-33-X-0:57:59-X-X-SHN,A-9-LS-0-33-31-0:58:01-R-X-SHN,B-1-LP-0-40-34-0:58:24-R-GK-SHN,A-4-SP-0-57-57-0:58:27-R-X-SHN,B-9-SP-0-24-34-0:58:28-R-X-SHN,A-18-SP-0-57-49-0:58:31-R-X-SHN,B-9-SP-1-44-52-0:58:33-R-X-SHN,B-7-XSP-1-52-X-0:58:33-X-X-SHN,B-7-SP-1-51-53-0:58:39-R-X-SHN,B-9-XSP-1-53-X-0:58:39-X-X-SHN,B-9-SP-2-53-33-0:58:41-L-X-SHN,B-8-XSP-2-33-X-0:58:41-X-X-SHN,B-8-LS-1-33-41-0:58:44-L-X-SHN,A-1-GS-1-40-X-0:58:44-X-X-SHN,A-1-GT-1-49-68-0:58:52-R-X-SHN,A-2-XGT-1-68-X-0:58:52-X-X-SHN,A-2-PC-1-68-68-0:58:55-R-X-SHN,A-2-SP-1-67-56-0:59:00-R-X-SHN,A-6-XSP-1-56-X-0:59:00-X-X-SHN,A-6-SP-1-56-76-0:59:01-R-X-</w:t>
-      </w:r>
-      <w:r>
-        <w:lastRenderedPageBreak/>
-        <w:t>SHN,A-11-XSP-1-76-X-0:59:01-X-X-SHN,A-</w:t>
-      </w:r>
-      <w:r>
-        <w:t>11</w:t>
+        <w:t>A-10-LP-1-35-28-0:02:31-R-X-FHN,A-5-XLP-1-28-X-0:02:31-X-X-FHN,A-5-SP-1-28-37-0:02:37-R-X-FHN,A-8-XSP-1-37-X-0:02:37-X-X-FHN,A-8-LP-1-37-68-0:02:39-R-X-FHN,A-2-XLP-1-68-X-0:02:39-X-X-FHN,A-2-LP-1-68-75-0:02:44-R-X-FHN,A-7-XLP-1-75-X-0:02:44-X-X-FHN,A-7-SP-0-75-53-0:02:47-R-X-FHN,B-4-CL-1-28-X-0:02:49-R-X-FHN,A-2-SP-1-75-66-0:02:53-R-X-FHN,A-4-XSP-1-66-X-0:02:53-X-X-FHN,A-2-DR-1-66-X-0:02:53-R-X-FHN,B-9-XDR-1-15-X-0:02:53-X-X-FHN,A-4-LP-1-66-35-0:02:59-R-X-FHN,A-6-XLP-1-35-X-0:02:59-X-X-FHN,A-6-DR-0-35-X-0:03:01-R-X-FHN,B-7-XDR-0-46-X-0:03:01-X-X-FHN,B-24-SP-1-56-37-0:03:04-R-X-FHN,B-4-XSP-1-37-X-0:03:04-X-X-FHN,B-24-CL-0-37-X-0:03:04-R-X-FHN,B-77-SP-1-48-40-0:03:08-R-X-FHN,B-13-XSP-1-40-X-0:03:08-X-X-FHN,B-13-SP-0-40-38-0:03:14-R-X-FHN,B-96-ST-2-39-X-0:03:17-R-X-FHN,A-10-XST-2-42-X-0:03:17-X-X-FHN,B-77-CL-2-39-X-0:03:19-R-X-FHN,A-8-THW-0-73-52-0:03:39-R-X-FHN,B-4-CL-1-29-X-0:03:41-L-X-FHN,A-2-THW-1-72-52-0:03:57-R-X-FHN,A-9-XTHW-1-52-X-0:03:57-X-X-FHN,B-96-CL-2-39-X-0:04:00-L-X-FHN,A-2-THW-1-72-52-0:04:10-R-X-FHN,A-8-XTHW-1-52-X-0:04:10-X-X-FHN,B-3-ST-1-29-X-0:04:14-R-X-FHN,A-8-XST-1-52-X-0:04:14-X-X-FHN,A-8-ST-1-61-X-0:04:18-R-X-FHN,B-3-XST-1-20-X-0:04:18-X-X-FHN,A-8-C-3-61-31-0:04:18-R-X-FHN,A-11-XC-3-31-X-0:04:18-X-X-FHN,A-11-CS-4-31-31-0:04:20-R-X-FHN,B-13-GS-0-50-X-0:04:20-X-X-FHN,B-9-SP-1-45-37-0:04:47-R-X-FHN,B-7-XSP-1-37-X-0:04:47-X-X-FHN,B-7-DR-1-37-X-0:04:50-R-X-FHN,A-9-XDR-1-44-X-0:04:50-X-X-FHN,B-7-SP-1-37-38-0:04:54-R-X-FHN,B-4-XSP-1-38-X-0:04:54-X-X-FHN,B-4-SP-1-38-58-0:04:57-R-X-FHN,B-77-XSP-1-58-X-0:04:57-X-X-FHN,B-77-SP-1-59-77-0:05:02-R-X-FHN,B-39-XSP-1-77-X-0:05:02-X-X-FHN,B-39-SP-1-77-57-0:05:03-R-X-FHN,B-9-XSP-1-57-X-0:05:03-X-X-FHN,B-9-SP-0-57-76-0:05:06-R-X-FHN,A-5-THW-1-06-04-0:05:25-R-X-FHN,A-10-XTHW-1-04-X-0:05:25-X-X-FHN,A-10-SP-1-04-05-0:05:29-R-X-FHN,A-5-XSP-1-05-X-0:05:29-X-X-FHN,A-5-SP-1-05-24-0:05:30-R-X-FHN,A-8-XSP-1-24-X-0:05:30-X-X-FHN,A-8-SP-1-24-16-0:05:33-R-X-FHN,A-5-XSP-1-16-X-0:05:33-X-X-FHN,A-5-SP-1-16-25-0:05:35-R-X-FHN,A-8-XSP-1-25-X-0:05:35-X-X-FHN,A-8-SP-1-25-04-0:05:37-R-X-FHN,A-11-XSP-1-04-X-0:05:37-X-X-FHN,A-11-SP-1-04-24-0:05:38-R-X-FHN,A-8-XSP-1-24-X-0:05:38-X-X-FHN,A-8-LP-1-24-72-0:05:40-R-X-FHN,A-7-XLP-1-72-X-0:05:40-X-X-FHN</w:t>
+      </w:r>
+      <w:r>
+        <w:t>,</w:t>
       </w:r>
       <w:bookmarkStart w:id="0" w:name="_GoBack"/>
       <w:bookmarkEnd w:id="0"/>
       <w:r>
-        <w:t>-SP-1-76-65-0:59:01-R-X-SHN,A-6-XSP-1-65-X-0:59:01-X-X-SHN,B-11-SP-1-15-16-0:59:07-R-X-SHN,B-5-XSP-1-16-X-0:59:07-X-X-SHN,B-5-PC-1-16-15-0:59:07-R-X-SHN,B-5-SP-1-15-24-0:59:08-R-X-SHN,B-9-XSP-1-24-X-0:59:08-X-X-SHN,B-9-SP-1-23-25-0:59:09-R-X-SHN,B-10-XSP-1-25-X-0:59:09-X-X-SHN,B-10-PC-1-25-34-0:59:12-R-X-SHN,B-10-SP-1-34-53-0:59:14-R-X-SHN,B-2-XSP-1-53-X-0:59:14-X-X-SHN,B-2-PC-1-53-63-0:59:21-R-X-SHN,B-2-SP-1-63-64-0:59:24-R-X-SHN,B-7-XSP-1-64-X-0:59:24-X-X-SHN,B-7-LP-1-64-57-0:59:25-R-X-SHN,B-3-XLP-1-57-X-0:59:25-X-X-SHN,B-3-SP-1-56-37-0:59:29-R-X-SHN,B-4-XSP-1-37-X-0:59:29-X-X-SHN,B-4-LP-0-37-14-0:59:34-R-X-SHN,A-2-SP-1-67-76-0:59:37-R-X-SHN,A-11-XSP-1-76-X-0:59:37-X-X-SHN,A-11-SP-0-76-56-0:59:39-R-X-SHN,B-11-IN-1-15-X-0:59:40-R-X-SHN,A-11-XIN-1-66-X-0:59:40-X-X-SHN,B-8-SP-1-15-04-0:59:41-R-X-SHN,B-5-XSP-1-04-X-0:59:41-X-X-SHN,B-5-SP-1-04-14-0:59:43-R-X-SHN,B-8-XSP-1-14-X-0:59:43-X-X-SHN,B-8-PC-2-14-16-0:59:46-R-X-SHN,B-8-SP-1-16-17-0:59:48-R-X-SHN,B-4-XSP-1-17-X-0:59:48-X-X-SHN,B-4-PC-1-07-06-0:59:52-R-X-SHN,A-2-ST-0-75-X-0:59:55-R-F-SHN,B-4-XST-0-6-X-0:59:55-X-X-SHN,B-8-SP-1-06-17-1:00:12-R-FK-SHN,B-4-XSP-1-17-X-1:00:12-X-X-SHN,B-4-SP-1-07-06-1:00:14-R-X-SHN,B-8-XSP-1-06-X-1:00:14-X-X-SHN,B-8-SP-1-06-15-1:00:16-R-X-SHN,B-8-SP-1-06-15-1:00:17-R-X-SHN,B-11-XSP-1-15-X-1:00:17-X-X-SHN,B-11-PC-1-15-25-1:00:17-R-X-SHN,B-11-SP-0-25-44-1:00:19-R-X-SHN,A-5-PC-3-27-24-1:00:22-R-X-SHN,A-5-SP-2-24-24-1:00:28-R-X-SHN,A-7-XSP-2-24-X-1:00:28-X-X-SHN,A-7-LS-1-23-31-1:00:31-R-X-SHN,B-1-GS-1-50-X-1:00:31-X-X-SHN,B-1-GT-1-50-18-1:00:45-R-X-SHN,B-5-XGT-1-18-X-1:00:45-X-X-SHN,B-5-SP-1-18-28-1:00:48-R-X-SHN,B-8-XSP-1-28-X-1:00:48-X-X-SHN,B-8-SP-1-28-08-1:00:50-R-X-SHN,B-5-XSP-1-08-X-1:00:50-X-X-SHN,B-5-THW-0-07-05-1:01:19-R-X-SHN,A-2-SP-0-76-74-1:01:20-R-X-SHN,B-5-THW-1-07-05-1:01:46-R-X-SHN,B-11-XTHW-1-05-X-1:01:46-X-X-SHN,B-11-SP-0-05-15-1:01:47-R-X-SHN,A-18-SP-0-66-64-1:01:49-R-X-SHN,B-6-SP-0-16-25-1:01:51-R-X-SHN,A-5-SP-1-56-67-1:01:54-R-X-SHN,A-2-XSP-1-67-X-1:01:54-X-X-SHN,A-2-LP-0-67-4-1:01:55-R-X-SHN,B-2-THW-1-77-66-1:02:15-R-X-SHN,B-9-XTHW-1-66-X-1:02:15-X-X-SHN,A-18-GD-1-15-X-1:02:18-R-X-SHN,B-9-XGD-1-66-X-1:02:18-X-X-SHN,B-9-GD-0-66-X-1:02:18-X-X-SHN,A-18-XGD-0-15-X-1:02:18-X-X-SHN,B-8-SP-1-56-64-1:02:20-R-X-SHN,B-10-XSP-1-64-X-1:02:20-X-X-SHN,B-10-SP-1-64-53-1:02:23-R-X-SHN,B-7-XSP-1-53-X-1:02:23-X-X-SHN,B-7-PC-1-53-42-1:02:25-R-X-SHN,B-7-CS-4-42-41-1:02:28-L-X-SHN,A-1-GS-0-40-X-1:02:28-X-X-SHN,A-9-SP-1-45-57-1:03:29-R-X-SHN,A-2-XSP-1-57-X-1:03:29-X-X-SHN,A-2-LP-0-58-33-1:03:31-R-X-SHN,B-3-SP-1-48-57-1:03:35-R-X-SHN,B-7-XSP-1-57-X-1:03:35-X-X-SHN,B-7-SP-0-57-56-1:03:37-R-X-SHN,A-4-SP-0-25-14-1:03:40-R-X-SHN,B-7-SP-0-67-57-1:03:42-R-X-SHN,A-18-SP-1-24-4-1:03:43-R-X-SHN,A-7-XSP-1-4-X-1:03:43-X-X-SHN,A-7-LP-1-4-17-1:03:44-R-X-SHN,A-5-XLP-1-17-X-1:03:44-X-X-SHN,A-5-SP-1-16-37-1:03:47-R-X-SHN,A-4-XSP-1-37-X-1:03:47-X-X-SHN,A-4-SP-1-27-16-1:03:50-R-X-SHN,A-5-XSP-1-16-X-1:03:50-X-X-SHN,A-5-SP-1-16-25-1:03:53-R-X-SHN,A-10-XSP-1-25-X-1:03:53-X-X-SHN,A-10-SP-1-25-45-1:03:55-R-X-SHN,A-6-XSP-1-45-X-1:03:55-X-X-SHN,A-6-LP-1-46-63-1:03:57-R-X-SHN,A-11-XLP-1-63-X-1:03:57-X-X-SHN,A-11-C-0-63-31-1:04:02-L-X-SHN,B-4-CL-2-39-X-1:04:03-L-X-SHN,A-2-SP-1-64-63-1:04:09-R-X-SHN,A-6-XSP-1-63-X-1:04:09-X-X-SHN,A-6-SP-1-62-73-1:04:14-R-X-SHN,A-2-XSP-1-73-X-1:04:14-X-X-SHN,A-2-DR-1-73-X-1:04:18-R-X-SHN,B-5-XDR-1-8-X-1:04:18-X-X-SHN,A-2-C-2-72-32-1:04:20-R-X-SHN,A-7-XC-2-32-X-1:04:20-X-X-SHN,A-7-LS-1-33-31-1:04:24-R-X-SHN,B-1-GS-1-50-X-1:04:24-X-X-SHN,B-1-SP-1-40-38-1:04:40-R-X-SHN,B-6-XSP-1-38-X-1:04:40-X-X-SHN,B-6-LP-1-38-69-1:04:42-R-X-SHN,B-3-XLP-1-69-X-1:04:42-X-X-SHN,B-3-LP-1-69-66-1:04:44-R-X-SHN,B-7-XLP-1-66-X-1:04:44-X-X-SHN,B-7-SP-0-66-75-1:04:47-R-X-SHN,A-5-THW-0-6-14-1:05:35-R-X-SHN,B-2-SP-1-67-57-1:05:37-R-X-SHN,B-3-XSP-1-57-X-1:05:37-X-X-SHN,B-3-SP-0-57-35-1:05:38-R-X-SHN,A-15-AD-1-46-X-1:05:41-R-X-SHN,B-11-XAD-1-35-X-1:05:41-X-X-SHN,B-11-AD-0-35-X-1:05:41-X-X-SHN,A-15-XAD-0-46-X-1:05:41-X-X-SHN,A-4-LP-1-47-50-1:05:44-R-X-SHN,A-1-XLP-1-50-X-1:05:44-X-X-SHN,A-1-LP-1-50-47-1:05:47-R-X-SHN,A-18-XLP-1-47-X-1:05:47-X-X-SHN,A-18-SP-1-47-38-1:05:49-R-X-SHN,A-4-XSP-1-38-X-1:05:49-X-X-SHN,A-4-LP-1-38-6-1:05:52-R-X-SHN,A-7-XLP-1-6-X-1:05:52-X-X-SHN,A-7-SP-1-6-18-1:05:56-R-X-SHN,A-5-XSP-1-18-X-1:05:56-X-X-SHN,A-5-SP-1-17-28-1:05:58-R-X-SHN,A-4-XSP-1-28-X-1:05:58-X-X-SHN,A-4-SP-1-28-39-1:06:00-R-X-SHN,A-1-XSP-1-39-X-1:06:00-X-X-SHN,A-1-SP-1-39-28-</w:t>
+        <w:t>B-96-THW-0-9-16-0:06:18-R-X-FHN,A-3-CL-1-65-X-0:06:22-R-X-FHN,B-96-THW-0-7-5-0:06:30-R-X-FHN,B-15-LP-1-34-71-0:06:35-R-X-FHN,B-24-XLP-1-71-X-0:06:35-X-X-FHN,B-24-ST-1-71-X-0:06:44-R-X-FHN,A-11-XST-1-10-X-0:06:44-X-X-FHN,A-1-LP-1-40-68-0:06:51-R-GK-FHN,A-2-XLP-1-68-X-0:06:51-X-X-FHN,A-2-SP-1-78-58-0:06:56-R-X-FHN,A-4-XSP-1-58-X-0:06:56-X-X-FHN,A-4-SP-1-58-57-0:06:59-R-X-FHN,A-8-XSP-1-57-X-0:06:59-X-X-FHN,A-8-SP-1-57-56-0:07:02-R-X-FHN,A-10-XSP-1-56-X-0:07:02-X-X-FHN,A-10-SP-0-56-65-0:07:05-R-X-FHN,B-4-SP-1-16-14-0:07:08-R-X-FHN,B-10-XSP-1-14-X-0:07:08-X-X-FHN,B-10-SP-1-15-24-0:07:10-R-X-FHN,B-15-XSP-1-24-X-0:07:10-X-X-FHN,B-15-DR-1-24-X-0:07:11-R-X-FHN,A-4-XDR-1-57-X-0:07:11-X-X-FHN,B-15-SP-2-25-13-0:07:11-L-X-FHN,B-10-XSP-2-13-X-0:07:11-X-X-FHN,B-10-LS-0-13-21-0:07:14-R-X-FHN,A-1-LP-1-50-26-0:07:19-R-GK-FHN,A-11-XLP-1-26-X-0:07:19-X-X-FHN,A-11-SP-1-16-36-0:07:25-R-X-FHN,A-10-SP-1-36-47-0:07:26-R-X-FHN,A-4-XSP-1-47-X-0:07:26-X-X-FHN,A-4-LP-0-57-44-0:07:31-R-X-FHN,B-77-LP-0-37-6-0:07:34-R-X-FHN,A-2-SP-0-75-74-0:07:37-R-X-FHN,A-2-SP-0-74-54-0:07:38-R-X-FHN,B-7-SP-1-27-49-0:07:42-R-X-FHN,B-13-XSP-1-49-X-0:07:42-X-X-FHN,B-13-LP-0-49-26-0:07:49-R-X-FHN,A-3-SP-1-56-65-0:07:51-R-X-FHN,A-2-XSP-1-65-X-0:07:51-X-X-FHN,A-2-SP-1-65-54-0:07:53-R-X-FHN,A-8-XSP-1-54-X-0:07:53-X-X-FHN,A-8-SP-1-64-65-0:07:58-R-X-FHN,A-4-XSP-1-65-X-0:07:58-X-X-FHN,A-4-LP-1-65-26-0:07:59-R-X-FHN,A-5-XLP-1-26-X-0:07:59-X-X-FHN,A-5-LP-1-26-23-0:08:03-R-X-FHN,A-9-XLP-1-23-X-0:08:03-X-X-FHN,A-9-PC-2-23-02-0:08:07-R-X-FHN,B-77-THW-1-79-77-0:08:14-R-X-FHN,B-24-XTHW-1-77-X-0:08:14-X-X-FHN,A-11-ST-0-03-X-0:08:18-R-X-FHN,B-24-XST-0-78-X-0:08:18-X-X-FHN,B-24-SP-0-78-67-0:08:20-R-X-FHN,A-10-IN-1-14-X-0:08:21-R-X-FHN,B-24-XIN-1-67-X-0:08:21-X-X-FHN,A-10-SP-1-14-04-0:08:22-R-X-FHN,A-11-XSP-1-04-X-0:08:22-X-X-FHN,A-11-SP-1-04-03-0:08:24-R-X-FHN,A-10-XSP-1-03-X-0:08:24-X-X-FHN,B-39-ST-1-78-X-0:08:26-R-X-FHN,A-10-XST-1-3-X-0:08:26-X-X-FHN,A-11-SP-1-14-15-0:08:30-R-X-FHN,A-3-XSP-1-15-X-0:08:30-X-X-FHN,A-3-LP-1-15-45-0:08:33-R-X-FHN,A-4-XLP-1-45-X-0:08:33-X-X-FHN,A-4-SP-1-46-48-0:08:37-R-X-FHN,A-1-XSP-1-48-X-0:08:37-X-X-FHN,A-1-LP-1-48-07-0:08:42-R-X-FHN,A-5-XLP-1-07-X-0:08:42-X-X-FHN,A-5-LP-0-07-42-0:08:47-L-X-FHN,A-9-</w:t>
       </w:r>
       <w:r>
         <w:lastRenderedPageBreak/>
-        <w:t>1:06:04-R-X-SHN,A-4-XSP-1-28-X-1:06:04-X-X-SHN,A-4-SP-1-28-48-1:06:07-R-X-SHN,A-1-XSP-1-48-X-1:06:07-X-X-SHN,A-1-SP-1-48-47-1:06:12-R-X-SHN,A-6-XSP-1-47-X-1:06:12-X-X-SHN,A-6-SP-1-47-49-1:06:15-R-X-SHN,A-1-XSP-1-49-X-1:06:15-X-X-SHN,A-1-LP-1-49-76-1:06:16-R-X-SHN,A-11-XLP-1-76-X-1:06:16-X-X-SHN,A-11-SP-0-76-56-1:06:20-R-X-SHN,B-6-DC-0-25-X-1:06:22-R-X-SHN,A-6-LP-0-67-64-1:06:23-R-X-SHN,A-2-AD-0-64-X-1:06:25-R-F-SHN,B-5-XAD-0-17-X-1:06:25-X-X-SHN,B-5-AD-0-17-X-1:06:25-X-X-SHN,A-2-XAD-0-64-X-1:06:25-X-X-SHN,B-4-LP-0-17-53-1:06:39-L-FK-SHN,A-5-SP-1-28-36-1:06:43-R-X-SHN,A-17-XSP-1-36-X-1:06:43-X-X-SHN,A-17-SP-0-36-46-1:06:46-R-X-SHN,B-6-SP-0-35-33-1:06:48-R-X-SHN,A-1-GH-1-49-X-1:06:51-R-X-SHN,A-1-GT-1-49-39-1:06:54-R-X-SHN,A-4-XGT-1-39-X-1:06:54-X-X-SHN,A-4-SP-1-48-28-1:06:58-R-X-SHN,A-5-XSP-1-28-X-1:06:58-X-X-SHN,A-5-SP-1-28-27-1:07:01-R-X-SHN,A-18-XSP-1-27-X-1:07:01-X-X-SHN,A-18-LP-1-27-3-1:07:03-R-X-SHN,A-7-XLP-1-3-X-1:07:03-X-X-SHN,A-7-PC-2-4-22-1:07:06-R-X-SHN,A-7-DR-1-23-X-1:07:09-R-X-SHN,B-3-XDR-1-58-X-1:07:09-X-X-SHN,A-7-LP-0-21-51-1:07:10-L-X-SHN,B-5-LP-1-10-26-1:07:18-R-X-SHN,B-9-XLP-1-26-X-1:07:18-X-X-SHN,A-4-ST-1-55-X-1:07:22-R-X-SHN,B-9-XST-1-26-X-1:07:22-X-X-SHN,A-4-SP-1-55-66-1:07:24-R-X-SHN,A-15-XSP-1-66-X-1:07:24-X-X-SHN,A-15-SP-1-66-56-1:07:26-R-X-SHN,A-4-XSP-1-56-X-1:07:26-X-X-SHN,A-4-SP-1-56-76-1:07:27-R-X-SHN,A-11-XSP-1-76-X-1:07:27-X-X-SHN,A-11-SP-0-75-73-1:07:30-R-X-SHN,B-5-THW-0-08-07-1:07:55-R-X-SHN,A-6-SP-0-74-64-1:07:56-R-X-SHN,B-8-SP-1-18-17-1:07:58-R-X-SHN,B-9-XSP-1-17-X-1:07:58-X-X-SHN,B-9-AD-1-17-X-1:07:59-R-X-SHN,A-18-XAD-1-64-X-1:07:59-X-X-SHN,A-18-AD-0-64-X-1:07:59-X-X-SHN,B-9-XAD-0-17-X-1:07:59-X-X-SHN,A-15-SP-1-75-64-1:08:03-R-X-SHN,A-6-XSP-1-64-X-1:08:03-X-X-SHN,A-6-SP-1-64-55-1:08:05-R-X-SHN,A-11-XSP-1-55-X-1:08:05-X-X-SHN,A-11-PC-1-54-43-1:08:06-R-X-SHN,A-11-LS-0-43-43-1:08:09-L-X-SHN,B-4-IN-2-38-X-1:08:09-R-X-SHN,A-11-XIN-2-43-X-1:08:09-X-X-SHN,A-11-C-0-1-31-1:08:32-L-CN-SHN,B-2-SP-1-50-49-1:08:34-R-X-SHN,B-9-XSP-1-49-X-1:08:34-X-X-SHN,B-9-SP-1-49-57-1:08:36-R-X-SHN,B-7-XSP-1-57-X-1:08:36-X-X-SHN,A-5-ST-1-14-X-1:08:40-R-X-SHN,B-7-XST-1-67-X-1:08:40-X-X-SHN,B-2-THW-0-77-74-1:08:57-R-X-SHN,A-4-PC-2-7-28-1:09:01-R-X-SHN,A-4-GD-0-28-X-1:09:04-R-YC-SHN,B-10-XGD-0-53-X-1:09:04-X-X-SHN,B-10-GD-0-53-X-1:09:04-X-X-SHN,A-4-XGD-0-28-X-1:09:04-X-X-SHN,B-11-CS-4-42-31-1:10:21-R-PK-SHN,A-1-GS-0-50-X-1:10:21-X-X-SHN,A-9-SP-1-45-37-1:11:16-R-X-SHN,A-4-XSP-1-37-X-1:11:16-X-X-SHN,A-4-SP-1-37-27-1:11:19-R-X-SHN,A-5-XSP-1-27-X-1:11:19-X-X-SHN,A-5-LP-0-28-53-1:11:22-R-X-SHN,B-4-LP-0-26-43-1:11:26-R-X-SHN,A-1-SP-1-38-37-1:11:30-R-X-SHN,A-5-XSP-1-37-X-1:11:30-X-X-SHN,A-5-LP-1-17-47-1:11:36-R-X-SHN,A-4-XLP-1-47-X-1:11:36-X-X-SHN,A-4-SP-1-47-67-1:11:38-R-X-SHN,A-15-XSP-1-67-X-1:11:38-X-X-SHN,A-15-SP-1-67-47-1:11:40-R-X-SHN,A-4-XSP-1-47-X-1:11:40-X-X-SHN,A-4-LP-1-57-27-1:11:43-R-X-SHN,A-5-XLP-1-27-X-1:11:43-X-X-SHN,A-5-LP-1-27-4-1:11:46-R-X-SHN,A-7-XLP-1-4-X-1:11:46-X-X-SHN,A-7-DR-1-4-X-1:11:50-R-X-SHN,B-7-XDR-1-77-X-1:11:50-X-X-SHN,A-7-SP-1-15-35-1:11:52-R-X-SHN,A-4-XSP-1-35-X-1:11:52-X-X-SHN,A-4-SP-1-35-55-1:11:54-R-X-SHN,A-15-XSP-1-55-X-1:11:54-X-X-SHN,A-15-SP-1-56-74-1:11:56-R-X-SHN,A-2-XSP-1-74-X-1:11:56-X-X-SHN,A-2-SP-1-74-54-1:11:59-R-X-SHN,A-11-XSP-1-54-X-1:11:59-X-X-SHN,A-11-SP-1-64-73-1:12:00-R-X-SHN,A-2-XSP-1-73-X-1:12:00-X-X-SHN,B-8-ST-1-08-X-1:12:02-R-X-SHN,A-2-XST-1-73-X-1:12:02-X-X-SHN,B-8-SP-0-08-07-1:12:04-R-X-SHN,B-11-ST-1-07-X-1:12:08-R-X-SHN,A-11-XST-1-74-X-1:12:08-X-X-SHN,A-11-THW-1-74-75-1:12:11-R-X-SHN,A-15-XTHW-1-75-X-1:12:11-X-X-SHN,A-15-SP-1-75-55-1:12:14-R-X-SHN,A-4-XSP-1-55-X-1:12:14-X-X-SHN,A-4-SP-1-55-35-1:12:15-R-X-SHN,A-5-XSP-1-35-X-1:12:15-X-X-SHN,A-5-SP-1-26-5-1:12:19-R-X-SHN,A-7-XSP-1-5-X-1:12:19-X-X-SHN,A-7-DR-1-4-X-1:12:22-R-X-SHN,B-7-XDR-1-77-X-1:12:22-X-X-SHN,A-7-PC-2-5-3-1:12:23-R-X-SHN,A-7-SP-0-2-21-1:12:28-L-X-SHN,B-2-IN-2-70-X-1:12:28-R-X-SHN,A-7-XIN-2-11-X-1:12:28-X-X-SHN,A-11-C-0-1-31-1:12:49-L-CN-SHN,B-1-CL-0-50-X-1:12:51-R-X-SHN,B-10-CL-0-39-X-1:12:53-R-X-SHN,A-9-CS-0-42-41-1:12:54-R-X-SHN,B-4-SP-1-40-49-1:13:20-L-GK-SHN,B-1-XSP-1-49-X-1:13:20-X-X-SHN,B-1-LP-0-50-35-1:13:22-R-X-SHN,A-4-AD-1-46-X-1:13:26-R-X-SHN,B-9-XAD-1-35-X-1:13:26-X-X-SHN,B-9-AD-0-35-X-1:13:26-X-X-SHN,A-4-XAD-0-46-X-1:13:26-X-X-SHN,A-11-SP-0-44-54-1:13:27-R-X-SHN,B-5-AD-1-18-X-1:13:28-R-X-SHN,A-2-XAD-1-63-X-1:13:28-X-X-SHN,A-2-AD-0-63-X-1:13:28-X-X-SHN,B-5-XAD-0-18-X-1:13:28-X-X-SHN,A-2-PC-2-74-62-1:13:32-R-X-SHN,B-8-ST-0-19-X-</w:t>
+        <w:t>ST-1-32-X-0:08:52-R-X-FHN,B-13-XST-1-49-X-0:08:52-X-X-FHN,B-13-CL-2-60-X-0:09:01-R-X-FHN,A-5-C-2-01-32-0:09:21-L-CN-FHN,A-9-XC-2-32-X-0:09:21-X-X-FHN,A-9-H-0-32-41-0:09:28-R-X-FHN,B-13-SP-1-50-60-0:09:42-L-GK-FHN,B-77-XSP-1-60-X-0:09:42-X-X-FHN,B-77-LP-1-59-26-0:09:50-R-X-FHN,B-15-XLP-1-26-X-0:09:50-X-X-FHN,B-15-SP-1-26-37-0:09:53-R-X-FHN,B-9-XSP-1-37-X-0:09:53-X-X-FHN,B-9-DR-1-38-X-0:09:56-R-X-FHN,A-10-XDR-1-43-X-0:09:56-X-X-FHN,B-9-TB-0-37-43-0:09:57-R-X-FHN,A-1-GH-1-39-X-0:10:00-R-X-FHN,A-1-GT-2-39-06-0:10:01-R-X-FHN,A-11-XGT-2-06-X-0:10:01-X-X-FHN,A-11-PC-1-06-05-0:10:05-R-X-FHN,A-11-DR-1-05-X-0:10:09-R-X-FHN,B-39-XDR-1-76-X-0:10:09-X-X-FHN,A-11-PC-1-04-13-0:10:09-R-X-FHN,A-11-SP-0-13-32-0:10:13-L-X-FHN,B-77-IN-2-59-X-0:10:13-R-X-FHN,A-11-XIN-2-22-X-0:10:13-X-X-FHN,A-10-LS-1-33-31-0:10:15-R-X-FHN,B-13-GS-1-50-X-0:10:15-X-X-FHN,B-13-GT-1-49-59-0:10:24-R-X-FHN,B-77-XGT-1-59-X-0:10:24-X-X-FHN,B-77-SP-1-59-57-0:10:29-R-X-FHN,B-24-XSP-1-57-X-0:10:29-X-X-FHN,B-24-DC-0-57-X-0:10:32-R-X-FHN,A-8-SP-1-34-23-0:10:32-R-X-FHN,A-10-XSP-1-23-X-0:10:32-X-X-FHN,A-10-SP-0-13-24-0:10:34-R-X-FHN,B-7-SP-1-57-68-0:10:36-R-X-FHN,B-24-XSP-1-68-X-0:10:36-X-X-FHN,B-39-SP-0-68-56-0:10:41-R-X-FHN,A-5-IN-1-25-X-0:10:41-R-X-FHN,B-39-XIN-1-56-X-0:10:41-X-X-FHN,A-5-DR-1-24-X-0:10:43-R-X-FHN,B-9-XDR-1-57-X-0:10:43-X-X-FHN,A-5-TB-0-24-52-0:10:43-L-X-FHN,B-13-LP-0-30-36-0:11:27-R-GK-FHN,A-4-SP-0-46-45-0:11:30-R-X-FHN,B-9-IN-1-36-X-0:11:30-R-X-FHN,A-4-XIN-1-45-X-0:11:30-X-X-FHN,B-96-SP-0-37-37-0:11:33-R-X-FHN,A-9-SP-1-33-52-0:11:37-R-X-FHN,A-8-XSP-1-52-X-0:11:37-X-X-FHN,A-8-PC-1-52-61-0:11:42-R-X-FHN,A-8-SP-2-61-52-0:11:44-R-X-FHN,A-7-XSP-2-52-X-0:11:44-X-X-FHN,A-7-CS-0-52-51-0:11:45-R-X-FHN,B-13-SP-1-40-29-0:12:00-R-GK-FHN,B-4-XSP-1-29-X-0:12:00-X-X-FHN,B-4-SP-1-29-40-0:12:03-R-X-FHN,B-13-XSP-1-40-X-0:12:03-X-X-FHN,B-13-LP-0-39-26-0:12:06-R-X-FHN,A-2-SP-1-65-44-0:12:08-R-X-FHN,A-6-XSP-1-44-X-0:12:08-X-X-FHN,A-6-SP-1-44-43-0:12:11-R-X-FHN,A-8-XSP-1-43-X-0:12:11-X-X-FHN,A-8-SP-1-34-23-0:12:13-R-X-FHN,A-11-XSP-1-23-X-0:12:13-X-X-FHN,A-11-SP-0-23-43-0:12:15-R-X-FHN,B-77-SP-0-48-47-0:12:16-R-X-FHN,A-8-SP-0-34-53-0:12:20-R-X-FHN,B-96-IN-1-18-X-0:12:20-R-X-FHN,A-8-XIN-1-63-X-0:12:20-X-X-FHN,B-4-ST-1-18-X-0:12:27-R-X-FHN,A-7-XST-1-63-X-0:12:27-X-X-FHN,A-2-THW-0-72-53-0:12:44-R-X-FHN,B-24-SP-1-29-30-0:12:46-R-X-FHN,B-4-XSP-1-30-X-0:12:46-X-X-FHN,B-4-SP-0-30-28-0:12:50-R-X-FHN,A-10-SP-1-53-42-0:12:55-R-X-FHN,A-9-XSP-1-42-X-0:12:55-X-X-FHN,A-9-SP-0-42-42-0:12:56-R-X-FHN,B-10-SP-0-39-38-0:12:57-R-X-FHN,A-8-SP-2-43-23-0:13:02-R-X-FHN,A-11-XSP-2-23-X-0:13:02-X-X-FHN,A-11-LS-1-33-31-0:13:05-R-X-FHN,B-13-GS-1-50-X-0:13:05-X-X-FHN,B-13-GT-0-50-58-0:13:08-R-X-FHN,A-11-IN-1-13-X-0:13:10-R-X-FHN,B-13-XIN-1-68-X-0:13:10-X-X-FHN,B-39-ST-1-68-X-0:13:12-R-X-FHN,A-11-XST-1-13-X-0:13:12-X-X-FHN,B-7-SP-1-57-67-0:13:15-R-X-FHN,B-24-XSP-1-67-X-0:13:15-X-X-FHN,B-24-SP-1-67-57-0:13:17-R-X-FHN,B-7-XSP-1-57-X-0:13:17-X-X-FHN,B-7-DR-0-57-X-0:13:20-R-X-FHN,A-8-XDR-0-24-X-0:13:20-X-X-FHN,A-6-LP-1-24-53-0:13:22-R-X-FHN,A-7-XLP-1-53-X-0:13:22-X-X-FHN,A-7-SP-0-63-43-0:13:24-R-X-FHN,A-10-ST-1-43-X-0:13:27-R-X-FHN,B-10-XST-1-38-X-0:13:27-X-X-FHN,B-4-ST-2-38-X-0:13:28-R-X-FHN,A-10-XST-2-43-X-0:13:28-X-X-FHN,B-7-GD-1-57-X-0:13:31-R-X-FHN,A-11-XGD-1-24-X-0:13:31-X-X-FHN,A-11-GD-0-24-X-0:13:31-X-X-FHN,B-7-XGD-0-57-X-0:13:31-X-X-FHN,B-7-SP-1-67-77-0:13:35-R-X-FHN,B-24-XSP-1-77-X-0:13:35-X-X-FHN,B-24-LP-0-77-46-0:13:37-R-X-FHN,A-4-SP-1-35-33-0:13:39-R-X-FHN,A-9-XSP-1-33-X-0:13:39-X-X-FHN,A-9-SP-0-33-53-0:13:42-R-X-FHN,B-4-IN-1-28-X-0:13:43-R-X-FHN,A-9-XIN-1-53-X-0:13:43-X-X-FHN,B-77-SP-1-48-37-0:13:45-R-X-FHN,B-110-XSP-1-37-X-0:13:45-X-X-FHN,B-110-LP-1-37-7-0:13:50-R-X-FHN,B-15-XLP-1-7-X-0:13:50-X-X-FHN,A-2-SP-0-75-63-0:13:53-R-X-FHN,B-4-CL-1-18-X-0:13:55-R-X-FHN,B-9-LP-1-45-38-0:14:31-R-X-FHN,B-77-XLP-1-38-X-0:14:31-X-X-FHN,B-77-LP-0-48-24-0:14:36-R-X-FHN,A-4-SP-1-57-65-0:14:39-R-X-FHN,A-7-XSP-1-65-X-0:14:39-X-X-FHN,A-7-SP-0-65-63-0:14:43-R-X-FHN,B-4-SP-1-18-27-0:14:47-R-X-FHN,B-9-XSP-1-27-X-0:14:47-X-X-FHN,A-7-ST-1-54-X-0:14:49-R-X-FHN,B-9-XST-1-27-X-0:14:49-X-X-FHN,A-9-DR-1-53-X-0:14:51-R-X-FHN,B-4-XDR-1-28-X-0:14:51-X-X-FHN,A-9-LP-0-63-33-0:14:53-R-X-FHN,B-39-IN-1-48-X-0:14:54-R-X-FHN,A-9-XIN-1-33-X-0:14:54-X-X-FHN,A-8-SP-1-44-32-0:14:55-R-X-FHN,A-11-XSP-1-32-X-0:14:55-X-X-FHN,B-77-ST-2-49-X-0:14:58-R-X-FHN,A-11-XST-2-32-X-0:14:58-X-X-FHN,B-77-PC-1-49-59-0:15:00-R-X-FHN,B-77-SP-0-59-58-0:15:03-R-X-FHN,A-5-DC-0-23-X-0:15:04-R-X-</w:t>
       </w:r>
       <w:r>
         <w:lastRenderedPageBreak/>
-        <w:t>1:13:38-R-X-SHN,A-2-XST-0-62-X-1:13:38-X-X-SHN,A-2-C-0-61-32-1:13:38-R-X-SHN,B-5-GD-1-68-X-1:13:44-R-X-SHN,A-7-XGD-1-13-X-1:13:44-X-X-SHN,A-7-GD-0-13-X-1:13:44-X-X-SHN,B-5-XGD-0-68-X-1:13:44-X-X-SHN,B-5-CL-1-68-78-1:13:45-R-X-SHN,A-7-THW-1-2-14-1:13:49-R-X-SHN,A-4-XTHW-1-14-X-1:13:49-X-X-SHN,A-4-SP-1-14-3-1:13:54-R-X-SHN,A-7-XSP-1-3-X-1:13:54-X-X-SHN,A-7-C-1-4-42-1:13:58-R-X-SHN,A-11-XC-1-42-X-1:13:58-X-X-SHN,A-11-SP-0-33-31-1:14:01-R-X-SHN,B-1-GH-1-50-X-1:14:01-R-X-SHN,B-1-LP-0-49-34-1:14:07-R-X-SHN,A-18-OFF-1-24-X-1:14:16-R-X-SHN,B-6-SP-1-57-58-1:15:04-L-FK-SHN,B-4-XSP-1-58-X-1:15:04-X-X-SHN,B-4-SP-1-58-39-1:15:06-R-X-SHN,B-1-XSP-1-39-X-1:15:06-X-X-SHN,B-1-SP-1-39-28-1:15:09-R-X-SHN,B-4-XSP-1-28-X-1:15:09-X-X-SHN,B-4-PC-1-28-27-1:15:11-R-X-SHN,B-4-LP-1-27-56-1:15:13-R-X-SHN,B-10-XLP-1-56-X-1:15:13-X-X-SHN,B-10-LP-1-56-73-1:15:15-R-X-SHN,B-7-XLP-1-73-X-1:15:15-X-X-SHN,B-7-PC-1-74-64-1:15:19-R-X-SHN,B-7-SP-1-64-44-1:15:21-R-X-SHN,B-9-XSP-1-44-X-1:15:21-X-X-SHN,B-9-DC-0-44-X-1:15:22-R-X-SHN,A-18-SP-1-37-47-1:15:23-R-X-SHN,A-11-XSP-1-47-X-1:15:23-X-X-SHN,A-11-LP-0-47-54-1:15:25-R-X-SHN,B-4-SP-0-27-15-1:15:27-R-X-SHN,A-15-GD-1-66-X-1:15:29-R-X-SHN,B-8-XGD-1-15-X-1:15:29-X-X-SHN,B-8-GD-0-15-X-1:15:29-X-X-SHN,A-15-XGD-0-66-X-1:15:29-X-X-SHN,A-15-SP-1-76-66-1:15:32-R-X-SHN,A-11-XSP-1-66-X-1:15:32-X-X-SHN,A-11-SP-1-66-74-1:15:34-R-X-SHN,A-2-XSP-1-74-X-1:15:34-X-X-SHN,A-2-SP-0-74-64-1:15:36-R-X-SHN,B-8-SP-1-17-16-1:15:37-R-X-SHN,B-6-XSP-1-16-X-1:15:37-X-X-SHN,A-2-ST-1-65-X-1:15:39-R-X-SHN,B-6-XST-1-16-X-1:15:39-X-X-SHN,A-2-GD-1-55-X-1:15:41-R-X-SHN,B-6-XGD-1-26-X-1:15:41-X-X-SHN,B-6-GD-0-26-X-1:15:41-X-X-SHN,A-2-XGD-0-55-X-1:15:41-X-X-SHN,A-2-SP-1-65-64-1:15:42-R-X-SHN,A-6-XSP-1-64-X-1:15:42-X-X-SHN,A-6-SP-1-65-53-1:15:44-R-X-SHN,A-17-XSP-1-53-X-1:15:44-X-X-SHN,A-17-TB-0-53-52-1:15:46-R-X-SHN,B-3-IN-2-29-X-1:15:46-R-X-SHN,A-17-XIN-2-52-X-1:15:46-X-X-SHN,B-3-GD-1-28-X-1:15:50-R-X-SHN,A-17-XGD-1-53-X-1:15:50-X-X-SHN,A-17-GD-0-53-X-1:15:50-X-X-SHN,B-3-XGD-0-28-X-1:15:50-X-X-SHN,B-3-CL-2-29-X-1:15:50-L-X-SHN,A-15-THW-1-74-64-1:16:08-R-X-SHN,A-4-XTHW-1-64-X-1:16:08-X-X-SHN,A-4-LP-1-66-35-1:16:11-R-X-SHN,A-5-XLP-1-35-X-1:16:11-X-X-SHN,A-5-PC-1-35-24-1:16:15-R-X-SHN,A-5-SP-1-24-45-1:16:17-R-X-SHN,A-4-XSP-1-45-X-1:16:17-X-X-SHN,A-4-LP-1-45-74-1:16:21-R-X-SHN,A-15-XLP-1-74-X-1:16:21-X-X-SHN,A-15-SP-1-65-73-1:16:24-R-X-SHN,A-2-XSP-1-73-X-1:16:24-X-X-SHN,A-2-C-1-73-32-1:16:26-R-X-SHN,A-17-XC-1-32-X-1:16:26-X-X-SHN,A-17-DC-0-22-X-1:16:29-R-X-SHN,B-10-SP-0-38-27-1:16:31-R-X-SHN,A-4-IN-1-54-X-1:16:31-R-X-SHN,B-10-XIN-1-27-X-1:16:31-X-X-SHN,A-4-SP-1-55-33-1:16:34-R-X-SHN,A-17-XSP-1-33-X-1:16:34-X-X-SHN,A-17-SP-0-33-43-1:16:35-R-X-SHN,B-4-SP-0-28-17-1:16:36-R-X-SHN,A-6-PC-1-64-74-1:16:39-R-X-SHN,A-6-SP-1-74-73-1:16:42-R-X-SHN,A-2-XSP-1-73-X-1:16:42-X-X-SHN,A-2-PC-1-73-62-1:16:44-R-X-SHN,A-2-SP-1-62-52-1:16:45-R-X-SHN,A-11-XSP-1-52-X-1:16:45-X-X-SHN,A-11-SP-1-53-32-1:16:49-R-X-SHN,A-7-XSP-1-32-X-1:16:49-X-X-SHN,A-7-DC-0-33-X-1:16:51-R-X-SHN,B-2-CL-2-49-X-1:16:51-R-X-SHN,A-5-THW-1-2-21-1:17:08-R-X-SHN,A-19-XTHW-1-21-X-1:17:08-X-X-SHN,A-19-SP-0-21-31-1:17:11-L-X-SHN,B-4-CL-2-50-X-1:17:12-L-X-SHN,A-18-ST-1-14-X-1:17:15-R-X-SHN,B-10-XST-1-67-X-1:17:15-X-X-SHN,A-18-PC-2-15-13-1:17:17-R-X-SHN,A-18-C-0-3-42-1:17:17-L-X-SHN,B-4-DC-0-39-X-1:17:19-R-X-SHN,A-11-CS-0-42-41-1:17:20-L-X-SHN,B-4-IN-2-39-X-1:17:20-R-X-SHN,A-11-XIN-2-42-X-1:17:20-X-X-SHN,A-11-C-0-71-21-1:18:57-L-CN-SHN,B-1-GH-2-49-X-1:18:58-R-X-SHN,B-1-GT-2-49-17-1:19:03-R-X-SHN,B-9-XGT-2-17-X-1:19:03-X-X-SHN,B-9-SP-0-17-06-1:19:06-R-X-SHN,A-15-IN-1-75-X-1:19:08-R-X-SHN,B-9-XIN-1-6-X-1:19:08-X-X-SHN,B-7-SP-1-06-15-1:19:09-R-X-SHN,B-9-XSP-1-15-X-1:19:09-X-X-SHN,B-9-PC-1-15-14-1:19:11-R-X-SHN,B-9-LP-0-13-43-1:19:13-R-X-SHN,A-4-SP-0-38-47-1:19:15-R-X-SHN,B-11-GD-1-34-X-1:19:18-R-X-SHN,A-11-XGD-1-47-X-1:19:18-X-X-SHN,A-11-GD-0-47-X-1:19:18-X-X-SHN,B-11-XGD-0-34-X-1:19:18-X-X-SHN,B-6-SP-0-25-14-1:19:20-R-X-SHN,A-2-DC-0-67-X-1:19:20-R-X-SHN,B-6-PC-1-15-14-1:19:20-R-X-SHN,B-6-TB-1-14-23-1:19:25-R-X-SHN,B-11-XTB-1-23-X-1:19:25-X-X-SHN,B-11-DR-1-23-X-1:19:27-R-X-SHN,A-4-XDR-1-58-X-1:19:27-X-X-SHN,B-11-PC-1-22-21-1:19:28-R-X-SHN,B-11-SP-0-21-41-1:19:29-L-X-SHN,A-18-IN-2-50-X-1:19:29-R-X-SHN,B-11-XIN-2-31-X-1:19:29-X-X-SHN,B-10-PC-1-62-63-1:19:34-R-X-SHN,B-10-SP-1-63-43-1:19:40-R-X-SHN,B-6-XSP-1-43-X-1:19:40-X-X-SHN,A-6-ST-1-39-X-1:19:41-R-X-SHN,B-6-XST-1-42-X-1:19:41-X-X-SHN,A-4-GD-1-48-X-1:19:43-R-X-SHN,B-9-XGD-1-33-X-1:19:43-X-X-SHN,B-9-</w:t>
+        <w:t>FHN,B-77-SP-1-59-50-0:15:06-R-X-FHN,B-10-XSP-1-50-X-0:15:06-X-X-FHN,B-10-SP-1-59-57-0:15:11-R-X-FHN,B-7-XSP-1-57-X-0:15:11-X-X-FHN,A-6-SP-0-24-23-0:15:14-R-X-FHN,B-39-SP-1-58-57-0:15:16-R-X-FHN,B-24-XSP-1-57-X-0:15:16-X-X-FHN,B-24-SP-1-57-46-0:15:18-R-X-FHN,B-96-XSP-1-46-X-0:15:18-X-X-FHN,B-96-DR-1-45-X-0:15:22-R-X-FHN,A-8-XDR-1-36-X-0:15:22-X-X-FHN,B-96-LP-0-46-62-0:15:23-R-X-FHN,A-1-SP-1-40-49-0:15:35-R-GK-FHN,A-2-XSP-1-49-X-0:15:35-X-X-FHN,A-2-SP-1-59-57-0:15:38-R-X-FHN,A-8-XSP-1-57-X-0:15:38-X-X-FHN,A-8-SP-1-57-39-0:15:39-R-X-FHN,A-4-XSP-1-39-X-0:15:39-X-X-FHN,A-4-SP-1-39-27-0:15:44-R-X-FHN,A-3-XSP-1-27-X-0:15:44-X-X-FHN,A-3-DC-0-27-X-0:15:48-R-X-FHN,B-24-SP-0-64-54-0:15:48-R-X-FHN,A-8-SP-1-27-18-0:15:50-R-X-FHN,A-5-XSP-1-18-X-0:15:50-X-X-FHN,A-5-SP-1-18-26-0:15:55-R-X-FHN,A-10-XSP-1-26-X-0:15:55-X-X-FHN,A-10-SP-1-26-16-0:15:58-R-X-FHN,A-8-XSP-1-16-X-0:15:58-X-X-FHN,A-8-TB-1-15-33-0:15:59-R-X-FHN,A-9-XTB-1-33-X-0:15:59-X-X-FHN,B-10-SP-0-16-14-0:16:31-R-X-FHN,A-2-SP-1-66-57-0:16:36-R-X-FHN,A-3-XSP-1-57-X-0:16:36-X-X-FHN,A-3-SP-1-37-58-0:16:41-R-X-FHN,A-4-XSP-1-58-X-0:16:41-X-X-FHN,A-4-SP-1-58-57-0:16:44-R-X-FHN,A-8-XSP-1-57-X-0:16:44-X-X-FHN,A-8-SP-1-67-47-0:16:52-R-X-FHN,A-4-XSP-1-47-X-0:16:52-X-X-FHN,A-4-SP-1-47-45-0:16:53-R-X-FHN,A-10-XSP-1-45-X-0:16:53-X-X-FHN,A-10-SP-1-45-55-0:16:54-R-X-FHN,A-8-XSP-1-55-X-0:16:54-X-X-FHN,A-8-PC-1-55-44-0:16:59-R-X-FHN,A-7-OFF-1-52-X-0:17:04-R-X-FHN,B-13-LP-1-29-46-0:17:26-R-FK-FHN,B-15-XLP-1-46-X-0:17:26-X-X-FHN,A-3-ST-0-35-X-0:17:31-R-F-FHN,B-15-XST-0-46-X-0:17:31-X-X-FHN,B-77-LP-0-47-22-0:18:08-R-FK-FHN,A-1-GH-1-59-X-0:18:13-R-X-FHN,A-1-LP-1-59-15-0:18:17-R-X-FHN,A-10-XLP-1-15-X-0:18:17-X-X-FHN,A-10-PC-1-05-14-0:18:20-R-X-FHN,A-10-SP-2-14-32-0:18:24-R-X-FHN,A-9-XSP-2-32-X-0:18:24-X-X-FHN,A-9-PC-1-33-32-0:18:28-R-X-FHN,A-9-CS-1-32-41-0:18:29-R-X-FHN,B-13-GS-1-40-X-0:18:29-X-X-FHN,A-7-C-2-71-32-0:19:27-R-CN-FHN,A-11-XC-2-32-X-0:19:27-X-X-FHN,A-11-H-1-42-31-0:19:30-R-X-FHN,B-13-GS-1-50-X-0:19:30-X-X-FHN,B-13-LP-1-60-76-0:19:34-R-X-FHN,B-15-XLP-1-76-X-0:19:34-X-X-FHN,B-15-PC-3-76-63-0:19:38-R-X-FHN,B-15-C-0-63-32-0:19:44-R-X-FHN,A-4-SP-1-49-27-0:19:44-R-X-FHN,A-6-XSP-1-27-X-0:19:44-X-X-FHN,A-6-LP-1-27-76-0:19:48-R-X-FHN,A-7-XLP-1-76-X-0:19:48-X-X-FHN,B-7-ST-1-15-X-0:19:54-R-X-FHN,A-7-XST-1-66-X-0:19:54-X-X-FHN,A-8-DR-1-67-X-0:19:57-R-X-FHN,B-7-XDR-1-14-X-0:19:57-X-X-FHN,B-4-ST-0-15-X-0:19:59-R-X-FHN,A-8-XST-0-66-X-0:19:59-X-X-FHN,A-4-SP-1-57-66-0:20:03-R-X-FHN,A-18-XSP-1-66-X-0:20:03-X-X-FHN,A-18-DR-1-55-X-0:20:06-R-X-FHN,B-9-XDR-1-26-X-0:20:06-X-X-FHN,A-18-PC-1-55-54-0:20:07-R-X-FHN,A-18-TB-0-54-43-0:20:09-R-X-FHN,B-77-IN-2-38-X-0:20:10-R-X-FHN,A-18-XIN-2-43-X-0:20:10-X-X-FHN,B-4-SP-0-28-17-0:20:14-R-X-FHN,A-18-SP-1-74-65-0:20:18-R-X-FHN,A-2-XSP-1-65-X-0:20:18-X-X-FHN,A-2-LP-1-65-34-0:20:20-R-X-FHN,A-6-XLP-1-34-X-0:20:20-X-X-FHN,A-6-LP-1-33-36-0:20:23-R-X-FHN,A-3-XLP-1-36-X-0:20:23-X-X-FHN,A-3-SP-1-46-44-0:20:29-R-X-FHN,A-18-XSP-1-44-X-0:20:29-X-X-FHN,A-109-OFF-1-43-X-0:20:37-R-X-FHN,B-77-LP-0-48-44-0:20:51-R-FK-FHN,A-5-SP-0-37-37-0:20:54-R-X-FHN,B-110-AD-0-44-X-0:20:56-R-F-FHN,A-6-XAD-0-37-X-0:20:56-X-X-FHN,A-6-AD-0-37-X-0:20:56-X-X-FHN,B-110-XAD-0-44-X-0:20:56-X-X-FHN,A-10-SP-1-37-47-0:21:05-R-FK-FHN,A-18-XSP-1-47-X-0:21:05-X-X-FHN,A-18-LP-0-47-74-0:21:08-R-X-FHN,B-13-SP-1-40-50-0:21:32-L-GK-FHN,B-77-XSP-1-50-X-0:21:32-X-X-FHN,B-77-LP-0-49-26-0:21:41-R-X-FHN,A-18-SP-1-54-44-0:21:43-R-X-FHN,A-10-XSP-1-44-X-0:21:43-X-X-FHN,A-10-DR-1-44-X-0:21:50-R-X-FHN,B-110-XDR-1-37-X-0:21:50-X-X-FHN,A-10-TB-2-44-52-0:21:51-R-X-FHN,A-107-XTB-2-52-X-0:21:51-X-X-FHN,A-107-CS-0-52-51-0:21:55-R-X-FHN,B-13-SP-1-40-29-0:22:19-R-GK-FHN,B-7-XSP-1-29-X-0:22:19-X-X-FHN,B-7-SP-1-29-49-0:22:21-R-X-FHN,B-77-XSP-1-49-X-0:22:21-X-X-FHN,B-77-SP-1-49-50-0:22:26-R-X-FHN,B-13-XSP-1-50-X-0:22:26-X-X-FHN,B-13-SP-0-50-50-0:22:27-R-X-FHN,A-11-HB-1-31-X-0:22:27-R-X-FHN,B-13-LP-1-50-26-0:22:45-R-FK-FHN,B-9-XLP-1-26-X-0:22:45-X-X-FHN,B-9-PC-2-26-24-0:22:53-R-X-FHN,A-4-ST-1-57-X-0:22:57-R-X-FHN,B-9-XST-1-24-X-0:22:57-X-X-FHN,B-9-THW-0-4-13-0:23:04-R-X-FHN,A-102-CL-1-58-X-0:23:05-R-X-FHN,B-15-THW-1-3-24-0:23:10-R-X-FHN,B-10-XTHW-1-24-X-0:23:10-X-X-FHN,B-10-SP-1-14-13-0:23:11-R-X-FHN,B-15-XSP-1-13-X-0:23:11-X-X-FHN,B-15-PC-1-13-12-0:23:12-R-X-FHN,A-4-SL-2-69-X-0:23:14-R-X-FHN,B-15-XSL-2-12-X-0:23:14-X-X-FHN,A-4-LP-0-68-54-0:23:15-R-X-FHN,A-107-ST-1-54-X-0:23:22-R-X-FHN,B-77-XST-1-27-X-0:23:22-X-X-FHN,B-77-ST-2-28-X-0:23:25-R-X-FHN,A-107-XST-2-53-X-0:23:25-</w:t>
       </w:r>
       <w:r>
         <w:lastRenderedPageBreak/>
-        <w:t>GD-0-33-X-1:19:43-X-X-SHN,A-4-XGD-0-48-X-1:19:43-X-X-SHN,A-4-LP-0-47-53-1:19:47-R-X-SHN,A-19-AD-0-53-X-1:19:52-R-F-SHN,B-4-XAD-0-28-X-1:19:52-X-X-SHN,B-4-AD-0-28-X-1:19:52-X-X-SHN,A-19-XAD-0-53-X-1:19:52-X-X-SHN,B-1-LP-1-29-24-1:21:09-R-FK-SHN,B-9-XLP-1-24-X-1:21:09-X-X-SHN,B-9-AD-1-24-X-1:21:13-R-X-SHN,A-18-XAD-1-57-X-1:21:13-X-X-SHN,A-18-AD-0-57-X-1:21:13-X-X-SHN,B-9-XAD-0-24-X-1:21:13-X-X-SHN,A-15-AD-1-58-X-1:21:15-R-X-SHN,B-11-XAD-1-23-X-1:21:15-X-X-SHN,B-11-AD-0-23-X-1:21:15-X-X-SHN,A-15-XAD-0-58-X-1:21:15-X-X-SHN,A-5-AD-1-48-X-1:21:16-R-X-SHN,B-7-XAD-1-33-X-1:21:16-X-X-SHN,B-7-AD-0-33-X-1:21:16-X-X-SHN,A-5-XAD-0-48-X-1:21:16-X-X-SHN,A-4-SP-0-48-47-1:21:17-R-X-SHN,B-10-SP-0-34-43-1:21:19-R-X-SHN,A-4-CL-2-39-X-1:21:22-R-X-SHN,B-7-PC-2-51-72-1:21:27-R-X-SHN,A-18-ST-1-9-X-1:21:30-R-X-SHN,B-7-XST-1-72-X-1:21:30-X-X-SHN,A-5-THW-1-9-6-1:21:38-R-X-SHN,A-19-XTHW-1-6-X-1:21:38-X-X-SHN,B-3-AD-0-65-X-1:21:42-R-F-SHN,A-19-XAD-0-16-X-1:21:42-X-X-SHN,A-19-AD-0-16-X-1:21:42-X-X-SHN,B-3-XAD-0-65-X-1:21:42-X-X-SHN,A-6-SP-1-16-28-1:21:50-L-FK-SHN,A-4-XSP-1-28-X-1:21:50-X-X-SHN,A-4-LP-1-27-57-1:21:52-R-X-SHN,A-15-XLP-1-57-X-1:21:52-X-X-SHN,A-15-LP-0-58-43-1:21:55-R-X-SHN,B-4-AD-1-38-X-1:22:01-R-X-SHN,A-19-XAD-1-43-X-1:22:01-X-X-SHN,A-19-AD-0-43-X-1:22:01-X-X-SHN,B-4-XAD-0-38-X-1:22:01-X-X-SHN,A-6-SP-1-54-52-1:22:02-R-X-SHN,A-19-XSP-1-52-X-1:22:02-X-X-SHN,A-19-SP-1-52-53-1:22:04-R-X-SHN,A-6-XSP-1-53-X-1:22:04-X-X-SHN,A-6-PC-2-53-61-1:22:06-R-X-SHN,A-6-SP-0-61-51-1:22:08-R-X-SHN,B-5-IN-2-30-X-1:22:09-R-X-SHN,A-6-XIN-2-51-X-1:22:09-X-X-SHN,A-11-C-0-71-31-1:22:24-L-CN-SHN,B-1-CL-2-50-X-1:22:26-R-X-SHN,A-15-SP-0-33-32-1:22:28-R-X-SHN,B-2-CL-2-49-X-1:22:29-R-X-SHN,A-7-SP-2-12-33-1:22:34-R-X-SHN,A-15-XSP-2-33-X-1:22:34-X-X-SHN,A-15-LS-0-33-41-1:22:37-R-X-SHN,B-1-LP-0-40-24-1:23:00-R-GK-SHN,A-4-AD-1-57-X-1:23:04-R-X-SHN,B-9-XAD-1-24-X-1:23:04-X-X-SHN,B-9-AD-0-24-X-1:23:04-X-X-SHN,A-4-XAD-0-57-X-1:23:04-X-X-SHN,A-17-SP-1-35-55-1:23:05-R-X-SHN,A-19-XSP-1-55-X-1:23:05-X-X-SHN,A-19-SP-1-55-45-1:23:07-R-X-SHN,A-11-XSP-1-45-X-1:23:07-X-X-SHN,A-11-PC-1-45-44-1:23:08-R-X-SHN,A-11-TB-0-45-53-1:23:09-L-X-SHN,B-5-PC-1-28-18-1:23:12-R-X-SHN,B-5-LP-1-18-57-1:23:16-R-X-SHN,B-10-XLP-1-57-X-1:23:16-X-X-SHN,A-18-ST-0-15-X-1:23:21-R-X-SHN,B-10-XST-0-66-X-1:23:21-X-X-SHN,B-10-SP-1-56-76-1:23:22-R-X-SHN,B-2-XSP-1-76-X-1:23:22-X-X-SHN,B-2-SP-0-66-44-1:23:24-R-X-SHN,A-4-SP-1-37-26-1:23:26-R-X-SHN,A-17-XSP-1-26-X-1:23:26-X-X-SHN,A-17-SP-1-26-35-1:23:28-R-X-SHN,A-11-XSP-1-35-X-1:23:28-X-X-SHN,A-11-SP-1-35-23-1:23:31-R-X-SHN,A-17-XSP-1-23-X-1:23:31-X-X-SHN,A-17-SP-2-23-34-1:23:36-R-X-SHN,A-7-XSP-2-34-X-1:23:36-X-X-SHN,A-7-LS-1-34-41-1:23:38-R-X-SHN,B-1-GS-1-40-X-1:23:38-X-X-SHN,B-1-SP-1-50-38-1:23:53-R-X-SHN,B-6-XSP-1-38-X-1:23:53-X-X-SHN,B-6-SP-1-38-40-1:23:56-R-X-SHN,B-1-XSP-1-40-X-1:23:56-X-X-SHN,B-1-SP-1-39-48-1:23:59-R-X-SHN,B-8-XSP-1-48-X-1:23:59-X-X-SHN,A-11-ST-1-33-X-1:24:00-R-X-SHN,B-8-XST-1-48-X-1:24:00-X-X-SHN,A-18-SP-2-34-23-1:24:02-R-X-SHN,A-7-XSP-2-23-X-1:24:02-X-X-SHN,A-7-PC-2-23-43-1:24:03-R-X-SHN,A-7-LS-0-43-42-1:24:06-R-X-SHN,B-3-IN-2-39-X-1:24:06-R-X-SHN,A-7-XIN-2-42-X-1:24:06-X-X-SHN,A-11-SP-1-71-63-1:24:23-R-CN-SHN,A-5-XSP-1-63-X-1:24:23-X-X-SHN,A-5-SP-1-63-62-1:24:24-R-X-SHN,A-11-XSP-1-62-X-1:24:24-X-X-SHN,A-11-C-0-63-31-1:24:25-L-X-SHN,B-1-CL-2-50-X-1:24:26-R-X-SHN,A-4-SP-1-54-63-1:24:33-R-X-SHN,A-5-XSP-1-63-X-1:24:33-X-X-SHN,A-5-C-0-64-31-1:24:34-L-X-SHN,B-3-CL-2-49-X-1:24:36-R-X-SHN,B-2-LP-0-59-44-1:24:41-R-X-SHN,A-4-SP-1-37-39-1:24:47-R-X-SHN,A-1-XSP-1-39-X-1:24:47-X-X-SHN,A-1-GT-1-49-28-1:24:51-R-X-SHN,A-5-XGT-1-28-X-1:24:51-X-X-SHN,A-5-SP-1-17-38-1:24:55-R-X-SHN,A-4-XSP-1-38-X-1:24:55-X-X-SHN,A-4-PC-2-38-17-1:24:56-R-X-SHN,A-4-LP-0-27-53-1:25:00-R-X-SHN,B-5-SP-0-28-26-1:25:04-R-X-SHN,A-15-SP-1-55-46-1:25:07-R-X-SHN,A-4-XSP-1-46-X-1:25:07-X-X-SHN,A-4-SP-1-46-65-1:25:10-R-X-SHN,A-18-XSP-1-65-X-1:25:10-X-X-SHN,A-18-SP-1-65-73-1:25:16-R-X-SHN,A-2-XSP-1-73-X-1:25:16-X-X-SHN,A-2-SP-1-73-65-1:25:16-R-X-SHN,A-6-XSP-1-65-X-1:25:16-X-X-SHN,A-6-SP-1-64-73-1:25:18-R-X-SHN,A-2-XSP-1-73-X-1:25:18-X-X-SHN,A-2-C-0-74-32-1:25:20-R-X-SHN,B-2-SP-0-49-38-1:25:23-R-X-SHN,A-17-SP-1-43-32-1:25:24-R-X-SHN,A-7-XSP-1-32-X-1:25:24-X-X-SHN,A-7-DR-1-23-X-1:25:28-R-X-SHN,B-2-XDR-1-58-X-1:25:28-X-X-SHN,A-7-SP-0-21-31-1:25:30-L-X-SHN,B-1-GH-1-50-X-1:25:30-R-X-SHN,B-1-LP-0-39-46-1:25:53-R-X-SHN,A-11-SP-0-45-43-1:25:54-R-X-SHN,B-3-SP-1-48-50-1:25:56-R-X-SHN,B-1-XSP-1-50-X-1:25:56-X-X-SHN,B-1-LP-1-49-15-1:25:58-R-X-SHN,B-7-</w:t>
+        <w:t>X-X-FHN,B-77-SP-1-28-26-0:23:26-R-X-FHN,B-10-XSP-1-26-X-0:23:26-X-X-FHN,B-10-SP-1-26-46-0:23:32-R-X-FHN,B-7-XSP-1-46-X-0:23:32-X-X-FHN,B-7-LP-1-46-49-0:23:33-R-X-FHN,B-13-XLP-1-49-X-0:23:33-X-X-FHN,B-13-LP-0-49-66-0:23:41-R-X-FHN,A-5-SP-1-15-34-0:23:44-R-X-FHN,A-18-XSP-1-34-X-0:23:44-X-X-FHN,A-18-SP-1-34-35-0:23:46-R-X-FHN,A-3-XSP-1-35-X-0:23:46-X-X-FHN,A-3-LP-1-35-65-0:23:49-R-X-FHN,A-102-XLP-1-65-X-0:23:49-X-X-FHN,A-102-SP-1-65-56-0:23:52-R-X-FHN,A-4-XSP-1-56-X-0:23:52-X-X-FHN,A-4-SP-0-56-34-0:23:55-R-X-FHN,B-110-SP-1-47-48-0:23:58-R-X-FHN,B-77-XSP-1-48-X-0:23:58-X-X-FHN,B-77-SP-1-48-40-0:24:00-R-X-FHN,B-13-XSP-1-40-X-0:24:00-X-X-FHN,B-13-PC-1-40-39-0:24:07-R-X-FHN,B-13-LP-0-39-7-0:24:11-R-X-FHN,A-102-THW-1-74-65-0:24:19-R-X-FHN,A-4-XTHW-1-65-X-0:24:19-X-X-FHN,A-4-SP-0-65-43-0:24:26-R-X-FHN,A-18-ST-1-44-X-0:24:30-R-X-FHN,B-77-XST-1-37-X-0:24:30-X-X-FHN,A-18-PC-2-44-32-0:24:31-R-X-FHN,A-18-CS-4-42-31-0:24:34-R-X-FHN,B-13-GS-0-50-X-0:24:34-X-X-FHN,B-15-SP-1-46-66-0:25:02-R-X-FHN,B-96-XSP-1-66-X-0:25:02-X-X-FHN,B-96-SP-1-66-58-0:25:06-R-X-FHN,B-77-XSP-1-58-X-0:25:06-X-X-FHN,B-77-SP-1-58-38-0:25:11-R-X-FHN,B-4-XSP-1-38-X-0:25:11-X-X-FHN,B-4-SP-1-38-37-0:25:13-R-X-FHN,B-7-XSP-1-37-X-0:25:13-X-X-FHN,B-7-SP-1-37-47-0:25:17-R-X-FHN,B-10-XSP-1-47-X-0:25:17-X-X-FHN,B-10-LP-1-47-77-0:25:19-R-X-FHN,B-39-XLP-1-77-X-0:25:19-X-X-FHN,B-39-SP-0-77-56-0:25:23-R-X-FHN,A-18-SP-1-25-15-0:25:24-R-X-FHN,A-5-XSP-1-15-X-0:25:24-X-X-FHN,A-5-PC-2-15-23-0:25:25-R-X-FHN,B-77-ST-1-58-X-0:25:33-R-X-FHN,A-5-XST-1-23-X-0:25:33-X-X-FHN,A-102-THW-1-72-54-0:25:53-R-X-FHN,A-18-XTHW-1-54-X-0:25:53-X-X-FHN,A-18-SP-1-54-64-0:25:56-R-X-FHN,A-102-XSP-1-64-X-0:25:56-X-X-FHN,A-102-SP-1-64-53-0:26:00-R-X-FHN,A-109-XSP-1-53-X-0:26:00-X-X-FHN,A-109-SP-1-52-54-0:26:00-R-X-FHN,A-18-XSP-1-54-X-0:26:00-X-X-FHN,A-18-SP-1-54-43-0:26:02-R-X-FHN,A-10-XSP-1-43-X-0:26:02-X-X-FHN,A-10-SP-1-43-44-0:26:06-R-X-FHN,A-18-XSP-1-44-X-0:26:06-X-X-FHN,A-18-SP-1-44-24-0:26:07-R-X-FHN,A-106-XSP-1-24-X-0:26:07-X-X-FHN,A-106-SP-1-24-22-0:26:10-R-X-FHN,A-5-XSP-1-22-X-0:26:10-X-X-FHN,A-5-C-3-11-41-0:26:13-L-X-FHN,A-107-XC-3-41-X-0:26:13-X-X-FHN,A-107-CS-4-41-41-0:26:14-R-X-FHN,B-13-GS-0-40-X-0:26:14-X-X-FHN,B-15-SP-1-45-37-0:26:57-R-X-FHN,B-7-XSP-1-37-X-0:26:57-X-X-FHN,B-7-SP-0-37-16-0:26:59-R-X-FHN,A-107-IN-1-65-X-0:27:00-R-X-FHN,B-7-XIN-1-16-X-0:27:00-X-X-FHN,A-107-PC-1-65-54-0:27:00-R-X-FHN,A-107-SP-0-54-43-0:27:04-R-X-FHN,B-3-IN-1-38-X-0:27:04-R-X-FHN,A-107-XIN-1-43-X-0:27:04-X-X-FHN,B-3-SP-1-38-28-0:27:07-R-X-FHN,B-4-XSP-1-28-X-0:27:07-X-X-FHN,A-109-ST-1-53-X-0:27:10-R-X-FHN,B-4-XST-1-28-X-0:27:10-X-X-FHN,A-107-DR-1-53-X-0:27:11-R-X-FHN,B-7-XDR-1-28-X-0:27:11-X-X-FHN,B-4-CL-1-38-X-0:27:15-R-X-FHN,A-106-SP-1-44-33-0:27:19-R-X-FHN,A-10-XSP-1-33-X-0:27:19-X-X-FHN,A-10-SP-1-33-53-0:27:24-R-X-FHN,A-109-XSP-1-53-X-0:27:24-X-X-FHN,A-109-SP-3-53-42-0:27:25-R-X-FHN,A-10-XSP-3-42-X-0:27:25-X-X-FHN,A-10-PC-1-42-41-0:27:26-R-X-FHN,A-10-CS-4-41-31-0:27:28-R-X-FHN,B-13-GS-0-50-X-0:27:28-X-X-FHN,B-15-SP-1-45-26-0:28:02-R-X-FHN,B-7-XSP-1-26-X-0:28:02-X-X-FHN,A-109-ST-1-55-X-0:28:05-R-X-FHN,B-7-XST-1-26-X-0:28:05-X-X-FHN,A-10-PC-1-55-54-0:28:06-R-X-FHN,A-10-SP-1-54-43-0:28:08-R-X-FHN,A-109-XSP-1-43-X-0:28:08-X-X-FHN,A-109-SP-0-43-33-0:28:11-R-X-FHN,B-39-SP-1-48-67-0:28:13-R-X-FHN,B-77-XSP-1-67-X-0:28:13-X-X-FHN,A-5-ST-1-14-X-0:28:18-R-X-FHN,B-77-XST-1-67-X-0:28:18-X-X-FHN,A-5-PC-2-04-12-0:28:19-R-X-FHN,A-5-C-1-12-42-0:28:25-R-X-FHN,A-109-XC-1-42-X-0:28:25-X-X-FHN,B-4-ST-2-49-X-0:28:28-R-X-FHN,A-109-XST-2-32-X-0:28:28-X-X-FHN,A-120-CS-0-42-42-0:28:31-R-X-FHN,B-4-IN-2-39-X-0:28:30-R-X-FHN,A-120-XIN-2-42-X-0:28:30-X-X-FHN,A-103-ST-1-34-X-0:28:33-R-X-FHN,B-110-XST-1-47-X-0:28:33-X-X-FHN,A-103-PC-1-34-43-0:28:34-R-X-FHN,A-103-SP-1-33-43-0:28:39-R-X-FHN,A-120-XSP-1-43-X-0:28:39-X-X-FHN,A-120-SP-0-43-52-0:28:42-R-X-FHN,B-3-IN-2-29-X-0:28:43-R-X-FHN,A-120-XIN-2-52-X-0:28:43-X-X-FHN,A-102-SP-1-54-43-0:28:45-R-X-FHN,A-120-XSP-1-43-X-0:28:45-X-X-FHN,B-4-CL-1-38-X-0:28:47-R-X-FHN,A-4-SP-0-55-43-0:28:50-R-X-FHN,B-4-SP-0-38-57-0:28:51-R-X-FHN,A-5-SP-2-24-43-0:28:55-L-X-FHN,A-10-XSP-2-43-X-0:28:55-X-X-FHN,A-10-LS-0-33-31-0:28:57-R-X-FHN,B-113-LP-1-35-77-0:37:57-R-X-SHN,B-77-XLP-1-77-X-0:37:57-X-X-SHN,B-77-SP-1-67-47-0:38:02-R-X-SHN,B-96-XSP-1-47-X-0:38:02-X-X-SHN,B-96-LP-0-57-73-0:38:06-R-X-SHN,A-5-THW-1-8-6-0:38:35-R-X-SHN,A-111-XTHW-1-6-X-0:38:35-X-X-SHN,A-111-SP-1-6-26-0:38:39-R-X-SHN,A-109-XSP-1-26-X-0:38:39-X-X-SHN,A-109-SP-1-16-15-</w:t>
       </w:r>
       <w:r>
         <w:lastRenderedPageBreak/>
-        <w:t>XLP-1-15-X-1:25:58-X-X-SHN,B-7-SP-0-16-26-1:26:03-R-X-SHN,A-18-SP-0-45-44-1:26:05-R-X-SHN,B-6-SP-0-37-35-1:26:07-R-X-SHN,A-4-LP-1-46-16-1:26:09-R-X-SHN,A-5-XLP-1-16-X-1:26:09-X-X-SHN,A-5-SP-1-16-5-1:26:13-R-X-SHN,A-7-XSP-1-5-X-1:26:13-X-X-SHN,A-7-PC-2-5-26-1:26:14-R-X-SHN,A-7-LP-1-27-57-1:26:15-R-X-SHN,A-15-XLP-1-57-X-1:26:15-X-X-SHN,A-15-LP-1-57-63-1:26:23-R-X-SHN,A-2-XLP-1-63-X-1:26:23-X-X-SHN,B-5-ST-1-18-X-1:26:28-R-X-SHN,A-2-XST-1-63-X-1:26:28-X-X-SHN,A-18-SP-0-54-72-1:26:30-L-X-SHN,B-5-THW-1-08-07-1:27:09-R-X-SHN,B-7-XTHW-1-07-X-1:27:09-X-X-SHN,B-7-SP-0-07-17-1:27:11-R-X-SHN,A-15-SP-1-64-65-1:27:12-R-X-SHN,A-4-XSP-1-65-X-1:27:12-X-X-SHN,A-4-SP-1-65-64-1:27:16-R-X-SHN,A-15-XSP-1-64-X-1:27:16-X-X-SHN,A-15-DR-1-64-X-1:27:18-R-X-SHN,B-7-XDR-1-17-X-1:27:18-X-X-SHN,A-15-LP-1-74-33-1:27:20-R-X-SHN,A-17-XLP-1-33-X-1:27:20-X-X-SHN,A-17-SP-0-33-53-1:27:22-R-X-SHN,B-6-SP-0-28-47-1:27:23-R-X-SHN,A-5-SP-0-34-54-1:27:26-R-X-SHN,B-8-SP-1-27-17-1:27:29-R-X-SHN,B-7-XSP-1-17-X-1:27:29-X-X-SHN,B-7-SP-1-16-26-1:27:29-R-X-SHN,B-9-XSP-1-26-X-1:27:29-X-X-SHN,B-9-DC-0-25-X-1:27:31-R-X-SHN,A-6-SP-0-54-63-1:27:33-R-X-SHN,B-5-CL-1-18-X-1:27:36-R-X-SHN,A-2-THW-0-72-52-1:27:50-R-X-SHN,B-8-SP-0-29-28-1:27:51-R-X-SHN,A-17-SP-1-52-33-1:27:53-R-X-SHN,A-18-XSP-1-33-X-1:27:53-X-X-SHN,A-18-SP-1-43-44-1:27:56-R-X-SHN,A-5-XSP-1-44-X-1:27:56-X-X-SHN,A-5-SP-1-34-13-1:27:57-R-X-SHN,A-7-XSP-1-13-X-1:27:57-X-X-SHN,A-7-C-1-13-42-1:28:01-R-X-SHN,A-19-XC-1-42-X-1:28:01-X-X-SHN,B-3-CL-2-49-X-1:28:04-R-X-SHN,B-17-DR-0-37-X-1:28:06-R-X-SHN,A-4-XDR-0-44-X-1:28:06-X-X-SHN,A-5-LP-1-24-54-1:28:07-R-X-SHN,A-15-XLP-1-54-X-1:28:07-X-X-SHN,A-15-SP-1-54-44-1:28:08-R-X-SHN,A-4-XSP-1-44-X-1:28:08-X-X-SHN,A-4-SP-1-44-54-1:28:09-R-X-SHN,A-15-XSP-1-54-X-1:28:09-X-X-SHN,A-15-DR-0-54-X-1:28:10-R-X-SHN,B-7-XDR-0-27-X-1:28:10-X-X-SHN,B-5-SP-0-18-16-1:28:12-R-X-SHN,A-4-IN-1-75-X-1:28:13-R-X-SHN,B-5-XIN-1-6-X-1:28:13-X-X-SHN,B-5-THW-0-05-04-1:28:29-R-X-SHN,A-15-SP-0-77-67-1:28:31-R-X-SHN,B-10-SP-1-14-05-1:28:33-R-X-SHN,B-5-XSP-1-05-X-1:28:33-X-X-SHN,B-5-SP-1-05-14-1:28:34-R-X-SHN,B-17-XSP-1-14-X-1:28:34-X-X-SHN,B-17-SP-0-14-04-1:28:36-R-X-SHN,A-15-DC-0-77-X-1:28:37-R-X-SHN,B-17-SP-1-14-04-1:28:37-R-X-SHN,B-10-XSP-1-04-X-1:28:37-X-X-SHN,B-10-GD-1-04-X-1:28:39-R-X-SHN,A-6-XGD-1-77-X-1:28:39-X-X-SHN,A-6-GD-0-77-X-1:28:39-X-X-SHN,B-10-XGD-0-04-X-1:28:39-X-X-SHN,A-15-THW-1-67-65-1:28:45-R-X-SHN,A-6-XTHW-1-65-X-1:28:45-X-X-SHN,A-6-SP-1-65-64-1:28:46-R-X-SHN,A-19-XSP-1-64-X-1:28:46-X-X-SHN,B-4-CL-1-18-X-1:28:48-L-X-SHN,A-1-SP-1-38-27-1:28:53-R-X-SHN,A-5-XSP-1-27-X-1:28:53-X-X-SHN,A-5-SP-1-27-5-1:28:58-R-X-SHN,A-7-XSP-1-5-X-1:28:58-X-X-SHN,A-7-PC-2-6-4-1:29:04-R-X-SHN,B-9-ST-1-77-X-1:29:06-R-X-SHN,A-7-XST-1-4-X-1:29:06-X-X-SHN,A-5-THW-1-5-23-1:29:19-R-X-SHN,A-17-XTHW-1-23-X-1:29:19-X-X-SHN,A-17-SP-1-23-13-1:29:19-R-X-SHN,A-5-XSP-1-13-X-1:29:19-X-X-SHN,A-5-SP-1-3-14-1:29:21-R-X-SHN,A-18-XSP-1-14-X-1:29:21-X-X-SHN,A-18-SP-1-14-25-1:29:23-R-X-SHN,A-4-XSP-1-25-X-1:29:23-X-X-SHN,A-4-SP-1-15-5-1:29:27-R-X-SHN,A-5-XSP-1-5-X-1:29:27-X-X-SHN,A-5-SP-1-4-14-1:29:29-R-X-SHN,A-18-XSP-1-14-X-1:29:29-X-X-SHN,A-18-SP-1-14-3-1:29:31-R-X-SHN,A-7-XSP-1-3-X-1:29:31-X-X-SHN,A-7-SP-1-4-13-1:29:32-R-X-SHN,A-17-XSP-1-13-X-1:29:32-X-X-SHN,A-17-SP-1-14-2-1:29:33-R-X-SHN,A-7-XSP-1-2-X-1:29:33-X-X-SHN,A-7-PC-1-2-11-1:29:34-R-X-SHN,A-7-C-0-12-41-1:29:37-R-X-SHN,B-4-CL-2-39-X-1:29:39-R-X-SHN,A-6-SP-1-53-62-1:29:41-R-X-SHN,A-19-XSP-1-62-X-1:29:41-X-X-SHN,A-19-C-0-62-32-1:29:44-R-X-SHN,B-4-CL-2-39-X-1:29:45-R-X-SHN,B-9-GD-1-48-X-1:29:49-R-X-SHN,A-5-XGD-1-33-X-1:29:49-X-X-SHN,A-5-GD-0-33-X-1:29:49-X-X-SHN,B-9-XGD-0-48-X-1:29:49-X-X-SHN,B-9-SP-0-49-48-1:29:49-R-X-SHN,A-18-SP-0-33-43-1:29:51-R-X-SHN,B-4-SP-0-38-37-1:29:52-R-X-SHN,A-15-SP-1-44-34-1:29:54-R-X-SHN,A-5-XSP-1-34-X-1:29:54-X-X-SHN,A-5-SP-1-35-13-1:29:56-R-X-SHN,A-7-XSP-1-13-X-1:29:56-X-X-SHN,A-7-SP-0-12-23-1:30:00-R-X-SHN,B-7-IN-1-58-X-1:30:05-R-X-SHN,A-7-XIN-1-23-X-1:30:05-X-X-SHN,B-7-SP-1-58-59-1:30:08-R-X-SHN,B-9-XSP-1-59-X-1:30:08-X-X-SHN,B-9-CL-1-69-X-1:30:09-R-X-SHN,A-1-SP-1-27-26-1:30:13-R-X-SHN,A-4-XSP-1-26-X-1:30:13-X-X-SHN,A-4-SP-1-26-37-1:30:15-R-X-SHN,A-1-XSP-1-37-X-1:30:15-X-X-SHN,A-1-SP-1-37-56-1:30:19-R-X-SHN,A-15-XSP-1-56-X-1:30:19-X-X-SHN,A-15-SP-1-66-58-1:30:20-R-X-SHN,A-1-XSP-1-58-X-1:30:20-X-X-SHN,A-1-LP-1-58-17-1:30:24-R-X-SHN,A-4-XLP-1-17-X-1:30:24-X-X-SHN,A-4-LP-0-27-33-1:30:27-R-X-SHN,B-3-SP-1-48-67-1:30:31-R-X-SHN,B-2-XSP-1-67-X-1:30:31-X-X-SHN,B-2-LP-0-67-</w:t>
+        <w:t>0:38:41-R-X-SHN,A-10-XSP-1-15-X-0:38:41-X-X-SHN,A-10-SP-1-15-26-0:38:45-R-X-SHN,A-106-XSP-1-26-X-0:38:45-X-X-SHN,A-106-SP-1-26-34-0:38:49-R-X-SHN,A-109-XSP-1-34-X-0:38:49-X-X-SHN,B-95-ST-1-56-X-0:38:50-R-X-SHN,A-109-XST-1-25-X-0:38:50-X-X-SHN,B-95-SP-1-66-74-0:38:52-R-X-SHN,B-9-XSP-1-74-X-0:38:52-X-X-SHN,B-9-LP-1-73-33-0:39:01-R-X-SHN,B-24-XLP-1-33-X-0:39:01-X-X-SHN,B-24-TB-0-33-42-0:39:01-R-X-SHN,A-1-GH-1-39-X-0:39:02-R-X-SHN,A-1-GT-0-39-17-0:39:05-R-X-SHN,B-9-SP-0-64-53-0:39:10-R-X-SHN,A-5-SP-1-28-26-0:39:10-R-X-SHN,A-10-XSP-1-26-X-0:39:10-X-X-SHN,A-10-PC-1-27-26-0:39:15-R-X-SHN,A-10-SP-1-26-6-0:39:17-R-X-SHN,A-111-XSP-1-6-X-0:39:17-X-X-SHN,A-111-PC-1-6-5-0:39:22-R-X-SHN,A-111-C-0-2-42-0:39:23-L-X-SHN,B-39-SP-1-39-48-0:39:25-R-X-SHN,B-10-XSP-1-48-X-0:39:25-X-X-SHN,B-10-SP-0-48-37-0:39:26-R-X-SHN,B-15-ST-1-37-X-0:39:28-R-X-SHN,A-106-XST-1-44-X-0:39:28-X-X-SHN,B-15-SP-1-37-17-0:39:30-R-X-SHN,B-24-XSP-1-17-X-0:39:30-X-X-SHN,B-24-SP-1-27-26-0:39:36-R-X-SHN,B-15-XSP-1-26-X-0:39:36-X-X-SHN,B-15-SP-1-26-47-0:39:38-R-X-SHN,B-10-XSP-1-47-X-0:39:38-X-X-SHN,B-10-SP-0-47-66-0:39:40-R-X-SHN,A-5-LP-1-15-43-0:39:43-R-X-SHN,A-109-XLP-1-43-X-0:39:43-X-X-SHN,A-109-LP-1-43-12-0:39:48-R-X-SHN,A-111-XLP-1-12-X-0:39:48-X-X-SHN,A-111-SP-1-12-23-0:39:54-R-X-SHN,A-5-XSP-1-23-X-0:39:54-X-X-SHN,A-5-SP-2-13-32-0:39:58-L-X-SHN,A-10-XSP-2-32-X-0:39:58-X-X-SHN,A-10-DR-1-32-X-0:39:59-R-X-SHN,B-4-XDR-1-49-X-0:39:59-X-X-SHN,A-10-CS-1-32-41-0:40:01-R-X-SHN,B-13-GS-1-40-X-0:40:01-X-X-SHN,B-13-GT-2-40-57-0:40:12-R-X-SHN,B-15-XGT-2-57-X-0:40:12-X-X-SHN,B-15-SP-1-57-76-0:40:17-R-X-SHN,B-9-XSP-1-76-X-0:40:17-X-X-SHN,A-5-ST-1-5-X-0:40:21-R-X-SHN,B-9-XST-1-76-X-0:40:21-X-X-SHN,A-5-THW-1-6-26-0:40:28-R-X-SHN,A-10-XTHW-1-26-X-0:40:28-X-X-SHN,A-10-LS-0-26-41-0:40:32-R-X-SHN,B-13-LP-0-50-66-0:41:14-R-GK-SHN,A-103-SP-1-15-23-0:41:18-R-X-SHN,A-10-XSP-1-23-X-0:41:18-X-X-SHN,A-107-OFF-1-42-X-0:41:25-R-X-SHN,B-96-LP-1-29-59-0:41:45-R-FK-SHN,B-77-XLP-1-59-X-0:41:45-X-X-SHN,B-77-SP-1-59-47-0:41:51-R-X-SHN,B-10-XSP-1-47-X-0:41:51-X-X-SHN,B-10-SP-0-46-55-0:41:52-R-X-SHN,A-103-SP-0-26-36-0:41:54-R-X-SHN,B-95-SP-1-45-55-0:41:56-R-X-SHN,B-15-XSP-1-55-X-0:41:56-X-X-SHN,B-15-LP-0-55-42-0:41:58-R-X-SHN,A-1-LP-0-39-26-0:42:01-R-X-SHN,B-15-SP-1-55-43-0:42:03-R-X-SHN,B-10-XSP-1-43-X-0:42:03-X-X-SHN,A-103-THW-1-8-27-0:42:10-R-X-SHN,A-120-XTHW-1-27-X-0:42:10-X-X-SHN,A-120-DC-0-27-X-0:42:13-R-X-SHN,A-5-LP-0-7-4-0:42:31-R-X-SHN,B-77-SP-1-66-75-0:42:36-R-X-SHN,B-9-XSP-1-75-X-0:42:36-X-X-SHN,A-5-THW-1-6-14-0:42:56-R-X-SHN,A-10-XTHW-1-14-X-0:42:56-X-X-SHN,A-10-SP-1-14-5-0:42:57-R-X-SHN,A-5-XSP-1-5-X-0:42:57-X-X-SHN,A-5-SP-1-6-5-0:43:00-R-X-SHN,A-10-XSP-1-5-X-0:43:00-X-X-SHN,A-10-SP-1-5-24-0:43:00-R-X-SHN,A-109-XSP-1-24-X-0:43:00-X-X-SHN,A-109-SP-1-24-42-0:43:05-R-X-SHN,A-107-XSP-1-42-X-0:43:05-X-X-SHN,A-107-SP-2-42-32-0:43:07-R-X-SHN,A-109-XSP-2-32-X-0:43:07-X-X-SHN,A-109-CS-1-32-31-0:43:07-R-X-SHN,B-13-GS-1-50-X-0:43:07-X-X-SHN,B-13-GT-1-40-28-0:43:12-R-X-SHN,B-24-XGT-1-28-X-0:43:12-X-X-SHN,B-24-SP-1-18-38-0:43:15-R-X-SHN,B-4-XSP-1-38-X-0:43:15-X-X-SHN,B-4-LP-0-38-08-0:43:16-R-X-SHN,A-107-THW-1-74-54-0:43:34-R-X-SHN,A-120-XTHW-1-54-X-0:43:34-X-X-SHN,A-120-SP-0-54-64-0:43:36-R-X-SHN,B-7-SP-0-17-28-0:43:37-R-X-SHN,B-13-SP-1-40-49-0:44:08-L-GK-SHN,B-77-XSP-1-49-X-0:44:08-X-X-SHN,B-77-LP-1-59-45-0:44:14-R-X-SHN,B-95-XLP-1-45-X-0:44:14-X-X-SHN,A-103-ST-0-36-X-0:44:20-R-X-SHN,B-95-XST-0-45-X-0:44:20-X-X-SHN,A-106-ST-1-36-X-0:44:20-R-X-SHN,B-95-XST-1-45-X-0:44:20-X-X-SHN,A-103-SP-1-16-7-0:44:21-R-X-SHN,A-5-XSP-1-7-X-0:44:21-X-X-SHN,A-5-SP-1-7-29-0:44:25-R-X-SHN,A-1-XSP-1-29-X-0:44:25-X-X-SHN,A-1-SP-0-29-37-0:44:27-R-X-SHN,B-7-LP-0-44-04-0:44:31-R-X-SHN,A-107-DC-0-77-X-0:44:35-R-X-SHN,B-24-THW-1-04-14-0:44:47-R-X-SHN,B-7-XTHW-1-14-X-0:44:47-X-X-SHN,A-106-ST-1-78-X-0:44:49-R-X-SHN,B-7-XST-1-3-X-0:44:49-X-X-SHN,B-7-THW-1-03-13-0:45:02-R-X-SHN,B-113-XTHW-1-13-X-0:45:02-X-X-SHN,B-113-SP-1-12-03-0:45:05-R-X-SHN,B-7-XSP-1-03-X-0:45:05-X-X-SHN,B-7-DR-1-03-X-0:45:07-R-X-SHN,A-106-XDR-1-78-X-0:45:07-X-X-SHN,A-102-ST-1-68-X-0:45:07-R-X-SHN,B-7-XST-1-13-X-0:45:07-X-X-SHN,A-103-SP-1-59-79-0:45:08-R-X-SHN,A-102-XSP-1-79-X-0:45:08-X-X-SHN,A-102-SP-1-79-77-0:45:13-R-X-SHN,A-106-XSP-1-77-X-0:45:13-X-X-SHN,A-106-SP-0-78-66-0:45:15-R-X-SHN,B-4-SP-1-15-14-0:45:19-R-X-SHN,B-24-XSP-1-14-X-0:45:19-X-X-SHN,B-24-SP-1-14-13-0:45:22-R-X-SHN,B-113-XSP-1-13-X-0:45:22-X-X-SHN,B-113-SP-1-13-12-0:45:23-R-X-SHN,B-</w:t>
       </w:r>
       <w:r>
         <w:lastRenderedPageBreak/>
-        <w:t>44-1:30:34-R-X-SHN,A-1-LP-1-37-66-1:30:44-R-X-SHN,A-15-XLP-1-66-X-1:30:44-X-X-SHN,A-15-SP-1-66-75-1:30:48-R-X-SHN,A-2-XSP-1-75-X-1:30:48-X-X-SHN,A-2-PC-1-75-66-1:30:50-R-X-SHN,A-2-LP-0-67-53-1:30:52-R-X-SHN,B-6-DC-0-28-X-1:30:54-R-X-SHN,A-6-SP-1-54-46-1:30:56-R-X-SHN,A-18-XSP-1-46-X-1:30:56-X-X-SHN,A-18-SP-1-45-25-1:30:58-R-X-SHN,A-5-XSP-1-25-X-1:30:58-X-X-SHN,A-5-SP-1-25-4-1:31:01-R-X-SHN,A-7-XSP-1-4-X-1:31:01-X-X-SHN,A-7-SP-1-4-24-1:31:04-R-X-SHN,A-18-XSP-1-24-X-1:31:04-X-X-SHN,A-18-SP-1-24-25-1:31:08-R-X-SHN,A-4-XSP-1-25-X-1:31:08-X-X-SHN,A-4-LP-1-25-55-1:31:10-R-X-SHN,A-15-XLP-1-55-X-1:31:10-X-X-SHN,A-15-LP-1-56-73-1:31:14-R-X-SHN,A-2-XLP-1-73-X-1:31:14-X-X-SHN,A-2-SP-1-73-64-1:31:19-R-X-SHN,A-6-XSP-1-64-X-1:31:19-X-X-SHN,A-6-SP-1-64-55-1:31:21-R-X-SHN,A-4-XSP-1-55-X-1:31:21-X-X-SHN,A-4-SP-1-55-64-1:31:24-R-X-SHN,A-6-XSP-1-64-X-1:31:24-X-X-SHN,A-6-SP-1-64-73-1:31:25-R-X-SHN,A-15-XSP-1-73-X-1:31:25-X-X-SHN,A-15-SP-1-74-64-1:31:27-R-X-SHN,A-6-XSP-1-64-X-1:31:27-X-X-SHN,A-6-SP-1-74-73-1:31:29-R-X-SHN,A-11-XSP-1-73-X-1:31:29-X-X-SHN,A-11-SP-1-73-53-1:31:31-R-X-SHN,A-17-XSP-1-53-X-1:31:31-X-X-SHN,A-17-TB-1-54-52-1:31:33-R-X-SHN,A-15-XTB-1-52-X-1:31:33-X-X-SHN,A-15-GD-1-52-X-1:31:35-R-X-SHN,B-17-XGD-1-29-X-1:31:35-X-X-SHN,B-17-GD-0-29-X-1:31:35-X-X-SHN,A-15-XGD-0-52-X-1:31:35-X-X-SHN,A-15-SP-2-51-32-1:31:37-R-X-SHN,A-7-XSP-2-32-X-1:31:37-X-X-SHN,A-7-CS-0-32-31-1:31:40-R-X-SHN,B-3-IN-2-50-X-1:31:40-R-X-SHN,A-7-XIN-2-31-X-1:31:40-X-X-SHN,B-9-SP-0-38-47-1:31:42-R-X-SHN,A-5-SP-0-34-33-1:31:45-R-X-SHN,B-3-CL-1-48-X-1:31:47-R-X-SHN,A-1-SP-1-38-56-1:31:55-R-X-SHN,A-6-XSP-1-56-X-1:31:55-X-X-SHN,A-6-PC-1-56-55-1:31:56-R-X-SHN,A-6-SP-0-55-54-1:31:57-R-X-SHN,B-1-GH-1-40-X-1:32:06-R-X-SHN,B-1-LP-1-39-33-1:32:17-R-X-SHN,B-17-XLP-1-33-X-1:32:17-X-X-SHN,B-17-AD-1-23-X-1:32:24-R-X-SHN,A-4-XAD-1-58-X-1:32:24-X-X-SHN,A-4-AD-0-58-X-1:32:24-X-X-SHN,B-17-XAD-0-23-X-1:32:24-X-X-SHN,A-1-GH-1-49-X-1:32:28-R-X-SHN,A-1-GT-1-49-28-1:32:29-R-X-SHN,A-5-XGT-1-28-X-1:32:29-X-X-SHN,A-5-PC-1-28-27-1:32:31-R-X-SHN,A-5-LP-0-27-34-1:32:32-L-X-SHN,B-3-AD-0-46-X-1:32:35-R-F-SHN,A-17-XAD-0-35-X-1:32:35-X-X-SHN,A-17-AD-0-35-X-1:32:35-X-X-SHN,B-3-XAD-0-46-X-1:32:35-X-X-SHN,A-4-SP-1-34-44-1:33:36-L-FK-SHN,A-14-XSP-1-44-X-1:33:36-X-X-SHN,A-14-SP-1-55-73-1:33:40-R-X-SHN,A-2-XSP-1-73-X-1:33:40-X-X-SHN,A-2-PC-1-73-62-1:33:45-R-X-SHN,A-2-C-0-62-32-1:33:47-R-X-SHN,B-4-CL-0-40-X-1:33:48-L-X-SHN,A-17-SP-2-32-42-1:33:50-R-X-SHN,A-6-XSP-2-42-X-1:33:50-X-X-SHN,A-6-CS-1-42-41-1:33:51-R-X-SHN,B-1-GS-1-40-X-1:33:51-X-X-SHN,A-19-CS-4-31-31-1:33:52-R-X-SHN,B-1-GS-0-50-X-1:33:52-X-X-SHN,B-17-LP-1-35-38-1:34:15-R-X-SHN,B-6-XLP-1-38-X-1:34:15-X-X-SHN,B-6-SP-1-38-48-1:34:18-R-X-SHN,B-3-XSP-1-48-X-1:34:18-X-X-SHN,B-3-LP-0-47-13-1:34:19-R-X-SHN,A-15-SP-0-58-57-1:34:22-R-X-SHN,B-17-PC-1-24-23-1:34:26-R-X-SHN,B-17-SP-1-23-34-1:34:27-R-X-SHN,B-10-XSP-1-34-X-1:34:27-X-X-SHN,B-10-SP-1-34-24-1:34:29-R-X-SHN,B-16-XSP-1-24-X-1:34:29-X-X-SHN,B-16-SP-1-23-03-1:34:31-R-X-SHN,B-5-XSP-1-03-X-1:34:31-X-X-SHN,B-5-SP-1-03-14-1:34:33-R-X-SHN,B-16-XSP-1-14-X-1:34:33-X-X-SHN,B-16-SP-1-14-25-1:34:35-R-X-SHN,B-6-XSP-1-25-X-1:34:35-X-X-SHN,B-6-LP-1-24-63-1:34:37-R-X-SHN,B-15-XLP-1-63-X-1:34:37-X-X-SHN,B-15-SP-1-63-54-1:34:43-R-X-SHN,B-10-XSP-1-54-X-1:34:43-X-X-SHN,B-10-PC-1-54-44-1:34:45-R-X-SHN,B-10-SP-1-44-23-1:34:46-R-X-SHN,B-17-XSP-1-23-X-1:34:46-X-X-SHN,B-18-SP-1-23-24-1:34:47-R-X-SHN,B-16-XSP-1-24-X-1:34:47-X-X-SHN,B-16-SP-1-24-22-1:34:47-R-X-SHN,B-5-XSP-1-22-X-1:34:47-X-X-SHN,B-5-SP-0-22-31-1:34:49-L-X-SHN,A-15-IN-2-60-X-1:34:50-R-X-SHN,B-5-XIN-2-21-X-1:34:50-X-X-SHN,A-6-SP-1-39-17-1:34:53-R-X-SHN,A-7-XSP-1-17-X-1:34:53-X-X-SHN,A-7-LP-0-18-53-1:34:57-R-X-SHN,B-16-SP-1-27-39-1:35:03-R-X-SHN,B-1-XSP-1-39-X-1:35:03-X-X-SHN,B-1-CL-1-39-X-1:35:04-R-X-SHN,A-15-THW-0-76-74-1:35:19-R-X-SHN,B-18-IN-1-07-X-1:35:21-R-X-SHN,A-15-XIN-1-74-X-1:35:21-X-X-SHN,A-15-THW-1-74-54-1:35:26-R-X-SHN,A-18-XTHW-1-54-X-1:35:26-X-X-SHN,B-18-ST-1-07-X-1:35:30-R-X-SHN,A-18-XST-1-74-X-1:35:30-X-X-SHN,B-18-SP-1-07-17-1:35:32-R-X-SHN,B-10-XSP-1-17-X-1:35:32-X-X-SHN,B-10-LP-0-17-04-1:35:32-R-X-SHN,A-4-THW-1-78-58-1:35:42-R-X-SHN,A-1-XTHW-1-58-X-1:35:42-X-X-SHN,A-1-SP-1-58-37-1:35:43-R-X-SHN,A-5-XSP-1-37-X-1:35:43-X-X-SHN,A-5-LP-0-27-53-1:35:48-R-X-SHN,B-4-AD-1-28-X-1:35:50-R-X-SHN,A-17-XAD-1-53-X-1:35:50-X-X-SHN,A-17-AD-0-53-X-1:35:50-X-X-SHN,B-4-XAD-0-28-X-1:35:50-X-X-SHN,B-18-CL-1-18-X-1:35:52-R-X-SHN,A-1-LP-1-67-74-1:35:58-R-X-SHN,A-2-XLP-1-74-X-1:35:58-X-X-SHN,A-2-SP-1-74-</w:t>
+        <w:t>39-XSP-1-12-X-0:45:23-X-X-SHN,B-39-LS-0-13-21-0:45:23-R-X-SHN,A-1-LP-1-50-57-0:45:35-R-GK-SHN,A-106-XLP-1-57-X-0:45:35-X-X-SHN,A-106-PC-1-57-56-0:45:44-R-X-SHN,A-106-SP-0-56-74-0:45:46-R-X-SHN,B-4-THW-1-07-05-0:46:02-R-X-SHN,B-24-XTHW-1-05-X-0:46:02-X-X-SHN,A-106-SP-0-77-56-0:46:08-R-X-SHN,B-96-LP-0-25-55-0:46:11-R-X-SHN,A-111-SP-1-25-45-0:46:11-R-X-SHN,A-109-XSP-1-45-X-0:46:11-X-X-SHN,A-109-SP-0-44-23-0:46:17-R-X-SHN,B-39-SP-1-68-49-0:46:21-R-X-SHN,B-96-XSP-1-49-X-0:46:21-X-X-SHN,B-96-LP-0-49-77-0:46:23-R-X-SHN,A-5-THW-0-4-23-0:46:51-R-X-SHN,B-96-SP-0-58-67-0:46:54-R-X-SHN,A-111-LP-0-14-63-0:46:56-R-X-SHN,B-4-THW-0-08-06-0:47:12-R-X-SHN,A-109-SP-0-75-73-0:47:14-R-X-SHN,B-4-SP-0-08-07-0:47:17-R-X-SHN,A-109-PC-1-74-63-0:47:19-R-X-SHN,A-109-SP-2-63-43-0:47:20-R-X-SHN,A-8-XSP-2-43-X-0:47:20-X-X-SHN,A-8-DR-1-33-63-0:47:23-R-X-SHN,B-4-XDR-1-18-X-0:47:23-X-X-SHN,A-8-LS-0-53-21-0:47:25-R-X-SHN,B-96-IN-2-39-X-0:47:25-R-X-SHN,A-8-XIN-2-42-X-0:47:25-X-X-SHN,A-5-C-2-1-42-0:48:01-L-CN-SHN,A-120-XC-2-42-X-0:48:01-X-X-SHN,A-120-H-0-42-41-0:48:04-R-X-SHN,B-13-SP-1-50-49-0:48:32-L-GK-SHN,B-77-XSP-1-49-X-0:48:32-X-X-SHN,B-77-LP-1-49-77-0:48:38-R-X-SHN,B-39-XLP-1-77-X-0:48:38-X-X-SHN,A-5-ST-1-4-X-0:48:43-R-X-SHN,B-39-XST-1-77-X-0:48:43-X-X-SHN,A-5-PC-1-4-23-0:48:45-R-X-SHN,A-5-SP-1-23-11-0:48:49-R-X-SHN,A-111-XSP-1-11-X-0:48:49-X-X-SHN,A-111-SP-0-11-31-0:48:51-L-X-SHN,B-13-SP-1-40-20-0:49:29-R-GK-SHN,B-96-XSP-1-20-X-0:49:29-X-X-SHN,B-96-LP-1-30-16-0:49:32-R-X-SHN,B-24-XLP-1-16-X-0:49:32-X-X-SHN,B-24-SP-1-16-25-0:49:35-R-X-SHN,B-10-XSP-1-25-X-0:49:35-X-X-SHN,B-10-SP-1-25-14-0:49:40-R-X-SHN,B-24-XSP-1-14-X-0:49:40-X-X-SHN,B-24-SP-1-14-33-0:49:41-R-X-SHN,B-95-XSP-1-33-X-0:49:41-X-X-SHN,B-95-SP-1-23-34-0:49:45-R-X-SHN,B-10-XSP-1-34-X-0:49:45-X-X-SHN,B-10-SP-0-34-23-0:49:46-R-X-SHN,A-4-ST-1-48-X-0:49:48-R-X-SHN,B-113-XST-1-33-X-0:49:48-X-X-SHN,A-4-SP-0-48-46-0:49:50-R-X-SHN,B-7-DR-1-35-X-0:49:53-R-X-SHN,A-8-XDR-1-46-X-0:49:53-X-X-SHN,B-7-PC-1-35-34-0:49:54-R-X-SHN,B-7-SP-1-34-54-0:49:56-R-X-SHN,B-15-XSP-1-54-X-0:49:56-X-X-SHN,A-5-ST-0-27-X-0:50:00-R-F-SHN,B-15-XST-0-54-X-0:50:00-X-X-SHN,B-7-LP-0-54-41-0:50:37-R-FK-SHN,A-103-CL-2-40-X-0:50:40-R-X-SHN,B-95-THW-1-71-72-0:50:51-R-X-SHN,B-113-XTHW-1-72-X-0:50:51-X-X-SHN,A-5-ST-1-9-X-0:50:53-R-X-SHN,B-113-XST-1-72-X-0:50:53-X-X-SHN,B-15-ST-1-72-X-0:50:54-R-X-SHN,A-5-XST-1-9-X-0:50:54-X-X-SHN,B-15-SP-1-72-63-0:50:57-R-X-SHN,B-7-XSP-1-63-X-0:50:57-X-X-SHN,A-120-SP-1-18-7-0:50:58-R-X-SHN,A-111-XSP-1-7-X-0:50:58-X-X-SHN,B-9-GD-0-74-X-0:51:01-R-F-SHN,A-111-XGD-0-7-X-0:51:01-X-X-SHN,A-111-GD-0-7-X-0:51:01-X-X-SHN,B-9-XGD-0-74-X-0:51:01-X-X-SHN,A-5-LP-1-7-23-0:51:15-L-FK-SHN,A-8-XLP-1-23-X-0:51:15-X-X-SHN,A-8-SP-1-23-43-0:51:19-R-X-SHN,A-9-XSP-1-43-X-0:51:19-X-X-SHN,A-9-SP-1-43-33-0:51:21-R-X-SHN,A-8-XSP-1-33-X-0:51:21-X-X-SHN,B-96-ST-1-48-X-0:51:23-R-X-SHN,A-8-XST-1-33-X-0:51:23-X-X-SHN,A-107-OFF-1-53-X-0:51:29-R-X-SHN,B-96-SP-1-28-26-0:51:37-R-FK-SHN,B-15-XSP-1-26-X-0:51:37-X-X-SHN,B-15-PC-1-26-25-0:51:44-R-X-SHN,B-15-SP-1-25-04-0:51:46-R-X-SHN,B-10-XSP-1-04-X-0:51:46-X-X-SHN,B-10-SP-1-04-14-0:51:47-R-X-SHN,B-15-XSP-1-14-X-0:51:47-X-X-SHN,B-15-SP-1-14-34-0:51:49-R-X-SHN,B-7-XSP-1-34-X-0:51:49-X-X-SHN,B-7-SP-0-34-53-0:51:52-R-X-SHN,A-5-IN-1-28-X-0:51:53-R-X-SHN,B-7-XIN-1-53-X-0:51:53-X-X-SHN,A-5-ST-1-18-X-0:51:56-R-X-SHN,B-9-XST-1-63-X-0:51:56-X-X-SHN,A-5-SP-1-18-37-0:51:57-R-X-SHN,A-8-XSP-1-37-X-0:51:57-X-X-SHN,A-8-DC-0-37-X-0:52:00-R-X-SHN,B-96-LP-1-45-21-0:52:01-R-X-SHN,B-10-XLP-1-21-X-0:52:01-X-X-SHN,A-2-ST-2-60-X-0:52:08-R-X-SHN,B-10-XST-2-21-X-0:52:08-X-X-SHN,B-10-C-1-01-41-0:52:54-R-CN-SHN,B-24-XC-1-41-X-0:52:54-X-X-SHN,B-24-SP-1-41-61-0:52:56-R-X-SHN,B-9-XSP-1-61-X-0:52:56-X-X-SHN,A-3-ST-1-10-X-0:53:03-R-X-SHN,B-9-XST-1-71-X-0:53:03-X-X-SHN,B-10-C-0-71-41-0:53:38-R-CN-SHN,A-5-CL-2-30-X-0:53:39-R-X-SHN,B-9-DR-1-52-X-0:53:41-R-X-SHN,A-103-XDR-1-29-X-0:53:41-X-X-SHN,B-9-CS-0-52-41-0:53:41-L-X-SHN,A-5-IN-2-40-X-0:53:43-R-X-SHN,B-9-XIN-2-41-X-0:53:43-X-X-SHN,B-96-THW-0-73-42-0:53:59-R-X-SHN,A-4-AD-0-39-X-0:54:01-R-F-SHN,B-95-XAD-0-42-X-0:54:01-X-X-SHN,B-95-AD-0-42-X-0:54:01-X-X-SHN,A-4-XAD-0-39-X-0:54:01-X-X-SHN,B-10-LS-0-43-41-0:54:51-R-FK-SHN,A-1-LP-1-50-77-0:55:02-R-GK-SHN,A-109-XLP-1-77-X-0:55:02-X-X-SHN,A-109-SP-1-77-66-0:55:07-R-X-SHN,A-8-XSP-1-66-X-0:55:07-X-X-SHN,A-8-PC-3-66-63-0:55:09-R-X-SHN,B-96-ST-1-18-X-0:55:14-R-X-SHN,A-8-XST-1-63-X-0:55:14-X-X-SHN,A-109-C-2-71-41-0:55:55-R-CN-SHN,A-9-XC-2-41-</w:t>
       </w:r>
       <w:r>
         <w:lastRenderedPageBreak/>
-        <w:t>65-1:36:01-R-X-SHN,A-15-XSP-1-65-X-1:36:01-X-X-SHN,A-15-SP-0-65-53-1:36:02-R-X-SHN,B-16-SP-1-28-27-1:36:03-R-X-SHN,B-10-XSP-1-27-X-1:36:03-X-X-SHN,B-10-AD-1-27-X-1:36:05-R-X-SHN,A-18-XAD-1-54-X-1:36:05-X-X-SHN,A-18-AD-0-54-X-1:36:05-X-X-SHN,B-10-XAD-0-27-X-1:36:05-X-X-SHN,B-18-SP-0-16-25-1:36:06-R-X-SHN,A-4-SP-0-56-56-1:36:07-R-X-SHN,A-14-ST-1-56-X-1:36:10-R-X-SHN,B-17-XST-1-25-X-1:36:10-X-X-SHN,A-4-SP-1-58-37-1:36:13-R-X-SHN,A-5-XSP-1-37-X-1:36:13-X-X-SHN,A-5-LP-0-37-64-1:36:16-R-X-SHN,B-5-CL-1-17-X-1:36:18-R-X-SHN,A-15-THW-1-74-63-1:36:27-R-X-SHN,A-2-XTHW-1-63-X-1:36:27-X-X-SHN,A-2-DR-1-73-X-1:36:29-R-X-SHN,B-5-XDR-1-8-X-1:36:29-X-X-SHN,B-5-GD-0-08-X-1:36:28-R-F-SHN,A-2-XGD-0-73-X-1:36:28-X-X-SHN,A-2-GD-0-73-X-1:36:28-X-X-SHN,B-5-XGD-0-08-X-1:36:28-X-X-SHN,A-4-C-0-74-31-1:36:46-L-FK-SHN,B-1-LP-0-40-24-1:37:14-R-GK-SHN,A-4-SP-0-57-45-1:37:18-R-X-SHN,B-16-HB-1-46-X-1:37:21-R-X-SHN,A-4-LP-1-27-56-1:37:29-L-FK-SHN,A-15-XLP-1-56-X-1:37:29-X-X-SHN,A-15-PC-1-56-55-1:37:32-R-X-SHN,A-15-SP-1-56-74-1:37:34-R-X-SHN,A-2-XSP-1-74-X-1:37:34-X-X-SHN,A-2-SP-1-74-64-1:37:36-R-X-SHN,A-6-XSP-1-64-X-1:37:36-X-X-SHN,A-6-SP-1-65-53-1:37:38-R-X-SHN,A-17-XSP-1-53-X-1:37:38-X-X-SHN,A-17-SP-0-53-54-1:37:39-R-X-SHN,B-17-SP-1-26-16-1:37:43-R-X-SHN,B-18-XSP-1-16-X-1:37:43-X-X-SHN,B-18-SP-1-26-26-1:37:43-R-X-SHN,B-10-XSP-1-26-X-1:37:43-X-X-SHN,A-14-ST-0-55-X-1:37:46-R-F-SHN,B-10-XST-0-26-X-1:37:46-X-X-SHN,B-10-SP-1-25-16-1:37:58-R-FK-SHN,B-5-XSP-1-16-X-1:37:58-X-X-SHN,B-5-SP-1-16-27-1:37:59-R-X-SHN,B-4-XSP-1-27-X-1:37:59-X-X-SHN,B-4-LP-1-26-39-1:38:03-R-X-SHN,B-1-XLP-1-39-X-1:38:03-X-X-SHN,B-1-LP-0-49-33-1:38:08-R-X-SHN,A-1-LP-0-48-54-1:38:10-R-X-SHN,B-5-SP-1-17-15-1:38:16-R-X-SHN,B-18-XSP-1-15-X-1:38:16-X-X-SHN,B-18-GD-1-15-X-1:38:18-R-X-SHN,A-6-XGD-1-66-X-1:38:18-X-X-SHN,A-6-GD-0-66-X-1:38:18-X-X-SHN,B-18-XGD-0-15-X-1:38:18-X-X-SHN,B-18-SP-1-16-27-1:38:19-R-X-SHN,B-16-XSP-1-27-X-1:38:19-X-X-SHN,B-16-SP-1-27-16-1:38:19-R-X-SHN,B-18-XSP-1-16-X-1:38:19-X-X-SHN,A-6-ST-0-65-X-1:38:22-R-X-SHN,B-18-XST-0-16-X-1:38:22-X-X-SHN,B-18-SP-1-16-06-1:38:22-R-X-SHN,B-17-XSP-1-06-X-1:38:22-X-X-SHN,A-15-SL-1-75-X-1:38:23-R-X-SHN,B-17-XSL-1-6-X-1:38:23-X-X-SHN,B-5-THW-0-06-04-1:38:40-R-X-SHN,A-15-IN-1-77-X-1:38:42-R-X-SHN,B-5-XIN-1-4-X-1:38:42-X-X-SHN,A-6-SP-1-67-57-1:38:44-R-X-SHN,A-4-XSP-1-57-X-1:38:44-X-X-SHN,A-4-LP-0-57-53-1:38:45-R-X-SHN,B-4-SP-1-28-18-1:38:49-R-X-SHN,B-5-XSP-1-18-X-1:38:49-X-X-SHN,B-5-SP-0-17-07-1:38:51-R-X-SHN,A-19-LP-0-75-62-1:38:53-R-X-SHN,A-2-GD-0-73-X-1:38:57-R-F-SHN,B-5-XGD-0-8-X-1:38:57-X-X-SHN,B-5-GD-0-8-X-1:38:57-X-X-SHN,A-2-XGD-0-73-X-1:38:57-X-X-SHN,B-1-ST-0-18-X-1:39:20-R-YC-SHN,B-1-LP-1-18-12-1:39:28-R-FK-SHN,B-17-XLP-1-12-X-1:39:28-X-X-SHN,B-17-HB-1-11-X-1:39:33-R-X-SHN,A-15-SP-1-70-60-1:39:38-R-FK-SHN,A-4-XSP-1-60-X-1:39:38-X-X-SHN,A-4-PC-2-60-48-1:39:41-R-X-SHN,A-4-SP-1-48-26-1:39:45-R-X-SHN,A-14-XSP-1-26-X-1:39:45-X-X-SHN,A-14-SP-1-26-17-1:39:46-R-X-SHN,A-5-XSP-1-17-X-1:39:46-X-X-SHN,A-5-SP-1-17-5-1:39:49-R-X-SHN,A-7-XSP-1-5-X-1:39:49-X-X-SHN,A-7-SP-0-5-14-1:39:51-R-X-SHN,B-2-IN-1-67-X-1:39:53-R-X-SHN,A-7-XIN-1-14-X-1:39:53-X-X-SHN</w:t>
+        <w:t>X-0:55:55-X-X-SHN,A-9-H-0-42-41-0:55:57-R-X-SHN,B-13-SP-1-40-60-0:56:10-L-GK-SHN,B-77-XSP-1-60-X-0:56:10-X-X-SHN,B-77-DR-1-59-X-0:56:17-R-X-SHN,A-11-XDR-1-22-X-0:56:17-X-X-SHN,B-77-SP-0-59-58-0:56:20-L-X-SHN,A-8-IN-1-23-X-0:56:20-R-X-SHN,B-77-XIN-1-58-X-0:56:20-X-X-SHN,A-11-CS-0-22-31-0:56:23-L-X-SHN,B-13-LP-0-40-16-0:57:09-R-GK-SHN,A-109-LP-1-75-44-0:57:12-R-X-SHN,A-8-XLP-1-44-X-0:57:12-X-X-SHN,A-8-SP-0-55-44-0:57:21-R-X-SHN,B-15-IN-1-37-X-0:57:24-R-X-SHN,A-8-XIN-1-44-X-0:57:24-X-X-SHN,A-8-ST-0-44-X-0:57:26-R-F-SHN,B-15-XST-0-37-X-0:57:26-X-X-SHN,B-7-LP-0-27-32-0:57:59-R-FK-SHN,A-102-SP-1-49-48-0:58:02-R-X-SHN,A-6-XSP-1-48-X-0:58:02-X-X-SHN,A-6-SP-1-38-37-0:58:05-R-X-SHN,A-11-XSP-1-37-X-0:58:05-X-X-SHN,A-11-GD-1-37-X-0:58:10-R-X-SHN,B-7-XGD-1-44-X-0:58:10-X-X-SHN,B-7-GD-0-44-X-0:58:10-X-X-SHN,A-11-XGD-0-37-X-0:58:10-X-X-SHN,A-8-SP-1-46-65-0:58:11-R-X-SHN,A-109-XSP-1-65-X-0:58:11-X-X-SHN,A-109-PC-2-65-53-0:58:12-R-X-SHN,A-109-SP-1-53-33-0:58:19-R-X-SHN,A-11-XSP-1-33-X-0:58:19-X-X-SHN,A-11-SP-2-43-32-0:58:21-L-X-SHN,A-9-XSP-2-32-X-0:58:21-X-X-SHN,A-9-CS-0-32-41-0:58:25-R-X-SHN,B-96-IN-2-40-X-0:58:25-R-X-SHN,A-9-XIN-2-41-X-0:58:25-X-X-SHN,B-96-SP-1-50-68-0:58:28-R-X-SHN,B-9-XSP-1-68-X-0:58:28-X-X-SHN,A-5-ST-1-13-X-0:58:32-R-X-SHN,B-9-XST-1-68-X-0:58:32-X-X-SHN,A-5-PC-1-13-22-0:58:33-R-X-SHN,A-5-CS-1-22-31-0:58:34-L-X-SHN,B-13-GS-1-50-X-0:58:34-X-X-SHN,A-11-CS-0-31-31-0:58:35-L-X-SHN,B-13-SP-1-50-60-0:59:03-L-GK-SHN,B-77-XSP-1-60-X-0:59:03-X-X-SHN,B-77-LP-0-60-45-0:59:07-R-X-SHN,A-4-SP-1-36-45-0:59:09-R-X-SHN,A-120-XSP-1-45-X-0:59:09-X-X-SHN,A-120-SP-1-45-34-0:59:11-R-X-SHN,A-11-XSP-1-34-X-0:59:11-X-X-SHN,A-11-SP-1-34-54-0:59:13-R-X-SHN,A-120-XSP-1-54-X-0:59:13-X-X-SHN,B-24-ST-1-27-X-0:59:17-R-X-SHN,A-120-XST-1-54-X-0:59:17-X-X-SHN,B-24-SP-0-26-37-0:59:22-R-X-SHN,A-8-IN-1-54-X-0:59:23-R-X-SHN,B-24-XIN-1-27-X-0:59:23-X-X-SHN,A-8-PC-1-54-53-0:59:23-R-X-SHN,B-96-SL-2-28-X-0:59:27-R-X-SHN,A-8-XSL-2-53-X-0:59:27-X-X-SHN,B-7-LP-0-37-66-0:59:30-R-X-SHN,A-5-IN-1-15-X-0:59:32-R-X-SHN,B-7-XIN-1-66-X-0:59:32-X-X-SHN,A-5-PC-3-15-11-0:59:33-R-X-SHN,A-5-C-0-11-41-0:59:39-L-X-SHN,B-96-CL-2-50-X-0:59:40-R-X-SHN,A-5-THW-1-3-33-0:59:57-R-X-SHN,A-8-XTHW-1-33-X-0:59:57-X-X-SHN,A-6-ST-1-14-X-1:00:06-R-X-SHN,B-7-XST-1-67-X-1:00:06-X-X-SHN,B-7-ST-1-78-X-1:00:09-R-X-SHN,A-6-XST-1-3-X-1:00:09-X-X-SHN,A-6-ST-1-3-X-1:00:16-R-X-SHN,B-7-XST-1-78-X-1:00:16-X-X-SHN,A-6-THW-1-3-33-1:00:21-R-X-SHN,A-9-XTHW-1-33-X-1:00:21-X-X-SHN,A-9-SP-1-23-34-1:00:25-R-X-SHN,A-18-XSP-1-34-X-1:00:25-X-X-SHN,A-18-DR-1-34-X-1:00:28-R-X-SHN,B-10-XDR-1-47-X-1:00:28-X-X-SHN,A-18-LS-0-34-42-1:00:29-L-X-SHN,B-96-IN-2-39-X-1:00:29-R-X-SHN,A-18-XIN-2-42-X-1:00:29-X-X-SHN,A-109-CS-0-42-41-1:00:32-R-X-SHN,B-24-IN-2-40-X-1:00:33-R-X-SHN,A-109-XIN-2-41-X-1:00:33-X-X-SHN,A-109-C-1-71-41-1:01:13-R-CN-SHN,A-18-XC-1-41-X-1:01:13-X-X-SHN,A-9-SP-1-12-33-1:01:20-R-X-SHN,A-8-XSP-1-33-X-1:01:20-X-X-SHN,A-8-SP-0-33-42-1:01:24-R-X-SHN,B-39-SP-0-39-27-1:01:25-R-X-SHN,A-2-LS-0-54-41-1:01:27-R-X-SHN,B-13-SP-1-50-60-1:01:51-L-GK-SHN,B-77-XSP-1-60-X-1:01:51-X-X-SHN,B-77-PC-1-60-59-1:01:52-R-X-SHN,B-77-DR-1-59-X-1:01:57-R-X-SHN,A-9-XDR-1-22-X-1:01:57-X-X-SHN,B-77-PC-1-59-68-1:01:58-R-X-SHN,B-77-SP-1-68-66-1:02:00-R-X-SHN,B-9-XSP-1-66-X-1:02:00-X-X-SHN,B-9-SP-1-65-44-1:02:03-R-X-SHN,B-7-XSP-1-44-X-1:02:03-X-X-SHN,B-7-SP-1-44-25-1:02:07-R-X-SHN,B-15-XSP-1-25-X-1:02:07-X-X-SHN,B-15-PC-2-25-33-1:02:08-R-X-SHN,A-2-ST-0-48-X-1:02:12-R-X-SHN,B-15-XST-0-33-X-1:02:12-X-X-SHN,B-15-LP-1-33-02-1:02:15-R-X-SHN,B-24-XLP-1-02-X-1:02:15-X-X-SHN,B-24-C-0-02-31-1:02:19-L-X-SHN,A-1-SP-0-50-28-1:02:23-R-GK-SHN,B-9-IN-1-54-X-1:02:27-R-X-SHN,A-1-XIN-1-27-X-1:02:27-X-X-SHN,A-3-SP-0-28-37-1:02:28-R-X-SHN,B-7-SP-0-44-43-1:02:30-R-X-SHN,A-3-ST-1-38-X-1:02:33-R-X-SHN,B-3-XST-1-43-X-1:02:33-X-X-SHN,B-7-SP-0-33-21-1:02:35-R-X-SHN,A-1-LP-1-40-17-1:02:46-R-GK-SHN,A-11-XLP-1-17-X-1:02:46-X-X-SHN,A-11-DC-0-7-X-1:02:51-R-X-SHN,B-95-THW-1-74-53-1:03:09-R-X-SHN,B-3-XTHW-1-53-X-1:03:09-X-X-SHN,A-4-SP-0-28-17-1:03:11-R-X-SHN,B-95-SP-1-64-43-1:03:12-R-X-SHN,B-10-XSP-1-43-X-1:03:12-X-X-SHN,A-4-ST-0-27-X-1:03:19-R-X-SHN,B-10-XST-0-54-X-1:03:19-X-X-SHN,B-10-SP-0-54-53-1:03:19-R-X-SHN,A-6-IN-1-28-X-1:03:20-R-X-SHN,B-10-XIN-1-53-X-1:03:20-X-X-SHN,B-7-THW-0-73-52-1:03:37-R-X-SHN,A-4-IN-1-29-X-1:03:39-R-X-SHN,B-7-XIN-1-52-X-1:03:39-X-X-SHN,B-10-C-0-71-41-1:04:06-R-CN-SHN,A-103-CL-2-39-X-1:04:08-R-X-SHN,B-15-SP-1-52-63-1:04:13-R-X-SHN,B-10-XSP-1-63-X-1:04:13-X-X-SHN,B-10-C-0-</w:t>
+      </w:r>
+      <w:r>
+        <w:lastRenderedPageBreak/>
+        <w:t>63-31-1:04:13-L-X-SHN,A-2-CL-2-50-X-1:04:15-L-X-SHN,A-18-AD-1-27-X-1:04:18-R-X-SHN,B-15-XAD-1-54-X-1:04:18-X-X-SHN,B-15-AD-0-54-X-1:04:18-X-X-SHN,A-18-XAD-0-27-X-1:04:18-X-X-SHN,B-77-SP-1-55-54-1:04:19-R-X-SHN,B-15-XSP-1-54-X-1:04:19-X-X-SHN,B-15-SP-2-54-43-1:04:21-L-X-SHN,B-7-XSP-2-43-X-1:04:21-X-X-SHN,B-7-LS-0-43-42-1:04:23-R-X-SHN,A-103-IN-2-39-X-1:04:23-R-X-SHN,B-7-XIN-2-42-X-1:04:23-X-X-SHN,A-1-GH-1-50-X-1:04:25-R-X-SHN,A-1-LP-1-50-65-1:04:27-R-X-SHN,A-9-XLP-1-65-X-1:04:27-X-X-SHN,A-9-PC-1-64-53-1:04:33-R-X-SHN,A-9-SP-0-53-42-1:04:37-R-X-SHN,A-109-ST-1-42-X-1:04:41-R-X-SHN,B-77-XST-1-39-X-1:04:41-X-X-SHN,A-109-CS-4-42-41-1:04:43-L-X-SHN,B-13-GS-0-40-X-1:04:43-X-X-SHN,B-10-LP-1-36-75-1:05:15-R-X-SHN,B-9-XLP-1-75-X-1:05:15-X-X-SHN,B-9-LP-1-75-47-1:05:20-R-X-SHN,B-7-XLP-1-47-X-1:05:20-X-X-SHN,B-7-DR-1-57-X-1:05:25-R-X-SHN,A-8-XDR-1-24-X-1:05:25-X-X-SHN,B-7-LP-1-57-27-1:05:25-R-X-SHN,B-4-XLP-1-27-X-1:05:25-X-X-SHN,B-4-SP-1-27-05-1:05:30-R-X-SHN,B-15-XSP-1-05-X-1:05:30-X-X-SHN,B-15-SP-1-03-24-1:05:33-R-X-SHN,B-7-XSP-1-24-X-1:05:33-X-X-SHN,B-7-SP-1-24-26-1:05:34-R-X-SHN,B-4-XSP-1-26-X-1:05:34-X-X-SHN,B-4-LP-1-26-66-1:05:37-R-X-SHN,B-77-XLP-1-66-X-1:05:37-X-X-SHN,B-77-LP-1-66-43-1:05:42-R-X-SHN,B-95-XLP-1-43-X-1:05:42-X-X-SHN,B-95-SP-1-43-33-1:05:45-R-X-SHN,B-10-XSP-1-33-X-1:05:45-X-X-SHN,B-10-LP-1-33-63-1:05:47-R-X-SHN,B-9-XLP-1-63-X-1:05:47-X-X-SHN,B-9-LP-0-53-21-1:05:50-R-X-SHN,A-1-LP-1-50-57-1:06:02-R-GK-SHN,A-109-XLP-1-57-X-1:06:02-X-X-SHN,A-109-TB-1-57-43-1:06:06-R-X-SHN,A-8-XTB-1-43-X-1:06:06-X-X-SHN,A-8-PC-1-43-52-1:06:13-R-X-SHN,A-8-SP-1-52-42-1:06:15-R-X-SHN,A-9-XSP-1-42-X-1:06:15-X-X-SHN,B-13-SL-2-39-X-1:06:17-R-X-SHN,A-9-XSL-2-42-X-1:06:17-X-X-SHN,A-18-CS-3-42-31-1:06:20-R-X-SHN,B-96-CL-3-50-X-1:06:21-R-X-SHN,B-77-LP-1-40-57-1:06:24-R-X-SHN,B-7-XLP-1-57-X-1:06:24-X-X-SHN,B-7-SP-1-57-75-1:06:25-R-X-SHN,B-9-XSP-1-75-X-1:06:25-X-X-SHN,B-9-C-1-74-22-1:06:31-R-X-SHN,B-24-XC-1-22-X-1:06:31-X-X-SHN,A-2-ST-2-60-X-1:06:37-R-X-SHN,B-24-XST-2-21-X-1:06:37-X-X-SHN,B-24-C-1-01-51-1:06:53-R-CN-SHN,B-9-XC-1-51-X-1:06:53-X-X-SHN,B-9-SP-1-61-62-1:06:59-R-X-SHN,B-7-XSP-1-62-X-1:06:59-X-X-SHN,B-7-C-0-62-32-1:07:00-R-X-SHN,A-2-CL-2-49-X-1:07:02-R-X-SHN,A-18-SP-1-49-47-1:07:03-R-X-SHN,A-8-XSP-1-47-X-1:07:03-X-X-SHN,A-8-SP-1-47-66-1:07:10-R-X-SHN,A-9-XSP-1-66-X-1:07:10-X-X-SHN,A-9-PC-2-65-43-1:07:12-R-X-SHN,A-9-CS-0-42-42-1:07:19-R-X-SHN,B-96-IN-2-39-X-1:07:20-R-X-SHN,A-9-XIN-2-42-X-1:07:20-X-X-SHN,A-9-CS-1-42-31-1:07:21-R-X-SHN,B-13-GS-1-50-X-1:07:21-X-X-SHN,A-11-DR-2-32-X-1:07:22-R-X-SHN,B-13-XDR-2-49-X-1:07:22-X-X-SHN,A-11-CS-4-32-41-1:07:23-R-X-SHN,B-13-GS-0-40-X-1:07:23-X-X-SHN</w:t>
       </w:r>
     </w:p>
     <w:sectPr>

</xml_diff>

<commit_message>
added mutliple run and one sheet qc
</commit_message>
<xml_diff>
--- a/stepout_qc_code/read_string/rstring.docx
+++ b/stepout_qc_code/read_string/rstring.docx
@@ -4,44 +4,30 @@
   <w:body>
     <w:p>
       <w:r>
-        <w:t>A-10-LP-1-35-28-0:02:31-R-X-FHN,A-5-XLP-1-28-X-0:02:31-X-X-FHN,A-5-SP-1-28-37-0:02:37-R-X-FHN,A-8-XSP-1-37-X-0:02:37-X-X-FHN,A-8-LP-1-37-68-0:02:39-R-X-FHN,A-2-XLP-1-68-X-0:02:39-X-X-FHN,A-2-LP-1-68-75-0:02:44-R-X-FHN,A-7-XLP-1-75-X-0:02:44-X-X-FHN,A-7-SP-0-75-53-0:02:47-R-X-FHN,B-4-CL-1-28-X-0:02:49-R-X-FHN,A-2-SP-1-75-66-0:02:53-R-X-FHN,A-4-XSP-1-66-X-0:02:53-X-X-FHN,A-2-DR-1-66-X-0:02:53-R-X-FHN,B-9-XDR-1-15-X-0:02:53-X-X-FHN,A-4-LP-1-66-35-0:02:59-R-X-FHN,A-6-XLP-1-35-X-0:02:59-X-X-FHN,A-6-DR-0-35-X-0:03:01-R-X-FHN,B-7-XDR-0-46-X-0:03:01-X-X-FHN,B-24-SP-1-56-37-0:03:04-R-X-FHN,B-4-XSP-1-37-X-0:03:04-X-X-FHN,B-24-CL-0-37-X-0:03:04-R-X-FHN,B-77-SP-1-48-40-0:03:08-R-X-FHN,B-13-XSP-1-40-X-0:03:08-X-X-FHN,B-13-SP-0-40-38-0:03:14-R-X-FHN,B-96-ST-2-39-X-0:03:17-R-X-FHN,A-10-XST-2-42-X-0:03:17-X-X-FHN,B-77-CL-2-39-X-0:03:19-R-X-FHN,A-8-THW-0-73-52-0:03:39-R-X-FHN,B-4-CL-1-29-X-0:03:41-L-X-FHN,A-2-THW-1-72-52-0:03:57-R-X-FHN,A-9-XTHW-1-52-X-0:03:57-X-X-FHN,B-96-CL-2-39-X-0:04:00-L-X-FHN,A-2-THW-1-72-52-0:04:10-R-X-FHN,A-8-XTHW-1-52-X-0:04:10-X-X-FHN,B-3-ST-1-29-X-0:04:14-R-X-FHN,A-8-XST-1-52-X-0:04:14-X-X-FHN,A-8-ST-1-61-X-0:04:18-R-X-FHN,B-3-XST-1-20-X-0:04:18-X-X-FHN,A-8-C-3-61-31-0:04:18-R-X-FHN,A-11-XC-3-31-X-0:04:18-X-X-FHN,A-11-CS-4-31-31-0:04:20-R-X-FHN,B-13-GS-0-50-X-0:04:20-X-X-FHN,B-9-SP-1-45-37-0:04:47-R-X-FHN,B-7-XSP-1-37-X-0:04:47-X-X-FHN,B-7-DR-1-37-X-0:04:50-R-X-FHN,A-9-XDR-1-44-X-0:04:50-X-X-FHN,B-7-SP-1-37-38-0:04:54-R-X-FHN,B-4-XSP-1-38-X-0:04:54-X-X-FHN,B-4-SP-1-38-58-0:04:57-R-X-FHN,B-77-XSP-1-58-X-0:04:57-X-X-FHN,B-77-SP-1-59-77-0:05:02-R-X-FHN,B-39-XSP-1-77-X-0:05:02-X-X-FHN,B-39-SP-1-77-57-0:05:03-R-X-FHN,B-9-XSP-1-57-X-0:05:03-X-X-FHN,B-9-SP-0-57-76-0:05:06-R-X-FHN,A-5-THW-1-06-04-0:05:25-R-X-FHN,A-10-XTHW-1-04-X-0:05:25-X-X-FHN,A-10-SP-1-04-05-0:05:29-R-X-FHN,A-5-XSP-1-05-X-0:05:29-X-X-FHN,A-5-SP-1-05-24-0:05:30-R-X-FHN,A-8-XSP-1-24-X-0:05:30-X-X-FHN,A-8-SP-1-24-16-0:05:33-R-X-FHN,A-5-XSP-1-16-X-0:05:33-X-X-FHN,A-5-SP-1-16-25-0:05:35-R-X-FHN,A-8-XSP-1-25-X-0:05:35-X-X-FHN,A-8-SP-1-25-04-0:05:37-R-X-FHN,A-11-XSP-1-04-X-0:05:37-X-X-FHN,A-11-SP-1-04-24-0:05:38-R-X-FHN,A-8-XSP-1-24-X-0:05:38-X-X-FHN,A-8-LP-1-24-72-0:05:40-R-X-FHN,A-7-XLP-1-72-X-0:05:40-X-X-FHN</w:t>
+        <w:t>B-13-SP-1-36-37-0:09:15-R-X,B-17-XSP-1-37-X-0:09:15-X-X,B-17-LP-1-47-67-0:00:16-R-X,B-45-XLP-1-67-X-0:00:16-X-X,B-45-SP-1-78-68-0:00:20-R-X,B-25-XSP-1-68-X-0:00:20-X-X,B-25-SP-1-58-48-0:00:20-R-X,B-06-XSP-1-48-X-0:00:20-X-X,B-06-CL-1-48-X-0:00:25-R-X,B-03-LP-1-50-79-0:00:36-R-X,B-45-XLP-1-79-X-0:00:36-X-X,B-45-LP-1-79-45-0:00:37-R-X,B-13-XLP-1-45-X-0:00:37-X-X,A-6-ST-0-57-X-0:01:01-R-F,B-17-LP-1-24-54-0:01:03-R-FK,B-45-XLP-1-54-X-0:01:03-X-X,B-45-LP-1-54-23-0:01:07-R-X,B-11-XLP-1-23-X-0:01:07-X-X,B-11-SP-1-23-33-0:01:12-R-X,B-10-XSP-1-33-X-0:01:12-X-X,B-10-ST-0-33-X-0:01:12-R-F,A-4-SP-1-48-38-0:01:21-R-FK,A-10-XSP-1-38-X-0:01:21-X-X,A-10-SP-1-38-39-0:01:26-R-X,A-11-XSP-1-39-X-0:01:26-X-X,A-11-SP-1-49-59-0:01:30-R-X,A-4-XSP-1-59-X-0:01:30-X-X,A-4-SP-1-69-78-0:01:31-R-X,A-9-XSP-1-78-X-0:01:31-X-X,B-18-IN-1-03-X-0:01:36-R-X,B-11-SP-1-13-12-0:01:37-R-X,B-18-XSP-1-12-X-0:01:37-X-X,B-18-SP-1-03-04-0:01:40-L-X,B-15-XSP-1-04-X-0:01:40-X-X,B-15-LP-1-04-34-0:01:45-R-X,B-13-XLP-1-34-X-0:01:45-X-X,B-13-SP-1-34-34-0:01:51-R-X,B-17-XSP-1-34-X-0:01:51-X-X,B-17-LP-1-34-54-0:01:51-L-X,B-45-XLP-1-54-X-0:01:51-X-X,A-6-IN-1-27-X-0:01:58-R-X,A-2-PC-1-4-32-0:02:03-R-X,A-2-CS-1-32-41-0:02:06-R-X,B-03-GS-1-41-X-0:02:06-X-X,B-18-CL-1-49-X-0:02:08-R-X,A-1-SP-0-71-72-0:02:14-R-X,A-5-XSP-0-72-X-0:02:14-X-X,B-15-CL-1-09-X-0:02:20-L-X,B-10-SP-1-38-28-0:02:22-R-X,B-17-XSP-1-28-X-0:02:22-X-X,B-17-LP-1-28-07-0:02:26-R-X,B-15-XLP-1-07-X-0:02:26-X-X,B-15-LP-1-07-27-0:02:28-R-X,B-17-XLP-1-27-X-0:02:28-X-X,B-17-SP-1-16-15-0:02:31-R-X,B-10-XSP-1-15-X-0:02:31-X-X,B-10-TB-0-15-02-0:02:34-R-X,B-15-XTB-0-02-X-0:02:34-X-X,A-4-CL-1-79-X-0:02:38-R-X,B-18-SP-1-14-13-0:02:40-R-X,B-10-XSP-1-13-X-0:02:40-X-X,A-5-LP-0-66-44-0:02:45-R-X,A-2-XLP-0-44-X-0:02:45-X-X,B-06-LP-1-27-06-0:02:47-R-X,B-15-XLP-1-06-X-0:02:47-X-X,B-15-SP-1-06-05-0:02:49-R-X,B-18-XSP-1-05-X-0:02:49-X-X,B-18-LP-1-25-46-0:02:54-R-X,B-25-XLP-1-46-X-0:02:54-X-X,B-25-SP-0-45-54-0:02:55-R-X,B-27-XSP-0-54-X-0:02:55-X-X,A-6-SP-1-26-37-0:03:01-R-X,A-4-XSP-1-37-X-0:03:01-X-X,A-4-SP-1-37-27-0:03:03-R-X,A-7-XSP-1-27-X-0:03:03-X-X,A-2-LP-0-24-3-0:03:10-R-X,A-6-XLP-0-3-X-0:03:10-X-X,B-45-THW-1-78-67-0:03:26-R-X,B-17-XTHW-1-67-X-0:03:26-X-X,B-17-SP-0-67-78-0:03:29-R-X,B-45-XSP-0-78-X-0:03:32-X-X,A-6-THW-1-3-14-0:03:39-R-X,A-8-XTHW-1-14-X-0:03:39-X-X,A-8-SP-1-14-3-0:03:40-L-X,A-6-XSP-1-3-X-0:03:40-X-X,A-6-SP-0-3-2-0:03:41-R-X,A-1-XSP-0-2-X-0:03:41-X-X,B-03-LP-1-50-79-0:04:00-R-X,B-45-XLP-1-79-X-0:04:00-X-X,B-45-LP-0-78-42-0:04:03-R-X,B-13-XLP-0-42-X-0:04:03-X-X,A-9-CL-1-38-X-0:04:12-L-X,A-1-SP-1-36-26-0:04:16-R-X,A-3-XSP-1-26-X-0:04:16-X-X,B-17-SP-1-55-66-0:04:19-R-X,B-45-XSP-1-66-X-0:04:19-X-X,B-45-SP-1-66-65-0:04:20-R-X,B-17-XSP-1-65-X-0:04:20-X-X,A-10-CL-1-28-X-0:04:23-L-X,B-45-THW-1-75-74-0:04:36-R-X,B-27-XTHW-1-74-X-0:04:36-X-X,A-6-THW-1-6-5-0:04:53-R-X,A-2-XTHW-1-5-X-0:04:53-X-X,B-45-LP-0-76-55-0:04:57-R-X,B-10-XLP-0-55-X-0:04:57-X-X,A-9-LP-0-36-54-0:05:01-R-X,A-5-XLP-0-54-X-0:05:01-X-X,B-45-IN-1-27-X-0:05:03-R-X,A-9-THW-1-76-74-0:05:14-R-X,A-5-XTHW-1-74-X-0:05:14-X-X,B-03-LP-1-40-25-0:05:45-R-X,B-13-XLP-1-25-X-0:05:45-X-X,A-4-AD-1-56-X-0:05:53-R-X,A-7-SP-1-75-65-0:05:56-R-X,A-1-XSP-1-65-X-0:05:56-X-X,B-18-THW-1-04-13-0:06:13-R-X,B-10-XTHW-1-13-X-0:06:13-X-X,B-10-SP-1-03-04-0:06:15-L-X,B-18-XSP-1-04-X-0:06:15-X-X,B-18-LP-0-14-54-0:06:20-R-X,B-45-XLP-0-54-X-0:06:20-X-X,A-3-LP-0-26-24-0:06:26-R-X,A-2-XLP-0-24-X-0:06:26-X-X,B-25-IN-1-56-X-0:06:29-R-X,B-18-SP-1-36-46-0:06:29-R-X,B-17-XSP-1-46-X-0:06:29-X-X,A-1-SP-1-45-36-0:06:33-R-X,A-8-XSP-1-36-X-0:06:33-X-X,A-8-LP-1-36-71-0:06:35-R-X,A-5-XLP-1-71-X-0:06:35-X-X,A-5-C-0-71-41-0:06:45-R-X,A-2-XC-0-41-X-0:06:45-X-X,B-03-LP-1-50-70-0:06:50-R-X,B-45-XLP-1-70-X-0:06:50-X-X,B-45-LP-1-78-55-0:06:56-R-X,B-10-XLP-1-55-X-0:06:56-X-X,B-10-SP-1-56-66-0:07:04-R-X,B-45-XSP-1-66-X-0:07:04-X-X,B-45-LP-1-66-47-0:07:08-R-X,B-06-XLP-1-47-X-0:07:08-X-X,B-06-SP-1-47-56-0:07:11-R-X,B-17-XSP-1-56-X-0:07:11-X-X,B-17-SP-1-56-67-0:07:17-R-X,B-25-XSP-1-67-X-0:07:17-X-X,B-25-LP-0-67-65-0:07:22-R-X,B-13-XLP-0-65-X-0:07:22-X-X,A-3-LP-0-6-13-0:07:23-R-X,A-2-XLP-0-13-X-0:07:23-X-X,B-25-SP-1-68-77-0:07:26-R-X,B-45-XSP-1-77-X-0:07:26-X-X,B-45-SP-1-78-77-0:07:51-R-X,B-18-XSP-1-77-X-0:07:51-X-X,B-18-SP-1-67-77-0:07:54-R-X,B-45-XSP-1-77-X-0:07:54-X-X,B-45-LP-0-77-54-0:07:55-R-X,B-13-XLP-0-54-X-0:07:55-X-X,A-10-SP-1-27-37-0:07:58-R-X,A-9-XSP-1-37-X-0:07:58-X-X,A-9-SP-1-37-48-0:08:01-R-X,A-4-XSP-1-48-X-0:08:01-X-X,A-4-LP-0-47-74-0:08:02-R-X,A-5-XLP-0-74-X-0:08:02-X-X,B-15-THW-1-06-05-0:08:12-R-X,B-11-XTHW-1-05-X-</w:t>
       </w:r>
       <w:r>
-        <w:t>,</w:t>
+        <w:lastRenderedPageBreak/>
+        <w:t>0:08:12-X-X,B-11-SP-0-05-06-0:08:19-R-X,B-15-XSP-0-06-X-0:08:19-X-X,A-9-LP-0-76-64-0:08:20-R-X,A-1-XLP-0-64-X-0:08:20-X-X,B-17-LP-1-28-48-0:08:25-R-X,B-25-XLP-1-48-X-0:08:25-X-X,B-25-LP-1-48-68-0:08:28-R-X,B-45-XLP-1-68-X-0:08:28-X-X,B-45-LP-1-68-60-0:08:32-R-X,B-03-XLP-1-60-X-0:08:32-X-X,B-03-LP-0-60-66-0:08:40-R-X,B-27-XLP-0-66-X-0:08:40-X-X,B-27-ST-0-66-X-0:08:54-R-F,A-8-LP-1-15-36-0:09:03-R-X,A-10-XLP-1-36-X-0:09:03-X-X,A-10-LP-0-46-33-0:09:07-R-X,A-2-XLP-0-33-X-0:09:07-X-X,B-03-LP-0-48-55-0:09:29-R-FK,B-27-XLP-0-55-X-0:09:29-X-X,A-6-SP-0-27-36-0:09:31-R-X,A-1-XSP-0-36-X-0:09:31-X-X,B-18-LP-0-35-14-0:09:35-R-X,B-11-XLP-0-14-X-0:09:35-X-X,A-9-LP-0-76-55-0:09:44-R-X,A-1-XLP-0-55-X-0:09:44-X-X,B-17-IN-1-17-X-0:09:44-R-X,B-18-LP-0-27-46-0:09:49-R-X,B-45-XLP-0-46-X-0:09:49-X-X,A-8-LP-1-35-43-0:09:52-R-X,A-1-XLP-1-43-X-0:09:52-X-X,A-1-TB-0-43-33-0:09:55-R-X,A-2-XTB-0-33-X-0:09:55-X-X,B-03-LP-0-48-64-0:10:09-R-FK,B-27-XLP-0-64-X-0:10:09-X-X,B-27-ST-0-64-X-0:10:20-R-F,A-6-LP-1-17-15-0:10:35-R-FK,A-3-XLP-1-15-X-0:10:35-X-X,A-8-SP-1-16-5-0:10:39-R-X,A-3-XSP-1-5-X-0:10:39-X-X,A-10-ST-0-18-X-0:11:13-R-F,B-45-C-1-63-42-0:11:16-R-FK,B-13-XC-1-42-X-0:11:16-X-X,B-10-CS-0-32-41-0:11:22-L-X,A-11-GS-1-41-X-0:11:22-X-X,A-9-IN-2-49-X-0:11:24-R-X,B-10-SP-1-32-32-0:11:27-R-X,B-11-XSP-1-32-X-0:11:27-X-X,A-4-SP-1-49-58-0:11:31-R-X,A-9-XSP-1-58-X-0:11:31-X-X,A-9-SP-1-58-69-0:11:31-R-X,A-5-XSP-1-69-X-0:11:31-X-X,A-5-SP-1-79-78-0:11:33-R-X,A-9-XSP-1-78-X-0:11:33-X-X,A-9-SP-1-68-57-0:11:39-R-X,A-7-XSP-1-57-X-0:11:39-X-X,A-7-SP-1-57-68-0:11:42-R-X,A-9-XSP-1-68-X-0:11:42-X-X,A-9-SP-1-67-57-0:11:42-R-X,A-7-XSP-1-57-X-0:11:42-X-X,B-17-ST-0-15-X-0:11:51-R-F,A-10-LP-1-66-63-0:12:05-R-FK,A-5-XLP-1-63-X-0:12:05-X-X,A-5-SP-2-51-42-0:12:15-R-X,A-2-XSP-2-42-X-0:12:15-X-X,A-2-CS-0-42-41-0:12:20-L-X,B-03-LP-1-50-69-0:12:20-R-X,B-45-XLP-1-69-X-0:12:20-X-X,B-45-LP-0-79-64-0:12:42-R-X,B-13-XLP-0-64-X-0:12:42-X-X,A-10-SP-1-17-26-0:12:46-R-X,A-7-XSP-1-26-X-0:12:46-X-X,A-7-SP-1-16-5-0:12:50-R-X,A-8-XSP-1-5-X-0:12:50-X-X,A-8-SP-0-5-4-0:12:52-R-X,A-3-XSP-0-4-X-0:12:52-X-X,B-45-LP-1-77-60-0:12:55-R-X,B-03-XLP-1-60-X-0:12:55-X-X,B-03-LP-1-60-77-0:12:55-R-X,B-18-XLP-1-77-X-0:12:55-X-X,B-18-SP-1-77-67-0:13:03-R-X,B-13-XSP-1-67-X-0:13:03-X-X,B-13-SP-0-76-75-0:13:05-R-X,B-27-XSP-0-75-X-0:13:05-X-X,B-27-ST-0-75-X-0:13:10-R-F,A-10-SP-1-17-26-0:13:23-R-X,A-4-XSP-1-26-X-0:13:23-X-X,A-4-LP-1-26-56-0:13:23-R-X,A-9-XLP-1-56-X-0:13:23-X-X,A-9-TB-0-56-32-0:13:28-R-X,A-2-XTB-0-32-X-0:13:28-X-X,B-03-GH-1-49-X-0:13:30-R-X,B-03-LP-1-49-47-0:13:30-R-X,B-25-XLP-1-47-X-0:13:30-X-X,B-25-SP-1-47-47-0:13:42-R-X,B-18-XSP-1-47-X-0:13:42-X-X,B-45-LP-1-79-60-0:13:50-R-X,B-45-LP-1-79-60-0:13:54-R-X,B-03-XLP-1-60-X-0:13:54-X-X,B-03-LP-0-50-48-0:13:54-R-X,B-17-XLP-0-48-X-0:13:54-X-X,A-7-SP-1-23-33-0:13:56-R-X,A-1-XSP-1-33-X-0:13:56-X-X,B-17-SP-1-48-47-0:13:59-R-X,B-10-XSP-1-47-X-0:13:59-X-X,B-10-SP-1-57-56-0:14:06-R-X,B-13-XSP-1-56-X-0:14:06-X-X,B-13-TB-0-56-64-0:14:08-R-X,B-27-XTB-0-64-X-0:14:08-X-X,B-13-LP-0-54-11-0:14:11-R-X,B-11-XLP-0-11-X-0:14:11-X-X,A-9-THW-1-79-68-0:14:23-R-X,A-3-XTHW-1-68-X-0:14:23-X-X,A-3-LP-1-58-37-0:14:27-R-X,A-8-XLP-1-37-X-0:14:27-X-X,A-8-SP-1-37-47-0:14:31-R-X,A-7-XSP-1-47-X-0:14:31-X-X,A-7-SP-1-47-58-0:14:31-R-X,A-4-XSP-1-58-X-0:14:31-X-X,A-4-SP-1-58-47-0:14:36-R-X,A-7-XSP-1-47-X-0:14:36-X-X,A-7-LP-1-47-77-0:14:37-R-X,A-9-XLP-1-77-X-0:14:37-X-X,A-9-LP-1-77-57-0:14:41-R-X,A-7-XLP-1-57-X-0:14:41-X-X,B-10-IN-1-24-X-0:14:45-R-X,B-10-LP-0-25-43-0:14:46-R-X,B-13-XLP-0-43-X-0:14:46-X-X,A-10-SL-1-38-X-0:14:48-R-X,B-17-LP-0-24-12-0:14:53-R-X,B-11-XLP-0-12-X-0:14:53-X-X,A-4-CL-1-80-X-0:14:59-R-X,B-10-SP-1-14-14-0:15:04-R-X,B-15-XSP-1-14-X-0:15:04-X-X,B-15-LP-1-15-45-0:15:06-R-X,B-45-XLP-1-45-X-0:15:06-X-X,B-45-SP-1-45-34-0:15:07-R-X,B-18-XSP-1-34-X-0:15:07-X-X,B-18-SP-1-34-24-0:15:09-R-X,B-17-XSP-1-24-X-0:15:09-X-X,B-17-TB-1-34-32-0:15:11-R-X,B-13-XTB-1-32-X-0:15:11-X-X,A-11-GH-1-50-X-0:15:18-R-X,A-11-SP-1-50-59-0:15:22-R-X,A-4-XSP-1-59-X-0:15:22-X-X,A-4-LP-1-58-78-0:15:29-R-X,A-9-XLP-1-78-X-0:15:29-X-X,A-4-LP-1-67-54-0:15:52-R-X,A-2-XLP-1-54-X-0:15:52-X-X,B-06-IN-1-27-X-0:15:54-R-X,B-11-LP-1-17-37-0:16:01-R-X,B-18-XLP-1-37-X-0:16:01-X-X,B-18-LP-0-47-75-0:16:06-R-X,B-27-XLP-0-75-X-0:16:06-X-X,A-6-THW-1-6-4-0:16:14-R-X,A-3-XTHW-1-4-X-0:16:14-X-X,B-45-LP-1-77-60-0:16:15-R-X,B-03-XLP-1-60-X-0:16:15-X-X,B-03-LP-1-60-79-0:16:24-R-X,B-45-XLP-1-79-X-0:16:24-X-X,B-45-LP-1-79-60-0:16:27-R-X,B-03-XLP-1-60-X-0:16:27-X-X,B-03-LP-1-60-57-0:16:29-R-X,B-17-XLP-1-57-X-0:16:29-X-X,B-17-LP-0-57-74-0:16:31-R-X,B-27-XLP-0-74-X-</w:t>
+      </w:r>
+      <w:r>
+        <w:lastRenderedPageBreak/>
+        <w:t>0:16:31-X-X,A-6-LP-1-7-40-0:16:36-R-X,A-11-XLP-1-40-X-0:16:36-X-X,A-11-CL-1-40-X-0:16:40-R-X,A-11-LS-1-48-50-0:16:40-R-X,B-03-GS-1-50-X-0:16:40-X-X,B-45-C-1-71-42-0:17:12-R-CN,B-17-XC-1-42-X-0:17:12-X-X,B-17-ST-0-42-X-0:17:22-R-F,A-4-SP-1-39-28-0:17:39-R-FK,A-10-XSP-1-28-X-0:17:39-X-X,A-10-LP-0-28-35-0:17:41-L-X,A-2-XLP-0-35-X-0:17:41-X-X,B-25-SP-0-46-45-0:17:45-R-X,B-17-XSP-0-45-X-0:17:45-X-X,A-7-SP-1-36-25-0:17:47-R-X,A-3-XSP-1-25-X-0:17:47-X-X,A-3-TB-0-25-24-0:17:49-R-X,A-2-XTB-0-24-X-0:17:49-X-X,B-25-IN-1-57-X-0:17:50-R-X,B-45-CL-2-49-X-0:17:55-R-X,A-6-SP-1-2-1-0:18:03-R-X,A-3-XSP-1-1-X-0:18:03-X-X,A-3-LP-0-21-41-0:18:10-R-X,A-2-XLP-0-41-X-0:18:10-X-X,B-03-GH-1-50-X-0:18:10-R-X,B-03-LP-0-49-67-0:18:24-R-X,B-13-XLP-0-67-X-0:18:24-X-X,B-25-SP-0-68-67-0:18:25-R-X,B-18-XSP-0-67-X-0:18:25-X-X,A-8-SP-1-15-4-0:18:30-R-X,A-3-XSP-1-4-X-0:18:30-X-X,A-3-C-1-14-52-0:18:31-R-X,A-5-XC-1-52-X-0:18:31-X-X,A-5-OFF-1-52-X-0:18:35-R-X,B-15-SP-1-29-39-0:18:46-R-FK,B-06-XSP-1-39-X-0:18:46-X-X,B-06-SP-1-38-28-0:18:49-R-X,B-15-XSP-1-28-X-0:18:49-X-X,B-15-SP-1-28-27-0:18:52-R-X,B-17-XSP-1-27-X-0:18:52-X-X,A-7-IN-1-54-X-0:18:54-R-X,A-2-C-1-63-42-0:18:56-R-X,A-7-XC-1-42-X-0:18:56-X-X,B-25-IN-2-39-X-0:19:01-R-X,B-06-SP-1-10-09-0:19:07-R-X,B-15-XSP-1-09-X-0:19:07-X-X,A-7-ST-0-62-X-0:19:19-R-F,B-15-LP-1-09-38-0:19:44-R-FK,B-06-XLP-1-38-X-0:19:44-X-X,B-06-SP-1-38-27-0:19:47-R-X,B-18-XSP-1-27-X-0:19:47-X-X,B-18-SP-1-28-17-0:19:49-R-X,B-17-XSP-1-17-X-0:19:49-X-X,B-17-LP-0-06-24-0:19:54-L-X,B-13-XLP-0-24-X-0:19:54-X-X,B-13-LP-1-23-44-0:19:58-R-X,B-27-XLP-1-44-X-0:19:58-X-X,A-8-SP-1-37-36-0:20:02-L-X,A-2-XSP-1-36-X-0:20:02-X-X,A-2-LP-1-36-16-0:20:04-R-X,A-3-XLP-1-16-X-0:20:04-X-X,A-3-TB-0-16-33-0:20:06-R-X,A-2-XTB-0-33-X-0:20:06-X-X,B-06-LP-1-48-78-0:20:10-R-X,B-45-XLP-1-78-X-0:20:10-X-X,B-45-LP-1-78-76-0:20:12-R-X,B-27-XLP-1-76-X-0:20:12-X-X,A-10-SP-1-36-46-0:20:21-R-X,A-9-XSP-1-46-X-0:20:21-X-X,A-9-SP-1-46-47-0:20:21-R-X,A-4-XSP-1-47-X-0:20:21-X-X,A-4-SP-1-57-67-0:20:24-R-X,A-9-XSP-1-67-X-0:20:24-X-X,A-9-TB-1-65-62-0:20:27-R-X,A-1-XTB-1-62-X-0:20:27-X-X,B-15-IN-1-19-X-0:20:33-R-X,B-15-SP-1-19-28-0:20:36-R-X,B-17-XSP-1-28-X-0:20:36-X-X,B-17-SP-1-28-37-0:20:36-R-X,B-18-XSP-1-37-X-0:20:36-X-X,B-18-SP-1-37-38-0:20:40-R-X,B-06-XSP-1-38-X-0:20:40-X-X,B-06-LP-1-38-33-0:20:42-R-X,B-13-XLP-1-33-X-0:20:42-X-X,A-11-GH-1-49-X-0:20:49-R-X,A-11-GT-1-49-59-0:20:51-R-X,A-4-XGT-1-59-X-0:20:51-X-X,A-4-LP-1-58-38-0:20:56-R-X,A-10-XLP-1-38-X-0:20:56-X-X,A-10-SP-1-38-27-0:21:01-R-X,A-8-XSP-1-27-X-0:21:01-X-X,A-8-LP-1-26-7-0:21:02-R-X,A-6-XLP-1-7-X-0:21:02-X-X,A-6-SP-1-7-17-0:21:07-R-X,A-8-XSP-1-17-X-0:21:07-X-X,A-8-LP-1-17-5-0:21:08-R-X,A-3-XLP-1-5-X-0:21:08-X-X,A-3-C-0-4-32-0:21:15-R-X,A-5-XC-0-32-X-0:21:15-X-X,B-06-IN-1-48-X-0:21:15-R-X,A-6-C-0-1-31-0:21:55-R-CN,A-10-XC-0-31-X-0:21:55-X-X,B-06-CL-1-50-X-0:21:59-R-X,A-9-THW-1-72-51-0:22:15-R-X,A-2-XTHW-1-51-X-0:22:15-X-X,B-15-SP-1-40-29-0:22:18-R-X,B-18-XSP-1-29-X-0:22:18-X-X,B-18-SP-1-28-18-0:22:18-R-X,B-11-XSP-1-18-X-0:22:18-X-X,B-11-SP-1-18-28-0:22:19-R-X,B-18-XSP-1-28-X-0:22:19-X-X,B-18-LP-0-28-56-0:22:21-R-X,B-27-XLP-0-56-X-0:22:21-X-X,A-6-IN-1-25-X-0:22:26-R-X,A-6-SP-0-24-33-0:22:26-R-X,A-2-XSP-0-33-X-0:22:26-X-X,B-25-LP-1-48-66-0:22:29-R-X,B-27-XLP-1-66-X-0:22:29-X-X,B-27-SP-1-75-76-0:22:35-R-X,B-45-XSP-1-76-X-0:22:35-X-X,B-45-LP-1-76-22-0:22:37-R-X,B-11-XLP-1-22-X-0:22:37-X-X,B-11-SP-1-11-22-0:22:43-R-X,B-10-XSP-1-22-X-0:22:43-X-X,B-10-SP-1-22-32-0:22:48-R-X,B-13-XSP-1-32-X-0:22:48-X-X,B-13-SP-2-32-33-0:22:51-R-X,B-17-XSP-2-33-X-0:22:51-X-X,B-17-LS-0-33-41-0:22:52-R-X,A-11-SP-1-40-29-0:23:09-R-X,A-10-XSP-1-29-X-0:23:09-X-X,A-10-LP-1-29-8-0:23:09-L-X,A-6-XLP-1-8-X-0:23:09-X-X,B-25-ST-0-55-X-0:23:18-R-F,A-10-LP-1-26-32-0:23:43-R-X,A-5-XLP-1-32-X-0:23:43-X-X,B-06-CL-1-48-X-0:23:54-R-X,A-6-SP-1-1-1-0:24:11-R-CN,A-3-XSP-1-1-X-0:24:11-X-X,A-3-CS-1-21-41-0:24:16-R-X,B-03-GS-1-41-X-0:24:16-X-X,A-1-SP-1-71-62-0:24:36-R-CN,A-9-XSP-1-62-X-0:24:36-X-X,A-9-C-0-62-42-0:24:41-R-X,A-2-XC-0-42-X-0:24:41-X-X,A-8-ST-0-53-X-0:24:48-R-F,B-17-LP-1-28-77-0:24:51-R-FK,B-45-XLP-1-77-X-0:24:51-X-X,B-45-LP-0-76-53-0:24:58-R-X,B-13-XLP-0-53-X-0:24:58-X-X,A-3-IN-1-6-X-0:24:58-R-X,B-45-THW-1-76-66-0:25:03-R-X,B-18-XTHW-1-66-X-0:25:03-X-X,B-18-SP-1-66-76-0:25:04-R-X,B-45-XSP-1-76-X-0:25:04-X-X,B-13-ST-0-65-X-0:25:15-R-F,A-6-LP-0-7-32-0:25:16-R-FK,A-2-XLP-0-32-X-0:25:16-X-X,B-03-GH-1-49-X-0:25:21-R-X,B-03-GT-1-49-78-0:25:23-R-X,B-45-XGT-1-78-X-0:25:23-X-X,B-45-LP-0-77-42-0:25:27-R-X,B-10-XLP-0-42-X-0:25:27-X-X,A-11-GH-1-39-X-0:25:34-R-X,A-11-GT-1-39-59-0:25:39-</w:t>
+      </w:r>
+      <w:r>
+        <w:lastRenderedPageBreak/>
+        <w:t>R-X,A-4-XGT-1-59-X-0:25:39-X-X,A-4-LP-0-58-76-0:25:40-R-X,A-1-XLP-0-76-X-0:25:40-X-X,B-11-THW-1-05-14-0:25:53-R-X,B-10-XTHW-1-14-X-0:25:53-X-X,B-10-SP-1-14-25-0:25:56-R-X,B-18-XSP-1-25-X-0:25:56-X-X,B-18-LP-1-25-46-0:26:00-R-X,B-25-XLP-1-46-X-0:26:00-X-X,B-25-LP-1-46-66-0:26:04-R-X,B-45-XLP-1-66-X-0:26:04-X-X,B-45-SP-1-66-57-0:26:07-R-X,B-25-XSP-1-57-X-0:26:07-X-X,B-25-LP-1-57-17-0:26:08-R-X,B-15-XLP-1-17-X-0:26:08-X-X,B-15-LP-1-17-38-0:26:14-R-X,B-06-XLP-1-38-X-0:26:14-X-X,B-06-SP-1-38-37-0:26:20-R-X,B-18-XSP-1-37-X-0:26:20-X-X,B-18-LP-1-37-17-0:26:23-R-X,B-15-XLP-1-17-X-0:26:23-X-X,B-15-LP-1-17-15-0:26:28-R-X,B-17-XLP-1-15-X-0:26:28-X-X,B-17-SP-1-05-04-0:26:31-R-X,B-11-XSP-1-04-X-0:26:31-X-X,B-11-LP-1-04-24-0:26:33-R-X,B-10-XLP-1-24-X-0:26:33-X-X,B-10-DR-0-24-23-0:26:36-R-X,A-4-LP-1-57-61-0:26:41-R-X,A-5-XLP-1-61-X-0:26:41-X-X,A-5-SP-1-61-62-0:26:50-R-X,A-1-XSP-1-62-X-0:26:50-X-X,B-06-IN-1-29-X-0:26:53-R-X,B-15-SP-1-39-28-0:26:55-R-X,B-18-XSP-1-28-X-0:26:55-X-X,B-18-LP-1-28-68-0:26:59-R-X,B-45-XLP-1-68-X-0:26:59-X-X,B-45-TB-0-76-53-0:27:02-R-X,B-13-XTB-0-53-X-0:27:02-X-X,A-11-GH-1-39-X-0:27:09-R-X,A-11-GT-0-49-57-0:27:12-R-X,A-9-XGT-0-57-X-0:27:12-X-X,B-11-SP-1-23-34-0:27:16-R-X,B-13-XSP-1-34-X-0:27:16-X-X,B-13-SP-1-34-35-0:27:19-R-X,B-17-XSP-1-35-X-0:27:19-X-X,B-17-SP-1-36-37-0:27:22-R-X,B-06-XSP-1-37-X-0:27:22-X-X,B-06-SP-0-37-36-0:27:23-R-X,B-17-XSP-0-36-X-0:27:23-X-X,A-7-LP-1-45-64-0:27:29-R-X,A-9-XLP-1-64-X-0:27:29-X-X,A-9-TB-0-54-42-0:27:34-R-X,A-2-XTB-0-42-X-0:27:34-X-X,B-03-GH-1-40-X-0:27:35-R-X,B-03-LP-0-39-35-0:27:44-R-X,B-13-XLP-0-35-X-0:27:44-X-X,A-9-LP-1-70-68-0:27:55-R-X,A-7-XLP-1-68-X-0:27:55-X-X,A-7-LP-0-68-56-0:28:00-R-X,A-5-XLP-0-56-X-0:28:00-X-X,B-18-SP-3-44-34-0:28:06-R-X,B-17-XSP-3-34-X-0:28:06-X-X,B-17-LS-4-34-31-0:28:09-R-X,A-11-GS-0-31-X-0:28:09-X-X,A-2-SP-1-36-46-0:28:51-R-X,A-5-XSP-1-46-X-0:28:51-X-X,A-5-LP-1-45-64-0:28:55-R-X,A-1-XLP-1-64-X-0:28:55-X-X,A-1-C-0-71-31-0:29:19-R-CN,A-10-XC-0-31-X-0:29:19-X-X,B-03-CL-2-50-X-0:29:29-R-X,A-1-C-1-71-32-0:29:58-R-X,A-10-XC-1-32-X-0:29:58-X-X,B-10-CL-1-49-X-0:30:00-R-X,A-2-SP-1-36-37-0:30:16-R-X,A-7-XSP-1-37-X-0:30:16-X-X,A-7-SP-1-37-48-0:30:17-R-X,A-10-XSP-1-48-X-0:30:17-X-X,A-10-SP-1-48-38-0:30:22-R-X,A-4-XSP-1-38-X-0:30:22-X-X,A-4-LP-1-38-18-0:30:24-R-X,A-6-XLP-1-18-X-0:30:24-X-X,A-6-SP-1-08-07-0:30:29-R-X,A-3-XSP-1-07-X-0:30:29-X-X,A-3-PC-2-07-04-0:30:37-R-X,A-3-LP-1-04-25-0:30:39-R-X,A-7-XLP-1-25-X-0:30:39-X-X,A-7-LP-0-35-32-0:30:43-R-X,A-2-XLP-0-32-X-0:30:43-X-X,B-03-GH-1-49-X-0:30:46-R-X,B-03-LP-0-59-74-0:30:50-R-X,B-27-XLP-0-74-X-0:30:50-X-X,A-6-THW-1-07-16-0:31:21-R-X,A-8-XTHW-1-16-X-0:31:21-X-X,A-8-SP-1-16-06-0:31:20-R-X,A-6-XSP-1-06-X-0:31:20-X-X,A-6-SP-0-06-15-0:31:24-R-X,A-3-XSP-0-15-X-0:31:24-X-X,B-17-IN-1-66-X-0:31:25-R-X,B-45-THW-1-75-65-0:31:36-R-X,B-17-XTHW-1-65-X-0:31:36-X-X,A-8-ST-0-16-X-0:31:49-R-X,B-45-LP-1-65-32-0:31:51-R-X,B-10-XLP-1-32-X-0:31:51-X-X,A-6-THW-1-09-18-0:32:08-R-X,A-8-XTHW-1-18-X-0:32:08-X-X,B-17-IN-1-63-X-0:32:09-R-X,B-17-SP-1-63-53-0:32:11-R-X,B-10-XSP-1-53-X-0:32:11-X-X,B-10-LS-0-53-51-0:32:12-L-X,A-11-SP-1-50-60-0:32:21-R-X,A-4-XSP-1-60-X-0:32:21-X-X,A-4-LP-1-60-29-0:32:24-R-X,A-10-XLP-1-29-X-0:32:24-X-X,A-10-LP-1-29-08-0:32:27-R-X,A-6-XLP-1-08-X-0:32:27-X-X,A-6-LP-0-08-05-0:32:32-R-X,A-5-XLP-0-05-X-0:32:32-X-X,B-45-IN-1-76-X-0:32:36-R-X,A-8-THW-1-05-13-0:32:37-R-X,A-5-XTHW-1-13-X-0:32:37-X-X,B-25-CL-1-78-X-0:32:41-R-X,A-6-THW-1-04-13-0:32:55-R-X,A-5-XTHW-1-13-X-0:32:55-X-X,A-5-SP-0-13-02-0:33:01-R-X,A-3-XSP-0-02-X-0:33:01-X-X,B-45-THW-1-78-77-0:33:47-R-X,B-17-XTHW-1-77-X-0:33:47-X-X,A-6-THW-1-04-03-0:34:05-R-X,A-3-XTHW-1-03-X-0:34:05-X-X,B-17-LP-1-58-28-0:34:14-R-X,B-06-XLP-1-28-X-0:34:14-X-X,B-15-SP-1-7-6-0:34:19-R-X,B-11-XSP-1-6-X-0:34:19-X-X,A-9-SP-1-76-65-0:34:32-R-X,A-8-XSP-1-65-X-0:34:32-X-X,A-8-SP-1-65-64-0:34:35-R-X,A-1-XSP-1-64-X-0:34:35-X-X,B-06-SP-1-48-58-0:34:40-R-X,B-45-XSP-1-58-X-0:34:40-X-X,B-45-LP-1-57-62-0:34:42-R-X,B-13-XLP-1-62-X-0:34:42-X-X,B-13-C-0-62-41-0:34:53-R-X,B-11-XC-0-41-X-0:34:53-X-X,A-11-GH-1-40-X-0:34:53-R-X,A-11-LP-1-29-09-0:34:56-R-X,A-6-XLP-1-09-X-0:34:56-X-X,A-6-LP-1-08-28-0:34:59-R-X,A-10-XLP-1-28-X-0:34:59-X-X,A-11-CL-1-40-X-0:35:06-R-X,B-45-THW-1-75-55-0:35:14-R-X,B-17-XTHW-1-55-X-0:35:14-X-X,B-17-PC-1-55-53-0:35:16-R-X,B-17-GD-0-53-X-0:35:22-R-F,A-8-LP-1-28-06-0:35:39-R-X,A-3-XLP-1-06-X-0:35:39-X-X,A-3-LP-0-05-23-0:35:43-R-X,A-2-XLP-0-23-X-0:35:43-X-X,B-06-IN-1-68-X-0:35:44-R-X,B-06-CL-1-78-X-0:35:49-R-X,B-13-GD-0-72-X-0:36:03-R-F,A-10-SP-1-19-28-0:36:04-L-PK,A-7-XSP-1-28-X-0:36:04-X-X,A-7-LP-0-28-20-0:36:05-</w:t>
+      </w:r>
+      <w:r>
+        <w:lastRenderedPageBreak/>
+        <w:t>R-X,A-10-XLP-0-20-X-0:36:05-X-X,B-45-THW-1-71-61-0:36:31-R-X,A-11-XTHW-1-20-X-0:36:31-X-X,B-11-SP-1-61-71-0:36:40-R-X,B-45-XSP-1-71-X-0:36:40-X-X,B-45-C-0-71-41-0:36:40-R-X,B-13-XC-0-41-X-0:36:40-X-X,A-11-SP-1-40-29-0:36:53-R-X,A-10-XSP-1-29-X-0:36:53-X-X,A-10-SP-0-19-09-0:36:54-R-X,A-6-XSP-0-09-X-0:36:54-X-X,B-11-THW-1-72-52-0:36:59-R-X,B-13-XTHW-1-52-X-0:36:59-X-X,B-13-CS-1-52-41-0:37:03-R-X,A-11-GS-1-41-X-0:37:03-X-X,A-11-GT-1-50-79-0:37:03-R-X,A-9-XGT-1-79-X-0:37:03-X-X,A-9-SP-1-76-65-0:37:10-R-X,A-5-XSP-1-65-X-0:37:10-X-X,B-15-LP-1-17-47-0:37:16-R-X,B-06-XLP-1-47-X-0:37:16-X-X,B-06-SP-1-46-45-0:37:21-R-X,B-17-XSP-1-45-X-0:37:21-X-X,B-17-SP-0-45-55-0:37:24-R-X,B-06-XSP-0-55-X-0:37:24-X-X,A-10-SP-1-27-16-0:37:29-R-X,A-6-XSP-1-16-X-0:37:29-X-X,A-6-SP-1-16-26-0:37:30-R-X,A-8-XSP-1-26-X-0:37:30-X-X,A-8-SP-1-26-27-0:37:34-R-X,A-10-XSP-1-27-X-0:37:34-X-X,A-10-CL-1-27-X-0:37:35-R-X,B-06-SP-1-57-56-0:37:39-R-X,B-17-XSP-1-56-X-0:37:39-X-X,B-17-SP-1-56-55-0:37:41-R-X,B-11-XSP-1-55-X-0:37:41-X-X,B-11-SP-1-55-45-0:37:41-R-X,B-18-XSP-1-45-X-0:37:41-X-X,B-18-ST-0-55-X-0:37:44-R-F,A-10-LP-0-26-33-0:38:08-L-FK,A-2-XLP-0-33-X-0:38:08-X-X,B-18-SP-1-48-57-0:38:10-R-X,B-17-XSP-1-57-X-0:38:10-X-X,B-17-LP-1-47-45-0:38:13-R-X,B-13-XLP-1-45-X-0:38:13-X-X,B-13-SP-0-45-56-0:38:18-R-X,B-10-XSP-0-56-X-0:38:18-X-X,A-6-CL-1-16-X-0:38:18-R-X,B-45-THW-1-76-74-0:38:22-R-X,B-10-XTHW-1-74-X-0:38:22-X-X,A-6-ST-0-17-X-0:38:38-R-F,B-45-C-2-64-32-0:38:43-R-X,B-10-XC-2-32-X-0:38:43-X-X,B-10-H-0-42-41-0:38:48-R-X,A-11-LP-1-40-08-0:38:57-R-X,A-3-XLP-1-08-X-0:38:57-X-X,A-3-LP-0-06-34-0:39:05-R-X,A-5-XLP-0-34-X-0:39:05-X-X,B-49-IN-1-47-X-0:39:06-R-X,A-7-LP-1-46-65-0:39:14-R-X,A-9-XLP-1-65-X-0:39:14-X-X,A-9-LP-0-65-53-0:39:14-R-X,A-5-XLP-0-53-X-0:39:14-X-X,B-18-SP-1-26-35-0:39:22-R-X,B-10-XSP-1-35-X-0:39:22-X-X,B-10-LP-1-34-2-0:39:29-R-X,B-49-XLP-1-2-X-0:39:29-X-X,B-49-C-0-1-31-0:39:29-R-X,B-13-XC-0-31-X-0:39:29-X-X,A-11-LP-1-40-59-0:39:56-R-X,A-4-XLP-1-59-X-0:39:56-X-X,A-4-LP-1-59-40-0:40:00-R-X,A-10-XLP-1-40-X-0:40:00-X-X,A-10-LP-1-39-19-0:40:03-R-X,A-6-XLP-1-19-X-0:40:03-X-X,A-6-SP-1-09-08-0:40:06-R-X,A-3-XSP-1-08-X-0:40:06-X-X,A-3-LP-0-25-23-0:40:13-R-X,A-2-XLP-0-23-X-0:40:13-X-X,B-06-CL-1-57-X-0:40:13-R-X,A-6-THW-1-05-15-0:40:18-R-X,A-8-XTHW-1-15-X-0:40:18-X-X,A-8-LP-1-15-13-0:40:21-R-X,A-2-XLP-1-13-X-0:40:21-X-X,A-2-SP-1-23-12-0:40:27-R-X,A-3-XSP-1-12-X-0:40:27-X-X,B-06-ST-1-70-X-0:40:56-R-F,A-8-SP-1-11-22-0:41:21-R-X,A-4-XSP-1-22-X-0:41:21-X-X,B-18-IN-2-59-X-0:41:24-R-X,B-15-GD-0-67-X-0:41:31-R-F,A-8-SP-0-14-03-0:41:39-R-FK,A-3-XSP-0-03-X-0:41:39-X-X,B-45-THW-1-79-68-0:41:50-R-X,B-17-XTHW-1-68-X-0:41:50-X-X,B-15-SP-1-79-69-0:41:53-R-X,B-17-XSP-1-69-X-0:41:53-X-X,B-18-SP-1-69-79-0:41:56-R-X,B-15-XSP-1-79-X-0:41:56-X-X,B-15-CL-1-79-X-0:41:56-R-X,A-6-THW-1-09-28-0:42:09-R-X,A-7-XTHW-1-28-X-0:42:09-X-X,B-13-SP-1-63-53-0:42:12-R-X,B-10-XSP-1-53-X-0:42:12-X-X,B-10-SP-1-53-63-0:42:14-R-X,B-13-XSP-1-63-X-0:42:14-X-X,B-13-SP-1-53-54-0:42:16-R-X,B-17-XSP-1-54-X-0:42:16-X-X,A-4-SL-1-28-X-0:42:21-R-X,B-45-LP-1-66-59-0:42:26-R-X,B-03-XLP-1-59-X-0:42:26-X-X,B-03-CL-1-58-X-0:42:29-R-X,B-10-OFF-1-53-X-0:42:39-R-X,A-10-LP-0-28-23-0:42:52-L-FK,A-2-XLP-0-23-X-0:42:52-X-X,A-8-LP-1-25-45-0:42:56-R-X,A-7-XLP-1-45-X-0:42:56-X-X,A-7-SP-1-54-64-0:43:04-R-X,A-9-XSP-1-64-X-0:43:04-X-X,A-9-C-0-73-42-0:43:06-R-X,A-5-XC-0-42-X-0:43:06-X-X,B-15-LP-1-19-48-0:43:19-R-X,B-14-XLP-1-48-X-0:43:19-X-X,B-14-SP-1-48-37-0:43:21-R-X,B-17-XSP-1-37-X-0:43:21-X-X,B-14-LP-1-35-75-0:43:28-R-X,B-45-XLP-1-75-X-0:43:28-X-X,B-45-LP-1-76-55-0:43:34-R-X,B-17-XLP-1-55-X-0:43:34-X-X,B-17-TB-1-55-71-0:43:35-R-X,B-45-XTB-1-71-X-0:43:35-X-X,B-45-C-0-71-51-0:43:41-R-X,B-13-XC-0-51-X-0:43:41-X-X,B-49-CS-1-41-41-0:43:54-R-X,A-11-GS-1-41-X-0:43:54-X-X,A-11-GT-1-39-58-0:43:56-R-X,A-9-XGT-1-58-X-0:43:56-X-X,A-9-LP-0-58-46-0:44:09-R-X,A-8-XLP-0-46-X-0:44:09-X-X,B-18-SP-1-35-44-0:44:13-R-X,B-10-XSP-1-44-X-0:44:13-X-X,B-17-PC-1-54-62-0:44:16-R-X,B-17-C-0-62-31-0:44:22-R-X,B-13-XC-0-31-X-0:44:22-X-X,A-11-SP-1-50-59-0:44:44-R-X,A-4-XSP-1-59-X-0:44:44-X-X,A-4-SP-1-49-38-0:44:53-R-X,A-8-XSP-1-38-X-0:44:53-X-X,A-8-LP-1-37-03-0:44:57-R-X,A-6-XLP-1-03-X-0:44:57-X-X,B-06-SL-1-78-X-0:45:01-R-X,B-17-THW-1-79-59-0:45:35-R-X,B-02-XTHW-1-59-X-0:45:35-X-X,B-02-CL-1-59-X-0:45:41-R-X,A-6-THW-1-04-03-0:45:47-R-X,A-3-XTHW-1-03-X-0:45:47-X-X,B-03-LP-1-40-45-0:46:10-R-X,B-10-XLP-1-45-X-0:46:10-X-X,A-11-SP-1-40-30-0:47:11-R-X,A-10-XSP-1-30-X-0:47:11-X-X,A-10-SP-1-20-09-0:47:14-R-X,A-6-XSP-1-09-X-0:47:14-X-X,A-6-SP-1-09-18-0:47:16-L-X,A-8-XSP-1-18-X-0:47:16-X-X,B-</w:t>
+      </w:r>
+      <w:r>
+        <w:lastRenderedPageBreak/>
+        <w:t>17-IN-1-63-X-0:47:14-R-X,B-17-SP-1-64-63-0:47:16-R-X,B-10-XSP-1-63-X-0:47:16-X-X,B-10-LS-3-53-31-0:47:21-R-X,A-11-GS-2-50-X-0:47:21-R-X,B-49-C-0-42-0:47:36-R-X,B-17-XC-1-42-X-0:47:36-X-X,A-6-THW-1-09-19-0:47:48-R-X,A-10-XTHW-1-19-X-0:47:48-X-X,A-10-SP-1-19-09-0:47:50-R-X,A-6-XSP-1-09-X-0:47:50-X-X,B-17-THW-1-73-62-0:48:04-R-X,B-18-XTHW-1-62-X-0:48:04-X-X,B-18-C-1-71-52-0:48:42-R-X,B-17-XC-1-52-X-0:48:42-X-X,B-17-CS-0-52-41-0:48:47-R-X,A-11-SP-1-50-59-0:49:00-R-X,A-4-XSP-1-59-X-0:49:00-X-X,A-9-SP-1-79-78-0:49:33-R-X,A-2-XSP-1-78-X-0:49:33-X-X,A-2-CL-1-74-X-0:49:37-R-X,A-4-LP-1-47-45-0:49:53-R-X,A-8-XLP-1-45-X-0:49:53-X-X,B-15-THW-1-74-63-0:50:09-R-X,B-10-XTHW-1-63-X-0:50:09-X-X,B-10-LP-0-53-33-0:50:16-R-X,B-13-XLP-0-33-X-0:50:16-X-X,A-9-CL-1-48-X-0:50:22-R-X,B-02-THW-1-9-18-0:50:47-R-X,B-14-XTHW-1-18-X-0:50:47-X-X,B-14-CL-1-18-X-0:50:51-R-X,A-8-C-1-63-32-0:51:36-R-X,A-7-XC-1-32-X-0:51:36-X-X,B-03-LP-1-50-69-0:51:59-R-X,B-15-XLP-1-69-X-0:51:59-X-X,B-15-SP-0-68-57-0:52:03-R-X,B-17-XSP-0-57-X-0:52:03-X-X,B-14-ST-0-47-X-0:52:13-R-YC,A-8-LS-0-34-21-0:53:02-R-FK,B-03-LP-0-40-35-0:53:28-R-X,B-13-XLP-0-35-X-0:53:28-X-X,B-13-SP-1-44-54-0:53:38-R-X,B-14-XSP-1-54-X-0:53:38-X-X,A-11-SP-1-40-30-0:54:13-R-X,A-10-XSP-1-30-X-0:54:13-X-X,A-10-SP-0-19-18-0:54:15-R-X,A-8-XSP-0-18-X-0:54:15-X-X,B-17-SP-1-54-44-0:54:19-R-X,B-21-XSP-1-44-X-0:54:19-X-X,A-6-CL-1-28-X-0:54:22-R-X,B-02-SP-1-37-47-0:54:40-R-X,B-06-XSP-1-47-X-0:54:40-X-X,B-06-LP-0-58-76-0:54:43-R-X,B-15-XLP-0-76-X-0:54:43-X-X,A-6-THW-1-03-12-0:55:08-R-X,A-2-XTHW-1-12-X-0:55:08-X-X,B-06-CL-1-60-X-0:55:24-R-X,B-15-SP-1-77-76-0:55:37-R-X,B-14-XSP-1-76-X-0:55:37-X-X,B-14-LP-1-76-55-0:55:39-R-X,B-10-XLP-1-55-X-0:55:39-X-X,A-11-GT-1-50-67-0:55:53-R-X,A-9-XGT-1-67-X-0:55:53-X-X,A-9-LP-0-56-34-0:55:56-R-X,A-2-XLP-0-34-X-0:55:56-X-X,B-06-CL-1-47-X-0:56:00-R-X,B-14-LP-0-56-44-0:56:05-R-X,B-13-XLP-0-44-X-0:56:05-X-X,B-14-TB-1-54-62-0:56:07-R-X,B-13-XTB-1-62-X-0:56:07-X-X,B-13-SP-0-51-42-0:56:16-R-X,B-13-LP-1-51-22-0:56:19-R-X,B-10-XLP-1-22-X-0:56:19-X-X,A-9-TB-1-58-64-0:56:24-R-X,A-5-XTB-1-64-X-0:56:24-X-X,A-5-LP-0-52-22-0:56:32-R-X,A-8-XLP-0-22-X-0:56:32-X-X,A-8-OFF-1-21-X-0:56:37-R-X,B-03-LP-0-60-76-0:57:03-R-X,B-14-XLP-0-76-X-0:57:03-X-X,A-6-THW-1-04-24-0:57:26-R-X,A-8-XTHW-1-24-X-0:57:26-X-X,A-6-THW-1-02-13-0:57:48-R-X,A-8-XTHW-1-13-X-0:57:48-X-X,A-8-C-0-13-32-0:57:48-R-X,A-8-C-0-12-31-0:57:53-R-X,A-2-XC-0-31-X-0:57:53-X-X,A-8-SP-0-12-21-0:57:53-R-X,A-2-XSP-0-21-X-0:57:53-X-X,B-03-LP-1-40-35-0:58:14-R-X,B-17-XLP-1-35-X-0:58:14-X-X,B-10-SP-1-45-35-0:58:30-R-X,B-17-XSP-1-35-X-0:58:30-X-X,B-17-SP-1-35-25-0:58:35-R-X,B-49-XSP-1-25-X-0:58:35-X-X,B-49-SP-0-24-34-0:58:43-R-X,B-17-XSP-0-34-X-0:58:43-X-X,A-4-LP-1-57-55-0:59:00-R-X,A-1-XLP-1-55-X-0:59:00-X-X,B-02-LP-1-28-57-0:59:07-R-X,B-15-XLP-1-57-X-0:59:07-X-X,B-15-LP-0-57-37-0:59:15-R-X,B-30-XLP-0-37-X-0:59:15-X-X,A-8-SP-1-26-17-0:59:19-R-X,A-6-XSP-1-17-X-0:59:19-X-X,A-6-SP-1-16-26-0:59:21-R-X,A-10-XSP-1-26-X-0:59:21-X-X,A-10-SP-1-26-15-0:59:22-R-X,A-8-XSP-1-15-X-0:59:22-X-X,B-15-THW-1-77-75-0:59:41-R-X,B-14-XTHW-1-75-X-0:59:41-X-X,A-4-SP-1-26-16-0:59:53-R-X,A-6-XSP-1-16-X-0:59:53-X-X,A-6-SP-1-17-26-0:59:57-R-X,A-8-XSP-1-26-X-0:59:57-X-X,A-8-SP-1-45-46-1:00:00-R-X,A-9-XSP-1-46-X-1:00:00-X-X,A-9-LP-0-46-33-1:00:01-R-X,A-1-XLP-0-33-X-1:00:01-X-X,B-06-CL-1-48-X-1:00:01-R-X,A-4-SP-1-46-35-1:00:08-R-X,A-8-XSP-1-35-X-1:00:08-X-X,A-8-LP-1-35-05-1:00:09-R-X,A-6-XLP-1-05-X-1:00:09-X-X,A-6-LP-1-05-03-1:00:20-R-X,A-1-XLP-1-03-X-1:00:20-X-X,B-15-SP-1-68-58-1:00:22-R-X,B-06-XSP-1-58-X-1:00:22-X-X</w:t>
       </w:r>
       <w:bookmarkStart w:id="0" w:name="_GoBack"/>
       <w:bookmarkEnd w:id="0"/>
-      <w:r>
-        <w:t>B-96-THW-0-9-16-0:06:18-R-X-FHN,A-3-CL-1-65-X-0:06:22-R-X-FHN,B-96-THW-0-7-5-0:06:30-R-X-FHN,B-15-LP-1-34-71-0:06:35-R-X-FHN,B-24-XLP-1-71-X-0:06:35-X-X-FHN,B-24-ST-1-71-X-0:06:44-R-X-FHN,A-11-XST-1-10-X-0:06:44-X-X-FHN,A-1-LP-1-40-68-0:06:51-R-GK-FHN,A-2-XLP-1-68-X-0:06:51-X-X-FHN,A-2-SP-1-78-58-0:06:56-R-X-FHN,A-4-XSP-1-58-X-0:06:56-X-X-FHN,A-4-SP-1-58-57-0:06:59-R-X-FHN,A-8-XSP-1-57-X-0:06:59-X-X-FHN,A-8-SP-1-57-56-0:07:02-R-X-FHN,A-10-XSP-1-56-X-0:07:02-X-X-FHN,A-10-SP-0-56-65-0:07:05-R-X-FHN,B-4-SP-1-16-14-0:07:08-R-X-FHN,B-10-XSP-1-14-X-0:07:08-X-X-FHN,B-10-SP-1-15-24-0:07:10-R-X-FHN,B-15-XSP-1-24-X-0:07:10-X-X-FHN,B-15-DR-1-24-X-0:07:11-R-X-FHN,A-4-XDR-1-57-X-0:07:11-X-X-FHN,B-15-SP-2-25-13-0:07:11-L-X-FHN,B-10-XSP-2-13-X-0:07:11-X-X-FHN,B-10-LS-0-13-21-0:07:14-R-X-FHN,A-1-LP-1-50-26-0:07:19-R-GK-FHN,A-11-XLP-1-26-X-0:07:19-X-X-FHN,A-11-SP-1-16-36-0:07:25-R-X-FHN,A-10-SP-1-36-47-0:07:26-R-X-FHN,A-4-XSP-1-47-X-0:07:26-X-X-FHN,A-4-LP-0-57-44-0:07:31-R-X-FHN,B-77-LP-0-37-6-0:07:34-R-X-FHN,A-2-SP-0-75-74-0:07:37-R-X-FHN,A-2-SP-0-74-54-0:07:38-R-X-FHN,B-7-SP-1-27-49-0:07:42-R-X-FHN,B-13-XSP-1-49-X-0:07:42-X-X-FHN,B-13-LP-0-49-26-0:07:49-R-X-FHN,A-3-SP-1-56-65-0:07:51-R-X-FHN,A-2-XSP-1-65-X-0:07:51-X-X-FHN,A-2-SP-1-65-54-0:07:53-R-X-FHN,A-8-XSP-1-54-X-0:07:53-X-X-FHN,A-8-SP-1-64-65-0:07:58-R-X-FHN,A-4-XSP-1-65-X-0:07:58-X-X-FHN,A-4-LP-1-65-26-0:07:59-R-X-FHN,A-5-XLP-1-26-X-0:07:59-X-X-FHN,A-5-LP-1-26-23-0:08:03-R-X-FHN,A-9-XLP-1-23-X-0:08:03-X-X-FHN,A-9-PC-2-23-02-0:08:07-R-X-FHN,B-77-THW-1-79-77-0:08:14-R-X-FHN,B-24-XTHW-1-77-X-0:08:14-X-X-FHN,A-11-ST-0-03-X-0:08:18-R-X-FHN,B-24-XST-0-78-X-0:08:18-X-X-FHN,B-24-SP-0-78-67-0:08:20-R-X-FHN,A-10-IN-1-14-X-0:08:21-R-X-FHN,B-24-XIN-1-67-X-0:08:21-X-X-FHN,A-10-SP-1-14-04-0:08:22-R-X-FHN,A-11-XSP-1-04-X-0:08:22-X-X-FHN,A-11-SP-1-04-03-0:08:24-R-X-FHN,A-10-XSP-1-03-X-0:08:24-X-X-FHN,B-39-ST-1-78-X-0:08:26-R-X-FHN,A-10-XST-1-3-X-0:08:26-X-X-FHN,A-11-SP-1-14-15-0:08:30-R-X-FHN,A-3-XSP-1-15-X-0:08:30-X-X-FHN,A-3-LP-1-15-45-0:08:33-R-X-FHN,A-4-XLP-1-45-X-0:08:33-X-X-FHN,A-4-SP-1-46-48-0:08:37-R-X-FHN,A-1-XSP-1-48-X-0:08:37-X-X-FHN,A-1-LP-1-48-07-0:08:42-R-X-FHN,A-5-XLP-1-07-X-0:08:42-X-X-FHN,A-5-LP-0-07-42-0:08:47-L-X-FHN,A-9-</w:t>
-      </w:r>
-      <w:r>
-        <w:lastRenderedPageBreak/>
-        <w:t>ST-1-32-X-0:08:52-R-X-FHN,B-13-XST-1-49-X-0:08:52-X-X-FHN,B-13-CL-2-60-X-0:09:01-R-X-FHN,A-5-C-2-01-32-0:09:21-L-CN-FHN,A-9-XC-2-32-X-0:09:21-X-X-FHN,A-9-H-0-32-41-0:09:28-R-X-FHN,B-13-SP-1-50-60-0:09:42-L-GK-FHN,B-77-XSP-1-60-X-0:09:42-X-X-FHN,B-77-LP-1-59-26-0:09:50-R-X-FHN,B-15-XLP-1-26-X-0:09:50-X-X-FHN,B-15-SP-1-26-37-0:09:53-R-X-FHN,B-9-XSP-1-37-X-0:09:53-X-X-FHN,B-9-DR-1-38-X-0:09:56-R-X-FHN,A-10-XDR-1-43-X-0:09:56-X-X-FHN,B-9-TB-0-37-43-0:09:57-R-X-FHN,A-1-GH-1-39-X-0:10:00-R-X-FHN,A-1-GT-2-39-06-0:10:01-R-X-FHN,A-11-XGT-2-06-X-0:10:01-X-X-FHN,A-11-PC-1-06-05-0:10:05-R-X-FHN,A-11-DR-1-05-X-0:10:09-R-X-FHN,B-39-XDR-1-76-X-0:10:09-X-X-FHN,A-11-PC-1-04-13-0:10:09-R-X-FHN,A-11-SP-0-13-32-0:10:13-L-X-FHN,B-77-IN-2-59-X-0:10:13-R-X-FHN,A-11-XIN-2-22-X-0:10:13-X-X-FHN,A-10-LS-1-33-31-0:10:15-R-X-FHN,B-13-GS-1-50-X-0:10:15-X-X-FHN,B-13-GT-1-49-59-0:10:24-R-X-FHN,B-77-XGT-1-59-X-0:10:24-X-X-FHN,B-77-SP-1-59-57-0:10:29-R-X-FHN,B-24-XSP-1-57-X-0:10:29-X-X-FHN,B-24-DC-0-57-X-0:10:32-R-X-FHN,A-8-SP-1-34-23-0:10:32-R-X-FHN,A-10-XSP-1-23-X-0:10:32-X-X-FHN,A-10-SP-0-13-24-0:10:34-R-X-FHN,B-7-SP-1-57-68-0:10:36-R-X-FHN,B-24-XSP-1-68-X-0:10:36-X-X-FHN,B-39-SP-0-68-56-0:10:41-R-X-FHN,A-5-IN-1-25-X-0:10:41-R-X-FHN,B-39-XIN-1-56-X-0:10:41-X-X-FHN,A-5-DR-1-24-X-0:10:43-R-X-FHN,B-9-XDR-1-57-X-0:10:43-X-X-FHN,A-5-TB-0-24-52-0:10:43-L-X-FHN,B-13-LP-0-30-36-0:11:27-R-GK-FHN,A-4-SP-0-46-45-0:11:30-R-X-FHN,B-9-IN-1-36-X-0:11:30-R-X-FHN,A-4-XIN-1-45-X-0:11:30-X-X-FHN,B-96-SP-0-37-37-0:11:33-R-X-FHN,A-9-SP-1-33-52-0:11:37-R-X-FHN,A-8-XSP-1-52-X-0:11:37-X-X-FHN,A-8-PC-1-52-61-0:11:42-R-X-FHN,A-8-SP-2-61-52-0:11:44-R-X-FHN,A-7-XSP-2-52-X-0:11:44-X-X-FHN,A-7-CS-0-52-51-0:11:45-R-X-FHN,B-13-SP-1-40-29-0:12:00-R-GK-FHN,B-4-XSP-1-29-X-0:12:00-X-X-FHN,B-4-SP-1-29-40-0:12:03-R-X-FHN,B-13-XSP-1-40-X-0:12:03-X-X-FHN,B-13-LP-0-39-26-0:12:06-R-X-FHN,A-2-SP-1-65-44-0:12:08-R-X-FHN,A-6-XSP-1-44-X-0:12:08-X-X-FHN,A-6-SP-1-44-43-0:12:11-R-X-FHN,A-8-XSP-1-43-X-0:12:11-X-X-FHN,A-8-SP-1-34-23-0:12:13-R-X-FHN,A-11-XSP-1-23-X-0:12:13-X-X-FHN,A-11-SP-0-23-43-0:12:15-R-X-FHN,B-77-SP-0-48-47-0:12:16-R-X-FHN,A-8-SP-0-34-53-0:12:20-R-X-FHN,B-96-IN-1-18-X-0:12:20-R-X-FHN,A-8-XIN-1-63-X-0:12:20-X-X-FHN,B-4-ST-1-18-X-0:12:27-R-X-FHN,A-7-XST-1-63-X-0:12:27-X-X-FHN,A-2-THW-0-72-53-0:12:44-R-X-FHN,B-24-SP-1-29-30-0:12:46-R-X-FHN,B-4-XSP-1-30-X-0:12:46-X-X-FHN,B-4-SP-0-30-28-0:12:50-R-X-FHN,A-10-SP-1-53-42-0:12:55-R-X-FHN,A-9-XSP-1-42-X-0:12:55-X-X-FHN,A-9-SP-0-42-42-0:12:56-R-X-FHN,B-10-SP-0-39-38-0:12:57-R-X-FHN,A-8-SP-2-43-23-0:13:02-R-X-FHN,A-11-XSP-2-23-X-0:13:02-X-X-FHN,A-11-LS-1-33-31-0:13:05-R-X-FHN,B-13-GS-1-50-X-0:13:05-X-X-FHN,B-13-GT-0-50-58-0:13:08-R-X-FHN,A-11-IN-1-13-X-0:13:10-R-X-FHN,B-13-XIN-1-68-X-0:13:10-X-X-FHN,B-39-ST-1-68-X-0:13:12-R-X-FHN,A-11-XST-1-13-X-0:13:12-X-X-FHN,B-7-SP-1-57-67-0:13:15-R-X-FHN,B-24-XSP-1-67-X-0:13:15-X-X-FHN,B-24-SP-1-67-57-0:13:17-R-X-FHN,B-7-XSP-1-57-X-0:13:17-X-X-FHN,B-7-DR-0-57-X-0:13:20-R-X-FHN,A-8-XDR-0-24-X-0:13:20-X-X-FHN,A-6-LP-1-24-53-0:13:22-R-X-FHN,A-7-XLP-1-53-X-0:13:22-X-X-FHN,A-7-SP-0-63-43-0:13:24-R-X-FHN,A-10-ST-1-43-X-0:13:27-R-X-FHN,B-10-XST-1-38-X-0:13:27-X-X-FHN,B-4-ST-2-38-X-0:13:28-R-X-FHN,A-10-XST-2-43-X-0:13:28-X-X-FHN,B-7-GD-1-57-X-0:13:31-R-X-FHN,A-11-XGD-1-24-X-0:13:31-X-X-FHN,A-11-GD-0-24-X-0:13:31-X-X-FHN,B-7-XGD-0-57-X-0:13:31-X-X-FHN,B-7-SP-1-67-77-0:13:35-R-X-FHN,B-24-XSP-1-77-X-0:13:35-X-X-FHN,B-24-LP-0-77-46-0:13:37-R-X-FHN,A-4-SP-1-35-33-0:13:39-R-X-FHN,A-9-XSP-1-33-X-0:13:39-X-X-FHN,A-9-SP-0-33-53-0:13:42-R-X-FHN,B-4-IN-1-28-X-0:13:43-R-X-FHN,A-9-XIN-1-53-X-0:13:43-X-X-FHN,B-77-SP-1-48-37-0:13:45-R-X-FHN,B-110-XSP-1-37-X-0:13:45-X-X-FHN,B-110-LP-1-37-7-0:13:50-R-X-FHN,B-15-XLP-1-7-X-0:13:50-X-X-FHN,A-2-SP-0-75-63-0:13:53-R-X-FHN,B-4-CL-1-18-X-0:13:55-R-X-FHN,B-9-LP-1-45-38-0:14:31-R-X-FHN,B-77-XLP-1-38-X-0:14:31-X-X-FHN,B-77-LP-0-48-24-0:14:36-R-X-FHN,A-4-SP-1-57-65-0:14:39-R-X-FHN,A-7-XSP-1-65-X-0:14:39-X-X-FHN,A-7-SP-0-65-63-0:14:43-R-X-FHN,B-4-SP-1-18-27-0:14:47-R-X-FHN,B-9-XSP-1-27-X-0:14:47-X-X-FHN,A-7-ST-1-54-X-0:14:49-R-X-FHN,B-9-XST-1-27-X-0:14:49-X-X-FHN,A-9-DR-1-53-X-0:14:51-R-X-FHN,B-4-XDR-1-28-X-0:14:51-X-X-FHN,A-9-LP-0-63-33-0:14:53-R-X-FHN,B-39-IN-1-48-X-0:14:54-R-X-FHN,A-9-XIN-1-33-X-0:14:54-X-X-FHN,A-8-SP-1-44-32-0:14:55-R-X-FHN,A-11-XSP-1-32-X-0:14:55-X-X-FHN,B-77-ST-2-49-X-0:14:58-R-X-FHN,A-11-XST-2-32-X-0:14:58-X-X-FHN,B-77-PC-1-49-59-0:15:00-R-X-FHN,B-77-SP-0-59-58-0:15:03-R-X-FHN,A-5-DC-0-23-X-0:15:04-R-X-</w:t>
-      </w:r>
-      <w:r>
-        <w:lastRenderedPageBreak/>
-        <w:t>FHN,B-77-SP-1-59-50-0:15:06-R-X-FHN,B-10-XSP-1-50-X-0:15:06-X-X-FHN,B-10-SP-1-59-57-0:15:11-R-X-FHN,B-7-XSP-1-57-X-0:15:11-X-X-FHN,A-6-SP-0-24-23-0:15:14-R-X-FHN,B-39-SP-1-58-57-0:15:16-R-X-FHN,B-24-XSP-1-57-X-0:15:16-X-X-FHN,B-24-SP-1-57-46-0:15:18-R-X-FHN,B-96-XSP-1-46-X-0:15:18-X-X-FHN,B-96-DR-1-45-X-0:15:22-R-X-FHN,A-8-XDR-1-36-X-0:15:22-X-X-FHN,B-96-LP-0-46-62-0:15:23-R-X-FHN,A-1-SP-1-40-49-0:15:35-R-GK-FHN,A-2-XSP-1-49-X-0:15:35-X-X-FHN,A-2-SP-1-59-57-0:15:38-R-X-FHN,A-8-XSP-1-57-X-0:15:38-X-X-FHN,A-8-SP-1-57-39-0:15:39-R-X-FHN,A-4-XSP-1-39-X-0:15:39-X-X-FHN,A-4-SP-1-39-27-0:15:44-R-X-FHN,A-3-XSP-1-27-X-0:15:44-X-X-FHN,A-3-DC-0-27-X-0:15:48-R-X-FHN,B-24-SP-0-64-54-0:15:48-R-X-FHN,A-8-SP-1-27-18-0:15:50-R-X-FHN,A-5-XSP-1-18-X-0:15:50-X-X-FHN,A-5-SP-1-18-26-0:15:55-R-X-FHN,A-10-XSP-1-26-X-0:15:55-X-X-FHN,A-10-SP-1-26-16-0:15:58-R-X-FHN,A-8-XSP-1-16-X-0:15:58-X-X-FHN,A-8-TB-1-15-33-0:15:59-R-X-FHN,A-9-XTB-1-33-X-0:15:59-X-X-FHN,B-10-SP-0-16-14-0:16:31-R-X-FHN,A-2-SP-1-66-57-0:16:36-R-X-FHN,A-3-XSP-1-57-X-0:16:36-X-X-FHN,A-3-SP-1-37-58-0:16:41-R-X-FHN,A-4-XSP-1-58-X-0:16:41-X-X-FHN,A-4-SP-1-58-57-0:16:44-R-X-FHN,A-8-XSP-1-57-X-0:16:44-X-X-FHN,A-8-SP-1-67-47-0:16:52-R-X-FHN,A-4-XSP-1-47-X-0:16:52-X-X-FHN,A-4-SP-1-47-45-0:16:53-R-X-FHN,A-10-XSP-1-45-X-0:16:53-X-X-FHN,A-10-SP-1-45-55-0:16:54-R-X-FHN,A-8-XSP-1-55-X-0:16:54-X-X-FHN,A-8-PC-1-55-44-0:16:59-R-X-FHN,A-7-OFF-1-52-X-0:17:04-R-X-FHN,B-13-LP-1-29-46-0:17:26-R-FK-FHN,B-15-XLP-1-46-X-0:17:26-X-X-FHN,A-3-ST-0-35-X-0:17:31-R-F-FHN,B-15-XST-0-46-X-0:17:31-X-X-FHN,B-77-LP-0-47-22-0:18:08-R-FK-FHN,A-1-GH-1-59-X-0:18:13-R-X-FHN,A-1-LP-1-59-15-0:18:17-R-X-FHN,A-10-XLP-1-15-X-0:18:17-X-X-FHN,A-10-PC-1-05-14-0:18:20-R-X-FHN,A-10-SP-2-14-32-0:18:24-R-X-FHN,A-9-XSP-2-32-X-0:18:24-X-X-FHN,A-9-PC-1-33-32-0:18:28-R-X-FHN,A-9-CS-1-32-41-0:18:29-R-X-FHN,B-13-GS-1-40-X-0:18:29-X-X-FHN,A-7-C-2-71-32-0:19:27-R-CN-FHN,A-11-XC-2-32-X-0:19:27-X-X-FHN,A-11-H-1-42-31-0:19:30-R-X-FHN,B-13-GS-1-50-X-0:19:30-X-X-FHN,B-13-LP-1-60-76-0:19:34-R-X-FHN,B-15-XLP-1-76-X-0:19:34-X-X-FHN,B-15-PC-3-76-63-0:19:38-R-X-FHN,B-15-C-0-63-32-0:19:44-R-X-FHN,A-4-SP-1-49-27-0:19:44-R-X-FHN,A-6-XSP-1-27-X-0:19:44-X-X-FHN,A-6-LP-1-27-76-0:19:48-R-X-FHN,A-7-XLP-1-76-X-0:19:48-X-X-FHN,B-7-ST-1-15-X-0:19:54-R-X-FHN,A-7-XST-1-66-X-0:19:54-X-X-FHN,A-8-DR-1-67-X-0:19:57-R-X-FHN,B-7-XDR-1-14-X-0:19:57-X-X-FHN,B-4-ST-0-15-X-0:19:59-R-X-FHN,A-8-XST-0-66-X-0:19:59-X-X-FHN,A-4-SP-1-57-66-0:20:03-R-X-FHN,A-18-XSP-1-66-X-0:20:03-X-X-FHN,A-18-DR-1-55-X-0:20:06-R-X-FHN,B-9-XDR-1-26-X-0:20:06-X-X-FHN,A-18-PC-1-55-54-0:20:07-R-X-FHN,A-18-TB-0-54-43-0:20:09-R-X-FHN,B-77-IN-2-38-X-0:20:10-R-X-FHN,A-18-XIN-2-43-X-0:20:10-X-X-FHN,B-4-SP-0-28-17-0:20:14-R-X-FHN,A-18-SP-1-74-65-0:20:18-R-X-FHN,A-2-XSP-1-65-X-0:20:18-X-X-FHN,A-2-LP-1-65-34-0:20:20-R-X-FHN,A-6-XLP-1-34-X-0:20:20-X-X-FHN,A-6-LP-1-33-36-0:20:23-R-X-FHN,A-3-XLP-1-36-X-0:20:23-X-X-FHN,A-3-SP-1-46-44-0:20:29-R-X-FHN,A-18-XSP-1-44-X-0:20:29-X-X-FHN,A-109-OFF-1-43-X-0:20:37-R-X-FHN,B-77-LP-0-48-44-0:20:51-R-FK-FHN,A-5-SP-0-37-37-0:20:54-R-X-FHN,B-110-AD-0-44-X-0:20:56-R-F-FHN,A-6-XAD-0-37-X-0:20:56-X-X-FHN,A-6-AD-0-37-X-0:20:56-X-X-FHN,B-110-XAD-0-44-X-0:20:56-X-X-FHN,A-10-SP-1-37-47-0:21:05-R-FK-FHN,A-18-XSP-1-47-X-0:21:05-X-X-FHN,A-18-LP-0-47-74-0:21:08-R-X-FHN,B-13-SP-1-40-50-0:21:32-L-GK-FHN,B-77-XSP-1-50-X-0:21:32-X-X-FHN,B-77-LP-0-49-26-0:21:41-R-X-FHN,A-18-SP-1-54-44-0:21:43-R-X-FHN,A-10-XSP-1-44-X-0:21:43-X-X-FHN,A-10-DR-1-44-X-0:21:50-R-X-FHN,B-110-XDR-1-37-X-0:21:50-X-X-FHN,A-10-TB-2-44-52-0:21:51-R-X-FHN,A-107-XTB-2-52-X-0:21:51-X-X-FHN,A-107-CS-0-52-51-0:21:55-R-X-FHN,B-13-SP-1-40-29-0:22:19-R-GK-FHN,B-7-XSP-1-29-X-0:22:19-X-X-FHN,B-7-SP-1-29-49-0:22:21-R-X-FHN,B-77-XSP-1-49-X-0:22:21-X-X-FHN,B-77-SP-1-49-50-0:22:26-R-X-FHN,B-13-XSP-1-50-X-0:22:26-X-X-FHN,B-13-SP-0-50-50-0:22:27-R-X-FHN,A-11-HB-1-31-X-0:22:27-R-X-FHN,B-13-LP-1-50-26-0:22:45-R-FK-FHN,B-9-XLP-1-26-X-0:22:45-X-X-FHN,B-9-PC-2-26-24-0:22:53-R-X-FHN,A-4-ST-1-57-X-0:22:57-R-X-FHN,B-9-XST-1-24-X-0:22:57-X-X-FHN,B-9-THW-0-4-13-0:23:04-R-X-FHN,A-102-CL-1-58-X-0:23:05-R-X-FHN,B-15-THW-1-3-24-0:23:10-R-X-FHN,B-10-XTHW-1-24-X-0:23:10-X-X-FHN,B-10-SP-1-14-13-0:23:11-R-X-FHN,B-15-XSP-1-13-X-0:23:11-X-X-FHN,B-15-PC-1-13-12-0:23:12-R-X-FHN,A-4-SL-2-69-X-0:23:14-R-X-FHN,B-15-XSL-2-12-X-0:23:14-X-X-FHN,A-4-LP-0-68-54-0:23:15-R-X-FHN,A-107-ST-1-54-X-0:23:22-R-X-FHN,B-77-XST-1-27-X-0:23:22-X-X-FHN,B-77-ST-2-28-X-0:23:25-R-X-FHN,A-107-XST-2-53-X-0:23:25-</w:t>
-      </w:r>
-      <w:r>
-        <w:lastRenderedPageBreak/>
-        <w:t>X-X-FHN,B-77-SP-1-28-26-0:23:26-R-X-FHN,B-10-XSP-1-26-X-0:23:26-X-X-FHN,B-10-SP-1-26-46-0:23:32-R-X-FHN,B-7-XSP-1-46-X-0:23:32-X-X-FHN,B-7-LP-1-46-49-0:23:33-R-X-FHN,B-13-XLP-1-49-X-0:23:33-X-X-FHN,B-13-LP-0-49-66-0:23:41-R-X-FHN,A-5-SP-1-15-34-0:23:44-R-X-FHN,A-18-XSP-1-34-X-0:23:44-X-X-FHN,A-18-SP-1-34-35-0:23:46-R-X-FHN,A-3-XSP-1-35-X-0:23:46-X-X-FHN,A-3-LP-1-35-65-0:23:49-R-X-FHN,A-102-XLP-1-65-X-0:23:49-X-X-FHN,A-102-SP-1-65-56-0:23:52-R-X-FHN,A-4-XSP-1-56-X-0:23:52-X-X-FHN,A-4-SP-0-56-34-0:23:55-R-X-FHN,B-110-SP-1-47-48-0:23:58-R-X-FHN,B-77-XSP-1-48-X-0:23:58-X-X-FHN,B-77-SP-1-48-40-0:24:00-R-X-FHN,B-13-XSP-1-40-X-0:24:00-X-X-FHN,B-13-PC-1-40-39-0:24:07-R-X-FHN,B-13-LP-0-39-7-0:24:11-R-X-FHN,A-102-THW-1-74-65-0:24:19-R-X-FHN,A-4-XTHW-1-65-X-0:24:19-X-X-FHN,A-4-SP-0-65-43-0:24:26-R-X-FHN,A-18-ST-1-44-X-0:24:30-R-X-FHN,B-77-XST-1-37-X-0:24:30-X-X-FHN,A-18-PC-2-44-32-0:24:31-R-X-FHN,A-18-CS-4-42-31-0:24:34-R-X-FHN,B-13-GS-0-50-X-0:24:34-X-X-FHN,B-15-SP-1-46-66-0:25:02-R-X-FHN,B-96-XSP-1-66-X-0:25:02-X-X-FHN,B-96-SP-1-66-58-0:25:06-R-X-FHN,B-77-XSP-1-58-X-0:25:06-X-X-FHN,B-77-SP-1-58-38-0:25:11-R-X-FHN,B-4-XSP-1-38-X-0:25:11-X-X-FHN,B-4-SP-1-38-37-0:25:13-R-X-FHN,B-7-XSP-1-37-X-0:25:13-X-X-FHN,B-7-SP-1-37-47-0:25:17-R-X-FHN,B-10-XSP-1-47-X-0:25:17-X-X-FHN,B-10-LP-1-47-77-0:25:19-R-X-FHN,B-39-XLP-1-77-X-0:25:19-X-X-FHN,B-39-SP-0-77-56-0:25:23-R-X-FHN,A-18-SP-1-25-15-0:25:24-R-X-FHN,A-5-XSP-1-15-X-0:25:24-X-X-FHN,A-5-PC-2-15-23-0:25:25-R-X-FHN,B-77-ST-1-58-X-0:25:33-R-X-FHN,A-5-XST-1-23-X-0:25:33-X-X-FHN,A-102-THW-1-72-54-0:25:53-R-X-FHN,A-18-XTHW-1-54-X-0:25:53-X-X-FHN,A-18-SP-1-54-64-0:25:56-R-X-FHN,A-102-XSP-1-64-X-0:25:56-X-X-FHN,A-102-SP-1-64-53-0:26:00-R-X-FHN,A-109-XSP-1-53-X-0:26:00-X-X-FHN,A-109-SP-1-52-54-0:26:00-R-X-FHN,A-18-XSP-1-54-X-0:26:00-X-X-FHN,A-18-SP-1-54-43-0:26:02-R-X-FHN,A-10-XSP-1-43-X-0:26:02-X-X-FHN,A-10-SP-1-43-44-0:26:06-R-X-FHN,A-18-XSP-1-44-X-0:26:06-X-X-FHN,A-18-SP-1-44-24-0:26:07-R-X-FHN,A-106-XSP-1-24-X-0:26:07-X-X-FHN,A-106-SP-1-24-22-0:26:10-R-X-FHN,A-5-XSP-1-22-X-0:26:10-X-X-FHN,A-5-C-3-11-41-0:26:13-L-X-FHN,A-107-XC-3-41-X-0:26:13-X-X-FHN,A-107-CS-4-41-41-0:26:14-R-X-FHN,B-13-GS-0-40-X-0:26:14-X-X-FHN,B-15-SP-1-45-37-0:26:57-R-X-FHN,B-7-XSP-1-37-X-0:26:57-X-X-FHN,B-7-SP-0-37-16-0:26:59-R-X-FHN,A-107-IN-1-65-X-0:27:00-R-X-FHN,B-7-XIN-1-16-X-0:27:00-X-X-FHN,A-107-PC-1-65-54-0:27:00-R-X-FHN,A-107-SP-0-54-43-0:27:04-R-X-FHN,B-3-IN-1-38-X-0:27:04-R-X-FHN,A-107-XIN-1-43-X-0:27:04-X-X-FHN,B-3-SP-1-38-28-0:27:07-R-X-FHN,B-4-XSP-1-28-X-0:27:07-X-X-FHN,A-109-ST-1-53-X-0:27:10-R-X-FHN,B-4-XST-1-28-X-0:27:10-X-X-FHN,A-107-DR-1-53-X-0:27:11-R-X-FHN,B-7-XDR-1-28-X-0:27:11-X-X-FHN,B-4-CL-1-38-X-0:27:15-R-X-FHN,A-106-SP-1-44-33-0:27:19-R-X-FHN,A-10-XSP-1-33-X-0:27:19-X-X-FHN,A-10-SP-1-33-53-0:27:24-R-X-FHN,A-109-XSP-1-53-X-0:27:24-X-X-FHN,A-109-SP-3-53-42-0:27:25-R-X-FHN,A-10-XSP-3-42-X-0:27:25-X-X-FHN,A-10-PC-1-42-41-0:27:26-R-X-FHN,A-10-CS-4-41-31-0:27:28-R-X-FHN,B-13-GS-0-50-X-0:27:28-X-X-FHN,B-15-SP-1-45-26-0:28:02-R-X-FHN,B-7-XSP-1-26-X-0:28:02-X-X-FHN,A-109-ST-1-55-X-0:28:05-R-X-FHN,B-7-XST-1-26-X-0:28:05-X-X-FHN,A-10-PC-1-55-54-0:28:06-R-X-FHN,A-10-SP-1-54-43-0:28:08-R-X-FHN,A-109-XSP-1-43-X-0:28:08-X-X-FHN,A-109-SP-0-43-33-0:28:11-R-X-FHN,B-39-SP-1-48-67-0:28:13-R-X-FHN,B-77-XSP-1-67-X-0:28:13-X-X-FHN,A-5-ST-1-14-X-0:28:18-R-X-FHN,B-77-XST-1-67-X-0:28:18-X-X-FHN,A-5-PC-2-04-12-0:28:19-R-X-FHN,A-5-C-1-12-42-0:28:25-R-X-FHN,A-109-XC-1-42-X-0:28:25-X-X-FHN,B-4-ST-2-49-X-0:28:28-R-X-FHN,A-109-XST-2-32-X-0:28:28-X-X-FHN,A-120-CS-0-42-42-0:28:31-R-X-FHN,B-4-IN-2-39-X-0:28:30-R-X-FHN,A-120-XIN-2-42-X-0:28:30-X-X-FHN,A-103-ST-1-34-X-0:28:33-R-X-FHN,B-110-XST-1-47-X-0:28:33-X-X-FHN,A-103-PC-1-34-43-0:28:34-R-X-FHN,A-103-SP-1-33-43-0:28:39-R-X-FHN,A-120-XSP-1-43-X-0:28:39-X-X-FHN,A-120-SP-0-43-52-0:28:42-R-X-FHN,B-3-IN-2-29-X-0:28:43-R-X-FHN,A-120-XIN-2-52-X-0:28:43-X-X-FHN,A-102-SP-1-54-43-0:28:45-R-X-FHN,A-120-XSP-1-43-X-0:28:45-X-X-FHN,B-4-CL-1-38-X-0:28:47-R-X-FHN,A-4-SP-0-55-43-0:28:50-R-X-FHN,B-4-SP-0-38-57-0:28:51-R-X-FHN,A-5-SP-2-24-43-0:28:55-L-X-FHN,A-10-XSP-2-43-X-0:28:55-X-X-FHN,A-10-LS-0-33-31-0:28:57-R-X-FHN,B-113-LP-1-35-77-0:37:57-R-X-SHN,B-77-XLP-1-77-X-0:37:57-X-X-SHN,B-77-SP-1-67-47-0:38:02-R-X-SHN,B-96-XSP-1-47-X-0:38:02-X-X-SHN,B-96-LP-0-57-73-0:38:06-R-X-SHN,A-5-THW-1-8-6-0:38:35-R-X-SHN,A-111-XTHW-1-6-X-0:38:35-X-X-SHN,A-111-SP-1-6-26-0:38:39-R-X-SHN,A-109-XSP-1-26-X-0:38:39-X-X-SHN,A-109-SP-1-16-15-</w:t>
-      </w:r>
-      <w:r>
-        <w:lastRenderedPageBreak/>
-        <w:t>0:38:41-R-X-SHN,A-10-XSP-1-15-X-0:38:41-X-X-SHN,A-10-SP-1-15-26-0:38:45-R-X-SHN,A-106-XSP-1-26-X-0:38:45-X-X-SHN,A-106-SP-1-26-34-0:38:49-R-X-SHN,A-109-XSP-1-34-X-0:38:49-X-X-SHN,B-95-ST-1-56-X-0:38:50-R-X-SHN,A-109-XST-1-25-X-0:38:50-X-X-SHN,B-95-SP-1-66-74-0:38:52-R-X-SHN,B-9-XSP-1-74-X-0:38:52-X-X-SHN,B-9-LP-1-73-33-0:39:01-R-X-SHN,B-24-XLP-1-33-X-0:39:01-X-X-SHN,B-24-TB-0-33-42-0:39:01-R-X-SHN,A-1-GH-1-39-X-0:39:02-R-X-SHN,A-1-GT-0-39-17-0:39:05-R-X-SHN,B-9-SP-0-64-53-0:39:10-R-X-SHN,A-5-SP-1-28-26-0:39:10-R-X-SHN,A-10-XSP-1-26-X-0:39:10-X-X-SHN,A-10-PC-1-27-26-0:39:15-R-X-SHN,A-10-SP-1-26-6-0:39:17-R-X-SHN,A-111-XSP-1-6-X-0:39:17-X-X-SHN,A-111-PC-1-6-5-0:39:22-R-X-SHN,A-111-C-0-2-42-0:39:23-L-X-SHN,B-39-SP-1-39-48-0:39:25-R-X-SHN,B-10-XSP-1-48-X-0:39:25-X-X-SHN,B-10-SP-0-48-37-0:39:26-R-X-SHN,B-15-ST-1-37-X-0:39:28-R-X-SHN,A-106-XST-1-44-X-0:39:28-X-X-SHN,B-15-SP-1-37-17-0:39:30-R-X-SHN,B-24-XSP-1-17-X-0:39:30-X-X-SHN,B-24-SP-1-27-26-0:39:36-R-X-SHN,B-15-XSP-1-26-X-0:39:36-X-X-SHN,B-15-SP-1-26-47-0:39:38-R-X-SHN,B-10-XSP-1-47-X-0:39:38-X-X-SHN,B-10-SP-0-47-66-0:39:40-R-X-SHN,A-5-LP-1-15-43-0:39:43-R-X-SHN,A-109-XLP-1-43-X-0:39:43-X-X-SHN,A-109-LP-1-43-12-0:39:48-R-X-SHN,A-111-XLP-1-12-X-0:39:48-X-X-SHN,A-111-SP-1-12-23-0:39:54-R-X-SHN,A-5-XSP-1-23-X-0:39:54-X-X-SHN,A-5-SP-2-13-32-0:39:58-L-X-SHN,A-10-XSP-2-32-X-0:39:58-X-X-SHN,A-10-DR-1-32-X-0:39:59-R-X-SHN,B-4-XDR-1-49-X-0:39:59-X-X-SHN,A-10-CS-1-32-41-0:40:01-R-X-SHN,B-13-GS-1-40-X-0:40:01-X-X-SHN,B-13-GT-2-40-57-0:40:12-R-X-SHN,B-15-XGT-2-57-X-0:40:12-X-X-SHN,B-15-SP-1-57-76-0:40:17-R-X-SHN,B-9-XSP-1-76-X-0:40:17-X-X-SHN,A-5-ST-1-5-X-0:40:21-R-X-SHN,B-9-XST-1-76-X-0:40:21-X-X-SHN,A-5-THW-1-6-26-0:40:28-R-X-SHN,A-10-XTHW-1-26-X-0:40:28-X-X-SHN,A-10-LS-0-26-41-0:40:32-R-X-SHN,B-13-LP-0-50-66-0:41:14-R-GK-SHN,A-103-SP-1-15-23-0:41:18-R-X-SHN,A-10-XSP-1-23-X-0:41:18-X-X-SHN,A-107-OFF-1-42-X-0:41:25-R-X-SHN,B-96-LP-1-29-59-0:41:45-R-FK-SHN,B-77-XLP-1-59-X-0:41:45-X-X-SHN,B-77-SP-1-59-47-0:41:51-R-X-SHN,B-10-XSP-1-47-X-0:41:51-X-X-SHN,B-10-SP-0-46-55-0:41:52-R-X-SHN,A-103-SP-0-26-36-0:41:54-R-X-SHN,B-95-SP-1-45-55-0:41:56-R-X-SHN,B-15-XSP-1-55-X-0:41:56-X-X-SHN,B-15-LP-0-55-42-0:41:58-R-X-SHN,A-1-LP-0-39-26-0:42:01-R-X-SHN,B-15-SP-1-55-43-0:42:03-R-X-SHN,B-10-XSP-1-43-X-0:42:03-X-X-SHN,A-103-THW-1-8-27-0:42:10-R-X-SHN,A-120-XTHW-1-27-X-0:42:10-X-X-SHN,A-120-DC-0-27-X-0:42:13-R-X-SHN,A-5-LP-0-7-4-0:42:31-R-X-SHN,B-77-SP-1-66-75-0:42:36-R-X-SHN,B-9-XSP-1-75-X-0:42:36-X-X-SHN,A-5-THW-1-6-14-0:42:56-R-X-SHN,A-10-XTHW-1-14-X-0:42:56-X-X-SHN,A-10-SP-1-14-5-0:42:57-R-X-SHN,A-5-XSP-1-5-X-0:42:57-X-X-SHN,A-5-SP-1-6-5-0:43:00-R-X-SHN,A-10-XSP-1-5-X-0:43:00-X-X-SHN,A-10-SP-1-5-24-0:43:00-R-X-SHN,A-109-XSP-1-24-X-0:43:00-X-X-SHN,A-109-SP-1-24-42-0:43:05-R-X-SHN,A-107-XSP-1-42-X-0:43:05-X-X-SHN,A-107-SP-2-42-32-0:43:07-R-X-SHN,A-109-XSP-2-32-X-0:43:07-X-X-SHN,A-109-CS-1-32-31-0:43:07-R-X-SHN,B-13-GS-1-50-X-0:43:07-X-X-SHN,B-13-GT-1-40-28-0:43:12-R-X-SHN,B-24-XGT-1-28-X-0:43:12-X-X-SHN,B-24-SP-1-18-38-0:43:15-R-X-SHN,B-4-XSP-1-38-X-0:43:15-X-X-SHN,B-4-LP-0-38-08-0:43:16-R-X-SHN,A-107-THW-1-74-54-0:43:34-R-X-SHN,A-120-XTHW-1-54-X-0:43:34-X-X-SHN,A-120-SP-0-54-64-0:43:36-R-X-SHN,B-7-SP-0-17-28-0:43:37-R-X-SHN,B-13-SP-1-40-49-0:44:08-L-GK-SHN,B-77-XSP-1-49-X-0:44:08-X-X-SHN,B-77-LP-1-59-45-0:44:14-R-X-SHN,B-95-XLP-1-45-X-0:44:14-X-X-SHN,A-103-ST-0-36-X-0:44:20-R-X-SHN,B-95-XST-0-45-X-0:44:20-X-X-SHN,A-106-ST-1-36-X-0:44:20-R-X-SHN,B-95-XST-1-45-X-0:44:20-X-X-SHN,A-103-SP-1-16-7-0:44:21-R-X-SHN,A-5-XSP-1-7-X-0:44:21-X-X-SHN,A-5-SP-1-7-29-0:44:25-R-X-SHN,A-1-XSP-1-29-X-0:44:25-X-X-SHN,A-1-SP-0-29-37-0:44:27-R-X-SHN,B-7-LP-0-44-04-0:44:31-R-X-SHN,A-107-DC-0-77-X-0:44:35-R-X-SHN,B-24-THW-1-04-14-0:44:47-R-X-SHN,B-7-XTHW-1-14-X-0:44:47-X-X-SHN,A-106-ST-1-78-X-0:44:49-R-X-SHN,B-7-XST-1-3-X-0:44:49-X-X-SHN,B-7-THW-1-03-13-0:45:02-R-X-SHN,B-113-XTHW-1-13-X-0:45:02-X-X-SHN,B-113-SP-1-12-03-0:45:05-R-X-SHN,B-7-XSP-1-03-X-0:45:05-X-X-SHN,B-7-DR-1-03-X-0:45:07-R-X-SHN,A-106-XDR-1-78-X-0:45:07-X-X-SHN,A-102-ST-1-68-X-0:45:07-R-X-SHN,B-7-XST-1-13-X-0:45:07-X-X-SHN,A-103-SP-1-59-79-0:45:08-R-X-SHN,A-102-XSP-1-79-X-0:45:08-X-X-SHN,A-102-SP-1-79-77-0:45:13-R-X-SHN,A-106-XSP-1-77-X-0:45:13-X-X-SHN,A-106-SP-0-78-66-0:45:15-R-X-SHN,B-4-SP-1-15-14-0:45:19-R-X-SHN,B-24-XSP-1-14-X-0:45:19-X-X-SHN,B-24-SP-1-14-13-0:45:22-R-X-SHN,B-113-XSP-1-13-X-0:45:22-X-X-SHN,B-113-SP-1-13-12-0:45:23-R-X-SHN,B-</w:t>
-      </w:r>
-      <w:r>
-        <w:lastRenderedPageBreak/>
-        <w:t>39-XSP-1-12-X-0:45:23-X-X-SHN,B-39-LS-0-13-21-0:45:23-R-X-SHN,A-1-LP-1-50-57-0:45:35-R-GK-SHN,A-106-XLP-1-57-X-0:45:35-X-X-SHN,A-106-PC-1-57-56-0:45:44-R-X-SHN,A-106-SP-0-56-74-0:45:46-R-X-SHN,B-4-THW-1-07-05-0:46:02-R-X-SHN,B-24-XTHW-1-05-X-0:46:02-X-X-SHN,A-106-SP-0-77-56-0:46:08-R-X-SHN,B-96-LP-0-25-55-0:46:11-R-X-SHN,A-111-SP-1-25-45-0:46:11-R-X-SHN,A-109-XSP-1-45-X-0:46:11-X-X-SHN,A-109-SP-0-44-23-0:46:17-R-X-SHN,B-39-SP-1-68-49-0:46:21-R-X-SHN,B-96-XSP-1-49-X-0:46:21-X-X-SHN,B-96-LP-0-49-77-0:46:23-R-X-SHN,A-5-THW-0-4-23-0:46:51-R-X-SHN,B-96-SP-0-58-67-0:46:54-R-X-SHN,A-111-LP-0-14-63-0:46:56-R-X-SHN,B-4-THW-0-08-06-0:47:12-R-X-SHN,A-109-SP-0-75-73-0:47:14-R-X-SHN,B-4-SP-0-08-07-0:47:17-R-X-SHN,A-109-PC-1-74-63-0:47:19-R-X-SHN,A-109-SP-2-63-43-0:47:20-R-X-SHN,A-8-XSP-2-43-X-0:47:20-X-X-SHN,A-8-DR-1-33-63-0:47:23-R-X-SHN,B-4-XDR-1-18-X-0:47:23-X-X-SHN,A-8-LS-0-53-21-0:47:25-R-X-SHN,B-96-IN-2-39-X-0:47:25-R-X-SHN,A-8-XIN-2-42-X-0:47:25-X-X-SHN,A-5-C-2-1-42-0:48:01-L-CN-SHN,A-120-XC-2-42-X-0:48:01-X-X-SHN,A-120-H-0-42-41-0:48:04-R-X-SHN,B-13-SP-1-50-49-0:48:32-L-GK-SHN,B-77-XSP-1-49-X-0:48:32-X-X-SHN,B-77-LP-1-49-77-0:48:38-R-X-SHN,B-39-XLP-1-77-X-0:48:38-X-X-SHN,A-5-ST-1-4-X-0:48:43-R-X-SHN,B-39-XST-1-77-X-0:48:43-X-X-SHN,A-5-PC-1-4-23-0:48:45-R-X-SHN,A-5-SP-1-23-11-0:48:49-R-X-SHN,A-111-XSP-1-11-X-0:48:49-X-X-SHN,A-111-SP-0-11-31-0:48:51-L-X-SHN,B-13-SP-1-40-20-0:49:29-R-GK-SHN,B-96-XSP-1-20-X-0:49:29-X-X-SHN,B-96-LP-1-30-16-0:49:32-R-X-SHN,B-24-XLP-1-16-X-0:49:32-X-X-SHN,B-24-SP-1-16-25-0:49:35-R-X-SHN,B-10-XSP-1-25-X-0:49:35-X-X-SHN,B-10-SP-1-25-14-0:49:40-R-X-SHN,B-24-XSP-1-14-X-0:49:40-X-X-SHN,B-24-SP-1-14-33-0:49:41-R-X-SHN,B-95-XSP-1-33-X-0:49:41-X-X-SHN,B-95-SP-1-23-34-0:49:45-R-X-SHN,B-10-XSP-1-34-X-0:49:45-X-X-SHN,B-10-SP-0-34-23-0:49:46-R-X-SHN,A-4-ST-1-48-X-0:49:48-R-X-SHN,B-113-XST-1-33-X-0:49:48-X-X-SHN,A-4-SP-0-48-46-0:49:50-R-X-SHN,B-7-DR-1-35-X-0:49:53-R-X-SHN,A-8-XDR-1-46-X-0:49:53-X-X-SHN,B-7-PC-1-35-34-0:49:54-R-X-SHN,B-7-SP-1-34-54-0:49:56-R-X-SHN,B-15-XSP-1-54-X-0:49:56-X-X-SHN,A-5-ST-0-27-X-0:50:00-R-F-SHN,B-15-XST-0-54-X-0:50:00-X-X-SHN,B-7-LP-0-54-41-0:50:37-R-FK-SHN,A-103-CL-2-40-X-0:50:40-R-X-SHN,B-95-THW-1-71-72-0:50:51-R-X-SHN,B-113-XTHW-1-72-X-0:50:51-X-X-SHN,A-5-ST-1-9-X-0:50:53-R-X-SHN,B-113-XST-1-72-X-0:50:53-X-X-SHN,B-15-ST-1-72-X-0:50:54-R-X-SHN,A-5-XST-1-9-X-0:50:54-X-X-SHN,B-15-SP-1-72-63-0:50:57-R-X-SHN,B-7-XSP-1-63-X-0:50:57-X-X-SHN,A-120-SP-1-18-7-0:50:58-R-X-SHN,A-111-XSP-1-7-X-0:50:58-X-X-SHN,B-9-GD-0-74-X-0:51:01-R-F-SHN,A-111-XGD-0-7-X-0:51:01-X-X-SHN,A-111-GD-0-7-X-0:51:01-X-X-SHN,B-9-XGD-0-74-X-0:51:01-X-X-SHN,A-5-LP-1-7-23-0:51:15-L-FK-SHN,A-8-XLP-1-23-X-0:51:15-X-X-SHN,A-8-SP-1-23-43-0:51:19-R-X-SHN,A-9-XSP-1-43-X-0:51:19-X-X-SHN,A-9-SP-1-43-33-0:51:21-R-X-SHN,A-8-XSP-1-33-X-0:51:21-X-X-SHN,B-96-ST-1-48-X-0:51:23-R-X-SHN,A-8-XST-1-33-X-0:51:23-X-X-SHN,A-107-OFF-1-53-X-0:51:29-R-X-SHN,B-96-SP-1-28-26-0:51:37-R-FK-SHN,B-15-XSP-1-26-X-0:51:37-X-X-SHN,B-15-PC-1-26-25-0:51:44-R-X-SHN,B-15-SP-1-25-04-0:51:46-R-X-SHN,B-10-XSP-1-04-X-0:51:46-X-X-SHN,B-10-SP-1-04-14-0:51:47-R-X-SHN,B-15-XSP-1-14-X-0:51:47-X-X-SHN,B-15-SP-1-14-34-0:51:49-R-X-SHN,B-7-XSP-1-34-X-0:51:49-X-X-SHN,B-7-SP-0-34-53-0:51:52-R-X-SHN,A-5-IN-1-28-X-0:51:53-R-X-SHN,B-7-XIN-1-53-X-0:51:53-X-X-SHN,A-5-ST-1-18-X-0:51:56-R-X-SHN,B-9-XST-1-63-X-0:51:56-X-X-SHN,A-5-SP-1-18-37-0:51:57-R-X-SHN,A-8-XSP-1-37-X-0:51:57-X-X-SHN,A-8-DC-0-37-X-0:52:00-R-X-SHN,B-96-LP-1-45-21-0:52:01-R-X-SHN,B-10-XLP-1-21-X-0:52:01-X-X-SHN,A-2-ST-2-60-X-0:52:08-R-X-SHN,B-10-XST-2-21-X-0:52:08-X-X-SHN,B-10-C-1-01-41-0:52:54-R-CN-SHN,B-24-XC-1-41-X-0:52:54-X-X-SHN,B-24-SP-1-41-61-0:52:56-R-X-SHN,B-9-XSP-1-61-X-0:52:56-X-X-SHN,A-3-ST-1-10-X-0:53:03-R-X-SHN,B-9-XST-1-71-X-0:53:03-X-X-SHN,B-10-C-0-71-41-0:53:38-R-CN-SHN,A-5-CL-2-30-X-0:53:39-R-X-SHN,B-9-DR-1-52-X-0:53:41-R-X-SHN,A-103-XDR-1-29-X-0:53:41-X-X-SHN,B-9-CS-0-52-41-0:53:41-L-X-SHN,A-5-IN-2-40-X-0:53:43-R-X-SHN,B-9-XIN-2-41-X-0:53:43-X-X-SHN,B-96-THW-0-73-42-0:53:59-R-X-SHN,A-4-AD-0-39-X-0:54:01-R-F-SHN,B-95-XAD-0-42-X-0:54:01-X-X-SHN,B-95-AD-0-42-X-0:54:01-X-X-SHN,A-4-XAD-0-39-X-0:54:01-X-X-SHN,B-10-LS-0-43-41-0:54:51-R-FK-SHN,A-1-LP-1-50-77-0:55:02-R-GK-SHN,A-109-XLP-1-77-X-0:55:02-X-X-SHN,A-109-SP-1-77-66-0:55:07-R-X-SHN,A-8-XSP-1-66-X-0:55:07-X-X-SHN,A-8-PC-3-66-63-0:55:09-R-X-SHN,B-96-ST-1-18-X-0:55:14-R-X-SHN,A-8-XST-1-63-X-0:55:14-X-X-SHN,A-109-C-2-71-41-0:55:55-R-CN-SHN,A-9-XC-2-41-</w:t>
-      </w:r>
-      <w:r>
-        <w:lastRenderedPageBreak/>
-        <w:t>X-0:55:55-X-X-SHN,A-9-H-0-42-41-0:55:57-R-X-SHN,B-13-SP-1-40-60-0:56:10-L-GK-SHN,B-77-XSP-1-60-X-0:56:10-X-X-SHN,B-77-DR-1-59-X-0:56:17-R-X-SHN,A-11-XDR-1-22-X-0:56:17-X-X-SHN,B-77-SP-0-59-58-0:56:20-L-X-SHN,A-8-IN-1-23-X-0:56:20-R-X-SHN,B-77-XIN-1-58-X-0:56:20-X-X-SHN,A-11-CS-0-22-31-0:56:23-L-X-SHN,B-13-LP-0-40-16-0:57:09-R-GK-SHN,A-109-LP-1-75-44-0:57:12-R-X-SHN,A-8-XLP-1-44-X-0:57:12-X-X-SHN,A-8-SP-0-55-44-0:57:21-R-X-SHN,B-15-IN-1-37-X-0:57:24-R-X-SHN,A-8-XIN-1-44-X-0:57:24-X-X-SHN,A-8-ST-0-44-X-0:57:26-R-F-SHN,B-15-XST-0-37-X-0:57:26-X-X-SHN,B-7-LP-0-27-32-0:57:59-R-FK-SHN,A-102-SP-1-49-48-0:58:02-R-X-SHN,A-6-XSP-1-48-X-0:58:02-X-X-SHN,A-6-SP-1-38-37-0:58:05-R-X-SHN,A-11-XSP-1-37-X-0:58:05-X-X-SHN,A-11-GD-1-37-X-0:58:10-R-X-SHN,B-7-XGD-1-44-X-0:58:10-X-X-SHN,B-7-GD-0-44-X-0:58:10-X-X-SHN,A-11-XGD-0-37-X-0:58:10-X-X-SHN,A-8-SP-1-46-65-0:58:11-R-X-SHN,A-109-XSP-1-65-X-0:58:11-X-X-SHN,A-109-PC-2-65-53-0:58:12-R-X-SHN,A-109-SP-1-53-33-0:58:19-R-X-SHN,A-11-XSP-1-33-X-0:58:19-X-X-SHN,A-11-SP-2-43-32-0:58:21-L-X-SHN,A-9-XSP-2-32-X-0:58:21-X-X-SHN,A-9-CS-0-32-41-0:58:25-R-X-SHN,B-96-IN-2-40-X-0:58:25-R-X-SHN,A-9-XIN-2-41-X-0:58:25-X-X-SHN,B-96-SP-1-50-68-0:58:28-R-X-SHN,B-9-XSP-1-68-X-0:58:28-X-X-SHN,A-5-ST-1-13-X-0:58:32-R-X-SHN,B-9-XST-1-68-X-0:58:32-X-X-SHN,A-5-PC-1-13-22-0:58:33-R-X-SHN,A-5-CS-1-22-31-0:58:34-L-X-SHN,B-13-GS-1-50-X-0:58:34-X-X-SHN,A-11-CS-0-31-31-0:58:35-L-X-SHN,B-13-SP-1-50-60-0:59:03-L-GK-SHN,B-77-XSP-1-60-X-0:59:03-X-X-SHN,B-77-LP-0-60-45-0:59:07-R-X-SHN,A-4-SP-1-36-45-0:59:09-R-X-SHN,A-120-XSP-1-45-X-0:59:09-X-X-SHN,A-120-SP-1-45-34-0:59:11-R-X-SHN,A-11-XSP-1-34-X-0:59:11-X-X-SHN,A-11-SP-1-34-54-0:59:13-R-X-SHN,A-120-XSP-1-54-X-0:59:13-X-X-SHN,B-24-ST-1-27-X-0:59:17-R-X-SHN,A-120-XST-1-54-X-0:59:17-X-X-SHN,B-24-SP-0-26-37-0:59:22-R-X-SHN,A-8-IN-1-54-X-0:59:23-R-X-SHN,B-24-XIN-1-27-X-0:59:23-X-X-SHN,A-8-PC-1-54-53-0:59:23-R-X-SHN,B-96-SL-2-28-X-0:59:27-R-X-SHN,A-8-XSL-2-53-X-0:59:27-X-X-SHN,B-7-LP-0-37-66-0:59:30-R-X-SHN,A-5-IN-1-15-X-0:59:32-R-X-SHN,B-7-XIN-1-66-X-0:59:32-X-X-SHN,A-5-PC-3-15-11-0:59:33-R-X-SHN,A-5-C-0-11-41-0:59:39-L-X-SHN,B-96-CL-2-50-X-0:59:40-R-X-SHN,A-5-THW-1-3-33-0:59:57-R-X-SHN,A-8-XTHW-1-33-X-0:59:57-X-X-SHN,A-6-ST-1-14-X-1:00:06-R-X-SHN,B-7-XST-1-67-X-1:00:06-X-X-SHN,B-7-ST-1-78-X-1:00:09-R-X-SHN,A-6-XST-1-3-X-1:00:09-X-X-SHN,A-6-ST-1-3-X-1:00:16-R-X-SHN,B-7-XST-1-78-X-1:00:16-X-X-SHN,A-6-THW-1-3-33-1:00:21-R-X-SHN,A-9-XTHW-1-33-X-1:00:21-X-X-SHN,A-9-SP-1-23-34-1:00:25-R-X-SHN,A-18-XSP-1-34-X-1:00:25-X-X-SHN,A-18-DR-1-34-X-1:00:28-R-X-SHN,B-10-XDR-1-47-X-1:00:28-X-X-SHN,A-18-LS-0-34-42-1:00:29-L-X-SHN,B-96-IN-2-39-X-1:00:29-R-X-SHN,A-18-XIN-2-42-X-1:00:29-X-X-SHN,A-109-CS-0-42-41-1:00:32-R-X-SHN,B-24-IN-2-40-X-1:00:33-R-X-SHN,A-109-XIN-2-41-X-1:00:33-X-X-SHN,A-109-C-1-71-41-1:01:13-R-CN-SHN,A-18-XC-1-41-X-1:01:13-X-X-SHN,A-9-SP-1-12-33-1:01:20-R-X-SHN,A-8-XSP-1-33-X-1:01:20-X-X-SHN,A-8-SP-0-33-42-1:01:24-R-X-SHN,B-39-SP-0-39-27-1:01:25-R-X-SHN,A-2-LS-0-54-41-1:01:27-R-X-SHN,B-13-SP-1-50-60-1:01:51-L-GK-SHN,B-77-XSP-1-60-X-1:01:51-X-X-SHN,B-77-PC-1-60-59-1:01:52-R-X-SHN,B-77-DR-1-59-X-1:01:57-R-X-SHN,A-9-XDR-1-22-X-1:01:57-X-X-SHN,B-77-PC-1-59-68-1:01:58-R-X-SHN,B-77-SP-1-68-66-1:02:00-R-X-SHN,B-9-XSP-1-66-X-1:02:00-X-X-SHN,B-9-SP-1-65-44-1:02:03-R-X-SHN,B-7-XSP-1-44-X-1:02:03-X-X-SHN,B-7-SP-1-44-25-1:02:07-R-X-SHN,B-15-XSP-1-25-X-1:02:07-X-X-SHN,B-15-PC-2-25-33-1:02:08-R-X-SHN,A-2-ST-0-48-X-1:02:12-R-X-SHN,B-15-XST-0-33-X-1:02:12-X-X-SHN,B-15-LP-1-33-02-1:02:15-R-X-SHN,B-24-XLP-1-02-X-1:02:15-X-X-SHN,B-24-C-0-02-31-1:02:19-L-X-SHN,A-1-SP-0-50-28-1:02:23-R-GK-SHN,B-9-IN-1-54-X-1:02:27-R-X-SHN,A-1-XIN-1-27-X-1:02:27-X-X-SHN,A-3-SP-0-28-37-1:02:28-R-X-SHN,B-7-SP-0-44-43-1:02:30-R-X-SHN,A-3-ST-1-38-X-1:02:33-R-X-SHN,B-3-XST-1-43-X-1:02:33-X-X-SHN,B-7-SP-0-33-21-1:02:35-R-X-SHN,A-1-LP-1-40-17-1:02:46-R-GK-SHN,A-11-XLP-1-17-X-1:02:46-X-X-SHN,A-11-DC-0-7-X-1:02:51-R-X-SHN,B-95-THW-1-74-53-1:03:09-R-X-SHN,B-3-XTHW-1-53-X-1:03:09-X-X-SHN,A-4-SP-0-28-17-1:03:11-R-X-SHN,B-95-SP-1-64-43-1:03:12-R-X-SHN,B-10-XSP-1-43-X-1:03:12-X-X-SHN,A-4-ST-0-27-X-1:03:19-R-X-SHN,B-10-XST-0-54-X-1:03:19-X-X-SHN,B-10-SP-0-54-53-1:03:19-R-X-SHN,A-6-IN-1-28-X-1:03:20-R-X-SHN,B-10-XIN-1-53-X-1:03:20-X-X-SHN,B-7-THW-0-73-52-1:03:37-R-X-SHN,A-4-IN-1-29-X-1:03:39-R-X-SHN,B-7-XIN-1-52-X-1:03:39-X-X-SHN,B-10-C-0-71-41-1:04:06-R-CN-SHN,A-103-CL-2-39-X-1:04:08-R-X-SHN,B-15-SP-1-52-63-1:04:13-R-X-SHN,B-10-XSP-1-63-X-1:04:13-X-X-SHN,B-10-C-0-</w:t>
-      </w:r>
-      <w:r>
-        <w:lastRenderedPageBreak/>
-        <w:t>63-31-1:04:13-L-X-SHN,A-2-CL-2-50-X-1:04:15-L-X-SHN,A-18-AD-1-27-X-1:04:18-R-X-SHN,B-15-XAD-1-54-X-1:04:18-X-X-SHN,B-15-AD-0-54-X-1:04:18-X-X-SHN,A-18-XAD-0-27-X-1:04:18-X-X-SHN,B-77-SP-1-55-54-1:04:19-R-X-SHN,B-15-XSP-1-54-X-1:04:19-X-X-SHN,B-15-SP-2-54-43-1:04:21-L-X-SHN,B-7-XSP-2-43-X-1:04:21-X-X-SHN,B-7-LS-0-43-42-1:04:23-R-X-SHN,A-103-IN-2-39-X-1:04:23-R-X-SHN,B-7-XIN-2-42-X-1:04:23-X-X-SHN,A-1-GH-1-50-X-1:04:25-R-X-SHN,A-1-LP-1-50-65-1:04:27-R-X-SHN,A-9-XLP-1-65-X-1:04:27-X-X-SHN,A-9-PC-1-64-53-1:04:33-R-X-SHN,A-9-SP-0-53-42-1:04:37-R-X-SHN,A-109-ST-1-42-X-1:04:41-R-X-SHN,B-77-XST-1-39-X-1:04:41-X-X-SHN,A-109-CS-4-42-41-1:04:43-L-X-SHN,B-13-GS-0-40-X-1:04:43-X-X-SHN,B-10-LP-1-36-75-1:05:15-R-X-SHN,B-9-XLP-1-75-X-1:05:15-X-X-SHN,B-9-LP-1-75-47-1:05:20-R-X-SHN,B-7-XLP-1-47-X-1:05:20-X-X-SHN,B-7-DR-1-57-X-1:05:25-R-X-SHN,A-8-XDR-1-24-X-1:05:25-X-X-SHN,B-7-LP-1-57-27-1:05:25-R-X-SHN,B-4-XLP-1-27-X-1:05:25-X-X-SHN,B-4-SP-1-27-05-1:05:30-R-X-SHN,B-15-XSP-1-05-X-1:05:30-X-X-SHN,B-15-SP-1-03-24-1:05:33-R-X-SHN,B-7-XSP-1-24-X-1:05:33-X-X-SHN,B-7-SP-1-24-26-1:05:34-R-X-SHN,B-4-XSP-1-26-X-1:05:34-X-X-SHN,B-4-LP-1-26-66-1:05:37-R-X-SHN,B-77-XLP-1-66-X-1:05:37-X-X-SHN,B-77-LP-1-66-43-1:05:42-R-X-SHN,B-95-XLP-1-43-X-1:05:42-X-X-SHN,B-95-SP-1-43-33-1:05:45-R-X-SHN,B-10-XSP-1-33-X-1:05:45-X-X-SHN,B-10-LP-1-33-63-1:05:47-R-X-SHN,B-9-XLP-1-63-X-1:05:47-X-X-SHN,B-9-LP-0-53-21-1:05:50-R-X-SHN,A-1-LP-1-50-57-1:06:02-R-GK-SHN,A-109-XLP-1-57-X-1:06:02-X-X-SHN,A-109-TB-1-57-43-1:06:06-R-X-SHN,A-8-XTB-1-43-X-1:06:06-X-X-SHN,A-8-PC-1-43-52-1:06:13-R-X-SHN,A-8-SP-1-52-42-1:06:15-R-X-SHN,A-9-XSP-1-42-X-1:06:15-X-X-SHN,B-13-SL-2-39-X-1:06:17-R-X-SHN,A-9-XSL-2-42-X-1:06:17-X-X-SHN,A-18-CS-3-42-31-1:06:20-R-X-SHN,B-96-CL-3-50-X-1:06:21-R-X-SHN,B-77-LP-1-40-57-1:06:24-R-X-SHN,B-7-XLP-1-57-X-1:06:24-X-X-SHN,B-7-SP-1-57-75-1:06:25-R-X-SHN,B-9-XSP-1-75-X-1:06:25-X-X-SHN,B-9-C-1-74-22-1:06:31-R-X-SHN,B-24-XC-1-22-X-1:06:31-X-X-SHN,A-2-ST-2-60-X-1:06:37-R-X-SHN,B-24-XST-2-21-X-1:06:37-X-X-SHN,B-24-C-1-01-51-1:06:53-R-CN-SHN,B-9-XC-1-51-X-1:06:53-X-X-SHN,B-9-SP-1-61-62-1:06:59-R-X-SHN,B-7-XSP-1-62-X-1:06:59-X-X-SHN,B-7-C-0-62-32-1:07:00-R-X-SHN,A-2-CL-2-49-X-1:07:02-R-X-SHN,A-18-SP-1-49-47-1:07:03-R-X-SHN,A-8-XSP-1-47-X-1:07:03-X-X-SHN,A-8-SP-1-47-66-1:07:10-R-X-SHN,A-9-XSP-1-66-X-1:07:10-X-X-SHN,A-9-PC-2-65-43-1:07:12-R-X-SHN,A-9-CS-0-42-42-1:07:19-R-X-SHN,B-96-IN-2-39-X-1:07:20-R-X-SHN,A-9-XIN-2-42-X-1:07:20-X-X-SHN,A-9-CS-1-42-31-1:07:21-R-X-SHN,B-13-GS-1-50-X-1:07:21-X-X-SHN,A-11-DR-2-32-X-1:07:22-R-X-SHN,B-13-XDR-2-49-X-1:07:22-X-X-SHN,A-11-CS-4-32-41-1:07:23-R-X-SHN,B-13-GS-0-40-X-1:07:23-X-X-SHN</w:t>
-      </w:r>
     </w:p>
     <w:sectPr>
       <w:pgSz w:w="11906" w:h="16838"/>

</xml_diff>